<commit_message>
modificando consolidada cambio de lenguaje
</commit_message>
<xml_diff>
--- a/Gestion de Calidad DeliveryAppV1.2.docx
+++ b/Gestion de Calidad DeliveryAppV1.2.docx
@@ -352,6 +352,7 @@
       <w:pPr>
         <w:pStyle w:val="Sinespaciado"/>
       </w:pPr>
+      <w:proofErr w:type="spellStart"/>
       <w:r>
         <w:rPr>
           <w:rFonts w:asciiTheme="majorHAnsi" w:eastAsiaTheme="majorEastAsia" w:hAnsiTheme="majorHAnsi" w:cstheme="majorBidi"/>
@@ -360,6 +361,7 @@
         </w:rPr>
         <w:t>DeliveryApp</w:t>
       </w:r>
+      <w:proofErr w:type="spellEnd"/>
     </w:p>
     <w:p>
       <w:pPr>
@@ -380,6 +382,7 @@
       <w:pPr>
         <w:pStyle w:val="Sinespaciado"/>
       </w:pPr>
+      <w:proofErr w:type="spellStart"/>
       <w:r>
         <w:rPr>
           <w:rFonts w:asciiTheme="majorHAnsi" w:eastAsiaTheme="majorEastAsia" w:hAnsiTheme="majorHAnsi" w:cstheme="majorBidi"/>
@@ -387,14 +390,28 @@
         </w:rPr>
         <w:t>DeliveryAppTeam</w:t>
       </w:r>
+      <w:proofErr w:type="spellEnd"/>
     </w:p>
     <w:p>
       <w:pPr>
         <w:pStyle w:val="Sinespaciado"/>
       </w:pPr>
       <w:r>
-        <w:t>Juan Sebastian Kazlauskas</w:t>
-      </w:r>
+        <w:t xml:space="preserve">Juan </w:t>
+      </w:r>
+      <w:proofErr w:type="spellStart"/>
+      <w:r>
+        <w:t>Sebastian</w:t>
+      </w:r>
+      <w:proofErr w:type="spellEnd"/>
+      <w:r>
+        <w:t xml:space="preserve"> </w:t>
+      </w:r>
+      <w:proofErr w:type="spellStart"/>
+      <w:r>
+        <w:t>Kazlauskas</w:t>
+      </w:r>
+      <w:proofErr w:type="spellEnd"/>
     </w:p>
     <w:p/>
     <w:p>
@@ -4458,7 +4475,23 @@
           <w:i w:val="0"/>
           <w:color w:val="auto"/>
         </w:rPr>
-        <w:t xml:space="preserve">Para el buen funcionamiento del sistema se utilizó la metodología RUP con el tipo de proceso espiral y para las revisiones se ha utilizado la herramienta colaborativa GibHub. </w:t>
+        <w:t xml:space="preserve">Para el buen funcionamiento del sistema se utilizó la metodología RUP con el tipo de proceso espiral y para las revisiones se ha utilizado la herramienta colaborativa </w:t>
+      </w:r>
+      <w:proofErr w:type="spellStart"/>
+      <w:r>
+        <w:rPr>
+          <w:i w:val="0"/>
+          <w:color w:val="auto"/>
+        </w:rPr>
+        <w:t>GibHub</w:t>
+      </w:r>
+      <w:proofErr w:type="spellEnd"/>
+      <w:r>
+        <w:rPr>
+          <w:i w:val="0"/>
+          <w:color w:val="auto"/>
+        </w:rPr>
+        <w:t xml:space="preserve">. </w:t>
       </w:r>
     </w:p>
     <w:p>
@@ -4548,7 +4581,23 @@
           <w:i w:val="0"/>
           <w:color w:val="auto"/>
         </w:rPr>
-        <w:t>Evaluación de la codificación: Controlar que se cumpla con los estándares de codificación y evaluar la correctitud técnica del producto.</w:t>
+        <w:t xml:space="preserve">Evaluación de la codificación: Controlar que se cumpla con los estándares de codificación y evaluar la </w:t>
+      </w:r>
+      <w:proofErr w:type="spellStart"/>
+      <w:r>
+        <w:rPr>
+          <w:i w:val="0"/>
+          <w:color w:val="auto"/>
+        </w:rPr>
+        <w:t>correctitud</w:t>
+      </w:r>
+      <w:proofErr w:type="spellEnd"/>
+      <w:r>
+        <w:rPr>
+          <w:i w:val="0"/>
+          <w:color w:val="auto"/>
+        </w:rPr>
+        <w:t xml:space="preserve"> técnica del producto.</w:t>
       </w:r>
     </w:p>
     <w:p>
@@ -4578,7 +4627,23 @@
           <w:i w:val="0"/>
           <w:color w:val="auto"/>
         </w:rPr>
-        <w:t xml:space="preserve"> cumpliendo con el Plan de Testing.</w:t>
+        <w:t xml:space="preserve"> cumpliendo con el Plan de </w:t>
+      </w:r>
+      <w:proofErr w:type="spellStart"/>
+      <w:r>
+        <w:rPr>
+          <w:i w:val="0"/>
+          <w:color w:val="auto"/>
+        </w:rPr>
+        <w:t>Testing</w:t>
+      </w:r>
+      <w:proofErr w:type="spellEnd"/>
+      <w:r>
+        <w:rPr>
+          <w:i w:val="0"/>
+          <w:color w:val="auto"/>
+        </w:rPr>
+        <w:t>.</w:t>
       </w:r>
     </w:p>
     <w:p>
@@ -4647,7 +4712,27 @@
           <w:color w:val="auto"/>
           <w:lang w:val="en-US"/>
         </w:rPr>
-        <w:t xml:space="preserve">ANSI/IEEE Std 730.1-1989, IEEE Standard for Software Quality Assurance </w:t>
+        <w:t xml:space="preserve">ANSI/IEEE </w:t>
+      </w:r>
+      <w:proofErr w:type="spellStart"/>
+      <w:proofErr w:type="gramStart"/>
+      <w:r>
+        <w:rPr>
+          <w:i w:val="0"/>
+          <w:color w:val="auto"/>
+          <w:lang w:val="en-US"/>
+        </w:rPr>
+        <w:t>Std</w:t>
+      </w:r>
+      <w:proofErr w:type="spellEnd"/>
+      <w:proofErr w:type="gramEnd"/>
+      <w:r>
+        <w:rPr>
+          <w:i w:val="0"/>
+          <w:color w:val="auto"/>
+          <w:lang w:val="en-US"/>
+        </w:rPr>
+        <w:t xml:space="preserve"> 730.1-1989, IEEE Standard for Software Quality Assurance </w:t>
       </w:r>
     </w:p>
     <w:p>
@@ -5134,7 +5219,23 @@
           <w:i w:val="0"/>
           <w:color w:val="auto"/>
         </w:rPr>
-        <w:t>Se debe verificar que no queden correcciones sin resolver en los informes de revisión previos, si se encuentra alguna no resuelta, debe ser incluida en esta revisión. Se revisan los productos contra los estándares, utilizando la checklist definida para el producto.</w:t>
+        <w:t xml:space="preserve">Se debe verificar que no queden correcciones sin resolver en los informes de revisión previos, si se encuentra alguna no resuelta, debe ser incluida en esta revisión. Se revisan los productos contra los estándares, utilizando la </w:t>
+      </w:r>
+      <w:proofErr w:type="spellStart"/>
+      <w:r>
+        <w:rPr>
+          <w:i w:val="0"/>
+          <w:color w:val="auto"/>
+        </w:rPr>
+        <w:t>checklist</w:t>
+      </w:r>
+      <w:proofErr w:type="spellEnd"/>
+      <w:r>
+        <w:rPr>
+          <w:i w:val="0"/>
+          <w:color w:val="auto"/>
+        </w:rPr>
+        <w:t xml:space="preserve"> definida para el producto.</w:t>
       </w:r>
     </w:p>
     <w:p>
@@ -5167,7 +5268,23 @@
           <w:color w:val="auto"/>
         </w:rPr>
         <w:lastRenderedPageBreak/>
-        <w:t>Como salida se obtiene el Informe de revisión de SQA, este informe debe ser distribuido a los responsables del producto y se debe asegurar de que son consientes de desviaciones o discrepancias encontradas.</w:t>
+        <w:t xml:space="preserve">Como salida se obtiene el Informe de revisión de SQA, este informe debe ser distribuido a los responsables del producto y se debe asegurar de que son </w:t>
+      </w:r>
+      <w:proofErr w:type="spellStart"/>
+      <w:r>
+        <w:rPr>
+          <w:i w:val="0"/>
+          <w:color w:val="auto"/>
+        </w:rPr>
+        <w:t>consientes</w:t>
+      </w:r>
+      <w:proofErr w:type="spellEnd"/>
+      <w:r>
+        <w:rPr>
+          <w:i w:val="0"/>
+          <w:color w:val="auto"/>
+        </w:rPr>
+        <w:t xml:space="preserve"> de desviaciones o discrepancias encontradas.</w:t>
       </w:r>
       <w:bookmarkStart w:id="15" w:name="_Toc21938341"/>
     </w:p>
@@ -5360,6 +5477,7 @@
         </w:rPr>
         <w:t xml:space="preserve">Como salida se obtiene el Informe de revisión de ajuste al Proceso, este informe debe ser distribuido a los responsables de las actividades y se debe asegurar de que son </w:t>
       </w:r>
+      <w:proofErr w:type="spellStart"/>
       <w:r>
         <w:rPr>
           <w:i w:val="0"/>
@@ -5367,6 +5485,7 @@
         </w:rPr>
         <w:t>consientes</w:t>
       </w:r>
+      <w:proofErr w:type="spellEnd"/>
       <w:r>
         <w:rPr>
           <w:i w:val="0"/>
@@ -5424,7 +5543,23 @@
           <w:i w:val="0"/>
           <w:color w:val="auto"/>
         </w:rPr>
-        <w:t>El objetivo de la RTF es descubrir errores en la función, la lógica ó la implementación de cualquier producto del software, verificar que satisface sus especificaciones, que se ajusta a los estándares establecidos, señalando las posibles desviaciones detectadas. Es un proceso de revisión riguroso, su objetivo es llegar a detectar lo antes posible, los posibles defectos o desviaciones en los productos que se van generando a lo largo del desarrollo. Por esta característica se adopta esta práctica para productos que son de especial importancia.</w:t>
+        <w:t xml:space="preserve">El objetivo de la RTF es descubrir errores en la función, la lógica </w:t>
+      </w:r>
+      <w:proofErr w:type="spellStart"/>
+      <w:r>
+        <w:rPr>
+          <w:i w:val="0"/>
+          <w:color w:val="auto"/>
+        </w:rPr>
+        <w:t>ó</w:t>
+      </w:r>
+      <w:proofErr w:type="spellEnd"/>
+      <w:r>
+        <w:rPr>
+          <w:i w:val="0"/>
+          <w:color w:val="auto"/>
+        </w:rPr>
+        <w:t xml:space="preserve"> la implementación de cualquier producto del software, verificar que satisface sus especificaciones, que se ajusta a los estándares establecidos, señalando las posibles desviaciones detectadas. Es un proceso de revisión riguroso, su objetivo es llegar a detectar lo antes posible, los posibles defectos o desviaciones en los productos que se van generando a lo largo del desarrollo. Por esta característica se adopta esta práctica para productos que son de especial importancia.</w:t>
       </w:r>
     </w:p>
     <w:p>
@@ -6053,8 +6188,6 @@
               </w:rPr>
               <w:t>Semana 6 y 7</w:t>
             </w:r>
-            <w:bookmarkStart w:id="20" w:name="_GoBack"/>
-            <w:bookmarkEnd w:id="20"/>
           </w:p>
         </w:tc>
       </w:tr>
@@ -6075,22 +6208,22 @@
           <w:color w:val="auto"/>
         </w:rPr>
       </w:pPr>
-      <w:bookmarkStart w:id="21" w:name="_Toc21938345"/>
+      <w:bookmarkStart w:id="20" w:name="_Toc21938345"/>
       <w:r>
         <w:rPr>
           <w:color w:val="auto"/>
         </w:rPr>
         <w:br/>
       </w:r>
-      <w:bookmarkStart w:id="22" w:name="_Toc452044052"/>
+      <w:bookmarkStart w:id="21" w:name="_Toc452044052"/>
       <w:r>
         <w:rPr>
           <w:color w:val="auto"/>
         </w:rPr>
         <w:t>Responsables</w:t>
       </w:r>
+      <w:bookmarkEnd w:id="20"/>
       <w:bookmarkEnd w:id="21"/>
-      <w:bookmarkEnd w:id="22"/>
     </w:p>
     <w:p>
       <w:pPr>
@@ -6300,16 +6433,106 @@
           <w:color w:val="auto"/>
         </w:rPr>
       </w:pPr>
-      <w:bookmarkStart w:id="23" w:name="_Toc21938346"/>
-      <w:bookmarkStart w:id="24" w:name="_Toc452044053"/>
+      <w:bookmarkStart w:id="22" w:name="_Toc21938346"/>
+      <w:bookmarkStart w:id="23" w:name="_Toc452044053"/>
       <w:r>
         <w:rPr>
           <w:color w:val="auto"/>
         </w:rPr>
         <w:t>Documentación</w:t>
       </w:r>
+      <w:bookmarkEnd w:id="22"/>
       <w:bookmarkEnd w:id="23"/>
+    </w:p>
+    <w:p>
+      <w:pPr>
+        <w:pStyle w:val="PSI-Ttulo2"/>
+        <w:rPr>
+          <w:color w:val="auto"/>
+        </w:rPr>
+      </w:pPr>
+      <w:bookmarkStart w:id="24" w:name="_Toc21938347"/>
+      <w:bookmarkStart w:id="25" w:name="_Toc452044054"/>
+      <w:r>
+        <w:rPr>
+          <w:color w:val="auto"/>
+        </w:rPr>
+        <w:t>Propósito</w:t>
+      </w:r>
       <w:bookmarkEnd w:id="24"/>
+      <w:bookmarkEnd w:id="25"/>
+    </w:p>
+    <w:p>
+      <w:pPr>
+        <w:pStyle w:val="PSI-Comentario"/>
+        <w:rPr>
+          <w:i w:val="0"/>
+          <w:color w:val="auto"/>
+        </w:rPr>
+      </w:pPr>
+      <w:r>
+        <w:rPr>
+          <w:i w:val="0"/>
+          <w:color w:val="auto"/>
+        </w:rPr>
+        <w:t>Documentar el proceso en el cual se va desarrollando el Sistema</w:t>
+      </w:r>
+      <w:r>
+        <w:rPr>
+          <w:i w:val="0"/>
+          <w:color w:val="auto"/>
+        </w:rPr>
+        <w:t xml:space="preserve"> de acuerdo al modelado de requerimiento</w:t>
+      </w:r>
+      <w:r>
+        <w:rPr>
+          <w:i w:val="0"/>
+          <w:color w:val="auto"/>
+        </w:rPr>
+        <w:t xml:space="preserve">, si en el mismo se encuentran problemas </w:t>
+      </w:r>
+      <w:r>
+        <w:rPr>
+          <w:i w:val="0"/>
+          <w:color w:val="auto"/>
+        </w:rPr>
+        <w:t>el siguiente paso es anotar esos errores con sus definiciones y la corrección que se le dio</w:t>
+      </w:r>
+      <w:r>
+        <w:rPr>
+          <w:i w:val="0"/>
+          <w:color w:val="auto"/>
+        </w:rPr>
+        <w:t xml:space="preserve"> de acuerdo al Plan de Configuració</w:t>
+      </w:r>
+      <w:r>
+        <w:rPr>
+          <w:i w:val="0"/>
+          <w:color w:val="auto"/>
+        </w:rPr>
+        <w:t>n</w:t>
+      </w:r>
+      <w:r>
+        <w:rPr>
+          <w:i w:val="0"/>
+          <w:color w:val="auto"/>
+        </w:rPr>
+        <w:t xml:space="preserve"> y t</w:t>
+      </w:r>
+      <w:r>
+        <w:rPr>
+          <w:i w:val="0"/>
+          <w:color w:val="auto"/>
+        </w:rPr>
+        <w:t>eniendo en cuenta los posibles riesgos citados en el Plan de Riesgo</w:t>
+      </w:r>
+      <w:r>
+        <w:rPr>
+          <w:i w:val="0"/>
+          <w:color w:val="auto"/>
+        </w:rPr>
+        <w:t>.</w:t>
+      </w:r>
     </w:p>
     <w:p>
       <w:pPr>
@@ -6318,88 +6541,18 @@
           <w:color w:val="auto"/>
         </w:rPr>
       </w:pPr>
-      <w:bookmarkStart w:id="25" w:name="_Toc21938347"/>
-      <w:bookmarkStart w:id="26" w:name="_Toc452044054"/>
-      <w:r>
-        <w:rPr>
-          <w:color w:val="auto"/>
-        </w:rPr>
-        <w:t>Propósito</w:t>
-      </w:r>
-      <w:bookmarkEnd w:id="25"/>
+      <w:bookmarkStart w:id="26" w:name="_Toc21938348"/>
+      <w:bookmarkStart w:id="27" w:name="_Toc452044055"/>
+      <w:r>
+        <w:rPr>
+          <w:color w:val="auto"/>
+        </w:rPr>
+        <w:t>Documentación mínima requerida</w:t>
+      </w:r>
+      <w:bookmarkStart w:id="28" w:name="_Toc21938349"/>
+      <w:bookmarkStart w:id="29" w:name="_Toc452044056"/>
       <w:bookmarkEnd w:id="26"/>
-    </w:p>
-    <w:p>
-      <w:pPr>
-        <w:pStyle w:val="PSI-Comentario"/>
-        <w:rPr>
-          <w:i w:val="0"/>
-          <w:color w:val="auto"/>
-        </w:rPr>
-      </w:pPr>
-      <w:r>
-        <w:rPr>
-          <w:i w:val="0"/>
-          <w:color w:val="auto"/>
-        </w:rPr>
-        <w:t>Documentar el proceso en el cual se va desarrollando el Sistema</w:t>
-      </w:r>
-      <w:r>
-        <w:rPr>
-          <w:i w:val="0"/>
-          <w:color w:val="auto"/>
-        </w:rPr>
-        <w:t xml:space="preserve"> de acuerdo al modelado de requerimiento</w:t>
-      </w:r>
-      <w:r>
-        <w:rPr>
-          <w:i w:val="0"/>
-          <w:color w:val="auto"/>
-        </w:rPr>
-        <w:t xml:space="preserve">, si en el mismo se encuentran problemas </w:t>
-      </w:r>
-      <w:r>
-        <w:rPr>
-          <w:i w:val="0"/>
-          <w:color w:val="auto"/>
-        </w:rPr>
-        <w:t>el siguiente paso es anotar esos errores con sus definiciones y la corrección que se le dio</w:t>
-      </w:r>
-      <w:r>
-        <w:rPr>
-          <w:i w:val="0"/>
-          <w:color w:val="auto"/>
-        </w:rPr>
-        <w:t xml:space="preserve"> de acuerdo al Plan de Configuració</w:t>
-      </w:r>
-      <w:r>
-        <w:rPr>
-          <w:i w:val="0"/>
-          <w:color w:val="auto"/>
-        </w:rPr>
-        <w:t>n</w:t>
-      </w:r>
-      <w:r>
-        <w:rPr>
-          <w:i w:val="0"/>
-          <w:color w:val="auto"/>
-        </w:rPr>
-        <w:t xml:space="preserve"> y t</w:t>
-      </w:r>
-      <w:r>
-        <w:rPr>
-          <w:i w:val="0"/>
-          <w:color w:val="auto"/>
-        </w:rPr>
-        <w:t>eniendo en cuenta los posibles riesgos citados en el Plan de Riesgo</w:t>
-      </w:r>
-      <w:r>
-        <w:rPr>
-          <w:i w:val="0"/>
-          <w:color w:val="auto"/>
-        </w:rPr>
-        <w:t>.</w:t>
-      </w:r>
+      <w:bookmarkEnd w:id="27"/>
     </w:p>
     <w:p>
       <w:pPr>
@@ -6408,34 +6561,14 @@
           <w:color w:val="auto"/>
         </w:rPr>
       </w:pPr>
-      <w:bookmarkStart w:id="27" w:name="_Toc21938348"/>
-      <w:bookmarkStart w:id="28" w:name="_Toc452044055"/>
-      <w:r>
-        <w:rPr>
-          <w:color w:val="auto"/>
-        </w:rPr>
-        <w:t>Documentación mínima requerida</w:t>
-      </w:r>
-      <w:bookmarkStart w:id="29" w:name="_Toc21938349"/>
-      <w:bookmarkStart w:id="30" w:name="_Toc452044056"/>
-      <w:bookmarkEnd w:id="27"/>
+      <w:r>
+        <w:rPr>
+          <w:color w:val="auto"/>
+        </w:rPr>
+        <w:t>Especificación de requerimientos del software</w:t>
+      </w:r>
       <w:bookmarkEnd w:id="28"/>
-    </w:p>
-    <w:p>
-      <w:pPr>
-        <w:pStyle w:val="PSI-Ttulo2"/>
-        <w:rPr>
-          <w:color w:val="auto"/>
-        </w:rPr>
-      </w:pPr>
-      <w:r>
-        <w:rPr>
-          <w:color w:val="auto"/>
-        </w:rPr>
-        <w:t>Especificación de requerimientos del software</w:t>
-      </w:r>
       <w:bookmarkEnd w:id="29"/>
-      <w:bookmarkEnd w:id="30"/>
     </w:p>
     <w:p>
       <w:pPr>
@@ -6461,12 +6594,21 @@
         </w:rPr>
         <w:t xml:space="preserve"> (</w:t>
       </w:r>
+      <w:proofErr w:type="spellStart"/>
       <w:r>
         <w:rPr>
           <w:rFonts w:ascii="Times New Roman" w:hAnsi="Times New Roman"/>
           <w:b/>
         </w:rPr>
-        <w:t>Login - Empresa):</w:t>
+        <w:t>Login</w:t>
+      </w:r>
+      <w:proofErr w:type="spellEnd"/>
+      <w:r>
+        <w:rPr>
+          <w:rFonts w:ascii="Times New Roman" w:hAnsi="Times New Roman"/>
+          <w:b/>
+        </w:rPr>
+        <w:t xml:space="preserve"> - Empresa):</w:t>
       </w:r>
       <w:r>
         <w:t xml:space="preserve"> Se le proveerá de un usuario y contraseña para que pueda acceder  y tener control de los servicios que provee el sistema. </w:t>
@@ -6610,7 +6752,23 @@
           <w:rFonts w:ascii="Times New Roman" w:hAnsi="Times New Roman"/>
           <w:b/>
         </w:rPr>
-        <w:t>Registro de cliente (Login - cliente):</w:t>
+        <w:t>Registro de cliente (</w:t>
+      </w:r>
+      <w:proofErr w:type="spellStart"/>
+      <w:r>
+        <w:rPr>
+          <w:rFonts w:ascii="Times New Roman" w:hAnsi="Times New Roman"/>
+          <w:b/>
+        </w:rPr>
+        <w:t>Login</w:t>
+      </w:r>
+      <w:proofErr w:type="spellEnd"/>
+      <w:r>
+        <w:rPr>
+          <w:rFonts w:ascii="Times New Roman" w:hAnsi="Times New Roman"/>
+          <w:b/>
+        </w:rPr>
+        <w:t xml:space="preserve"> - cliente):</w:t>
       </w:r>
       <w:r>
         <w:t xml:space="preserve"> El cliente deberá registrarse antes de solicitar el pedido.</w:t>
@@ -6637,7 +6795,7 @@
       <w:r>
         <w:t xml:space="preserve"> Este contendrá opciones de elección de los diferentes tipos de platos que a su vez deberá ser confirmado.</w:t>
       </w:r>
-      <w:bookmarkStart w:id="31" w:name="_Toc453203846"/>
+      <w:bookmarkStart w:id="30" w:name="_Toc453203846"/>
     </w:p>
     <w:p>
       <w:pPr>
@@ -6659,7 +6817,7 @@
         </w:rPr>
         <w:t>Interfaces Externas</w:t>
       </w:r>
-      <w:bookmarkEnd w:id="31"/>
+      <w:bookmarkEnd w:id="30"/>
       <w:r>
         <w:rPr>
           <w:rFonts w:ascii="Times New Roman" w:hAnsi="Times New Roman"/>
@@ -6679,9 +6837,17 @@
       </w:pPr>
       <w:r>
         <w:lastRenderedPageBreak/>
-        <w:t>El sistema DeliverYApp no tendrá interconexión con otros sistemas informáticos por lo tanto no es necesario la utilización de interfaces específicas para este punto.</w:t>
-      </w:r>
-      <w:bookmarkStart w:id="32" w:name="_Toc453203847"/>
+        <w:t xml:space="preserve">El sistema </w:t>
+      </w:r>
+      <w:proofErr w:type="spellStart"/>
+      <w:r>
+        <w:t>DeliverYApp</w:t>
+      </w:r>
+      <w:proofErr w:type="spellEnd"/>
+      <w:r>
+        <w:t xml:space="preserve"> no tendrá interconexión con otros sistemas informáticos por lo tanto no es necesario la utilización de interfaces específicas para este punto.</w:t>
+      </w:r>
+      <w:bookmarkStart w:id="31" w:name="_Toc453203847"/>
     </w:p>
     <w:p>
       <w:pPr>
@@ -6702,7 +6868,7 @@
         </w:rPr>
         <w:t>Funciones del Sistema</w:t>
       </w:r>
-      <w:bookmarkEnd w:id="32"/>
+      <w:bookmarkEnd w:id="31"/>
     </w:p>
     <w:p>
       <w:pPr>
@@ -6745,7 +6911,7 @@
       <w:r>
         <w:t>Contará con módulos  de reportes estadísticos de los pedidos realizados.</w:t>
       </w:r>
-      <w:bookmarkStart w:id="33" w:name="_Toc453203848"/>
+      <w:bookmarkStart w:id="32" w:name="_Toc453203848"/>
     </w:p>
     <w:p>
       <w:pPr>
@@ -6766,7 +6932,7 @@
         </w:rPr>
         <w:t>Rendimiento del sistema</w:t>
       </w:r>
-      <w:bookmarkEnd w:id="33"/>
+      <w:bookmarkEnd w:id="32"/>
     </w:p>
     <w:p>
       <w:pPr>
@@ -6809,7 +6975,7 @@
       <w:r>
         <w:t>Conexión a internet.</w:t>
       </w:r>
-      <w:bookmarkStart w:id="34" w:name="_Toc453203849"/>
+      <w:bookmarkStart w:id="33" w:name="_Toc453203849"/>
     </w:p>
     <w:p>
       <w:pPr>
@@ -6830,7 +6996,7 @@
         </w:rPr>
         <w:t>Requerimientos lógicos del sistema de base de datos</w:t>
       </w:r>
-      <w:bookmarkEnd w:id="34"/>
+      <w:bookmarkEnd w:id="33"/>
     </w:p>
     <w:p>
       <w:pPr>
@@ -6873,7 +7039,7 @@
       <w:r>
         <w:t>La infraestructura debe ser capaz de soportar estos procedimientos.</w:t>
       </w:r>
-      <w:bookmarkStart w:id="35" w:name="_Toc453203850"/>
+      <w:bookmarkStart w:id="34" w:name="_Toc453203850"/>
     </w:p>
     <w:p>
       <w:pPr>
@@ -6894,7 +7060,7 @@
         </w:rPr>
         <w:t>Propiedades emergentes del Sistema</w:t>
       </w:r>
-      <w:bookmarkEnd w:id="35"/>
+      <w:bookmarkEnd w:id="34"/>
     </w:p>
     <w:p>
       <w:pPr>
@@ -7091,6 +7257,7 @@
           <w:color w:val="auto"/>
         </w:rPr>
       </w:pPr>
+      <w:proofErr w:type="spellStart"/>
       <w:r>
         <w:rPr>
           <w:i w:val="0"/>
@@ -7105,6 +7272,7 @@
         </w:rPr>
         <w:t>ecuperabilidad</w:t>
       </w:r>
+      <w:proofErr w:type="spellEnd"/>
     </w:p>
     <w:p>
       <w:pPr>
@@ -7158,6 +7326,7 @@
           <w:color w:val="auto"/>
         </w:rPr>
       </w:pPr>
+      <w:proofErr w:type="spellStart"/>
       <w:r>
         <w:rPr>
           <w:i w:val="0"/>
@@ -7172,6 +7341,7 @@
         </w:rPr>
         <w:t>prendible</w:t>
       </w:r>
+      <w:proofErr w:type="spellEnd"/>
     </w:p>
     <w:p>
       <w:pPr>
@@ -7533,8 +7703,8 @@
           <w:color w:val="auto"/>
         </w:rPr>
       </w:pPr>
-      <w:bookmarkStart w:id="36" w:name="_Toc21938350"/>
-      <w:bookmarkStart w:id="37" w:name="_Toc452044057"/>
+      <w:bookmarkStart w:id="35" w:name="_Toc21938350"/>
+      <w:bookmarkStart w:id="36" w:name="_Toc452044057"/>
       <w:r>
         <w:rPr>
           <w:color w:val="auto"/>
@@ -7542,8 +7712,8 @@
         <w:lastRenderedPageBreak/>
         <w:t>Descripción del diseño del software</w:t>
       </w:r>
+      <w:bookmarkEnd w:id="35"/>
       <w:bookmarkEnd w:id="36"/>
-      <w:bookmarkEnd w:id="37"/>
     </w:p>
     <w:p>
       <w:pPr>
@@ -7553,12 +7723,21 @@
           <w:color w:val="auto"/>
         </w:rPr>
       </w:pPr>
-      <w:r>
-        <w:rPr>
-          <w:i w:val="0"/>
-          <w:color w:val="auto"/>
-        </w:rPr>
-        <w:t>Login de administrador y usuario</w:t>
+      <w:proofErr w:type="spellStart"/>
+      <w:r>
+        <w:rPr>
+          <w:i w:val="0"/>
+          <w:color w:val="auto"/>
+        </w:rPr>
+        <w:t>Login</w:t>
+      </w:r>
+      <w:proofErr w:type="spellEnd"/>
+      <w:r>
+        <w:rPr>
+          <w:i w:val="0"/>
+          <w:color w:val="auto"/>
+        </w:rPr>
+        <w:t xml:space="preserve"> de administrador y usuario</w:t>
       </w:r>
     </w:p>
     <w:p>
@@ -7606,8 +7785,17 @@
           <w:i w:val="0"/>
           <w:color w:val="auto"/>
         </w:rPr>
-        <w:t>Manejo de pedidos (recepción, cocina y caja )</w:t>
-      </w:r>
+        <w:t xml:space="preserve">Manejo de pedidos (recepción, cocina y </w:t>
+      </w:r>
+      <w:proofErr w:type="gramStart"/>
+      <w:r>
+        <w:rPr>
+          <w:i w:val="0"/>
+          <w:color w:val="auto"/>
+        </w:rPr>
+        <w:t>caja )</w:t>
+      </w:r>
+      <w:proofErr w:type="gramEnd"/>
     </w:p>
     <w:p>
       <w:pPr>
@@ -7617,12 +7805,21 @@
           <w:color w:val="auto"/>
         </w:rPr>
       </w:pPr>
-      <w:r>
-        <w:rPr>
-          <w:i w:val="0"/>
-          <w:color w:val="auto"/>
-        </w:rPr>
-        <w:t>Login y Registro del cliente</w:t>
+      <w:proofErr w:type="spellStart"/>
+      <w:r>
+        <w:rPr>
+          <w:i w:val="0"/>
+          <w:color w:val="auto"/>
+        </w:rPr>
+        <w:t>Login</w:t>
+      </w:r>
+      <w:proofErr w:type="spellEnd"/>
+      <w:r>
+        <w:rPr>
+          <w:i w:val="0"/>
+          <w:color w:val="auto"/>
+        </w:rPr>
+        <w:t xml:space="preserve"> y Registro del cliente</w:t>
       </w:r>
     </w:p>
     <w:p>
@@ -7681,44 +7878,60 @@
           <w:color w:val="auto"/>
         </w:rPr>
       </w:pPr>
-      <w:bookmarkStart w:id="38" w:name="_Toc21938351"/>
-      <w:bookmarkStart w:id="39" w:name="_Toc452044058"/>
+      <w:bookmarkStart w:id="37" w:name="_Toc21938351"/>
+      <w:bookmarkStart w:id="38" w:name="_Toc452044058"/>
       <w:r>
         <w:rPr>
           <w:color w:val="auto"/>
         </w:rPr>
         <w:t>Plan de Verificación &amp; Validación</w:t>
       </w:r>
+      <w:bookmarkEnd w:id="37"/>
       <w:bookmarkEnd w:id="38"/>
+    </w:p>
+    <w:p>
+      <w:pPr>
+        <w:pStyle w:val="PSI-Ttulo3"/>
+        <w:rPr>
+          <w:b w:val="0"/>
+          <w:color w:val="auto"/>
+        </w:rPr>
+      </w:pPr>
+      <w:bookmarkStart w:id="39" w:name="_Toc21938352"/>
+      <w:r>
+        <w:rPr>
+          <w:b w:val="0"/>
+          <w:color w:val="auto"/>
+        </w:rPr>
+        <w:t>Verificar que las vistas del sistema cumplan con el requerimiento cit</w:t>
+      </w:r>
+      <w:r>
+        <w:rPr>
+          <w:b w:val="0"/>
+          <w:color w:val="auto"/>
+        </w:rPr>
+        <w:t xml:space="preserve">ado en el documento del diseño, una vez verificado se procede a la validación de los mismos.  </w:t>
+      </w:r>
+    </w:p>
+    <w:p>
+      <w:pPr>
+        <w:pStyle w:val="PSI-Ttulo3"/>
+        <w:rPr>
+          <w:i/>
+          <w:color w:val="auto"/>
+        </w:rPr>
+      </w:pPr>
+      <w:r>
+        <w:rPr>
+          <w:color w:val="auto"/>
+        </w:rPr>
+        <w:br/>
+      </w:r>
       <w:bookmarkEnd w:id="39"/>
     </w:p>
     <w:p>
       <w:pPr>
-        <w:pStyle w:val="PSI-Ttulo3"/>
-        <w:rPr>
-          <w:b w:val="0"/>
-          <w:color w:val="auto"/>
-        </w:rPr>
-      </w:pPr>
-      <w:bookmarkStart w:id="40" w:name="_Toc21938352"/>
-      <w:r>
-        <w:rPr>
-          <w:b w:val="0"/>
-          <w:color w:val="auto"/>
-        </w:rPr>
-        <w:t>Verificar que las vistas del sistema cumplan con el requerimiento cit</w:t>
-      </w:r>
-      <w:r>
-        <w:rPr>
-          <w:b w:val="0"/>
-          <w:color w:val="auto"/>
-        </w:rPr>
-        <w:t xml:space="preserve">ado en el documento del diseño, una vez verificado se procede a la validación de los mismos.  </w:t>
-      </w:r>
-    </w:p>
-    <w:p>
-      <w:pPr>
-        <w:pStyle w:val="PSI-Ttulo3"/>
+        <w:pStyle w:val="PSI-Ttulo2"/>
         <w:rPr>
           <w:i/>
           <w:color w:val="auto"/>
@@ -7728,319 +7941,396 @@
         <w:rPr>
           <w:color w:val="auto"/>
         </w:rPr>
-        <w:br/>
+        <w:br w:type="page"/>
+      </w:r>
+    </w:p>
+    <w:p>
+      <w:pPr>
+        <w:pStyle w:val="PSI-Comentario"/>
+        <w:rPr>
+          <w:i w:val="0"/>
+          <w:color w:val="auto"/>
+        </w:rPr>
+      </w:pPr>
+    </w:p>
+    <w:p>
+      <w:pPr>
+        <w:pStyle w:val="PSI-Ttulo1"/>
+        <w:rPr>
+          <w:color w:val="auto"/>
+        </w:rPr>
+      </w:pPr>
+      <w:bookmarkStart w:id="40" w:name="_Toc21938356"/>
+      <w:bookmarkStart w:id="41" w:name="_Toc452044069"/>
+      <w:r>
+        <w:rPr>
+          <w:color w:val="auto"/>
+        </w:rPr>
+        <w:t>Estándares, prácticas, convenciones y métricas</w:t>
       </w:r>
       <w:bookmarkEnd w:id="40"/>
+      <w:bookmarkEnd w:id="41"/>
+    </w:p>
+    <w:p>
+      <w:pPr>
+        <w:pStyle w:val="PSI-Comentario"/>
+        <w:rPr>
+          <w:i w:val="0"/>
+          <w:color w:val="auto"/>
+          <w:highlight w:val="yellow"/>
+        </w:rPr>
+      </w:pPr>
+      <w:r>
+        <w:rPr>
+          <w:i w:val="0"/>
+          <w:color w:val="auto"/>
+          <w:highlight w:val="yellow"/>
+        </w:rPr>
+        <w:t>Esta sección deberá cumplir con las siguientes funciones:</w:t>
+      </w:r>
+    </w:p>
+    <w:p>
+      <w:pPr>
+        <w:pStyle w:val="PSI-Comentario"/>
+        <w:rPr>
+          <w:i w:val="0"/>
+          <w:color w:val="auto"/>
+          <w:highlight w:val="yellow"/>
+        </w:rPr>
+      </w:pPr>
+      <w:r>
+        <w:rPr>
+          <w:i w:val="0"/>
+          <w:color w:val="auto"/>
+          <w:highlight w:val="yellow"/>
+        </w:rPr>
+        <w:t>Identificar los estándares, prácticas, convenciones y métricas que serán aplicadas.</w:t>
+      </w:r>
+    </w:p>
+    <w:p>
+      <w:pPr>
+        <w:pStyle w:val="PSI-Comentario"/>
+        <w:rPr>
+          <w:i w:val="0"/>
+          <w:color w:val="auto"/>
+          <w:highlight w:val="yellow"/>
+        </w:rPr>
+      </w:pPr>
+      <w:r>
+        <w:rPr>
+          <w:i w:val="0"/>
+          <w:color w:val="auto"/>
+          <w:highlight w:val="yellow"/>
+        </w:rPr>
+        <w:t>Indicar como será monitoreado y asegurado el cumplimiento con estos ítems</w:t>
+      </w:r>
+    </w:p>
+    <w:p>
+      <w:pPr>
+        <w:pStyle w:val="PSI-Comentario"/>
+        <w:rPr>
+          <w:i w:val="0"/>
+          <w:color w:val="auto"/>
+          <w:highlight w:val="yellow"/>
+        </w:rPr>
+      </w:pPr>
+      <w:r>
+        <w:rPr>
+          <w:i w:val="0"/>
+          <w:color w:val="auto"/>
+          <w:highlight w:val="yellow"/>
+        </w:rPr>
+        <w:t>El IEEE “</w:t>
+      </w:r>
+      <w:r>
+        <w:rPr>
+          <w:i w:val="0"/>
+          <w:iCs/>
+          <w:color w:val="auto"/>
+          <w:highlight w:val="yellow"/>
+        </w:rPr>
+        <w:t xml:space="preserve">Standard </w:t>
+      </w:r>
+      <w:proofErr w:type="spellStart"/>
+      <w:r>
+        <w:rPr>
+          <w:i w:val="0"/>
+          <w:iCs/>
+          <w:color w:val="auto"/>
+          <w:highlight w:val="yellow"/>
+        </w:rPr>
+        <w:t>Glosary</w:t>
+      </w:r>
+      <w:proofErr w:type="spellEnd"/>
+      <w:r>
+        <w:rPr>
+          <w:i w:val="0"/>
+          <w:iCs/>
+          <w:color w:val="auto"/>
+          <w:highlight w:val="yellow"/>
+        </w:rPr>
+        <w:t xml:space="preserve"> of Software </w:t>
+      </w:r>
+      <w:proofErr w:type="spellStart"/>
+      <w:r>
+        <w:rPr>
+          <w:i w:val="0"/>
+          <w:iCs/>
+          <w:color w:val="auto"/>
+          <w:highlight w:val="yellow"/>
+        </w:rPr>
+        <w:t>Engering</w:t>
+      </w:r>
+      <w:proofErr w:type="spellEnd"/>
+      <w:r>
+        <w:rPr>
+          <w:i w:val="0"/>
+          <w:iCs/>
+          <w:color w:val="auto"/>
+          <w:highlight w:val="yellow"/>
+        </w:rPr>
+        <w:t xml:space="preserve"> </w:t>
+      </w:r>
+      <w:proofErr w:type="spellStart"/>
+      <w:r>
+        <w:rPr>
+          <w:i w:val="0"/>
+          <w:iCs/>
+          <w:color w:val="auto"/>
+          <w:highlight w:val="yellow"/>
+        </w:rPr>
+        <w:t>Terms</w:t>
+      </w:r>
+      <w:proofErr w:type="spellEnd"/>
+      <w:r>
+        <w:rPr>
+          <w:i w:val="0"/>
+          <w:color w:val="auto"/>
+          <w:highlight w:val="yellow"/>
+        </w:rPr>
+        <w:t xml:space="preserve">” define como </w:t>
+      </w:r>
+      <w:r>
+        <w:rPr>
+          <w:i w:val="0"/>
+          <w:iCs/>
+          <w:color w:val="auto"/>
+          <w:highlight w:val="yellow"/>
+        </w:rPr>
+        <w:t>métrica</w:t>
+      </w:r>
+      <w:r>
+        <w:rPr>
+          <w:i w:val="0"/>
+          <w:iCs/>
+          <w:color w:val="auto"/>
+          <w:highlight w:val="yellow"/>
+        </w:rPr>
+        <w:t xml:space="preserve">: </w:t>
+      </w:r>
+      <w:r>
+        <w:rPr>
+          <w:i w:val="0"/>
+          <w:color w:val="auto"/>
+          <w:highlight w:val="yellow"/>
+        </w:rPr>
+        <w:t>“una  medida cuantitativa del grado en que un sistema, componente o proceso posee un atributo dado</w:t>
+      </w:r>
+      <w:r>
+        <w:rPr>
+          <w:i w:val="0"/>
+          <w:iCs/>
+          <w:color w:val="auto"/>
+          <w:highlight w:val="yellow"/>
+        </w:rPr>
+        <w:t>”</w:t>
+      </w:r>
+      <w:r>
+        <w:rPr>
+          <w:i w:val="0"/>
+          <w:color w:val="auto"/>
+          <w:highlight w:val="yellow"/>
+        </w:rPr>
+        <w:t>.</w:t>
+      </w:r>
+    </w:p>
+    <w:p>
+      <w:pPr>
+        <w:pStyle w:val="PSI-Comentario"/>
+        <w:rPr>
+          <w:i w:val="0"/>
+          <w:color w:val="auto"/>
+        </w:rPr>
+      </w:pPr>
+      <w:r>
+        <w:rPr>
+          <w:i w:val="0"/>
+          <w:color w:val="auto"/>
+          <w:highlight w:val="yellow"/>
+        </w:rPr>
+        <w:t>Las métricas son una herramienta poderosa y fundamental para el trabajo en SQA. Su aporte fundamental son las medidas preventivas que pueden surgir a raíz de su estudio. Sin duda aportan conclusiones que muchas veces no se aprecian a simple vista y que ayudan a mejorar la eficiencia del grupo de trabajo y la calidad de los productos. Aportan un caudal de información para hacer controles estadísticos de la calidad. Además cabe resaltar que nunca debe dejarse de buscar nuevas métricas de acuerdo a las nuevas variaciones y tendencias de las estadísticas</w:t>
+      </w:r>
+      <w:r>
+        <w:rPr>
+          <w:i w:val="0"/>
+          <w:color w:val="auto"/>
+          <w:highlight w:val="yellow"/>
+        </w:rPr>
+        <w:t>.</w:t>
+      </w:r>
+      <w:r>
+        <w:rPr>
+          <w:i w:val="0"/>
+          <w:color w:val="auto"/>
+        </w:rPr>
+        <w:t xml:space="preserve"> </w:t>
+      </w:r>
+    </w:p>
+    <w:p>
+      <w:pPr>
+        <w:pStyle w:val="PSI-Comentario"/>
+        <w:rPr>
+          <w:i w:val="0"/>
+          <w:color w:val="auto"/>
+        </w:rPr>
+      </w:pPr>
+    </w:p>
+    <w:p>
+      <w:pPr>
+        <w:pStyle w:val="PSI-Comentario"/>
+        <w:rPr>
+          <w:i w:val="0"/>
+          <w:color w:val="auto"/>
+        </w:rPr>
+      </w:pPr>
     </w:p>
     <w:p>
       <w:pPr>
         <w:pStyle w:val="PSI-Ttulo2"/>
         <w:rPr>
-          <w:i/>
-          <w:color w:val="auto"/>
-        </w:rPr>
-      </w:pPr>
+          <w:color w:val="auto"/>
+        </w:rPr>
+      </w:pPr>
+      <w:bookmarkStart w:id="42" w:name="_Toc452044070"/>
+      <w:r>
+        <w:rPr>
+          <w:color w:val="auto"/>
+        </w:rPr>
+        <w:t>Objetivos</w:t>
+      </w:r>
+      <w:bookmarkEnd w:id="42"/>
+    </w:p>
+    <w:p>
+      <w:pPr>
+        <w:pStyle w:val="PSI-Comentario"/>
+        <w:rPr>
+          <w:i w:val="0"/>
+          <w:color w:val="auto"/>
+        </w:rPr>
+      </w:pPr>
+      <w:r>
+        <w:rPr>
+          <w:i w:val="0"/>
+          <w:color w:val="auto"/>
+        </w:rPr>
+        <w:t>Existen dos objetivos importantes que se persiguen dentro del programa de métricas:</w:t>
+      </w:r>
+    </w:p>
+    <w:p>
+      <w:pPr>
+        <w:pStyle w:val="PSI-Comentario"/>
+        <w:rPr>
+          <w:i w:val="0"/>
+          <w:color w:val="auto"/>
+        </w:rPr>
+      </w:pPr>
+      <w:r>
+        <w:rPr>
+          <w:i w:val="0"/>
+          <w:color w:val="auto"/>
+        </w:rPr>
+        <w:t>Documentar las metas a la hora de establecer un programa de métricas. Esto tiene sentido a la hora de decidir exactamente qué debe lograrse antes de gastar recursos estableciendo un programa de este tipo.</w:t>
+      </w:r>
+    </w:p>
+    <w:p>
+      <w:pPr>
+        <w:pStyle w:val="PSI-Comentario"/>
+        <w:rPr>
+          <w:i w:val="0"/>
+          <w:color w:val="auto"/>
+        </w:rPr>
+      </w:pPr>
+      <w:r>
+        <w:rPr>
+          <w:rFonts w:ascii="Symbol" w:hAnsi="Symbol" w:cs="Symbol"/>
+          <w:i w:val="0"/>
+          <w:color w:val="auto"/>
+          <w:lang w:val="en-US"/>
+        </w:rPr>
+        <w:t></w:t>
+      </w:r>
+      <w:r>
+        <w:rPr>
+          <w:i w:val="0"/>
+          <w:color w:val="auto"/>
+        </w:rPr>
+        <w:t>Identificar la información (la métrica) necesaria para lograr estas metas y establecer el</w:t>
+      </w:r>
+      <w:r>
+        <w:rPr>
+          <w:i w:val="0"/>
+          <w:color w:val="auto"/>
+        </w:rPr>
+        <w:t xml:space="preserve"> </w:t>
+      </w:r>
+      <w:proofErr w:type="gramStart"/>
+      <w:r>
+        <w:rPr>
+          <w:i w:val="0"/>
+          <w:color w:val="auto"/>
+        </w:rPr>
+        <w:t>marco</w:t>
+      </w:r>
+      <w:proofErr w:type="gramEnd"/>
+      <w:r>
+        <w:rPr>
+          <w:i w:val="0"/>
+          <w:color w:val="auto"/>
+        </w:rPr>
+        <w:t xml:space="preserve"> de referencia de donde puede ser obtenida.</w:t>
+      </w:r>
+    </w:p>
+    <w:p>
+      <w:pPr>
+        <w:pStyle w:val="PSI-Comentario"/>
+        <w:rPr>
+          <w:i w:val="0"/>
+          <w:color w:val="auto"/>
+        </w:rPr>
+      </w:pPr>
+      <w:r>
+        <w:rPr>
+          <w:i w:val="0"/>
+          <w:color w:val="auto"/>
+        </w:rPr>
+        <w:t>El cometido de los ocho pasos es crear un proceso a través del cual un programa corriente de métrica puede ser utilizado como una herramienta estratégica de gestión.</w:t>
+      </w:r>
+    </w:p>
+    <w:p>
+      <w:pPr>
+        <w:pStyle w:val="PSI-Ttulo2"/>
+        <w:rPr>
+          <w:color w:val="auto"/>
+        </w:rPr>
+      </w:pPr>
+      <w:bookmarkStart w:id="43" w:name="_Toc21938357"/>
       <w:r>
         <w:rPr>
           <w:color w:val="auto"/>
         </w:rPr>
         <w:br w:type="page"/>
       </w:r>
-    </w:p>
-    <w:p>
-      <w:pPr>
-        <w:pStyle w:val="PSI-Comentario"/>
-        <w:rPr>
-          <w:i w:val="0"/>
-          <w:color w:val="auto"/>
-        </w:rPr>
-      </w:pPr>
-    </w:p>
-    <w:p>
-      <w:pPr>
-        <w:pStyle w:val="PSI-Ttulo1"/>
-        <w:rPr>
-          <w:color w:val="auto"/>
-        </w:rPr>
-      </w:pPr>
-      <w:bookmarkStart w:id="41" w:name="_Toc21938356"/>
-      <w:bookmarkStart w:id="42" w:name="_Toc452044069"/>
-      <w:r>
-        <w:rPr>
-          <w:color w:val="auto"/>
-        </w:rPr>
-        <w:t>Estándares, prácticas, convenciones y métricas</w:t>
-      </w:r>
-      <w:bookmarkEnd w:id="41"/>
-      <w:bookmarkEnd w:id="42"/>
-    </w:p>
-    <w:p>
-      <w:pPr>
-        <w:pStyle w:val="PSI-Comentario"/>
-        <w:rPr>
-          <w:i w:val="0"/>
-          <w:color w:val="auto"/>
-        </w:rPr>
-      </w:pPr>
-      <w:r>
-        <w:rPr>
-          <w:i w:val="0"/>
-          <w:color w:val="auto"/>
-        </w:rPr>
-        <w:t>Esta sección deberá cumplir con las siguientes funciones:</w:t>
-      </w:r>
-    </w:p>
-    <w:p>
-      <w:pPr>
-        <w:pStyle w:val="PSI-Comentario"/>
-        <w:rPr>
-          <w:i w:val="0"/>
-          <w:color w:val="auto"/>
-        </w:rPr>
-      </w:pPr>
-      <w:r>
-        <w:rPr>
-          <w:i w:val="0"/>
-          <w:color w:val="auto"/>
-        </w:rPr>
-        <w:t>Identificar los estándares, prácticas, convenciones y métricas que serán aplicadas.</w:t>
-      </w:r>
-    </w:p>
-    <w:p>
-      <w:pPr>
-        <w:pStyle w:val="PSI-Comentario"/>
-        <w:rPr>
-          <w:i w:val="0"/>
-          <w:color w:val="auto"/>
-        </w:rPr>
-      </w:pPr>
-      <w:r>
-        <w:rPr>
-          <w:i w:val="0"/>
-          <w:color w:val="auto"/>
-        </w:rPr>
-        <w:t>Indicar como será monitoreado y asegurado el cumplimiento con estos ítems</w:t>
-      </w:r>
-    </w:p>
-    <w:p>
-      <w:pPr>
-        <w:pStyle w:val="PSI-Comentario"/>
-        <w:rPr>
-          <w:i w:val="0"/>
-          <w:color w:val="auto"/>
-        </w:rPr>
-      </w:pPr>
-      <w:r>
-        <w:rPr>
-          <w:i w:val="0"/>
-          <w:color w:val="auto"/>
-        </w:rPr>
-        <w:t>El IEEE “</w:t>
-      </w:r>
-      <w:r>
-        <w:rPr>
-          <w:i w:val="0"/>
-          <w:iCs/>
-          <w:color w:val="auto"/>
-        </w:rPr>
-        <w:t>Standard Glosary of Software Engering Terms</w:t>
-      </w:r>
-      <w:r>
-        <w:rPr>
-          <w:i w:val="0"/>
-          <w:color w:val="auto"/>
-        </w:rPr>
-        <w:t xml:space="preserve">” define como </w:t>
-      </w:r>
-      <w:r>
-        <w:rPr>
-          <w:i w:val="0"/>
-          <w:iCs/>
-          <w:color w:val="auto"/>
-        </w:rPr>
-        <w:t>métrica</w:t>
-      </w:r>
-      <w:r>
-        <w:rPr>
-          <w:i w:val="0"/>
-          <w:iCs/>
-          <w:color w:val="auto"/>
-        </w:rPr>
-        <w:t xml:space="preserve">: </w:t>
-      </w:r>
-      <w:r>
-        <w:rPr>
-          <w:i w:val="0"/>
-          <w:color w:val="auto"/>
-        </w:rPr>
-        <w:t>“una  medida cuantitativa del grado en que un sistema, componente o proceso posee un atributo dado</w:t>
-      </w:r>
-      <w:r>
-        <w:rPr>
-          <w:i w:val="0"/>
-          <w:iCs/>
-          <w:color w:val="auto"/>
-        </w:rPr>
-        <w:t>”</w:t>
-      </w:r>
-      <w:r>
-        <w:rPr>
-          <w:i w:val="0"/>
-          <w:color w:val="auto"/>
-        </w:rPr>
-        <w:t>.</w:t>
-      </w:r>
-    </w:p>
-    <w:p>
-      <w:pPr>
-        <w:pStyle w:val="PSI-Comentario"/>
-        <w:rPr>
-          <w:i w:val="0"/>
-          <w:color w:val="auto"/>
-        </w:rPr>
-      </w:pPr>
-      <w:r>
-        <w:rPr>
-          <w:i w:val="0"/>
-          <w:color w:val="auto"/>
-        </w:rPr>
-        <w:t>Las métricas son una herramienta poderosa y fundamental para el trabajo en SQA. Su aporte fundamental son las medidas preventivas que pueden surgir a raíz de su estudio. Sin duda aportan conclusiones que muchas veces no se aprecian a simple vista y que ayudan a mejorar la eficiencia del grupo de trabajo y la calidad de los productos. Aportan un caudal de información para hacer controles estadísticos de la calidad. Además cabe resaltar que nunca debe dejarse de buscar nuevas métricas de acuerdo a las nuevas variaciones y tendencias de las estadísticas</w:t>
-      </w:r>
-      <w:r>
-        <w:rPr>
-          <w:i w:val="0"/>
-          <w:color w:val="auto"/>
-        </w:rPr>
-        <w:t>.</w:t>
-      </w:r>
-    </w:p>
-    <w:p>
-      <w:pPr>
-        <w:pStyle w:val="PSI-Comentario"/>
-        <w:rPr>
-          <w:i w:val="0"/>
-          <w:color w:val="auto"/>
-        </w:rPr>
-      </w:pPr>
-    </w:p>
-    <w:p>
-      <w:pPr>
-        <w:pStyle w:val="PSI-Ttulo2"/>
-        <w:rPr>
-          <w:color w:val="auto"/>
-        </w:rPr>
-      </w:pPr>
-      <w:bookmarkStart w:id="43" w:name="_Toc452044070"/>
-      <w:r>
-        <w:rPr>
-          <w:color w:val="auto"/>
-        </w:rPr>
-        <w:t>Objetivos</w:t>
-      </w:r>
-      <w:bookmarkEnd w:id="43"/>
-    </w:p>
-    <w:p>
-      <w:pPr>
-        <w:pStyle w:val="PSI-Comentario"/>
-        <w:rPr>
-          <w:i w:val="0"/>
-          <w:color w:val="auto"/>
-        </w:rPr>
-      </w:pPr>
-      <w:r>
-        <w:rPr>
-          <w:i w:val="0"/>
-          <w:color w:val="auto"/>
-        </w:rPr>
-        <w:t>Existen dos objetivos importantes que se persiguen dentro del programa de métricas:</w:t>
-      </w:r>
-    </w:p>
-    <w:p>
-      <w:pPr>
-        <w:pStyle w:val="PSI-Comentario"/>
-        <w:rPr>
-          <w:i w:val="0"/>
-          <w:color w:val="auto"/>
-        </w:rPr>
-      </w:pPr>
-      <w:r>
-        <w:rPr>
-          <w:i w:val="0"/>
-          <w:color w:val="auto"/>
-        </w:rPr>
-        <w:t>Documentar las metas a la hora de establecer un programa de métricas. Esto tiene sentido a la hora de decidir exactamente qué debe lograrse antes de gastar recursos estableciendo un programa de este tipo.</w:t>
-      </w:r>
-    </w:p>
-    <w:p>
-      <w:pPr>
-        <w:pStyle w:val="PSI-Comentario"/>
-        <w:rPr>
-          <w:i w:val="0"/>
-          <w:color w:val="auto"/>
-        </w:rPr>
-      </w:pPr>
-      <w:r>
-        <w:rPr>
-          <w:rFonts w:ascii="Symbol" w:hAnsi="Symbol" w:cs="Symbol"/>
-          <w:i w:val="0"/>
-          <w:color w:val="auto"/>
-          <w:lang w:val="en-US"/>
-        </w:rPr>
-        <w:t></w:t>
-      </w:r>
-      <w:r>
-        <w:rPr>
-          <w:i w:val="0"/>
-          <w:color w:val="auto"/>
-        </w:rPr>
-        <w:t>Identificar la información (la métrica) necesaria para lograr estas metas y establecer el</w:t>
-      </w:r>
-      <w:r>
-        <w:rPr>
-          <w:i w:val="0"/>
-          <w:color w:val="auto"/>
-        </w:rPr>
-        <w:t xml:space="preserve"> </w:t>
-      </w:r>
-      <w:r>
-        <w:rPr>
-          <w:i w:val="0"/>
-          <w:color w:val="auto"/>
-        </w:rPr>
-        <w:t>marco de referencia de donde puede ser obtenida.</w:t>
-      </w:r>
-    </w:p>
-    <w:p>
-      <w:pPr>
-        <w:pStyle w:val="PSI-Comentario"/>
-        <w:rPr>
-          <w:i w:val="0"/>
-          <w:color w:val="auto"/>
-        </w:rPr>
-      </w:pPr>
-      <w:r>
-        <w:rPr>
-          <w:i w:val="0"/>
-          <w:color w:val="auto"/>
-        </w:rPr>
-        <w:t>El cometido de los ocho pasos es crear un proceso a través del cual un programa corriente de métrica puede ser utilizado como una herramienta estratégica de gestión.</w:t>
-      </w:r>
-    </w:p>
-    <w:p>
-      <w:pPr>
-        <w:pStyle w:val="PSI-Ttulo2"/>
-        <w:rPr>
-          <w:color w:val="auto"/>
-        </w:rPr>
-      </w:pPr>
-      <w:bookmarkStart w:id="44" w:name="_Toc21938357"/>
-      <w:r>
-        <w:rPr>
-          <w:color w:val="auto"/>
-        </w:rPr>
-        <w:br w:type="page"/>
-      </w:r>
-      <w:bookmarkStart w:id="45" w:name="_Toc452044071"/>
+      <w:bookmarkStart w:id="44" w:name="_Toc452044071"/>
       <w:r>
         <w:rPr>
           <w:color w:val="auto"/>
@@ -8048,271 +8338,154 @@
         <w:lastRenderedPageBreak/>
         <w:t>Métricas de proceso</w:t>
       </w:r>
+      <w:bookmarkEnd w:id="44"/>
+    </w:p>
+    <w:p>
+      <w:pPr>
+        <w:pStyle w:val="PSI-Comentario"/>
+        <w:rPr>
+          <w:i w:val="0"/>
+          <w:color w:val="auto"/>
+        </w:rPr>
+      </w:pPr>
+      <w:r>
+        <w:rPr>
+          <w:i w:val="0"/>
+          <w:color w:val="auto"/>
+        </w:rPr>
+        <w:t>Para  este proyecto se trabajará con las siguientes métricas del proceso</w:t>
+      </w:r>
+      <w:r>
+        <w:rPr>
+          <w:i w:val="0"/>
+          <w:color w:val="auto"/>
+        </w:rPr>
+        <w:t>:</w:t>
+      </w:r>
+    </w:p>
+    <w:p>
+      <w:pPr>
+        <w:pStyle w:val="PSI-ComentarioVieta"/>
+        <w:rPr>
+          <w:i w:val="0"/>
+          <w:color w:val="auto"/>
+        </w:rPr>
+      </w:pPr>
+      <w:r>
+        <w:rPr>
+          <w:i w:val="0"/>
+          <w:color w:val="auto"/>
+        </w:rPr>
+        <w:t xml:space="preserve"> Costo de remoción de defectos</w:t>
+      </w:r>
+    </w:p>
+    <w:p>
+      <w:pPr>
+        <w:pStyle w:val="PSI-ComentarioVieta"/>
+        <w:rPr>
+          <w:i w:val="0"/>
+          <w:color w:val="auto"/>
+        </w:rPr>
+      </w:pPr>
+      <w:r>
+        <w:rPr>
+          <w:i w:val="0"/>
+          <w:color w:val="auto"/>
+        </w:rPr>
+        <w:t>Cantidad de código rehusado</w:t>
+      </w:r>
+    </w:p>
+    <w:p>
+      <w:pPr>
+        <w:pStyle w:val="PSI-ComentarioVieta"/>
+        <w:rPr>
+          <w:i w:val="0"/>
+          <w:color w:val="auto"/>
+        </w:rPr>
+      </w:pPr>
+      <w:r>
+        <w:rPr>
+          <w:i w:val="0"/>
+          <w:color w:val="auto"/>
+        </w:rPr>
+        <w:t xml:space="preserve">Distribución de esfuerzo por fase </w:t>
+      </w:r>
+    </w:p>
+    <w:p>
+      <w:pPr>
+        <w:pStyle w:val="PSI-ComentarioVieta"/>
+        <w:rPr>
+          <w:i w:val="0"/>
+          <w:color w:val="auto"/>
+        </w:rPr>
+      </w:pPr>
+      <w:r>
+        <w:rPr>
+          <w:i w:val="0"/>
+          <w:color w:val="auto"/>
+        </w:rPr>
+        <w:t>Efectividad para remover defectos entre fa</w:t>
+      </w:r>
+      <w:r>
+        <w:rPr>
+          <w:i w:val="0"/>
+          <w:color w:val="auto"/>
+        </w:rPr>
+        <w:t>s</w:t>
+      </w:r>
+      <w:r>
+        <w:rPr>
+          <w:i w:val="0"/>
+          <w:color w:val="auto"/>
+        </w:rPr>
+        <w:t>es</w:t>
+      </w:r>
+    </w:p>
+    <w:p>
+      <w:pPr>
+        <w:pStyle w:val="PSI-ComentarioVieta"/>
+        <w:rPr>
+          <w:i w:val="0"/>
+          <w:color w:val="auto"/>
+        </w:rPr>
+      </w:pPr>
+      <w:r>
+        <w:rPr>
+          <w:i w:val="0"/>
+          <w:color w:val="auto"/>
+        </w:rPr>
+        <w:t>Soporte de herramientas para procesos propuestos</w:t>
+      </w:r>
+    </w:p>
+    <w:p>
+      <w:pPr>
+        <w:pStyle w:val="PSI-Ttulo2"/>
+        <w:rPr>
+          <w:color w:val="auto"/>
+        </w:rPr>
+      </w:pPr>
+    </w:p>
+    <w:p>
+      <w:pPr>
+        <w:pStyle w:val="PSI-Ttulo2"/>
+        <w:rPr>
+          <w:color w:val="auto"/>
+        </w:rPr>
+      </w:pPr>
+      <w:r>
+        <w:rPr>
+          <w:color w:val="auto"/>
+        </w:rPr>
+        <w:t xml:space="preserve"> </w:t>
+      </w:r>
+      <w:bookmarkStart w:id="45" w:name="_Toc452044072"/>
+      <w:r>
+        <w:rPr>
+          <w:color w:val="auto"/>
+        </w:rPr>
+        <w:t>Métricas de proyecto</w:t>
+      </w:r>
       <w:bookmarkEnd w:id="45"/>
-    </w:p>
-    <w:p>
-      <w:pPr>
-        <w:pStyle w:val="PSI-Comentario"/>
-        <w:rPr>
-          <w:i w:val="0"/>
-          <w:color w:val="auto"/>
-        </w:rPr>
-      </w:pPr>
-      <w:r>
-        <w:rPr>
-          <w:i w:val="0"/>
-          <w:color w:val="auto"/>
-        </w:rPr>
-        <w:t>Se recopilan de todos los proyectos y</w:t>
-      </w:r>
-      <w:r>
-        <w:rPr>
-          <w:i w:val="0"/>
-          <w:color w:val="auto"/>
-        </w:rPr>
-        <w:t xml:space="preserve"> </w:t>
-      </w:r>
-      <w:r>
-        <w:rPr>
-          <w:i w:val="0"/>
-          <w:color w:val="auto"/>
-        </w:rPr>
-        <w:t>durante un largo periodo de tiempo</w:t>
-      </w:r>
-    </w:p>
-    <w:p>
-      <w:pPr>
-        <w:pStyle w:val="PSI-Comentario"/>
-        <w:rPr>
-          <w:i w:val="0"/>
-          <w:color w:val="auto"/>
-        </w:rPr>
-      </w:pPr>
-      <w:r>
-        <w:rPr>
-          <w:i w:val="0"/>
-          <w:color w:val="auto"/>
-        </w:rPr>
-        <w:t>Caracterizados por:</w:t>
-      </w:r>
-    </w:p>
-    <w:p>
-      <w:pPr>
-        <w:pStyle w:val="PSI-ComentarioVieta"/>
-        <w:rPr>
-          <w:i w:val="0"/>
-          <w:color w:val="auto"/>
-        </w:rPr>
-      </w:pPr>
-      <w:r>
-        <w:rPr>
-          <w:i w:val="0"/>
-          <w:color w:val="auto"/>
-        </w:rPr>
-        <w:t>Control y ejecución del proyecto.</w:t>
-      </w:r>
-    </w:p>
-    <w:p>
-      <w:pPr>
-        <w:pStyle w:val="PSI-ComentarioVieta"/>
-        <w:rPr>
-          <w:i w:val="0"/>
-          <w:color w:val="auto"/>
-        </w:rPr>
-      </w:pPr>
-      <w:r>
-        <w:rPr>
-          <w:i w:val="0"/>
-          <w:color w:val="auto"/>
-        </w:rPr>
-        <w:t>M</w:t>
-      </w:r>
-      <w:r>
-        <w:rPr>
-          <w:i w:val="0"/>
-          <w:color w:val="auto"/>
-        </w:rPr>
-        <w:t>edición de tiempos de las fases.</w:t>
-      </w:r>
-    </w:p>
-    <w:p>
-      <w:pPr>
-        <w:pStyle w:val="PSI-Comentario"/>
-        <w:rPr>
-          <w:i w:val="0"/>
-          <w:color w:val="auto"/>
-        </w:rPr>
-      </w:pPr>
-      <w:r>
-        <w:rPr>
-          <w:i w:val="0"/>
-          <w:color w:val="auto"/>
-        </w:rPr>
-        <w:t>Para  este proyecto se trabajará con las siguientes métricas del proceso</w:t>
-      </w:r>
-      <w:r>
-        <w:rPr>
-          <w:i w:val="0"/>
-          <w:color w:val="auto"/>
-        </w:rPr>
-        <w:t>:</w:t>
-      </w:r>
-    </w:p>
-    <w:p>
-      <w:pPr>
-        <w:pStyle w:val="PSI-ComentarioVieta"/>
-        <w:rPr>
-          <w:i w:val="0"/>
-          <w:color w:val="auto"/>
-        </w:rPr>
-      </w:pPr>
-      <w:r>
-        <w:rPr>
-          <w:i w:val="0"/>
-          <w:color w:val="auto"/>
-        </w:rPr>
-        <w:t xml:space="preserve"> Costo de remoción de defectos</w:t>
-      </w:r>
-    </w:p>
-    <w:p>
-      <w:pPr>
-        <w:pStyle w:val="PSI-ComentarioVieta"/>
-        <w:rPr>
-          <w:i w:val="0"/>
-          <w:color w:val="auto"/>
-        </w:rPr>
-      </w:pPr>
-      <w:r>
-        <w:rPr>
-          <w:i w:val="0"/>
-          <w:color w:val="auto"/>
-        </w:rPr>
-        <w:t>Cantidad de código rehusado</w:t>
-      </w:r>
-    </w:p>
-    <w:p>
-      <w:pPr>
-        <w:pStyle w:val="PSI-ComentarioVieta"/>
-        <w:rPr>
-          <w:i w:val="0"/>
-          <w:color w:val="auto"/>
-        </w:rPr>
-      </w:pPr>
-      <w:r>
-        <w:rPr>
-          <w:i w:val="0"/>
-          <w:color w:val="auto"/>
-        </w:rPr>
-        <w:t xml:space="preserve">Distribución de esfuerzo por fase </w:t>
-      </w:r>
-    </w:p>
-    <w:p>
-      <w:pPr>
-        <w:pStyle w:val="PSI-ComentarioVieta"/>
-        <w:rPr>
-          <w:i w:val="0"/>
-          <w:color w:val="auto"/>
-        </w:rPr>
-      </w:pPr>
-      <w:r>
-        <w:rPr>
-          <w:i w:val="0"/>
-          <w:color w:val="auto"/>
-        </w:rPr>
-        <w:t>Efectividad para remover defectos entre fa</w:t>
-      </w:r>
-      <w:r>
-        <w:rPr>
-          <w:i w:val="0"/>
-          <w:color w:val="auto"/>
-        </w:rPr>
-        <w:t>s</w:t>
-      </w:r>
-      <w:r>
-        <w:rPr>
-          <w:i w:val="0"/>
-          <w:color w:val="auto"/>
-        </w:rPr>
-        <w:t>es</w:t>
-      </w:r>
-    </w:p>
-    <w:p>
-      <w:pPr>
-        <w:pStyle w:val="PSI-ComentarioVieta"/>
-        <w:rPr>
-          <w:i w:val="0"/>
-          <w:color w:val="auto"/>
-        </w:rPr>
-      </w:pPr>
-      <w:r>
-        <w:rPr>
-          <w:i w:val="0"/>
-          <w:color w:val="auto"/>
-        </w:rPr>
-        <w:t>Soporte de herramientas para procesos propuestos</w:t>
-      </w:r>
-    </w:p>
-    <w:p>
-      <w:pPr>
-        <w:pStyle w:val="PSI-Ttulo2"/>
-        <w:rPr>
-          <w:color w:val="auto"/>
-        </w:rPr>
-      </w:pPr>
-    </w:p>
-    <w:p>
-      <w:pPr>
-        <w:pStyle w:val="PSI-Ttulo2"/>
-        <w:rPr>
-          <w:color w:val="auto"/>
-        </w:rPr>
-      </w:pPr>
-      <w:r>
-        <w:rPr>
-          <w:color w:val="auto"/>
-        </w:rPr>
-        <w:t xml:space="preserve"> </w:t>
-      </w:r>
-      <w:bookmarkStart w:id="46" w:name="_Toc452044072"/>
-      <w:r>
-        <w:rPr>
-          <w:color w:val="auto"/>
-        </w:rPr>
-        <w:t>Métricas de proyecto</w:t>
-      </w:r>
-      <w:bookmarkEnd w:id="46"/>
-    </w:p>
-    <w:p>
-      <w:pPr>
-        <w:pStyle w:val="PSI-ComentarioVieta"/>
-        <w:rPr>
-          <w:i w:val="0"/>
-          <w:color w:val="auto"/>
-        </w:rPr>
-      </w:pPr>
-      <w:r>
-        <w:rPr>
-          <w:i w:val="0"/>
-          <w:color w:val="auto"/>
-        </w:rPr>
-        <w:t>Permiten evaluar el estado del proyecto.</w:t>
-      </w:r>
-    </w:p>
-    <w:p>
-      <w:pPr>
-        <w:pStyle w:val="PSI-ComentarioVieta"/>
-        <w:rPr>
-          <w:i w:val="0"/>
-          <w:color w:val="auto"/>
-        </w:rPr>
-      </w:pPr>
-      <w:r>
-        <w:rPr>
-          <w:i w:val="0"/>
-          <w:color w:val="auto"/>
-        </w:rPr>
-        <w:t>Permiten seguir la pista de los riesgos.</w:t>
-      </w:r>
     </w:p>
     <w:p>
       <w:pPr>
@@ -8563,7 +8736,7 @@
         </w:rPr>
         <w:br w:type="page"/>
       </w:r>
-      <w:bookmarkStart w:id="47" w:name="_Toc452044073"/>
+      <w:bookmarkStart w:id="46" w:name="_Toc452044073"/>
       <w:r>
         <w:rPr>
           <w:color w:val="auto"/>
@@ -8571,15 +8744,351 @@
         <w:lastRenderedPageBreak/>
         <w:t>Métricas de producto</w:t>
       </w:r>
+      <w:bookmarkEnd w:id="46"/>
+    </w:p>
+    <w:p>
+      <w:pPr>
+        <w:pStyle w:val="PSI-Comentario"/>
+        <w:rPr>
+          <w:i w:val="0"/>
+          <w:color w:val="auto"/>
+        </w:rPr>
+      </w:pPr>
+      <w:r>
+        <w:rPr>
+          <w:i w:val="0"/>
+          <w:color w:val="auto"/>
+        </w:rPr>
+        <w:t>Para  este proyecto se trabajará con las siguientes métricas del producto</w:t>
+      </w:r>
+      <w:r>
+        <w:rPr>
+          <w:i w:val="0"/>
+          <w:color w:val="auto"/>
+        </w:rPr>
+        <w:t>:</w:t>
+      </w:r>
+    </w:p>
+    <w:p>
+      <w:pPr>
+        <w:pStyle w:val="PSI-ComentarioVieta"/>
+        <w:rPr>
+          <w:i w:val="0"/>
+          <w:color w:val="auto"/>
+        </w:rPr>
+      </w:pPr>
+      <w:r>
+        <w:rPr>
+          <w:i w:val="0"/>
+          <w:color w:val="auto"/>
+        </w:rPr>
+        <w:t>Puntos de Caso de Uso</w:t>
+      </w:r>
+    </w:p>
+    <w:p>
+      <w:pPr>
+        <w:pStyle w:val="PSI-ComentarioVieta"/>
+        <w:rPr>
+          <w:i w:val="0"/>
+          <w:color w:val="auto"/>
+        </w:rPr>
+      </w:pPr>
+      <w:r>
+        <w:rPr>
+          <w:i w:val="0"/>
+          <w:color w:val="auto"/>
+        </w:rPr>
+        <w:t>Puntos de función</w:t>
+      </w:r>
+    </w:p>
+    <w:p>
+      <w:pPr>
+        <w:pStyle w:val="PSI-ComentarioVieta"/>
+        <w:rPr>
+          <w:i w:val="0"/>
+          <w:color w:val="auto"/>
+        </w:rPr>
+      </w:pPr>
+      <w:r>
+        <w:rPr>
+          <w:i w:val="0"/>
+          <w:color w:val="auto"/>
+        </w:rPr>
+        <w:t xml:space="preserve"> Complejidad de diseño (acoplamiento)</w:t>
+      </w:r>
+    </w:p>
+    <w:p>
+      <w:pPr>
+        <w:pStyle w:val="PSI-ComentarioVieta"/>
+        <w:rPr>
+          <w:i w:val="0"/>
+          <w:color w:val="auto"/>
+        </w:rPr>
+      </w:pPr>
+      <w:r>
+        <w:rPr>
+          <w:i w:val="0"/>
+          <w:color w:val="auto"/>
+        </w:rPr>
+        <w:t xml:space="preserve">Complejidad de código </w:t>
+      </w:r>
+    </w:p>
+    <w:p>
+      <w:pPr>
+        <w:pStyle w:val="PSI-ComentarioVieta"/>
+        <w:rPr>
+          <w:i w:val="0"/>
+          <w:color w:val="auto"/>
+        </w:rPr>
+      </w:pPr>
+      <w:r>
+        <w:rPr>
+          <w:i w:val="0"/>
+          <w:color w:val="auto"/>
+        </w:rPr>
+        <w:t>Métodos por clase</w:t>
+      </w:r>
+    </w:p>
+    <w:p>
+      <w:pPr>
+        <w:pStyle w:val="PSI-ComentarioVieta"/>
+        <w:rPr>
+          <w:i w:val="0"/>
+          <w:color w:val="auto"/>
+        </w:rPr>
+      </w:pPr>
+      <w:r>
+        <w:rPr>
+          <w:i w:val="0"/>
+          <w:color w:val="auto"/>
+        </w:rPr>
+        <w:t>Profundidad y ancho de jerarquías</w:t>
+      </w:r>
+    </w:p>
+    <w:p>
+      <w:pPr>
+        <w:pStyle w:val="PSI-ComentarioVieta"/>
+        <w:rPr>
+          <w:i w:val="0"/>
+          <w:color w:val="auto"/>
+        </w:rPr>
+      </w:pPr>
+      <w:r>
+        <w:rPr>
+          <w:i w:val="0"/>
+          <w:color w:val="auto"/>
+        </w:rPr>
+        <w:t>Cantidad de objetos y cantidad de relaciones de colaboración diferentes</w:t>
+      </w:r>
+    </w:p>
+    <w:p>
+      <w:pPr>
+        <w:pStyle w:val="PSI-ComentarioVieta"/>
+        <w:rPr>
+          <w:i w:val="0"/>
+          <w:color w:val="auto"/>
+        </w:rPr>
+      </w:pPr>
+      <w:proofErr w:type="spellStart"/>
+      <w:r>
+        <w:rPr>
+          <w:i w:val="0"/>
+          <w:color w:val="auto"/>
+        </w:rPr>
+        <w:t>Volativilidad</w:t>
+      </w:r>
+      <w:proofErr w:type="spellEnd"/>
+      <w:r>
+        <w:rPr>
+          <w:i w:val="0"/>
+          <w:color w:val="auto"/>
+        </w:rPr>
+        <w:t xml:space="preserve"> de componentes</w:t>
+      </w:r>
+    </w:p>
+    <w:p>
+      <w:pPr>
+        <w:pStyle w:val="PSI-ComentarioVieta"/>
+        <w:rPr>
+          <w:i w:val="0"/>
+          <w:color w:val="auto"/>
+        </w:rPr>
+      </w:pPr>
+      <w:r>
+        <w:rPr>
+          <w:i w:val="0"/>
+          <w:color w:val="auto"/>
+        </w:rPr>
+        <w:t xml:space="preserve">Complejidad de despliegue </w:t>
+      </w:r>
+    </w:p>
+    <w:p>
+      <w:pPr>
+        <w:pStyle w:val="PSI-ComentarioVieta"/>
+        <w:rPr>
+          <w:i w:val="0"/>
+          <w:color w:val="auto"/>
+        </w:rPr>
+      </w:pPr>
+      <w:r>
+        <w:rPr>
+          <w:i w:val="0"/>
+          <w:color w:val="auto"/>
+        </w:rPr>
+        <w:t>Densidad de defectos</w:t>
+      </w:r>
+    </w:p>
+    <w:p>
+      <w:pPr>
+        <w:pStyle w:val="PSI-ComentarioVieta"/>
+        <w:rPr>
+          <w:i w:val="0"/>
+          <w:color w:val="auto"/>
+        </w:rPr>
+      </w:pPr>
+      <w:r>
+        <w:rPr>
+          <w:i w:val="0"/>
+          <w:color w:val="auto"/>
+        </w:rPr>
+        <w:t>Tipo y origen de defectos</w:t>
+      </w:r>
+    </w:p>
+    <w:p>
+      <w:pPr>
+        <w:pStyle w:val="PSI-ComentarioVieta"/>
+        <w:rPr>
+          <w:i w:val="0"/>
+          <w:color w:val="auto"/>
+        </w:rPr>
+      </w:pPr>
+      <w:r>
+        <w:rPr>
+          <w:i w:val="0"/>
+          <w:color w:val="auto"/>
+        </w:rPr>
+        <w:t>Cantidad de problemas reportados</w:t>
+      </w:r>
+    </w:p>
+    <w:p>
+      <w:pPr>
+        <w:pStyle w:val="PSI-ComentarioVieta"/>
+        <w:rPr>
+          <w:i w:val="0"/>
+          <w:color w:val="auto"/>
+        </w:rPr>
+      </w:pPr>
+      <w:r>
+        <w:rPr>
+          <w:i w:val="0"/>
+          <w:color w:val="auto"/>
+        </w:rPr>
+        <w:t>Tiempo transcurrido entre fallas</w:t>
+      </w:r>
+    </w:p>
+    <w:p>
+      <w:pPr>
+        <w:pStyle w:val="PSI-ComentarioVieta"/>
+        <w:rPr>
+          <w:i w:val="0"/>
+          <w:color w:val="auto"/>
+        </w:rPr>
+      </w:pPr>
+      <w:r>
+        <w:rPr>
+          <w:i w:val="0"/>
+          <w:color w:val="auto"/>
+        </w:rPr>
+        <w:t>Tiempo esperado para la siguiente falla</w:t>
+      </w:r>
+    </w:p>
+    <w:p>
+      <w:pPr>
+        <w:pStyle w:val="PSI-ComentarioVieta"/>
+        <w:rPr>
+          <w:i w:val="0"/>
+          <w:color w:val="auto"/>
+        </w:rPr>
+      </w:pPr>
+      <w:r>
+        <w:rPr>
+          <w:i w:val="0"/>
+          <w:color w:val="auto"/>
+        </w:rPr>
+        <w:t>Tiempo requerido para reparar</w:t>
+      </w:r>
+    </w:p>
+    <w:p>
+      <w:pPr>
+        <w:pStyle w:val="PSI-ComentarioVieta"/>
+        <w:rPr>
+          <w:i w:val="0"/>
+          <w:color w:val="auto"/>
+        </w:rPr>
+      </w:pPr>
+      <w:r>
+        <w:rPr>
+          <w:i w:val="0"/>
+          <w:color w:val="auto"/>
+        </w:rPr>
+        <w:t>SLOC</w:t>
+      </w:r>
+    </w:p>
+    <w:p>
+      <w:pPr>
+        <w:pStyle w:val="PSI-ComentarioVieta"/>
+        <w:rPr>
+          <w:i w:val="0"/>
+          <w:color w:val="auto"/>
+        </w:rPr>
+      </w:pPr>
+      <w:r>
+        <w:rPr>
+          <w:i w:val="0"/>
+          <w:color w:val="auto"/>
+        </w:rPr>
+        <w:t>Facilidad de aprendiza</w:t>
+      </w:r>
+      <w:r>
+        <w:rPr>
+          <w:i w:val="0"/>
+          <w:color w:val="auto"/>
+        </w:rPr>
+        <w:t xml:space="preserve">je de uso </w:t>
+      </w:r>
+    </w:p>
+    <w:p>
+      <w:pPr>
+        <w:pStyle w:val="PSI-Ttulo2"/>
+        <w:rPr>
+          <w:color w:val="auto"/>
+        </w:rPr>
+      </w:pPr>
+      <w:bookmarkStart w:id="47" w:name="_Toc452044074"/>
+      <w:r>
+        <w:rPr>
+          <w:color w:val="auto"/>
+        </w:rPr>
+        <w:t>Estándar de documentación</w:t>
+      </w:r>
+      <w:bookmarkEnd w:id="43"/>
       <w:bookmarkEnd w:id="47"/>
     </w:p>
     <w:p>
       <w:pPr>
-        <w:pStyle w:val="PSI-Ttulo2"/>
-        <w:rPr>
-          <w:color w:val="auto"/>
-        </w:rPr>
-      </w:pPr>
+        <w:pStyle w:val="PSI-Comentario"/>
+        <w:rPr>
+          <w:i w:val="0"/>
+          <w:color w:val="auto"/>
+        </w:rPr>
+      </w:pPr>
+      <w:r>
+        <w:rPr>
+          <w:i w:val="0"/>
+          <w:color w:val="auto"/>
+        </w:rPr>
+        <w:t>Como estándares de documentación se definirán dos documentos:</w:t>
+      </w:r>
     </w:p>
     <w:p>
       <w:pPr>
@@ -8594,7 +9103,37 @@
           <w:i w:val="0"/>
           <w:color w:val="auto"/>
         </w:rPr>
-        <w:t>Se centran en las características del software y no en cómo fue producido.</w:t>
+        <w:t>Est</w:t>
+      </w:r>
+      <w:r>
+        <w:rPr>
+          <w:i w:val="0"/>
+          <w:color w:val="auto"/>
+        </w:rPr>
+        <w:t xml:space="preserve">ándar de documentación técnica </w:t>
+      </w:r>
+    </w:p>
+    <w:p>
+      <w:pPr>
+        <w:pStyle w:val="PSI-Comentario"/>
+        <w:rPr>
+          <w:i w:val="0"/>
+          <w:color w:val="auto"/>
+        </w:rPr>
+      </w:pPr>
+      <w:r>
+        <w:rPr>
+          <w:i w:val="0"/>
+          <w:color w:val="auto"/>
+        </w:rPr>
+        <w:t>La documenta</w:t>
+      </w:r>
+      <w:r>
+        <w:rPr>
+          <w:i w:val="0"/>
+          <w:color w:val="auto"/>
+        </w:rPr>
+        <w:t>ción técnica del producto debe:</w:t>
       </w:r>
     </w:p>
     <w:p>
@@ -8610,7 +9149,7 @@
           <w:i w:val="0"/>
           <w:color w:val="auto"/>
         </w:rPr>
-        <w:t>También son productos los artefactos, documentos, modelos, y componentes que conforman el software.</w:t>
+        <w:t>Ser adecuada para que un grupo independiente del de desarrollo pueda encarar el mantenimiento del producto.</w:t>
       </w:r>
     </w:p>
     <w:p>
@@ -8626,383 +9165,14 @@
           <w:i w:val="0"/>
           <w:color w:val="auto"/>
         </w:rPr>
-        <w:t>Se miden cosas como el tamaño, la calidad, la totalidad, la volatilidad, y el esfuerzo</w:t>
-      </w:r>
-    </w:p>
-    <w:p>
-      <w:pPr>
-        <w:pStyle w:val="PSI-Comentario"/>
-        <w:rPr>
-          <w:i w:val="0"/>
-          <w:color w:val="auto"/>
-        </w:rPr>
-      </w:pPr>
-      <w:r>
-        <w:rPr>
-          <w:i w:val="0"/>
-          <w:color w:val="auto"/>
-        </w:rPr>
-        <w:t>Para  este proyecto se trabajará con las siguientes métricas del producto</w:t>
-      </w:r>
-      <w:r>
-        <w:rPr>
-          <w:i w:val="0"/>
-          <w:color w:val="auto"/>
-        </w:rPr>
-        <w:t>:</w:t>
-      </w:r>
-    </w:p>
-    <w:p>
-      <w:pPr>
-        <w:pStyle w:val="PSI-ComentarioVieta"/>
-        <w:rPr>
-          <w:i w:val="0"/>
-          <w:color w:val="auto"/>
-        </w:rPr>
-      </w:pPr>
-      <w:r>
-        <w:rPr>
-          <w:i w:val="0"/>
-          <w:color w:val="auto"/>
-        </w:rPr>
-        <w:t>Puntos de Caso de Uso</w:t>
-      </w:r>
-    </w:p>
-    <w:p>
-      <w:pPr>
-        <w:pStyle w:val="PSI-ComentarioVieta"/>
-        <w:rPr>
-          <w:i w:val="0"/>
-          <w:color w:val="auto"/>
-        </w:rPr>
-      </w:pPr>
-      <w:r>
-        <w:rPr>
-          <w:i w:val="0"/>
-          <w:color w:val="auto"/>
-        </w:rPr>
-        <w:t>Puntos de función</w:t>
-      </w:r>
-    </w:p>
-    <w:p>
-      <w:pPr>
-        <w:pStyle w:val="PSI-ComentarioVieta"/>
-        <w:rPr>
-          <w:i w:val="0"/>
-          <w:color w:val="auto"/>
-        </w:rPr>
-      </w:pPr>
-      <w:r>
-        <w:rPr>
-          <w:i w:val="0"/>
-          <w:color w:val="auto"/>
-        </w:rPr>
-        <w:t xml:space="preserve"> Complejidad de diseño (acoplamiento)</w:t>
-      </w:r>
-    </w:p>
-    <w:p>
-      <w:pPr>
-        <w:pStyle w:val="PSI-ComentarioVieta"/>
-        <w:rPr>
-          <w:i w:val="0"/>
-          <w:color w:val="auto"/>
-        </w:rPr>
-      </w:pPr>
-      <w:r>
-        <w:rPr>
-          <w:i w:val="0"/>
-          <w:color w:val="auto"/>
-        </w:rPr>
-        <w:t xml:space="preserve">Complejidad de código </w:t>
-      </w:r>
-    </w:p>
-    <w:p>
-      <w:pPr>
-        <w:pStyle w:val="PSI-ComentarioVieta"/>
-        <w:rPr>
-          <w:i w:val="0"/>
-          <w:color w:val="auto"/>
-        </w:rPr>
-      </w:pPr>
-      <w:r>
-        <w:rPr>
-          <w:i w:val="0"/>
-          <w:color w:val="auto"/>
-        </w:rPr>
-        <w:t>Métodos por clase</w:t>
-      </w:r>
-    </w:p>
-    <w:p>
-      <w:pPr>
-        <w:pStyle w:val="PSI-ComentarioVieta"/>
-        <w:rPr>
-          <w:i w:val="0"/>
-          <w:color w:val="auto"/>
-        </w:rPr>
-      </w:pPr>
-      <w:r>
-        <w:rPr>
-          <w:i w:val="0"/>
-          <w:color w:val="auto"/>
-        </w:rPr>
-        <w:t>Profundidad y ancho de jerarquías</w:t>
-      </w:r>
-    </w:p>
-    <w:p>
-      <w:pPr>
-        <w:pStyle w:val="PSI-ComentarioVieta"/>
-        <w:rPr>
-          <w:i w:val="0"/>
-          <w:color w:val="auto"/>
-        </w:rPr>
-      </w:pPr>
-      <w:r>
-        <w:rPr>
-          <w:i w:val="0"/>
-          <w:color w:val="auto"/>
-        </w:rPr>
-        <w:t>Cantidad de objetos y cantidad de relaciones de colaboración diferentes</w:t>
-      </w:r>
-    </w:p>
-    <w:p>
-      <w:pPr>
-        <w:pStyle w:val="PSI-ComentarioVieta"/>
-        <w:rPr>
-          <w:i w:val="0"/>
-          <w:color w:val="auto"/>
-        </w:rPr>
-      </w:pPr>
-      <w:r>
-        <w:rPr>
-          <w:i w:val="0"/>
-          <w:color w:val="auto"/>
-        </w:rPr>
-        <w:t>Volativilidad de componentes</w:t>
-      </w:r>
-    </w:p>
-    <w:p>
-      <w:pPr>
-        <w:pStyle w:val="PSI-ComentarioVieta"/>
-        <w:rPr>
-          <w:i w:val="0"/>
-          <w:color w:val="auto"/>
-        </w:rPr>
-      </w:pPr>
-      <w:r>
-        <w:rPr>
-          <w:i w:val="0"/>
-          <w:color w:val="auto"/>
-        </w:rPr>
-        <w:t xml:space="preserve">Complejidad de despliegue </w:t>
-      </w:r>
-    </w:p>
-    <w:p>
-      <w:pPr>
-        <w:pStyle w:val="PSI-ComentarioVieta"/>
-        <w:rPr>
-          <w:i w:val="0"/>
-          <w:color w:val="auto"/>
-        </w:rPr>
-      </w:pPr>
-      <w:r>
-        <w:rPr>
-          <w:i w:val="0"/>
-          <w:color w:val="auto"/>
-        </w:rPr>
-        <w:t>Densidad de defectos</w:t>
-      </w:r>
-    </w:p>
-    <w:p>
-      <w:pPr>
-        <w:pStyle w:val="PSI-ComentarioVieta"/>
-        <w:rPr>
-          <w:i w:val="0"/>
-          <w:color w:val="auto"/>
-        </w:rPr>
-      </w:pPr>
-      <w:r>
-        <w:rPr>
-          <w:i w:val="0"/>
-          <w:color w:val="auto"/>
-        </w:rPr>
-        <w:t>Tipo y origen de defectos</w:t>
-      </w:r>
-    </w:p>
-    <w:p>
-      <w:pPr>
-        <w:pStyle w:val="PSI-ComentarioVieta"/>
-        <w:rPr>
-          <w:i w:val="0"/>
-          <w:color w:val="auto"/>
-        </w:rPr>
-      </w:pPr>
-      <w:r>
-        <w:rPr>
-          <w:i w:val="0"/>
-          <w:color w:val="auto"/>
-        </w:rPr>
-        <w:t>Cantidad de problemas reportados</w:t>
-      </w:r>
-    </w:p>
-    <w:p>
-      <w:pPr>
-        <w:pStyle w:val="PSI-ComentarioVieta"/>
-        <w:rPr>
-          <w:i w:val="0"/>
-          <w:color w:val="auto"/>
-        </w:rPr>
-      </w:pPr>
-      <w:r>
-        <w:rPr>
-          <w:i w:val="0"/>
-          <w:color w:val="auto"/>
-        </w:rPr>
-        <w:t>Tiempo transcurrido entre fallas</w:t>
-      </w:r>
-    </w:p>
-    <w:p>
-      <w:pPr>
-        <w:pStyle w:val="PSI-ComentarioVieta"/>
-        <w:rPr>
-          <w:i w:val="0"/>
-          <w:color w:val="auto"/>
-        </w:rPr>
-      </w:pPr>
-      <w:r>
-        <w:rPr>
-          <w:i w:val="0"/>
-          <w:color w:val="auto"/>
-        </w:rPr>
-        <w:t>Tiempo esperado para la siguiente falla</w:t>
-      </w:r>
-    </w:p>
-    <w:p>
-      <w:pPr>
-        <w:pStyle w:val="PSI-ComentarioVieta"/>
-        <w:rPr>
-          <w:i w:val="0"/>
-          <w:color w:val="auto"/>
-        </w:rPr>
-      </w:pPr>
-      <w:r>
-        <w:rPr>
-          <w:i w:val="0"/>
-          <w:color w:val="auto"/>
-        </w:rPr>
-        <w:t>Tiempo requerido para reparar</w:t>
-      </w:r>
-    </w:p>
-    <w:p>
-      <w:pPr>
-        <w:pStyle w:val="PSI-ComentarioVieta"/>
-        <w:rPr>
-          <w:i w:val="0"/>
-          <w:color w:val="auto"/>
-        </w:rPr>
-      </w:pPr>
-      <w:r>
-        <w:rPr>
-          <w:i w:val="0"/>
-          <w:color w:val="auto"/>
-        </w:rPr>
-        <w:t>SLOC</w:t>
-      </w:r>
-    </w:p>
-    <w:p>
-      <w:pPr>
-        <w:pStyle w:val="PSI-ComentarioVieta"/>
-        <w:rPr>
-          <w:i w:val="0"/>
-          <w:color w:val="auto"/>
-        </w:rPr>
-      </w:pPr>
-      <w:r>
-        <w:rPr>
-          <w:i w:val="0"/>
-          <w:color w:val="auto"/>
-        </w:rPr>
-        <w:t xml:space="preserve">Facilidad de aprendizaje de uso </w:t>
-      </w:r>
-    </w:p>
-    <w:p>
-      <w:pPr>
-        <w:pStyle w:val="PSI-ComentarioVieta"/>
-        <w:rPr>
-          <w:i w:val="0"/>
-          <w:color w:val="auto"/>
-        </w:rPr>
-      </w:pPr>
-    </w:p>
-    <w:p>
-      <w:pPr>
-        <w:pStyle w:val="PSI-Ttulo2"/>
-        <w:rPr>
-          <w:color w:val="auto"/>
-        </w:rPr>
-      </w:pPr>
-      <w:bookmarkStart w:id="48" w:name="_Toc452044074"/>
-      <w:r>
-        <w:rPr>
-          <w:color w:val="auto"/>
-        </w:rPr>
-        <w:t>Estándar de documentación</w:t>
-      </w:r>
-      <w:bookmarkEnd w:id="44"/>
-      <w:bookmarkEnd w:id="48"/>
-    </w:p>
-    <w:p>
-      <w:pPr>
-        <w:pStyle w:val="PSI-Comentario"/>
-        <w:rPr>
-          <w:i w:val="0"/>
-          <w:color w:val="auto"/>
-        </w:rPr>
-      </w:pPr>
-      <w:r>
-        <w:rPr>
-          <w:i w:val="0"/>
-          <w:color w:val="auto"/>
-        </w:rPr>
-        <w:t>Como estándares de documentación se definirán dos documentos:</w:t>
-      </w:r>
-    </w:p>
-    <w:p>
-      <w:pPr>
-        <w:pStyle w:val="PSI-ComentarioVieta"/>
-        <w:rPr>
-          <w:i w:val="0"/>
-          <w:color w:val="auto"/>
-        </w:rPr>
-      </w:pPr>
-      <w:r>
-        <w:rPr>
-          <w:i w:val="0"/>
-          <w:color w:val="auto"/>
-        </w:rPr>
-        <w:t>Est</w:t>
-      </w:r>
-      <w:r>
-        <w:rPr>
-          <w:i w:val="0"/>
-          <w:color w:val="auto"/>
-        </w:rPr>
-        <w:t xml:space="preserve">ándar de documentación técnica </w:t>
-      </w:r>
-    </w:p>
-    <w:p>
-      <w:pPr>
-        <w:pStyle w:val="PSI-ComentarioVieta"/>
-        <w:rPr>
-          <w:i w:val="0"/>
-          <w:color w:val="auto"/>
-        </w:rPr>
-      </w:pPr>
-      <w:r>
-        <w:rPr>
-          <w:i w:val="0"/>
-          <w:color w:val="auto"/>
-        </w:rPr>
-        <w:t>Estándar de documentación de usuario.</w:t>
+        <w:t>Incluir fuentes, Modelos de Casos de Uso, Objetos de diseño</w:t>
+      </w:r>
+      <w:r>
+        <w:rPr>
+          <w:i w:val="0"/>
+          <w:color w:val="auto"/>
+        </w:rPr>
+        <w:t>.</w:t>
       </w:r>
     </w:p>
     <w:p>
@@ -9013,21 +9183,369 @@
     </w:p>
     <w:p>
       <w:pPr>
+        <w:pStyle w:val="PSI-Comentario"/>
+        <w:rPr>
+          <w:i w:val="0"/>
+          <w:color w:val="auto"/>
+        </w:rPr>
+      </w:pPr>
+      <w:r>
+        <w:rPr>
+          <w:i w:val="0"/>
+          <w:color w:val="auto"/>
+        </w:rPr>
+        <w:t>Para la escritura de documentos se han definido plantillas para ser utilizadas en la elaboración de entregables.</w:t>
+      </w:r>
+    </w:p>
+    <w:p>
+      <w:pPr>
+        <w:pStyle w:val="PSI-Comentario"/>
+        <w:rPr>
+          <w:i w:val="0"/>
+          <w:color w:val="auto"/>
+        </w:rPr>
+      </w:pPr>
+      <w:r>
+        <w:rPr>
+          <w:i w:val="0"/>
+          <w:color w:val="auto"/>
+        </w:rPr>
+        <w:t>En esta</w:t>
+      </w:r>
+      <w:r>
+        <w:rPr>
+          <w:i w:val="0"/>
+          <w:color w:val="auto"/>
+        </w:rPr>
+        <w:t>s plantillas se definen:</w:t>
+      </w:r>
+    </w:p>
+    <w:p>
+      <w:pPr>
+        <w:pStyle w:val="PSI-ComentarioVieta"/>
+        <w:rPr>
+          <w:i w:val="0"/>
+          <w:color w:val="auto"/>
+        </w:rPr>
+      </w:pPr>
+      <w:r>
+        <w:rPr>
+          <w:i w:val="0"/>
+          <w:color w:val="auto"/>
+        </w:rPr>
+        <w:t>E</w:t>
+      </w:r>
+      <w:r>
+        <w:rPr>
+          <w:i w:val="0"/>
+          <w:color w:val="auto"/>
+        </w:rPr>
+        <w:t>ncabezado y pie de página.</w:t>
+      </w:r>
+    </w:p>
+    <w:p>
+      <w:pPr>
+        <w:pStyle w:val="PSI-ComentarioVieta"/>
+        <w:rPr>
+          <w:i w:val="0"/>
+          <w:color w:val="auto"/>
+        </w:rPr>
+      </w:pPr>
+      <w:r>
+        <w:rPr>
+          <w:i w:val="0"/>
+          <w:color w:val="auto"/>
+        </w:rPr>
+        <w:t>F</w:t>
+      </w:r>
+      <w:r>
+        <w:rPr>
+          <w:i w:val="0"/>
+          <w:color w:val="auto"/>
+        </w:rPr>
+        <w:t>uente y tamaño de fuente para estilo normal</w:t>
+      </w:r>
+      <w:r>
+        <w:rPr>
+          <w:i w:val="0"/>
+          <w:color w:val="auto"/>
+        </w:rPr>
+        <w:t>.</w:t>
+      </w:r>
+    </w:p>
+    <w:p>
+      <w:pPr>
+        <w:pStyle w:val="PSI-ComentarioVieta"/>
+        <w:rPr>
+          <w:i w:val="0"/>
+          <w:color w:val="auto"/>
+        </w:rPr>
+      </w:pPr>
+      <w:r>
+        <w:rPr>
+          <w:i w:val="0"/>
+          <w:color w:val="auto"/>
+        </w:rPr>
+        <w:lastRenderedPageBreak/>
+        <w:t>F</w:t>
+      </w:r>
+      <w:r>
+        <w:rPr>
+          <w:i w:val="0"/>
+          <w:color w:val="auto"/>
+        </w:rPr>
+        <w:t>uente y tamaño de fuente para los títulos a utilizar</w:t>
+      </w:r>
+      <w:r>
+        <w:rPr>
+          <w:i w:val="0"/>
+          <w:color w:val="auto"/>
+        </w:rPr>
+        <w:t>.</w:t>
+      </w:r>
+    </w:p>
+    <w:p>
+      <w:pPr>
+        <w:pStyle w:val="PSI-ComentarioVieta"/>
+        <w:rPr>
+          <w:i w:val="0"/>
+          <w:color w:val="auto"/>
+        </w:rPr>
+      </w:pPr>
+      <w:r>
+        <w:rPr>
+          <w:i w:val="0"/>
+          <w:color w:val="auto"/>
+        </w:rPr>
+        <w:t>D</w:t>
+      </w:r>
+      <w:r>
+        <w:rPr>
+          <w:i w:val="0"/>
+          <w:color w:val="auto"/>
+        </w:rPr>
+        <w:t>atos mínimos que se deben incluir:</w:t>
+      </w:r>
+      <w:r>
+        <w:rPr>
+          <w:i w:val="0"/>
+          <w:color w:val="auto"/>
+        </w:rPr>
+        <w:t xml:space="preserve"> fecha, versión y responsables.</w:t>
+      </w:r>
+    </w:p>
+    <w:p>
+      <w:pPr>
+        <w:pStyle w:val="PSI-Ttulo2"/>
+        <w:rPr>
+          <w:color w:val="auto"/>
+        </w:rPr>
+      </w:pPr>
+      <w:bookmarkStart w:id="48" w:name="_Toc21938358"/>
+      <w:bookmarkStart w:id="49" w:name="_Toc452044075"/>
+      <w:r>
+        <w:rPr>
+          <w:color w:val="auto"/>
+        </w:rPr>
+        <w:t>Estándar de verificación y prácticas</w:t>
+      </w:r>
+      <w:bookmarkEnd w:id="48"/>
+      <w:bookmarkEnd w:id="49"/>
+    </w:p>
+    <w:p>
+      <w:pPr>
+        <w:pStyle w:val="PSI-Comentario"/>
+        <w:rPr>
+          <w:i w:val="0"/>
+          <w:color w:val="auto"/>
+        </w:rPr>
+      </w:pPr>
+      <w:r>
+        <w:rPr>
+          <w:i w:val="0"/>
+          <w:color w:val="auto"/>
+        </w:rPr>
+        <w:t>Se utilizan las prácticas definidas en el Plan de Verificación y Validación.</w:t>
+      </w:r>
+    </w:p>
+    <w:p>
+      <w:pPr>
+        <w:pStyle w:val="PSI-Comentario"/>
+        <w:rPr>
+          <w:i w:val="0"/>
+          <w:color w:val="auto"/>
+        </w:rPr>
+      </w:pPr>
+      <w:r>
+        <w:rPr>
+          <w:i w:val="0"/>
+          <w:color w:val="auto"/>
+        </w:rPr>
+        <w:t>Como estándar se utiliza el documento de:</w:t>
+      </w:r>
+      <w:r>
+        <w:rPr>
+          <w:b/>
+          <w:i w:val="0"/>
+          <w:color w:val="auto"/>
+        </w:rPr>
+        <w:t xml:space="preserve"> </w:t>
+      </w:r>
+      <w:r>
+        <w:rPr>
+          <w:i w:val="0"/>
+          <w:color w:val="auto"/>
+        </w:rPr>
+        <w:fldChar w:fldCharType="begin"/>
+      </w:r>
+      <w:r>
+        <w:rPr>
+          <w:i w:val="0"/>
+          <w:color w:val="auto"/>
+        </w:rPr>
+        <w:instrText xml:space="preserve"> INCLUDEPICTURE "H:\\psi\\metodologia\\images\\cnvbull2.gif" \* MERGEFORMAT \d </w:instrText>
+      </w:r>
+      <w:r>
+        <w:rPr>
+          <w:i w:val="0"/>
+          <w:color w:val="auto"/>
+        </w:rPr>
+        <w:fldChar w:fldCharType="end"/>
+      </w:r>
+      <w:proofErr w:type="spellStart"/>
+      <w:r>
+        <w:rPr>
+          <w:i w:val="0"/>
+          <w:color w:val="auto"/>
+        </w:rPr>
+        <w:t>Std</w:t>
+      </w:r>
+      <w:proofErr w:type="spellEnd"/>
+      <w:r>
+        <w:rPr>
+          <w:i w:val="0"/>
+          <w:color w:val="auto"/>
+        </w:rPr>
+        <w:t xml:space="preserve"> 1012-1986 IEEE Standard </w:t>
+      </w:r>
+      <w:proofErr w:type="spellStart"/>
+      <w:r>
+        <w:rPr>
+          <w:i w:val="0"/>
+          <w:color w:val="auto"/>
+        </w:rPr>
+        <w:t>for</w:t>
+      </w:r>
+      <w:proofErr w:type="spellEnd"/>
+      <w:r>
+        <w:rPr>
+          <w:i w:val="0"/>
+          <w:color w:val="auto"/>
+        </w:rPr>
+        <w:t xml:space="preserve"> Software </w:t>
+      </w:r>
+      <w:proofErr w:type="spellStart"/>
+      <w:r>
+        <w:rPr>
+          <w:i w:val="0"/>
+          <w:color w:val="auto"/>
+        </w:rPr>
+        <w:t>Verification</w:t>
+      </w:r>
+      <w:proofErr w:type="spellEnd"/>
+      <w:r>
+        <w:rPr>
+          <w:i w:val="0"/>
+          <w:color w:val="auto"/>
+        </w:rPr>
+        <w:t xml:space="preserve"> and </w:t>
+      </w:r>
+      <w:proofErr w:type="spellStart"/>
+      <w:r>
+        <w:rPr>
+          <w:i w:val="0"/>
+          <w:color w:val="auto"/>
+        </w:rPr>
+        <w:t>Validation</w:t>
+      </w:r>
+      <w:proofErr w:type="spellEnd"/>
+      <w:r>
+        <w:rPr>
+          <w:i w:val="0"/>
+          <w:color w:val="auto"/>
+        </w:rPr>
+        <w:t xml:space="preserve"> </w:t>
+      </w:r>
+      <w:proofErr w:type="spellStart"/>
+      <w:r>
+        <w:rPr>
+          <w:i w:val="0"/>
+          <w:color w:val="auto"/>
+        </w:rPr>
+        <w:t>Plans</w:t>
+      </w:r>
+      <w:proofErr w:type="spellEnd"/>
+      <w:r>
+        <w:rPr>
+          <w:i w:val="0"/>
+          <w:color w:val="auto"/>
+        </w:rPr>
+        <w:t>.</w:t>
+      </w:r>
+      <w:bookmarkStart w:id="50" w:name="_Toc21938359"/>
+    </w:p>
+    <w:bookmarkEnd w:id="50"/>
+    <w:p>
+      <w:pPr>
         <w:pStyle w:val="MNormal"/>
-        <w:ind w:left="708"/>
+        <w:rPr>
+          <w:lang w:val="es-AR"/>
+        </w:rPr>
       </w:pPr>
     </w:p>
     <w:p>
       <w:pPr>
         <w:pStyle w:val="MNormal"/>
-        <w:ind w:left="708"/>
-      </w:pPr>
-    </w:p>
-    <w:p>
-      <w:pPr>
-        <w:pStyle w:val="MNormal"/>
-        <w:ind w:left="708"/>
-      </w:pPr>
+        <w:rPr>
+          <w:lang w:val="es-AR"/>
+        </w:rPr>
+      </w:pPr>
+    </w:p>
+    <w:p>
+      <w:pPr>
+        <w:pStyle w:val="PSI-Ttulo1"/>
+        <w:rPr>
+          <w:color w:val="auto"/>
+        </w:rPr>
+      </w:pPr>
+      <w:bookmarkStart w:id="51" w:name="_Toc21938360"/>
+      <w:bookmarkStart w:id="52" w:name="_Toc452044077"/>
+      <w:r>
+        <w:rPr>
+          <w:color w:val="auto"/>
+        </w:rPr>
+        <w:t>Revisiones y auditorías</w:t>
+      </w:r>
+      <w:bookmarkEnd w:id="51"/>
+      <w:bookmarkEnd w:id="52"/>
+    </w:p>
+    <w:p>
+      <w:pPr>
+        <w:pStyle w:val="PSI-Ttulo2"/>
+        <w:rPr>
+          <w:color w:val="auto"/>
+        </w:rPr>
+      </w:pPr>
+      <w:bookmarkStart w:id="53" w:name="_Toc21938361"/>
+      <w:bookmarkStart w:id="54" w:name="_Toc452044078"/>
+      <w:r>
+        <w:rPr>
+          <w:color w:val="auto"/>
+        </w:rPr>
+        <w:t>Objetivo</w:t>
+      </w:r>
+      <w:bookmarkEnd w:id="53"/>
+      <w:bookmarkEnd w:id="54"/>
     </w:p>
     <w:p>
       <w:pPr>
@@ -9042,8 +9560,7 @@
           <w:i w:val="0"/>
           <w:color w:val="auto"/>
         </w:rPr>
-        <w:lastRenderedPageBreak/>
-        <w:t>La documentación técnica del producto debe:</w:t>
+        <w:t>Definición de las revisiones y auditorías técnicas y de gestión que se realizarán.</w:t>
       </w:r>
     </w:p>
     <w:p>
@@ -9054,51 +9571,38 @@
           <w:color w:val="auto"/>
         </w:rPr>
       </w:pPr>
-    </w:p>
-    <w:p>
-      <w:pPr>
-        <w:pStyle w:val="PSI-ComentarioVieta"/>
-        <w:rPr>
-          <w:i w:val="0"/>
-          <w:color w:val="auto"/>
-        </w:rPr>
-      </w:pPr>
-      <w:r>
-        <w:rPr>
-          <w:i w:val="0"/>
-          <w:color w:val="auto"/>
-        </w:rPr>
-        <w:t>Ser adecuada para que un grupo independiente del de desarrollo pueda encarar el mantenimiento del producto.</w:t>
-      </w:r>
-    </w:p>
-    <w:p>
-      <w:pPr>
-        <w:pStyle w:val="PSI-ComentarioVieta"/>
-        <w:rPr>
-          <w:i w:val="0"/>
-          <w:color w:val="auto"/>
-        </w:rPr>
-      </w:pPr>
-      <w:r>
-        <w:rPr>
-          <w:i w:val="0"/>
-          <w:color w:val="auto"/>
-        </w:rPr>
-        <w:t>Incluir fuentes, Modelos de Casos de Uso, Objetos de diseño</w:t>
-      </w:r>
-      <w:r>
-        <w:rPr>
-          <w:i w:val="0"/>
-          <w:color w:val="auto"/>
-        </w:rPr>
-        <w:t>.</w:t>
-      </w:r>
-    </w:p>
-    <w:p>
-      <w:pPr>
-        <w:pStyle w:val="MNormal"/>
-        <w:ind w:left="708"/>
-      </w:pPr>
+      <w:r>
+        <w:rPr>
+          <w:i w:val="0"/>
+          <w:color w:val="auto"/>
+        </w:rPr>
+        <w:t xml:space="preserve">Especificación de cómo serán llevadas a cabo </w:t>
+      </w:r>
+      <w:r>
+        <w:rPr>
+          <w:i w:val="0"/>
+          <w:color w:val="auto"/>
+        </w:rPr>
+        <w:t>dichas revisiones y auditorías.</w:t>
+      </w:r>
+    </w:p>
+    <w:p>
+      <w:pPr>
+        <w:pStyle w:val="PSI-Ttulo2"/>
+        <w:rPr>
+          <w:color w:val="auto"/>
+        </w:rPr>
+      </w:pPr>
+      <w:bookmarkStart w:id="55" w:name="_Toc21938362"/>
+      <w:bookmarkStart w:id="56" w:name="_Toc452044079"/>
+      <w:r>
+        <w:rPr>
+          <w:color w:val="auto"/>
+        </w:rPr>
+        <w:t>Requerimientos mínimos</w:t>
+      </w:r>
+      <w:bookmarkEnd w:id="55"/>
+      <w:bookmarkEnd w:id="56"/>
     </w:p>
     <w:p>
       <w:pPr>
@@ -9113,8 +9617,40 @@
           <w:i w:val="0"/>
           <w:color w:val="auto"/>
         </w:rPr>
-        <w:t>Para la escritura de documentos se han definido plantillas para ser utilizadas en la elaboración de entregables.</w:t>
-      </w:r>
+        <w:t>S</w:t>
+      </w:r>
+      <w:r>
+        <w:rPr>
+          <w:i w:val="0"/>
+          <w:color w:val="auto"/>
+        </w:rPr>
+        <w:t>e especifican las revisiones y auditorías que deben realizarse como mínimo, así como la agenda par</w:t>
+      </w:r>
+      <w:r>
+        <w:rPr>
+          <w:i w:val="0"/>
+          <w:color w:val="auto"/>
+        </w:rPr>
+        <w:t>a la realización de las mismas.</w:t>
+      </w:r>
+    </w:p>
+    <w:p>
+      <w:pPr>
+        <w:pStyle w:val="PSI-Ttulo3"/>
+        <w:rPr>
+          <w:color w:val="auto"/>
+        </w:rPr>
+      </w:pPr>
+      <w:bookmarkStart w:id="57" w:name="_Toc21938363"/>
+      <w:bookmarkStart w:id="58" w:name="_Toc452044080"/>
+      <w:r>
+        <w:rPr>
+          <w:color w:val="auto"/>
+        </w:rPr>
+        <w:t>Revisión de requerimientos</w:t>
+      </w:r>
+      <w:bookmarkEnd w:id="57"/>
+      <w:bookmarkEnd w:id="58"/>
     </w:p>
     <w:p>
       <w:pPr>
@@ -9129,8 +9665,61 @@
           <w:i w:val="0"/>
           <w:color w:val="auto"/>
         </w:rPr>
-        <w:t>En estas plantillas se definen:</w:t>
-      </w:r>
+        <w:t xml:space="preserve">Esta revisión se realiza para asegurar que se </w:t>
+      </w:r>
+      <w:r>
+        <w:rPr>
+          <w:i w:val="0"/>
+          <w:color w:val="auto"/>
+        </w:rPr>
+        <w:t xml:space="preserve">ha </w:t>
+      </w:r>
+      <w:r>
+        <w:rPr>
+          <w:i w:val="0"/>
+          <w:color w:val="auto"/>
+        </w:rPr>
+        <w:t>cumpli</w:t>
+      </w:r>
+      <w:r>
+        <w:rPr>
+          <w:i w:val="0"/>
+          <w:color w:val="auto"/>
+        </w:rPr>
+        <w:t>do</w:t>
+      </w:r>
+      <w:r>
+        <w:rPr>
+          <w:i w:val="0"/>
+          <w:color w:val="auto"/>
+        </w:rPr>
+        <w:t xml:space="preserve"> con los requerimiento</w:t>
+      </w:r>
+      <w:r>
+        <w:rPr>
+          <w:i w:val="0"/>
+          <w:color w:val="auto"/>
+        </w:rPr>
+        <w:t>s especificados por el Cliente.</w:t>
+      </w:r>
+    </w:p>
+    <w:p>
+      <w:pPr>
+        <w:pStyle w:val="PSI-Ttulo3"/>
+        <w:rPr>
+          <w:color w:val="auto"/>
+        </w:rPr>
+      </w:pPr>
+      <w:bookmarkStart w:id="59" w:name="_Toc21938364"/>
+      <w:bookmarkStart w:id="60" w:name="_Toc452044081"/>
+      <w:r>
+        <w:rPr>
+          <w:color w:val="auto"/>
+        </w:rPr>
+        <w:t>Revisión de diseño preliminar</w:t>
+      </w:r>
+      <w:bookmarkEnd w:id="59"/>
+      <w:bookmarkEnd w:id="60"/>
     </w:p>
     <w:p>
       <w:pPr>
@@ -9140,135 +9729,38 @@
           <w:color w:val="auto"/>
         </w:rPr>
       </w:pPr>
-    </w:p>
-    <w:p>
-      <w:pPr>
-        <w:pStyle w:val="PSI-ComentarioVieta"/>
-        <w:rPr>
-          <w:i w:val="0"/>
-          <w:color w:val="auto"/>
-        </w:rPr>
-      </w:pPr>
-      <w:r>
-        <w:rPr>
-          <w:i w:val="0"/>
-          <w:color w:val="auto"/>
-        </w:rPr>
-        <w:t>E</w:t>
-      </w:r>
-      <w:r>
-        <w:rPr>
-          <w:i w:val="0"/>
-          <w:color w:val="auto"/>
-        </w:rPr>
-        <w:t>ncabezado y pie de página.</w:t>
-      </w:r>
-    </w:p>
-    <w:p>
-      <w:pPr>
-        <w:pStyle w:val="PSI-ComentarioVieta"/>
-        <w:rPr>
-          <w:i w:val="0"/>
-          <w:color w:val="auto"/>
-        </w:rPr>
-      </w:pPr>
-      <w:r>
-        <w:rPr>
-          <w:i w:val="0"/>
-          <w:color w:val="auto"/>
-        </w:rPr>
-        <w:t>F</w:t>
-      </w:r>
-      <w:r>
-        <w:rPr>
-          <w:i w:val="0"/>
-          <w:color w:val="auto"/>
-        </w:rPr>
-        <w:t>uente y tamaño de fuente para estilo normal</w:t>
-      </w:r>
-      <w:r>
-        <w:rPr>
-          <w:i w:val="0"/>
-          <w:color w:val="auto"/>
-        </w:rPr>
-        <w:t>.</w:t>
-      </w:r>
-    </w:p>
-    <w:p>
-      <w:pPr>
-        <w:pStyle w:val="PSI-ComentarioVieta"/>
-        <w:rPr>
-          <w:i w:val="0"/>
-          <w:color w:val="auto"/>
-        </w:rPr>
-      </w:pPr>
-      <w:r>
-        <w:rPr>
-          <w:i w:val="0"/>
-          <w:color w:val="auto"/>
-        </w:rPr>
-        <w:t>F</w:t>
-      </w:r>
-      <w:r>
-        <w:rPr>
-          <w:i w:val="0"/>
-          <w:color w:val="auto"/>
-        </w:rPr>
-        <w:t>uente y tamaño de fuente para los títulos a utilizar</w:t>
-      </w:r>
-      <w:r>
-        <w:rPr>
-          <w:i w:val="0"/>
-          <w:color w:val="auto"/>
-        </w:rPr>
-        <w:t>.</w:t>
-      </w:r>
-    </w:p>
-    <w:p>
-      <w:pPr>
-        <w:pStyle w:val="PSI-ComentarioVieta"/>
-        <w:rPr>
-          <w:i w:val="0"/>
-          <w:color w:val="auto"/>
-        </w:rPr>
-      </w:pPr>
-      <w:r>
-        <w:rPr>
-          <w:i w:val="0"/>
-          <w:color w:val="auto"/>
-        </w:rPr>
-        <w:t>D</w:t>
-      </w:r>
-      <w:r>
-        <w:rPr>
-          <w:i w:val="0"/>
-          <w:color w:val="auto"/>
-        </w:rPr>
-        <w:t>atos mínimos que se deben incluir: fecha, versión y responsables.</w:t>
-      </w:r>
-    </w:p>
-    <w:p>
-      <w:pPr>
-        <w:pStyle w:val="PSI-Normal"/>
-      </w:pPr>
-    </w:p>
-    <w:p>
-      <w:pPr>
-        <w:pStyle w:val="PSI-Ttulo2"/>
-        <w:rPr>
-          <w:color w:val="auto"/>
-        </w:rPr>
-      </w:pPr>
-      <w:bookmarkStart w:id="49" w:name="_Toc21938358"/>
-      <w:bookmarkStart w:id="50" w:name="_Toc452044075"/>
-      <w:r>
-        <w:rPr>
-          <w:color w:val="auto"/>
-        </w:rPr>
-        <w:t>Estándar de verificación y prácticas</w:t>
-      </w:r>
-      <w:bookmarkEnd w:id="49"/>
-      <w:bookmarkEnd w:id="50"/>
+      <w:r>
+        <w:rPr>
+          <w:i w:val="0"/>
+          <w:color w:val="auto"/>
+        </w:rPr>
+        <w:t xml:space="preserve">Esta revisión se realiza para asegurar la consistencia y suficiencia técnica del </w:t>
+      </w:r>
+      <w:bookmarkStart w:id="61" w:name="_Toc21938365"/>
+      <w:r>
+        <w:rPr>
+          <w:i w:val="0"/>
+          <w:color w:val="auto"/>
+        </w:rPr>
+        <w:t>diseño preliminar del software.</w:t>
+      </w:r>
+    </w:p>
+    <w:p>
+      <w:pPr>
+        <w:pStyle w:val="PSI-Ttulo3"/>
+        <w:rPr>
+          <w:color w:val="auto"/>
+        </w:rPr>
+      </w:pPr>
+      <w:bookmarkStart w:id="62" w:name="_Toc452044082"/>
+      <w:r>
+        <w:rPr>
+          <w:color w:val="auto"/>
+        </w:rPr>
+        <w:t>Revisión de diseño crítico</w:t>
+      </w:r>
+      <w:bookmarkEnd w:id="61"/>
+      <w:bookmarkEnd w:id="62"/>
     </w:p>
     <w:p>
       <w:pPr>
@@ -9283,8 +9775,33 @@
           <w:i w:val="0"/>
           <w:color w:val="auto"/>
         </w:rPr>
-        <w:t>Se utilizan las prácticas definidas en el Plan de Verificación y Validación.</w:t>
-      </w:r>
+        <w:t>Esta revisión se realiza para asegurar la consistencia del diseño detallado con la es</w:t>
+      </w:r>
+      <w:r>
+        <w:rPr>
+          <w:i w:val="0"/>
+          <w:color w:val="auto"/>
+        </w:rPr>
+        <w:t>pecificación de requerimientos.</w:t>
+      </w:r>
+    </w:p>
+    <w:p>
+      <w:pPr>
+        <w:pStyle w:val="PSI-Ttulo3"/>
+        <w:rPr>
+          <w:color w:val="auto"/>
+        </w:rPr>
+      </w:pPr>
+      <w:bookmarkStart w:id="63" w:name="_Toc21938367"/>
+      <w:bookmarkStart w:id="64" w:name="_Toc452044083"/>
+      <w:r>
+        <w:rPr>
+          <w:color w:val="auto"/>
+        </w:rPr>
+        <w:t>Auditoría funcional</w:t>
+      </w:r>
+      <w:bookmarkEnd w:id="63"/>
+      <w:bookmarkEnd w:id="64"/>
     </w:p>
     <w:p>
       <w:pPr>
@@ -9299,62 +9816,292 @@
           <w:i w:val="0"/>
           <w:color w:val="auto"/>
         </w:rPr>
-        <w:t>Como estándar se utiliza el documento de:</w:t>
-      </w:r>
-      <w:r>
-        <w:rPr>
-          <w:b/>
-          <w:i w:val="0"/>
-          <w:color w:val="auto"/>
-        </w:rPr>
-        <w:t xml:space="preserve"> </w:t>
-      </w:r>
-      <w:r>
-        <w:rPr>
-          <w:i w:val="0"/>
-          <w:color w:val="auto"/>
-        </w:rPr>
-        <w:fldChar w:fldCharType="begin"/>
-      </w:r>
-      <w:r>
-        <w:rPr>
-          <w:i w:val="0"/>
-          <w:color w:val="auto"/>
-        </w:rPr>
-        <w:instrText xml:space="preserve"> INCLUDEPICTURE "H:\\psi\\metodologia\\images\\cnvbull2.gif" \* MERGEFORMAT \d </w:instrText>
-      </w:r>
-      <w:r>
-        <w:rPr>
-          <w:i w:val="0"/>
-          <w:color w:val="auto"/>
-        </w:rPr>
-        <w:fldChar w:fldCharType="end"/>
-      </w:r>
-      <w:r>
-        <w:rPr>
-          <w:i w:val="0"/>
-          <w:color w:val="auto"/>
-        </w:rPr>
-        <w:t>Std 1012-1986 IEEE Standard for Software Verification and Validation Plans.</w:t>
-      </w:r>
-      <w:bookmarkStart w:id="51" w:name="_Toc21938359"/>
-    </w:p>
-    <w:bookmarkEnd w:id="51"/>
-    <w:p>
-      <w:pPr>
-        <w:pStyle w:val="MNormal"/>
-        <w:rPr>
-          <w:lang w:val="es-AR"/>
-        </w:rPr>
-      </w:pPr>
-    </w:p>
-    <w:p>
-      <w:pPr>
-        <w:pStyle w:val="MNormal"/>
-        <w:rPr>
-          <w:lang w:val="es-AR"/>
-        </w:rPr>
-      </w:pPr>
+        <w:t>Esta auditoría se realiza previa a la liberación del software, para verificar que todos los requerimientos especificados en el documento de r</w:t>
+      </w:r>
+      <w:r>
+        <w:rPr>
+          <w:i w:val="0"/>
+          <w:color w:val="auto"/>
+        </w:rPr>
+        <w:t>equerimientos fueron cumplidos.</w:t>
+      </w:r>
+    </w:p>
+    <w:p>
+      <w:pPr>
+        <w:pStyle w:val="PSI-Ttulo3"/>
+        <w:rPr>
+          <w:color w:val="auto"/>
+        </w:rPr>
+      </w:pPr>
+      <w:bookmarkStart w:id="65" w:name="_Toc21938368"/>
+      <w:bookmarkStart w:id="66" w:name="_Toc452044084"/>
+      <w:r>
+        <w:rPr>
+          <w:color w:val="auto"/>
+        </w:rPr>
+        <w:t>Auditoría física</w:t>
+      </w:r>
+      <w:bookmarkEnd w:id="65"/>
+      <w:bookmarkEnd w:id="66"/>
+    </w:p>
+    <w:p>
+      <w:pPr>
+        <w:pStyle w:val="PSI-Comentario"/>
+        <w:rPr>
+          <w:i w:val="0"/>
+          <w:color w:val="auto"/>
+        </w:rPr>
+      </w:pPr>
+      <w:r>
+        <w:rPr>
+          <w:i w:val="0"/>
+          <w:color w:val="auto"/>
+        </w:rPr>
+        <w:t>Esta revisión se realiza para verificar que el software y la documentación son consistentes y están aptos para la liberación.</w:t>
+      </w:r>
+    </w:p>
+    <w:p>
+      <w:pPr>
+        <w:pStyle w:val="PSI-Ttulo3"/>
+        <w:rPr>
+          <w:color w:val="auto"/>
+        </w:rPr>
+      </w:pPr>
+      <w:bookmarkStart w:id="67" w:name="_Toc21938369"/>
+    </w:p>
+    <w:p>
+      <w:pPr>
+        <w:pStyle w:val="PSI-Ttulo3"/>
+        <w:rPr>
+          <w:color w:val="auto"/>
+        </w:rPr>
+      </w:pPr>
+      <w:bookmarkStart w:id="68" w:name="_Toc452044085"/>
+      <w:r>
+        <w:rPr>
+          <w:color w:val="auto"/>
+        </w:rPr>
+        <w:t>Auditorías internas al proceso</w:t>
+      </w:r>
+      <w:bookmarkEnd w:id="67"/>
+      <w:bookmarkEnd w:id="68"/>
+    </w:p>
+    <w:p>
+      <w:pPr>
+        <w:pStyle w:val="PSI-Comentario"/>
+        <w:rPr>
+          <w:i w:val="0"/>
+          <w:color w:val="auto"/>
+        </w:rPr>
+      </w:pPr>
+      <w:r>
+        <w:rPr>
+          <w:i w:val="0"/>
+          <w:color w:val="auto"/>
+        </w:rPr>
+        <w:t xml:space="preserve">Estas auditorías </w:t>
+      </w:r>
+      <w:r>
+        <w:rPr>
+          <w:i w:val="0"/>
+          <w:color w:val="auto"/>
+        </w:rPr>
+        <w:t>sirven</w:t>
+      </w:r>
+      <w:r>
+        <w:rPr>
+          <w:i w:val="0"/>
+          <w:color w:val="auto"/>
+        </w:rPr>
+        <w:t xml:space="preserve"> para verificar la consistencia: del código versus el documento de diseño, especificaciones de </w:t>
+      </w:r>
+      <w:proofErr w:type="spellStart"/>
+      <w:r>
+        <w:rPr>
+          <w:i w:val="0"/>
+          <w:color w:val="auto"/>
+        </w:rPr>
+        <w:t>interfase</w:t>
+      </w:r>
+      <w:proofErr w:type="spellEnd"/>
+      <w:r>
+        <w:rPr>
+          <w:i w:val="0"/>
+          <w:color w:val="auto"/>
+        </w:rPr>
+        <w:t xml:space="preserve">, implementaciones de diseño versus requerimientos funcionales, requerimientos funcionales </w:t>
+      </w:r>
+      <w:bookmarkStart w:id="69" w:name="_Toc21938370"/>
+      <w:r>
+        <w:rPr>
+          <w:i w:val="0"/>
+          <w:color w:val="auto"/>
+        </w:rPr>
+        <w:t>versus descripciones de testeo.</w:t>
+      </w:r>
+    </w:p>
+    <w:p>
+      <w:pPr>
+        <w:pStyle w:val="PSI-Ttulo3"/>
+        <w:rPr>
+          <w:color w:val="auto"/>
+        </w:rPr>
+      </w:pPr>
+      <w:bookmarkStart w:id="70" w:name="_Toc452044086"/>
+      <w:r>
+        <w:rPr>
+          <w:color w:val="auto"/>
+        </w:rPr>
+        <w:t>Revisiones de gestión</w:t>
+      </w:r>
+      <w:bookmarkEnd w:id="69"/>
+      <w:bookmarkEnd w:id="70"/>
+    </w:p>
+    <w:p>
+      <w:pPr>
+        <w:pStyle w:val="PSI-Comentario"/>
+        <w:rPr>
+          <w:i w:val="0"/>
+          <w:color w:val="auto"/>
+        </w:rPr>
+      </w:pPr>
+      <w:r>
+        <w:rPr>
+          <w:i w:val="0"/>
+          <w:color w:val="auto"/>
+        </w:rPr>
+        <w:t>Estas revisiones se realizan periódicamente para asegurar la ejecución de todas las actividades identificadas en este Plan. Deben realizarse por una per</w:t>
+      </w:r>
+      <w:bookmarkStart w:id="71" w:name="_Toc21938371"/>
+      <w:r>
+        <w:rPr>
+          <w:i w:val="0"/>
+          <w:color w:val="auto"/>
+        </w:rPr>
+        <w:t>sona ajena al grupo de trabajo.</w:t>
+      </w:r>
+    </w:p>
+    <w:p>
+      <w:pPr>
+        <w:pStyle w:val="PSI-Ttulo3"/>
+        <w:rPr>
+          <w:color w:val="auto"/>
+        </w:rPr>
+      </w:pPr>
+      <w:bookmarkStart w:id="72" w:name="_Toc452044087"/>
+      <w:r>
+        <w:rPr>
+          <w:color w:val="auto"/>
+        </w:rPr>
+        <w:t>Revisión del Plan de gestión de configuración</w:t>
+      </w:r>
+      <w:bookmarkEnd w:id="71"/>
+      <w:bookmarkEnd w:id="72"/>
+    </w:p>
+    <w:p>
+      <w:pPr>
+        <w:pStyle w:val="PSI-Comentario"/>
+        <w:rPr>
+          <w:i w:val="0"/>
+          <w:color w:val="auto"/>
+        </w:rPr>
+      </w:pPr>
+      <w:r>
+        <w:rPr>
+          <w:i w:val="0"/>
+          <w:color w:val="auto"/>
+        </w:rPr>
+        <w:t>Esta revisión se realiza para asegurar la consistencia y completitud de los métodos especificados en el Plan de gesti</w:t>
+      </w:r>
+      <w:r>
+        <w:rPr>
+          <w:i w:val="0"/>
+          <w:color w:val="auto"/>
+        </w:rPr>
+        <w:t>ón de configuración.</w:t>
+      </w:r>
+    </w:p>
+    <w:p>
+      <w:pPr>
+        <w:pStyle w:val="PSI-Ttulo3"/>
+        <w:rPr>
+          <w:color w:val="auto"/>
+        </w:rPr>
+      </w:pPr>
+      <w:bookmarkStart w:id="73" w:name="_Toc21938372"/>
+      <w:bookmarkStart w:id="74" w:name="_Toc452044088"/>
+      <w:r>
+        <w:rPr>
+          <w:color w:val="auto"/>
+        </w:rPr>
+        <w:t>Revisión Post Mortem</w:t>
+      </w:r>
+      <w:bookmarkEnd w:id="73"/>
+      <w:bookmarkEnd w:id="74"/>
+    </w:p>
+    <w:p>
+      <w:pPr>
+        <w:pStyle w:val="PSI-Comentario"/>
+        <w:rPr>
+          <w:i w:val="0"/>
+          <w:color w:val="auto"/>
+        </w:rPr>
+      </w:pPr>
+      <w:r>
+        <w:rPr>
+          <w:i w:val="0"/>
+          <w:color w:val="auto"/>
+        </w:rPr>
+        <w:t xml:space="preserve">Esta revisión se realiza al concluir el proyecto para especificar las actividades de desarrollo implementadas durante el proyecto </w:t>
+      </w:r>
+      <w:r>
+        <w:rPr>
+          <w:i w:val="0"/>
+          <w:color w:val="auto"/>
+        </w:rPr>
+        <w:t>y para proveer recomendaciones.</w:t>
+      </w:r>
+    </w:p>
+    <w:p>
+      <w:pPr>
+        <w:pStyle w:val="PSI-Ttulo3"/>
+        <w:rPr>
+          <w:color w:val="auto"/>
+        </w:rPr>
+      </w:pPr>
+      <w:bookmarkStart w:id="75" w:name="_Toc21938373"/>
+      <w:bookmarkStart w:id="76" w:name="_Toc452044089"/>
+      <w:r>
+        <w:rPr>
+          <w:color w:val="auto"/>
+        </w:rPr>
+        <w:t>Agenda</w:t>
+      </w:r>
+      <w:bookmarkEnd w:id="75"/>
+      <w:bookmarkEnd w:id="76"/>
+    </w:p>
+    <w:p>
+      <w:pPr>
+        <w:pStyle w:val="PSI-Comentario"/>
+        <w:rPr>
+          <w:i w:val="0"/>
+          <w:color w:val="auto"/>
+        </w:rPr>
+      </w:pPr>
+      <w:r>
+        <w:rPr>
+          <w:i w:val="0"/>
+          <w:color w:val="auto"/>
+        </w:rPr>
+        <w:t>En esta sección se deberá especificar la agenda para las revisiones y audit</w:t>
+      </w:r>
+      <w:r>
+        <w:rPr>
+          <w:i w:val="0"/>
+          <w:color w:val="auto"/>
+        </w:rPr>
+        <w:t>orías detalladas anteriormente.</w:t>
+      </w:r>
     </w:p>
     <w:p>
       <w:pPr>
@@ -9363,34 +10110,16 @@
           <w:color w:val="auto"/>
         </w:rPr>
       </w:pPr>
-      <w:bookmarkStart w:id="52" w:name="_Toc21938360"/>
-      <w:bookmarkStart w:id="53" w:name="_Toc452044077"/>
-      <w:r>
-        <w:rPr>
-          <w:color w:val="auto"/>
-        </w:rPr>
-        <w:t>Revisiones y auditorías</w:t>
-      </w:r>
-      <w:bookmarkEnd w:id="52"/>
-      <w:bookmarkEnd w:id="53"/>
-    </w:p>
-    <w:p>
-      <w:pPr>
-        <w:pStyle w:val="PSI-Ttulo2"/>
-        <w:rPr>
-          <w:color w:val="auto"/>
-        </w:rPr>
-      </w:pPr>
-      <w:bookmarkStart w:id="54" w:name="_Toc21938361"/>
-      <w:bookmarkStart w:id="55" w:name="_Toc452044078"/>
-      <w:r>
-        <w:rPr>
-          <w:color w:val="auto"/>
-        </w:rPr>
-        <w:t>Objetivo</w:t>
-      </w:r>
-      <w:bookmarkEnd w:id="54"/>
-      <w:bookmarkEnd w:id="55"/>
+      <w:bookmarkStart w:id="77" w:name="_Toc21938376"/>
+      <w:bookmarkStart w:id="78" w:name="_Toc452044092"/>
+      <w:r>
+        <w:rPr>
+          <w:color w:val="auto"/>
+        </w:rPr>
+        <w:t>Verificación</w:t>
+      </w:r>
+      <w:bookmarkEnd w:id="77"/>
+      <w:bookmarkEnd w:id="78"/>
     </w:p>
     <w:p>
       <w:pPr>
@@ -9405,8 +10134,33 @@
           <w:i w:val="0"/>
           <w:color w:val="auto"/>
         </w:rPr>
-        <w:t>Definición de las revisiones y auditorías técnicas y de gestión que se realizarán.</w:t>
-      </w:r>
+        <w:t>Se debe identificar todas las verificaciones que no fueron identificadas en el Plan de V &amp; V para el software y debe especi</w:t>
+      </w:r>
+      <w:r>
+        <w:rPr>
+          <w:i w:val="0"/>
+          <w:color w:val="auto"/>
+        </w:rPr>
+        <w:t>ficar los métodos a ser usados.</w:t>
+      </w:r>
+    </w:p>
+    <w:p>
+      <w:pPr>
+        <w:pStyle w:val="PSI-Ttulo1"/>
+        <w:rPr>
+          <w:color w:val="auto"/>
+        </w:rPr>
+      </w:pPr>
+      <w:bookmarkStart w:id="79" w:name="_Toc21938377"/>
+      <w:bookmarkStart w:id="80" w:name="_Toc452044093"/>
+      <w:r>
+        <w:rPr>
+          <w:color w:val="auto"/>
+        </w:rPr>
+        <w:t>Reporte de problemas y acciones correctivas</w:t>
+      </w:r>
+      <w:bookmarkEnd w:id="79"/>
+      <w:bookmarkEnd w:id="80"/>
     </w:p>
     <w:p>
       <w:pPr>
@@ -9421,610 +10175,32 @@
           <w:i w:val="0"/>
           <w:color w:val="auto"/>
         </w:rPr>
-        <w:t>Especificación de cómo serán llevadas a cabo dichas revisiones y auditorías.</w:t>
-      </w:r>
-    </w:p>
-    <w:p>
-      <w:pPr>
-        <w:pStyle w:val="PSI-Normal"/>
-      </w:pPr>
-    </w:p>
-    <w:p>
-      <w:pPr>
-        <w:pStyle w:val="PSI-Ttulo2"/>
-        <w:rPr>
-          <w:color w:val="auto"/>
-        </w:rPr>
-      </w:pPr>
-      <w:bookmarkStart w:id="56" w:name="_Toc21938362"/>
-      <w:bookmarkStart w:id="57" w:name="_Toc452044079"/>
-      <w:r>
-        <w:rPr>
-          <w:color w:val="auto"/>
-        </w:rPr>
-        <w:t>Requerimientos mínimos</w:t>
-      </w:r>
-      <w:bookmarkEnd w:id="56"/>
-      <w:bookmarkEnd w:id="57"/>
-    </w:p>
-    <w:p>
-      <w:pPr>
-        <w:pStyle w:val="PSI-Comentario"/>
-        <w:rPr>
-          <w:i w:val="0"/>
-          <w:color w:val="auto"/>
-        </w:rPr>
-      </w:pPr>
-      <w:r>
-        <w:rPr>
-          <w:i w:val="0"/>
-          <w:color w:val="auto"/>
-        </w:rPr>
-        <w:t>S</w:t>
-      </w:r>
-      <w:r>
-        <w:rPr>
-          <w:i w:val="0"/>
-          <w:color w:val="auto"/>
-        </w:rPr>
-        <w:t>e especifican las revisiones y auditorías que deben realizarse como mínimo, así como la agenda par</w:t>
-      </w:r>
-      <w:r>
-        <w:rPr>
-          <w:i w:val="0"/>
-          <w:color w:val="auto"/>
-        </w:rPr>
-        <w:t>a la realización de las mismas.</w:t>
-      </w:r>
-    </w:p>
-    <w:p>
-      <w:pPr>
-        <w:pStyle w:val="PSI-Ttulo3"/>
-        <w:rPr>
-          <w:color w:val="auto"/>
-        </w:rPr>
-      </w:pPr>
-      <w:bookmarkStart w:id="58" w:name="_Toc21938363"/>
-      <w:bookmarkStart w:id="59" w:name="_Toc452044080"/>
-      <w:r>
-        <w:rPr>
-          <w:color w:val="auto"/>
-        </w:rPr>
-        <w:lastRenderedPageBreak/>
-        <w:t>Revisión de requerimientos</w:t>
-      </w:r>
-      <w:bookmarkEnd w:id="58"/>
-      <w:bookmarkEnd w:id="59"/>
-    </w:p>
-    <w:p>
-      <w:pPr>
-        <w:pStyle w:val="PSI-Comentario"/>
-        <w:rPr>
-          <w:i w:val="0"/>
-          <w:color w:val="auto"/>
-        </w:rPr>
-      </w:pPr>
-      <w:r>
-        <w:rPr>
-          <w:i w:val="0"/>
-          <w:color w:val="auto"/>
-        </w:rPr>
-        <w:t xml:space="preserve">Esta revisión se realiza para asegurar que se </w:t>
-      </w:r>
-      <w:r>
-        <w:rPr>
-          <w:i w:val="0"/>
-          <w:color w:val="auto"/>
-        </w:rPr>
-        <w:t xml:space="preserve">ha </w:t>
-      </w:r>
-      <w:r>
-        <w:rPr>
-          <w:i w:val="0"/>
-          <w:color w:val="auto"/>
-        </w:rPr>
-        <w:t>cumpli</w:t>
-      </w:r>
-      <w:r>
-        <w:rPr>
-          <w:i w:val="0"/>
-          <w:color w:val="auto"/>
-        </w:rPr>
-        <w:t>do</w:t>
-      </w:r>
-      <w:r>
-        <w:rPr>
-          <w:i w:val="0"/>
-          <w:color w:val="auto"/>
-        </w:rPr>
-        <w:t xml:space="preserve"> con los requerimientos especificados por el Cliente.</w:t>
-      </w:r>
-    </w:p>
-    <w:p>
-      <w:pPr>
-        <w:pStyle w:val="PSI-Comentario"/>
-        <w:rPr>
-          <w:i w:val="0"/>
-          <w:color w:val="auto"/>
-        </w:rPr>
-      </w:pPr>
-    </w:p>
-    <w:p>
-      <w:pPr>
-        <w:pStyle w:val="PSI-Ttulo3"/>
-        <w:rPr>
-          <w:color w:val="auto"/>
-        </w:rPr>
-      </w:pPr>
-      <w:bookmarkStart w:id="60" w:name="_Toc21938364"/>
-      <w:bookmarkStart w:id="61" w:name="_Toc452044081"/>
-      <w:r>
-        <w:rPr>
-          <w:color w:val="auto"/>
-        </w:rPr>
-        <w:t>Revisión de diseño preliminar</w:t>
-      </w:r>
-      <w:bookmarkEnd w:id="60"/>
-      <w:bookmarkEnd w:id="61"/>
-    </w:p>
-    <w:p>
-      <w:pPr>
-        <w:pStyle w:val="PSI-Comentario"/>
-        <w:rPr>
-          <w:i w:val="0"/>
-          <w:color w:val="auto"/>
-        </w:rPr>
-      </w:pPr>
-      <w:r>
-        <w:rPr>
-          <w:i w:val="0"/>
-          <w:color w:val="auto"/>
-        </w:rPr>
-        <w:t>Esta revisión se realiza para asegurar la consistencia y suficiencia técnica del diseño preliminar del software.</w:t>
-      </w:r>
-    </w:p>
-    <w:p>
-      <w:pPr>
-        <w:pStyle w:val="PSI-Ttulo3"/>
-        <w:rPr>
-          <w:color w:val="auto"/>
-        </w:rPr>
-      </w:pPr>
-      <w:bookmarkStart w:id="62" w:name="_Toc21938365"/>
-    </w:p>
-    <w:p>
-      <w:pPr>
-        <w:pStyle w:val="PSI-Ttulo3"/>
-        <w:rPr>
-          <w:color w:val="auto"/>
-        </w:rPr>
-      </w:pPr>
-      <w:bookmarkStart w:id="63" w:name="_Toc452044082"/>
-      <w:r>
-        <w:rPr>
-          <w:color w:val="auto"/>
-        </w:rPr>
-        <w:t>Revisión de diseño crítico</w:t>
-      </w:r>
-      <w:bookmarkEnd w:id="62"/>
-      <w:bookmarkEnd w:id="63"/>
-    </w:p>
-    <w:p>
-      <w:pPr>
-        <w:pStyle w:val="PSI-Comentario"/>
-        <w:rPr>
-          <w:i w:val="0"/>
-          <w:color w:val="auto"/>
-        </w:rPr>
-      </w:pPr>
-      <w:r>
-        <w:rPr>
-          <w:i w:val="0"/>
-          <w:color w:val="auto"/>
-        </w:rPr>
-        <w:t>Esta revisión se realiza para asegurar la consistencia del diseño detallado con la especificación de requerimientos.</w:t>
-      </w:r>
-    </w:p>
-    <w:p>
-      <w:pPr>
-        <w:pStyle w:val="PSI-Normal"/>
-      </w:pPr>
-    </w:p>
-    <w:p>
-      <w:pPr>
-        <w:pStyle w:val="PSI-Ttulo3"/>
-        <w:rPr>
-          <w:color w:val="auto"/>
-        </w:rPr>
-      </w:pPr>
-      <w:bookmarkStart w:id="64" w:name="_Toc21938367"/>
-      <w:bookmarkStart w:id="65" w:name="_Toc452044083"/>
-      <w:r>
-        <w:rPr>
-          <w:color w:val="auto"/>
-        </w:rPr>
-        <w:t>Auditoría funcional</w:t>
-      </w:r>
-      <w:bookmarkEnd w:id="64"/>
-      <w:bookmarkEnd w:id="65"/>
-    </w:p>
-    <w:p>
-      <w:pPr>
-        <w:pStyle w:val="PSI-Comentario"/>
-        <w:rPr>
-          <w:i w:val="0"/>
-          <w:color w:val="auto"/>
-        </w:rPr>
-      </w:pPr>
-      <w:r>
-        <w:rPr>
-          <w:i w:val="0"/>
-          <w:color w:val="auto"/>
-        </w:rPr>
-        <w:t>Esta auditoría se realiza previa a la liberación del software, para verificar que todos los requerimientos especificados en el documento de requerimientos fueron cumplidos.</w:t>
-      </w:r>
-    </w:p>
-    <w:p>
-      <w:pPr>
-        <w:pStyle w:val="PSI-Comentario"/>
-        <w:rPr>
-          <w:i w:val="0"/>
-          <w:color w:val="auto"/>
-        </w:rPr>
-      </w:pPr>
-    </w:p>
-    <w:p>
-      <w:pPr>
-        <w:pStyle w:val="PSI-Ttulo3"/>
-        <w:rPr>
-          <w:color w:val="auto"/>
-        </w:rPr>
-      </w:pPr>
-      <w:bookmarkStart w:id="66" w:name="_Toc21938368"/>
-      <w:bookmarkStart w:id="67" w:name="_Toc452044084"/>
-      <w:r>
-        <w:rPr>
-          <w:color w:val="auto"/>
-        </w:rPr>
-        <w:t>Auditoría física</w:t>
-      </w:r>
-      <w:bookmarkEnd w:id="66"/>
-      <w:bookmarkEnd w:id="67"/>
-    </w:p>
-    <w:p>
-      <w:pPr>
-        <w:pStyle w:val="PSI-Comentario"/>
-        <w:rPr>
-          <w:i w:val="0"/>
-          <w:color w:val="auto"/>
-        </w:rPr>
-      </w:pPr>
-      <w:r>
-        <w:rPr>
-          <w:i w:val="0"/>
-          <w:color w:val="auto"/>
-        </w:rPr>
-        <w:t>Esta revisión se realiza para verificar que el software y la documentación son consistentes y están aptos para la liberación.</w:t>
-      </w:r>
-    </w:p>
-    <w:p>
-      <w:pPr>
-        <w:pStyle w:val="PSI-Ttulo3"/>
-        <w:rPr>
-          <w:color w:val="auto"/>
-        </w:rPr>
-      </w:pPr>
-      <w:bookmarkStart w:id="68" w:name="_Toc21938369"/>
-    </w:p>
-    <w:p>
-      <w:pPr>
-        <w:pStyle w:val="PSI-Ttulo3"/>
-        <w:rPr>
-          <w:color w:val="auto"/>
-        </w:rPr>
-      </w:pPr>
-      <w:bookmarkStart w:id="69" w:name="_Toc452044085"/>
-      <w:r>
-        <w:rPr>
-          <w:color w:val="auto"/>
-        </w:rPr>
-        <w:t>Auditorías internas al proceso</w:t>
-      </w:r>
-      <w:bookmarkEnd w:id="68"/>
-      <w:bookmarkEnd w:id="69"/>
-    </w:p>
-    <w:p>
-      <w:pPr>
-        <w:pStyle w:val="PSI-Comentario"/>
-        <w:rPr>
-          <w:i w:val="0"/>
-          <w:color w:val="auto"/>
-        </w:rPr>
-      </w:pPr>
-      <w:r>
-        <w:rPr>
-          <w:i w:val="0"/>
-          <w:color w:val="auto"/>
-        </w:rPr>
-        <w:t xml:space="preserve">Estas auditorías </w:t>
-      </w:r>
-      <w:r>
-        <w:rPr>
-          <w:i w:val="0"/>
-          <w:color w:val="auto"/>
-        </w:rPr>
-        <w:t>sirven</w:t>
-      </w:r>
-      <w:r>
-        <w:rPr>
-          <w:i w:val="0"/>
-          <w:color w:val="auto"/>
-        </w:rPr>
-        <w:t xml:space="preserve"> para verificar la consistencia: del código versus el documento de diseño, especificaciones de interfase, implementaciones de diseño versus requerimientos funcionales, requerimientos funcionales versus descripciones de testeo.</w:t>
-      </w:r>
-    </w:p>
-    <w:p>
-      <w:pPr>
-        <w:pStyle w:val="PSI-Ttulo3"/>
-        <w:rPr>
-          <w:color w:val="auto"/>
-        </w:rPr>
-      </w:pPr>
-      <w:bookmarkStart w:id="70" w:name="_Toc21938370"/>
-    </w:p>
-    <w:p>
-      <w:pPr>
-        <w:pStyle w:val="PSI-Ttulo3"/>
-        <w:rPr>
-          <w:color w:val="auto"/>
-        </w:rPr>
-      </w:pPr>
-      <w:bookmarkStart w:id="71" w:name="_Toc452044086"/>
-      <w:r>
-        <w:rPr>
-          <w:color w:val="auto"/>
-        </w:rPr>
-        <w:t>Revisiones de gestión</w:t>
-      </w:r>
-      <w:bookmarkEnd w:id="70"/>
-      <w:bookmarkEnd w:id="71"/>
-    </w:p>
-    <w:p>
-      <w:pPr>
-        <w:pStyle w:val="PSI-Comentario"/>
-        <w:rPr>
-          <w:i w:val="0"/>
-          <w:color w:val="auto"/>
-        </w:rPr>
-      </w:pPr>
-      <w:r>
-        <w:rPr>
-          <w:i w:val="0"/>
-          <w:color w:val="auto"/>
-        </w:rPr>
-        <w:t>Estas revisiones se realizan periódicamente para asegurar la ejecución de todas las actividades identificadas en este Plan. Deben realizarse por una persona ajena al grupo de trabajo.</w:t>
-      </w:r>
-    </w:p>
-    <w:p>
-      <w:pPr>
-        <w:pStyle w:val="PSI-Ttulo3"/>
-        <w:rPr>
-          <w:color w:val="auto"/>
-        </w:rPr>
-      </w:pPr>
-      <w:bookmarkStart w:id="72" w:name="_Toc21938371"/>
-    </w:p>
-    <w:p>
-      <w:pPr>
-        <w:pStyle w:val="PSI-Ttulo3"/>
-        <w:rPr>
-          <w:color w:val="auto"/>
-        </w:rPr>
-      </w:pPr>
-      <w:bookmarkStart w:id="73" w:name="_Toc452044087"/>
-      <w:r>
-        <w:rPr>
-          <w:color w:val="auto"/>
-        </w:rPr>
-        <w:t>Revisión del Plan de gestión de configuración</w:t>
-      </w:r>
-      <w:bookmarkEnd w:id="72"/>
-      <w:bookmarkEnd w:id="73"/>
-    </w:p>
-    <w:p>
-      <w:pPr>
-        <w:pStyle w:val="PSI-Comentario"/>
-        <w:rPr>
-          <w:i w:val="0"/>
-          <w:color w:val="auto"/>
-        </w:rPr>
-      </w:pPr>
-      <w:r>
-        <w:rPr>
-          <w:i w:val="0"/>
-          <w:color w:val="auto"/>
-        </w:rPr>
-        <w:t>Esta revisión se realiza para asegurar la consistencia y completitud de los métodos especificados en el Plan de gestión de configuración.</w:t>
-      </w:r>
-    </w:p>
-    <w:p>
-      <w:pPr>
-        <w:pStyle w:val="PSI-Normal"/>
-      </w:pPr>
-    </w:p>
-    <w:p>
-      <w:pPr>
-        <w:pStyle w:val="PSI-Ttulo3"/>
-        <w:rPr>
-          <w:color w:val="auto"/>
-        </w:rPr>
-      </w:pPr>
-      <w:bookmarkStart w:id="74" w:name="_Toc21938372"/>
-      <w:bookmarkStart w:id="75" w:name="_Toc452044088"/>
-      <w:r>
-        <w:rPr>
-          <w:color w:val="auto"/>
-        </w:rPr>
-        <w:t>Revisión Post Mortem</w:t>
-      </w:r>
-      <w:bookmarkEnd w:id="74"/>
-      <w:bookmarkEnd w:id="75"/>
-    </w:p>
-    <w:p>
-      <w:pPr>
-        <w:pStyle w:val="PSI-Comentario"/>
-        <w:rPr>
-          <w:i w:val="0"/>
-          <w:color w:val="auto"/>
-        </w:rPr>
-      </w:pPr>
-      <w:r>
-        <w:rPr>
-          <w:i w:val="0"/>
-          <w:color w:val="auto"/>
-        </w:rPr>
-        <w:t>Esta revisión se realiza al concluir el proyecto para especificar las actividades de desarrollo implementadas durante el proyecto y para proveer recomendaciones.</w:t>
-      </w:r>
-    </w:p>
-    <w:p>
-      <w:pPr>
-        <w:pStyle w:val="PSI-Normal"/>
-      </w:pPr>
-    </w:p>
-    <w:p>
-      <w:pPr>
-        <w:pStyle w:val="PSI-Ttulo3"/>
-        <w:rPr>
-          <w:color w:val="auto"/>
-        </w:rPr>
-      </w:pPr>
-      <w:bookmarkStart w:id="76" w:name="_Toc21938373"/>
-      <w:bookmarkStart w:id="77" w:name="_Toc452044089"/>
-      <w:r>
-        <w:rPr>
-          <w:color w:val="auto"/>
-        </w:rPr>
-        <w:t>Agenda</w:t>
-      </w:r>
-      <w:bookmarkEnd w:id="76"/>
-      <w:bookmarkEnd w:id="77"/>
-    </w:p>
-    <w:p>
-      <w:pPr>
-        <w:pStyle w:val="PSI-Comentario"/>
-        <w:rPr>
-          <w:i w:val="0"/>
-          <w:color w:val="auto"/>
-        </w:rPr>
-      </w:pPr>
-      <w:r>
-        <w:rPr>
-          <w:i w:val="0"/>
-          <w:color w:val="auto"/>
-        </w:rPr>
-        <w:t>En esta sección se deberá especificar la agenda para las revisiones y audit</w:t>
-      </w:r>
-      <w:r>
-        <w:rPr>
-          <w:i w:val="0"/>
-          <w:color w:val="auto"/>
-        </w:rPr>
-        <w:t>orías detalladas anteriormente.</w:t>
-      </w:r>
-    </w:p>
-    <w:p>
-      <w:pPr>
-        <w:pStyle w:val="PSI-Ttulo2"/>
-        <w:rPr>
-          <w:color w:val="auto"/>
-        </w:rPr>
-      </w:pPr>
-      <w:bookmarkStart w:id="78" w:name="_Toc21938374"/>
-    </w:p>
-    <w:p>
-      <w:pPr>
-        <w:pStyle w:val="PSI-Ttulo2"/>
-        <w:rPr>
-          <w:color w:val="auto"/>
-        </w:rPr>
-      </w:pPr>
-      <w:bookmarkStart w:id="79" w:name="_Toc452044090"/>
-      <w:r>
-        <w:rPr>
-          <w:color w:val="auto"/>
-        </w:rPr>
-        <w:t>Otras revisiones</w:t>
-      </w:r>
-      <w:bookmarkEnd w:id="78"/>
-      <w:bookmarkEnd w:id="79"/>
-    </w:p>
-    <w:p>
-      <w:pPr>
-        <w:pStyle w:val="PSI-Ttulo3"/>
-        <w:rPr>
-          <w:color w:val="auto"/>
-        </w:rPr>
-      </w:pPr>
-      <w:bookmarkStart w:id="80" w:name="_Toc21938375"/>
-      <w:bookmarkStart w:id="81" w:name="_Toc452044091"/>
-      <w:r>
-        <w:rPr>
-          <w:color w:val="auto"/>
-        </w:rPr>
-        <w:t>Revisión de documentación de usuario</w:t>
-      </w:r>
-      <w:bookmarkEnd w:id="80"/>
+        <w:t>Esta sección debe incluir: Descripción de las prácticas y procedimientos que se seguirán para el reporte, seguimiento, y resolución de los problemas surgidos en el desarrollo de software; especificar los responsables comprometidos con la implementación</w:t>
+      </w:r>
+      <w:r>
+        <w:rPr>
+          <w:i w:val="0"/>
+          <w:color w:val="auto"/>
+        </w:rPr>
+        <w:t xml:space="preserve"> de estas acciones correctivas.</w:t>
+      </w:r>
+      <w:bookmarkStart w:id="81" w:name="_GoBack"/>
       <w:bookmarkEnd w:id="81"/>
     </w:p>
     <w:p>
       <w:pPr>
-        <w:pStyle w:val="PSI-Comentario"/>
-        <w:rPr>
-          <w:i w:val="0"/>
-          <w:color w:val="auto"/>
-        </w:rPr>
-      </w:pPr>
-      <w:r>
-        <w:rPr>
-          <w:i w:val="0"/>
-          <w:color w:val="auto"/>
-        </w:rPr>
-        <w:t>Se r</w:t>
-      </w:r>
-      <w:r>
-        <w:rPr>
-          <w:i w:val="0"/>
-          <w:color w:val="auto"/>
-        </w:rPr>
-        <w:t xml:space="preserve">evisa la completitud, claridad </w:t>
-      </w:r>
-      <w:r>
-        <w:rPr>
-          <w:i w:val="0"/>
-          <w:color w:val="auto"/>
-        </w:rPr>
-        <w:t>y aplicación de uso.</w:t>
-      </w:r>
-    </w:p>
-    <w:p>
-      <w:pPr>
-        <w:pStyle w:val="PSI-Normal"/>
-      </w:pPr>
-    </w:p>
-    <w:p>
-      <w:pPr>
         <w:pStyle w:val="PSI-Ttulo1"/>
         <w:rPr>
           <w:color w:val="auto"/>
         </w:rPr>
       </w:pPr>
-      <w:bookmarkStart w:id="82" w:name="_Toc21938376"/>
-      <w:bookmarkStart w:id="83" w:name="_Toc452044092"/>
-      <w:r>
-        <w:rPr>
-          <w:color w:val="auto"/>
-        </w:rPr>
-        <w:t>Verificación</w:t>
+      <w:bookmarkStart w:id="82" w:name="_Toc21938378"/>
+      <w:bookmarkStart w:id="83" w:name="_Toc452044094"/>
+      <w:r>
+        <w:rPr>
+          <w:color w:val="auto"/>
+        </w:rPr>
+        <w:t>Herramientas, técnicas y metodologías</w:t>
       </w:r>
       <w:bookmarkEnd w:id="82"/>
       <w:bookmarkEnd w:id="83"/>
@@ -10042,24 +10218,22 @@
           <w:i w:val="0"/>
           <w:color w:val="auto"/>
         </w:rPr>
-        <w:t>Se debe identificar todas las verificaciones que no fueron identificadas en el Plan de V &amp; V para el software y debe especi</w:t>
-      </w:r>
-      <w:r>
-        <w:rPr>
-          <w:i w:val="0"/>
-          <w:color w:val="auto"/>
-        </w:rPr>
-        <w:t>ficar los métodos a ser usados.</w:t>
-      </w:r>
-    </w:p>
-    <w:p>
-      <w:pPr>
-        <w:pStyle w:val="PSI-Comentario"/>
-        <w:rPr>
-          <w:i w:val="0"/>
-          <w:color w:val="auto"/>
-        </w:rPr>
-      </w:pPr>
+        <w:t>Se deben identificar herramientas de software, técnicas, y metodologías de soporte para las activida</w:t>
+      </w:r>
+      <w:r>
+        <w:rPr>
+          <w:i w:val="0"/>
+          <w:color w:val="auto"/>
+        </w:rPr>
+        <w:t>des de aseguramiento de calidad</w:t>
+      </w:r>
+      <w:r>
+        <w:rPr>
+          <w:i w:val="0"/>
+          <w:color w:val="auto"/>
+        </w:rPr>
+        <w:t>.</w:t>
+      </w:r>
     </w:p>
     <w:p>
       <w:pPr>
@@ -10068,13 +10242,13 @@
           <w:color w:val="auto"/>
         </w:rPr>
       </w:pPr>
-      <w:bookmarkStart w:id="84" w:name="_Toc21938377"/>
-      <w:bookmarkStart w:id="85" w:name="_Toc452044093"/>
-      <w:r>
-        <w:rPr>
-          <w:color w:val="auto"/>
-        </w:rPr>
-        <w:t>Reporte de problemas y acciones correctivas</w:t>
+      <w:bookmarkStart w:id="84" w:name="_Toc21938379"/>
+      <w:bookmarkStart w:id="85" w:name="_Toc452044095"/>
+      <w:r>
+        <w:rPr>
+          <w:color w:val="auto"/>
+        </w:rPr>
+        <w:t>Gestión de riesgos</w:t>
       </w:r>
       <w:bookmarkEnd w:id="84"/>
       <w:bookmarkEnd w:id="85"/>
@@ -10092,14 +10266,7 @@
           <w:i w:val="0"/>
           <w:color w:val="auto"/>
         </w:rPr>
-        <w:t>Esta sección debe incluir: Descripción de las prácticas y procedimientos que se seguirán para el reporte, seguimiento, y resolución de los problemas surgidos en el desarrollo de software; especificar los responsables comprometidos con la implementación</w:t>
-      </w:r>
-      <w:r>
-        <w:rPr>
-          <w:i w:val="0"/>
-          <w:color w:val="auto"/>
-        </w:rPr>
-        <w:t xml:space="preserve"> de estas acciones correctivas.</w:t>
+        <w:t>Se deben especificar los métodos y procedimientos utilizados para especificar, monitorear, y controlar las áreas de riesgo durante el proyecto.</w:t>
       </w:r>
     </w:p>
     <w:p>
@@ -10110,103 +10277,12 @@
           <w:color w:val="auto"/>
         </w:rPr>
       </w:pPr>
-    </w:p>
-    <w:p>
-      <w:pPr>
-        <w:pStyle w:val="PSI-Ttulo1"/>
-        <w:rPr>
-          <w:color w:val="auto"/>
-        </w:rPr>
-      </w:pPr>
-      <w:bookmarkStart w:id="86" w:name="_Toc21938378"/>
-      <w:bookmarkStart w:id="87" w:name="_Toc452044094"/>
-      <w:r>
-        <w:rPr>
-          <w:color w:val="auto"/>
-        </w:rPr>
-        <w:t>Herramientas, técnicas y metodologías</w:t>
-      </w:r>
-      <w:bookmarkEnd w:id="86"/>
-      <w:bookmarkEnd w:id="87"/>
-    </w:p>
-    <w:p>
-      <w:pPr>
-        <w:pStyle w:val="PSI-Comentario"/>
-        <w:rPr>
-          <w:i w:val="0"/>
-          <w:color w:val="auto"/>
-        </w:rPr>
-      </w:pPr>
-      <w:r>
-        <w:rPr>
-          <w:i w:val="0"/>
-          <w:color w:val="auto"/>
-        </w:rPr>
-        <w:t>Se deben identificar herramientas de software, técnicas, y metodologías de soporte para las activida</w:t>
-      </w:r>
-      <w:r>
-        <w:rPr>
-          <w:i w:val="0"/>
-          <w:color w:val="auto"/>
-        </w:rPr>
-        <w:t>des de aseguramiento de calidad</w:t>
-      </w:r>
-      <w:r>
-        <w:rPr>
-          <w:i w:val="0"/>
-          <w:color w:val="auto"/>
-        </w:rPr>
-        <w:t>.</w:t>
-      </w:r>
-    </w:p>
-    <w:p>
-      <w:pPr>
-        <w:pStyle w:val="PSI-Ttulo1"/>
-        <w:rPr>
-          <w:color w:val="auto"/>
-        </w:rPr>
-      </w:pPr>
-      <w:bookmarkStart w:id="88" w:name="_Toc21938379"/>
-      <w:bookmarkStart w:id="89" w:name="_Toc452044095"/>
-      <w:r>
-        <w:rPr>
+      <w:r>
+        <w:rPr>
+          <w:i w:val="0"/>
           <w:color w:val="auto"/>
         </w:rPr>
         <w:lastRenderedPageBreak/>
-        <w:t>Gestión de riesgos</w:t>
-      </w:r>
-      <w:bookmarkEnd w:id="88"/>
-      <w:bookmarkEnd w:id="89"/>
-    </w:p>
-    <w:p>
-      <w:pPr>
-        <w:pStyle w:val="PSI-Comentario"/>
-        <w:rPr>
-          <w:i w:val="0"/>
-          <w:color w:val="auto"/>
-        </w:rPr>
-      </w:pPr>
-      <w:r>
-        <w:rPr>
-          <w:i w:val="0"/>
-          <w:color w:val="auto"/>
-        </w:rPr>
-        <w:t>Se deben especificar los métodos y procedimientos utilizados para especificar, monitorear, y controlar las áreas de riesgo durante el proyecto.</w:t>
-      </w:r>
-    </w:p>
-    <w:p>
-      <w:pPr>
-        <w:pStyle w:val="PSI-Comentario"/>
-        <w:rPr>
-          <w:i w:val="0"/>
-          <w:color w:val="auto"/>
-        </w:rPr>
-      </w:pPr>
-      <w:r>
-        <w:rPr>
-          <w:i w:val="0"/>
-          <w:color w:val="auto"/>
-        </w:rPr>
         <w:t xml:space="preserve">Los riesgos identificados, la estrategia de mitigación, monitoreo y plan de contingencia a ser llevados a cabo, serán descritos en el Documento de Gestión de Riesgos, con lo cual </w:t>
       </w:r>
       <w:r>
@@ -10265,8 +10341,8 @@
           <w:color w:val="auto"/>
         </w:rPr>
       </w:pPr>
-      <w:bookmarkStart w:id="90" w:name="_Toc164002218"/>
-      <w:bookmarkStart w:id="91" w:name="_Toc452044096"/>
+      <w:bookmarkStart w:id="86" w:name="_Toc164002218"/>
+      <w:bookmarkStart w:id="87" w:name="_Toc452044096"/>
       <w:r>
         <w:rPr>
           <w:color w:val="auto"/>
@@ -10274,30 +10350,30 @@
         <w:lastRenderedPageBreak/>
         <w:t>Anexos</w:t>
       </w:r>
+      <w:bookmarkEnd w:id="86"/>
+      <w:bookmarkEnd w:id="87"/>
+    </w:p>
+    <w:p/>
+    <w:p>
+      <w:pPr>
+        <w:pStyle w:val="PSI-Ttulo2"/>
+        <w:rPr>
+          <w:color w:val="auto"/>
+        </w:rPr>
+      </w:pPr>
+      <w:bookmarkStart w:id="88" w:name="_Toc158379396"/>
+      <w:bookmarkStart w:id="89" w:name="_Toc164002219"/>
+      <w:bookmarkStart w:id="90" w:name="_Toc452044097"/>
+      <w:bookmarkStart w:id="91" w:name="Formulario"/>
+      <w:r>
+        <w:rPr>
+          <w:color w:val="auto"/>
+        </w:rPr>
+        <w:t>Formulario de Pedidos  y Detección de Cambios</w:t>
+      </w:r>
+      <w:bookmarkEnd w:id="88"/>
+      <w:bookmarkEnd w:id="89"/>
       <w:bookmarkEnd w:id="90"/>
-      <w:bookmarkEnd w:id="91"/>
-    </w:p>
-    <w:p/>
-    <w:p>
-      <w:pPr>
-        <w:pStyle w:val="PSI-Ttulo2"/>
-        <w:rPr>
-          <w:color w:val="auto"/>
-        </w:rPr>
-      </w:pPr>
-      <w:bookmarkStart w:id="92" w:name="_Toc158379396"/>
-      <w:bookmarkStart w:id="93" w:name="_Toc164002219"/>
-      <w:bookmarkStart w:id="94" w:name="_Toc452044097"/>
-      <w:bookmarkStart w:id="95" w:name="Formulario"/>
-      <w:r>
-        <w:rPr>
-          <w:color w:val="auto"/>
-        </w:rPr>
-        <w:t>Formulario de Pedidos  y Detección de Cambios</w:t>
-      </w:r>
-      <w:bookmarkEnd w:id="92"/>
-      <w:bookmarkEnd w:id="93"/>
-      <w:bookmarkEnd w:id="94"/>
     </w:p>
     <w:p>
       <w:pPr>
@@ -10340,7 +10416,7 @@
             <w:shd w:val="clear" w:color="auto" w:fill="E6E6E6"/>
             <w:vAlign w:val="center"/>
           </w:tcPr>
-          <w:bookmarkEnd w:id="95"/>
+          <w:bookmarkEnd w:id="91"/>
           <w:p>
             <w:pPr>
               <w:pStyle w:val="PSI-Normal"/>
@@ -10885,6 +10961,7 @@
         <w:tab w:val="center" w:pos="4252"/>
       </w:tabs>
     </w:pPr>
+    <w:proofErr w:type="spellStart"/>
     <w:r>
       <w:rPr>
         <w:rFonts w:asciiTheme="majorHAnsi" w:eastAsiaTheme="majorEastAsia" w:hAnsiTheme="majorHAnsi" w:cstheme="majorBidi"/>
@@ -10892,6 +10969,7 @@
       </w:rPr>
       <w:t>DeliveryAppTeam</w:t>
     </w:r>
+    <w:proofErr w:type="spellEnd"/>
     <w:r>
       <w:tab/>
     </w:r>
@@ -10927,7 +11005,7 @@
         <w:rFonts w:asciiTheme="majorHAnsi" w:hAnsiTheme="majorHAnsi" w:cstheme="majorHAnsi"/>
         <w:noProof/>
       </w:rPr>
-      <w:t>7</w:t>
+      <w:t>13</w:t>
     </w:r>
     <w:r>
       <w:rPr>
@@ -10964,7 +11042,7 @@
         <w:rFonts w:asciiTheme="majorHAnsi" w:hAnsiTheme="majorHAnsi" w:cstheme="majorHAnsi"/>
         <w:noProof/>
       </w:rPr>
-      <w:t>18</w:t>
+      <w:t>17</w:t>
     </w:r>
     <w:r>
       <w:rPr>
@@ -11425,6 +11503,7 @@
         </mc:Fallback>
       </mc:AlternateContent>
     </w:r>
+    <w:proofErr w:type="spellStart"/>
     <w:r>
       <w:rPr>
         <w:rFonts w:asciiTheme="majorHAnsi" w:eastAsiaTheme="majorEastAsia" w:hAnsiTheme="majorHAnsi" w:cstheme="majorBidi"/>
@@ -11432,6 +11511,7 @@
       </w:rPr>
       <w:t>DeliveryAppTeam</w:t>
     </w:r>
+    <w:proofErr w:type="spellEnd"/>
     <w:r>
       <w:rPr>
         <w:rFonts w:asciiTheme="majorHAnsi" w:eastAsiaTheme="majorEastAsia" w:hAnsiTheme="majorHAnsi" w:cstheme="majorBidi"/>
@@ -14691,7 +14771,7 @@
 </file>
 
 <file path=customXml/itemProps2.xml><?xml version="1.0" encoding="utf-8"?>
-<ds:datastoreItem xmlns:ds="http://schemas.openxmlformats.org/officeDocument/2006/customXml" ds:itemID="{ECAA61BC-B463-41DF-A767-512571F01B43}">
+<ds:datastoreItem xmlns:ds="http://schemas.openxmlformats.org/officeDocument/2006/customXml" ds:itemID="{4F42BD91-0DEC-4A51-8775-38EF58FC3A2E}">
   <ds:schemaRefs>
     <ds:schemaRef ds:uri="http://schemas.openxmlformats.org/officeDocument/2006/bibliography"/>
   </ds:schemaRefs>

</xml_diff>

<commit_message>
modificando gestion de calidad
</commit_message>
<xml_diff>
--- a/Gestion de Calidad DeliveryAppV1.2.docx
+++ b/Gestion de Calidad DeliveryAppV1.2.docx
@@ -4344,6 +4344,10 @@
     <w:p>
       <w:pPr>
         <w:pStyle w:val="PSI-Ttulo1"/>
+        <w:numPr>
+          <w:ilvl w:val="0"/>
+          <w:numId w:val="6"/>
+        </w:numPr>
         <w:rPr>
           <w:color w:val="auto"/>
         </w:rPr>
@@ -4674,6 +4678,10 @@
     <w:p>
       <w:pPr>
         <w:pStyle w:val="PSI-Ttulo2"/>
+        <w:numPr>
+          <w:ilvl w:val="0"/>
+          <w:numId w:val="6"/>
+        </w:numPr>
         <w:rPr>
           <w:color w:val="auto"/>
         </w:rPr>
@@ -4792,6 +4800,10 @@
     <w:p>
       <w:pPr>
         <w:pStyle w:val="PSI-Ttulo1"/>
+        <w:numPr>
+          <w:ilvl w:val="0"/>
+          <w:numId w:val="6"/>
+        </w:numPr>
         <w:rPr>
           <w:color w:val="auto"/>
         </w:rPr>
@@ -4842,6 +4854,10 @@
     <w:p>
       <w:pPr>
         <w:pStyle w:val="PSI-Ttulo2"/>
+        <w:numPr>
+          <w:ilvl w:val="1"/>
+          <w:numId w:val="6"/>
+        </w:numPr>
         <w:rPr>
           <w:color w:val="auto"/>
         </w:rPr>
@@ -4903,6 +4919,10 @@
     <w:p>
       <w:pPr>
         <w:pStyle w:val="PSI-Ttulo2"/>
+        <w:numPr>
+          <w:ilvl w:val="1"/>
+          <w:numId w:val="6"/>
+        </w:numPr>
         <w:rPr>
           <w:color w:val="auto"/>
         </w:rPr>
@@ -4920,6 +4940,10 @@
     <w:p>
       <w:pPr>
         <w:pStyle w:val="PSI-Ttulo3"/>
+        <w:numPr>
+          <w:ilvl w:val="2"/>
+          <w:numId w:val="6"/>
+        </w:numPr>
         <w:rPr>
           <w:color w:val="auto"/>
         </w:rPr>
@@ -5103,7 +5127,7 @@
           <w:i w:val="0"/>
           <w:color w:val="auto"/>
         </w:rPr>
-        <w:t>Comunicación:</w:t>
+        <w:t>Comunicación</w:t>
       </w:r>
       <w:r>
         <w:rPr>
@@ -5123,6 +5147,10 @@
     <w:p>
       <w:pPr>
         <w:pStyle w:val="PSI-Ttulo3"/>
+        <w:numPr>
+          <w:ilvl w:val="2"/>
+          <w:numId w:val="6"/>
+        </w:numPr>
         <w:rPr>
           <w:color w:val="auto"/>
         </w:rPr>
@@ -5175,6 +5203,10 @@
     <w:p>
       <w:pPr>
         <w:pStyle w:val="PSI-Ttulo4"/>
+        <w:numPr>
+          <w:ilvl w:val="2"/>
+          <w:numId w:val="6"/>
+        </w:numPr>
         <w:rPr>
           <w:i w:val="0"/>
           <w:color w:val="auto"/>
@@ -5196,12 +5228,14 @@
         <w:rPr>
           <w:i w:val="0"/>
           <w:color w:val="auto"/>
-        </w:rPr>
-      </w:pPr>
-      <w:r>
-        <w:rPr>
-          <w:i w:val="0"/>
-          <w:color w:val="auto"/>
+          <w:highlight w:val="yellow"/>
+        </w:rPr>
+      </w:pPr>
+      <w:r>
+        <w:rPr>
+          <w:i w:val="0"/>
+          <w:color w:val="auto"/>
+          <w:highlight w:val="yellow"/>
         </w:rPr>
         <w:t>En esta actividad se revisan los productos que se definieron como claves para verificar en el Plan de calidad.</w:t>
       </w:r>
@@ -5212,12 +5246,14 @@
         <w:rPr>
           <w:i w:val="0"/>
           <w:color w:val="auto"/>
-        </w:rPr>
-      </w:pPr>
-      <w:r>
-        <w:rPr>
-          <w:i w:val="0"/>
-          <w:color w:val="auto"/>
+          <w:highlight w:val="yellow"/>
+        </w:rPr>
+      </w:pPr>
+      <w:r>
+        <w:rPr>
+          <w:i w:val="0"/>
+          <w:color w:val="auto"/>
+          <w:highlight w:val="yellow"/>
         </w:rPr>
         <w:t xml:space="preserve">Se debe verificar que no queden correcciones sin resolver en los informes de revisión previos, si se encuentra alguna no resuelta, debe ser incluida en esta revisión. Se revisan los productos contra los estándares, utilizando la </w:t>
       </w:r>
@@ -5226,6 +5262,7 @@
         <w:rPr>
           <w:i w:val="0"/>
           <w:color w:val="auto"/>
+          <w:highlight w:val="yellow"/>
         </w:rPr>
         <w:t>checklist</w:t>
       </w:r>
@@ -5234,6 +5271,7 @@
         <w:rPr>
           <w:i w:val="0"/>
           <w:color w:val="auto"/>
+          <w:highlight w:val="yellow"/>
         </w:rPr>
         <w:t xml:space="preserve"> definida para el producto.</w:t>
       </w:r>
@@ -5244,12 +5282,14 @@
         <w:rPr>
           <w:i w:val="0"/>
           <w:color w:val="auto"/>
-        </w:rPr>
-      </w:pPr>
-      <w:r>
-        <w:rPr>
-          <w:i w:val="0"/>
-          <w:color w:val="auto"/>
+          <w:highlight w:val="yellow"/>
+        </w:rPr>
+      </w:pPr>
+      <w:r>
+        <w:rPr>
+          <w:i w:val="0"/>
+          <w:color w:val="auto"/>
+          <w:highlight w:val="yellow"/>
         </w:rPr>
         <w:t>Se debe identificar, documentar y seguir la pista a las desviaciones encontradas y verificar que se hayan realizado las correcciones.</w:t>
       </w:r>
@@ -5266,6 +5306,7 @@
         <w:rPr>
           <w:i w:val="0"/>
           <w:color w:val="auto"/>
+          <w:highlight w:val="yellow"/>
         </w:rPr>
         <w:lastRenderedPageBreak/>
         <w:t xml:space="preserve">Como salida se obtiene el Informe de revisión de SQA, este informe debe ser distribuido a los responsables del producto y se debe asegurar de que son </w:t>
@@ -5275,6 +5316,7 @@
         <w:rPr>
           <w:i w:val="0"/>
           <w:color w:val="auto"/>
+          <w:highlight w:val="yellow"/>
         </w:rPr>
         <w:t>consientes</w:t>
       </w:r>
@@ -5283,6 +5325,7 @@
         <w:rPr>
           <w:i w:val="0"/>
           <w:color w:val="auto"/>
+          <w:highlight w:val="yellow"/>
         </w:rPr>
         <w:t xml:space="preserve"> de desviaciones o discrepancias encontradas.</w:t>
       </w:r>
@@ -5300,6 +5343,10 @@
     <w:p>
       <w:pPr>
         <w:pStyle w:val="PSI-Ttulo4"/>
+        <w:numPr>
+          <w:ilvl w:val="2"/>
+          <w:numId w:val="6"/>
+        </w:numPr>
         <w:rPr>
           <w:i w:val="0"/>
           <w:color w:val="auto"/>
@@ -5327,7 +5374,21 @@
           <w:i w:val="0"/>
           <w:color w:val="auto"/>
         </w:rPr>
-        <w:t>En esta actividad se revisan los productos que de definieron como claves para verificar el cumplimiento de las actividades definidas en el proceso. Con el fin de asegurar la calidad en el producto final del desarrollo, se deben llevar a cabo revisiones sobre los productos durante todo el ciclo de vida del software.</w:t>
+        <w:t>En esta activida</w:t>
+      </w:r>
+      <w:r>
+        <w:rPr>
+          <w:i w:val="0"/>
+          <w:color w:val="auto"/>
+        </w:rPr>
+        <w:t>d se revisan los productos que s</w:t>
+      </w:r>
+      <w:r>
+        <w:rPr>
+          <w:i w:val="0"/>
+          <w:color w:val="auto"/>
+        </w:rPr>
+        <w:t>e definieron como claves para verificar el cumplimiento de las actividades definidas en el proceso. Con el fin de asegurar la calidad en el producto final del desarrollo, se deben llevar a cabo revisiones sobre los productos durante todo el ciclo de vida del software.</w:t>
       </w:r>
     </w:p>
     <w:p>
@@ -5497,12 +5558,56 @@
     </w:p>
     <w:p>
       <w:pPr>
+        <w:pStyle w:val="PSI-Ttulo4"/>
+        <w:numPr>
+          <w:ilvl w:val="2"/>
+          <w:numId w:val="6"/>
+        </w:numPr>
+        <w:rPr>
+          <w:i w:val="0"/>
+          <w:color w:val="auto"/>
+        </w:rPr>
+      </w:pPr>
+      <w:r>
+        <w:rPr>
+          <w:i w:val="0"/>
+          <w:color w:val="auto"/>
+        </w:rPr>
+        <w:t>Realizar Revisión Técnica Formal (RTF)</w:t>
+      </w:r>
+      <w:bookmarkEnd w:id="16"/>
+    </w:p>
+    <w:p>
+      <w:pPr>
         <w:pStyle w:val="PSI-Comentario"/>
         <w:rPr>
           <w:i w:val="0"/>
           <w:color w:val="auto"/>
         </w:rPr>
       </w:pPr>
+      <w:r>
+        <w:rPr>
+          <w:i w:val="0"/>
+          <w:color w:val="auto"/>
+        </w:rPr>
+        <w:t xml:space="preserve">El objetivo de la RTF es descubrir errores en la función, la lógica </w:t>
+      </w:r>
+      <w:proofErr w:type="spellStart"/>
+      <w:r>
+        <w:rPr>
+          <w:i w:val="0"/>
+          <w:color w:val="auto"/>
+        </w:rPr>
+        <w:t>ó</w:t>
+      </w:r>
+      <w:proofErr w:type="spellEnd"/>
+      <w:r>
+        <w:rPr>
+          <w:i w:val="0"/>
+          <w:color w:val="auto"/>
+        </w:rPr>
+        <w:t xml:space="preserve"> la implementación de cualquier producto del software, verificar que satisface sus especificaciones, que se ajusta a los estándares establecidos, señalando las posibles desviaciones detectadas. Es un proceso de revisión riguroso, su objetivo es llegar a detectar lo antes posible, los posibles defectos o desviaciones en los productos que se van generando a lo largo del desarrollo. Por esta característica se adopta esta práctica para productos que son de especial importancia.</w:t>
+      </w:r>
     </w:p>
     <w:p>
       <w:pPr>
@@ -5512,23 +5617,89 @@
           <w:color w:val="auto"/>
         </w:rPr>
       </w:pPr>
+      <w:r>
+        <w:rPr>
+          <w:i w:val="0"/>
+          <w:color w:val="auto"/>
+        </w:rPr>
+        <w:t>En la reunión participan el responsable de SQA e integrantes del equipo de desarrollo.</w:t>
+      </w:r>
+    </w:p>
+    <w:p>
+      <w:pPr>
+        <w:pStyle w:val="PSI-Comentario"/>
+        <w:rPr>
+          <w:i w:val="0"/>
+          <w:color w:val="auto"/>
+        </w:rPr>
+      </w:pPr>
+      <w:r>
+        <w:rPr>
+          <w:i w:val="0"/>
+          <w:color w:val="auto"/>
+        </w:rPr>
+        <w:t>Se debe convocar a la reunión formalmente a los involucrados, informar del material que ellos deben preparar por adelantado, llevar una lista de preguntas y dudas que surgen del estudio del producto a ser revisado.</w:t>
+      </w:r>
+    </w:p>
+    <w:p>
+      <w:pPr>
+        <w:pStyle w:val="PSI-Comentario"/>
+        <w:rPr>
+          <w:i w:val="0"/>
+          <w:color w:val="auto"/>
+        </w:rPr>
+      </w:pPr>
+      <w:r>
+        <w:rPr>
+          <w:i w:val="0"/>
+          <w:color w:val="auto"/>
+        </w:rPr>
+        <w:t>La duración de la reunión no debe ser mayor a dos horas.</w:t>
+      </w:r>
+    </w:p>
+    <w:p>
+      <w:pPr>
+        <w:pStyle w:val="PSI-Comentario"/>
+        <w:rPr>
+          <w:i w:val="0"/>
+          <w:color w:val="auto"/>
+        </w:rPr>
+      </w:pPr>
+      <w:r>
+        <w:rPr>
+          <w:i w:val="0"/>
+          <w:color w:val="auto"/>
+        </w:rPr>
+        <w:lastRenderedPageBreak/>
+        <w:t>Como salida se obtiene el Informe de RTF.</w:t>
+      </w:r>
+    </w:p>
+    <w:p>
+      <w:pPr>
+        <w:pStyle w:val="PSI-Normal"/>
+      </w:pPr>
     </w:p>
     <w:p>
       <w:pPr>
         <w:pStyle w:val="PSI-Ttulo4"/>
-        <w:rPr>
-          <w:i w:val="0"/>
-          <w:color w:val="auto"/>
-        </w:rPr>
-      </w:pPr>
-      <w:r>
-        <w:rPr>
-          <w:i w:val="0"/>
-          <w:color w:val="auto"/>
-        </w:rPr>
-        <w:t>Realizar Revisión Técnica Formal (RTF)</w:t>
-      </w:r>
-      <w:bookmarkEnd w:id="16"/>
+        <w:numPr>
+          <w:ilvl w:val="2"/>
+          <w:numId w:val="6"/>
+        </w:numPr>
+        <w:rPr>
+          <w:i w:val="0"/>
+          <w:color w:val="auto"/>
+        </w:rPr>
+      </w:pPr>
+      <w:bookmarkStart w:id="17" w:name="_Toc21938343"/>
+      <w:r>
+        <w:rPr>
+          <w:i w:val="0"/>
+          <w:color w:val="auto"/>
+        </w:rPr>
+        <w:t>Asegurar que las desviaciones son documentadas</w:t>
+      </w:r>
+      <w:bookmarkEnd w:id="17"/>
     </w:p>
     <w:p>
       <w:pPr>
@@ -5543,23 +5714,14 @@
           <w:i w:val="0"/>
           <w:color w:val="auto"/>
         </w:rPr>
-        <w:t xml:space="preserve">El objetivo de la RTF es descubrir errores en la función, la lógica </w:t>
-      </w:r>
-      <w:proofErr w:type="spellStart"/>
-      <w:r>
-        <w:rPr>
-          <w:i w:val="0"/>
-          <w:color w:val="auto"/>
-        </w:rPr>
-        <w:t>ó</w:t>
-      </w:r>
-      <w:proofErr w:type="spellEnd"/>
-      <w:r>
-        <w:rPr>
-          <w:i w:val="0"/>
-          <w:color w:val="auto"/>
-        </w:rPr>
-        <w:t xml:space="preserve"> la implementación de cualquier producto del software, verificar que satisface sus especificaciones, que se ajusta a los estándares establecidos, señalando las posibles desviaciones detectadas. Es un proceso de revisión riguroso, su objetivo es llegar a detectar lo antes posible, los posibles defectos o desviaciones en los productos que se van generando a lo largo del desarrollo. Por esta característica se adopta esta práctica para productos que son de especial importancia.</w:t>
+        <w:br/>
+      </w:r>
+      <w:r>
+        <w:rPr>
+          <w:i w:val="0"/>
+          <w:color w:val="auto"/>
+        </w:rPr>
+        <w:t>Las desviaciones encontradas en las actividades y en los productos deben ser documentadas y manejadas de acuerdo a un procedimiento establecido.</w:t>
       </w:r>
     </w:p>
     <w:p>
@@ -5575,144 +5737,33 @@
           <w:i w:val="0"/>
           <w:color w:val="auto"/>
         </w:rPr>
-        <w:t>En la reunión participan el responsable de SQA e integrantes del equipo de desarrollo.</w:t>
-      </w:r>
-    </w:p>
-    <w:p>
-      <w:pPr>
-        <w:pStyle w:val="PSI-Comentario"/>
-        <w:rPr>
-          <w:i w:val="0"/>
-          <w:color w:val="auto"/>
-        </w:rPr>
-      </w:pPr>
-      <w:r>
-        <w:rPr>
-          <w:i w:val="0"/>
-          <w:color w:val="auto"/>
-        </w:rPr>
-        <w:lastRenderedPageBreak/>
-        <w:t>Se debe convocar a la reunión formalmente a los involucrados, informar del material que ellos deben preparar por adelantado, llevar una lista de preguntas y dudas que surgen del estudio del producto a ser revisado.</w:t>
-      </w:r>
-    </w:p>
-    <w:p>
-      <w:pPr>
-        <w:pStyle w:val="PSI-Comentario"/>
-        <w:rPr>
-          <w:i w:val="0"/>
-          <w:color w:val="auto"/>
-        </w:rPr>
-      </w:pPr>
-      <w:r>
-        <w:rPr>
-          <w:i w:val="0"/>
-          <w:color w:val="auto"/>
-        </w:rPr>
-        <w:t>La duración de la reunión no debe ser mayor a dos horas.</w:t>
-      </w:r>
-    </w:p>
-    <w:p>
-      <w:pPr>
-        <w:pStyle w:val="PSI-Comentario"/>
-        <w:rPr>
-          <w:i w:val="0"/>
-          <w:color w:val="auto"/>
-        </w:rPr>
-      </w:pPr>
-      <w:r>
-        <w:rPr>
-          <w:i w:val="0"/>
-          <w:color w:val="auto"/>
-        </w:rPr>
-        <w:t>Como salida se obtiene el Informe de RTF.</w:t>
-      </w:r>
-    </w:p>
-    <w:p>
-      <w:pPr>
-        <w:pStyle w:val="PSI-Normal"/>
-      </w:pPr>
+        <w:t>Se debe chequear que los responsables de cada plan los modifiquen cada vez que sea necesario, basados en las desviaciones encontradas</w:t>
+      </w:r>
+      <w:r>
+        <w:rPr>
+          <w:i w:val="0"/>
+          <w:color w:val="auto"/>
+        </w:rPr>
+        <w:t>.</w:t>
+      </w:r>
     </w:p>
     <w:p>
       <w:pPr>
         <w:pStyle w:val="PSI-Ttulo4"/>
-        <w:rPr>
-          <w:i w:val="0"/>
-          <w:color w:val="auto"/>
-        </w:rPr>
-      </w:pPr>
-      <w:bookmarkStart w:id="17" w:name="_Toc21938343"/>
-      <w:r>
-        <w:rPr>
-          <w:i w:val="0"/>
-          <w:color w:val="auto"/>
-        </w:rPr>
-        <w:t>Asegurar que las desviaciones son documentadas</w:t>
-      </w:r>
-      <w:bookmarkEnd w:id="17"/>
-    </w:p>
-    <w:p>
-      <w:pPr>
-        <w:pStyle w:val="PSI-Comentario"/>
-        <w:rPr>
-          <w:i w:val="0"/>
-          <w:color w:val="auto"/>
-        </w:rPr>
-      </w:pPr>
-      <w:r>
-        <w:rPr>
-          <w:i w:val="0"/>
-          <w:color w:val="auto"/>
-        </w:rPr>
-        <w:br/>
-      </w:r>
-      <w:r>
-        <w:rPr>
-          <w:i w:val="0"/>
-          <w:color w:val="auto"/>
-        </w:rPr>
-        <w:t>Las desviaciones encontradas en las actividades y en los productos deben ser documentadas y manejadas de acuerdo a un procedimiento establecido.</w:t>
-      </w:r>
-    </w:p>
-    <w:p>
-      <w:pPr>
-        <w:pStyle w:val="PSI-Comentario"/>
-        <w:rPr>
-          <w:i w:val="0"/>
-          <w:color w:val="auto"/>
-        </w:rPr>
-      </w:pPr>
-      <w:r>
-        <w:rPr>
-          <w:i w:val="0"/>
-          <w:color w:val="auto"/>
-        </w:rPr>
-        <w:t>Se debe chequear que los responsables de cada plan los modifiquen cada vez que sea necesario, basados en las desviaciones encontradas</w:t>
-      </w:r>
-      <w:r>
-        <w:rPr>
-          <w:i w:val="0"/>
-          <w:color w:val="auto"/>
-        </w:rPr>
-        <w:t>.</w:t>
-      </w:r>
-    </w:p>
-    <w:p>
-      <w:pPr>
-        <w:pStyle w:val="PSI-Ttulo3"/>
-        <w:rPr>
+        <w:numPr>
+          <w:ilvl w:val="2"/>
+          <w:numId w:val="6"/>
+        </w:numPr>
+        <w:rPr>
+          <w:i w:val="0"/>
           <w:color w:val="auto"/>
         </w:rPr>
       </w:pPr>
       <w:bookmarkStart w:id="18" w:name="_Toc21938344"/>
-      <w:r>
-        <w:rPr>
-          <w:color w:val="auto"/>
-        </w:rPr>
-        <w:br/>
-      </w:r>
       <w:bookmarkStart w:id="19" w:name="_Toc452044051"/>
       <w:r>
         <w:rPr>
+          <w:i w:val="0"/>
           <w:color w:val="auto"/>
         </w:rPr>
         <w:t>Relaciones entre las actividades de SQA y la planificación</w:t>
@@ -6203,18 +6254,15 @@
     <w:p>
       <w:pPr>
         <w:pStyle w:val="PSI-Ttulo2"/>
-        <w:ind w:left="0" w:firstLine="0"/>
+        <w:numPr>
+          <w:ilvl w:val="1"/>
+          <w:numId w:val="6"/>
+        </w:numPr>
         <w:rPr>
           <w:color w:val="auto"/>
         </w:rPr>
       </w:pPr>
       <w:bookmarkStart w:id="20" w:name="_Toc21938345"/>
-      <w:r>
-        <w:rPr>
-          <w:color w:val="auto"/>
-        </w:rPr>
-        <w:br/>
-      </w:r>
       <w:bookmarkStart w:id="21" w:name="_Toc452044052"/>
       <w:r>
         <w:rPr>
@@ -6277,8 +6325,105 @@
           <w:i w:val="0"/>
           <w:color w:val="auto"/>
         </w:rPr>
+        <w:t xml:space="preserve"> Para la puesta en marcha de estas actividades se deberá seguir  el siguiente ciclo de prevención:</w:t>
+      </w:r>
+    </w:p>
+    <w:p>
+      <w:pPr>
+        <w:pStyle w:val="PSI-ComentarioVieta"/>
+        <w:rPr>
+          <w:i w:val="0"/>
+          <w:color w:val="auto"/>
+        </w:rPr>
+      </w:pPr>
+      <w:r>
+        <w:rPr>
+          <w:i w:val="0"/>
+          <w:color w:val="auto"/>
+        </w:rPr>
+        <w:t>Ejecutar una tarea</w:t>
+      </w:r>
+    </w:p>
+    <w:p>
+      <w:pPr>
+        <w:pStyle w:val="PSI-ComentarioVieta"/>
+        <w:rPr>
+          <w:i w:val="0"/>
+          <w:color w:val="auto"/>
+        </w:rPr>
+      </w:pPr>
+      <w:r>
+        <w:rPr>
+          <w:i w:val="0"/>
+          <w:color w:val="auto"/>
+        </w:rPr>
+        <w:t>Realizar un control de revisiones, para decidir la aceptación o necesidad de corrección de dicha tarea.</w:t>
+      </w:r>
+    </w:p>
+    <w:p>
+      <w:pPr>
+        <w:pStyle w:val="PSI-ComentarioVieta"/>
+        <w:rPr>
+          <w:i w:val="0"/>
+          <w:color w:val="auto"/>
+        </w:rPr>
+      </w:pPr>
+      <w:r>
+        <w:rPr>
+          <w:i w:val="0"/>
+          <w:color w:val="auto"/>
+        </w:rPr>
+        <w:t xml:space="preserve">En caso de que en la revisión se presenten errores se </w:t>
+      </w:r>
+      <w:r>
+        <w:rPr>
+          <w:i w:val="0"/>
+          <w:color w:val="auto"/>
+        </w:rPr>
+        <w:t>realizara</w:t>
+      </w:r>
+      <w:r>
+        <w:rPr>
+          <w:i w:val="0"/>
+          <w:color w:val="auto"/>
+        </w:rPr>
+        <w:t xml:space="preserve"> un análisis causal para determinar el motivo de estos. Se analiza un determinado error, se establece </w:t>
+      </w:r>
+      <w:r>
+        <w:rPr>
+          <w:i w:val="0"/>
+          <w:color w:val="auto"/>
+        </w:rPr>
         <w:lastRenderedPageBreak/>
-        <w:t xml:space="preserve"> Para la puesta en marcha de estas actividades se deberá seguir  el siguiente ciclo de prevención:</w:t>
+        <w:t xml:space="preserve">una hipótesis de su posible causa, se trata de deducir en </w:t>
+      </w:r>
+      <w:r>
+        <w:rPr>
+          <w:i w:val="0"/>
+          <w:color w:val="auto"/>
+        </w:rPr>
+        <w:t>qué</w:t>
+      </w:r>
+      <w:r>
+        <w:rPr>
+          <w:i w:val="0"/>
+          <w:color w:val="auto"/>
+        </w:rPr>
+        <w:t xml:space="preserve"> momento se produjo y </w:t>
+      </w:r>
+      <w:r>
+        <w:rPr>
+          <w:i w:val="0"/>
+          <w:color w:val="auto"/>
+        </w:rPr>
+        <w:t>por qué</w:t>
+      </w:r>
+      <w:r>
+        <w:rPr>
+          <w:i w:val="0"/>
+          <w:color w:val="auto"/>
+        </w:rPr>
+        <w:t>. Luego se deberá realizar la corrección del mismo y tomar una acción correctiva con el fin de eliminar la causa del problema.</w:t>
       </w:r>
     </w:p>
     <w:p>
@@ -6294,7 +6439,14 @@
           <w:i w:val="0"/>
           <w:color w:val="auto"/>
         </w:rPr>
-        <w:t>Ejecutar una tarea</w:t>
+        <w:t>El resultado  del análisis causal es ingresado a una base de datos para mantener un registro y poder obtener métricas</w:t>
+      </w:r>
+      <w:r>
+        <w:rPr>
+          <w:i w:val="0"/>
+          <w:color w:val="auto"/>
+        </w:rPr>
+        <w:t>.</w:t>
       </w:r>
     </w:p>
     <w:p>
@@ -6310,103 +6462,6 @@
           <w:i w:val="0"/>
           <w:color w:val="auto"/>
         </w:rPr>
-        <w:t>Realizar un control de revisiones, para decidir la aceptación o necesidad de corrección de dicha tarea.</w:t>
-      </w:r>
-    </w:p>
-    <w:p>
-      <w:pPr>
-        <w:pStyle w:val="PSI-ComentarioVieta"/>
-        <w:rPr>
-          <w:i w:val="0"/>
-          <w:color w:val="auto"/>
-        </w:rPr>
-      </w:pPr>
-      <w:r>
-        <w:rPr>
-          <w:i w:val="0"/>
-          <w:color w:val="auto"/>
-        </w:rPr>
-        <w:t xml:space="preserve">En caso de que en la revisión se presenten errores se </w:t>
-      </w:r>
-      <w:r>
-        <w:rPr>
-          <w:i w:val="0"/>
-          <w:color w:val="auto"/>
-        </w:rPr>
-        <w:t>realizara</w:t>
-      </w:r>
-      <w:r>
-        <w:rPr>
-          <w:i w:val="0"/>
-          <w:color w:val="auto"/>
-        </w:rPr>
-        <w:t xml:space="preserve"> un análisis causal para determinar el motivo de estos. Se analiza un determinado error, se establece una hipótesis de su posible causa, se trata de deducir en </w:t>
-      </w:r>
-      <w:r>
-        <w:rPr>
-          <w:i w:val="0"/>
-          <w:color w:val="auto"/>
-        </w:rPr>
-        <w:t>qué</w:t>
-      </w:r>
-      <w:r>
-        <w:rPr>
-          <w:i w:val="0"/>
-          <w:color w:val="auto"/>
-        </w:rPr>
-        <w:t xml:space="preserve"> momento se produjo y </w:t>
-      </w:r>
-      <w:r>
-        <w:rPr>
-          <w:i w:val="0"/>
-          <w:color w:val="auto"/>
-        </w:rPr>
-        <w:t>por qué</w:t>
-      </w:r>
-      <w:r>
-        <w:rPr>
-          <w:i w:val="0"/>
-          <w:color w:val="auto"/>
-        </w:rPr>
-        <w:t>. Luego se deberá realizar la corrección del mismo y tomar una acción correctiva con el fin de eliminar la causa del problema.</w:t>
-      </w:r>
-    </w:p>
-    <w:p>
-      <w:pPr>
-        <w:pStyle w:val="PSI-ComentarioVieta"/>
-        <w:rPr>
-          <w:i w:val="0"/>
-          <w:color w:val="auto"/>
-        </w:rPr>
-      </w:pPr>
-      <w:r>
-        <w:rPr>
-          <w:i w:val="0"/>
-          <w:color w:val="auto"/>
-        </w:rPr>
-        <w:t>El resultado  del análisis causal es ingresado a una base de datos para mantener un registro y poder obtener métricas</w:t>
-      </w:r>
-      <w:r>
-        <w:rPr>
-          <w:i w:val="0"/>
-          <w:color w:val="auto"/>
-        </w:rPr>
-        <w:t>.</w:t>
-      </w:r>
-    </w:p>
-    <w:p>
-      <w:pPr>
-        <w:pStyle w:val="PSI-ComentarioVieta"/>
-        <w:rPr>
-          <w:i w:val="0"/>
-          <w:color w:val="auto"/>
-        </w:rPr>
-      </w:pPr>
-      <w:r>
-        <w:rPr>
-          <w:i w:val="0"/>
-          <w:color w:val="auto"/>
-        </w:rPr>
         <w:t>Se comienza nuevamente el ciclo ejecutando la tarea.</w:t>
       </w:r>
       <w:r>
@@ -6429,6 +6484,10 @@
     <w:p>
       <w:pPr>
         <w:pStyle w:val="PSI-Ttulo1"/>
+        <w:numPr>
+          <w:ilvl w:val="0"/>
+          <w:numId w:val="6"/>
+        </w:numPr>
         <w:rPr>
           <w:color w:val="auto"/>
         </w:rPr>
@@ -6441,18 +6500,22 @@
         </w:rPr>
         <w:t>Documentación</w:t>
       </w:r>
+      <w:bookmarkStart w:id="24" w:name="_Toc21938347"/>
+      <w:bookmarkStart w:id="25" w:name="_Toc452044054"/>
       <w:bookmarkEnd w:id="22"/>
       <w:bookmarkEnd w:id="23"/>
     </w:p>
     <w:p>
       <w:pPr>
-        <w:pStyle w:val="PSI-Ttulo2"/>
-        <w:rPr>
-          <w:color w:val="auto"/>
-        </w:rPr>
-      </w:pPr>
-      <w:bookmarkStart w:id="24" w:name="_Toc21938347"/>
-      <w:bookmarkStart w:id="25" w:name="_Toc452044054"/>
+        <w:pStyle w:val="PSI-Ttulo1"/>
+        <w:numPr>
+          <w:ilvl w:val="1"/>
+          <w:numId w:val="7"/>
+        </w:numPr>
+        <w:rPr>
+          <w:color w:val="auto"/>
+        </w:rPr>
+      </w:pPr>
       <w:r>
         <w:rPr>
           <w:color w:val="auto"/>
@@ -6536,7 +6599,11 @@
     </w:p>
     <w:p>
       <w:pPr>
-        <w:pStyle w:val="PSI-Ttulo2"/>
+        <w:pStyle w:val="PSI-Ttulo1"/>
+        <w:numPr>
+          <w:ilvl w:val="1"/>
+          <w:numId w:val="7"/>
+        </w:numPr>
         <w:rPr>
           <w:color w:val="auto"/>
         </w:rPr>
@@ -6556,7 +6623,11 @@
     </w:p>
     <w:p>
       <w:pPr>
-        <w:pStyle w:val="PSI-Ttulo2"/>
+        <w:pStyle w:val="PSI-Ttulo1"/>
+        <w:numPr>
+          <w:ilvl w:val="2"/>
+          <w:numId w:val="7"/>
+        </w:numPr>
         <w:rPr>
           <w:color w:val="auto"/>
         </w:rPr>
@@ -6836,7 +6907,6 @@
         <w:jc w:val="both"/>
       </w:pPr>
       <w:r>
-        <w:lastRenderedPageBreak/>
         <w:t xml:space="preserve">El sistema </w:t>
       </w:r>
       <w:proofErr w:type="spellStart"/>
@@ -6973,6 +7043,7 @@
         <w:jc w:val="both"/>
       </w:pPr>
       <w:r>
+        <w:lastRenderedPageBreak/>
         <w:t>Conexión a internet.</w:t>
       </w:r>
       <w:bookmarkStart w:id="33" w:name="_Toc453203849"/>
@@ -7698,7 +7769,11 @@
     </w:p>
     <w:p>
       <w:pPr>
-        <w:pStyle w:val="PSI-Ttulo3"/>
+        <w:pStyle w:val="PSI-Ttulo1"/>
+        <w:numPr>
+          <w:ilvl w:val="2"/>
+          <w:numId w:val="7"/>
+        </w:numPr>
         <w:rPr>
           <w:color w:val="auto"/>
         </w:rPr>
@@ -7709,7 +7784,6 @@
         <w:rPr>
           <w:color w:val="auto"/>
         </w:rPr>
-        <w:lastRenderedPageBreak/>
         <w:t>Descripción del diseño del software</w:t>
       </w:r>
       <w:bookmarkEnd w:id="35"/>
@@ -7835,6 +7909,7 @@
           <w:i w:val="0"/>
           <w:color w:val="auto"/>
         </w:rPr>
+        <w:lastRenderedPageBreak/>
         <w:t>Menú de Restaurante</w:t>
       </w:r>
     </w:p>
@@ -7872,8 +7947,11 @@
     </w:p>
     <w:p>
       <w:pPr>
-        <w:pStyle w:val="PSI-Ttulo3"/>
-        <w:jc w:val="center"/>
+        <w:pStyle w:val="PSI-Ttulo1"/>
+        <w:numPr>
+          <w:ilvl w:val="2"/>
+          <w:numId w:val="7"/>
+        </w:numPr>
         <w:rPr>
           <w:color w:val="auto"/>
         </w:rPr>
@@ -7912,50 +7990,15 @@
         </w:rPr>
         <w:t xml:space="preserve">ado en el documento del diseño, una vez verificado se procede a la validación de los mismos.  </w:t>
       </w:r>
-    </w:p>
-    <w:p>
-      <w:pPr>
-        <w:pStyle w:val="PSI-Ttulo3"/>
-        <w:rPr>
-          <w:i/>
-          <w:color w:val="auto"/>
-        </w:rPr>
-      </w:pPr>
-      <w:r>
-        <w:rPr>
-          <w:color w:val="auto"/>
-        </w:rPr>
-        <w:br/>
-      </w:r>
       <w:bookmarkEnd w:id="39"/>
     </w:p>
     <w:p>
       <w:pPr>
-        <w:pStyle w:val="PSI-Ttulo2"/>
-        <w:rPr>
-          <w:i/>
-          <w:color w:val="auto"/>
-        </w:rPr>
-      </w:pPr>
-      <w:r>
-        <w:rPr>
-          <w:color w:val="auto"/>
-        </w:rPr>
-        <w:br w:type="page"/>
-      </w:r>
-    </w:p>
-    <w:p>
-      <w:pPr>
-        <w:pStyle w:val="PSI-Comentario"/>
-        <w:rPr>
-          <w:i w:val="0"/>
-          <w:color w:val="auto"/>
-        </w:rPr>
-      </w:pPr>
-    </w:p>
-    <w:p>
-      <w:pPr>
         <w:pStyle w:val="PSI-Ttulo1"/>
+        <w:numPr>
+          <w:ilvl w:val="0"/>
+          <w:numId w:val="6"/>
+        </w:numPr>
         <w:rPr>
           <w:color w:val="auto"/>
         </w:rPr>
@@ -7968,8 +8011,36 @@
         </w:rPr>
         <w:t>Estándares, prácticas, convenciones y métricas</w:t>
       </w:r>
+      <w:bookmarkStart w:id="42" w:name="_Toc21938357"/>
       <w:bookmarkEnd w:id="40"/>
       <w:bookmarkEnd w:id="41"/>
+      <w:r>
+        <w:rPr>
+          <w:color w:val="auto"/>
+        </w:rPr>
+        <w:t xml:space="preserve"> </w:t>
+      </w:r>
+      <w:bookmarkStart w:id="43" w:name="_Toc452044074"/>
+    </w:p>
+    <w:p>
+      <w:pPr>
+        <w:pStyle w:val="PSI-Ttulo1"/>
+        <w:numPr>
+          <w:ilvl w:val="1"/>
+          <w:numId w:val="8"/>
+        </w:numPr>
+        <w:rPr>
+          <w:color w:val="auto"/>
+        </w:rPr>
+      </w:pPr>
+      <w:r>
+        <w:rPr>
+          <w:color w:val="auto"/>
+        </w:rPr>
+        <w:t>Estándar de documentación</w:t>
+      </w:r>
+      <w:bookmarkEnd w:id="42"/>
+      <w:bookmarkEnd w:id="43"/>
     </w:p>
     <w:p>
       <w:pPr>
@@ -7977,16 +8048,37 @@
         <w:rPr>
           <w:i w:val="0"/>
           <w:color w:val="auto"/>
-          <w:highlight w:val="yellow"/>
-        </w:rPr>
-      </w:pPr>
-      <w:r>
-        <w:rPr>
-          <w:i w:val="0"/>
-          <w:color w:val="auto"/>
-          <w:highlight w:val="yellow"/>
-        </w:rPr>
-        <w:t>Esta sección deberá cumplir con las siguientes funciones:</w:t>
+        </w:rPr>
+      </w:pPr>
+      <w:r>
+        <w:rPr>
+          <w:i w:val="0"/>
+          <w:color w:val="auto"/>
+        </w:rPr>
+        <w:t>Como estándares de documentación se definirán dos documentos:</w:t>
+      </w:r>
+    </w:p>
+    <w:p>
+      <w:pPr>
+        <w:pStyle w:val="PSI-ComentarioVieta"/>
+        <w:rPr>
+          <w:i w:val="0"/>
+          <w:color w:val="auto"/>
+        </w:rPr>
+      </w:pPr>
+      <w:r>
+        <w:rPr>
+          <w:i w:val="0"/>
+          <w:color w:val="auto"/>
+        </w:rPr>
+        <w:t>Est</w:t>
+      </w:r>
+      <w:r>
+        <w:rPr>
+          <w:i w:val="0"/>
+          <w:color w:val="auto"/>
+        </w:rPr>
+        <w:t xml:space="preserve">ándar de documentación técnica </w:t>
       </w:r>
     </w:p>
     <w:p>
@@ -7995,16 +8087,60 @@
         <w:rPr>
           <w:i w:val="0"/>
           <w:color w:val="auto"/>
-          <w:highlight w:val="yellow"/>
-        </w:rPr>
-      </w:pPr>
-      <w:r>
-        <w:rPr>
-          <w:i w:val="0"/>
-          <w:color w:val="auto"/>
-          <w:highlight w:val="yellow"/>
-        </w:rPr>
-        <w:t>Identificar los estándares, prácticas, convenciones y métricas que serán aplicadas.</w:t>
+        </w:rPr>
+      </w:pPr>
+      <w:r>
+        <w:rPr>
+          <w:i w:val="0"/>
+          <w:color w:val="auto"/>
+        </w:rPr>
+        <w:t>La documenta</w:t>
+      </w:r>
+      <w:r>
+        <w:rPr>
+          <w:i w:val="0"/>
+          <w:color w:val="auto"/>
+        </w:rPr>
+        <w:t>ción técnica del producto debe:</w:t>
+      </w:r>
+    </w:p>
+    <w:p>
+      <w:pPr>
+        <w:pStyle w:val="PSI-ComentarioVieta"/>
+        <w:rPr>
+          <w:i w:val="0"/>
+          <w:color w:val="auto"/>
+        </w:rPr>
+      </w:pPr>
+      <w:r>
+        <w:rPr>
+          <w:i w:val="0"/>
+          <w:color w:val="auto"/>
+        </w:rPr>
+        <w:t>Ser adecuada para que un grupo independiente del de desarrollo pueda encarar el mantenimiento del producto.</w:t>
+      </w:r>
+    </w:p>
+    <w:p>
+      <w:pPr>
+        <w:pStyle w:val="PSI-ComentarioVieta"/>
+        <w:rPr>
+          <w:i w:val="0"/>
+          <w:color w:val="auto"/>
+        </w:rPr>
+      </w:pPr>
+      <w:r>
+        <w:rPr>
+          <w:i w:val="0"/>
+          <w:color w:val="auto"/>
+        </w:rPr>
+        <w:t>Incluir fuentes, Modelos de Casos de Uso, Objetos de diseño</w:t>
+      </w:r>
+      <w:r>
+        <w:rPr>
+          <w:i w:val="0"/>
+          <w:color w:val="auto"/>
+        </w:rPr>
+        <w:t>.</w:t>
       </w:r>
     </w:p>
     <w:p>
@@ -8013,16 +8149,14 @@
         <w:rPr>
           <w:i w:val="0"/>
           <w:color w:val="auto"/>
-          <w:highlight w:val="yellow"/>
-        </w:rPr>
-      </w:pPr>
-      <w:r>
-        <w:rPr>
-          <w:i w:val="0"/>
-          <w:color w:val="auto"/>
-          <w:highlight w:val="yellow"/>
-        </w:rPr>
-        <w:t>Indicar como será monitoreado y asegurado el cumplimiento con estos ítems</w:t>
+        </w:rPr>
+      </w:pPr>
+      <w:r>
+        <w:rPr>
+          <w:i w:val="0"/>
+          <w:color w:val="auto"/>
+        </w:rPr>
+        <w:t>Para la escritura de documentos se han definido plantillas para ser utilizadas en la elaboración de entregables.</w:t>
       </w:r>
     </w:p>
     <w:p>
@@ -8031,63 +8165,279 @@
         <w:rPr>
           <w:i w:val="0"/>
           <w:color w:val="auto"/>
-          <w:highlight w:val="yellow"/>
-        </w:rPr>
-      </w:pPr>
-      <w:r>
-        <w:rPr>
-          <w:i w:val="0"/>
-          <w:color w:val="auto"/>
-          <w:highlight w:val="yellow"/>
-        </w:rPr>
-        <w:t>El IEEE “</w:t>
-      </w:r>
-      <w:r>
-        <w:rPr>
-          <w:i w:val="0"/>
-          <w:iCs/>
-          <w:color w:val="auto"/>
-          <w:highlight w:val="yellow"/>
-        </w:rPr>
-        <w:t xml:space="preserve">Standard </w:t>
+        </w:rPr>
+      </w:pPr>
+      <w:r>
+        <w:rPr>
+          <w:i w:val="0"/>
+          <w:color w:val="auto"/>
+        </w:rPr>
+        <w:t>En esta</w:t>
+      </w:r>
+      <w:r>
+        <w:rPr>
+          <w:i w:val="0"/>
+          <w:color w:val="auto"/>
+        </w:rPr>
+        <w:t>s plantillas se definen:</w:t>
+      </w:r>
+    </w:p>
+    <w:p>
+      <w:pPr>
+        <w:pStyle w:val="PSI-ComentarioVieta"/>
+        <w:rPr>
+          <w:i w:val="0"/>
+          <w:color w:val="auto"/>
+        </w:rPr>
+      </w:pPr>
+      <w:r>
+        <w:rPr>
+          <w:i w:val="0"/>
+          <w:color w:val="auto"/>
+        </w:rPr>
+        <w:t>E</w:t>
+      </w:r>
+      <w:r>
+        <w:rPr>
+          <w:i w:val="0"/>
+          <w:color w:val="auto"/>
+        </w:rPr>
+        <w:t>ncabezado y pie de página.</w:t>
+      </w:r>
+    </w:p>
+    <w:p>
+      <w:pPr>
+        <w:pStyle w:val="PSI-ComentarioVieta"/>
+        <w:rPr>
+          <w:i w:val="0"/>
+          <w:color w:val="auto"/>
+        </w:rPr>
+      </w:pPr>
+      <w:r>
+        <w:rPr>
+          <w:i w:val="0"/>
+          <w:color w:val="auto"/>
+        </w:rPr>
+        <w:t>F</w:t>
+      </w:r>
+      <w:r>
+        <w:rPr>
+          <w:i w:val="0"/>
+          <w:color w:val="auto"/>
+        </w:rPr>
+        <w:t>uente y tamaño de fuente para estilo normal</w:t>
+      </w:r>
+      <w:r>
+        <w:rPr>
+          <w:i w:val="0"/>
+          <w:color w:val="auto"/>
+        </w:rPr>
+        <w:t>.</w:t>
+      </w:r>
+    </w:p>
+    <w:p>
+      <w:pPr>
+        <w:pStyle w:val="PSI-ComentarioVieta"/>
+        <w:rPr>
+          <w:i w:val="0"/>
+          <w:color w:val="auto"/>
+        </w:rPr>
+      </w:pPr>
+      <w:r>
+        <w:rPr>
+          <w:i w:val="0"/>
+          <w:color w:val="auto"/>
+        </w:rPr>
+        <w:t>F</w:t>
+      </w:r>
+      <w:r>
+        <w:rPr>
+          <w:i w:val="0"/>
+          <w:color w:val="auto"/>
+        </w:rPr>
+        <w:t>uente y tamaño de fuente para los títulos a utilizar</w:t>
+      </w:r>
+      <w:r>
+        <w:rPr>
+          <w:i w:val="0"/>
+          <w:color w:val="auto"/>
+        </w:rPr>
+        <w:t>.</w:t>
+      </w:r>
+    </w:p>
+    <w:p>
+      <w:pPr>
+        <w:pStyle w:val="PSI-ComentarioVieta"/>
+        <w:rPr>
+          <w:i w:val="0"/>
+          <w:color w:val="auto"/>
+        </w:rPr>
+      </w:pPr>
+      <w:r>
+        <w:rPr>
+          <w:i w:val="0"/>
+          <w:color w:val="auto"/>
+        </w:rPr>
+        <w:t>D</w:t>
+      </w:r>
+      <w:r>
+        <w:rPr>
+          <w:i w:val="0"/>
+          <w:color w:val="auto"/>
+        </w:rPr>
+        <w:t>atos mínimos que se deben incluir:</w:t>
+      </w:r>
+      <w:r>
+        <w:rPr>
+          <w:i w:val="0"/>
+          <w:color w:val="auto"/>
+        </w:rPr>
+        <w:t xml:space="preserve"> fecha, versión y responsables.</w:t>
+      </w:r>
+    </w:p>
+    <w:p>
+      <w:pPr>
+        <w:pStyle w:val="PSI-Ttulo1"/>
+        <w:numPr>
+          <w:ilvl w:val="1"/>
+          <w:numId w:val="8"/>
+        </w:numPr>
+        <w:rPr>
+          <w:color w:val="auto"/>
+        </w:rPr>
+      </w:pPr>
+      <w:bookmarkStart w:id="44" w:name="_Toc21938358"/>
+      <w:bookmarkStart w:id="45" w:name="_Toc452044075"/>
+      <w:r>
+        <w:rPr>
+          <w:color w:val="auto"/>
+        </w:rPr>
+        <w:t>Estándar de verificación y prácticas</w:t>
+      </w:r>
+      <w:bookmarkEnd w:id="44"/>
+      <w:bookmarkEnd w:id="45"/>
+    </w:p>
+    <w:p>
+      <w:pPr>
+        <w:pStyle w:val="PSI-Comentario"/>
+        <w:rPr>
+          <w:i w:val="0"/>
+          <w:color w:val="auto"/>
+        </w:rPr>
+      </w:pPr>
+      <w:r>
+        <w:rPr>
+          <w:i w:val="0"/>
+          <w:color w:val="auto"/>
+        </w:rPr>
+        <w:t>Se utilizan las prácticas definidas en el Plan de Verificación y Validación.</w:t>
+      </w:r>
+    </w:p>
+    <w:p>
+      <w:pPr>
+        <w:pStyle w:val="PSI-Comentario"/>
+        <w:rPr>
+          <w:i w:val="0"/>
+          <w:color w:val="auto"/>
+        </w:rPr>
+      </w:pPr>
+      <w:r>
+        <w:rPr>
+          <w:i w:val="0"/>
+          <w:color w:val="auto"/>
+        </w:rPr>
+        <w:t>Como estándar se utiliza el documento de:</w:t>
+      </w:r>
+      <w:r>
+        <w:rPr>
+          <w:b/>
+          <w:i w:val="0"/>
+          <w:color w:val="auto"/>
+        </w:rPr>
+        <w:t xml:space="preserve"> </w:t>
+      </w:r>
+      <w:r>
+        <w:rPr>
+          <w:i w:val="0"/>
+          <w:color w:val="auto"/>
+        </w:rPr>
+        <w:fldChar w:fldCharType="begin"/>
+      </w:r>
+      <w:r>
+        <w:rPr>
+          <w:i w:val="0"/>
+          <w:color w:val="auto"/>
+        </w:rPr>
+        <w:instrText xml:space="preserve"> INCLUDEPICTURE "H:\\psi\\metodologia\\images\\cnvbull2.gif" \* MERGEFORMAT \d </w:instrText>
+      </w:r>
+      <w:r>
+        <w:rPr>
+          <w:i w:val="0"/>
+          <w:color w:val="auto"/>
+        </w:rPr>
+        <w:fldChar w:fldCharType="end"/>
       </w:r>
       <w:proofErr w:type="spellStart"/>
       <w:r>
         <w:rPr>
           <w:i w:val="0"/>
-          <w:iCs/>
-          <w:color w:val="auto"/>
-          <w:highlight w:val="yellow"/>
-        </w:rPr>
-        <w:t>Glosary</w:t>
+          <w:color w:val="auto"/>
+        </w:rPr>
+        <w:t>Std</w:t>
       </w:r>
       <w:proofErr w:type="spellEnd"/>
       <w:r>
         <w:rPr>
           <w:i w:val="0"/>
-          <w:iCs/>
-          <w:color w:val="auto"/>
-          <w:highlight w:val="yellow"/>
-        </w:rPr>
-        <w:t xml:space="preserve"> of Software </w:t>
+          <w:color w:val="auto"/>
+        </w:rPr>
+        <w:t xml:space="preserve"> 1012-1986 IEEE Standard </w:t>
       </w:r>
       <w:proofErr w:type="spellStart"/>
       <w:r>
         <w:rPr>
           <w:i w:val="0"/>
-          <w:iCs/>
-          <w:color w:val="auto"/>
-          <w:highlight w:val="yellow"/>
-        </w:rPr>
-        <w:t>Engering</w:t>
+          <w:color w:val="auto"/>
+        </w:rPr>
+        <w:t>for</w:t>
       </w:r>
       <w:proofErr w:type="spellEnd"/>
       <w:r>
         <w:rPr>
           <w:i w:val="0"/>
-          <w:iCs/>
-          <w:color w:val="auto"/>
-          <w:highlight w:val="yellow"/>
+          <w:color w:val="auto"/>
+        </w:rPr>
+        <w:t xml:space="preserve"> Software </w:t>
+      </w:r>
+      <w:proofErr w:type="spellStart"/>
+      <w:r>
+        <w:rPr>
+          <w:i w:val="0"/>
+          <w:color w:val="auto"/>
+        </w:rPr>
+        <w:t>Verification</w:t>
+      </w:r>
+      <w:proofErr w:type="spellEnd"/>
+      <w:r>
+        <w:rPr>
+          <w:i w:val="0"/>
+          <w:color w:val="auto"/>
+        </w:rPr>
+        <w:t xml:space="preserve"> and </w:t>
+      </w:r>
+      <w:proofErr w:type="spellStart"/>
+      <w:r>
+        <w:rPr>
+          <w:i w:val="0"/>
+          <w:color w:val="auto"/>
+        </w:rPr>
+        <w:t>Validation</w:t>
+      </w:r>
+      <w:proofErr w:type="spellEnd"/>
+      <w:r>
+        <w:rPr>
+          <w:i w:val="0"/>
+          <w:color w:val="auto"/>
         </w:rPr>
         <w:t xml:space="preserve"> </w:t>
       </w:r>
@@ -8095,1454 +8445,420 @@
       <w:r>
         <w:rPr>
           <w:i w:val="0"/>
-          <w:iCs/>
-          <w:color w:val="auto"/>
-          <w:highlight w:val="yellow"/>
-        </w:rPr>
-        <w:t>Terms</w:t>
+          <w:color w:val="auto"/>
+        </w:rPr>
+        <w:t>Plans</w:t>
       </w:r>
       <w:proofErr w:type="spellEnd"/>
       <w:r>
         <w:rPr>
           <w:i w:val="0"/>
           <w:color w:val="auto"/>
-          <w:highlight w:val="yellow"/>
-        </w:rPr>
-        <w:t xml:space="preserve">” define como </w:t>
-      </w:r>
-      <w:r>
-        <w:rPr>
-          <w:i w:val="0"/>
-          <w:iCs/>
-          <w:color w:val="auto"/>
-          <w:highlight w:val="yellow"/>
-        </w:rPr>
-        <w:t>métrica</w:t>
-      </w:r>
-      <w:r>
-        <w:rPr>
-          <w:i w:val="0"/>
-          <w:iCs/>
-          <w:color w:val="auto"/>
-          <w:highlight w:val="yellow"/>
-        </w:rPr>
-        <w:t xml:space="preserve">: </w:t>
-      </w:r>
-      <w:r>
-        <w:rPr>
-          <w:i w:val="0"/>
-          <w:color w:val="auto"/>
-          <w:highlight w:val="yellow"/>
-        </w:rPr>
-        <w:t>“una  medida cuantitativa del grado en que un sistema, componente o proceso posee un atributo dado</w:t>
-      </w:r>
-      <w:r>
-        <w:rPr>
-          <w:i w:val="0"/>
-          <w:iCs/>
-          <w:color w:val="auto"/>
-          <w:highlight w:val="yellow"/>
-        </w:rPr>
-        <w:t>”</w:t>
-      </w:r>
-      <w:r>
-        <w:rPr>
-          <w:i w:val="0"/>
-          <w:color w:val="auto"/>
-          <w:highlight w:val="yellow"/>
         </w:rPr>
         <w:t>.</w:t>
       </w:r>
-    </w:p>
-    <w:p>
-      <w:pPr>
-        <w:pStyle w:val="PSI-Comentario"/>
-        <w:rPr>
-          <w:i w:val="0"/>
-          <w:color w:val="auto"/>
-        </w:rPr>
-      </w:pPr>
-      <w:r>
-        <w:rPr>
-          <w:i w:val="0"/>
-          <w:color w:val="auto"/>
-          <w:highlight w:val="yellow"/>
-        </w:rPr>
-        <w:t>Las métricas son una herramienta poderosa y fundamental para el trabajo en SQA. Su aporte fundamental son las medidas preventivas que pueden surgir a raíz de su estudio. Sin duda aportan conclusiones que muchas veces no se aprecian a simple vista y que ayudan a mejorar la eficiencia del grupo de trabajo y la calidad de los productos. Aportan un caudal de información para hacer controles estadísticos de la calidad. Además cabe resaltar que nunca debe dejarse de buscar nuevas métricas de acuerdo a las nuevas variaciones y tendencias de las estadísticas</w:t>
-      </w:r>
-      <w:r>
-        <w:rPr>
-          <w:i w:val="0"/>
-          <w:color w:val="auto"/>
-          <w:highlight w:val="yellow"/>
-        </w:rPr>
-        <w:t>.</w:t>
-      </w:r>
-      <w:r>
-        <w:rPr>
-          <w:i w:val="0"/>
-          <w:color w:val="auto"/>
-        </w:rPr>
-        <w:t xml:space="preserve"> </w:t>
-      </w:r>
-    </w:p>
-    <w:p>
-      <w:pPr>
-        <w:pStyle w:val="PSI-Comentario"/>
-        <w:rPr>
-          <w:i w:val="0"/>
-          <w:color w:val="auto"/>
-        </w:rPr>
-      </w:pPr>
-    </w:p>
-    <w:p>
-      <w:pPr>
-        <w:pStyle w:val="PSI-Comentario"/>
-        <w:rPr>
-          <w:i w:val="0"/>
-          <w:color w:val="auto"/>
-        </w:rPr>
-      </w:pPr>
-    </w:p>
-    <w:p>
-      <w:pPr>
-        <w:pStyle w:val="PSI-Ttulo2"/>
-        <w:rPr>
-          <w:color w:val="auto"/>
-        </w:rPr>
-      </w:pPr>
-      <w:bookmarkStart w:id="42" w:name="_Toc452044070"/>
-      <w:r>
-        <w:rPr>
-          <w:color w:val="auto"/>
-        </w:rPr>
-        <w:t>Objetivos</w:t>
-      </w:r>
-      <w:bookmarkEnd w:id="42"/>
-    </w:p>
-    <w:p>
-      <w:pPr>
-        <w:pStyle w:val="PSI-Comentario"/>
-        <w:rPr>
-          <w:i w:val="0"/>
-          <w:color w:val="auto"/>
-        </w:rPr>
-      </w:pPr>
-      <w:r>
-        <w:rPr>
-          <w:i w:val="0"/>
-          <w:color w:val="auto"/>
-        </w:rPr>
-        <w:t>Existen dos objetivos importantes que se persiguen dentro del programa de métricas:</w:t>
-      </w:r>
-    </w:p>
-    <w:p>
-      <w:pPr>
-        <w:pStyle w:val="PSI-Comentario"/>
-        <w:rPr>
-          <w:i w:val="0"/>
-          <w:color w:val="auto"/>
-        </w:rPr>
-      </w:pPr>
-      <w:r>
-        <w:rPr>
-          <w:i w:val="0"/>
-          <w:color w:val="auto"/>
-        </w:rPr>
-        <w:t>Documentar las metas a la hora de establecer un programa de métricas. Esto tiene sentido a la hora de decidir exactamente qué debe lograrse antes de gastar recursos estableciendo un programa de este tipo.</w:t>
-      </w:r>
-    </w:p>
-    <w:p>
-      <w:pPr>
-        <w:pStyle w:val="PSI-Comentario"/>
-        <w:rPr>
-          <w:i w:val="0"/>
-          <w:color w:val="auto"/>
-        </w:rPr>
-      </w:pPr>
-      <w:r>
-        <w:rPr>
-          <w:rFonts w:ascii="Symbol" w:hAnsi="Symbol" w:cs="Symbol"/>
-          <w:i w:val="0"/>
-          <w:color w:val="auto"/>
-          <w:lang w:val="en-US"/>
-        </w:rPr>
-        <w:t></w:t>
-      </w:r>
-      <w:r>
-        <w:rPr>
-          <w:i w:val="0"/>
-          <w:color w:val="auto"/>
-        </w:rPr>
-        <w:t>Identificar la información (la métrica) necesaria para lograr estas metas y establecer el</w:t>
-      </w:r>
-      <w:r>
-        <w:rPr>
-          <w:i w:val="0"/>
-          <w:color w:val="auto"/>
-        </w:rPr>
-        <w:t xml:space="preserve"> </w:t>
-      </w:r>
-      <w:proofErr w:type="gramStart"/>
-      <w:r>
-        <w:rPr>
-          <w:i w:val="0"/>
-          <w:color w:val="auto"/>
-        </w:rPr>
-        <w:t>marco</w:t>
-      </w:r>
-      <w:proofErr w:type="gramEnd"/>
-      <w:r>
-        <w:rPr>
-          <w:i w:val="0"/>
-          <w:color w:val="auto"/>
-        </w:rPr>
-        <w:t xml:space="preserve"> de referencia de donde puede ser obtenida.</w:t>
-      </w:r>
-    </w:p>
-    <w:p>
-      <w:pPr>
-        <w:pStyle w:val="PSI-Comentario"/>
-        <w:rPr>
-          <w:i w:val="0"/>
-          <w:color w:val="auto"/>
-        </w:rPr>
-      </w:pPr>
-      <w:r>
-        <w:rPr>
-          <w:i w:val="0"/>
-          <w:color w:val="auto"/>
-        </w:rPr>
-        <w:t>El cometido de los ocho pasos es crear un proceso a través del cual un programa corriente de métrica puede ser utilizado como una herramienta estratégica de gestión.</w:t>
-      </w:r>
-    </w:p>
-    <w:p>
-      <w:pPr>
-        <w:pStyle w:val="PSI-Ttulo2"/>
-        <w:rPr>
-          <w:color w:val="auto"/>
-        </w:rPr>
-      </w:pPr>
-      <w:bookmarkStart w:id="43" w:name="_Toc21938357"/>
-      <w:r>
-        <w:rPr>
-          <w:color w:val="auto"/>
-        </w:rPr>
-        <w:br w:type="page"/>
-      </w:r>
-      <w:bookmarkStart w:id="44" w:name="_Toc452044071"/>
-      <w:r>
-        <w:rPr>
-          <w:color w:val="auto"/>
-        </w:rPr>
-        <w:lastRenderedPageBreak/>
-        <w:t>Métricas de proceso</w:t>
-      </w:r>
-      <w:bookmarkEnd w:id="44"/>
-    </w:p>
-    <w:p>
-      <w:pPr>
-        <w:pStyle w:val="PSI-Comentario"/>
-        <w:rPr>
-          <w:i w:val="0"/>
-          <w:color w:val="auto"/>
-        </w:rPr>
-      </w:pPr>
-      <w:r>
-        <w:rPr>
-          <w:i w:val="0"/>
-          <w:color w:val="auto"/>
-        </w:rPr>
-        <w:t>Para  este proyecto se trabajará con las siguientes métricas del proceso</w:t>
-      </w:r>
-      <w:r>
-        <w:rPr>
-          <w:i w:val="0"/>
-          <w:color w:val="auto"/>
-        </w:rPr>
-        <w:t>:</w:t>
-      </w:r>
-    </w:p>
-    <w:p>
-      <w:pPr>
-        <w:pStyle w:val="PSI-ComentarioVieta"/>
-        <w:rPr>
-          <w:i w:val="0"/>
-          <w:color w:val="auto"/>
-        </w:rPr>
-      </w:pPr>
-      <w:r>
-        <w:rPr>
-          <w:i w:val="0"/>
-          <w:color w:val="auto"/>
-        </w:rPr>
-        <w:t xml:space="preserve"> Costo de remoción de defectos</w:t>
-      </w:r>
-    </w:p>
-    <w:p>
-      <w:pPr>
-        <w:pStyle w:val="PSI-ComentarioVieta"/>
-        <w:rPr>
-          <w:i w:val="0"/>
-          <w:color w:val="auto"/>
-        </w:rPr>
-      </w:pPr>
-      <w:r>
-        <w:rPr>
-          <w:i w:val="0"/>
-          <w:color w:val="auto"/>
-        </w:rPr>
-        <w:t>Cantidad de código rehusado</w:t>
-      </w:r>
-    </w:p>
-    <w:p>
-      <w:pPr>
-        <w:pStyle w:val="PSI-ComentarioVieta"/>
-        <w:rPr>
-          <w:i w:val="0"/>
-          <w:color w:val="auto"/>
-        </w:rPr>
-      </w:pPr>
-      <w:r>
-        <w:rPr>
-          <w:i w:val="0"/>
-          <w:color w:val="auto"/>
-        </w:rPr>
-        <w:t xml:space="preserve">Distribución de esfuerzo por fase </w:t>
-      </w:r>
-    </w:p>
-    <w:p>
-      <w:pPr>
-        <w:pStyle w:val="PSI-ComentarioVieta"/>
-        <w:rPr>
-          <w:i w:val="0"/>
-          <w:color w:val="auto"/>
-        </w:rPr>
-      </w:pPr>
-      <w:r>
-        <w:rPr>
-          <w:i w:val="0"/>
-          <w:color w:val="auto"/>
-        </w:rPr>
-        <w:t>Efectividad para remover defectos entre fa</w:t>
-      </w:r>
-      <w:r>
-        <w:rPr>
-          <w:i w:val="0"/>
-          <w:color w:val="auto"/>
-        </w:rPr>
-        <w:t>s</w:t>
-      </w:r>
-      <w:r>
-        <w:rPr>
-          <w:i w:val="0"/>
-          <w:color w:val="auto"/>
-        </w:rPr>
-        <w:t>es</w:t>
-      </w:r>
-    </w:p>
-    <w:p>
-      <w:pPr>
-        <w:pStyle w:val="PSI-ComentarioVieta"/>
-        <w:rPr>
-          <w:i w:val="0"/>
-          <w:color w:val="auto"/>
-        </w:rPr>
-      </w:pPr>
-      <w:r>
-        <w:rPr>
-          <w:i w:val="0"/>
-          <w:color w:val="auto"/>
-        </w:rPr>
-        <w:t>Soporte de herramientas para procesos propuestos</w:t>
-      </w:r>
-    </w:p>
-    <w:p>
-      <w:pPr>
-        <w:pStyle w:val="PSI-Ttulo2"/>
-        <w:rPr>
-          <w:color w:val="auto"/>
-        </w:rPr>
-      </w:pPr>
-    </w:p>
-    <w:p>
-      <w:pPr>
-        <w:pStyle w:val="PSI-Ttulo2"/>
-        <w:rPr>
-          <w:color w:val="auto"/>
-        </w:rPr>
-      </w:pPr>
-      <w:r>
-        <w:rPr>
-          <w:color w:val="auto"/>
-        </w:rPr>
-        <w:t xml:space="preserve"> </w:t>
-      </w:r>
-      <w:bookmarkStart w:id="45" w:name="_Toc452044072"/>
-      <w:r>
-        <w:rPr>
-          <w:color w:val="auto"/>
-        </w:rPr>
-        <w:t>Métricas de proyecto</w:t>
-      </w:r>
-      <w:bookmarkEnd w:id="45"/>
-    </w:p>
-    <w:p>
-      <w:pPr>
-        <w:pStyle w:val="PSI-Comentario"/>
-        <w:rPr>
-          <w:i w:val="0"/>
-          <w:color w:val="auto"/>
-        </w:rPr>
-      </w:pPr>
-      <w:r>
-        <w:rPr>
-          <w:i w:val="0"/>
-          <w:color w:val="auto"/>
-        </w:rPr>
-        <w:t>Para  este proyecto se trabajará con las siguientes métricas del proyecto</w:t>
-      </w:r>
-      <w:r>
-        <w:rPr>
-          <w:i w:val="0"/>
-          <w:color w:val="auto"/>
-        </w:rPr>
-        <w:t>:</w:t>
-      </w:r>
-    </w:p>
-    <w:p>
-      <w:pPr>
-        <w:pStyle w:val="PSI-ComentarioVieta"/>
-        <w:rPr>
-          <w:i w:val="0"/>
-          <w:color w:val="auto"/>
-        </w:rPr>
-      </w:pPr>
-      <w:r>
-        <w:rPr>
-          <w:i w:val="0"/>
-          <w:color w:val="auto"/>
-        </w:rPr>
-        <w:t>Cantidad de puntos de función liberados por unidad de tiempo</w:t>
-      </w:r>
-    </w:p>
-    <w:p>
-      <w:pPr>
-        <w:pStyle w:val="PSI-ComentarioVieta"/>
-        <w:rPr>
-          <w:i w:val="0"/>
-          <w:color w:val="auto"/>
-        </w:rPr>
-      </w:pPr>
-      <w:r>
-        <w:rPr>
-          <w:i w:val="0"/>
-          <w:color w:val="auto"/>
-        </w:rPr>
-        <w:t xml:space="preserve"> Costo del desarrollo</w:t>
-      </w:r>
-    </w:p>
-    <w:p>
-      <w:pPr>
-        <w:pStyle w:val="PSI-ComentarioVieta"/>
-        <w:rPr>
-          <w:i w:val="0"/>
-          <w:color w:val="auto"/>
-        </w:rPr>
-      </w:pPr>
-      <w:r>
-        <w:rPr>
-          <w:i w:val="0"/>
-          <w:color w:val="auto"/>
-        </w:rPr>
-        <w:t>Costo del soporte</w:t>
-      </w:r>
-    </w:p>
-    <w:p>
-      <w:pPr>
-        <w:pStyle w:val="PSI-ComentarioVieta"/>
-        <w:rPr>
-          <w:i w:val="0"/>
-          <w:color w:val="auto"/>
-        </w:rPr>
-      </w:pPr>
-      <w:r>
-        <w:rPr>
-          <w:i w:val="0"/>
-          <w:color w:val="auto"/>
-        </w:rPr>
-        <w:t>Horas trabajadas</w:t>
-      </w:r>
-    </w:p>
-    <w:p>
-      <w:pPr>
-        <w:pStyle w:val="PSI-ComentarioVieta"/>
-        <w:rPr>
-          <w:i w:val="0"/>
-          <w:color w:val="auto"/>
-        </w:rPr>
-      </w:pPr>
-      <w:r>
-        <w:rPr>
-          <w:i w:val="0"/>
-          <w:color w:val="auto"/>
-        </w:rPr>
-        <w:t>Tiempo (calendario) transcurrido</w:t>
-      </w:r>
-    </w:p>
-    <w:p>
-      <w:pPr>
-        <w:pStyle w:val="PSI-ComentarioVieta"/>
-        <w:rPr>
-          <w:i w:val="0"/>
-          <w:color w:val="auto"/>
-        </w:rPr>
-      </w:pPr>
-      <w:r>
-        <w:rPr>
-          <w:i w:val="0"/>
-          <w:color w:val="auto"/>
-        </w:rPr>
-        <w:t>Distribución</w:t>
-      </w:r>
-      <w:r>
-        <w:rPr>
-          <w:i w:val="0"/>
-          <w:color w:val="auto"/>
-        </w:rPr>
-        <w:t xml:space="preserve"> del esfuerzo por fase</w:t>
-      </w:r>
-    </w:p>
-    <w:p>
-      <w:pPr>
-        <w:pStyle w:val="PSI-ComentarioVieta"/>
-        <w:rPr>
-          <w:i w:val="0"/>
-          <w:color w:val="auto"/>
-        </w:rPr>
-      </w:pPr>
-      <w:r>
-        <w:rPr>
-          <w:i w:val="0"/>
-          <w:color w:val="auto"/>
-        </w:rPr>
-        <w:t>Cambios sobre requerimientos durante el desarrollo</w:t>
-      </w:r>
-    </w:p>
-    <w:p>
-      <w:pPr>
-        <w:pStyle w:val="PSI-ComentarioVieta"/>
-        <w:rPr>
-          <w:i w:val="0"/>
-          <w:color w:val="auto"/>
-        </w:rPr>
-      </w:pPr>
-      <w:r>
-        <w:rPr>
-          <w:i w:val="0"/>
-          <w:color w:val="auto"/>
-        </w:rPr>
-        <w:t>Cambio sobre requerimientos en operación</w:t>
-      </w:r>
-    </w:p>
-    <w:p>
-      <w:pPr>
-        <w:pStyle w:val="PSI-ComentarioVieta"/>
-        <w:rPr>
-          <w:i w:val="0"/>
-          <w:color w:val="auto"/>
-        </w:rPr>
-      </w:pPr>
-      <w:r>
-        <w:rPr>
-          <w:i w:val="0"/>
-          <w:color w:val="auto"/>
-        </w:rPr>
-        <w:t>Origen de los cambios sobre requerimientos</w:t>
-      </w:r>
-    </w:p>
-    <w:p>
-      <w:pPr>
-        <w:pStyle w:val="PSI-ComentarioVieta"/>
-        <w:rPr>
-          <w:i w:val="0"/>
-          <w:color w:val="auto"/>
-        </w:rPr>
-      </w:pPr>
-      <w:r>
-        <w:rPr>
-          <w:i w:val="0"/>
-          <w:color w:val="auto"/>
-        </w:rPr>
-        <w:t>Cronograma Vs Estimado</w:t>
-      </w:r>
-    </w:p>
-    <w:p>
-      <w:pPr>
-        <w:pStyle w:val="PSI-ComentarioVieta"/>
-        <w:rPr>
-          <w:i w:val="0"/>
-          <w:color w:val="auto"/>
-        </w:rPr>
-      </w:pPr>
-      <w:r>
-        <w:rPr>
-          <w:i w:val="0"/>
-          <w:color w:val="auto"/>
-        </w:rPr>
-        <w:t>Costo sobre valor agregado</w:t>
-      </w:r>
-    </w:p>
-    <w:p>
-      <w:pPr>
-        <w:pStyle w:val="PSI-ComentarioVieta"/>
-        <w:rPr>
-          <w:i w:val="0"/>
-          <w:color w:val="auto"/>
-        </w:rPr>
-      </w:pPr>
-      <w:r>
-        <w:rPr>
-          <w:i w:val="0"/>
-          <w:color w:val="auto"/>
-        </w:rPr>
-        <w:t>Porcentaje de requerimientos implementados por unidad de tiempo</w:t>
-      </w:r>
-    </w:p>
-    <w:p>
-      <w:pPr>
-        <w:pStyle w:val="PSI-ComentarioVieta"/>
+      <w:bookmarkStart w:id="46" w:name="_Toc21938359"/>
+    </w:p>
+    <w:bookmarkEnd w:id="46"/>
+    <w:p>
+      <w:pPr>
+        <w:pStyle w:val="MNormal"/>
+        <w:rPr>
+          <w:lang w:val="es-AR"/>
+        </w:rPr>
+      </w:pPr>
+    </w:p>
+    <w:p>
+      <w:pPr>
+        <w:pStyle w:val="MNormal"/>
+        <w:rPr>
+          <w:lang w:val="es-AR"/>
+        </w:rPr>
+      </w:pPr>
+    </w:p>
+    <w:p>
+      <w:pPr>
+        <w:pStyle w:val="PSI-Ttulo1"/>
         <w:numPr>
           <w:ilvl w:val="0"/>
-          <w:numId w:val="0"/>
+          <w:numId w:val="6"/>
         </w:numPr>
-        <w:ind w:left="1072"/>
-        <w:rPr>
-          <w:i w:val="0"/>
-          <w:color w:val="auto"/>
-        </w:rPr>
-      </w:pPr>
-    </w:p>
-    <w:p>
-      <w:pPr>
-        <w:pStyle w:val="PSI-Ttulo2"/>
-        <w:rPr>
-          <w:color w:val="auto"/>
-        </w:rPr>
-      </w:pPr>
-      <w:r>
-        <w:rPr>
-          <w:color w:val="auto"/>
-        </w:rPr>
-        <w:br w:type="page"/>
-      </w:r>
-      <w:bookmarkStart w:id="46" w:name="_Toc452044073"/>
+        <w:rPr>
+          <w:color w:val="auto"/>
+        </w:rPr>
+      </w:pPr>
+      <w:bookmarkStart w:id="47" w:name="_Toc21938360"/>
+      <w:bookmarkStart w:id="48" w:name="_Toc452044077"/>
+      <w:r>
+        <w:rPr>
+          <w:color w:val="auto"/>
+        </w:rPr>
+        <w:t>Revisiones y auditorías</w:t>
+      </w:r>
+      <w:bookmarkStart w:id="49" w:name="_Toc21938361"/>
+      <w:bookmarkStart w:id="50" w:name="_Toc452044078"/>
+      <w:bookmarkEnd w:id="47"/>
+      <w:bookmarkEnd w:id="48"/>
+    </w:p>
+    <w:p>
+      <w:pPr>
+        <w:pStyle w:val="PSI-Ttulo1"/>
+        <w:numPr>
+          <w:ilvl w:val="1"/>
+          <w:numId w:val="9"/>
+        </w:numPr>
+        <w:rPr>
+          <w:color w:val="auto"/>
+        </w:rPr>
+      </w:pPr>
+      <w:r>
+        <w:rPr>
+          <w:color w:val="auto"/>
+        </w:rPr>
+        <w:t>Objetivo</w:t>
+      </w:r>
+      <w:bookmarkEnd w:id="49"/>
+      <w:bookmarkEnd w:id="50"/>
+    </w:p>
+    <w:p>
+      <w:pPr>
+        <w:pStyle w:val="PSI-Comentario"/>
+        <w:rPr>
+          <w:i w:val="0"/>
+          <w:color w:val="auto"/>
+        </w:rPr>
+      </w:pPr>
+      <w:r>
+        <w:rPr>
+          <w:i w:val="0"/>
+          <w:color w:val="auto"/>
+        </w:rPr>
+        <w:t>Definición de las revisiones y auditorías técnicas y de gestión que se realizarán.</w:t>
+      </w:r>
+    </w:p>
+    <w:p>
+      <w:pPr>
+        <w:pStyle w:val="PSI-Comentario"/>
+        <w:rPr>
+          <w:i w:val="0"/>
+          <w:color w:val="auto"/>
+        </w:rPr>
+      </w:pPr>
+      <w:r>
+        <w:rPr>
+          <w:i w:val="0"/>
+          <w:color w:val="auto"/>
+        </w:rPr>
+        <w:t xml:space="preserve">Especificación de cómo serán llevadas a cabo </w:t>
+      </w:r>
+      <w:r>
+        <w:rPr>
+          <w:i w:val="0"/>
+          <w:color w:val="auto"/>
+        </w:rPr>
+        <w:t>dichas revisiones y auditorías.</w:t>
+      </w:r>
+    </w:p>
+    <w:p>
+      <w:pPr>
+        <w:pStyle w:val="PSI-Ttulo1"/>
+        <w:numPr>
+          <w:ilvl w:val="1"/>
+          <w:numId w:val="9"/>
+        </w:numPr>
+        <w:rPr>
+          <w:color w:val="auto"/>
+        </w:rPr>
+      </w:pPr>
+      <w:bookmarkStart w:id="51" w:name="_Toc21938362"/>
+      <w:bookmarkStart w:id="52" w:name="_Toc452044079"/>
       <w:r>
         <w:rPr>
           <w:color w:val="auto"/>
         </w:rPr>
         <w:lastRenderedPageBreak/>
-        <w:t>Métricas de producto</w:t>
-      </w:r>
-      <w:bookmarkEnd w:id="46"/>
-    </w:p>
-    <w:p>
-      <w:pPr>
-        <w:pStyle w:val="PSI-Comentario"/>
-        <w:rPr>
-          <w:i w:val="0"/>
-          <w:color w:val="auto"/>
-        </w:rPr>
-      </w:pPr>
-      <w:r>
-        <w:rPr>
-          <w:i w:val="0"/>
-          <w:color w:val="auto"/>
-        </w:rPr>
-        <w:t>Para  este proyecto se trabajará con las siguientes métricas del producto</w:t>
-      </w:r>
-      <w:r>
-        <w:rPr>
-          <w:i w:val="0"/>
-          <w:color w:val="auto"/>
-        </w:rPr>
-        <w:t>:</w:t>
-      </w:r>
-    </w:p>
-    <w:p>
-      <w:pPr>
-        <w:pStyle w:val="PSI-ComentarioVieta"/>
-        <w:rPr>
-          <w:i w:val="0"/>
-          <w:color w:val="auto"/>
-        </w:rPr>
-      </w:pPr>
-      <w:r>
-        <w:rPr>
-          <w:i w:val="0"/>
-          <w:color w:val="auto"/>
-        </w:rPr>
-        <w:t>Puntos de Caso de Uso</w:t>
-      </w:r>
-    </w:p>
-    <w:p>
-      <w:pPr>
-        <w:pStyle w:val="PSI-ComentarioVieta"/>
-        <w:rPr>
-          <w:i w:val="0"/>
-          <w:color w:val="auto"/>
-        </w:rPr>
-      </w:pPr>
-      <w:r>
-        <w:rPr>
-          <w:i w:val="0"/>
-          <w:color w:val="auto"/>
-        </w:rPr>
-        <w:t>Puntos de función</w:t>
-      </w:r>
-    </w:p>
-    <w:p>
-      <w:pPr>
-        <w:pStyle w:val="PSI-ComentarioVieta"/>
-        <w:rPr>
-          <w:i w:val="0"/>
-          <w:color w:val="auto"/>
-        </w:rPr>
-      </w:pPr>
-      <w:r>
-        <w:rPr>
-          <w:i w:val="0"/>
-          <w:color w:val="auto"/>
-        </w:rPr>
-        <w:t xml:space="preserve"> Complejidad de diseño (acoplamiento)</w:t>
-      </w:r>
-    </w:p>
-    <w:p>
-      <w:pPr>
-        <w:pStyle w:val="PSI-ComentarioVieta"/>
-        <w:rPr>
-          <w:i w:val="0"/>
-          <w:color w:val="auto"/>
-        </w:rPr>
-      </w:pPr>
-      <w:r>
-        <w:rPr>
-          <w:i w:val="0"/>
-          <w:color w:val="auto"/>
-        </w:rPr>
-        <w:t xml:space="preserve">Complejidad de código </w:t>
-      </w:r>
-    </w:p>
-    <w:p>
-      <w:pPr>
-        <w:pStyle w:val="PSI-ComentarioVieta"/>
-        <w:rPr>
-          <w:i w:val="0"/>
-          <w:color w:val="auto"/>
-        </w:rPr>
-      </w:pPr>
-      <w:r>
-        <w:rPr>
-          <w:i w:val="0"/>
-          <w:color w:val="auto"/>
-        </w:rPr>
-        <w:t>Métodos por clase</w:t>
-      </w:r>
-    </w:p>
-    <w:p>
-      <w:pPr>
-        <w:pStyle w:val="PSI-ComentarioVieta"/>
-        <w:rPr>
-          <w:i w:val="0"/>
-          <w:color w:val="auto"/>
-        </w:rPr>
-      </w:pPr>
-      <w:r>
-        <w:rPr>
-          <w:i w:val="0"/>
-          <w:color w:val="auto"/>
-        </w:rPr>
-        <w:t>Profundidad y ancho de jerarquías</w:t>
-      </w:r>
-    </w:p>
-    <w:p>
-      <w:pPr>
-        <w:pStyle w:val="PSI-ComentarioVieta"/>
-        <w:rPr>
-          <w:i w:val="0"/>
-          <w:color w:val="auto"/>
-        </w:rPr>
-      </w:pPr>
-      <w:r>
-        <w:rPr>
-          <w:i w:val="0"/>
-          <w:color w:val="auto"/>
-        </w:rPr>
-        <w:t>Cantidad de objetos y cantidad de relaciones de colaboración diferentes</w:t>
-      </w:r>
-    </w:p>
-    <w:p>
-      <w:pPr>
-        <w:pStyle w:val="PSI-ComentarioVieta"/>
-        <w:rPr>
-          <w:i w:val="0"/>
-          <w:color w:val="auto"/>
-        </w:rPr>
-      </w:pPr>
-      <w:proofErr w:type="spellStart"/>
-      <w:r>
-        <w:rPr>
-          <w:i w:val="0"/>
-          <w:color w:val="auto"/>
-        </w:rPr>
-        <w:t>Volativilidad</w:t>
-      </w:r>
-      <w:proofErr w:type="spellEnd"/>
-      <w:r>
-        <w:rPr>
-          <w:i w:val="0"/>
-          <w:color w:val="auto"/>
-        </w:rPr>
-        <w:t xml:space="preserve"> de componentes</w:t>
-      </w:r>
-    </w:p>
-    <w:p>
-      <w:pPr>
-        <w:pStyle w:val="PSI-ComentarioVieta"/>
-        <w:rPr>
-          <w:i w:val="0"/>
-          <w:color w:val="auto"/>
-        </w:rPr>
-      </w:pPr>
-      <w:r>
-        <w:rPr>
-          <w:i w:val="0"/>
-          <w:color w:val="auto"/>
-        </w:rPr>
-        <w:t xml:space="preserve">Complejidad de despliegue </w:t>
-      </w:r>
-    </w:p>
-    <w:p>
-      <w:pPr>
-        <w:pStyle w:val="PSI-ComentarioVieta"/>
-        <w:rPr>
-          <w:i w:val="0"/>
-          <w:color w:val="auto"/>
-        </w:rPr>
-      </w:pPr>
-      <w:r>
-        <w:rPr>
-          <w:i w:val="0"/>
-          <w:color w:val="auto"/>
-        </w:rPr>
-        <w:t>Densidad de defectos</w:t>
-      </w:r>
-    </w:p>
-    <w:p>
-      <w:pPr>
-        <w:pStyle w:val="PSI-ComentarioVieta"/>
-        <w:rPr>
-          <w:i w:val="0"/>
-          <w:color w:val="auto"/>
-        </w:rPr>
-      </w:pPr>
-      <w:r>
-        <w:rPr>
-          <w:i w:val="0"/>
-          <w:color w:val="auto"/>
-        </w:rPr>
-        <w:t>Tipo y origen de defectos</w:t>
-      </w:r>
-    </w:p>
-    <w:p>
-      <w:pPr>
-        <w:pStyle w:val="PSI-ComentarioVieta"/>
-        <w:rPr>
-          <w:i w:val="0"/>
-          <w:color w:val="auto"/>
-        </w:rPr>
-      </w:pPr>
-      <w:r>
-        <w:rPr>
-          <w:i w:val="0"/>
-          <w:color w:val="auto"/>
-        </w:rPr>
-        <w:t>Cantidad de problemas reportados</w:t>
-      </w:r>
-    </w:p>
-    <w:p>
-      <w:pPr>
-        <w:pStyle w:val="PSI-ComentarioVieta"/>
-        <w:rPr>
-          <w:i w:val="0"/>
-          <w:color w:val="auto"/>
-        </w:rPr>
-      </w:pPr>
-      <w:r>
-        <w:rPr>
-          <w:i w:val="0"/>
-          <w:color w:val="auto"/>
-        </w:rPr>
-        <w:t>Tiempo transcurrido entre fallas</w:t>
-      </w:r>
-    </w:p>
-    <w:p>
-      <w:pPr>
-        <w:pStyle w:val="PSI-ComentarioVieta"/>
-        <w:rPr>
-          <w:i w:val="0"/>
-          <w:color w:val="auto"/>
-        </w:rPr>
-      </w:pPr>
-      <w:r>
-        <w:rPr>
-          <w:i w:val="0"/>
-          <w:color w:val="auto"/>
-        </w:rPr>
-        <w:t>Tiempo esperado para la siguiente falla</w:t>
-      </w:r>
-    </w:p>
-    <w:p>
-      <w:pPr>
-        <w:pStyle w:val="PSI-ComentarioVieta"/>
-        <w:rPr>
-          <w:i w:val="0"/>
-          <w:color w:val="auto"/>
-        </w:rPr>
-      </w:pPr>
-      <w:r>
-        <w:rPr>
-          <w:i w:val="0"/>
-          <w:color w:val="auto"/>
-        </w:rPr>
-        <w:t>Tiempo requerido para reparar</w:t>
-      </w:r>
-    </w:p>
-    <w:p>
-      <w:pPr>
-        <w:pStyle w:val="PSI-ComentarioVieta"/>
-        <w:rPr>
-          <w:i w:val="0"/>
-          <w:color w:val="auto"/>
-        </w:rPr>
-      </w:pPr>
-      <w:r>
-        <w:rPr>
-          <w:i w:val="0"/>
-          <w:color w:val="auto"/>
-        </w:rPr>
-        <w:t>SLOC</w:t>
-      </w:r>
-    </w:p>
-    <w:p>
-      <w:pPr>
-        <w:pStyle w:val="PSI-ComentarioVieta"/>
-        <w:rPr>
-          <w:i w:val="0"/>
-          <w:color w:val="auto"/>
-        </w:rPr>
-      </w:pPr>
-      <w:r>
-        <w:rPr>
-          <w:i w:val="0"/>
-          <w:color w:val="auto"/>
-        </w:rPr>
-        <w:t>Facilidad de aprendiza</w:t>
-      </w:r>
-      <w:r>
-        <w:rPr>
-          <w:i w:val="0"/>
-          <w:color w:val="auto"/>
-        </w:rPr>
-        <w:t xml:space="preserve">je de uso </w:t>
-      </w:r>
-    </w:p>
-    <w:p>
-      <w:pPr>
-        <w:pStyle w:val="PSI-Ttulo2"/>
-        <w:rPr>
-          <w:color w:val="auto"/>
-        </w:rPr>
-      </w:pPr>
-      <w:bookmarkStart w:id="47" w:name="_Toc452044074"/>
-      <w:r>
-        <w:rPr>
-          <w:color w:val="auto"/>
-        </w:rPr>
-        <w:t>Estándar de documentación</w:t>
-      </w:r>
-      <w:bookmarkEnd w:id="43"/>
-      <w:bookmarkEnd w:id="47"/>
-    </w:p>
-    <w:p>
-      <w:pPr>
-        <w:pStyle w:val="PSI-Comentario"/>
-        <w:rPr>
-          <w:i w:val="0"/>
-          <w:color w:val="auto"/>
-        </w:rPr>
-      </w:pPr>
-      <w:r>
-        <w:rPr>
-          <w:i w:val="0"/>
-          <w:color w:val="auto"/>
-        </w:rPr>
-        <w:t>Como estándares de documentación se definirán dos documentos:</w:t>
-      </w:r>
-    </w:p>
-    <w:p>
-      <w:pPr>
-        <w:pStyle w:val="PSI-ComentarioVieta"/>
-        <w:rPr>
-          <w:i w:val="0"/>
-          <w:color w:val="auto"/>
-        </w:rPr>
-      </w:pPr>
-      <w:r>
-        <w:rPr>
-          <w:i w:val="0"/>
-          <w:color w:val="auto"/>
-        </w:rPr>
-        <w:t>Est</w:t>
-      </w:r>
-      <w:r>
-        <w:rPr>
-          <w:i w:val="0"/>
-          <w:color w:val="auto"/>
-        </w:rPr>
-        <w:t xml:space="preserve">ándar de documentación técnica </w:t>
-      </w:r>
-    </w:p>
-    <w:p>
-      <w:pPr>
-        <w:pStyle w:val="PSI-Comentario"/>
-        <w:rPr>
-          <w:i w:val="0"/>
-          <w:color w:val="auto"/>
-        </w:rPr>
-      </w:pPr>
-      <w:r>
-        <w:rPr>
-          <w:i w:val="0"/>
-          <w:color w:val="auto"/>
-        </w:rPr>
-        <w:t>La documenta</w:t>
-      </w:r>
-      <w:r>
-        <w:rPr>
-          <w:i w:val="0"/>
-          <w:color w:val="auto"/>
-        </w:rPr>
-        <w:t>ción técnica del producto debe:</w:t>
-      </w:r>
-    </w:p>
-    <w:p>
-      <w:pPr>
-        <w:pStyle w:val="PSI-ComentarioVieta"/>
-        <w:rPr>
-          <w:i w:val="0"/>
-          <w:color w:val="auto"/>
-        </w:rPr>
-      </w:pPr>
-      <w:r>
-        <w:rPr>
-          <w:i w:val="0"/>
-          <w:color w:val="auto"/>
-        </w:rPr>
-        <w:t>Ser adecuada para que un grupo independiente del de desarrollo pueda encarar el mantenimiento del producto.</w:t>
-      </w:r>
-    </w:p>
-    <w:p>
-      <w:pPr>
-        <w:pStyle w:val="PSI-ComentarioVieta"/>
-        <w:rPr>
-          <w:i w:val="0"/>
-          <w:color w:val="auto"/>
-        </w:rPr>
-      </w:pPr>
-      <w:r>
-        <w:rPr>
-          <w:i w:val="0"/>
-          <w:color w:val="auto"/>
-        </w:rPr>
-        <w:t>Incluir fuentes, Modelos de Casos de Uso, Objetos de diseño</w:t>
-      </w:r>
-      <w:r>
-        <w:rPr>
-          <w:i w:val="0"/>
-          <w:color w:val="auto"/>
-        </w:rPr>
-        <w:t>.</w:t>
-      </w:r>
-    </w:p>
-    <w:p>
-      <w:pPr>
-        <w:pStyle w:val="MNormal"/>
-        <w:ind w:left="708"/>
-      </w:pPr>
-    </w:p>
-    <w:p>
-      <w:pPr>
-        <w:pStyle w:val="PSI-Comentario"/>
-        <w:rPr>
-          <w:i w:val="0"/>
-          <w:color w:val="auto"/>
-        </w:rPr>
-      </w:pPr>
-      <w:r>
-        <w:rPr>
-          <w:i w:val="0"/>
-          <w:color w:val="auto"/>
-        </w:rPr>
-        <w:t>Para la escritura de documentos se han definido plantillas para ser utilizadas en la elaboración de entregables.</w:t>
-      </w:r>
-    </w:p>
-    <w:p>
-      <w:pPr>
-        <w:pStyle w:val="PSI-Comentario"/>
-        <w:rPr>
-          <w:i w:val="0"/>
-          <w:color w:val="auto"/>
-        </w:rPr>
-      </w:pPr>
-      <w:r>
-        <w:rPr>
-          <w:i w:val="0"/>
-          <w:color w:val="auto"/>
-        </w:rPr>
-        <w:t>En esta</w:t>
-      </w:r>
-      <w:r>
-        <w:rPr>
-          <w:i w:val="0"/>
-          <w:color w:val="auto"/>
-        </w:rPr>
-        <w:t>s plantillas se definen:</w:t>
-      </w:r>
-    </w:p>
-    <w:p>
-      <w:pPr>
-        <w:pStyle w:val="PSI-ComentarioVieta"/>
-        <w:rPr>
-          <w:i w:val="0"/>
-          <w:color w:val="auto"/>
-        </w:rPr>
-      </w:pPr>
-      <w:r>
-        <w:rPr>
-          <w:i w:val="0"/>
-          <w:color w:val="auto"/>
-        </w:rPr>
-        <w:t>E</w:t>
-      </w:r>
-      <w:r>
-        <w:rPr>
-          <w:i w:val="0"/>
-          <w:color w:val="auto"/>
-        </w:rPr>
-        <w:t>ncabezado y pie de página.</w:t>
-      </w:r>
-    </w:p>
-    <w:p>
-      <w:pPr>
-        <w:pStyle w:val="PSI-ComentarioVieta"/>
-        <w:rPr>
-          <w:i w:val="0"/>
-          <w:color w:val="auto"/>
-        </w:rPr>
-      </w:pPr>
-      <w:r>
-        <w:rPr>
-          <w:i w:val="0"/>
-          <w:color w:val="auto"/>
-        </w:rPr>
-        <w:t>F</w:t>
-      </w:r>
-      <w:r>
-        <w:rPr>
-          <w:i w:val="0"/>
-          <w:color w:val="auto"/>
-        </w:rPr>
-        <w:t>uente y tamaño de fuente para estilo normal</w:t>
-      </w:r>
-      <w:r>
-        <w:rPr>
-          <w:i w:val="0"/>
-          <w:color w:val="auto"/>
-        </w:rPr>
-        <w:t>.</w:t>
-      </w:r>
-    </w:p>
-    <w:p>
-      <w:pPr>
-        <w:pStyle w:val="PSI-ComentarioVieta"/>
-        <w:rPr>
-          <w:i w:val="0"/>
-          <w:color w:val="auto"/>
-        </w:rPr>
-      </w:pPr>
-      <w:r>
-        <w:rPr>
-          <w:i w:val="0"/>
-          <w:color w:val="auto"/>
-        </w:rPr>
-        <w:lastRenderedPageBreak/>
-        <w:t>F</w:t>
-      </w:r>
-      <w:r>
-        <w:rPr>
-          <w:i w:val="0"/>
-          <w:color w:val="auto"/>
-        </w:rPr>
-        <w:t>uente y tamaño de fuente para los títulos a utilizar</w:t>
-      </w:r>
-      <w:r>
-        <w:rPr>
-          <w:i w:val="0"/>
-          <w:color w:val="auto"/>
-        </w:rPr>
-        <w:t>.</w:t>
-      </w:r>
-    </w:p>
-    <w:p>
-      <w:pPr>
-        <w:pStyle w:val="PSI-ComentarioVieta"/>
-        <w:rPr>
-          <w:i w:val="0"/>
-          <w:color w:val="auto"/>
-        </w:rPr>
-      </w:pPr>
-      <w:r>
-        <w:rPr>
-          <w:i w:val="0"/>
-          <w:color w:val="auto"/>
-        </w:rPr>
-        <w:t>D</w:t>
-      </w:r>
-      <w:r>
-        <w:rPr>
-          <w:i w:val="0"/>
-          <w:color w:val="auto"/>
-        </w:rPr>
-        <w:t>atos mínimos que se deben incluir:</w:t>
-      </w:r>
-      <w:r>
-        <w:rPr>
-          <w:i w:val="0"/>
-          <w:color w:val="auto"/>
-        </w:rPr>
-        <w:t xml:space="preserve"> fecha, versión y responsables.</w:t>
-      </w:r>
-    </w:p>
-    <w:p>
-      <w:pPr>
-        <w:pStyle w:val="PSI-Ttulo2"/>
-        <w:rPr>
-          <w:color w:val="auto"/>
-        </w:rPr>
-      </w:pPr>
-      <w:bookmarkStart w:id="48" w:name="_Toc21938358"/>
-      <w:bookmarkStart w:id="49" w:name="_Toc452044075"/>
-      <w:r>
-        <w:rPr>
-          <w:color w:val="auto"/>
-        </w:rPr>
-        <w:t>Estándar de verificación y prácticas</w:t>
-      </w:r>
-      <w:bookmarkEnd w:id="48"/>
-      <w:bookmarkEnd w:id="49"/>
-    </w:p>
-    <w:p>
-      <w:pPr>
-        <w:pStyle w:val="PSI-Comentario"/>
-        <w:rPr>
-          <w:i w:val="0"/>
-          <w:color w:val="auto"/>
-        </w:rPr>
-      </w:pPr>
-      <w:r>
-        <w:rPr>
-          <w:i w:val="0"/>
-          <w:color w:val="auto"/>
-        </w:rPr>
-        <w:t>Se utilizan las prácticas definidas en el Plan de Verificación y Validación.</w:t>
-      </w:r>
-    </w:p>
-    <w:p>
-      <w:pPr>
-        <w:pStyle w:val="PSI-Comentario"/>
-        <w:rPr>
-          <w:i w:val="0"/>
-          <w:color w:val="auto"/>
-        </w:rPr>
-      </w:pPr>
-      <w:r>
-        <w:rPr>
-          <w:i w:val="0"/>
-          <w:color w:val="auto"/>
-        </w:rPr>
-        <w:t>Como estándar se utiliza el documento de:</w:t>
-      </w:r>
-      <w:r>
-        <w:rPr>
-          <w:b/>
-          <w:i w:val="0"/>
-          <w:color w:val="auto"/>
-        </w:rPr>
-        <w:t xml:space="preserve"> </w:t>
-      </w:r>
-      <w:r>
-        <w:rPr>
-          <w:i w:val="0"/>
-          <w:color w:val="auto"/>
-        </w:rPr>
-        <w:fldChar w:fldCharType="begin"/>
-      </w:r>
-      <w:r>
-        <w:rPr>
-          <w:i w:val="0"/>
-          <w:color w:val="auto"/>
-        </w:rPr>
-        <w:instrText xml:space="preserve"> INCLUDEPICTURE "H:\\psi\\metodologia\\images\\cnvbull2.gif" \* MERGEFORMAT \d </w:instrText>
-      </w:r>
-      <w:r>
-        <w:rPr>
-          <w:i w:val="0"/>
-          <w:color w:val="auto"/>
-        </w:rPr>
-        <w:fldChar w:fldCharType="end"/>
-      </w:r>
-      <w:proofErr w:type="spellStart"/>
-      <w:r>
-        <w:rPr>
-          <w:i w:val="0"/>
-          <w:color w:val="auto"/>
-        </w:rPr>
-        <w:t>Std</w:t>
-      </w:r>
-      <w:proofErr w:type="spellEnd"/>
-      <w:r>
-        <w:rPr>
-          <w:i w:val="0"/>
-          <w:color w:val="auto"/>
-        </w:rPr>
-        <w:t xml:space="preserve"> 1012-1986 IEEE Standard </w:t>
-      </w:r>
-      <w:proofErr w:type="spellStart"/>
-      <w:r>
-        <w:rPr>
-          <w:i w:val="0"/>
-          <w:color w:val="auto"/>
-        </w:rPr>
-        <w:t>for</w:t>
-      </w:r>
-      <w:proofErr w:type="spellEnd"/>
-      <w:r>
-        <w:rPr>
-          <w:i w:val="0"/>
-          <w:color w:val="auto"/>
-        </w:rPr>
-        <w:t xml:space="preserve"> Software </w:t>
-      </w:r>
-      <w:proofErr w:type="spellStart"/>
-      <w:r>
-        <w:rPr>
-          <w:i w:val="0"/>
-          <w:color w:val="auto"/>
-        </w:rPr>
-        <w:t>Verification</w:t>
-      </w:r>
-      <w:proofErr w:type="spellEnd"/>
-      <w:r>
-        <w:rPr>
-          <w:i w:val="0"/>
-          <w:color w:val="auto"/>
-        </w:rPr>
-        <w:t xml:space="preserve"> and </w:t>
-      </w:r>
-      <w:proofErr w:type="spellStart"/>
-      <w:r>
-        <w:rPr>
-          <w:i w:val="0"/>
-          <w:color w:val="auto"/>
-        </w:rPr>
-        <w:t>Validation</w:t>
-      </w:r>
-      <w:proofErr w:type="spellEnd"/>
-      <w:r>
-        <w:rPr>
-          <w:i w:val="0"/>
-          <w:color w:val="auto"/>
-        </w:rPr>
-        <w:t xml:space="preserve"> </w:t>
-      </w:r>
-      <w:proofErr w:type="spellStart"/>
-      <w:r>
-        <w:rPr>
-          <w:i w:val="0"/>
-          <w:color w:val="auto"/>
-        </w:rPr>
-        <w:t>Plans</w:t>
-      </w:r>
-      <w:proofErr w:type="spellEnd"/>
-      <w:r>
-        <w:rPr>
-          <w:i w:val="0"/>
-          <w:color w:val="auto"/>
-        </w:rPr>
-        <w:t>.</w:t>
-      </w:r>
-      <w:bookmarkStart w:id="50" w:name="_Toc21938359"/>
-    </w:p>
-    <w:bookmarkEnd w:id="50"/>
-    <w:p>
-      <w:pPr>
-        <w:pStyle w:val="MNormal"/>
-        <w:rPr>
-          <w:lang w:val="es-AR"/>
-        </w:rPr>
-      </w:pPr>
-    </w:p>
-    <w:p>
-      <w:pPr>
-        <w:pStyle w:val="MNormal"/>
-        <w:rPr>
-          <w:lang w:val="es-AR"/>
-        </w:rPr>
-      </w:pPr>
-    </w:p>
-    <w:p>
-      <w:pPr>
-        <w:pStyle w:val="PSI-Ttulo1"/>
-        <w:rPr>
-          <w:color w:val="auto"/>
-        </w:rPr>
-      </w:pPr>
-      <w:bookmarkStart w:id="51" w:name="_Toc21938360"/>
-      <w:bookmarkStart w:id="52" w:name="_Toc452044077"/>
-      <w:r>
-        <w:rPr>
-          <w:color w:val="auto"/>
-        </w:rPr>
-        <w:t>Revisiones y auditorías</w:t>
+        <w:t>Requerimientos mínimos</w:t>
       </w:r>
       <w:bookmarkEnd w:id="51"/>
       <w:bookmarkEnd w:id="52"/>
     </w:p>
     <w:p>
       <w:pPr>
-        <w:pStyle w:val="PSI-Ttulo2"/>
-        <w:rPr>
-          <w:color w:val="auto"/>
-        </w:rPr>
-      </w:pPr>
-      <w:bookmarkStart w:id="53" w:name="_Toc21938361"/>
-      <w:bookmarkStart w:id="54" w:name="_Toc452044078"/>
-      <w:r>
-        <w:rPr>
-          <w:color w:val="auto"/>
-        </w:rPr>
-        <w:t>Objetivo</w:t>
+        <w:pStyle w:val="PSI-Ttulo1"/>
+        <w:numPr>
+          <w:ilvl w:val="2"/>
+          <w:numId w:val="9"/>
+        </w:numPr>
+        <w:rPr>
+          <w:color w:val="auto"/>
+        </w:rPr>
+      </w:pPr>
+      <w:r>
+        <w:rPr>
+          <w:color w:val="auto"/>
+        </w:rPr>
+        <w:t>Revisión de requerimientos</w:t>
+      </w:r>
+    </w:p>
+    <w:p>
+      <w:pPr>
+        <w:pStyle w:val="PSI-Comentario"/>
+        <w:ind w:left="390"/>
+        <w:rPr>
+          <w:color w:val="auto"/>
+        </w:rPr>
+      </w:pPr>
+      <w:r>
+        <w:rPr>
+          <w:i w:val="0"/>
+          <w:color w:val="auto"/>
+        </w:rPr>
+        <w:tab/>
+      </w:r>
+      <w:r>
+        <w:rPr>
+          <w:i w:val="0"/>
+          <w:color w:val="auto"/>
+        </w:rPr>
+        <w:tab/>
+      </w:r>
+      <w:r>
+        <w:rPr>
+          <w:i w:val="0"/>
+          <w:color w:val="auto"/>
+        </w:rPr>
+        <w:t xml:space="preserve">Se especifican las revisiones y auditorías que deben realizarse como mínimo, </w:t>
+      </w:r>
+      <w:r>
+        <w:rPr>
+          <w:i w:val="0"/>
+          <w:color w:val="auto"/>
+        </w:rPr>
+        <w:tab/>
+      </w:r>
+      <w:r>
+        <w:rPr>
+          <w:i w:val="0"/>
+          <w:color w:val="auto"/>
+        </w:rPr>
+        <w:tab/>
+      </w:r>
+      <w:r>
+        <w:rPr>
+          <w:i w:val="0"/>
+          <w:color w:val="auto"/>
+        </w:rPr>
+        <w:tab/>
+      </w:r>
+      <w:r>
+        <w:rPr>
+          <w:i w:val="0"/>
+          <w:color w:val="auto"/>
+        </w:rPr>
+        <w:t>así como la agenda para la realización de las mismas.</w:t>
+      </w:r>
+    </w:p>
+    <w:p>
+      <w:pPr>
+        <w:pStyle w:val="PSI-Ttulo1"/>
+        <w:numPr>
+          <w:ilvl w:val="2"/>
+          <w:numId w:val="9"/>
+        </w:numPr>
+        <w:rPr>
+          <w:color w:val="auto"/>
+        </w:rPr>
+      </w:pPr>
+      <w:r>
+        <w:rPr>
+          <w:color w:val="auto"/>
+        </w:rPr>
+        <w:t xml:space="preserve"> </w:t>
+      </w:r>
+      <w:r>
+        <w:rPr>
+          <w:color w:val="auto"/>
+        </w:rPr>
+        <w:t>Revisión de diseño preliminar</w:t>
+      </w:r>
+    </w:p>
+    <w:p>
+      <w:pPr>
+        <w:pStyle w:val="PSI-Comentario"/>
+        <w:ind w:left="390"/>
+        <w:rPr>
+          <w:i w:val="0"/>
+          <w:color w:val="auto"/>
+        </w:rPr>
+      </w:pPr>
+      <w:r>
+        <w:rPr>
+          <w:i w:val="0"/>
+          <w:color w:val="auto"/>
+        </w:rPr>
+        <w:t>Esta revisión se realiza para asegurar que se ha cumplido con los requerimiento</w:t>
+      </w:r>
+      <w:r>
+        <w:rPr>
+          <w:i w:val="0"/>
+          <w:color w:val="auto"/>
+        </w:rPr>
+        <w:t>s especificados por el Cliente.</w:t>
+      </w:r>
+    </w:p>
+    <w:p>
+      <w:pPr>
+        <w:pStyle w:val="PSI-Ttulo1"/>
+        <w:numPr>
+          <w:ilvl w:val="2"/>
+          <w:numId w:val="9"/>
+        </w:numPr>
+        <w:rPr>
+          <w:color w:val="auto"/>
+        </w:rPr>
+      </w:pPr>
+      <w:r>
+        <w:rPr>
+          <w:color w:val="auto"/>
+        </w:rPr>
+        <w:t>Revisión de diseño crítico</w:t>
+      </w:r>
+    </w:p>
+    <w:p>
+      <w:pPr>
+        <w:pStyle w:val="PSI-Comentario"/>
+        <w:ind w:left="390"/>
+        <w:rPr>
+          <w:i w:val="0"/>
+          <w:color w:val="auto"/>
+        </w:rPr>
+      </w:pPr>
+      <w:r>
+        <w:rPr>
+          <w:i w:val="0"/>
+          <w:color w:val="auto"/>
+        </w:rPr>
+        <w:t>Esta revisión se realiza para asegurar la consistencia del diseño detallado con la es</w:t>
+      </w:r>
+      <w:r>
+        <w:rPr>
+          <w:i w:val="0"/>
+          <w:color w:val="auto"/>
+        </w:rPr>
+        <w:t>pecificación de requerimientos.</w:t>
+      </w:r>
+    </w:p>
+    <w:p>
+      <w:pPr>
+        <w:pStyle w:val="PSI-Ttulo1"/>
+        <w:numPr>
+          <w:ilvl w:val="2"/>
+          <w:numId w:val="9"/>
+        </w:numPr>
+        <w:rPr>
+          <w:color w:val="auto"/>
+        </w:rPr>
+      </w:pPr>
+      <w:r>
+        <w:rPr>
+          <w:color w:val="auto"/>
+        </w:rPr>
+        <w:t xml:space="preserve">Auditoria Funcional </w:t>
+      </w:r>
+    </w:p>
+    <w:p>
+      <w:pPr>
+        <w:pStyle w:val="PSI-Comentario"/>
+        <w:ind w:left="390"/>
+        <w:rPr>
+          <w:i w:val="0"/>
+          <w:color w:val="auto"/>
+        </w:rPr>
+      </w:pPr>
+      <w:r>
+        <w:rPr>
+          <w:i w:val="0"/>
+          <w:color w:val="auto"/>
+        </w:rPr>
+        <w:t>Esta auditoría se realiza previa a la liberación del software, para verificar que todos los requerimientos especificados en el documento de r</w:t>
+      </w:r>
+      <w:r>
+        <w:rPr>
+          <w:i w:val="0"/>
+          <w:color w:val="auto"/>
+        </w:rPr>
+        <w:t>equerimientos fueron cumplidos.</w:t>
+      </w:r>
+    </w:p>
+    <w:p>
+      <w:pPr>
+        <w:pStyle w:val="PSI-Ttulo1"/>
+        <w:ind w:left="2160"/>
+        <w:rPr>
+          <w:color w:val="auto"/>
+        </w:rPr>
+      </w:pPr>
+    </w:p>
+    <w:p>
+      <w:pPr>
+        <w:pStyle w:val="PSI-Ttulo1"/>
+        <w:numPr>
+          <w:ilvl w:val="2"/>
+          <w:numId w:val="9"/>
+        </w:numPr>
+        <w:rPr>
+          <w:color w:val="auto"/>
+        </w:rPr>
+      </w:pPr>
+      <w:r>
+        <w:rPr>
+          <w:color w:val="auto"/>
+        </w:rPr>
+        <w:t>Auditoria Física</w:t>
+      </w:r>
+    </w:p>
+    <w:p>
+      <w:pPr>
+        <w:pStyle w:val="PSI-Comentario"/>
+        <w:ind w:left="390"/>
+        <w:rPr>
+          <w:i w:val="0"/>
+          <w:color w:val="auto"/>
+        </w:rPr>
+      </w:pPr>
+      <w:r>
+        <w:rPr>
+          <w:i w:val="0"/>
+          <w:color w:val="auto"/>
+        </w:rPr>
+        <w:t xml:space="preserve">Esta revisión se realiza para verificar que el software y la documentación son consistentes y </w:t>
+      </w:r>
+      <w:r>
+        <w:rPr>
+          <w:i w:val="0"/>
+          <w:color w:val="auto"/>
+        </w:rPr>
+        <w:t>están aptos para la liberación.</w:t>
+      </w:r>
+    </w:p>
+    <w:p>
+      <w:pPr>
+        <w:pStyle w:val="PSI-Ttulo1"/>
+        <w:numPr>
+          <w:ilvl w:val="2"/>
+          <w:numId w:val="9"/>
+        </w:numPr>
+        <w:rPr>
+          <w:color w:val="auto"/>
+        </w:rPr>
+      </w:pPr>
+      <w:bookmarkStart w:id="53" w:name="_Toc21938369"/>
+      <w:bookmarkStart w:id="54" w:name="_Toc452044085"/>
+      <w:r>
+        <w:rPr>
+          <w:color w:val="auto"/>
+        </w:rPr>
+        <w:t>Auditorías internas al proceso</w:t>
       </w:r>
       <w:bookmarkEnd w:id="53"/>
       <w:bookmarkEnd w:id="54"/>
@@ -9560,46 +8876,64 @@
           <w:i w:val="0"/>
           <w:color w:val="auto"/>
         </w:rPr>
-        <w:t>Definición de las revisiones y auditorías técnicas y de gestión que se realizarán.</w:t>
-      </w:r>
-    </w:p>
-    <w:p>
-      <w:pPr>
-        <w:pStyle w:val="PSI-Comentario"/>
-        <w:rPr>
-          <w:i w:val="0"/>
-          <w:color w:val="auto"/>
-        </w:rPr>
-      </w:pPr>
-      <w:r>
-        <w:rPr>
-          <w:i w:val="0"/>
-          <w:color w:val="auto"/>
-        </w:rPr>
-        <w:t xml:space="preserve">Especificación de cómo serán llevadas a cabo </w:t>
-      </w:r>
-      <w:r>
-        <w:rPr>
-          <w:i w:val="0"/>
-          <w:color w:val="auto"/>
-        </w:rPr>
-        <w:t>dichas revisiones y auditorías.</w:t>
-      </w:r>
-    </w:p>
-    <w:p>
-      <w:pPr>
-        <w:pStyle w:val="PSI-Ttulo2"/>
-        <w:rPr>
-          <w:color w:val="auto"/>
-        </w:rPr>
-      </w:pPr>
-      <w:bookmarkStart w:id="55" w:name="_Toc21938362"/>
-      <w:bookmarkStart w:id="56" w:name="_Toc452044079"/>
-      <w:r>
-        <w:rPr>
-          <w:color w:val="auto"/>
-        </w:rPr>
-        <w:t>Requerimientos mínimos</w:t>
+        <w:t xml:space="preserve">Estas auditorías </w:t>
+      </w:r>
+      <w:r>
+        <w:rPr>
+          <w:i w:val="0"/>
+          <w:color w:val="auto"/>
+        </w:rPr>
+        <w:t>sirven</w:t>
+      </w:r>
+      <w:r>
+        <w:rPr>
+          <w:i w:val="0"/>
+          <w:color w:val="auto"/>
+        </w:rPr>
+        <w:t xml:space="preserve"> para verificar la consistencia: del código versus el documento de diseño, especificaciones de </w:t>
+      </w:r>
+      <w:proofErr w:type="spellStart"/>
+      <w:r>
+        <w:rPr>
+          <w:i w:val="0"/>
+          <w:color w:val="auto"/>
+        </w:rPr>
+        <w:t>interfase</w:t>
+      </w:r>
+      <w:proofErr w:type="spellEnd"/>
+      <w:r>
+        <w:rPr>
+          <w:i w:val="0"/>
+          <w:color w:val="auto"/>
+        </w:rPr>
+        <w:t xml:space="preserve">, implementaciones de diseño versus requerimientos funcionales, requerimientos funcionales </w:t>
+      </w:r>
+      <w:bookmarkStart w:id="55" w:name="_Toc21938370"/>
+      <w:r>
+        <w:rPr>
+          <w:i w:val="0"/>
+          <w:color w:val="auto"/>
+        </w:rPr>
+        <w:t>versus descripciones de testeo.</w:t>
+      </w:r>
+    </w:p>
+    <w:p>
+      <w:pPr>
+        <w:pStyle w:val="PSI-Ttulo1"/>
+        <w:numPr>
+          <w:ilvl w:val="2"/>
+          <w:numId w:val="9"/>
+        </w:numPr>
+        <w:rPr>
+          <w:color w:val="auto"/>
+        </w:rPr>
+      </w:pPr>
+      <w:bookmarkStart w:id="56" w:name="_Toc452044086"/>
+      <w:r>
+        <w:rPr>
+          <w:color w:val="auto"/>
+        </w:rPr>
+        <w:t>Revisiones de gestión</w:t>
       </w:r>
       <w:bookmarkEnd w:id="55"/>
       <w:bookmarkEnd w:id="56"/>
@@ -9617,37 +8951,34 @@
           <w:i w:val="0"/>
           <w:color w:val="auto"/>
         </w:rPr>
-        <w:t>S</w:t>
-      </w:r>
-      <w:r>
-        <w:rPr>
-          <w:i w:val="0"/>
-          <w:color w:val="auto"/>
-        </w:rPr>
-        <w:t>e especifican las revisiones y auditorías que deben realizarse como mínimo, así como la agenda par</w:t>
-      </w:r>
-      <w:r>
-        <w:rPr>
-          <w:i w:val="0"/>
-          <w:color w:val="auto"/>
-        </w:rPr>
-        <w:t>a la realización de las mismas.</w:t>
-      </w:r>
-    </w:p>
-    <w:p>
-      <w:pPr>
-        <w:pStyle w:val="PSI-Ttulo3"/>
-        <w:rPr>
-          <w:color w:val="auto"/>
-        </w:rPr>
-      </w:pPr>
-      <w:bookmarkStart w:id="57" w:name="_Toc21938363"/>
-      <w:bookmarkStart w:id="58" w:name="_Toc452044080"/>
-      <w:r>
-        <w:rPr>
-          <w:color w:val="auto"/>
-        </w:rPr>
-        <w:t>Revisión de requerimientos</w:t>
+        <w:t>Estas revisiones se realizan periódicamente para asegurar la ejecución de todas las actividades identificadas en este Plan. Deben realizarse por una per</w:t>
+      </w:r>
+      <w:bookmarkStart w:id="57" w:name="_Toc21938371"/>
+      <w:r>
+        <w:rPr>
+          <w:i w:val="0"/>
+          <w:color w:val="auto"/>
+        </w:rPr>
+        <w:t>sona ajena al grupo de trabajo.</w:t>
+      </w:r>
+    </w:p>
+    <w:p>
+      <w:pPr>
+        <w:pStyle w:val="PSI-Ttulo1"/>
+        <w:numPr>
+          <w:ilvl w:val="2"/>
+          <w:numId w:val="9"/>
+        </w:numPr>
+        <w:rPr>
+          <w:color w:val="auto"/>
+        </w:rPr>
+      </w:pPr>
+      <w:bookmarkStart w:id="58" w:name="_Toc452044087"/>
+      <w:r>
+        <w:rPr>
+          <w:color w:val="auto"/>
+        </w:rPr>
+        <w:t>Revisión del Plan de gestión de configuración</w:t>
       </w:r>
       <w:bookmarkEnd w:id="57"/>
       <w:bookmarkEnd w:id="58"/>
@@ -9665,58 +8996,34 @@
           <w:i w:val="0"/>
           <w:color w:val="auto"/>
         </w:rPr>
-        <w:t xml:space="preserve">Esta revisión se realiza para asegurar que se </w:t>
-      </w:r>
-      <w:r>
-        <w:rPr>
-          <w:i w:val="0"/>
-          <w:color w:val="auto"/>
-        </w:rPr>
-        <w:t xml:space="preserve">ha </w:t>
-      </w:r>
-      <w:r>
-        <w:rPr>
-          <w:i w:val="0"/>
-          <w:color w:val="auto"/>
-        </w:rPr>
-        <w:t>cumpli</w:t>
-      </w:r>
-      <w:r>
-        <w:rPr>
-          <w:i w:val="0"/>
-          <w:color w:val="auto"/>
-        </w:rPr>
-        <w:t>do</w:t>
-      </w:r>
-      <w:r>
-        <w:rPr>
-          <w:i w:val="0"/>
-          <w:color w:val="auto"/>
-        </w:rPr>
-        <w:t xml:space="preserve"> con los requerimiento</w:t>
-      </w:r>
-      <w:r>
-        <w:rPr>
-          <w:i w:val="0"/>
-          <w:color w:val="auto"/>
-        </w:rPr>
-        <w:t>s especificados por el Cliente.</w:t>
-      </w:r>
-    </w:p>
-    <w:p>
-      <w:pPr>
-        <w:pStyle w:val="PSI-Ttulo3"/>
-        <w:rPr>
-          <w:color w:val="auto"/>
-        </w:rPr>
-      </w:pPr>
-      <w:bookmarkStart w:id="59" w:name="_Toc21938364"/>
-      <w:bookmarkStart w:id="60" w:name="_Toc452044081"/>
-      <w:r>
-        <w:rPr>
-          <w:color w:val="auto"/>
-        </w:rPr>
-        <w:t>Revisión de diseño preliminar</w:t>
+        <w:t>Esta revisión se realiza para asegurar la consistencia y completitud de los métodos especificados en el Plan de gesti</w:t>
+      </w:r>
+      <w:r>
+        <w:rPr>
+          <w:i w:val="0"/>
+          <w:color w:val="auto"/>
+        </w:rPr>
+        <w:t>ón de configuración.</w:t>
+      </w:r>
+    </w:p>
+    <w:p>
+      <w:pPr>
+        <w:pStyle w:val="PSI-Ttulo1"/>
+        <w:numPr>
+          <w:ilvl w:val="2"/>
+          <w:numId w:val="9"/>
+        </w:numPr>
+        <w:rPr>
+          <w:color w:val="auto"/>
+        </w:rPr>
+      </w:pPr>
+      <w:bookmarkStart w:id="59" w:name="_Toc21938372"/>
+      <w:bookmarkStart w:id="60" w:name="_Toc452044088"/>
+      <w:r>
+        <w:rPr>
+          <w:color w:val="auto"/>
+        </w:rPr>
+        <w:t>Revisión Post Mortem</w:t>
       </w:r>
       <w:bookmarkEnd w:id="59"/>
       <w:bookmarkEnd w:id="60"/>
@@ -9734,30 +9041,34 @@
           <w:i w:val="0"/>
           <w:color w:val="auto"/>
         </w:rPr>
-        <w:t xml:space="preserve">Esta revisión se realiza para asegurar la consistencia y suficiencia técnica del </w:t>
-      </w:r>
-      <w:bookmarkStart w:id="61" w:name="_Toc21938365"/>
-      <w:r>
-        <w:rPr>
-          <w:i w:val="0"/>
-          <w:color w:val="auto"/>
-        </w:rPr>
-        <w:t>diseño preliminar del software.</w:t>
-      </w:r>
-    </w:p>
-    <w:p>
-      <w:pPr>
-        <w:pStyle w:val="PSI-Ttulo3"/>
-        <w:rPr>
-          <w:color w:val="auto"/>
-        </w:rPr>
-      </w:pPr>
-      <w:bookmarkStart w:id="62" w:name="_Toc452044082"/>
-      <w:r>
-        <w:rPr>
-          <w:color w:val="auto"/>
-        </w:rPr>
-        <w:t>Revisión de diseño crítico</w:t>
+        <w:t xml:space="preserve">Esta revisión se realiza al concluir el proyecto para especificar las actividades de desarrollo implementadas durante el proyecto </w:t>
+      </w:r>
+      <w:r>
+        <w:rPr>
+          <w:i w:val="0"/>
+          <w:color w:val="auto"/>
+        </w:rPr>
+        <w:t>y para proveer recomendaciones.</w:t>
+      </w:r>
+    </w:p>
+    <w:p>
+      <w:pPr>
+        <w:pStyle w:val="PSI-Ttulo1"/>
+        <w:numPr>
+          <w:ilvl w:val="2"/>
+          <w:numId w:val="9"/>
+        </w:numPr>
+        <w:rPr>
+          <w:color w:val="auto"/>
+        </w:rPr>
+      </w:pPr>
+      <w:bookmarkStart w:id="61" w:name="_Toc21938373"/>
+      <w:bookmarkStart w:id="62" w:name="_Toc452044089"/>
+      <w:r>
+        <w:rPr>
+          <w:color w:val="auto"/>
+        </w:rPr>
+        <w:t>Agenda</w:t>
       </w:r>
       <w:bookmarkEnd w:id="61"/>
       <w:bookmarkEnd w:id="62"/>
@@ -9775,30 +9086,35 @@
           <w:i w:val="0"/>
           <w:color w:val="auto"/>
         </w:rPr>
-        <w:t>Esta revisión se realiza para asegurar la consistencia del diseño detallado con la es</w:t>
-      </w:r>
-      <w:r>
-        <w:rPr>
-          <w:i w:val="0"/>
-          <w:color w:val="auto"/>
-        </w:rPr>
-        <w:t>pecificación de requerimientos.</w:t>
-      </w:r>
-    </w:p>
-    <w:p>
-      <w:pPr>
-        <w:pStyle w:val="PSI-Ttulo3"/>
-        <w:rPr>
-          <w:color w:val="auto"/>
-        </w:rPr>
-      </w:pPr>
-      <w:bookmarkStart w:id="63" w:name="_Toc21938367"/>
-      <w:bookmarkStart w:id="64" w:name="_Toc452044083"/>
-      <w:r>
-        <w:rPr>
-          <w:color w:val="auto"/>
-        </w:rPr>
-        <w:t>Auditoría funcional</w:t>
+        <w:t>En esta sección se deberá especificar la agenda para las revisiones y audit</w:t>
+      </w:r>
+      <w:r>
+        <w:rPr>
+          <w:i w:val="0"/>
+          <w:color w:val="auto"/>
+        </w:rPr>
+        <w:t>orías detalladas anteriormente.</w:t>
+      </w:r>
+    </w:p>
+    <w:p>
+      <w:pPr>
+        <w:pStyle w:val="PSI-Ttulo1"/>
+        <w:numPr>
+          <w:ilvl w:val="0"/>
+          <w:numId w:val="6"/>
+        </w:numPr>
+        <w:rPr>
+          <w:color w:val="auto"/>
+        </w:rPr>
+      </w:pPr>
+      <w:bookmarkStart w:id="63" w:name="_Toc21938376"/>
+      <w:bookmarkStart w:id="64" w:name="_Toc452044092"/>
+      <w:r>
+        <w:rPr>
+          <w:color w:val="auto"/>
+        </w:rPr>
+        <w:lastRenderedPageBreak/>
+        <w:t>Verificación</w:t>
       </w:r>
       <w:bookmarkEnd w:id="63"/>
       <w:bookmarkEnd w:id="64"/>
@@ -9816,30 +9132,34 @@
           <w:i w:val="0"/>
           <w:color w:val="auto"/>
         </w:rPr>
-        <w:t>Esta auditoría se realiza previa a la liberación del software, para verificar que todos los requerimientos especificados en el documento de r</w:t>
-      </w:r>
-      <w:r>
-        <w:rPr>
-          <w:i w:val="0"/>
-          <w:color w:val="auto"/>
-        </w:rPr>
-        <w:t>equerimientos fueron cumplidos.</w:t>
-      </w:r>
-    </w:p>
-    <w:p>
-      <w:pPr>
-        <w:pStyle w:val="PSI-Ttulo3"/>
-        <w:rPr>
-          <w:color w:val="auto"/>
-        </w:rPr>
-      </w:pPr>
-      <w:bookmarkStart w:id="65" w:name="_Toc21938368"/>
-      <w:bookmarkStart w:id="66" w:name="_Toc452044084"/>
-      <w:r>
-        <w:rPr>
-          <w:color w:val="auto"/>
-        </w:rPr>
-        <w:t>Auditoría física</w:t>
+        <w:t>Se debe identificar todas las verificaciones que no fueron identificadas en el Plan de V &amp; V para el software y debe especi</w:t>
+      </w:r>
+      <w:r>
+        <w:rPr>
+          <w:i w:val="0"/>
+          <w:color w:val="auto"/>
+        </w:rPr>
+        <w:t>ficar los métodos a ser usados.</w:t>
+      </w:r>
+    </w:p>
+    <w:p>
+      <w:pPr>
+        <w:pStyle w:val="PSI-Ttulo1"/>
+        <w:numPr>
+          <w:ilvl w:val="0"/>
+          <w:numId w:val="6"/>
+        </w:numPr>
+        <w:rPr>
+          <w:color w:val="auto"/>
+        </w:rPr>
+      </w:pPr>
+      <w:bookmarkStart w:id="65" w:name="_Toc21938377"/>
+      <w:bookmarkStart w:id="66" w:name="_Toc452044093"/>
+      <w:r>
+        <w:rPr>
+          <w:color w:val="auto"/>
+        </w:rPr>
+        <w:t>Reporte de problemas y acciones correctivas</w:t>
       </w:r>
       <w:bookmarkEnd w:id="65"/>
       <w:bookmarkEnd w:id="66"/>
@@ -9857,31 +9177,34 @@
           <w:i w:val="0"/>
           <w:color w:val="auto"/>
         </w:rPr>
-        <w:t>Esta revisión se realiza para verificar que el software y la documentación son consistentes y están aptos para la liberación.</w:t>
-      </w:r>
-    </w:p>
-    <w:p>
-      <w:pPr>
-        <w:pStyle w:val="PSI-Ttulo3"/>
-        <w:rPr>
-          <w:color w:val="auto"/>
-        </w:rPr>
-      </w:pPr>
-      <w:bookmarkStart w:id="67" w:name="_Toc21938369"/>
-    </w:p>
-    <w:p>
-      <w:pPr>
-        <w:pStyle w:val="PSI-Ttulo3"/>
-        <w:rPr>
-          <w:color w:val="auto"/>
-        </w:rPr>
-      </w:pPr>
-      <w:bookmarkStart w:id="68" w:name="_Toc452044085"/>
-      <w:r>
-        <w:rPr>
-          <w:color w:val="auto"/>
-        </w:rPr>
-        <w:t>Auditorías internas al proceso</w:t>
+        <w:t>Esta sección debe incluir: Descripción de las prácticas y procedimientos que se seguirán para el reporte, seguimiento, y resolución de los problemas surgidos en el desarrollo de software; especificar los responsables comprometidos con la implementación</w:t>
+      </w:r>
+      <w:r>
+        <w:rPr>
+          <w:i w:val="0"/>
+          <w:color w:val="auto"/>
+        </w:rPr>
+        <w:t xml:space="preserve"> de estas acciones correctivas.</w:t>
+      </w:r>
+    </w:p>
+    <w:p>
+      <w:pPr>
+        <w:pStyle w:val="PSI-Ttulo1"/>
+        <w:numPr>
+          <w:ilvl w:val="0"/>
+          <w:numId w:val="6"/>
+        </w:numPr>
+        <w:rPr>
+          <w:color w:val="auto"/>
+        </w:rPr>
+      </w:pPr>
+      <w:bookmarkStart w:id="67" w:name="_Toc21938378"/>
+      <w:bookmarkStart w:id="68" w:name="_Toc452044094"/>
+      <w:r>
+        <w:rPr>
+          <w:color w:val="auto"/>
+        </w:rPr>
+        <w:t>Herramientas, técnicas y metodologías</w:t>
       </w:r>
       <w:bookmarkEnd w:id="67"/>
       <w:bookmarkEnd w:id="68"/>
@@ -9899,60 +9222,43 @@
           <w:i w:val="0"/>
           <w:color w:val="auto"/>
         </w:rPr>
-        <w:t xml:space="preserve">Estas auditorías </w:t>
-      </w:r>
-      <w:r>
-        <w:rPr>
-          <w:i w:val="0"/>
-          <w:color w:val="auto"/>
-        </w:rPr>
-        <w:t>sirven</w:t>
-      </w:r>
-      <w:r>
-        <w:rPr>
-          <w:i w:val="0"/>
-          <w:color w:val="auto"/>
-        </w:rPr>
-        <w:t xml:space="preserve"> para verificar la consistencia: del código versus el documento de diseño, especificaciones de </w:t>
-      </w:r>
-      <w:proofErr w:type="spellStart"/>
-      <w:r>
-        <w:rPr>
-          <w:i w:val="0"/>
-          <w:color w:val="auto"/>
-        </w:rPr>
-        <w:t>interfase</w:t>
-      </w:r>
-      <w:proofErr w:type="spellEnd"/>
-      <w:r>
-        <w:rPr>
-          <w:i w:val="0"/>
-          <w:color w:val="auto"/>
-        </w:rPr>
-        <w:t xml:space="preserve">, implementaciones de diseño versus requerimientos funcionales, requerimientos funcionales </w:t>
-      </w:r>
-      <w:bookmarkStart w:id="69" w:name="_Toc21938370"/>
-      <w:r>
-        <w:rPr>
-          <w:i w:val="0"/>
-          <w:color w:val="auto"/>
-        </w:rPr>
-        <w:t>versus descripciones de testeo.</w:t>
-      </w:r>
-    </w:p>
-    <w:p>
-      <w:pPr>
-        <w:pStyle w:val="PSI-Ttulo3"/>
-        <w:rPr>
-          <w:color w:val="auto"/>
-        </w:rPr>
-      </w:pPr>
-      <w:bookmarkStart w:id="70" w:name="_Toc452044086"/>
-      <w:r>
-        <w:rPr>
-          <w:color w:val="auto"/>
-        </w:rPr>
-        <w:t>Revisiones de gestión</w:t>
+        <w:t>Se deben identificar herramientas de software, técnicas, y metodologías de soporte para las activida</w:t>
+      </w:r>
+      <w:r>
+        <w:rPr>
+          <w:i w:val="0"/>
+          <w:color w:val="auto"/>
+        </w:rPr>
+        <w:t>des de aseguramiento de calidad</w:t>
+      </w:r>
+      <w:r>
+        <w:rPr>
+          <w:i w:val="0"/>
+          <w:color w:val="auto"/>
+        </w:rPr>
+        <w:t>.</w:t>
+      </w:r>
+    </w:p>
+    <w:p>
+      <w:pPr>
+        <w:pStyle w:val="PSI-Ttulo1"/>
+        <w:numPr>
+          <w:ilvl w:val="0"/>
+          <w:numId w:val="6"/>
+        </w:numPr>
+        <w:rPr>
+          <w:color w:val="auto"/>
+        </w:rPr>
+      </w:pPr>
+      <w:bookmarkStart w:id="69" w:name="_Toc21938379"/>
+      <w:bookmarkStart w:id="70" w:name="_Toc452044095"/>
+      <w:bookmarkStart w:id="71" w:name="_GoBack"/>
+      <w:bookmarkEnd w:id="71"/>
+      <w:r>
+        <w:rPr>
+          <w:color w:val="auto"/>
+        </w:rPr>
+        <w:t>Gestión de riesgos</w:t>
       </w:r>
       <w:bookmarkEnd w:id="69"/>
       <w:bookmarkEnd w:id="70"/>
@@ -9970,33 +9276,8 @@
           <w:i w:val="0"/>
           <w:color w:val="auto"/>
         </w:rPr>
-        <w:t>Estas revisiones se realizan periódicamente para asegurar la ejecución de todas las actividades identificadas en este Plan. Deben realizarse por una per</w:t>
-      </w:r>
-      <w:bookmarkStart w:id="71" w:name="_Toc21938371"/>
-      <w:r>
-        <w:rPr>
-          <w:i w:val="0"/>
-          <w:color w:val="auto"/>
-        </w:rPr>
-        <w:t>sona ajena al grupo de trabajo.</w:t>
-      </w:r>
-    </w:p>
-    <w:p>
-      <w:pPr>
-        <w:pStyle w:val="PSI-Ttulo3"/>
-        <w:rPr>
-          <w:color w:val="auto"/>
-        </w:rPr>
-      </w:pPr>
-      <w:bookmarkStart w:id="72" w:name="_Toc452044087"/>
-      <w:r>
-        <w:rPr>
-          <w:color w:val="auto"/>
-        </w:rPr>
-        <w:t>Revisión del Plan de gestión de configuración</w:t>
-      </w:r>
-      <w:bookmarkEnd w:id="71"/>
-      <w:bookmarkEnd w:id="72"/>
+        <w:t>Se deben especificar los métodos y procedimientos utilizados para especificar, monitorear, y controlar las áreas de riesgo durante el proyecto.</w:t>
+      </w:r>
     </w:p>
     <w:p>
       <w:pPr>
@@ -10011,278 +9292,6 @@
           <w:i w:val="0"/>
           <w:color w:val="auto"/>
         </w:rPr>
-        <w:t>Esta revisión se realiza para asegurar la consistencia y completitud de los métodos especificados en el Plan de gesti</w:t>
-      </w:r>
-      <w:r>
-        <w:rPr>
-          <w:i w:val="0"/>
-          <w:color w:val="auto"/>
-        </w:rPr>
-        <w:t>ón de configuración.</w:t>
-      </w:r>
-    </w:p>
-    <w:p>
-      <w:pPr>
-        <w:pStyle w:val="PSI-Ttulo3"/>
-        <w:rPr>
-          <w:color w:val="auto"/>
-        </w:rPr>
-      </w:pPr>
-      <w:bookmarkStart w:id="73" w:name="_Toc21938372"/>
-      <w:bookmarkStart w:id="74" w:name="_Toc452044088"/>
-      <w:r>
-        <w:rPr>
-          <w:color w:val="auto"/>
-        </w:rPr>
-        <w:t>Revisión Post Mortem</w:t>
-      </w:r>
-      <w:bookmarkEnd w:id="73"/>
-      <w:bookmarkEnd w:id="74"/>
-    </w:p>
-    <w:p>
-      <w:pPr>
-        <w:pStyle w:val="PSI-Comentario"/>
-        <w:rPr>
-          <w:i w:val="0"/>
-          <w:color w:val="auto"/>
-        </w:rPr>
-      </w:pPr>
-      <w:r>
-        <w:rPr>
-          <w:i w:val="0"/>
-          <w:color w:val="auto"/>
-        </w:rPr>
-        <w:t xml:space="preserve">Esta revisión se realiza al concluir el proyecto para especificar las actividades de desarrollo implementadas durante el proyecto </w:t>
-      </w:r>
-      <w:r>
-        <w:rPr>
-          <w:i w:val="0"/>
-          <w:color w:val="auto"/>
-        </w:rPr>
-        <w:t>y para proveer recomendaciones.</w:t>
-      </w:r>
-    </w:p>
-    <w:p>
-      <w:pPr>
-        <w:pStyle w:val="PSI-Ttulo3"/>
-        <w:rPr>
-          <w:color w:val="auto"/>
-        </w:rPr>
-      </w:pPr>
-      <w:bookmarkStart w:id="75" w:name="_Toc21938373"/>
-      <w:bookmarkStart w:id="76" w:name="_Toc452044089"/>
-      <w:r>
-        <w:rPr>
-          <w:color w:val="auto"/>
-        </w:rPr>
-        <w:t>Agenda</w:t>
-      </w:r>
-      <w:bookmarkEnd w:id="75"/>
-      <w:bookmarkEnd w:id="76"/>
-    </w:p>
-    <w:p>
-      <w:pPr>
-        <w:pStyle w:val="PSI-Comentario"/>
-        <w:rPr>
-          <w:i w:val="0"/>
-          <w:color w:val="auto"/>
-        </w:rPr>
-      </w:pPr>
-      <w:r>
-        <w:rPr>
-          <w:i w:val="0"/>
-          <w:color w:val="auto"/>
-        </w:rPr>
-        <w:t>En esta sección se deberá especificar la agenda para las revisiones y audit</w:t>
-      </w:r>
-      <w:r>
-        <w:rPr>
-          <w:i w:val="0"/>
-          <w:color w:val="auto"/>
-        </w:rPr>
-        <w:t>orías detalladas anteriormente.</w:t>
-      </w:r>
-    </w:p>
-    <w:p>
-      <w:pPr>
-        <w:pStyle w:val="PSI-Ttulo1"/>
-        <w:rPr>
-          <w:color w:val="auto"/>
-        </w:rPr>
-      </w:pPr>
-      <w:bookmarkStart w:id="77" w:name="_Toc21938376"/>
-      <w:bookmarkStart w:id="78" w:name="_Toc452044092"/>
-      <w:r>
-        <w:rPr>
-          <w:color w:val="auto"/>
-        </w:rPr>
-        <w:t>Verificación</w:t>
-      </w:r>
-      <w:bookmarkEnd w:id="77"/>
-      <w:bookmarkEnd w:id="78"/>
-    </w:p>
-    <w:p>
-      <w:pPr>
-        <w:pStyle w:val="PSI-Comentario"/>
-        <w:rPr>
-          <w:i w:val="0"/>
-          <w:color w:val="auto"/>
-        </w:rPr>
-      </w:pPr>
-      <w:r>
-        <w:rPr>
-          <w:i w:val="0"/>
-          <w:color w:val="auto"/>
-        </w:rPr>
-        <w:t>Se debe identificar todas las verificaciones que no fueron identificadas en el Plan de V &amp; V para el software y debe especi</w:t>
-      </w:r>
-      <w:r>
-        <w:rPr>
-          <w:i w:val="0"/>
-          <w:color w:val="auto"/>
-        </w:rPr>
-        <w:t>ficar los métodos a ser usados.</w:t>
-      </w:r>
-    </w:p>
-    <w:p>
-      <w:pPr>
-        <w:pStyle w:val="PSI-Ttulo1"/>
-        <w:rPr>
-          <w:color w:val="auto"/>
-        </w:rPr>
-      </w:pPr>
-      <w:bookmarkStart w:id="79" w:name="_Toc21938377"/>
-      <w:bookmarkStart w:id="80" w:name="_Toc452044093"/>
-      <w:r>
-        <w:rPr>
-          <w:color w:val="auto"/>
-        </w:rPr>
-        <w:t>Reporte de problemas y acciones correctivas</w:t>
-      </w:r>
-      <w:bookmarkEnd w:id="79"/>
-      <w:bookmarkEnd w:id="80"/>
-    </w:p>
-    <w:p>
-      <w:pPr>
-        <w:pStyle w:val="PSI-Comentario"/>
-        <w:rPr>
-          <w:i w:val="0"/>
-          <w:color w:val="auto"/>
-        </w:rPr>
-      </w:pPr>
-      <w:r>
-        <w:rPr>
-          <w:i w:val="0"/>
-          <w:color w:val="auto"/>
-        </w:rPr>
-        <w:t>Esta sección debe incluir: Descripción de las prácticas y procedimientos que se seguirán para el reporte, seguimiento, y resolución de los problemas surgidos en el desarrollo de software; especificar los responsables comprometidos con la implementación</w:t>
-      </w:r>
-      <w:r>
-        <w:rPr>
-          <w:i w:val="0"/>
-          <w:color w:val="auto"/>
-        </w:rPr>
-        <w:t xml:space="preserve"> de estas acciones correctivas.</w:t>
-      </w:r>
-      <w:bookmarkStart w:id="81" w:name="_GoBack"/>
-      <w:bookmarkEnd w:id="81"/>
-    </w:p>
-    <w:p>
-      <w:pPr>
-        <w:pStyle w:val="PSI-Ttulo1"/>
-        <w:rPr>
-          <w:color w:val="auto"/>
-        </w:rPr>
-      </w:pPr>
-      <w:bookmarkStart w:id="82" w:name="_Toc21938378"/>
-      <w:bookmarkStart w:id="83" w:name="_Toc452044094"/>
-      <w:r>
-        <w:rPr>
-          <w:color w:val="auto"/>
-        </w:rPr>
-        <w:t>Herramientas, técnicas y metodologías</w:t>
-      </w:r>
-      <w:bookmarkEnd w:id="82"/>
-      <w:bookmarkEnd w:id="83"/>
-    </w:p>
-    <w:p>
-      <w:pPr>
-        <w:pStyle w:val="PSI-Comentario"/>
-        <w:rPr>
-          <w:i w:val="0"/>
-          <w:color w:val="auto"/>
-        </w:rPr>
-      </w:pPr>
-      <w:r>
-        <w:rPr>
-          <w:i w:val="0"/>
-          <w:color w:val="auto"/>
-        </w:rPr>
-        <w:t>Se deben identificar herramientas de software, técnicas, y metodologías de soporte para las activida</w:t>
-      </w:r>
-      <w:r>
-        <w:rPr>
-          <w:i w:val="0"/>
-          <w:color w:val="auto"/>
-        </w:rPr>
-        <w:t>des de aseguramiento de calidad</w:t>
-      </w:r>
-      <w:r>
-        <w:rPr>
-          <w:i w:val="0"/>
-          <w:color w:val="auto"/>
-        </w:rPr>
-        <w:t>.</w:t>
-      </w:r>
-    </w:p>
-    <w:p>
-      <w:pPr>
-        <w:pStyle w:val="PSI-Ttulo1"/>
-        <w:rPr>
-          <w:color w:val="auto"/>
-        </w:rPr>
-      </w:pPr>
-      <w:bookmarkStart w:id="84" w:name="_Toc21938379"/>
-      <w:bookmarkStart w:id="85" w:name="_Toc452044095"/>
-      <w:r>
-        <w:rPr>
-          <w:color w:val="auto"/>
-        </w:rPr>
-        <w:t>Gestión de riesgos</w:t>
-      </w:r>
-      <w:bookmarkEnd w:id="84"/>
-      <w:bookmarkEnd w:id="85"/>
-    </w:p>
-    <w:p>
-      <w:pPr>
-        <w:pStyle w:val="PSI-Comentario"/>
-        <w:rPr>
-          <w:i w:val="0"/>
-          <w:color w:val="auto"/>
-        </w:rPr>
-      </w:pPr>
-      <w:r>
-        <w:rPr>
-          <w:i w:val="0"/>
-          <w:color w:val="auto"/>
-        </w:rPr>
-        <w:t>Se deben especificar los métodos y procedimientos utilizados para especificar, monitorear, y controlar las áreas de riesgo durante el proyecto.</w:t>
-      </w:r>
-    </w:p>
-    <w:p>
-      <w:pPr>
-        <w:pStyle w:val="PSI-Comentario"/>
-        <w:rPr>
-          <w:i w:val="0"/>
-          <w:color w:val="auto"/>
-        </w:rPr>
-      </w:pPr>
-      <w:r>
-        <w:rPr>
-          <w:i w:val="0"/>
-          <w:color w:val="auto"/>
-        </w:rPr>
-        <w:lastRenderedPageBreak/>
         <w:t xml:space="preserve">Los riesgos identificados, la estrategia de mitigación, monitoreo y plan de contingencia a ser llevados a cabo, serán descritos en el Documento de Gestión de Riesgos, con lo cual </w:t>
       </w:r>
       <w:r>
@@ -10341,8 +9350,8 @@
           <w:color w:val="auto"/>
         </w:rPr>
       </w:pPr>
-      <w:bookmarkStart w:id="86" w:name="_Toc164002218"/>
-      <w:bookmarkStart w:id="87" w:name="_Toc452044096"/>
+      <w:bookmarkStart w:id="72" w:name="_Toc164002218"/>
+      <w:bookmarkStart w:id="73" w:name="_Toc452044096"/>
       <w:r>
         <w:rPr>
           <w:color w:val="auto"/>
@@ -10350,8 +9359,8 @@
         <w:lastRenderedPageBreak/>
         <w:t>Anexos</w:t>
       </w:r>
-      <w:bookmarkEnd w:id="86"/>
-      <w:bookmarkEnd w:id="87"/>
+      <w:bookmarkEnd w:id="72"/>
+      <w:bookmarkEnd w:id="73"/>
     </w:p>
     <w:p/>
     <w:p>
@@ -10361,19 +9370,19 @@
           <w:color w:val="auto"/>
         </w:rPr>
       </w:pPr>
-      <w:bookmarkStart w:id="88" w:name="_Toc158379396"/>
-      <w:bookmarkStart w:id="89" w:name="_Toc164002219"/>
-      <w:bookmarkStart w:id="90" w:name="_Toc452044097"/>
-      <w:bookmarkStart w:id="91" w:name="Formulario"/>
+      <w:bookmarkStart w:id="74" w:name="_Toc158379396"/>
+      <w:bookmarkStart w:id="75" w:name="_Toc164002219"/>
+      <w:bookmarkStart w:id="76" w:name="_Toc452044097"/>
+      <w:bookmarkStart w:id="77" w:name="Formulario"/>
       <w:r>
         <w:rPr>
           <w:color w:val="auto"/>
         </w:rPr>
         <w:t>Formulario de Pedidos  y Detección de Cambios</w:t>
       </w:r>
-      <w:bookmarkEnd w:id="88"/>
-      <w:bookmarkEnd w:id="89"/>
-      <w:bookmarkEnd w:id="90"/>
+      <w:bookmarkEnd w:id="74"/>
+      <w:bookmarkEnd w:id="75"/>
+      <w:bookmarkEnd w:id="76"/>
     </w:p>
     <w:p>
       <w:pPr>
@@ -10416,7 +9425,7 @@
             <w:shd w:val="clear" w:color="auto" w:fill="E6E6E6"/>
             <w:vAlign w:val="center"/>
           </w:tcPr>
-          <w:bookmarkEnd w:id="91"/>
+          <w:bookmarkEnd w:id="77"/>
           <w:p>
             <w:pPr>
               <w:pStyle w:val="PSI-Normal"/>
@@ -11005,7 +10014,7 @@
         <w:rFonts w:asciiTheme="majorHAnsi" w:hAnsiTheme="majorHAnsi" w:cstheme="majorHAnsi"/>
         <w:noProof/>
       </w:rPr>
-      <w:t>13</w:t>
+      <w:t>6</w:t>
     </w:r>
     <w:r>
       <w:rPr>
@@ -11042,7 +10051,7 @@
         <w:rFonts w:asciiTheme="majorHAnsi" w:hAnsiTheme="majorHAnsi" w:cstheme="majorHAnsi"/>
         <w:noProof/>
       </w:rPr>
-      <w:t>17</w:t>
+      <w:t>13</w:t>
     </w:r>
     <w:r>
       <w:rPr>
@@ -11526,6 +10535,232 @@
 <file path=word/numbering.xml><?xml version="1.0" encoding="utf-8"?>
 <w:numbering xmlns:wpc="http://schemas.microsoft.com/office/word/2010/wordprocessingCanvas" xmlns:mc="http://schemas.openxmlformats.org/markup-compatibility/2006" xmlns:o="urn:schemas-microsoft-com:office:office" xmlns:r="http://schemas.openxmlformats.org/officeDocument/2006/relationships" xmlns:m="http://schemas.openxmlformats.org/officeDocument/2006/math" xmlns:v="urn:schemas-microsoft-com:vml" xmlns:wp14="http://schemas.microsoft.com/office/word/2010/wordprocessingDrawing" xmlns:wp="http://schemas.openxmlformats.org/drawingml/2006/wordprocessingDrawing" xmlns:w10="urn:schemas-microsoft-com:office:word" xmlns:w="http://schemas.openxmlformats.org/wordprocessingml/2006/main" xmlns:w14="http://schemas.microsoft.com/office/word/2010/wordml" xmlns:wpg="http://schemas.microsoft.com/office/word/2010/wordprocessingGroup" xmlns:wpi="http://schemas.microsoft.com/office/word/2010/wordprocessingInk" xmlns:wne="http://schemas.microsoft.com/office/word/2006/wordml" xmlns:wps="http://schemas.microsoft.com/office/word/2010/wordprocessingShape" mc:Ignorable="w14 wp14">
   <w:abstractNum w:abstractNumId="0">
+    <w:nsid w:val="1E7651BD"/>
+    <w:multiLevelType w:val="multilevel"/>
+    <w:tmpl w:val="EEB2C4B2"/>
+    <w:lvl w:ilvl="0">
+      <w:start w:val="5"/>
+      <w:numFmt w:val="decimal"/>
+      <w:lvlText w:val="%1"/>
+      <w:lvlJc w:val="left"/>
+      <w:pPr>
+        <w:ind w:left="390" w:hanging="390"/>
+      </w:pPr>
+      <w:rPr>
+        <w:rFonts w:hint="default"/>
+      </w:rPr>
+    </w:lvl>
+    <w:lvl w:ilvl="1">
+      <w:start w:val="1"/>
+      <w:numFmt w:val="decimal"/>
+      <w:lvlText w:val="%1.%2"/>
+      <w:lvlJc w:val="left"/>
+      <w:pPr>
+        <w:ind w:left="1440" w:hanging="720"/>
+      </w:pPr>
+      <w:rPr>
+        <w:rFonts w:hint="default"/>
+      </w:rPr>
+    </w:lvl>
+    <w:lvl w:ilvl="2">
+      <w:start w:val="1"/>
+      <w:numFmt w:val="decimal"/>
+      <w:lvlText w:val="%1.%2.%3"/>
+      <w:lvlJc w:val="left"/>
+      <w:pPr>
+        <w:ind w:left="2160" w:hanging="720"/>
+      </w:pPr>
+      <w:rPr>
+        <w:rFonts w:hint="default"/>
+      </w:rPr>
+    </w:lvl>
+    <w:lvl w:ilvl="3">
+      <w:start w:val="1"/>
+      <w:numFmt w:val="decimal"/>
+      <w:lvlText w:val="%1.%2.%3.%4"/>
+      <w:lvlJc w:val="left"/>
+      <w:pPr>
+        <w:ind w:left="3240" w:hanging="1080"/>
+      </w:pPr>
+      <w:rPr>
+        <w:rFonts w:hint="default"/>
+      </w:rPr>
+    </w:lvl>
+    <w:lvl w:ilvl="4">
+      <w:start w:val="1"/>
+      <w:numFmt w:val="decimal"/>
+      <w:lvlText w:val="%1.%2.%3.%4.%5"/>
+      <w:lvlJc w:val="left"/>
+      <w:pPr>
+        <w:ind w:left="4320" w:hanging="1440"/>
+      </w:pPr>
+      <w:rPr>
+        <w:rFonts w:hint="default"/>
+      </w:rPr>
+    </w:lvl>
+    <w:lvl w:ilvl="5">
+      <w:start w:val="1"/>
+      <w:numFmt w:val="decimal"/>
+      <w:lvlText w:val="%1.%2.%3.%4.%5.%6"/>
+      <w:lvlJc w:val="left"/>
+      <w:pPr>
+        <w:ind w:left="5040" w:hanging="1440"/>
+      </w:pPr>
+      <w:rPr>
+        <w:rFonts w:hint="default"/>
+      </w:rPr>
+    </w:lvl>
+    <w:lvl w:ilvl="6">
+      <w:start w:val="1"/>
+      <w:numFmt w:val="decimal"/>
+      <w:lvlText w:val="%1.%2.%3.%4.%5.%6.%7"/>
+      <w:lvlJc w:val="left"/>
+      <w:pPr>
+        <w:ind w:left="6120" w:hanging="1800"/>
+      </w:pPr>
+      <w:rPr>
+        <w:rFonts w:hint="default"/>
+      </w:rPr>
+    </w:lvl>
+    <w:lvl w:ilvl="7">
+      <w:start w:val="1"/>
+      <w:numFmt w:val="decimal"/>
+      <w:lvlText w:val="%1.%2.%3.%4.%5.%6.%7.%8"/>
+      <w:lvlJc w:val="left"/>
+      <w:pPr>
+        <w:ind w:left="7200" w:hanging="2160"/>
+      </w:pPr>
+      <w:rPr>
+        <w:rFonts w:hint="default"/>
+      </w:rPr>
+    </w:lvl>
+    <w:lvl w:ilvl="8">
+      <w:start w:val="1"/>
+      <w:numFmt w:val="decimal"/>
+      <w:lvlText w:val="%1.%2.%3.%4.%5.%6.%7.%8.%9"/>
+      <w:lvlJc w:val="left"/>
+      <w:pPr>
+        <w:ind w:left="7920" w:hanging="2160"/>
+      </w:pPr>
+      <w:rPr>
+        <w:rFonts w:hint="default"/>
+      </w:rPr>
+    </w:lvl>
+  </w:abstractNum>
+  <w:abstractNum w:abstractNumId="1">
+    <w:nsid w:val="3D7157AB"/>
+    <w:multiLevelType w:val="multilevel"/>
+    <w:tmpl w:val="25AC87C4"/>
+    <w:lvl w:ilvl="0">
+      <w:start w:val="4"/>
+      <w:numFmt w:val="decimal"/>
+      <w:lvlText w:val="%1"/>
+      <w:lvlJc w:val="left"/>
+      <w:pPr>
+        <w:ind w:left="390" w:hanging="390"/>
+      </w:pPr>
+      <w:rPr>
+        <w:rFonts w:hint="default"/>
+      </w:rPr>
+    </w:lvl>
+    <w:lvl w:ilvl="1">
+      <w:start w:val="1"/>
+      <w:numFmt w:val="decimal"/>
+      <w:lvlText w:val="%1.%2"/>
+      <w:lvlJc w:val="left"/>
+      <w:pPr>
+        <w:ind w:left="1440" w:hanging="720"/>
+      </w:pPr>
+      <w:rPr>
+        <w:rFonts w:hint="default"/>
+      </w:rPr>
+    </w:lvl>
+    <w:lvl w:ilvl="2">
+      <w:start w:val="1"/>
+      <w:numFmt w:val="decimal"/>
+      <w:lvlText w:val="%1.%2.%3"/>
+      <w:lvlJc w:val="left"/>
+      <w:pPr>
+        <w:ind w:left="2160" w:hanging="720"/>
+      </w:pPr>
+      <w:rPr>
+        <w:rFonts w:hint="default"/>
+      </w:rPr>
+    </w:lvl>
+    <w:lvl w:ilvl="3">
+      <w:start w:val="1"/>
+      <w:numFmt w:val="decimal"/>
+      <w:lvlText w:val="%1.%2.%3.%4"/>
+      <w:lvlJc w:val="left"/>
+      <w:pPr>
+        <w:ind w:left="3240" w:hanging="1080"/>
+      </w:pPr>
+      <w:rPr>
+        <w:rFonts w:hint="default"/>
+      </w:rPr>
+    </w:lvl>
+    <w:lvl w:ilvl="4">
+      <w:start w:val="1"/>
+      <w:numFmt w:val="decimal"/>
+      <w:lvlText w:val="%1.%2.%3.%4.%5"/>
+      <w:lvlJc w:val="left"/>
+      <w:pPr>
+        <w:ind w:left="4320" w:hanging="1440"/>
+      </w:pPr>
+      <w:rPr>
+        <w:rFonts w:hint="default"/>
+      </w:rPr>
+    </w:lvl>
+    <w:lvl w:ilvl="5">
+      <w:start w:val="1"/>
+      <w:numFmt w:val="decimal"/>
+      <w:lvlText w:val="%1.%2.%3.%4.%5.%6"/>
+      <w:lvlJc w:val="left"/>
+      <w:pPr>
+        <w:ind w:left="5040" w:hanging="1440"/>
+      </w:pPr>
+      <w:rPr>
+        <w:rFonts w:hint="default"/>
+      </w:rPr>
+    </w:lvl>
+    <w:lvl w:ilvl="6">
+      <w:start w:val="1"/>
+      <w:numFmt w:val="decimal"/>
+      <w:lvlText w:val="%1.%2.%3.%4.%5.%6.%7"/>
+      <w:lvlJc w:val="left"/>
+      <w:pPr>
+        <w:ind w:left="6120" w:hanging="1800"/>
+      </w:pPr>
+      <w:rPr>
+        <w:rFonts w:hint="default"/>
+      </w:rPr>
+    </w:lvl>
+    <w:lvl w:ilvl="7">
+      <w:start w:val="1"/>
+      <w:numFmt w:val="decimal"/>
+      <w:lvlText w:val="%1.%2.%3.%4.%5.%6.%7.%8"/>
+      <w:lvlJc w:val="left"/>
+      <w:pPr>
+        <w:ind w:left="7200" w:hanging="2160"/>
+      </w:pPr>
+      <w:rPr>
+        <w:rFonts w:hint="default"/>
+      </w:rPr>
+    </w:lvl>
+    <w:lvl w:ilvl="8">
+      <w:start w:val="1"/>
+      <w:numFmt w:val="decimal"/>
+      <w:lvlText w:val="%1.%2.%3.%4.%5.%6.%7.%8.%9"/>
+      <w:lvlJc w:val="left"/>
+      <w:pPr>
+        <w:ind w:left="7920" w:hanging="2160"/>
+      </w:pPr>
+      <w:rPr>
+        <w:rFonts w:hint="default"/>
+      </w:rPr>
+    </w:lvl>
+  </w:abstractNum>
+  <w:abstractNum w:abstractNumId="2">
     <w:nsid w:val="401359A4"/>
     <w:multiLevelType w:val="hybridMultilevel"/>
     <w:tmpl w:val="7C5898BC"/>
@@ -11615,7 +10850,7 @@
       </w:pPr>
     </w:lvl>
   </w:abstractNum>
-  <w:abstractNum w:abstractNumId="1">
+  <w:abstractNum w:abstractNumId="3">
     <w:nsid w:val="42E93270"/>
     <w:multiLevelType w:val="multilevel"/>
     <w:tmpl w:val="8234A696"/>
@@ -11758,7 +10993,7 @@
       </w:rPr>
     </w:lvl>
   </w:abstractNum>
-  <w:abstractNum w:abstractNumId="2">
+  <w:abstractNum w:abstractNumId="4">
     <w:nsid w:val="54DE7D55"/>
     <w:multiLevelType w:val="hybridMultilevel"/>
     <w:tmpl w:val="25221556"/>
@@ -11871,7 +11106,7 @@
       </w:rPr>
     </w:lvl>
   </w:abstractNum>
-  <w:abstractNum w:abstractNumId="3">
+  <w:abstractNum w:abstractNumId="5">
     <w:nsid w:val="55225098"/>
     <w:multiLevelType w:val="multilevel"/>
     <w:tmpl w:val="B75A9F3C"/>
@@ -11997,7 +11232,241 @@
       </w:rPr>
     </w:lvl>
   </w:abstractNum>
-  <w:abstractNum w:abstractNumId="4">
+  <w:abstractNum w:abstractNumId="6">
+    <w:nsid w:val="5DA95C0A"/>
+    <w:multiLevelType w:val="multilevel"/>
+    <w:tmpl w:val="490A9C42"/>
+    <w:lvl w:ilvl="0">
+      <w:start w:val="6"/>
+      <w:numFmt w:val="decimal"/>
+      <w:lvlText w:val="%1"/>
+      <w:lvlJc w:val="left"/>
+      <w:pPr>
+        <w:ind w:left="390" w:hanging="390"/>
+      </w:pPr>
+      <w:rPr>
+        <w:rFonts w:hint="default"/>
+      </w:rPr>
+    </w:lvl>
+    <w:lvl w:ilvl="1">
+      <w:start w:val="1"/>
+      <w:numFmt w:val="decimal"/>
+      <w:lvlText w:val="%1.%2"/>
+      <w:lvlJc w:val="left"/>
+      <w:pPr>
+        <w:ind w:left="1440" w:hanging="720"/>
+      </w:pPr>
+      <w:rPr>
+        <w:rFonts w:hint="default"/>
+      </w:rPr>
+    </w:lvl>
+    <w:lvl w:ilvl="2">
+      <w:start w:val="1"/>
+      <w:numFmt w:val="decimal"/>
+      <w:lvlText w:val="%1.%2.%3"/>
+      <w:lvlJc w:val="left"/>
+      <w:pPr>
+        <w:ind w:left="2160" w:hanging="720"/>
+      </w:pPr>
+      <w:rPr>
+        <w:rFonts w:hint="default"/>
+      </w:rPr>
+    </w:lvl>
+    <w:lvl w:ilvl="3">
+      <w:start w:val="1"/>
+      <w:numFmt w:val="decimal"/>
+      <w:lvlText w:val="%1.%2.%3.%4"/>
+      <w:lvlJc w:val="left"/>
+      <w:pPr>
+        <w:ind w:left="3240" w:hanging="1080"/>
+      </w:pPr>
+      <w:rPr>
+        <w:rFonts w:hint="default"/>
+      </w:rPr>
+    </w:lvl>
+    <w:lvl w:ilvl="4">
+      <w:start w:val="1"/>
+      <w:numFmt w:val="decimal"/>
+      <w:lvlText w:val="%1.%2.%3.%4.%5"/>
+      <w:lvlJc w:val="left"/>
+      <w:pPr>
+        <w:ind w:left="4320" w:hanging="1440"/>
+      </w:pPr>
+      <w:rPr>
+        <w:rFonts w:hint="default"/>
+      </w:rPr>
+    </w:lvl>
+    <w:lvl w:ilvl="5">
+      <w:start w:val="1"/>
+      <w:numFmt w:val="decimal"/>
+      <w:lvlText w:val="%1.%2.%3.%4.%5.%6"/>
+      <w:lvlJc w:val="left"/>
+      <w:pPr>
+        <w:ind w:left="5040" w:hanging="1440"/>
+      </w:pPr>
+      <w:rPr>
+        <w:rFonts w:hint="default"/>
+      </w:rPr>
+    </w:lvl>
+    <w:lvl w:ilvl="6">
+      <w:start w:val="1"/>
+      <w:numFmt w:val="decimal"/>
+      <w:lvlText w:val="%1.%2.%3.%4.%5.%6.%7"/>
+      <w:lvlJc w:val="left"/>
+      <w:pPr>
+        <w:ind w:left="6120" w:hanging="1800"/>
+      </w:pPr>
+      <w:rPr>
+        <w:rFonts w:hint="default"/>
+      </w:rPr>
+    </w:lvl>
+    <w:lvl w:ilvl="7">
+      <w:start w:val="1"/>
+      <w:numFmt w:val="decimal"/>
+      <w:lvlText w:val="%1.%2.%3.%4.%5.%6.%7.%8"/>
+      <w:lvlJc w:val="left"/>
+      <w:pPr>
+        <w:ind w:left="7200" w:hanging="2160"/>
+      </w:pPr>
+      <w:rPr>
+        <w:rFonts w:hint="default"/>
+      </w:rPr>
+    </w:lvl>
+    <w:lvl w:ilvl="8">
+      <w:start w:val="1"/>
+      <w:numFmt w:val="decimal"/>
+      <w:lvlText w:val="%1.%2.%3.%4.%5.%6.%7.%8.%9"/>
+      <w:lvlJc w:val="left"/>
+      <w:pPr>
+        <w:ind w:left="7920" w:hanging="2160"/>
+      </w:pPr>
+      <w:rPr>
+        <w:rFonts w:hint="default"/>
+      </w:rPr>
+    </w:lvl>
+  </w:abstractNum>
+  <w:abstractNum w:abstractNumId="7">
+    <w:nsid w:val="6EAA37CB"/>
+    <w:multiLevelType w:val="multilevel"/>
+    <w:tmpl w:val="D7E29E64"/>
+    <w:lvl w:ilvl="0">
+      <w:start w:val="1"/>
+      <w:numFmt w:val="decimal"/>
+      <w:lvlText w:val="%1."/>
+      <w:lvlJc w:val="left"/>
+      <w:pPr>
+        <w:ind w:left="720" w:hanging="360"/>
+      </w:pPr>
+      <w:rPr>
+        <w:rFonts w:hint="default"/>
+      </w:rPr>
+    </w:lvl>
+    <w:lvl w:ilvl="1">
+      <w:start w:val="1"/>
+      <w:numFmt w:val="decimal"/>
+      <w:isLgl/>
+      <w:lvlText w:val="%1.%2."/>
+      <w:lvlJc w:val="left"/>
+      <w:pPr>
+        <w:ind w:left="1080" w:hanging="720"/>
+      </w:pPr>
+      <w:rPr>
+        <w:rFonts w:hint="default"/>
+      </w:rPr>
+    </w:lvl>
+    <w:lvl w:ilvl="2">
+      <w:start w:val="1"/>
+      <w:numFmt w:val="decimal"/>
+      <w:isLgl/>
+      <w:lvlText w:val="%1.%2.%3."/>
+      <w:lvlJc w:val="left"/>
+      <w:pPr>
+        <w:ind w:left="1080" w:hanging="720"/>
+      </w:pPr>
+      <w:rPr>
+        <w:rFonts w:hint="default"/>
+      </w:rPr>
+    </w:lvl>
+    <w:lvl w:ilvl="3">
+      <w:start w:val="1"/>
+      <w:numFmt w:val="decimal"/>
+      <w:isLgl/>
+      <w:lvlText w:val="%1.%2.%3.%4."/>
+      <w:lvlJc w:val="left"/>
+      <w:pPr>
+        <w:ind w:left="1440" w:hanging="1080"/>
+      </w:pPr>
+      <w:rPr>
+        <w:rFonts w:hint="default"/>
+      </w:rPr>
+    </w:lvl>
+    <w:lvl w:ilvl="4">
+      <w:start w:val="1"/>
+      <w:numFmt w:val="decimal"/>
+      <w:isLgl/>
+      <w:lvlText w:val="%1.%2.%3.%4.%5."/>
+      <w:lvlJc w:val="left"/>
+      <w:pPr>
+        <w:ind w:left="1800" w:hanging="1440"/>
+      </w:pPr>
+      <w:rPr>
+        <w:rFonts w:hint="default"/>
+      </w:rPr>
+    </w:lvl>
+    <w:lvl w:ilvl="5">
+      <w:start w:val="1"/>
+      <w:numFmt w:val="decimal"/>
+      <w:isLgl/>
+      <w:lvlText w:val="%1.%2.%3.%4.%5.%6."/>
+      <w:lvlJc w:val="left"/>
+      <w:pPr>
+        <w:ind w:left="1800" w:hanging="1440"/>
+      </w:pPr>
+      <w:rPr>
+        <w:rFonts w:hint="default"/>
+      </w:rPr>
+    </w:lvl>
+    <w:lvl w:ilvl="6">
+      <w:start w:val="1"/>
+      <w:numFmt w:val="decimal"/>
+      <w:isLgl/>
+      <w:lvlText w:val="%1.%2.%3.%4.%5.%6.%7."/>
+      <w:lvlJc w:val="left"/>
+      <w:pPr>
+        <w:ind w:left="2160" w:hanging="1800"/>
+      </w:pPr>
+      <w:rPr>
+        <w:rFonts w:hint="default"/>
+      </w:rPr>
+    </w:lvl>
+    <w:lvl w:ilvl="7">
+      <w:start w:val="1"/>
+      <w:numFmt w:val="decimal"/>
+      <w:isLgl/>
+      <w:lvlText w:val="%1.%2.%3.%4.%5.%6.%7.%8."/>
+      <w:lvlJc w:val="left"/>
+      <w:pPr>
+        <w:ind w:left="2160" w:hanging="1800"/>
+      </w:pPr>
+      <w:rPr>
+        <w:rFonts w:hint="default"/>
+      </w:rPr>
+    </w:lvl>
+    <w:lvl w:ilvl="8">
+      <w:start w:val="1"/>
+      <w:numFmt w:val="decimal"/>
+      <w:isLgl/>
+      <w:lvlText w:val="%1.%2.%3.%4.%5.%6.%7.%8.%9."/>
+      <w:lvlJc w:val="left"/>
+      <w:pPr>
+        <w:ind w:left="2520" w:hanging="2160"/>
+      </w:pPr>
+      <w:rPr>
+        <w:rFonts w:hint="default"/>
+      </w:rPr>
+    </w:lvl>
+  </w:abstractNum>
+  <w:abstractNum w:abstractNumId="8">
     <w:nsid w:val="7DD64906"/>
     <w:multiLevelType w:val="hybridMultilevel"/>
     <w:tmpl w:val="795E7434"/>
@@ -12112,19 +11581,31 @@
     </w:lvl>
   </w:abstractNum>
   <w:num w:numId="1">
+    <w:abstractNumId w:val="8"/>
+  </w:num>
+  <w:num w:numId="2">
+    <w:abstractNumId w:val="3"/>
+  </w:num>
+  <w:num w:numId="3">
+    <w:abstractNumId w:val="2"/>
+  </w:num>
+  <w:num w:numId="4">
+    <w:abstractNumId w:val="5"/>
+  </w:num>
+  <w:num w:numId="5">
     <w:abstractNumId w:val="4"/>
   </w:num>
-  <w:num w:numId="2">
+  <w:num w:numId="6">
+    <w:abstractNumId w:val="7"/>
+  </w:num>
+  <w:num w:numId="7">
     <w:abstractNumId w:val="1"/>
   </w:num>
-  <w:num w:numId="3">
+  <w:num w:numId="8">
     <w:abstractNumId w:val="0"/>
   </w:num>
-  <w:num w:numId="4">
-    <w:abstractNumId w:val="3"/>
-  </w:num>
-  <w:num w:numId="5">
-    <w:abstractNumId w:val="2"/>
+  <w:num w:numId="9">
+    <w:abstractNumId w:val="6"/>
   </w:num>
   <w:numIdMacAtCleanup w:val="2"/>
 </w:numbering>
@@ -14771,7 +14252,7 @@
 </file>
 
 <file path=customXml/itemProps2.xml><?xml version="1.0" encoding="utf-8"?>
-<ds:datastoreItem xmlns:ds="http://schemas.openxmlformats.org/officeDocument/2006/customXml" ds:itemID="{4F42BD91-0DEC-4A51-8775-38EF58FC3A2E}">
+<ds:datastoreItem xmlns:ds="http://schemas.openxmlformats.org/officeDocument/2006/customXml" ds:itemID="{AB6118E5-FEB9-4039-A86C-875DF2BA8CC4}">
   <ds:schemaRefs>
     <ds:schemaRef ds:uri="http://schemas.openxmlformats.org/officeDocument/2006/bibliography"/>
   </ds:schemaRefs>

</xml_diff>

<commit_message>
modif gestion de calidad
</commit_message>
<xml_diff>
--- a/Gestion de Calidad DeliveryAppV1.2.docx
+++ b/Gestion de Calidad DeliveryAppV1.2.docx
@@ -4668,15 +4668,6 @@
     </w:p>
     <w:p>
       <w:pPr>
-        <w:pStyle w:val="PSI-Comentario"/>
-        <w:rPr>
-          <w:i w:val="0"/>
-          <w:color w:val="auto"/>
-        </w:rPr>
-      </w:pPr>
-    </w:p>
-    <w:p>
-      <w:pPr>
         <w:pStyle w:val="PSI-Ttulo2"/>
         <w:numPr>
           <w:ilvl w:val="0"/>
@@ -4814,7 +4805,6 @@
         <w:rPr>
           <w:color w:val="auto"/>
         </w:rPr>
-        <w:lastRenderedPageBreak/>
         <w:t>Gestión</w:t>
       </w:r>
       <w:bookmarkEnd w:id="4"/>
@@ -4867,6 +4857,7 @@
         <w:rPr>
           <w:color w:val="auto"/>
         </w:rPr>
+        <w:lastRenderedPageBreak/>
         <w:t>Organización</w:t>
       </w:r>
       <w:bookmarkEnd w:id="6"/>
@@ -5202,6 +5193,481 @@
     </w:p>
     <w:p>
       <w:pPr>
+        <w:pStyle w:val="PSI-Comentario"/>
+        <w:rPr>
+          <w:i w:val="0"/>
+          <w:color w:val="auto"/>
+        </w:rPr>
+      </w:pPr>
+      <w:r>
+        <w:rPr>
+          <w:i w:val="0"/>
+          <w:color w:val="auto"/>
+        </w:rPr>
+        <w:t xml:space="preserve">1. </w:t>
+      </w:r>
+      <w:r>
+        <w:rPr>
+          <w:i w:val="0"/>
+          <w:color w:val="auto"/>
+        </w:rPr>
+        <w:t>Este numeral se evalúa con la Revisión del Manual de Calidad.</w:t>
+      </w:r>
+    </w:p>
+    <w:p>
+      <w:pPr>
+        <w:pStyle w:val="PSI-Comentario"/>
+        <w:rPr>
+          <w:i w:val="0"/>
+          <w:color w:val="auto"/>
+        </w:rPr>
+      </w:pPr>
+      <w:r>
+        <w:rPr>
+          <w:i w:val="0"/>
+          <w:color w:val="auto"/>
+        </w:rPr>
+        <w:t xml:space="preserve">2. </w:t>
+      </w:r>
+      <w:r>
+        <w:rPr>
+          <w:i w:val="0"/>
+          <w:color w:val="auto"/>
+        </w:rPr>
+        <w:t>¿Cuáles son los procesos de la organización?</w:t>
+      </w:r>
+    </w:p>
+    <w:p>
+      <w:pPr>
+        <w:pStyle w:val="PSI-Comentario"/>
+        <w:rPr>
+          <w:i w:val="0"/>
+          <w:color w:val="auto"/>
+        </w:rPr>
+      </w:pPr>
+      <w:r>
+        <w:rPr>
+          <w:i w:val="0"/>
+          <w:color w:val="auto"/>
+        </w:rPr>
+        <w:t>3.</w:t>
+      </w:r>
+      <w:r>
+        <w:rPr>
+          <w:i w:val="0"/>
+          <w:color w:val="auto"/>
+        </w:rPr>
+        <w:t xml:space="preserve"> ¿Se encuentran identificados los procesos del sistema?</w:t>
+      </w:r>
+    </w:p>
+    <w:p>
+      <w:pPr>
+        <w:pStyle w:val="PSI-Comentario"/>
+        <w:rPr>
+          <w:i w:val="0"/>
+          <w:color w:val="auto"/>
+        </w:rPr>
+      </w:pPr>
+      <w:r>
+        <w:rPr>
+          <w:i w:val="0"/>
+          <w:color w:val="auto"/>
+        </w:rPr>
+        <w:t xml:space="preserve">4. </w:t>
+      </w:r>
+      <w:r>
+        <w:rPr>
+          <w:i w:val="0"/>
+          <w:color w:val="auto"/>
+        </w:rPr>
+        <w:t>¿Se ha determinado la secuencia e interacción de estos procesos?</w:t>
+      </w:r>
+    </w:p>
+    <w:p>
+      <w:pPr>
+        <w:pStyle w:val="PSI-Comentario"/>
+        <w:rPr>
+          <w:i w:val="0"/>
+          <w:color w:val="auto"/>
+        </w:rPr>
+      </w:pPr>
+      <w:r>
+        <w:rPr>
+          <w:i w:val="0"/>
+          <w:color w:val="auto"/>
+        </w:rPr>
+        <w:t xml:space="preserve">5. </w:t>
+      </w:r>
+      <w:r>
+        <w:rPr>
+          <w:i w:val="0"/>
+          <w:color w:val="auto"/>
+        </w:rPr>
+        <w:t>¿Existe mapa o diagrama de procesos, que represente la forma como se realizan los</w:t>
+      </w:r>
+      <w:r>
+        <w:rPr>
+          <w:i w:val="0"/>
+          <w:color w:val="auto"/>
+        </w:rPr>
+        <w:t xml:space="preserve"> </w:t>
+      </w:r>
+      <w:r>
+        <w:rPr>
+          <w:i w:val="0"/>
+          <w:color w:val="auto"/>
+        </w:rPr>
+        <w:t>productos o servicios?</w:t>
+      </w:r>
+    </w:p>
+    <w:p>
+      <w:pPr>
+        <w:pStyle w:val="PSI-Comentario"/>
+        <w:rPr>
+          <w:i w:val="0"/>
+          <w:color w:val="auto"/>
+        </w:rPr>
+      </w:pPr>
+      <w:r>
+        <w:rPr>
+          <w:i w:val="0"/>
+          <w:color w:val="auto"/>
+        </w:rPr>
+        <w:t xml:space="preserve">6. </w:t>
+      </w:r>
+      <w:r>
+        <w:rPr>
+          <w:i w:val="0"/>
+          <w:color w:val="auto"/>
+        </w:rPr>
+        <w:t>¿Se determinan los métodos y criterios requeridos para asegurar que la operación como el</w:t>
+      </w:r>
+      <w:r>
+        <w:rPr>
+          <w:i w:val="0"/>
+          <w:color w:val="auto"/>
+        </w:rPr>
+        <w:t xml:space="preserve"> </w:t>
+      </w:r>
+      <w:r>
+        <w:rPr>
+          <w:i w:val="0"/>
+          <w:color w:val="auto"/>
+        </w:rPr>
+        <w:t>control de los procesos sean eficaces?</w:t>
+      </w:r>
+    </w:p>
+    <w:p>
+      <w:pPr>
+        <w:pStyle w:val="PSI-Comentario"/>
+        <w:rPr>
+          <w:i w:val="0"/>
+          <w:color w:val="auto"/>
+        </w:rPr>
+      </w:pPr>
+      <w:r>
+        <w:rPr>
+          <w:i w:val="0"/>
+          <w:color w:val="auto"/>
+        </w:rPr>
+        <w:t xml:space="preserve">7. </w:t>
+      </w:r>
+      <w:r>
+        <w:rPr>
+          <w:i w:val="0"/>
+          <w:color w:val="auto"/>
+        </w:rPr>
+        <w:t>¿La organización, asegura la disponibilidad de recursos e información necesarios para</w:t>
+      </w:r>
+      <w:r>
+        <w:rPr>
+          <w:i w:val="0"/>
+          <w:color w:val="auto"/>
+        </w:rPr>
+        <w:t xml:space="preserve"> </w:t>
+      </w:r>
+      <w:r>
+        <w:rPr>
+          <w:i w:val="0"/>
+          <w:color w:val="auto"/>
+        </w:rPr>
+        <w:t>apoyar el funcionamiento y el seguimiento de los procesos?</w:t>
+      </w:r>
+    </w:p>
+    <w:p>
+      <w:pPr>
+        <w:pStyle w:val="PSI-Comentario"/>
+        <w:rPr>
+          <w:i w:val="0"/>
+          <w:color w:val="auto"/>
+        </w:rPr>
+      </w:pPr>
+      <w:r>
+        <w:rPr>
+          <w:i w:val="0"/>
+          <w:color w:val="auto"/>
+        </w:rPr>
+        <w:t xml:space="preserve">8. </w:t>
+      </w:r>
+      <w:r>
+        <w:rPr>
+          <w:i w:val="0"/>
+          <w:color w:val="auto"/>
+        </w:rPr>
+        <w:t>¿La organización, mide, realiza el seguimiento y analiza estos procesos?</w:t>
+      </w:r>
+    </w:p>
+    <w:p>
+      <w:pPr>
+        <w:pStyle w:val="PSI-Comentario"/>
+        <w:rPr>
+          <w:i w:val="0"/>
+          <w:color w:val="auto"/>
+        </w:rPr>
+      </w:pPr>
+      <w:r>
+        <w:rPr>
+          <w:i w:val="0"/>
+          <w:color w:val="auto"/>
+        </w:rPr>
+        <w:lastRenderedPageBreak/>
+        <w:t xml:space="preserve">9. </w:t>
+      </w:r>
+      <w:r>
+        <w:rPr>
+          <w:i w:val="0"/>
+          <w:color w:val="auto"/>
+        </w:rPr>
+        <w:t>¿La organización ha implantado las acciones necesarias para alcanzar los resultados</w:t>
+      </w:r>
+      <w:r>
+        <w:rPr>
+          <w:i w:val="0"/>
+          <w:color w:val="auto"/>
+        </w:rPr>
+        <w:t xml:space="preserve"> </w:t>
+      </w:r>
+      <w:r>
+        <w:rPr>
+          <w:i w:val="0"/>
+          <w:color w:val="auto"/>
+        </w:rPr>
+        <w:t>previstos y la Mejora continua de estos procesos?</w:t>
+      </w:r>
+    </w:p>
+    <w:p>
+      <w:pPr>
+        <w:pStyle w:val="PSI-Comentario"/>
+        <w:rPr>
+          <w:i w:val="0"/>
+          <w:color w:val="auto"/>
+        </w:rPr>
+      </w:pPr>
+      <w:r>
+        <w:rPr>
+          <w:i w:val="0"/>
+          <w:color w:val="auto"/>
+        </w:rPr>
+        <w:t>En el caso que la organización tenga contratado externamente cualquier proceso que</w:t>
+      </w:r>
+      <w:r>
+        <w:rPr>
+          <w:i w:val="0"/>
+          <w:color w:val="auto"/>
+        </w:rPr>
+        <w:t xml:space="preserve"> </w:t>
+      </w:r>
+      <w:r>
+        <w:rPr>
+          <w:i w:val="0"/>
+          <w:color w:val="auto"/>
+        </w:rPr>
+        <w:t>afecte a la conformidad del producto con los requisitos, aplican entre otras las siguientes</w:t>
+      </w:r>
+      <w:r>
+        <w:rPr>
+          <w:i w:val="0"/>
+          <w:color w:val="auto"/>
+        </w:rPr>
+        <w:t xml:space="preserve"> </w:t>
+      </w:r>
+      <w:r>
+        <w:rPr>
+          <w:i w:val="0"/>
+          <w:color w:val="auto"/>
+        </w:rPr>
+        <w:t>preguntas.</w:t>
+      </w:r>
+    </w:p>
+    <w:p>
+      <w:pPr>
+        <w:pStyle w:val="PSI-Comentario"/>
+        <w:rPr>
+          <w:i w:val="0"/>
+          <w:color w:val="auto"/>
+        </w:rPr>
+      </w:pPr>
+      <w:r>
+        <w:rPr>
+          <w:i w:val="0"/>
+          <w:color w:val="auto"/>
+        </w:rPr>
+        <w:t xml:space="preserve">10. </w:t>
+      </w:r>
+      <w:r>
+        <w:rPr>
+          <w:i w:val="0"/>
+          <w:color w:val="auto"/>
+        </w:rPr>
+        <w:t>¿</w:t>
+      </w:r>
+      <w:r>
+        <w:rPr>
+          <w:i w:val="0"/>
+          <w:color w:val="auto"/>
+        </w:rPr>
+        <w:t>Cuáles</w:t>
+      </w:r>
+      <w:r>
+        <w:rPr>
+          <w:i w:val="0"/>
+          <w:color w:val="auto"/>
+        </w:rPr>
+        <w:t xml:space="preserve"> procesos son contratados con terceros?</w:t>
+      </w:r>
+    </w:p>
+    <w:p>
+      <w:pPr>
+        <w:pStyle w:val="PSI-Comentario"/>
+        <w:rPr>
+          <w:i w:val="0"/>
+          <w:color w:val="auto"/>
+        </w:rPr>
+      </w:pPr>
+      <w:r>
+        <w:rPr>
+          <w:i w:val="0"/>
+          <w:color w:val="auto"/>
+        </w:rPr>
+        <w:t xml:space="preserve">11. </w:t>
+      </w:r>
+      <w:r>
+        <w:rPr>
+          <w:i w:val="0"/>
+          <w:color w:val="auto"/>
+        </w:rPr>
+        <w:t>¿Cómo se gestionan esos procesos?</w:t>
+      </w:r>
+    </w:p>
+    <w:p>
+      <w:pPr>
+        <w:pStyle w:val="PSI-Comentario"/>
+        <w:rPr>
+          <w:i w:val="0"/>
+          <w:color w:val="auto"/>
+        </w:rPr>
+      </w:pPr>
+      <w:r>
+        <w:rPr>
+          <w:i w:val="0"/>
+          <w:color w:val="auto"/>
+        </w:rPr>
+        <w:t xml:space="preserve">12. </w:t>
+      </w:r>
+      <w:r>
+        <w:rPr>
+          <w:i w:val="0"/>
+          <w:color w:val="auto"/>
+        </w:rPr>
+        <w:t>¿Cómo se controlan los procesos subcontratados externamente?</w:t>
+      </w:r>
+    </w:p>
+    <w:p>
+      <w:pPr>
+        <w:pStyle w:val="PSI-Comentario"/>
+        <w:rPr>
+          <w:i w:val="0"/>
+          <w:color w:val="auto"/>
+        </w:rPr>
+      </w:pPr>
+      <w:r>
+        <w:rPr>
+          <w:i w:val="0"/>
+          <w:color w:val="auto"/>
+        </w:rPr>
+        <w:t xml:space="preserve">13. </w:t>
+      </w:r>
+      <w:r>
+        <w:rPr>
+          <w:i w:val="0"/>
+          <w:color w:val="auto"/>
+        </w:rPr>
+        <w:t>¿El control de dichos procesos contratados externamente están identificados en el sistema</w:t>
+      </w:r>
+      <w:r>
+        <w:rPr>
+          <w:i w:val="0"/>
+          <w:color w:val="auto"/>
+        </w:rPr>
+        <w:t xml:space="preserve"> </w:t>
+      </w:r>
+      <w:r>
+        <w:rPr>
+          <w:i w:val="0"/>
+          <w:color w:val="auto"/>
+        </w:rPr>
+        <w:t>de gestión de la calidad?</w:t>
+      </w:r>
+    </w:p>
+    <w:p>
+      <w:pPr>
+        <w:pStyle w:val="PSI-Comentario"/>
+        <w:rPr>
+          <w:i w:val="0"/>
+          <w:color w:val="auto"/>
+        </w:rPr>
+      </w:pPr>
+      <w:r>
+        <w:rPr>
+          <w:i w:val="0"/>
+          <w:color w:val="auto"/>
+        </w:rPr>
+        <w:t xml:space="preserve">14. </w:t>
+      </w:r>
+      <w:r>
+        <w:rPr>
+          <w:i w:val="0"/>
+          <w:color w:val="auto"/>
+        </w:rPr>
+        <w:t>¿El control se ejerce a través de documentos relacionados con el numeral 7.4 Compras?</w:t>
+      </w:r>
+      <w:r>
+        <w:rPr>
+          <w:i w:val="0"/>
+          <w:color w:val="auto"/>
+        </w:rPr>
+        <w:t xml:space="preserve"> </w:t>
+      </w:r>
+      <w:r>
+        <w:rPr>
+          <w:i w:val="0"/>
+          <w:color w:val="auto"/>
+        </w:rPr>
+        <w:t>(por ejemplo: especificaciones técnicas)</w:t>
+      </w:r>
+    </w:p>
+    <w:p>
+      <w:pPr>
+        <w:pStyle w:val="PSI-Comentario"/>
+        <w:rPr>
+          <w:i w:val="0"/>
+          <w:color w:val="auto"/>
+          <w:lang w:val="es-ES"/>
+        </w:rPr>
+      </w:pPr>
+    </w:p>
+    <w:p>
+      <w:pPr>
         <w:pStyle w:val="PSI-Ttulo4"/>
         <w:numPr>
           <w:ilvl w:val="2"/>
@@ -5308,7 +5774,6 @@
           <w:color w:val="auto"/>
           <w:highlight w:val="yellow"/>
         </w:rPr>
-        <w:lastRenderedPageBreak/>
         <w:t xml:space="preserve">Como salida se obtiene el Informe de revisión de SQA, este informe debe ser distribuido a los responsables del producto y se debe asegurar de que son </w:t>
       </w:r>
       <w:proofErr w:type="spellStart"/>
@@ -5367,12 +5832,14 @@
         <w:rPr>
           <w:i w:val="0"/>
           <w:color w:val="auto"/>
-        </w:rPr>
-      </w:pPr>
-      <w:r>
-        <w:rPr>
-          <w:i w:val="0"/>
-          <w:color w:val="auto"/>
+          <w:highlight w:val="yellow"/>
+        </w:rPr>
+      </w:pPr>
+      <w:r>
+        <w:rPr>
+          <w:i w:val="0"/>
+          <w:color w:val="auto"/>
+          <w:highlight w:val="yellow"/>
         </w:rPr>
         <w:t>En esta activida</w:t>
       </w:r>
@@ -5380,6 +5847,7 @@
         <w:rPr>
           <w:i w:val="0"/>
           <w:color w:val="auto"/>
+          <w:highlight w:val="yellow"/>
         </w:rPr>
         <w:t>d se revisan los productos que s</w:t>
       </w:r>
@@ -5387,6 +5855,7 @@
         <w:rPr>
           <w:i w:val="0"/>
           <w:color w:val="auto"/>
+          <w:highlight w:val="yellow"/>
         </w:rPr>
         <w:t>e definieron como claves para verificar el cumplimiento de las actividades definidas en el proceso. Con el fin de asegurar la calidad en el producto final del desarrollo, se deben llevar a cabo revisiones sobre los productos durante todo el ciclo de vida del software.</w:t>
       </w:r>
@@ -5397,12 +5866,14 @@
         <w:rPr>
           <w:i w:val="0"/>
           <w:color w:val="auto"/>
-        </w:rPr>
-      </w:pPr>
-      <w:r>
-        <w:rPr>
-          <w:i w:val="0"/>
-          <w:color w:val="auto"/>
+          <w:highlight w:val="yellow"/>
+        </w:rPr>
+      </w:pPr>
+      <w:r>
+        <w:rPr>
+          <w:i w:val="0"/>
+          <w:color w:val="auto"/>
+          <w:highlight w:val="yellow"/>
         </w:rPr>
         <w:t>Se debe recoger la información necesaria de cada producto, buscando hacia atrás los productos previos que deberían haberse generado, para poder establecer los criterios de revisión y evaluar si el producto cumple con las especificaciones.</w:t>
       </w:r>
@@ -5413,12 +5884,14 @@
         <w:rPr>
           <w:i w:val="0"/>
           <w:color w:val="auto"/>
-        </w:rPr>
-      </w:pPr>
-      <w:r>
-        <w:rPr>
-          <w:i w:val="0"/>
-          <w:color w:val="auto"/>
+          <w:highlight w:val="yellow"/>
+        </w:rPr>
+      </w:pPr>
+      <w:r>
+        <w:rPr>
+          <w:i w:val="0"/>
+          <w:color w:val="auto"/>
+          <w:highlight w:val="yellow"/>
         </w:rPr>
         <w:t>Esta información se obtiene de los siguientes documentos:</w:t>
       </w:r>
@@ -5429,13 +5902,16 @@
         <w:rPr>
           <w:i w:val="0"/>
           <w:color w:val="auto"/>
-        </w:rPr>
-      </w:pPr>
-      <w:r>
-        <w:rPr>
-          <w:i w:val="0"/>
-          <w:color w:val="auto"/>
-        </w:rPr>
+          <w:highlight w:val="yellow"/>
+        </w:rPr>
+      </w:pPr>
+      <w:r>
+        <w:rPr>
+          <w:i w:val="0"/>
+          <w:color w:val="auto"/>
+          <w:highlight w:val="yellow"/>
+        </w:rPr>
+        <w:lastRenderedPageBreak/>
         <w:tab/>
         <w:t>Plan del Proyecto</w:t>
       </w:r>
@@ -5446,12 +5922,14 @@
         <w:rPr>
           <w:i w:val="0"/>
           <w:color w:val="auto"/>
-        </w:rPr>
-      </w:pPr>
-      <w:r>
-        <w:rPr>
-          <w:i w:val="0"/>
-          <w:color w:val="auto"/>
+          <w:highlight w:val="yellow"/>
+        </w:rPr>
+      </w:pPr>
+      <w:r>
+        <w:rPr>
+          <w:i w:val="0"/>
+          <w:color w:val="auto"/>
+          <w:highlight w:val="yellow"/>
         </w:rPr>
         <w:tab/>
       </w:r>
@@ -5459,6 +5937,7 @@
         <w:rPr>
           <w:i w:val="0"/>
           <w:color w:val="auto"/>
+          <w:highlight w:val="yellow"/>
         </w:rPr>
         <w:t>Plan de la iteración</w:t>
       </w:r>
@@ -5469,12 +5948,14 @@
         <w:rPr>
           <w:i w:val="0"/>
           <w:color w:val="auto"/>
-        </w:rPr>
-      </w:pPr>
-      <w:r>
-        <w:rPr>
-          <w:i w:val="0"/>
-          <w:color w:val="auto"/>
+          <w:highlight w:val="yellow"/>
+        </w:rPr>
+      </w:pPr>
+      <w:r>
+        <w:rPr>
+          <w:i w:val="0"/>
+          <w:color w:val="auto"/>
+          <w:highlight w:val="yellow"/>
         </w:rPr>
         <w:tab/>
       </w:r>
@@ -5482,6 +5963,7 @@
         <w:rPr>
           <w:i w:val="0"/>
           <w:color w:val="auto"/>
+          <w:highlight w:val="yellow"/>
         </w:rPr>
         <w:t>Plan de Verificación</w:t>
       </w:r>
@@ -5492,12 +5974,14 @@
         <w:rPr>
           <w:i w:val="0"/>
           <w:color w:val="auto"/>
-        </w:rPr>
-      </w:pPr>
-      <w:r>
-        <w:rPr>
-          <w:i w:val="0"/>
-          <w:color w:val="auto"/>
+          <w:highlight w:val="yellow"/>
+        </w:rPr>
+      </w:pPr>
+      <w:r>
+        <w:rPr>
+          <w:i w:val="0"/>
+          <w:color w:val="auto"/>
+          <w:highlight w:val="yellow"/>
         </w:rPr>
         <w:br/>
       </w:r>
@@ -5505,6 +5989,7 @@
         <w:rPr>
           <w:i w:val="0"/>
           <w:color w:val="auto"/>
+          <w:highlight w:val="yellow"/>
         </w:rPr>
         <w:t xml:space="preserve">Antes de comenzar, se debe verificar en los informes de revisión previos que todas las desviaciones fueron corregidas, si no </w:t>
       </w:r>
@@ -5512,6 +5997,7 @@
         <w:rPr>
           <w:i w:val="0"/>
           <w:color w:val="auto"/>
+          <w:highlight w:val="yellow"/>
         </w:rPr>
         <w:t xml:space="preserve">fuese </w:t>
       </w:r>
@@ -5519,6 +6005,7 @@
         <w:rPr>
           <w:i w:val="0"/>
           <w:color w:val="auto"/>
+          <w:highlight w:val="yellow"/>
         </w:rPr>
         <w:t xml:space="preserve"> así, las faltantes se incluyen para ser evaluadas.</w:t>
       </w:r>
@@ -5535,6 +6022,7 @@
         <w:rPr>
           <w:i w:val="0"/>
           <w:color w:val="auto"/>
+          <w:highlight w:val="yellow"/>
         </w:rPr>
         <w:t xml:space="preserve">Como salida se obtiene el Informe de revisión de ajuste al Proceso, este informe debe ser distribuido a los responsables de las actividades y se debe asegurar de que son </w:t>
       </w:r>
@@ -5543,6 +6031,7 @@
         <w:rPr>
           <w:i w:val="0"/>
           <w:color w:val="auto"/>
+          <w:highlight w:val="yellow"/>
         </w:rPr>
         <w:t>consientes</w:t>
       </w:r>
@@ -5551,6 +6040,7 @@
         <w:rPr>
           <w:i w:val="0"/>
           <w:color w:val="auto"/>
+          <w:highlight w:val="yellow"/>
         </w:rPr>
         <w:t xml:space="preserve"> de desviaciones o discrepancias encontradas.</w:t>
       </w:r>
@@ -5583,12 +6073,14 @@
         <w:rPr>
           <w:i w:val="0"/>
           <w:color w:val="auto"/>
-        </w:rPr>
-      </w:pPr>
-      <w:r>
-        <w:rPr>
-          <w:i w:val="0"/>
-          <w:color w:val="auto"/>
+          <w:highlight w:val="yellow"/>
+        </w:rPr>
+      </w:pPr>
+      <w:r>
+        <w:rPr>
+          <w:i w:val="0"/>
+          <w:color w:val="auto"/>
+          <w:highlight w:val="yellow"/>
         </w:rPr>
         <w:t xml:space="preserve">El objetivo de la RTF es descubrir errores en la función, la lógica </w:t>
       </w:r>
@@ -5597,6 +6089,7 @@
         <w:rPr>
           <w:i w:val="0"/>
           <w:color w:val="auto"/>
+          <w:highlight w:val="yellow"/>
         </w:rPr>
         <w:t>ó</w:t>
       </w:r>
@@ -5605,6 +6098,7 @@
         <w:rPr>
           <w:i w:val="0"/>
           <w:color w:val="auto"/>
+          <w:highlight w:val="yellow"/>
         </w:rPr>
         <w:t xml:space="preserve"> la implementación de cualquier producto del software, verificar que satisface sus especificaciones, que se ajusta a los estándares establecidos, señalando las posibles desviaciones detectadas. Es un proceso de revisión riguroso, su objetivo es llegar a detectar lo antes posible, los posibles defectos o desviaciones en los productos que se van generando a lo largo del desarrollo. Por esta característica se adopta esta práctica para productos que son de especial importancia.</w:t>
       </w:r>
@@ -5615,12 +6109,14 @@
         <w:rPr>
           <w:i w:val="0"/>
           <w:color w:val="auto"/>
-        </w:rPr>
-      </w:pPr>
-      <w:r>
-        <w:rPr>
-          <w:i w:val="0"/>
-          <w:color w:val="auto"/>
+          <w:highlight w:val="yellow"/>
+        </w:rPr>
+      </w:pPr>
+      <w:r>
+        <w:rPr>
+          <w:i w:val="0"/>
+          <w:color w:val="auto"/>
+          <w:highlight w:val="yellow"/>
         </w:rPr>
         <w:t>En la reunión participan el responsable de SQA e integrantes del equipo de desarrollo.</w:t>
       </w:r>
@@ -5631,12 +6127,14 @@
         <w:rPr>
           <w:i w:val="0"/>
           <w:color w:val="auto"/>
-        </w:rPr>
-      </w:pPr>
-      <w:r>
-        <w:rPr>
-          <w:i w:val="0"/>
-          <w:color w:val="auto"/>
+          <w:highlight w:val="yellow"/>
+        </w:rPr>
+      </w:pPr>
+      <w:r>
+        <w:rPr>
+          <w:i w:val="0"/>
+          <w:color w:val="auto"/>
+          <w:highlight w:val="yellow"/>
         </w:rPr>
         <w:t>Se debe convocar a la reunión formalmente a los involucrados, informar del material que ellos deben preparar por adelantado, llevar una lista de preguntas y dudas que surgen del estudio del producto a ser revisado.</w:t>
       </w:r>
@@ -5647,12 +6145,14 @@
         <w:rPr>
           <w:i w:val="0"/>
           <w:color w:val="auto"/>
-        </w:rPr>
-      </w:pPr>
-      <w:r>
-        <w:rPr>
-          <w:i w:val="0"/>
-          <w:color w:val="auto"/>
+          <w:highlight w:val="yellow"/>
+        </w:rPr>
+      </w:pPr>
+      <w:r>
+        <w:rPr>
+          <w:i w:val="0"/>
+          <w:color w:val="auto"/>
+          <w:highlight w:val="yellow"/>
         </w:rPr>
         <w:t>La duración de la reunión no debe ser mayor a dos horas.</w:t>
       </w:r>
@@ -5669,8 +6169,8 @@
         <w:rPr>
           <w:i w:val="0"/>
           <w:color w:val="auto"/>
-        </w:rPr>
-        <w:lastRenderedPageBreak/>
+          <w:highlight w:val="yellow"/>
+        </w:rPr>
         <w:t>Como salida se obtiene el Informe de RTF.</w:t>
       </w:r>
     </w:p>
@@ -5686,6 +6186,7 @@
           <w:ilvl w:val="2"/>
           <w:numId w:val="6"/>
         </w:numPr>
+        <w:spacing w:before="0"/>
         <w:rPr>
           <w:i w:val="0"/>
           <w:color w:val="auto"/>
@@ -5704,9 +6205,11 @@
     <w:p>
       <w:pPr>
         <w:pStyle w:val="PSI-Comentario"/>
-        <w:rPr>
-          <w:i w:val="0"/>
-          <w:color w:val="auto"/>
+        <w:spacing w:before="0"/>
+        <w:rPr>
+          <w:i w:val="0"/>
+          <w:color w:val="auto"/>
+          <w:highlight w:val="yellow"/>
         </w:rPr>
       </w:pPr>
       <w:r>
@@ -5720,6 +6223,7 @@
         <w:rPr>
           <w:i w:val="0"/>
           <w:color w:val="auto"/>
+          <w:highlight w:val="yellow"/>
         </w:rPr>
         <w:t>Las desviaciones encontradas en las actividades y en los productos deben ser documentadas y manejadas de acuerdo a un procedimiento establecido.</w:t>
       </w:r>
@@ -5727,15 +6231,17 @@
     <w:p>
       <w:pPr>
         <w:pStyle w:val="PSI-Comentario"/>
-        <w:rPr>
-          <w:i w:val="0"/>
-          <w:color w:val="auto"/>
-        </w:rPr>
-      </w:pPr>
-      <w:r>
-        <w:rPr>
-          <w:i w:val="0"/>
-          <w:color w:val="auto"/>
+        <w:spacing w:before="0"/>
+        <w:rPr>
+          <w:i w:val="0"/>
+          <w:color w:val="auto"/>
+        </w:rPr>
+      </w:pPr>
+      <w:r>
+        <w:rPr>
+          <w:i w:val="0"/>
+          <w:color w:val="auto"/>
+          <w:highlight w:val="yellow"/>
         </w:rPr>
         <w:t>Se debe chequear que los responsables de cada plan los modifiquen cada vez que sea necesario, basados en las desviaciones encontradas</w:t>
       </w:r>
@@ -5743,6 +6249,7 @@
         <w:rPr>
           <w:i w:val="0"/>
           <w:color w:val="auto"/>
+          <w:highlight w:val="yellow"/>
         </w:rPr>
         <w:t>.</w:t>
       </w:r>
@@ -5971,6 +6478,7 @@
                 <w:i w:val="0"/>
                 <w:color w:val="auto"/>
               </w:rPr>
+              <w:lastRenderedPageBreak/>
               <w:t>Modificación de Modelado del Sistema</w:t>
             </w:r>
           </w:p>
@@ -6279,12 +6787,14 @@
         <w:rPr>
           <w:i w:val="0"/>
           <w:color w:val="auto"/>
-        </w:rPr>
-      </w:pPr>
-      <w:r>
-        <w:rPr>
-          <w:i w:val="0"/>
-          <w:color w:val="auto"/>
+          <w:highlight w:val="yellow"/>
+        </w:rPr>
+      </w:pPr>
+      <w:r>
+        <w:rPr>
+          <w:i w:val="0"/>
+          <w:color w:val="auto"/>
+          <w:highlight w:val="yellow"/>
         </w:rPr>
         <w:t xml:space="preserve">Identificar los distintos responsables </w:t>
       </w:r>
@@ -6292,6 +6802,7 @@
         <w:rPr>
           <w:i w:val="0"/>
           <w:color w:val="auto"/>
+          <w:highlight w:val="yellow"/>
         </w:rPr>
         <w:t>de cada actividad identificada.</w:t>
       </w:r>
@@ -6308,6 +6819,7 @@
         <w:rPr>
           <w:i w:val="0"/>
           <w:color w:val="auto"/>
+          <w:highlight w:val="yellow"/>
         </w:rPr>
         <w:t>Dichas actividades son: las revisiones, el análisis causal, el mantener  una base de datos de los errores encontrados a lo largo del desarrollo e informes.</w:t>
       </w:r>
@@ -6387,15 +6899,7 @@
           <w:i w:val="0"/>
           <w:color w:val="auto"/>
         </w:rPr>
-        <w:t xml:space="preserve"> un análisis causal para determinar el motivo de estos. Se analiza un determinado error, se establece </w:t>
-      </w:r>
-      <w:r>
-        <w:rPr>
-          <w:i w:val="0"/>
-          <w:color w:val="auto"/>
-        </w:rPr>
-        <w:lastRenderedPageBreak/>
-        <w:t xml:space="preserve">una hipótesis de su posible causa, se trata de deducir en </w:t>
+        <w:t xml:space="preserve"> un análisis causal para determinar el motivo de estos. Se analiza un determinado error, se establece una hipótesis de su posible causa, se trata de deducir en </w:t>
       </w:r>
       <w:r>
         <w:rPr>
@@ -6471,15 +6975,6 @@
         </w:rPr>
         <w:t xml:space="preserve"> </w:t>
       </w:r>
-    </w:p>
-    <w:p>
-      <w:pPr>
-        <w:pStyle w:val="PSI-Comentario"/>
-        <w:rPr>
-          <w:i w:val="0"/>
-          <w:color w:val="auto"/>
-        </w:rPr>
-      </w:pPr>
     </w:p>
     <w:p>
       <w:pPr>
@@ -6614,6 +7109,7 @@
         <w:rPr>
           <w:color w:val="auto"/>
         </w:rPr>
+        <w:lastRenderedPageBreak/>
         <w:t>Documentación mínima requerida</w:t>
       </w:r>
       <w:bookmarkStart w:id="28" w:name="_Toc21938349"/>
@@ -6656,20 +7152,18 @@
         <w:rPr>
           <w:rFonts w:ascii="Times New Roman" w:hAnsi="Times New Roman"/>
           <w:b/>
-        </w:rPr>
-        <w:t>Registro de Empresa</w:t>
-      </w:r>
-      <w:r>
-        <w:rPr>
-          <w:b/>
-        </w:rPr>
-        <w:t xml:space="preserve"> (</w:t>
+          <w:sz w:val="24"/>
+          <w:szCs w:val="24"/>
+        </w:rPr>
+        <w:t>Registro de Empresa (</w:t>
       </w:r>
       <w:proofErr w:type="spellStart"/>
       <w:r>
         <w:rPr>
           <w:rFonts w:ascii="Times New Roman" w:hAnsi="Times New Roman"/>
           <w:b/>
+          <w:sz w:val="24"/>
+          <w:szCs w:val="24"/>
         </w:rPr>
         <w:t>Login</w:t>
       </w:r>
@@ -6678,6 +7172,8 @@
         <w:rPr>
           <w:rFonts w:ascii="Times New Roman" w:hAnsi="Times New Roman"/>
           <w:b/>
+          <w:sz w:val="24"/>
+          <w:szCs w:val="24"/>
         </w:rPr>
         <w:t xml:space="preserve"> - Empresa):</w:t>
       </w:r>
@@ -7043,7 +7539,6 @@
         <w:jc w:val="both"/>
       </w:pPr>
       <w:r>
-        <w:lastRenderedPageBreak/>
         <w:t>Conexión a internet.</w:t>
       </w:r>
       <w:bookmarkStart w:id="33" w:name="_Toc453203849"/>
@@ -7285,6 +7780,7 @@
           <w:i w:val="0"/>
           <w:color w:val="auto"/>
         </w:rPr>
+        <w:lastRenderedPageBreak/>
         <w:t>M</w:t>
       </w:r>
       <w:r>
@@ -7909,7 +8405,6 @@
           <w:i w:val="0"/>
           <w:color w:val="auto"/>
         </w:rPr>
-        <w:lastRenderedPageBreak/>
         <w:t>Menú de Restaurante</w:t>
       </w:r>
     </w:p>
@@ -8055,7 +8550,28 @@
           <w:i w:val="0"/>
           <w:color w:val="auto"/>
         </w:rPr>
-        <w:t>Como estándares de documentación se definirán dos documentos:</w:t>
+        <w:tab/>
+      </w:r>
+      <w:r>
+        <w:rPr>
+          <w:i w:val="0"/>
+          <w:color w:val="auto"/>
+        </w:rPr>
+        <w:t>Como estándares de</w:t>
+      </w:r>
+      <w:r>
+        <w:rPr>
+          <w:i w:val="0"/>
+          <w:color w:val="auto"/>
+        </w:rPr>
+        <w:t xml:space="preserve"> documentación se definirá el siguiente documento</w:t>
+      </w:r>
+      <w:r>
+        <w:rPr>
+          <w:i w:val="0"/>
+          <w:color w:val="auto"/>
+        </w:rPr>
+        <w:t>:</w:t>
       </w:r>
     </w:p>
     <w:p>
@@ -8094,6 +8610,13 @@
           <w:i w:val="0"/>
           <w:color w:val="auto"/>
         </w:rPr>
+        <w:tab/>
+      </w:r>
+      <w:r>
+        <w:rPr>
+          <w:i w:val="0"/>
+          <w:color w:val="auto"/>
+        </w:rPr>
         <w:t>La documenta</w:t>
       </w:r>
       <w:r>
@@ -8117,7 +8640,22 @@
           <w:i w:val="0"/>
           <w:color w:val="auto"/>
         </w:rPr>
-        <w:t>Ser adecuada para que un grupo independiente del de desarrollo pueda encarar el mantenimiento del producto.</w:t>
+        <w:lastRenderedPageBreak/>
+        <w:t>Ser adecuada para que un grupo ind</w:t>
+      </w:r>
+      <w:r>
+        <w:rPr>
+          <w:i w:val="0"/>
+          <w:color w:val="auto"/>
+        </w:rPr>
+        <w:t xml:space="preserve">ependiente del </w:t>
+      </w:r>
+      <w:r>
+        <w:rPr>
+          <w:i w:val="0"/>
+          <w:color w:val="auto"/>
+        </w:rPr>
+        <w:t>desarrollo pueda encarar el mantenimiento del producto.</w:t>
       </w:r>
     </w:p>
     <w:p>
@@ -8156,7 +8694,28 @@
           <w:i w:val="0"/>
           <w:color w:val="auto"/>
         </w:rPr>
-        <w:t>Para la escritura de documentos se han definido plantillas para ser utilizadas en la elaboración de entregables.</w:t>
+        <w:tab/>
+      </w:r>
+      <w:r>
+        <w:rPr>
+          <w:i w:val="0"/>
+          <w:color w:val="auto"/>
+        </w:rPr>
+        <w:t xml:space="preserve">Para la escritura de documentos se han definido plantillas para ser utilizadas en la </w:t>
+      </w:r>
+      <w:r>
+        <w:rPr>
+          <w:i w:val="0"/>
+          <w:color w:val="auto"/>
+        </w:rPr>
+        <w:tab/>
+      </w:r>
+      <w:r>
+        <w:rPr>
+          <w:i w:val="0"/>
+          <w:color w:val="auto"/>
+        </w:rPr>
+        <w:t>elaboración de entregables.</w:t>
       </w:r>
     </w:p>
     <w:p>
@@ -8167,6 +8726,13 @@
           <w:color w:val="auto"/>
         </w:rPr>
       </w:pPr>
+      <w:r>
+        <w:rPr>
+          <w:i w:val="0"/>
+          <w:color w:val="auto"/>
+        </w:rPr>
+        <w:tab/>
+      </w:r>
       <w:r>
         <w:rPr>
           <w:i w:val="0"/>
@@ -8470,14 +9036,6 @@
     </w:p>
     <w:p>
       <w:pPr>
-        <w:pStyle w:val="MNormal"/>
-        <w:rPr>
-          <w:lang w:val="es-AR"/>
-        </w:rPr>
-      </w:pPr>
-    </w:p>
-    <w:p>
-      <w:pPr>
         <w:pStyle w:val="PSI-Ttulo1"/>
         <w:numPr>
           <w:ilvl w:val="0"/>
@@ -8533,30 +9091,128 @@
           <w:i w:val="0"/>
           <w:color w:val="auto"/>
         </w:rPr>
-        <w:t>Definición de las revisiones y auditorías técnicas y de gestión que se realizarán.</w:t>
-      </w:r>
-    </w:p>
-    <w:p>
-      <w:pPr>
-        <w:pStyle w:val="PSI-Comentario"/>
-        <w:rPr>
-          <w:i w:val="0"/>
-          <w:color w:val="auto"/>
-        </w:rPr>
-      </w:pPr>
-      <w:r>
-        <w:rPr>
-          <w:i w:val="0"/>
-          <w:color w:val="auto"/>
-        </w:rPr>
-        <w:t xml:space="preserve">Especificación de cómo serán llevadas a cabo </w:t>
-      </w:r>
-      <w:r>
-        <w:rPr>
-          <w:i w:val="0"/>
-          <w:color w:val="auto"/>
-        </w:rPr>
-        <w:t>dichas revisiones y auditorías.</w:t>
+        <w:tab/>
+      </w:r>
+      <w:r>
+        <w:rPr>
+          <w:i w:val="0"/>
+          <w:color w:val="auto"/>
+        </w:rPr>
+        <w:t>Las</w:t>
+      </w:r>
+      <w:r>
+        <w:rPr>
+          <w:i w:val="0"/>
+          <w:color w:val="auto"/>
+        </w:rPr>
+        <w:t> </w:t>
+      </w:r>
+      <w:r>
+        <w:rPr>
+          <w:i w:val="0"/>
+          <w:color w:val="auto"/>
+        </w:rPr>
+        <w:t>auditorías de calidad</w:t>
+      </w:r>
+      <w:r>
+        <w:rPr>
+          <w:i w:val="0"/>
+          <w:color w:val="auto"/>
+        </w:rPr>
+        <w:t> </w:t>
+      </w:r>
+      <w:r>
+        <w:rPr>
+          <w:i w:val="0"/>
+          <w:color w:val="auto"/>
+        </w:rPr>
+        <w:t xml:space="preserve">son aquellas en las que se evalúa la eficacia del </w:t>
+      </w:r>
+      <w:r>
+        <w:rPr>
+          <w:i w:val="0"/>
+          <w:color w:val="auto"/>
+        </w:rPr>
+        <w:t xml:space="preserve">sistema </w:t>
+      </w:r>
+      <w:r>
+        <w:rPr>
+          <w:i w:val="0"/>
+          <w:color w:val="auto"/>
+        </w:rPr>
+        <w:t xml:space="preserve">de </w:t>
+      </w:r>
+      <w:r>
+        <w:rPr>
+          <w:i w:val="0"/>
+          <w:color w:val="auto"/>
+        </w:rPr>
+        <w:tab/>
+      </w:r>
+      <w:r>
+        <w:rPr>
+          <w:i w:val="0"/>
+          <w:color w:val="auto"/>
+        </w:rPr>
+        <w:t>gestión de</w:t>
+      </w:r>
+      <w:r>
+        <w:rPr>
+          <w:i w:val="0"/>
+          <w:color w:val="auto"/>
+        </w:rPr>
+        <w:t> </w:t>
+      </w:r>
+      <w:r>
+        <w:rPr>
+          <w:i w:val="0"/>
+          <w:color w:val="auto"/>
+        </w:rPr>
+        <w:t>calidad</w:t>
+      </w:r>
+      <w:r>
+        <w:rPr>
+          <w:i w:val="0"/>
+          <w:color w:val="auto"/>
+        </w:rPr>
+        <w:t> </w:t>
+      </w:r>
+      <w:r>
+        <w:rPr>
+          <w:i w:val="0"/>
+          <w:color w:val="auto"/>
+        </w:rPr>
+        <w:t>de la organización.</w:t>
+      </w:r>
+      <w:r>
+        <w:rPr>
+          <w:i w:val="0"/>
+          <w:color w:val="auto"/>
+        </w:rPr>
+        <w:t xml:space="preserve"> Y las revisiones consisten en hacer un </w:t>
+      </w:r>
+      <w:r>
+        <w:rPr>
+          <w:i w:val="0"/>
+          <w:color w:val="auto"/>
+        </w:rPr>
+        <w:tab/>
+      </w:r>
+      <w:bookmarkStart w:id="51" w:name="_GoBack"/>
+      <w:bookmarkEnd w:id="51"/>
+      <w:r>
+        <w:rPr>
+          <w:i w:val="0"/>
+          <w:color w:val="auto"/>
+        </w:rPr>
+        <w:t xml:space="preserve">seguimiento de los ítems </w:t>
+      </w:r>
+      <w:r>
+        <w:rPr>
+          <w:i w:val="0"/>
+          <w:color w:val="auto"/>
+        </w:rPr>
+        <w:t xml:space="preserve">de los requerimientos para seguir el proceso de desarrollo. </w:t>
       </w:r>
     </w:p>
     <w:p>
@@ -8570,17 +9226,16 @@
           <w:color w:val="auto"/>
         </w:rPr>
       </w:pPr>
-      <w:bookmarkStart w:id="51" w:name="_Toc21938362"/>
-      <w:bookmarkStart w:id="52" w:name="_Toc452044079"/>
-      <w:r>
-        <w:rPr>
-          <w:color w:val="auto"/>
-        </w:rPr>
-        <w:lastRenderedPageBreak/>
+      <w:bookmarkStart w:id="52" w:name="_Toc21938362"/>
+      <w:bookmarkStart w:id="53" w:name="_Toc452044079"/>
+      <w:r>
+        <w:rPr>
+          <w:color w:val="auto"/>
+        </w:rPr>
         <w:t>Requerimientos mínimos</w:t>
       </w:r>
-      <w:bookmarkEnd w:id="51"/>
       <w:bookmarkEnd w:id="52"/>
+      <w:bookmarkEnd w:id="53"/>
     </w:p>
     <w:p>
       <w:pPr>
@@ -8696,7 +9351,56 @@
           <w:i w:val="0"/>
           <w:color w:val="auto"/>
         </w:rPr>
-        <w:t>Esta revisión se realiza para asegurar que se ha cumplido con los requerimiento</w:t>
+        <w:tab/>
+      </w:r>
+      <w:r>
+        <w:rPr>
+          <w:i w:val="0"/>
+          <w:color w:val="auto"/>
+        </w:rPr>
+        <w:tab/>
+      </w:r>
+      <w:r>
+        <w:rPr>
+          <w:i w:val="0"/>
+          <w:color w:val="auto"/>
+        </w:rPr>
+        <w:t xml:space="preserve">Esta revisión se realiza para asegurar que se ha cumplido con los </w:t>
+      </w:r>
+      <w:r>
+        <w:rPr>
+          <w:i w:val="0"/>
+          <w:color w:val="auto"/>
+        </w:rPr>
+        <w:tab/>
+      </w:r>
+      <w:r>
+        <w:rPr>
+          <w:i w:val="0"/>
+          <w:color w:val="auto"/>
+        </w:rPr>
+        <w:tab/>
+      </w:r>
+      <w:r>
+        <w:rPr>
+          <w:i w:val="0"/>
+          <w:color w:val="auto"/>
+        </w:rPr>
+        <w:tab/>
+      </w:r>
+      <w:r>
+        <w:rPr>
+          <w:i w:val="0"/>
+          <w:color w:val="auto"/>
+        </w:rPr>
+        <w:tab/>
+      </w:r>
+      <w:r>
+        <w:rPr>
+          <w:i w:val="0"/>
+          <w:color w:val="auto"/>
+        </w:rPr>
+        <w:t>requerimiento</w:t>
       </w:r>
       <w:r>
         <w:rPr>
@@ -8738,7 +9442,42 @@
           <w:i w:val="0"/>
           <w:color w:val="auto"/>
         </w:rPr>
-        <w:t>Esta revisión se realiza para asegurar la consistencia del diseño detallado con la es</w:t>
+        <w:tab/>
+      </w:r>
+      <w:r>
+        <w:rPr>
+          <w:i w:val="0"/>
+          <w:color w:val="auto"/>
+        </w:rPr>
+        <w:tab/>
+      </w:r>
+      <w:r>
+        <w:rPr>
+          <w:i w:val="0"/>
+          <w:color w:val="auto"/>
+        </w:rPr>
+        <w:t xml:space="preserve">Esta revisión se realiza para asegurar la consistencia del diseño detallado con la </w:t>
+      </w:r>
+      <w:r>
+        <w:rPr>
+          <w:i w:val="0"/>
+          <w:color w:val="auto"/>
+        </w:rPr>
+        <w:tab/>
+      </w:r>
+      <w:r>
+        <w:rPr>
+          <w:i w:val="0"/>
+          <w:color w:val="auto"/>
+        </w:rPr>
+        <w:tab/>
+      </w:r>
+      <w:r>
+        <w:rPr>
+          <w:i w:val="0"/>
+          <w:color w:val="auto"/>
+        </w:rPr>
+        <w:t>es</w:t>
       </w:r>
       <w:r>
         <w:rPr>
@@ -8763,6 +9502,7 @@
         <w:rPr>
           <w:color w:val="auto"/>
         </w:rPr>
+        <w:lastRenderedPageBreak/>
         <w:t xml:space="preserve">Auditoria Funcional </w:t>
       </w:r>
     </w:p>
@@ -8780,24 +9520,85 @@
           <w:i w:val="0"/>
           <w:color w:val="auto"/>
         </w:rPr>
-        <w:t>Esta auditoría se realiza previa a la liberación del software, para verificar que todos los requerimientos especificados en el documento de r</w:t>
-      </w:r>
-      <w:r>
-        <w:rPr>
-          <w:i w:val="0"/>
-          <w:color w:val="auto"/>
-        </w:rPr>
-        <w:t>equerimientos fueron cumplidos.</w:t>
-      </w:r>
-    </w:p>
-    <w:p>
-      <w:pPr>
-        <w:pStyle w:val="PSI-Ttulo1"/>
-        <w:ind w:left="2160"/>
-        <w:rPr>
-          <w:color w:val="auto"/>
-        </w:rPr>
-      </w:pPr>
+        <w:tab/>
+      </w:r>
+      <w:r>
+        <w:rPr>
+          <w:i w:val="0"/>
+          <w:color w:val="auto"/>
+        </w:rPr>
+        <w:tab/>
+      </w:r>
+      <w:r>
+        <w:rPr>
+          <w:i w:val="0"/>
+          <w:color w:val="auto"/>
+        </w:rPr>
+        <w:t xml:space="preserve">Esta auditoría se realiza previa a la liberación del software, para verificar que </w:t>
+      </w:r>
+      <w:r>
+        <w:rPr>
+          <w:i w:val="0"/>
+          <w:color w:val="auto"/>
+        </w:rPr>
+        <w:tab/>
+      </w:r>
+      <w:r>
+        <w:rPr>
+          <w:i w:val="0"/>
+          <w:color w:val="auto"/>
+        </w:rPr>
+        <w:tab/>
+      </w:r>
+      <w:r>
+        <w:rPr>
+          <w:i w:val="0"/>
+          <w:color w:val="auto"/>
+        </w:rPr>
+        <w:tab/>
+      </w:r>
+      <w:r>
+        <w:rPr>
+          <w:i w:val="0"/>
+          <w:color w:val="auto"/>
+        </w:rPr>
+        <w:t>todos los requerimientos especificados en el documento de r</w:t>
+      </w:r>
+      <w:r>
+        <w:rPr>
+          <w:i w:val="0"/>
+          <w:color w:val="auto"/>
+        </w:rPr>
+        <w:t xml:space="preserve">equerimientos </w:t>
+      </w:r>
+      <w:r>
+        <w:rPr>
+          <w:i w:val="0"/>
+          <w:color w:val="auto"/>
+        </w:rPr>
+        <w:tab/>
+      </w:r>
+      <w:r>
+        <w:rPr>
+          <w:i w:val="0"/>
+          <w:color w:val="auto"/>
+        </w:rPr>
+        <w:tab/>
+      </w:r>
+      <w:r>
+        <w:rPr>
+          <w:i w:val="0"/>
+          <w:color w:val="auto"/>
+        </w:rPr>
+        <w:tab/>
+      </w:r>
+      <w:r>
+        <w:rPr>
+          <w:i w:val="0"/>
+          <w:color w:val="auto"/>
+        </w:rPr>
+        <w:t>fueron cumplidos.</w:t>
+      </w:r>
     </w:p>
     <w:p>
       <w:pPr>
@@ -8831,7 +9632,49 @@
           <w:i w:val="0"/>
           <w:color w:val="auto"/>
         </w:rPr>
-        <w:t xml:space="preserve">Esta revisión se realiza para verificar que el software y la documentación son consistentes y </w:t>
+        <w:tab/>
+      </w:r>
+      <w:r>
+        <w:rPr>
+          <w:i w:val="0"/>
+          <w:color w:val="auto"/>
+        </w:rPr>
+        <w:tab/>
+      </w:r>
+      <w:r>
+        <w:rPr>
+          <w:i w:val="0"/>
+          <w:color w:val="auto"/>
+        </w:rPr>
+        <w:t xml:space="preserve">Esta revisión se realiza para verificar que el software y la documentación son </w:t>
+      </w:r>
+      <w:r>
+        <w:rPr>
+          <w:i w:val="0"/>
+          <w:color w:val="auto"/>
+        </w:rPr>
+        <w:tab/>
+      </w:r>
+      <w:r>
+        <w:rPr>
+          <w:i w:val="0"/>
+          <w:color w:val="auto"/>
+        </w:rPr>
+        <w:tab/>
+      </w:r>
+      <w:r>
+        <w:rPr>
+          <w:i w:val="0"/>
+          <w:color w:val="auto"/>
+        </w:rPr>
+        <w:tab/>
+      </w:r>
+      <w:r>
+        <w:rPr>
+          <w:i w:val="0"/>
+          <w:color w:val="auto"/>
+        </w:rPr>
+        <w:t xml:space="preserve">consistentes y </w:t>
       </w:r>
       <w:r>
         <w:rPr>
@@ -8852,16 +9695,16 @@
           <w:color w:val="auto"/>
         </w:rPr>
       </w:pPr>
-      <w:bookmarkStart w:id="53" w:name="_Toc21938369"/>
-      <w:bookmarkStart w:id="54" w:name="_Toc452044085"/>
+      <w:bookmarkStart w:id="54" w:name="_Toc21938369"/>
+      <w:bookmarkStart w:id="55" w:name="_Toc452044085"/>
       <w:r>
         <w:rPr>
           <w:color w:val="auto"/>
         </w:rPr>
         <w:t>Auditorías internas al proceso</w:t>
       </w:r>
-      <w:bookmarkEnd w:id="53"/>
       <w:bookmarkEnd w:id="54"/>
+      <w:bookmarkEnd w:id="55"/>
     </w:p>
     <w:p>
       <w:pPr>
@@ -8876,6 +9719,20 @@
           <w:i w:val="0"/>
           <w:color w:val="auto"/>
         </w:rPr>
+        <w:tab/>
+      </w:r>
+      <w:r>
+        <w:rPr>
+          <w:i w:val="0"/>
+          <w:color w:val="auto"/>
+        </w:rPr>
+        <w:tab/>
+      </w:r>
+      <w:r>
+        <w:rPr>
+          <w:i w:val="0"/>
+          <w:color w:val="auto"/>
+        </w:rPr>
         <w:t xml:space="preserve">Estas auditorías </w:t>
       </w:r>
       <w:r>
@@ -8890,7 +9747,35 @@
           <w:i w:val="0"/>
           <w:color w:val="auto"/>
         </w:rPr>
-        <w:t xml:space="preserve"> para verificar la consistencia: del código versus el documento de diseño, especificaciones de </w:t>
+        <w:t xml:space="preserve"> para verificar la consistencia: del código versus el </w:t>
+      </w:r>
+      <w:r>
+        <w:rPr>
+          <w:i w:val="0"/>
+          <w:color w:val="auto"/>
+        </w:rPr>
+        <w:tab/>
+      </w:r>
+      <w:r>
+        <w:rPr>
+          <w:i w:val="0"/>
+          <w:color w:val="auto"/>
+        </w:rPr>
+        <w:tab/>
+      </w:r>
+      <w:r>
+        <w:rPr>
+          <w:i w:val="0"/>
+          <w:color w:val="auto"/>
+        </w:rPr>
+        <w:tab/>
+      </w:r>
+      <w:r>
+        <w:rPr>
+          <w:i w:val="0"/>
+          <w:color w:val="auto"/>
+        </w:rPr>
+        <w:t xml:space="preserve">documento de diseño, especificaciones de </w:t>
       </w:r>
       <w:proofErr w:type="spellStart"/>
       <w:r>
@@ -8900,21 +9785,84 @@
         </w:rPr>
         <w:t>interfase</w:t>
       </w:r>
+      <w:r>
+        <w:rPr>
+          <w:i w:val="0"/>
+          <w:color w:val="auto"/>
+        </w:rPr>
+        <w:t>s</w:t>
+      </w:r>
       <w:proofErr w:type="spellEnd"/>
       <w:r>
         <w:rPr>
           <w:i w:val="0"/>
           <w:color w:val="auto"/>
         </w:rPr>
-        <w:t xml:space="preserve">, implementaciones de diseño versus requerimientos funcionales, requerimientos funcionales </w:t>
-      </w:r>
-      <w:bookmarkStart w:id="55" w:name="_Toc21938370"/>
-      <w:r>
-        <w:rPr>
-          <w:i w:val="0"/>
-          <w:color w:val="auto"/>
-        </w:rPr>
-        <w:t>versus descripciones de testeo.</w:t>
+        <w:t xml:space="preserve">, implementaciones de </w:t>
+      </w:r>
+      <w:r>
+        <w:rPr>
+          <w:i w:val="0"/>
+          <w:color w:val="auto"/>
+        </w:rPr>
+        <w:tab/>
+      </w:r>
+      <w:r>
+        <w:rPr>
+          <w:i w:val="0"/>
+          <w:color w:val="auto"/>
+        </w:rPr>
+        <w:tab/>
+      </w:r>
+      <w:r>
+        <w:rPr>
+          <w:i w:val="0"/>
+          <w:color w:val="auto"/>
+        </w:rPr>
+        <w:tab/>
+      </w:r>
+      <w:r>
+        <w:rPr>
+          <w:i w:val="0"/>
+          <w:color w:val="auto"/>
+        </w:rPr>
+        <w:t xml:space="preserve">diseño versus requerimientos funcionales, requerimientos funcionales </w:t>
+      </w:r>
+      <w:bookmarkStart w:id="56" w:name="_Toc21938370"/>
+      <w:r>
+        <w:rPr>
+          <w:i w:val="0"/>
+          <w:color w:val="auto"/>
+        </w:rPr>
+        <w:t xml:space="preserve">versus </w:t>
+      </w:r>
+      <w:r>
+        <w:rPr>
+          <w:i w:val="0"/>
+          <w:color w:val="auto"/>
+        </w:rPr>
+        <w:tab/>
+      </w:r>
+      <w:r>
+        <w:rPr>
+          <w:i w:val="0"/>
+          <w:color w:val="auto"/>
+        </w:rPr>
+        <w:tab/>
+      </w:r>
+      <w:r>
+        <w:rPr>
+          <w:i w:val="0"/>
+          <w:color w:val="auto"/>
+        </w:rPr>
+        <w:tab/>
+      </w:r>
+      <w:r>
+        <w:rPr>
+          <w:i w:val="0"/>
+          <w:color w:val="auto"/>
+        </w:rPr>
+        <w:t>descripciones de testeo.</w:t>
       </w:r>
     </w:p>
     <w:p>
@@ -8928,15 +9876,15 @@
           <w:color w:val="auto"/>
         </w:rPr>
       </w:pPr>
-      <w:bookmarkStart w:id="56" w:name="_Toc452044086"/>
+      <w:bookmarkStart w:id="57" w:name="_Toc452044086"/>
       <w:r>
         <w:rPr>
           <w:color w:val="auto"/>
         </w:rPr>
         <w:t>Revisiones de gestión</w:t>
       </w:r>
-      <w:bookmarkEnd w:id="55"/>
       <w:bookmarkEnd w:id="56"/>
+      <w:bookmarkEnd w:id="57"/>
     </w:p>
     <w:p>
       <w:pPr>
@@ -8951,15 +9899,78 @@
           <w:i w:val="0"/>
           <w:color w:val="auto"/>
         </w:rPr>
-        <w:t>Estas revisiones se realizan periódicamente para asegurar la ejecución de todas las actividades identificadas en este Plan. Deben realizarse por una per</w:t>
-      </w:r>
-      <w:bookmarkStart w:id="57" w:name="_Toc21938371"/>
-      <w:r>
-        <w:rPr>
-          <w:i w:val="0"/>
-          <w:color w:val="auto"/>
-        </w:rPr>
-        <w:t>sona ajena al grupo de trabajo.</w:t>
+        <w:tab/>
+      </w:r>
+      <w:r>
+        <w:rPr>
+          <w:i w:val="0"/>
+          <w:color w:val="auto"/>
+        </w:rPr>
+        <w:tab/>
+      </w:r>
+      <w:r>
+        <w:rPr>
+          <w:i w:val="0"/>
+          <w:color w:val="auto"/>
+        </w:rPr>
+        <w:t xml:space="preserve">Estas revisiones se realizan periódicamente para asegurar la ejecución de todas </w:t>
+      </w:r>
+      <w:r>
+        <w:rPr>
+          <w:i w:val="0"/>
+          <w:color w:val="auto"/>
+        </w:rPr>
+        <w:tab/>
+      </w:r>
+      <w:r>
+        <w:rPr>
+          <w:i w:val="0"/>
+          <w:color w:val="auto"/>
+        </w:rPr>
+        <w:tab/>
+      </w:r>
+      <w:r>
+        <w:rPr>
+          <w:i w:val="0"/>
+          <w:color w:val="auto"/>
+        </w:rPr>
+        <w:t>las actividades identificadas en este Plan. Deben realizarse por una per</w:t>
+      </w:r>
+      <w:bookmarkStart w:id="58" w:name="_Toc21938371"/>
+      <w:r>
+        <w:rPr>
+          <w:i w:val="0"/>
+          <w:color w:val="auto"/>
+        </w:rPr>
+        <w:t xml:space="preserve">sona </w:t>
+      </w:r>
+      <w:r>
+        <w:rPr>
+          <w:i w:val="0"/>
+          <w:color w:val="auto"/>
+        </w:rPr>
+        <w:tab/>
+      </w:r>
+      <w:r>
+        <w:rPr>
+          <w:i w:val="0"/>
+          <w:color w:val="auto"/>
+        </w:rPr>
+        <w:tab/>
+      </w:r>
+      <w:r>
+        <w:rPr>
+          <w:i w:val="0"/>
+          <w:color w:val="auto"/>
+        </w:rPr>
+        <w:tab/>
+      </w:r>
+      <w:r>
+        <w:rPr>
+          <w:i w:val="0"/>
+          <w:color w:val="auto"/>
+        </w:rPr>
+        <w:t>ajena al grupo de trabajo.</w:t>
       </w:r>
     </w:p>
     <w:p>
@@ -8973,15 +9984,15 @@
           <w:color w:val="auto"/>
         </w:rPr>
       </w:pPr>
-      <w:bookmarkStart w:id="58" w:name="_Toc452044087"/>
+      <w:bookmarkStart w:id="59" w:name="_Toc452044087"/>
       <w:r>
         <w:rPr>
           <w:color w:val="auto"/>
         </w:rPr>
         <w:t>Revisión del Plan de gestión de configuración</w:t>
       </w:r>
-      <w:bookmarkEnd w:id="57"/>
       <w:bookmarkEnd w:id="58"/>
+      <w:bookmarkEnd w:id="59"/>
     </w:p>
     <w:p>
       <w:pPr>
@@ -8996,7 +10007,49 @@
           <w:i w:val="0"/>
           <w:color w:val="auto"/>
         </w:rPr>
-        <w:t>Esta revisión se realiza para asegurar la consistencia y completitud de los métodos especificados en el Plan de gesti</w:t>
+        <w:tab/>
+      </w:r>
+      <w:r>
+        <w:rPr>
+          <w:i w:val="0"/>
+          <w:color w:val="auto"/>
+        </w:rPr>
+        <w:tab/>
+      </w:r>
+      <w:r>
+        <w:rPr>
+          <w:i w:val="0"/>
+          <w:color w:val="auto"/>
+        </w:rPr>
+        <w:t xml:space="preserve">Esta revisión se realiza para asegurar la consistencia y completitud de los </w:t>
+      </w:r>
+      <w:r>
+        <w:rPr>
+          <w:i w:val="0"/>
+          <w:color w:val="auto"/>
+        </w:rPr>
+        <w:tab/>
+      </w:r>
+      <w:r>
+        <w:rPr>
+          <w:i w:val="0"/>
+          <w:color w:val="auto"/>
+        </w:rPr>
+        <w:tab/>
+      </w:r>
+      <w:r>
+        <w:rPr>
+          <w:i w:val="0"/>
+          <w:color w:val="auto"/>
+        </w:rPr>
+        <w:tab/>
+      </w:r>
+      <w:r>
+        <w:rPr>
+          <w:i w:val="0"/>
+          <w:color w:val="auto"/>
+        </w:rPr>
+        <w:t>métodos especificados en el Plan de gesti</w:t>
       </w:r>
       <w:r>
         <w:rPr>
@@ -9017,16 +10070,16 @@
           <w:color w:val="auto"/>
         </w:rPr>
       </w:pPr>
-      <w:bookmarkStart w:id="59" w:name="_Toc21938372"/>
-      <w:bookmarkStart w:id="60" w:name="_Toc452044088"/>
+      <w:bookmarkStart w:id="60" w:name="_Toc21938372"/>
+      <w:bookmarkStart w:id="61" w:name="_Toc452044088"/>
       <w:r>
         <w:rPr>
           <w:color w:val="auto"/>
         </w:rPr>
         <w:t>Revisión Post Mortem</w:t>
       </w:r>
-      <w:bookmarkEnd w:id="59"/>
       <w:bookmarkEnd w:id="60"/>
+      <w:bookmarkEnd w:id="61"/>
     </w:p>
     <w:p>
       <w:pPr>
@@ -9041,14 +10094,91 @@
           <w:i w:val="0"/>
           <w:color w:val="auto"/>
         </w:rPr>
-        <w:t xml:space="preserve">Esta revisión se realiza al concluir el proyecto para especificar las actividades de desarrollo implementadas durante el proyecto </w:t>
-      </w:r>
-      <w:r>
-        <w:rPr>
-          <w:i w:val="0"/>
-          <w:color w:val="auto"/>
-        </w:rPr>
-        <w:t>y para proveer recomendaciones.</w:t>
+        <w:tab/>
+      </w:r>
+      <w:r>
+        <w:rPr>
+          <w:i w:val="0"/>
+          <w:color w:val="auto"/>
+        </w:rPr>
+        <w:tab/>
+      </w:r>
+      <w:r>
+        <w:rPr>
+          <w:i w:val="0"/>
+          <w:color w:val="auto"/>
+        </w:rPr>
+        <w:t xml:space="preserve">Esta revisión se realiza al concluir el proyecto para especificar las actividades </w:t>
+      </w:r>
+      <w:r>
+        <w:rPr>
+          <w:i w:val="0"/>
+          <w:color w:val="auto"/>
+        </w:rPr>
+        <w:tab/>
+      </w:r>
+      <w:r>
+        <w:rPr>
+          <w:i w:val="0"/>
+          <w:color w:val="auto"/>
+        </w:rPr>
+        <w:tab/>
+      </w:r>
+      <w:r>
+        <w:rPr>
+          <w:i w:val="0"/>
+          <w:color w:val="auto"/>
+        </w:rPr>
+        <w:tab/>
+      </w:r>
+      <w:r>
+        <w:rPr>
+          <w:i w:val="0"/>
+          <w:color w:val="auto"/>
+        </w:rPr>
+        <w:t xml:space="preserve">de desarrollo implementadas durante el proyecto </w:t>
+      </w:r>
+      <w:r>
+        <w:rPr>
+          <w:i w:val="0"/>
+          <w:color w:val="auto"/>
+        </w:rPr>
+        <w:t xml:space="preserve">y para proveer </w:t>
+      </w:r>
+      <w:r>
+        <w:rPr>
+          <w:i w:val="0"/>
+          <w:color w:val="auto"/>
+        </w:rPr>
+        <w:tab/>
+      </w:r>
+      <w:r>
+        <w:rPr>
+          <w:i w:val="0"/>
+          <w:color w:val="auto"/>
+        </w:rPr>
+        <w:tab/>
+      </w:r>
+      <w:r>
+        <w:rPr>
+          <w:i w:val="0"/>
+          <w:color w:val="auto"/>
+        </w:rPr>
+        <w:tab/>
+      </w:r>
+      <w:r>
+        <w:rPr>
+          <w:i w:val="0"/>
+          <w:color w:val="auto"/>
+        </w:rPr>
+        <w:tab/>
+      </w:r>
+      <w:r>
+        <w:rPr>
+          <w:i w:val="0"/>
+          <w:color w:val="auto"/>
+        </w:rPr>
+        <w:t>recomendaciones.</w:t>
       </w:r>
     </w:p>
     <w:p>
@@ -9062,16 +10192,16 @@
           <w:color w:val="auto"/>
         </w:rPr>
       </w:pPr>
-      <w:bookmarkStart w:id="61" w:name="_Toc21938373"/>
-      <w:bookmarkStart w:id="62" w:name="_Toc452044089"/>
+      <w:bookmarkStart w:id="62" w:name="_Toc21938373"/>
+      <w:bookmarkStart w:id="63" w:name="_Toc452044089"/>
       <w:r>
         <w:rPr>
           <w:color w:val="auto"/>
         </w:rPr>
         <w:t>Agenda</w:t>
       </w:r>
-      <w:bookmarkEnd w:id="61"/>
       <w:bookmarkEnd w:id="62"/>
+      <w:bookmarkEnd w:id="63"/>
     </w:p>
     <w:p>
       <w:pPr>
@@ -9086,6 +10216,20 @@
           <w:i w:val="0"/>
           <w:color w:val="auto"/>
         </w:rPr>
+        <w:tab/>
+      </w:r>
+      <w:r>
+        <w:rPr>
+          <w:i w:val="0"/>
+          <w:color w:val="auto"/>
+        </w:rPr>
+        <w:tab/>
+      </w:r>
+      <w:r>
+        <w:rPr>
+          <w:i w:val="0"/>
+          <w:color w:val="auto"/>
+        </w:rPr>
         <w:t>En esta sección se deberá especificar la agenda para las revisiones y audit</w:t>
       </w:r>
       <w:r>
@@ -9093,7 +10237,35 @@
           <w:i w:val="0"/>
           <w:color w:val="auto"/>
         </w:rPr>
-        <w:t>orías detalladas anteriormente.</w:t>
+        <w:t xml:space="preserve">orías </w:t>
+      </w:r>
+      <w:r>
+        <w:rPr>
+          <w:i w:val="0"/>
+          <w:color w:val="auto"/>
+        </w:rPr>
+        <w:tab/>
+      </w:r>
+      <w:r>
+        <w:rPr>
+          <w:i w:val="0"/>
+          <w:color w:val="auto"/>
+        </w:rPr>
+        <w:tab/>
+      </w:r>
+      <w:r>
+        <w:rPr>
+          <w:i w:val="0"/>
+          <w:color w:val="auto"/>
+        </w:rPr>
+        <w:tab/>
+      </w:r>
+      <w:r>
+        <w:rPr>
+          <w:i w:val="0"/>
+          <w:color w:val="auto"/>
+        </w:rPr>
+        <w:t>detalladas anteriormente.</w:t>
       </w:r>
     </w:p>
     <w:p>
@@ -9107,17 +10279,16 @@
           <w:color w:val="auto"/>
         </w:rPr>
       </w:pPr>
-      <w:bookmarkStart w:id="63" w:name="_Toc21938376"/>
-      <w:bookmarkStart w:id="64" w:name="_Toc452044092"/>
-      <w:r>
-        <w:rPr>
-          <w:color w:val="auto"/>
-        </w:rPr>
-        <w:lastRenderedPageBreak/>
+      <w:bookmarkStart w:id="64" w:name="_Toc21938376"/>
+      <w:bookmarkStart w:id="65" w:name="_Toc452044092"/>
+      <w:r>
+        <w:rPr>
+          <w:color w:val="auto"/>
+        </w:rPr>
         <w:t>Verificación</w:t>
       </w:r>
-      <w:bookmarkEnd w:id="63"/>
       <w:bookmarkEnd w:id="64"/>
+      <w:bookmarkEnd w:id="65"/>
     </w:p>
     <w:p>
       <w:pPr>
@@ -9153,16 +10324,16 @@
           <w:color w:val="auto"/>
         </w:rPr>
       </w:pPr>
-      <w:bookmarkStart w:id="65" w:name="_Toc21938377"/>
-      <w:bookmarkStart w:id="66" w:name="_Toc452044093"/>
+      <w:bookmarkStart w:id="66" w:name="_Toc21938377"/>
+      <w:bookmarkStart w:id="67" w:name="_Toc452044093"/>
       <w:r>
         <w:rPr>
           <w:color w:val="auto"/>
         </w:rPr>
         <w:t>Reporte de problemas y acciones correctivas</w:t>
       </w:r>
-      <w:bookmarkEnd w:id="65"/>
       <w:bookmarkEnd w:id="66"/>
+      <w:bookmarkEnd w:id="67"/>
     </w:p>
     <w:p>
       <w:pPr>
@@ -9198,16 +10369,17 @@
           <w:color w:val="auto"/>
         </w:rPr>
       </w:pPr>
-      <w:bookmarkStart w:id="67" w:name="_Toc21938378"/>
-      <w:bookmarkStart w:id="68" w:name="_Toc452044094"/>
-      <w:r>
-        <w:rPr>
-          <w:color w:val="auto"/>
-        </w:rPr>
+      <w:bookmarkStart w:id="68" w:name="_Toc21938378"/>
+      <w:bookmarkStart w:id="69" w:name="_Toc452044094"/>
+      <w:r>
+        <w:rPr>
+          <w:color w:val="auto"/>
+        </w:rPr>
+        <w:lastRenderedPageBreak/>
         <w:t>Herramientas, técnicas y metodologías</w:t>
       </w:r>
-      <w:bookmarkEnd w:id="67"/>
       <w:bookmarkEnd w:id="68"/>
+      <w:bookmarkEnd w:id="69"/>
     </w:p>
     <w:p>
       <w:pPr>
@@ -9250,18 +10422,16 @@
           <w:color w:val="auto"/>
         </w:rPr>
       </w:pPr>
-      <w:bookmarkStart w:id="69" w:name="_Toc21938379"/>
-      <w:bookmarkStart w:id="70" w:name="_Toc452044095"/>
-      <w:bookmarkStart w:id="71" w:name="_GoBack"/>
+      <w:bookmarkStart w:id="70" w:name="_Toc21938379"/>
+      <w:bookmarkStart w:id="71" w:name="_Toc452044095"/>
+      <w:r>
+        <w:rPr>
+          <w:color w:val="auto"/>
+        </w:rPr>
+        <w:t>Gestión de riesgos</w:t>
+      </w:r>
+      <w:bookmarkEnd w:id="70"/>
       <w:bookmarkEnd w:id="71"/>
-      <w:r>
-        <w:rPr>
-          <w:color w:val="auto"/>
-        </w:rPr>
-        <w:t>Gestión de riesgos</w:t>
-      </w:r>
-      <w:bookmarkEnd w:id="69"/>
-      <w:bookmarkEnd w:id="70"/>
     </w:p>
     <w:p>
       <w:pPr>
@@ -10014,7 +11184,7 @@
         <w:rFonts w:asciiTheme="majorHAnsi" w:hAnsiTheme="majorHAnsi" w:cstheme="majorHAnsi"/>
         <w:noProof/>
       </w:rPr>
-      <w:t>6</w:t>
+      <w:t>11</w:t>
     </w:r>
     <w:r>
       <w:rPr>
@@ -10051,7 +11221,7 @@
         <w:rFonts w:asciiTheme="majorHAnsi" w:hAnsiTheme="majorHAnsi" w:cstheme="majorHAnsi"/>
         <w:noProof/>
       </w:rPr>
-      <w:t>13</w:t>
+      <w:t>14</w:t>
     </w:r>
     <w:r>
       <w:rPr>
@@ -10783,7 +11953,7 @@
       <w:lvlText w:val="%2."/>
       <w:lvlJc w:val="left"/>
       <w:pPr>
-        <w:ind w:left="1440" w:hanging="360"/>
+        <w:ind w:left="1298" w:hanging="360"/>
       </w:pPr>
     </w:lvl>
     <w:lvl w:ilvl="2" w:tplc="0C0A001B" w:tentative="1">
@@ -10792,7 +11962,7 @@
       <w:lvlText w:val="%3."/>
       <w:lvlJc w:val="right"/>
       <w:pPr>
-        <w:ind w:left="2160" w:hanging="180"/>
+        <w:ind w:left="2018" w:hanging="180"/>
       </w:pPr>
     </w:lvl>
     <w:lvl w:ilvl="3" w:tplc="0C0A000F" w:tentative="1">
@@ -10801,7 +11971,7 @@
       <w:lvlText w:val="%4."/>
       <w:lvlJc w:val="left"/>
       <w:pPr>
-        <w:ind w:left="2880" w:hanging="360"/>
+        <w:ind w:left="2738" w:hanging="360"/>
       </w:pPr>
     </w:lvl>
     <w:lvl w:ilvl="4" w:tplc="0C0A0019" w:tentative="1">
@@ -10810,7 +11980,7 @@
       <w:lvlText w:val="%5."/>
       <w:lvlJc w:val="left"/>
       <w:pPr>
-        <w:ind w:left="3600" w:hanging="360"/>
+        <w:ind w:left="3458" w:hanging="360"/>
       </w:pPr>
     </w:lvl>
     <w:lvl w:ilvl="5" w:tplc="0C0A001B" w:tentative="1">
@@ -10819,7 +11989,7 @@
       <w:lvlText w:val="%6."/>
       <w:lvlJc w:val="right"/>
       <w:pPr>
-        <w:ind w:left="4320" w:hanging="180"/>
+        <w:ind w:left="4178" w:hanging="180"/>
       </w:pPr>
     </w:lvl>
     <w:lvl w:ilvl="6" w:tplc="0C0A000F" w:tentative="1">
@@ -10828,7 +11998,7 @@
       <w:lvlText w:val="%7."/>
       <w:lvlJc w:val="left"/>
       <w:pPr>
-        <w:ind w:left="5040" w:hanging="360"/>
+        <w:ind w:left="4898" w:hanging="360"/>
       </w:pPr>
     </w:lvl>
     <w:lvl w:ilvl="7" w:tplc="0C0A0019" w:tentative="1">
@@ -10837,7 +12007,7 @@
       <w:lvlText w:val="%8."/>
       <w:lvlJc w:val="left"/>
       <w:pPr>
-        <w:ind w:left="5760" w:hanging="360"/>
+        <w:ind w:left="5618" w:hanging="360"/>
       </w:pPr>
     </w:lvl>
     <w:lvl w:ilvl="8" w:tplc="0C0A001B" w:tentative="1">
@@ -10846,7 +12016,7 @@
       <w:lvlText w:val="%9."/>
       <w:lvlJc w:val="right"/>
       <w:pPr>
-        <w:ind w:left="6480" w:hanging="180"/>
+        <w:ind w:left="6338" w:hanging="180"/>
       </w:pPr>
     </w:lvl>
   </w:abstractNum>
@@ -11003,7 +12173,7 @@
       <w:lvlText w:val="-"/>
       <w:lvlJc w:val="left"/>
       <w:pPr>
-        <w:ind w:left="1430" w:hanging="360"/>
+        <w:ind w:left="2345" w:hanging="360"/>
       </w:pPr>
       <w:rPr>
         <w:rFonts w:ascii="Calibri" w:eastAsiaTheme="minorHAnsi" w:hAnsi="Calibri" w:cstheme="minorBidi" w:hint="default"/>
@@ -11015,7 +12185,7 @@
       <w:lvlText w:val="o"/>
       <w:lvlJc w:val="left"/>
       <w:pPr>
-        <w:ind w:left="2150" w:hanging="360"/>
+        <w:ind w:left="3065" w:hanging="360"/>
       </w:pPr>
       <w:rPr>
         <w:rFonts w:ascii="Courier New" w:hAnsi="Courier New" w:cs="Courier New" w:hint="default"/>
@@ -11027,7 +12197,7 @@
       <w:lvlText w:val=""/>
       <w:lvlJc w:val="left"/>
       <w:pPr>
-        <w:ind w:left="2870" w:hanging="360"/>
+        <w:ind w:left="3785" w:hanging="360"/>
       </w:pPr>
       <w:rPr>
         <w:rFonts w:ascii="Wingdings" w:hAnsi="Wingdings" w:hint="default"/>
@@ -11039,7 +12209,7 @@
       <w:lvlText w:val=""/>
       <w:lvlJc w:val="left"/>
       <w:pPr>
-        <w:ind w:left="3590" w:hanging="360"/>
+        <w:ind w:left="4505" w:hanging="360"/>
       </w:pPr>
       <w:rPr>
         <w:rFonts w:ascii="Symbol" w:hAnsi="Symbol" w:hint="default"/>
@@ -11051,7 +12221,7 @@
       <w:lvlText w:val="o"/>
       <w:lvlJc w:val="left"/>
       <w:pPr>
-        <w:ind w:left="4310" w:hanging="360"/>
+        <w:ind w:left="5225" w:hanging="360"/>
       </w:pPr>
       <w:rPr>
         <w:rFonts w:ascii="Courier New" w:hAnsi="Courier New" w:cs="Courier New" w:hint="default"/>
@@ -11063,7 +12233,7 @@
       <w:lvlText w:val=""/>
       <w:lvlJc w:val="left"/>
       <w:pPr>
-        <w:ind w:left="5030" w:hanging="360"/>
+        <w:ind w:left="5945" w:hanging="360"/>
       </w:pPr>
       <w:rPr>
         <w:rFonts w:ascii="Wingdings" w:hAnsi="Wingdings" w:hint="default"/>
@@ -11075,7 +12245,7 @@
       <w:lvlText w:val=""/>
       <w:lvlJc w:val="left"/>
       <w:pPr>
-        <w:ind w:left="5750" w:hanging="360"/>
+        <w:ind w:left="6665" w:hanging="360"/>
       </w:pPr>
       <w:rPr>
         <w:rFonts w:ascii="Symbol" w:hAnsi="Symbol" w:hint="default"/>
@@ -11087,7 +12257,7 @@
       <w:lvlText w:val="o"/>
       <w:lvlJc w:val="left"/>
       <w:pPr>
-        <w:ind w:left="6470" w:hanging="360"/>
+        <w:ind w:left="7385" w:hanging="360"/>
       </w:pPr>
       <w:rPr>
         <w:rFonts w:ascii="Courier New" w:hAnsi="Courier New" w:cs="Courier New" w:hint="default"/>
@@ -11099,7 +12269,7 @@
       <w:lvlText w:val=""/>
       <w:lvlJc w:val="left"/>
       <w:pPr>
-        <w:ind w:left="7190" w:hanging="360"/>
+        <w:ind w:left="8105" w:hanging="360"/>
       </w:pPr>
       <w:rPr>
         <w:rFonts w:ascii="Wingdings" w:hAnsi="Wingdings" w:hint="default"/>
@@ -12775,6 +13945,36 @@
       <w:szCs w:val="16"/>
     </w:rPr>
   </w:style>
+  <w:style w:type="character" w:customStyle="1" w:styleId="a">
+    <w:name w:val="a"/>
+    <w:basedOn w:val="Fuentedeprrafopredeter"/>
+    <w:rsid w:val="00E44448"/>
+  </w:style>
+  <w:style w:type="character" w:customStyle="1" w:styleId="l6">
+    <w:name w:val="l6"/>
+    <w:basedOn w:val="Fuentedeprrafopredeter"/>
+    <w:rsid w:val="00E44448"/>
+  </w:style>
+  <w:style w:type="character" w:customStyle="1" w:styleId="apple-converted-space">
+    <w:name w:val="apple-converted-space"/>
+    <w:basedOn w:val="Fuentedeprrafopredeter"/>
+    <w:rsid w:val="00E44448"/>
+  </w:style>
+  <w:style w:type="character" w:customStyle="1" w:styleId="l7">
+    <w:name w:val="l7"/>
+    <w:basedOn w:val="Fuentedeprrafopredeter"/>
+    <w:rsid w:val="00E44448"/>
+  </w:style>
+  <w:style w:type="character" w:customStyle="1" w:styleId="l8">
+    <w:name w:val="l8"/>
+    <w:basedOn w:val="Fuentedeprrafopredeter"/>
+    <w:rsid w:val="00E44448"/>
+  </w:style>
+  <w:style w:type="character" w:customStyle="1" w:styleId="l9">
+    <w:name w:val="l9"/>
+    <w:basedOn w:val="Fuentedeprrafopredeter"/>
+    <w:rsid w:val="00E44448"/>
+  </w:style>
 </w:styles>
 </file>
 
@@ -13942,6 +15142,36 @@
       <w:szCs w:val="16"/>
     </w:rPr>
   </w:style>
+  <w:style w:type="character" w:customStyle="1" w:styleId="a">
+    <w:name w:val="a"/>
+    <w:basedOn w:val="Fuentedeprrafopredeter"/>
+    <w:rsid w:val="00E44448"/>
+  </w:style>
+  <w:style w:type="character" w:customStyle="1" w:styleId="l6">
+    <w:name w:val="l6"/>
+    <w:basedOn w:val="Fuentedeprrafopredeter"/>
+    <w:rsid w:val="00E44448"/>
+  </w:style>
+  <w:style w:type="character" w:customStyle="1" w:styleId="apple-converted-space">
+    <w:name w:val="apple-converted-space"/>
+    <w:basedOn w:val="Fuentedeprrafopredeter"/>
+    <w:rsid w:val="00E44448"/>
+  </w:style>
+  <w:style w:type="character" w:customStyle="1" w:styleId="l7">
+    <w:name w:val="l7"/>
+    <w:basedOn w:val="Fuentedeprrafopredeter"/>
+    <w:rsid w:val="00E44448"/>
+  </w:style>
+  <w:style w:type="character" w:customStyle="1" w:styleId="l8">
+    <w:name w:val="l8"/>
+    <w:basedOn w:val="Fuentedeprrafopredeter"/>
+    <w:rsid w:val="00E44448"/>
+  </w:style>
+  <w:style w:type="character" w:customStyle="1" w:styleId="l9">
+    <w:name w:val="l9"/>
+    <w:basedOn w:val="Fuentedeprrafopredeter"/>
+    <w:rsid w:val="00E44448"/>
+  </w:style>
 </w:styles>
 </file>
 
@@ -14252,7 +15482,7 @@
 </file>
 
 <file path=customXml/itemProps2.xml><?xml version="1.0" encoding="utf-8"?>
-<ds:datastoreItem xmlns:ds="http://schemas.openxmlformats.org/officeDocument/2006/customXml" ds:itemID="{AB6118E5-FEB9-4039-A86C-875DF2BA8CC4}">
+<ds:datastoreItem xmlns:ds="http://schemas.openxmlformats.org/officeDocument/2006/customXml" ds:itemID="{4D342C17-4EB5-4407-9DCD-13F01634854C}">
   <ds:schemaRefs>
     <ds:schemaRef ds:uri="http://schemas.openxmlformats.org/officeDocument/2006/bibliography"/>
   </ds:schemaRefs>

</xml_diff>

<commit_message>
alzando imagen de diagrama de paquete y gestion de calidad hasta RTF
</commit_message>
<xml_diff>
--- a/Gestion de Calidad DeliveryAppV1.2.docx
+++ b/Gestion de Calidad DeliveryAppV1.2.docx
@@ -5,6 +5,7 @@
     <w:p>
       <w:pPr>
         <w:pStyle w:val="Sinespaciado"/>
+        <w:ind w:left="1416" w:hanging="1416"/>
         <w:rPr>
           <w:rFonts w:asciiTheme="majorHAnsi" w:eastAsiaTheme="majorEastAsia" w:hAnsiTheme="majorHAnsi" w:cstheme="majorBidi"/>
           <w:sz w:val="72"/>
@@ -35,7 +36,7 @@
         <w:rPr>
           <w:rFonts w:asciiTheme="minorHAnsi" w:eastAsiaTheme="majorEastAsia" w:hAnsiTheme="minorHAnsi" w:cstheme="majorBidi"/>
           <w:noProof/>
-          <w:lang w:eastAsia="es-ES"/>
+          <w:lang w:val="es-PY" w:eastAsia="es-PY"/>
         </w:rPr>
         <mc:AlternateContent>
           <mc:Choice Requires="wps">
@@ -109,7 +110,7 @@
         <w:rPr>
           <w:rFonts w:asciiTheme="minorHAnsi" w:eastAsiaTheme="majorEastAsia" w:hAnsiTheme="minorHAnsi" w:cstheme="majorBidi"/>
           <w:noProof/>
-          <w:lang w:eastAsia="es-ES"/>
+          <w:lang w:val="es-PY" w:eastAsia="es-PY"/>
         </w:rPr>
         <mc:AlternateContent>
           <mc:Choice Requires="wps">
@@ -183,7 +184,7 @@
         <w:rPr>
           <w:rFonts w:asciiTheme="minorHAnsi" w:eastAsiaTheme="majorEastAsia" w:hAnsiTheme="minorHAnsi" w:cstheme="majorBidi"/>
           <w:noProof/>
-          <w:lang w:eastAsia="es-ES"/>
+          <w:lang w:val="es-PY" w:eastAsia="es-PY"/>
         </w:rPr>
         <mc:AlternateContent>
           <mc:Choice Requires="wps">
@@ -257,7 +258,7 @@
         <w:rPr>
           <w:rFonts w:asciiTheme="minorHAnsi" w:eastAsiaTheme="majorEastAsia" w:hAnsiTheme="minorHAnsi" w:cstheme="majorBidi"/>
           <w:noProof/>
-          <w:lang w:eastAsia="es-ES"/>
+          <w:lang w:val="es-PY" w:eastAsia="es-PY"/>
         </w:rPr>
         <mc:AlternateContent>
           <mc:Choice Requires="wps">
@@ -4557,6 +4558,20 @@
         </w:rPr>
         <w:t>:</w:t>
       </w:r>
+      <w:r>
+        <w:rPr>
+          <w:i w:val="0"/>
+          <w:color w:val="auto"/>
+        </w:rPr>
+        <w:t xml:space="preserve"> fue confeccionado de acuerdo al requerimiento </w:t>
+      </w:r>
+      <w:r>
+        <w:rPr>
+          <w:i w:val="0"/>
+          <w:color w:val="auto"/>
+        </w:rPr>
+        <w:t xml:space="preserve"> hecho en la entrevista al cliente</w:t>
+      </w:r>
     </w:p>
     <w:p>
       <w:pPr>
@@ -4805,6 +4820,7 @@
         <w:rPr>
           <w:color w:val="auto"/>
         </w:rPr>
+        <w:lastRenderedPageBreak/>
         <w:t>Gestión</w:t>
       </w:r>
       <w:bookmarkEnd w:id="4"/>
@@ -4857,7 +4873,6 @@
         <w:rPr>
           <w:color w:val="auto"/>
         </w:rPr>
-        <w:lastRenderedPageBreak/>
         <w:t>Organización</w:t>
       </w:r>
       <w:bookmarkEnd w:id="6"/>
@@ -4906,6 +4921,111 @@
         <w:t>es del desarrollo del software.</w:t>
       </w:r>
       <w:bookmarkStart w:id="8" w:name="_Toc21938337"/>
+    </w:p>
+    <w:p>
+      <w:pPr>
+        <w:pStyle w:val="PSI-Comentario"/>
+        <w:rPr>
+          <w:i w:val="0"/>
+          <w:color w:val="auto"/>
+        </w:rPr>
+      </w:pPr>
+    </w:p>
+    <w:p>
+      <w:pPr>
+        <w:pStyle w:val="PSI-Comentario"/>
+        <w:rPr>
+          <w:rFonts w:asciiTheme="minorHAnsi" w:hAnsiTheme="minorHAnsi" w:cstheme="minorHAnsi"/>
+          <w:i w:val="0"/>
+          <w:color w:val="auto"/>
+        </w:rPr>
+      </w:pPr>
+      <w:r>
+        <w:rPr>
+          <w:rFonts w:asciiTheme="minorHAnsi" w:hAnsiTheme="minorHAnsi" w:cstheme="minorHAnsi"/>
+          <w:i w:val="0"/>
+          <w:color w:val="auto"/>
+        </w:rPr>
+        <w:t xml:space="preserve">En nuestra organización debido a fines educativos fuimos rotando de roles entre las cuales está el líder,  </w:t>
+      </w:r>
+      <w:proofErr w:type="spellStart"/>
+      <w:r>
+        <w:rPr>
+          <w:rFonts w:asciiTheme="minorHAnsi" w:hAnsiTheme="minorHAnsi" w:cstheme="minorHAnsi"/>
+          <w:i w:val="0"/>
+          <w:color w:val="auto"/>
+        </w:rPr>
+        <w:t>testing</w:t>
+      </w:r>
+      <w:proofErr w:type="spellEnd"/>
+      <w:r>
+        <w:rPr>
+          <w:rFonts w:asciiTheme="minorHAnsi" w:hAnsiTheme="minorHAnsi" w:cstheme="minorHAnsi"/>
+          <w:i w:val="0"/>
+          <w:color w:val="auto"/>
+        </w:rPr>
+        <w:t>, desarrollador, analista de riesgo, documentador, gestor de configuración</w:t>
+      </w:r>
+      <w:r>
+        <w:rPr>
+          <w:rFonts w:asciiTheme="minorHAnsi" w:hAnsiTheme="minorHAnsi" w:cstheme="minorHAnsi"/>
+          <w:i w:val="0"/>
+          <w:color w:val="auto"/>
+        </w:rPr>
+        <w:t>.</w:t>
+      </w:r>
+      <w:r>
+        <w:rPr>
+          <w:rFonts w:asciiTheme="minorHAnsi" w:hAnsiTheme="minorHAnsi" w:cstheme="minorHAnsi"/>
+          <w:i w:val="0"/>
+          <w:color w:val="auto"/>
+        </w:rPr>
+        <w:t xml:space="preserve"> </w:t>
+      </w:r>
+      <w:r>
+        <w:rPr>
+          <w:rFonts w:asciiTheme="minorHAnsi" w:hAnsiTheme="minorHAnsi" w:cstheme="minorHAnsi"/>
+          <w:i w:val="0"/>
+          <w:color w:val="auto"/>
+        </w:rPr>
+        <w:t xml:space="preserve">Y </w:t>
+      </w:r>
+      <w:r>
+        <w:rPr>
+          <w:rFonts w:asciiTheme="minorHAnsi" w:hAnsiTheme="minorHAnsi" w:cstheme="minorHAnsi"/>
+          <w:i w:val="0"/>
+          <w:color w:val="000000"/>
+          <w:shd w:val="clear" w:color="auto" w:fill="FFFFFF"/>
+        </w:rPr>
+        <w:t>a</w:t>
+      </w:r>
+      <w:r>
+        <w:rPr>
+          <w:rFonts w:asciiTheme="minorHAnsi" w:hAnsiTheme="minorHAnsi" w:cstheme="minorHAnsi"/>
+          <w:i w:val="0"/>
+          <w:color w:val="000000"/>
+          <w:shd w:val="clear" w:color="auto" w:fill="FFFFFF"/>
+        </w:rPr>
+        <w:t xml:space="preserve"> pesar de que cada persona involucrada en el proyecto debería chequear y revisar su propio trabajo c</w:t>
+      </w:r>
+      <w:r>
+        <w:rPr>
+          <w:rFonts w:asciiTheme="minorHAnsi" w:hAnsiTheme="minorHAnsi" w:cstheme="minorHAnsi"/>
+          <w:i w:val="0"/>
+          <w:color w:val="000000"/>
+          <w:shd w:val="clear" w:color="auto" w:fill="FFFFFF"/>
+        </w:rPr>
+        <w:t>omo parte del mismo, el líder</w:t>
+      </w:r>
+      <w:r>
+        <w:rPr>
+          <w:rFonts w:asciiTheme="minorHAnsi" w:hAnsiTheme="minorHAnsi" w:cstheme="minorHAnsi"/>
+          <w:i w:val="0"/>
+          <w:color w:val="000000"/>
+          <w:shd w:val="clear" w:color="auto" w:fill="FFFFFF"/>
+        </w:rPr>
+        <w:t xml:space="preserve"> del proyecto es el máximo responsable de la calidad del proyecto como un todo.</w:t>
+      </w:r>
     </w:p>
     <w:p>
       <w:pPr>
@@ -5111,6 +5231,7 @@
         <w:rPr>
           <w:i w:val="0"/>
           <w:color w:val="auto"/>
+          <w:u w:val="single"/>
         </w:rPr>
       </w:pPr>
       <w:r>
@@ -5163,32 +5284,30 @@
         <w:rPr>
           <w:i w:val="0"/>
           <w:color w:val="auto"/>
-          <w:highlight w:val="yellow"/>
-        </w:rPr>
-      </w:pPr>
-      <w:r>
-        <w:rPr>
-          <w:i w:val="0"/>
-          <w:color w:val="auto"/>
-          <w:highlight w:val="yellow"/>
-        </w:rPr>
-        <w:t xml:space="preserve">Las tareas a ser llevadas a cabo deberán reflejar las evaluaciones a realizar, los estándares a seguir, los productos </w:t>
-      </w:r>
-      <w:r>
-        <w:rPr>
-          <w:i w:val="0"/>
-          <w:color w:val="auto"/>
-          <w:highlight w:val="yellow"/>
-        </w:rPr>
-        <w:t>a revisar, los procedimientos para</w:t>
-      </w:r>
-      <w:r>
-        <w:rPr>
-          <w:i w:val="0"/>
-          <w:color w:val="auto"/>
-          <w:highlight w:val="yellow"/>
-        </w:rPr>
-        <w:t xml:space="preserve"> la elaboración de los distintos productos y los procedimientos para informar de los defectos detectados a sus responsables y realizar el seguimiento de los mismos hasta su corrección.</w:t>
+        </w:rPr>
+      </w:pPr>
+      <w:r>
+        <w:rPr>
+          <w:i w:val="0"/>
+          <w:color w:val="auto"/>
+        </w:rPr>
+        <w:t xml:space="preserve">El responsable de detectar  e informar los defectos del producto es el </w:t>
+      </w:r>
+      <w:proofErr w:type="spellStart"/>
+      <w:r>
+        <w:rPr>
+          <w:i w:val="0"/>
+          <w:color w:val="auto"/>
+        </w:rPr>
+        <w:t>testeador</w:t>
+      </w:r>
+      <w:proofErr w:type="spellEnd"/>
+      <w:r>
+        <w:rPr>
+          <w:i w:val="0"/>
+          <w:color w:val="auto"/>
+        </w:rPr>
+        <w:t xml:space="preserve"> del sistema  </w:t>
       </w:r>
     </w:p>
     <w:p>
@@ -5296,6 +5415,7 @@
           <w:i w:val="0"/>
           <w:color w:val="auto"/>
         </w:rPr>
+        <w:lastRenderedPageBreak/>
         <w:t xml:space="preserve">5. </w:t>
       </w:r>
       <w:r>
@@ -5430,7 +5550,6 @@
           <w:i w:val="0"/>
           <w:color w:val="auto"/>
         </w:rPr>
-        <w:lastRenderedPageBreak/>
         <w:t xml:space="preserve">9. </w:t>
       </w:r>
       <w:r>
@@ -5807,6 +5926,893 @@
     </w:p>
     <w:p>
       <w:pPr>
+        <w:pStyle w:val="PSI-Comentario"/>
+        <w:rPr>
+          <w:i w:val="0"/>
+          <w:color w:val="auto"/>
+        </w:rPr>
+      </w:pPr>
+    </w:p>
+    <w:p>
+      <w:pPr>
+        <w:pStyle w:val="PSI-Comentario"/>
+        <w:rPr>
+          <w:i w:val="0"/>
+          <w:color w:val="auto"/>
+        </w:rPr>
+      </w:pPr>
+    </w:p>
+    <w:p>
+      <w:pPr>
+        <w:pStyle w:val="Prrafodelista"/>
+        <w:numPr>
+          <w:ilvl w:val="0"/>
+          <w:numId w:val="10"/>
+        </w:numPr>
+        <w:spacing w:before="0" w:line="240" w:lineRule="auto"/>
+        <w:rPr>
+          <w:rFonts w:ascii="Arial" w:hAnsi="Arial" w:cs="Arial"/>
+        </w:rPr>
+      </w:pPr>
+      <w:r>
+        <w:rPr>
+          <w:rFonts w:ascii="Arial" w:hAnsi="Arial" w:cs="Arial"/>
+        </w:rPr>
+        <w:t>Funcionalidad del Menú</w:t>
+      </w:r>
+      <w:r>
+        <w:rPr>
+          <w:rFonts w:ascii="Arial" w:hAnsi="Arial" w:cs="Arial"/>
+        </w:rPr>
+        <w:t xml:space="preserve"> Principal del Sistema: </w:t>
+      </w:r>
+    </w:p>
+    <w:p>
+      <w:pPr>
+        <w:pStyle w:val="Prrafodelista"/>
+        <w:rPr>
+          <w:rFonts w:ascii="Arial" w:hAnsi="Arial" w:cs="Arial"/>
+        </w:rPr>
+      </w:pPr>
+    </w:p>
+    <w:p>
+      <w:pPr>
+        <w:pStyle w:val="Prrafodelista"/>
+        <w:numPr>
+          <w:ilvl w:val="0"/>
+          <w:numId w:val="11"/>
+        </w:numPr>
+        <w:spacing w:before="0" w:line="240" w:lineRule="auto"/>
+        <w:rPr>
+          <w:rFonts w:ascii="Arial" w:hAnsi="Arial" w:cs="Arial"/>
+        </w:rPr>
+      </w:pPr>
+      <w:r>
+        <w:rPr>
+          <w:rFonts w:ascii="Arial" w:hAnsi="Arial" w:cs="Arial"/>
+        </w:rPr>
+        <w:t xml:space="preserve">Posee el acceso a todos </w:t>
+      </w:r>
+      <w:r>
+        <w:rPr>
+          <w:rFonts w:ascii="Arial" w:hAnsi="Arial" w:cs="Arial"/>
+        </w:rPr>
+        <w:t xml:space="preserve">los lugares necesarios. </w:t>
+      </w:r>
+    </w:p>
+    <w:p>
+      <w:pPr>
+        <w:pStyle w:val="Prrafodelista"/>
+        <w:numPr>
+          <w:ilvl w:val="0"/>
+          <w:numId w:val="11"/>
+        </w:numPr>
+        <w:spacing w:before="0" w:line="240" w:lineRule="auto"/>
+        <w:rPr>
+          <w:rFonts w:ascii="Arial" w:hAnsi="Arial" w:cs="Arial"/>
+        </w:rPr>
+      </w:pPr>
+      <w:r>
+        <w:rPr>
+          <w:rFonts w:ascii="Arial" w:hAnsi="Arial" w:cs="Arial"/>
+        </w:rPr>
+        <w:t xml:space="preserve">Está </w:t>
+      </w:r>
+      <w:r>
+        <w:rPr>
+          <w:rFonts w:ascii="Arial" w:hAnsi="Arial" w:cs="Arial"/>
+        </w:rPr>
+        <w:t xml:space="preserve">correctamente diseñado. </w:t>
+      </w:r>
+    </w:p>
+    <w:p>
+      <w:pPr>
+        <w:pStyle w:val="Prrafodelista"/>
+        <w:rPr>
+          <w:rFonts w:ascii="Arial" w:hAnsi="Arial" w:cs="Arial"/>
+        </w:rPr>
+      </w:pPr>
+    </w:p>
+    <w:p>
+      <w:pPr>
+        <w:pStyle w:val="Prrafodelista"/>
+        <w:rPr>
+          <w:rFonts w:ascii="Arial" w:hAnsi="Arial" w:cs="Arial"/>
+        </w:rPr>
+      </w:pPr>
+    </w:p>
+    <w:p>
+      <w:pPr>
+        <w:pStyle w:val="Prrafodelista"/>
+        <w:numPr>
+          <w:ilvl w:val="0"/>
+          <w:numId w:val="10"/>
+        </w:numPr>
+        <w:spacing w:before="0" w:line="240" w:lineRule="auto"/>
+        <w:rPr>
+          <w:rFonts w:ascii="Arial" w:hAnsi="Arial" w:cs="Arial"/>
+        </w:rPr>
+      </w:pPr>
+      <w:r>
+        <w:rPr>
+          <w:rFonts w:ascii="Arial" w:hAnsi="Arial" w:cs="Arial"/>
+        </w:rPr>
+        <w:t>Interfaz restaurant</w:t>
+      </w:r>
+      <w:r>
+        <w:rPr>
+          <w:rFonts w:ascii="Arial" w:hAnsi="Arial" w:cs="Arial"/>
+        </w:rPr>
+        <w:t>(Según la asignaci</w:t>
+      </w:r>
+      <w:r>
+        <w:rPr>
+          <w:rFonts w:ascii="Arial" w:hAnsi="Arial" w:cs="Arial"/>
+        </w:rPr>
+        <w:t xml:space="preserve">ón que le corresponda): </w:t>
+      </w:r>
+    </w:p>
+    <w:p>
+      <w:pPr>
+        <w:pStyle w:val="Prrafodelista"/>
+        <w:rPr>
+          <w:rFonts w:ascii="Arial" w:hAnsi="Arial" w:cs="Arial"/>
+        </w:rPr>
+      </w:pPr>
+    </w:p>
+    <w:p>
+      <w:pPr>
+        <w:pStyle w:val="Prrafodelista"/>
+        <w:numPr>
+          <w:ilvl w:val="0"/>
+          <w:numId w:val="12"/>
+        </w:numPr>
+        <w:spacing w:before="0" w:line="240" w:lineRule="auto"/>
+        <w:rPr>
+          <w:rFonts w:ascii="Arial" w:hAnsi="Arial" w:cs="Arial"/>
+        </w:rPr>
+      </w:pPr>
+      <w:r>
+        <w:rPr>
+          <w:rFonts w:ascii="Arial" w:hAnsi="Arial" w:cs="Arial"/>
+        </w:rPr>
+        <w:t>Cumple con todos los campos de acuerdo a l</w:t>
+      </w:r>
+      <w:r>
+        <w:rPr>
+          <w:rFonts w:ascii="Arial" w:hAnsi="Arial" w:cs="Arial"/>
+        </w:rPr>
+        <w:t xml:space="preserve">a información relevada. </w:t>
+      </w:r>
+    </w:p>
+    <w:p>
+      <w:pPr>
+        <w:pStyle w:val="Prrafodelista"/>
+        <w:numPr>
+          <w:ilvl w:val="0"/>
+          <w:numId w:val="12"/>
+        </w:numPr>
+        <w:spacing w:before="0" w:line="240" w:lineRule="auto"/>
+        <w:rPr>
+          <w:rFonts w:ascii="Arial" w:hAnsi="Arial" w:cs="Arial"/>
+        </w:rPr>
+      </w:pPr>
+      <w:r>
+        <w:rPr>
+          <w:rFonts w:ascii="Arial" w:hAnsi="Arial" w:cs="Arial"/>
+        </w:rPr>
+        <w:t>Guarda y modifica la in</w:t>
+      </w:r>
+      <w:r>
+        <w:rPr>
+          <w:rFonts w:ascii="Arial" w:hAnsi="Arial" w:cs="Arial"/>
+        </w:rPr>
+        <w:t xml:space="preserve">formación del </w:t>
+      </w:r>
+      <w:proofErr w:type="spellStart"/>
+      <w:r>
+        <w:rPr>
+          <w:rFonts w:ascii="Arial" w:hAnsi="Arial" w:cs="Arial"/>
+        </w:rPr>
+        <w:t>restaunt</w:t>
+      </w:r>
+      <w:proofErr w:type="spellEnd"/>
+      <w:r>
+        <w:rPr>
+          <w:rFonts w:ascii="Arial" w:hAnsi="Arial" w:cs="Arial"/>
+        </w:rPr>
+        <w:t>.</w:t>
+      </w:r>
+    </w:p>
+    <w:p>
+      <w:pPr>
+        <w:pStyle w:val="Prrafodelista"/>
+        <w:numPr>
+          <w:ilvl w:val="0"/>
+          <w:numId w:val="12"/>
+        </w:numPr>
+        <w:spacing w:before="0" w:line="240" w:lineRule="auto"/>
+        <w:rPr>
+          <w:rFonts w:ascii="Arial" w:hAnsi="Arial" w:cs="Arial"/>
+        </w:rPr>
+      </w:pPr>
+      <w:r>
+        <w:rPr>
+          <w:rFonts w:ascii="Arial" w:hAnsi="Arial" w:cs="Arial"/>
+        </w:rPr>
+        <w:t>El diseño cum</w:t>
+      </w:r>
+      <w:r>
+        <w:rPr>
+          <w:rFonts w:ascii="Arial" w:hAnsi="Arial" w:cs="Arial"/>
+        </w:rPr>
+        <w:t>ple con los estándares.</w:t>
+      </w:r>
+    </w:p>
+    <w:p>
+      <w:pPr>
+        <w:pStyle w:val="Prrafodelista"/>
+        <w:numPr>
+          <w:ilvl w:val="0"/>
+          <w:numId w:val="12"/>
+        </w:numPr>
+        <w:spacing w:before="0" w:line="240" w:lineRule="auto"/>
+        <w:rPr>
+          <w:rFonts w:ascii="Arial" w:hAnsi="Arial" w:cs="Arial"/>
+        </w:rPr>
+      </w:pPr>
+      <w:r>
+        <w:rPr>
+          <w:rFonts w:ascii="Arial" w:hAnsi="Arial" w:cs="Arial"/>
+        </w:rPr>
+        <w:t>El proceso de utilización de la</w:t>
+      </w:r>
+      <w:r>
+        <w:rPr>
+          <w:rFonts w:ascii="Arial" w:hAnsi="Arial" w:cs="Arial"/>
+        </w:rPr>
+        <w:t xml:space="preserve"> interfaz es intuitivo. </w:t>
+      </w:r>
+    </w:p>
+    <w:p>
+      <w:pPr>
+        <w:pStyle w:val="Prrafodelista"/>
+        <w:numPr>
+          <w:ilvl w:val="0"/>
+          <w:numId w:val="12"/>
+        </w:numPr>
+        <w:spacing w:before="0" w:line="240" w:lineRule="auto"/>
+        <w:rPr>
+          <w:rFonts w:ascii="Arial" w:hAnsi="Arial" w:cs="Arial"/>
+        </w:rPr>
+      </w:pPr>
+      <w:r>
+        <w:rPr>
+          <w:rFonts w:ascii="Arial" w:hAnsi="Arial" w:cs="Arial"/>
+        </w:rPr>
+        <w:t>Las reglas de negoci</w:t>
+      </w:r>
+      <w:r>
+        <w:rPr>
+          <w:rFonts w:ascii="Arial" w:hAnsi="Arial" w:cs="Arial"/>
+        </w:rPr>
+        <w:t xml:space="preserve">o están bien definidas. </w:t>
+      </w:r>
+    </w:p>
+    <w:p>
+      <w:pPr>
+        <w:pStyle w:val="Prrafodelista"/>
+        <w:rPr>
+          <w:rFonts w:ascii="Arial" w:hAnsi="Arial" w:cs="Arial"/>
+        </w:rPr>
+      </w:pPr>
+    </w:p>
+    <w:p>
+      <w:pPr>
+        <w:pStyle w:val="Prrafodelista"/>
+        <w:rPr>
+          <w:rFonts w:ascii="Arial" w:hAnsi="Arial" w:cs="Arial"/>
+        </w:rPr>
+      </w:pPr>
+    </w:p>
+    <w:p>
+      <w:pPr>
+        <w:pStyle w:val="Prrafodelista"/>
+        <w:numPr>
+          <w:ilvl w:val="0"/>
+          <w:numId w:val="10"/>
+        </w:numPr>
+        <w:spacing w:before="0" w:line="240" w:lineRule="auto"/>
+        <w:rPr>
+          <w:rFonts w:ascii="Arial" w:hAnsi="Arial" w:cs="Arial"/>
+        </w:rPr>
+      </w:pPr>
+      <w:r>
+        <w:rPr>
+          <w:rFonts w:ascii="Arial" w:hAnsi="Arial" w:cs="Arial"/>
+        </w:rPr>
+        <w:t>Interfaz Plato</w:t>
+      </w:r>
+      <w:r>
+        <w:rPr>
+          <w:rFonts w:ascii="Arial" w:hAnsi="Arial" w:cs="Arial"/>
+        </w:rPr>
+        <w:t xml:space="preserve">: </w:t>
+      </w:r>
+    </w:p>
+    <w:p>
+      <w:pPr>
+        <w:pStyle w:val="Prrafodelista"/>
+        <w:rPr>
+          <w:rFonts w:ascii="Arial" w:hAnsi="Arial" w:cs="Arial"/>
+        </w:rPr>
+      </w:pPr>
+    </w:p>
+    <w:p>
+      <w:pPr>
+        <w:pStyle w:val="Prrafodelista"/>
+        <w:numPr>
+          <w:ilvl w:val="0"/>
+          <w:numId w:val="13"/>
+        </w:numPr>
+        <w:spacing w:before="0" w:line="240" w:lineRule="auto"/>
+        <w:rPr>
+          <w:rFonts w:ascii="Arial" w:hAnsi="Arial" w:cs="Arial"/>
+        </w:rPr>
+      </w:pPr>
+      <w:r>
+        <w:rPr>
+          <w:rFonts w:ascii="Arial" w:hAnsi="Arial" w:cs="Arial"/>
+        </w:rPr>
+        <w:t>Cumple con todos los campos de acuerdo a l</w:t>
+      </w:r>
+      <w:r>
+        <w:rPr>
+          <w:rFonts w:ascii="Arial" w:hAnsi="Arial" w:cs="Arial"/>
+        </w:rPr>
+        <w:t xml:space="preserve">a información relevada. </w:t>
+      </w:r>
+    </w:p>
+    <w:p>
+      <w:pPr>
+        <w:pStyle w:val="Prrafodelista"/>
+        <w:numPr>
+          <w:ilvl w:val="0"/>
+          <w:numId w:val="13"/>
+        </w:numPr>
+        <w:spacing w:before="0" w:line="240" w:lineRule="auto"/>
+        <w:rPr>
+          <w:rFonts w:ascii="Arial" w:hAnsi="Arial" w:cs="Arial"/>
+        </w:rPr>
+      </w:pPr>
+      <w:r>
+        <w:rPr>
+          <w:rFonts w:ascii="Arial" w:hAnsi="Arial" w:cs="Arial"/>
+        </w:rPr>
+        <w:t xml:space="preserve">Guarda y modifica la información del </w:t>
+      </w:r>
+      <w:r>
+        <w:rPr>
+          <w:rFonts w:ascii="Arial" w:hAnsi="Arial" w:cs="Arial"/>
+        </w:rPr>
+        <w:t>plato</w:t>
+      </w:r>
+      <w:r>
+        <w:rPr>
+          <w:rFonts w:ascii="Arial" w:hAnsi="Arial" w:cs="Arial"/>
+        </w:rPr>
+        <w:tab/>
+      </w:r>
+    </w:p>
+    <w:p>
+      <w:pPr>
+        <w:pStyle w:val="Prrafodelista"/>
+        <w:numPr>
+          <w:ilvl w:val="0"/>
+          <w:numId w:val="13"/>
+        </w:numPr>
+        <w:spacing w:before="0" w:line="240" w:lineRule="auto"/>
+        <w:rPr>
+          <w:rFonts w:ascii="Arial" w:hAnsi="Arial" w:cs="Arial"/>
+        </w:rPr>
+      </w:pPr>
+      <w:r>
+        <w:rPr>
+          <w:rFonts w:ascii="Arial" w:hAnsi="Arial" w:cs="Arial"/>
+        </w:rPr>
+        <w:t>El diseño cum</w:t>
+      </w:r>
+      <w:r>
+        <w:rPr>
+          <w:rFonts w:ascii="Arial" w:hAnsi="Arial" w:cs="Arial"/>
+        </w:rPr>
+        <w:t xml:space="preserve">ple con los estándares. </w:t>
+      </w:r>
+    </w:p>
+    <w:p>
+      <w:pPr>
+        <w:pStyle w:val="Prrafodelista"/>
+        <w:numPr>
+          <w:ilvl w:val="0"/>
+          <w:numId w:val="13"/>
+        </w:numPr>
+        <w:spacing w:before="0" w:line="240" w:lineRule="auto"/>
+        <w:rPr>
+          <w:rFonts w:ascii="Arial" w:hAnsi="Arial" w:cs="Arial"/>
+        </w:rPr>
+      </w:pPr>
+      <w:r>
+        <w:rPr>
+          <w:rFonts w:ascii="Arial" w:hAnsi="Arial" w:cs="Arial"/>
+        </w:rPr>
+        <w:t>El proceso de utilización de la</w:t>
+      </w:r>
+      <w:r>
+        <w:rPr>
+          <w:rFonts w:ascii="Arial" w:hAnsi="Arial" w:cs="Arial"/>
+        </w:rPr>
+        <w:t xml:space="preserve"> interfaz es intuitivo. </w:t>
+      </w:r>
+    </w:p>
+    <w:p>
+      <w:pPr>
+        <w:pStyle w:val="Prrafodelista"/>
+        <w:numPr>
+          <w:ilvl w:val="0"/>
+          <w:numId w:val="13"/>
+        </w:numPr>
+        <w:spacing w:before="0" w:line="240" w:lineRule="auto"/>
+        <w:rPr>
+          <w:rFonts w:ascii="Arial" w:hAnsi="Arial" w:cs="Arial"/>
+        </w:rPr>
+      </w:pPr>
+      <w:r>
+        <w:rPr>
+          <w:rFonts w:ascii="Arial" w:hAnsi="Arial" w:cs="Arial"/>
+        </w:rPr>
+        <w:t>Las reglas de negoci</w:t>
+      </w:r>
+      <w:r>
+        <w:rPr>
+          <w:rFonts w:ascii="Arial" w:hAnsi="Arial" w:cs="Arial"/>
+        </w:rPr>
+        <w:t xml:space="preserve">o están bien definidas. </w:t>
+      </w:r>
+    </w:p>
+    <w:p>
+      <w:pPr>
+        <w:pStyle w:val="Prrafodelista"/>
+        <w:rPr>
+          <w:rFonts w:ascii="Arial" w:hAnsi="Arial" w:cs="Arial"/>
+        </w:rPr>
+      </w:pPr>
+    </w:p>
+    <w:p>
+      <w:pPr>
+        <w:ind w:left="0" w:firstLine="0"/>
+        <w:rPr>
+          <w:rFonts w:ascii="Arial" w:hAnsi="Arial" w:cs="Arial"/>
+        </w:rPr>
+      </w:pPr>
+    </w:p>
+    <w:p>
+      <w:pPr>
+        <w:pStyle w:val="Prrafodelista"/>
+        <w:numPr>
+          <w:ilvl w:val="0"/>
+          <w:numId w:val="10"/>
+        </w:numPr>
+        <w:spacing w:before="0" w:line="240" w:lineRule="auto"/>
+        <w:rPr>
+          <w:rFonts w:ascii="Arial" w:hAnsi="Arial" w:cs="Arial"/>
+        </w:rPr>
+      </w:pPr>
+      <w:r>
+        <w:rPr>
+          <w:rFonts w:ascii="Arial" w:hAnsi="Arial" w:cs="Arial"/>
+        </w:rPr>
+        <w:t>Interfaz Cliente</w:t>
+      </w:r>
+      <w:r>
+        <w:rPr>
+          <w:rFonts w:ascii="Arial" w:hAnsi="Arial" w:cs="Arial"/>
+        </w:rPr>
+        <w:t>:</w:t>
+      </w:r>
+    </w:p>
+    <w:p>
+      <w:pPr>
+        <w:pStyle w:val="Prrafodelista"/>
+        <w:rPr>
+          <w:rFonts w:ascii="Arial" w:hAnsi="Arial" w:cs="Arial"/>
+        </w:rPr>
+      </w:pPr>
+    </w:p>
+    <w:p>
+      <w:pPr>
+        <w:pStyle w:val="Prrafodelista"/>
+        <w:numPr>
+          <w:ilvl w:val="0"/>
+          <w:numId w:val="13"/>
+        </w:numPr>
+        <w:spacing w:before="0" w:line="240" w:lineRule="auto"/>
+        <w:rPr>
+          <w:rFonts w:ascii="Arial" w:hAnsi="Arial" w:cs="Arial"/>
+        </w:rPr>
+      </w:pPr>
+      <w:r>
+        <w:rPr>
+          <w:rFonts w:ascii="Arial" w:hAnsi="Arial" w:cs="Arial"/>
+        </w:rPr>
+        <w:t>Cumple con todos los campos de acuerdo a l</w:t>
+      </w:r>
+      <w:r>
+        <w:rPr>
+          <w:rFonts w:ascii="Arial" w:hAnsi="Arial" w:cs="Arial"/>
+        </w:rPr>
+        <w:t xml:space="preserve">a información relevada. </w:t>
+      </w:r>
+    </w:p>
+    <w:p>
+      <w:pPr>
+        <w:pStyle w:val="Prrafodelista"/>
+        <w:numPr>
+          <w:ilvl w:val="0"/>
+          <w:numId w:val="13"/>
+        </w:numPr>
+        <w:spacing w:before="0" w:line="240" w:lineRule="auto"/>
+        <w:rPr>
+          <w:rFonts w:ascii="Arial" w:hAnsi="Arial" w:cs="Arial"/>
+        </w:rPr>
+      </w:pPr>
+      <w:r>
+        <w:rPr>
+          <w:rFonts w:ascii="Arial" w:hAnsi="Arial" w:cs="Arial"/>
+        </w:rPr>
+        <w:t>Guarda y modifica la información del plato</w:t>
+      </w:r>
+    </w:p>
+    <w:p>
+      <w:pPr>
+        <w:pStyle w:val="Prrafodelista"/>
+        <w:numPr>
+          <w:ilvl w:val="0"/>
+          <w:numId w:val="13"/>
+        </w:numPr>
+        <w:spacing w:before="0" w:line="240" w:lineRule="auto"/>
+        <w:rPr>
+          <w:rFonts w:ascii="Arial" w:hAnsi="Arial" w:cs="Arial"/>
+        </w:rPr>
+      </w:pPr>
+      <w:r>
+        <w:rPr>
+          <w:rFonts w:ascii="Arial" w:hAnsi="Arial" w:cs="Arial"/>
+        </w:rPr>
+        <w:t>El diseño cum</w:t>
+      </w:r>
+      <w:r>
+        <w:rPr>
+          <w:rFonts w:ascii="Arial" w:hAnsi="Arial" w:cs="Arial"/>
+        </w:rPr>
+        <w:t xml:space="preserve">ple con los estándares. </w:t>
+      </w:r>
+    </w:p>
+    <w:p>
+      <w:pPr>
+        <w:pStyle w:val="Prrafodelista"/>
+        <w:numPr>
+          <w:ilvl w:val="0"/>
+          <w:numId w:val="13"/>
+        </w:numPr>
+        <w:spacing w:before="0" w:line="240" w:lineRule="auto"/>
+        <w:rPr>
+          <w:rFonts w:ascii="Arial" w:hAnsi="Arial" w:cs="Arial"/>
+        </w:rPr>
+      </w:pPr>
+      <w:r>
+        <w:rPr>
+          <w:rFonts w:ascii="Arial" w:hAnsi="Arial" w:cs="Arial"/>
+        </w:rPr>
+        <w:t>El proceso de utilización de la</w:t>
+      </w:r>
+      <w:r>
+        <w:rPr>
+          <w:rFonts w:ascii="Arial" w:hAnsi="Arial" w:cs="Arial"/>
+        </w:rPr>
+        <w:t xml:space="preserve"> interfaz es intuitivo. </w:t>
+      </w:r>
+    </w:p>
+    <w:p>
+      <w:pPr>
+        <w:pStyle w:val="Prrafodelista"/>
+        <w:numPr>
+          <w:ilvl w:val="0"/>
+          <w:numId w:val="13"/>
+        </w:numPr>
+        <w:spacing w:before="0" w:line="240" w:lineRule="auto"/>
+        <w:rPr>
+          <w:rFonts w:ascii="Arial" w:hAnsi="Arial" w:cs="Arial"/>
+        </w:rPr>
+      </w:pPr>
+      <w:r>
+        <w:rPr>
+          <w:rFonts w:ascii="Arial" w:hAnsi="Arial" w:cs="Arial"/>
+        </w:rPr>
+        <w:t>Las reglas de negoci</w:t>
+      </w:r>
+      <w:r>
+        <w:rPr>
+          <w:rFonts w:ascii="Arial" w:hAnsi="Arial" w:cs="Arial"/>
+        </w:rPr>
+        <w:t>o están bien definidas.</w:t>
+      </w:r>
+    </w:p>
+    <w:p>
+      <w:pPr>
+        <w:pStyle w:val="Prrafodelista"/>
+        <w:ind w:firstLine="0"/>
+        <w:rPr>
+          <w:rFonts w:ascii="Arial" w:hAnsi="Arial" w:cs="Arial"/>
+        </w:rPr>
+      </w:pPr>
+    </w:p>
+    <w:p>
+      <w:pPr>
+        <w:pStyle w:val="Prrafodelista"/>
+        <w:numPr>
+          <w:ilvl w:val="0"/>
+          <w:numId w:val="10"/>
+        </w:numPr>
+        <w:spacing w:before="0" w:line="240" w:lineRule="auto"/>
+        <w:rPr>
+          <w:rFonts w:ascii="Arial" w:hAnsi="Arial" w:cs="Arial"/>
+        </w:rPr>
+      </w:pPr>
+      <w:r>
+        <w:rPr>
+          <w:rFonts w:ascii="Arial" w:hAnsi="Arial" w:cs="Arial"/>
+        </w:rPr>
+        <w:t>Interfaz de Pedido</w:t>
+      </w:r>
+      <w:r>
+        <w:rPr>
+          <w:rFonts w:ascii="Arial" w:hAnsi="Arial" w:cs="Arial"/>
+        </w:rPr>
+        <w:t xml:space="preserve">: </w:t>
+      </w:r>
+    </w:p>
+    <w:p>
+      <w:pPr>
+        <w:rPr>
+          <w:rFonts w:ascii="Arial" w:hAnsi="Arial" w:cs="Arial"/>
+        </w:rPr>
+      </w:pPr>
+    </w:p>
+    <w:p>
+      <w:pPr>
+        <w:pStyle w:val="Prrafodelista"/>
+        <w:numPr>
+          <w:ilvl w:val="0"/>
+          <w:numId w:val="14"/>
+        </w:numPr>
+        <w:spacing w:before="0" w:line="240" w:lineRule="auto"/>
+        <w:rPr>
+          <w:rFonts w:ascii="Arial" w:hAnsi="Arial" w:cs="Arial"/>
+        </w:rPr>
+      </w:pPr>
+      <w:r>
+        <w:rPr>
+          <w:rFonts w:ascii="Arial" w:hAnsi="Arial" w:cs="Arial"/>
+        </w:rPr>
+        <w:t>Cumple con los estándare</w:t>
+      </w:r>
+      <w:r>
+        <w:rPr>
+          <w:rFonts w:ascii="Arial" w:hAnsi="Arial" w:cs="Arial"/>
+        </w:rPr>
+        <w:t xml:space="preserve">s de diseño aprendidos. </w:t>
+      </w:r>
+    </w:p>
+    <w:p>
+      <w:pPr>
+        <w:pStyle w:val="Prrafodelista"/>
+        <w:numPr>
+          <w:ilvl w:val="0"/>
+          <w:numId w:val="14"/>
+        </w:numPr>
+        <w:spacing w:before="0" w:line="240" w:lineRule="auto"/>
+        <w:rPr>
+          <w:rFonts w:ascii="Arial" w:hAnsi="Arial" w:cs="Arial"/>
+        </w:rPr>
+      </w:pPr>
+      <w:r>
+        <w:rPr>
+          <w:rFonts w:ascii="Arial" w:hAnsi="Arial" w:cs="Arial"/>
+        </w:rPr>
+        <w:t>Es correcto y homogéneo el diseñ</w:t>
+      </w:r>
+      <w:r>
+        <w:rPr>
+          <w:rFonts w:ascii="Arial" w:hAnsi="Arial" w:cs="Arial"/>
+        </w:rPr>
+        <w:t xml:space="preserve">o con respecto al todo. </w:t>
+      </w:r>
+    </w:p>
+    <w:p>
+      <w:pPr>
+        <w:pStyle w:val="Prrafodelista"/>
+        <w:numPr>
+          <w:ilvl w:val="0"/>
+          <w:numId w:val="14"/>
+        </w:numPr>
+        <w:spacing w:before="0" w:line="240" w:lineRule="auto"/>
+        <w:rPr>
+          <w:rFonts w:ascii="Arial" w:hAnsi="Arial" w:cs="Arial"/>
+        </w:rPr>
+      </w:pPr>
+      <w:r>
+        <w:rPr>
+          <w:rFonts w:ascii="Arial" w:hAnsi="Arial" w:cs="Arial"/>
+        </w:rPr>
+        <w:t>Es fácil de uti</w:t>
+      </w:r>
+      <w:r>
+        <w:rPr>
+          <w:rFonts w:ascii="Arial" w:hAnsi="Arial" w:cs="Arial"/>
+        </w:rPr>
+        <w:t xml:space="preserve">lizar, predecible, intuitivo. </w:t>
+      </w:r>
+    </w:p>
+    <w:p>
+      <w:pPr>
+        <w:pStyle w:val="Prrafodelista"/>
+        <w:numPr>
+          <w:ilvl w:val="0"/>
+          <w:numId w:val="14"/>
+        </w:numPr>
+        <w:spacing w:before="0" w:line="240" w:lineRule="auto"/>
+        <w:rPr>
+          <w:rFonts w:ascii="Arial" w:hAnsi="Arial" w:cs="Arial"/>
+        </w:rPr>
+      </w:pPr>
+      <w:r>
+        <w:rPr>
+          <w:rFonts w:ascii="Arial" w:hAnsi="Arial" w:cs="Arial"/>
+        </w:rPr>
+        <w:t xml:space="preserve">Utiliza validaciones. </w:t>
+      </w:r>
+    </w:p>
+    <w:p>
+      <w:pPr>
+        <w:pStyle w:val="Prrafodelista"/>
+        <w:numPr>
+          <w:ilvl w:val="0"/>
+          <w:numId w:val="14"/>
+        </w:numPr>
+        <w:spacing w:before="0" w:line="240" w:lineRule="auto"/>
+        <w:rPr>
+          <w:rFonts w:ascii="Arial" w:hAnsi="Arial" w:cs="Arial"/>
+        </w:rPr>
+      </w:pPr>
+      <w:r>
+        <w:rPr>
+          <w:rFonts w:ascii="Arial" w:hAnsi="Arial" w:cs="Arial"/>
+        </w:rPr>
+        <w:t>Contiene los componentes necesarios p</w:t>
+      </w:r>
+      <w:r>
+        <w:rPr>
+          <w:rFonts w:ascii="Arial" w:hAnsi="Arial" w:cs="Arial"/>
+        </w:rPr>
+        <w:t>ara ejecutar la transacción.</w:t>
+      </w:r>
+    </w:p>
+    <w:p>
+      <w:pPr>
+        <w:pStyle w:val="Prrafodelista"/>
+        <w:numPr>
+          <w:ilvl w:val="0"/>
+          <w:numId w:val="14"/>
+        </w:numPr>
+        <w:spacing w:before="0" w:line="240" w:lineRule="auto"/>
+        <w:rPr>
+          <w:rFonts w:ascii="Arial" w:hAnsi="Arial" w:cs="Arial"/>
+        </w:rPr>
+      </w:pPr>
+      <w:r>
+        <w:rPr>
+          <w:rFonts w:ascii="Arial" w:hAnsi="Arial" w:cs="Arial"/>
+        </w:rPr>
+        <w:t>Correcto funcionamiento d</w:t>
+      </w:r>
+      <w:r>
+        <w:rPr>
+          <w:rFonts w:ascii="Arial" w:hAnsi="Arial" w:cs="Arial"/>
+        </w:rPr>
+        <w:t xml:space="preserve">e la reglas de negocio. </w:t>
+      </w:r>
+    </w:p>
+    <w:p>
+      <w:pPr>
+        <w:pStyle w:val="Prrafodelista"/>
+        <w:numPr>
+          <w:ilvl w:val="0"/>
+          <w:numId w:val="14"/>
+        </w:numPr>
+        <w:spacing w:before="0" w:line="240" w:lineRule="auto"/>
+        <w:rPr>
+          <w:rFonts w:ascii="Arial" w:hAnsi="Arial" w:cs="Arial"/>
+        </w:rPr>
+      </w:pPr>
+      <w:r>
+        <w:rPr>
+          <w:rFonts w:ascii="Arial" w:hAnsi="Arial" w:cs="Arial"/>
+        </w:rPr>
+        <w:t>Informa en transacciones</w:t>
+      </w:r>
+      <w:r>
+        <w:rPr>
+          <w:rFonts w:ascii="Arial" w:hAnsi="Arial" w:cs="Arial"/>
+        </w:rPr>
+        <w:t xml:space="preserve"> correctas o exitosas. </w:t>
+      </w:r>
+    </w:p>
+    <w:p>
+      <w:pPr>
+        <w:pStyle w:val="Prrafodelista"/>
+        <w:numPr>
+          <w:ilvl w:val="0"/>
+          <w:numId w:val="14"/>
+        </w:numPr>
+        <w:spacing w:before="0" w:line="240" w:lineRule="auto"/>
+        <w:rPr>
+          <w:rFonts w:ascii="Arial" w:hAnsi="Arial" w:cs="Arial"/>
+        </w:rPr>
+      </w:pPr>
+      <w:r>
+        <w:rPr>
+          <w:rFonts w:ascii="Arial" w:hAnsi="Arial" w:cs="Arial"/>
+        </w:rPr>
+        <w:t>Permit</w:t>
+      </w:r>
+      <w:r>
+        <w:rPr>
+          <w:rFonts w:ascii="Arial" w:hAnsi="Arial" w:cs="Arial"/>
+        </w:rPr>
+        <w:t xml:space="preserve">e imprimir una factura. </w:t>
+      </w:r>
+    </w:p>
+    <w:p>
+      <w:pPr>
+        <w:pStyle w:val="PSI-Comentario"/>
+        <w:rPr>
+          <w:i w:val="0"/>
+          <w:color w:val="auto"/>
+        </w:rPr>
+      </w:pPr>
+    </w:p>
+    <w:p>
+      <w:pPr>
         <w:pStyle w:val="PSI-Ttulo4"/>
         <w:numPr>
           <w:ilvl w:val="2"/>
@@ -5822,6 +6828,7 @@
           <w:i w:val="0"/>
           <w:color w:val="auto"/>
         </w:rPr>
+        <w:lastRenderedPageBreak/>
         <w:t>Revisar el ajuste al proceso</w:t>
       </w:r>
       <w:bookmarkEnd w:id="15"/>
@@ -5911,7 +6918,6 @@
           <w:color w:val="auto"/>
           <w:highlight w:val="yellow"/>
         </w:rPr>
-        <w:lastRenderedPageBreak/>
         <w:tab/>
         <w:t>Plan del Proyecto</w:t>
       </w:r>
@@ -6173,6 +7179,1029 @@
         </w:rPr>
         <w:t>Como salida se obtiene el Informe de RTF.</w:t>
       </w:r>
+    </w:p>
+    <w:p>
+      <w:pPr>
+        <w:pStyle w:val="PSI-Comentario"/>
+        <w:rPr>
+          <w:i w:val="0"/>
+          <w:color w:val="auto"/>
+        </w:rPr>
+      </w:pPr>
+    </w:p>
+    <w:p>
+      <w:pPr>
+        <w:pStyle w:val="PSI-Comentario"/>
+        <w:rPr>
+          <w:i w:val="0"/>
+          <w:color w:val="auto"/>
+        </w:rPr>
+      </w:pPr>
+    </w:p>
+    <w:p>
+      <w:pPr>
+        <w:pStyle w:val="PSI-Comentario"/>
+        <w:rPr>
+          <w:i w:val="0"/>
+          <w:color w:val="auto"/>
+        </w:rPr>
+      </w:pPr>
+    </w:p>
+    <w:tbl>
+      <w:tblPr>
+        <w:tblW w:w="0" w:type="auto"/>
+        <w:tblInd w:w="1668" w:type="dxa"/>
+        <w:tblBorders>
+          <w:top w:val="single" w:sz="4" w:space="0" w:color="000000"/>
+          <w:left w:val="single" w:sz="4" w:space="0" w:color="000000"/>
+          <w:bottom w:val="single" w:sz="4" w:space="0" w:color="000000"/>
+          <w:right w:val="single" w:sz="4" w:space="0" w:color="000000"/>
+          <w:insideH w:val="single" w:sz="4" w:space="0" w:color="000000"/>
+          <w:insideV w:val="single" w:sz="4" w:space="0" w:color="000000"/>
+        </w:tblBorders>
+        <w:tblLook w:val="04A0" w:firstRow="1" w:lastRow="0" w:firstColumn="1" w:lastColumn="0" w:noHBand="0" w:noVBand="1"/>
+      </w:tblPr>
+      <w:tblGrid>
+        <w:gridCol w:w="2654"/>
+        <w:gridCol w:w="2874"/>
+      </w:tblGrid>
+      <w:tr>
+        <w:tc>
+          <w:tcPr>
+            <w:tcW w:w="2654" w:type="dxa"/>
+            <w:tcBorders>
+              <w:top w:val="single" w:sz="4" w:space="0" w:color="000000"/>
+              <w:left w:val="single" w:sz="4" w:space="0" w:color="000000"/>
+              <w:bottom w:val="single" w:sz="4" w:space="0" w:color="000000"/>
+              <w:right w:val="single" w:sz="4" w:space="0" w:color="000000"/>
+            </w:tcBorders>
+            <w:shd w:val="pct10" w:color="auto" w:fill="auto"/>
+            <w:hideMark/>
+          </w:tcPr>
+          <w:p>
+            <w:pPr>
+              <w:pStyle w:val="PSI-Normal"/>
+              <w:rPr>
+                <w:b/>
+              </w:rPr>
+            </w:pPr>
+            <w:r>
+              <w:rPr>
+                <w:b/>
+              </w:rPr>
+              <w:lastRenderedPageBreak/>
+              <w:t>Participante</w:t>
+            </w:r>
+          </w:p>
+        </w:tc>
+        <w:tc>
+          <w:tcPr>
+            <w:tcW w:w="2874" w:type="dxa"/>
+            <w:tcBorders>
+              <w:top w:val="single" w:sz="4" w:space="0" w:color="000000"/>
+              <w:left w:val="single" w:sz="4" w:space="0" w:color="000000"/>
+              <w:bottom w:val="single" w:sz="4" w:space="0" w:color="000000"/>
+              <w:right w:val="single" w:sz="4" w:space="0" w:color="000000"/>
+            </w:tcBorders>
+            <w:shd w:val="pct10" w:color="auto" w:fill="auto"/>
+            <w:hideMark/>
+          </w:tcPr>
+          <w:p>
+            <w:pPr>
+              <w:pStyle w:val="PSI-Normal"/>
+              <w:rPr>
+                <w:b/>
+              </w:rPr>
+            </w:pPr>
+            <w:r>
+              <w:rPr>
+                <w:b/>
+              </w:rPr>
+              <w:t>Rol</w:t>
+            </w:r>
+          </w:p>
+        </w:tc>
+      </w:tr>
+      <w:tr>
+        <w:tc>
+          <w:tcPr>
+            <w:tcW w:w="2654" w:type="dxa"/>
+            <w:tcBorders>
+              <w:top w:val="single" w:sz="4" w:space="0" w:color="000000"/>
+              <w:left w:val="single" w:sz="4" w:space="0" w:color="000000"/>
+              <w:bottom w:val="single" w:sz="4" w:space="0" w:color="000000"/>
+              <w:right w:val="single" w:sz="4" w:space="0" w:color="000000"/>
+            </w:tcBorders>
+            <w:hideMark/>
+          </w:tcPr>
+          <w:p>
+            <w:pPr>
+              <w:pStyle w:val="PSI-Normal"/>
+            </w:pPr>
+            <w:r>
+              <w:t xml:space="preserve">Francisco </w:t>
+            </w:r>
+            <w:r>
+              <w:t>Benítez</w:t>
+            </w:r>
+          </w:p>
+        </w:tc>
+        <w:tc>
+          <w:tcPr>
+            <w:tcW w:w="2874" w:type="dxa"/>
+            <w:tcBorders>
+              <w:top w:val="single" w:sz="4" w:space="0" w:color="000000"/>
+              <w:left w:val="single" w:sz="4" w:space="0" w:color="000000"/>
+              <w:bottom w:val="single" w:sz="4" w:space="0" w:color="000000"/>
+              <w:right w:val="single" w:sz="4" w:space="0" w:color="000000"/>
+            </w:tcBorders>
+            <w:hideMark/>
+          </w:tcPr>
+          <w:p>
+            <w:pPr>
+              <w:pStyle w:val="PSI-Normal"/>
+            </w:pPr>
+            <w:r>
+              <w:t>Líder</w:t>
+            </w:r>
+          </w:p>
+        </w:tc>
+      </w:tr>
+      <w:tr>
+        <w:tc>
+          <w:tcPr>
+            <w:tcW w:w="2654" w:type="dxa"/>
+            <w:tcBorders>
+              <w:top w:val="single" w:sz="4" w:space="0" w:color="000000"/>
+              <w:left w:val="single" w:sz="4" w:space="0" w:color="000000"/>
+              <w:bottom w:val="single" w:sz="4" w:space="0" w:color="000000"/>
+              <w:right w:val="single" w:sz="4" w:space="0" w:color="000000"/>
+            </w:tcBorders>
+            <w:hideMark/>
+          </w:tcPr>
+          <w:p>
+            <w:pPr>
+              <w:pStyle w:val="PSI-Normal"/>
+            </w:pPr>
+            <w:r>
+              <w:t xml:space="preserve">Ricardo Maciel </w:t>
+            </w:r>
+          </w:p>
+        </w:tc>
+        <w:tc>
+          <w:tcPr>
+            <w:tcW w:w="2874" w:type="dxa"/>
+            <w:tcBorders>
+              <w:top w:val="single" w:sz="4" w:space="0" w:color="000000"/>
+              <w:left w:val="single" w:sz="4" w:space="0" w:color="000000"/>
+              <w:bottom w:val="single" w:sz="4" w:space="0" w:color="000000"/>
+              <w:right w:val="single" w:sz="4" w:space="0" w:color="000000"/>
+            </w:tcBorders>
+            <w:hideMark/>
+          </w:tcPr>
+          <w:p>
+            <w:pPr>
+              <w:pStyle w:val="PSI-Normal"/>
+            </w:pPr>
+            <w:r>
+              <w:t>Desarrollador</w:t>
+            </w:r>
+          </w:p>
+        </w:tc>
+      </w:tr>
+      <w:tr>
+        <w:tc>
+          <w:tcPr>
+            <w:tcW w:w="2654" w:type="dxa"/>
+            <w:tcBorders>
+              <w:top w:val="single" w:sz="4" w:space="0" w:color="000000"/>
+              <w:left w:val="single" w:sz="4" w:space="0" w:color="000000"/>
+              <w:bottom w:val="single" w:sz="4" w:space="0" w:color="000000"/>
+              <w:right w:val="single" w:sz="4" w:space="0" w:color="000000"/>
+            </w:tcBorders>
+            <w:hideMark/>
+          </w:tcPr>
+          <w:p>
+            <w:pPr>
+              <w:pStyle w:val="PSI-Normal"/>
+            </w:pPr>
+            <w:r>
+              <w:t xml:space="preserve">Sebastián </w:t>
+            </w:r>
+            <w:proofErr w:type="spellStart"/>
+            <w:r>
+              <w:t>Kazlauskas</w:t>
+            </w:r>
+            <w:proofErr w:type="spellEnd"/>
+            <w:r>
+              <w:t xml:space="preserve"> </w:t>
+            </w:r>
+          </w:p>
+        </w:tc>
+        <w:tc>
+          <w:tcPr>
+            <w:tcW w:w="2874" w:type="dxa"/>
+            <w:tcBorders>
+              <w:top w:val="single" w:sz="4" w:space="0" w:color="000000"/>
+              <w:left w:val="single" w:sz="4" w:space="0" w:color="000000"/>
+              <w:bottom w:val="single" w:sz="4" w:space="0" w:color="000000"/>
+              <w:right w:val="single" w:sz="4" w:space="0" w:color="000000"/>
+            </w:tcBorders>
+            <w:hideMark/>
+          </w:tcPr>
+          <w:p>
+            <w:pPr>
+              <w:pStyle w:val="PSI-Normal"/>
+            </w:pPr>
+            <w:r>
+              <w:t>Documentador</w:t>
+            </w:r>
+          </w:p>
+        </w:tc>
+      </w:tr>
+      <w:tr>
+        <w:tc>
+          <w:tcPr>
+            <w:tcW w:w="2654" w:type="dxa"/>
+            <w:tcBorders>
+              <w:top w:val="single" w:sz="4" w:space="0" w:color="000000"/>
+              <w:left w:val="single" w:sz="4" w:space="0" w:color="000000"/>
+              <w:bottom w:val="single" w:sz="4" w:space="0" w:color="000000"/>
+              <w:right w:val="single" w:sz="4" w:space="0" w:color="000000"/>
+            </w:tcBorders>
+            <w:hideMark/>
+          </w:tcPr>
+          <w:p>
+            <w:pPr>
+              <w:pStyle w:val="PSI-Normal"/>
+            </w:pPr>
+            <w:r>
+              <w:t>Myriam Medina</w:t>
+            </w:r>
+          </w:p>
+        </w:tc>
+        <w:tc>
+          <w:tcPr>
+            <w:tcW w:w="2874" w:type="dxa"/>
+            <w:tcBorders>
+              <w:top w:val="single" w:sz="4" w:space="0" w:color="000000"/>
+              <w:left w:val="single" w:sz="4" w:space="0" w:color="000000"/>
+              <w:bottom w:val="single" w:sz="4" w:space="0" w:color="000000"/>
+              <w:right w:val="single" w:sz="4" w:space="0" w:color="000000"/>
+            </w:tcBorders>
+            <w:hideMark/>
+          </w:tcPr>
+          <w:p>
+            <w:pPr>
+              <w:pStyle w:val="PSI-Normal"/>
+            </w:pPr>
+            <w:r>
+              <w:t>Analista</w:t>
+            </w:r>
+            <w:r>
+              <w:t xml:space="preserve"> De Riesgo</w:t>
+            </w:r>
+          </w:p>
+        </w:tc>
+      </w:tr>
+      <w:tr>
+        <w:tc>
+          <w:tcPr>
+            <w:tcW w:w="2654" w:type="dxa"/>
+            <w:tcBorders>
+              <w:top w:val="single" w:sz="4" w:space="0" w:color="000000"/>
+              <w:left w:val="single" w:sz="4" w:space="0" w:color="000000"/>
+              <w:bottom w:val="single" w:sz="4" w:space="0" w:color="000000"/>
+              <w:right w:val="single" w:sz="4" w:space="0" w:color="000000"/>
+            </w:tcBorders>
+            <w:hideMark/>
+          </w:tcPr>
+          <w:p>
+            <w:pPr>
+              <w:pStyle w:val="PSI-Normal"/>
+            </w:pPr>
+            <w:r>
+              <w:t>Melanie Florentín</w:t>
+            </w:r>
+          </w:p>
+        </w:tc>
+        <w:tc>
+          <w:tcPr>
+            <w:tcW w:w="2874" w:type="dxa"/>
+            <w:tcBorders>
+              <w:top w:val="single" w:sz="4" w:space="0" w:color="000000"/>
+              <w:left w:val="single" w:sz="4" w:space="0" w:color="000000"/>
+              <w:bottom w:val="single" w:sz="4" w:space="0" w:color="000000"/>
+              <w:right w:val="single" w:sz="4" w:space="0" w:color="000000"/>
+            </w:tcBorders>
+            <w:hideMark/>
+          </w:tcPr>
+          <w:p>
+            <w:pPr>
+              <w:pStyle w:val="PSI-Normal"/>
+            </w:pPr>
+            <w:r>
+              <w:t xml:space="preserve">Encargada de Configuración </w:t>
+            </w:r>
+          </w:p>
+        </w:tc>
+      </w:tr>
+      <w:tr>
+        <w:tc>
+          <w:tcPr>
+            <w:tcW w:w="2654" w:type="dxa"/>
+            <w:tcBorders>
+              <w:top w:val="single" w:sz="4" w:space="0" w:color="000000"/>
+              <w:left w:val="single" w:sz="4" w:space="0" w:color="000000"/>
+              <w:bottom w:val="single" w:sz="4" w:space="0" w:color="000000"/>
+              <w:right w:val="single" w:sz="4" w:space="0" w:color="000000"/>
+            </w:tcBorders>
+          </w:tcPr>
+          <w:p>
+            <w:pPr>
+              <w:pStyle w:val="PSI-Normal"/>
+            </w:pPr>
+            <w:r>
+              <w:t>Orlando Cardozo</w:t>
+            </w:r>
+          </w:p>
+        </w:tc>
+        <w:tc>
+          <w:tcPr>
+            <w:tcW w:w="2874" w:type="dxa"/>
+            <w:tcBorders>
+              <w:top w:val="single" w:sz="4" w:space="0" w:color="000000"/>
+              <w:left w:val="single" w:sz="4" w:space="0" w:color="000000"/>
+              <w:bottom w:val="single" w:sz="4" w:space="0" w:color="000000"/>
+              <w:right w:val="single" w:sz="4" w:space="0" w:color="000000"/>
+            </w:tcBorders>
+          </w:tcPr>
+          <w:p>
+            <w:pPr>
+              <w:pStyle w:val="PSI-Normal"/>
+            </w:pPr>
+            <w:proofErr w:type="spellStart"/>
+            <w:r>
+              <w:t>Testeador</w:t>
+            </w:r>
+            <w:proofErr w:type="spellEnd"/>
+          </w:p>
+        </w:tc>
+      </w:tr>
+    </w:tbl>
+    <w:p>
+      <w:pPr>
+        <w:pStyle w:val="PSI-Comentario"/>
+        <w:rPr>
+          <w:i w:val="0"/>
+          <w:color w:val="auto"/>
+        </w:rPr>
+      </w:pPr>
+    </w:p>
+    <w:p>
+      <w:pPr>
+        <w:pStyle w:val="PSI-Ttulo2"/>
+        <w:rPr>
+          <w:rFonts w:asciiTheme="minorHAnsi" w:hAnsiTheme="minorHAnsi" w:cstheme="minorHAnsi"/>
+          <w:sz w:val="22"/>
+          <w:szCs w:val="22"/>
+        </w:rPr>
+      </w:pPr>
+      <w:bookmarkStart w:id="17" w:name="_Toc257645111"/>
+      <w:bookmarkStart w:id="18" w:name="_Toc16487890"/>
+      <w:r>
+        <w:rPr>
+          <w:rFonts w:asciiTheme="minorHAnsi" w:hAnsiTheme="minorHAnsi" w:cstheme="minorHAnsi"/>
+          <w:sz w:val="22"/>
+          <w:szCs w:val="22"/>
+        </w:rPr>
+        <w:t>Técnica utilizada</w:t>
+      </w:r>
+      <w:bookmarkEnd w:id="17"/>
+      <w:bookmarkEnd w:id="18"/>
+    </w:p>
+    <w:p>
+      <w:pPr>
+        <w:pStyle w:val="PSI-Normal"/>
+        <w:jc w:val="left"/>
+        <w:rPr>
+          <w:rFonts w:asciiTheme="minorHAnsi" w:hAnsiTheme="minorHAnsi" w:cstheme="minorHAnsi"/>
+          <w:sz w:val="22"/>
+        </w:rPr>
+      </w:pPr>
+      <w:r>
+        <w:rPr>
+          <w:rFonts w:asciiTheme="minorHAnsi" w:hAnsiTheme="minorHAnsi" w:cstheme="minorHAnsi"/>
+          <w:sz w:val="22"/>
+        </w:rPr>
+        <w:t xml:space="preserve">Se </w:t>
+      </w:r>
+      <w:proofErr w:type="spellStart"/>
+      <w:r>
+        <w:rPr>
+          <w:rFonts w:asciiTheme="minorHAnsi" w:hAnsiTheme="minorHAnsi" w:cstheme="minorHAnsi"/>
+          <w:sz w:val="22"/>
+        </w:rPr>
+        <w:t>utilizo</w:t>
+      </w:r>
+      <w:proofErr w:type="spellEnd"/>
+      <w:r>
+        <w:rPr>
+          <w:rFonts w:asciiTheme="minorHAnsi" w:hAnsiTheme="minorHAnsi" w:cstheme="minorHAnsi"/>
+          <w:sz w:val="22"/>
+        </w:rPr>
+        <w:t xml:space="preserve"> la </w:t>
+      </w:r>
+      <w:proofErr w:type="spellStart"/>
+      <w:r>
+        <w:rPr>
+          <w:rFonts w:asciiTheme="minorHAnsi" w:hAnsiTheme="minorHAnsi" w:cstheme="minorHAnsi"/>
+          <w:sz w:val="22"/>
+        </w:rPr>
+        <w:t>checklist</w:t>
+      </w:r>
+      <w:proofErr w:type="spellEnd"/>
+      <w:r>
+        <w:rPr>
+          <w:rFonts w:asciiTheme="minorHAnsi" w:hAnsiTheme="minorHAnsi" w:cstheme="minorHAnsi"/>
+          <w:sz w:val="22"/>
+        </w:rPr>
+        <w:t xml:space="preserve"> del plan de calidad que abarca la Arquitectura en general, el documento de descripción de la Arquitectura y el documento de Modelo de Diseño, y se tomaron ideas de ATAM (</w:t>
+      </w:r>
+      <w:proofErr w:type="spellStart"/>
+      <w:r>
+        <w:rPr>
+          <w:rFonts w:asciiTheme="minorHAnsi" w:hAnsiTheme="minorHAnsi" w:cstheme="minorHAnsi"/>
+          <w:sz w:val="22"/>
+        </w:rPr>
+        <w:t>Architecture</w:t>
+      </w:r>
+      <w:proofErr w:type="spellEnd"/>
+      <w:r>
+        <w:rPr>
+          <w:rFonts w:asciiTheme="minorHAnsi" w:hAnsiTheme="minorHAnsi" w:cstheme="minorHAnsi"/>
+          <w:sz w:val="22"/>
+        </w:rPr>
+        <w:t xml:space="preserve"> </w:t>
+      </w:r>
+      <w:proofErr w:type="spellStart"/>
+      <w:r>
+        <w:rPr>
+          <w:rFonts w:asciiTheme="minorHAnsi" w:hAnsiTheme="minorHAnsi" w:cstheme="minorHAnsi"/>
+          <w:sz w:val="22"/>
+        </w:rPr>
+        <w:t>Tradeoff</w:t>
+      </w:r>
+      <w:proofErr w:type="spellEnd"/>
+      <w:r>
+        <w:rPr>
+          <w:rFonts w:asciiTheme="minorHAnsi" w:hAnsiTheme="minorHAnsi" w:cstheme="minorHAnsi"/>
+          <w:sz w:val="22"/>
+        </w:rPr>
+        <w:t xml:space="preserve"> </w:t>
+      </w:r>
+      <w:proofErr w:type="spellStart"/>
+      <w:r>
+        <w:rPr>
+          <w:rFonts w:asciiTheme="minorHAnsi" w:hAnsiTheme="minorHAnsi" w:cstheme="minorHAnsi"/>
+          <w:sz w:val="22"/>
+        </w:rPr>
+        <w:t>Analysis</w:t>
+      </w:r>
+      <w:proofErr w:type="spellEnd"/>
+      <w:r>
+        <w:rPr>
+          <w:rFonts w:asciiTheme="minorHAnsi" w:hAnsiTheme="minorHAnsi" w:cstheme="minorHAnsi"/>
+          <w:sz w:val="22"/>
+        </w:rPr>
+        <w:t xml:space="preserve"> </w:t>
+      </w:r>
+      <w:proofErr w:type="spellStart"/>
+      <w:r>
+        <w:rPr>
+          <w:rFonts w:asciiTheme="minorHAnsi" w:hAnsiTheme="minorHAnsi" w:cstheme="minorHAnsi"/>
+          <w:sz w:val="22"/>
+        </w:rPr>
+        <w:t>Method</w:t>
+      </w:r>
+      <w:proofErr w:type="spellEnd"/>
+      <w:r>
+        <w:rPr>
+          <w:rFonts w:asciiTheme="minorHAnsi" w:hAnsiTheme="minorHAnsi" w:cstheme="minorHAnsi"/>
+          <w:sz w:val="22"/>
+        </w:rPr>
+        <w:t>)</w:t>
+      </w:r>
+    </w:p>
+    <w:p>
+      <w:pPr>
+        <w:pStyle w:val="PSI-Ttulo1"/>
+      </w:pPr>
+      <w:bookmarkStart w:id="19" w:name="_Toc257645113"/>
+      <w:bookmarkStart w:id="20" w:name="_Toc16487892"/>
+      <w:r>
+        <w:t>Problemas detectados</w:t>
+      </w:r>
+      <w:bookmarkEnd w:id="19"/>
+      <w:bookmarkEnd w:id="20"/>
+    </w:p>
+    <w:p>
+      <w:pPr>
+        <w:pStyle w:val="PSI-Ttulo2"/>
+        <w:rPr>
+          <w:rFonts w:asciiTheme="minorHAnsi" w:hAnsiTheme="minorHAnsi" w:cstheme="minorHAnsi"/>
+          <w:sz w:val="22"/>
+          <w:szCs w:val="22"/>
+        </w:rPr>
+      </w:pPr>
+      <w:bookmarkStart w:id="21" w:name="_Toc16487893"/>
+      <w:bookmarkStart w:id="22" w:name="_Toc257645114"/>
+      <w:r>
+        <w:rPr>
+          <w:rFonts w:asciiTheme="minorHAnsi" w:hAnsiTheme="minorHAnsi" w:cstheme="minorHAnsi"/>
+          <w:sz w:val="22"/>
+          <w:szCs w:val="22"/>
+        </w:rPr>
+        <w:t xml:space="preserve">Problema </w:t>
+      </w:r>
+      <w:bookmarkEnd w:id="21"/>
+      <w:r>
+        <w:rPr>
+          <w:rFonts w:asciiTheme="minorHAnsi" w:hAnsiTheme="minorHAnsi" w:cstheme="minorHAnsi"/>
+          <w:sz w:val="22"/>
+          <w:szCs w:val="22"/>
+        </w:rPr>
+        <w:t>1</w:t>
+      </w:r>
+      <w:bookmarkEnd w:id="22"/>
+    </w:p>
+    <w:p>
+      <w:pPr>
+        <w:pStyle w:val="PSI-Normal"/>
+        <w:jc w:val="left"/>
+        <w:rPr>
+          <w:rFonts w:asciiTheme="minorHAnsi" w:hAnsiTheme="minorHAnsi" w:cstheme="minorHAnsi"/>
+          <w:sz w:val="22"/>
+        </w:rPr>
+      </w:pPr>
+      <w:r>
+        <w:rPr>
+          <w:rFonts w:asciiTheme="minorHAnsi" w:hAnsiTheme="minorHAnsi" w:cstheme="minorHAnsi"/>
+          <w:sz w:val="22"/>
+        </w:rPr>
+        <w:t xml:space="preserve">Faltan justificar las estructuras de datos </w:t>
+      </w:r>
+      <w:proofErr w:type="spellStart"/>
+      <w:proofErr w:type="gramStart"/>
+      <w:r>
+        <w:rPr>
+          <w:rFonts w:asciiTheme="minorHAnsi" w:hAnsiTheme="minorHAnsi" w:cstheme="minorHAnsi"/>
+          <w:sz w:val="22"/>
+        </w:rPr>
+        <w:t>mas</w:t>
+      </w:r>
+      <w:proofErr w:type="spellEnd"/>
+      <w:proofErr w:type="gramEnd"/>
+      <w:r>
+        <w:rPr>
+          <w:rFonts w:asciiTheme="minorHAnsi" w:hAnsiTheme="minorHAnsi" w:cstheme="minorHAnsi"/>
+          <w:sz w:val="22"/>
+        </w:rPr>
+        <w:t xml:space="preserve"> importantes así como los algoritmos </w:t>
+      </w:r>
+      <w:proofErr w:type="spellStart"/>
+      <w:r>
+        <w:rPr>
+          <w:rFonts w:asciiTheme="minorHAnsi" w:hAnsiTheme="minorHAnsi" w:cstheme="minorHAnsi"/>
+          <w:sz w:val="22"/>
+        </w:rPr>
+        <w:t>mas</w:t>
+      </w:r>
+      <w:proofErr w:type="spellEnd"/>
+      <w:r>
+        <w:rPr>
+          <w:rFonts w:asciiTheme="minorHAnsi" w:hAnsiTheme="minorHAnsi" w:cstheme="minorHAnsi"/>
+          <w:sz w:val="22"/>
+        </w:rPr>
+        <w:t xml:space="preserve"> importantes.</w:t>
+      </w:r>
+    </w:p>
+    <w:p>
+      <w:pPr>
+        <w:pStyle w:val="PSI-Ttulo3"/>
+        <w:rPr>
+          <w:rFonts w:asciiTheme="minorHAnsi" w:hAnsiTheme="minorHAnsi" w:cstheme="minorHAnsi"/>
+        </w:rPr>
+      </w:pPr>
+      <w:bookmarkStart w:id="23" w:name="_Toc257645115"/>
+      <w:bookmarkStart w:id="24" w:name="_Toc16487894"/>
+      <w:r>
+        <w:rPr>
+          <w:rFonts w:asciiTheme="minorHAnsi" w:hAnsiTheme="minorHAnsi" w:cstheme="minorHAnsi"/>
+        </w:rPr>
+        <w:t>Sugerencia de corrección</w:t>
+      </w:r>
+      <w:bookmarkEnd w:id="23"/>
+      <w:bookmarkEnd w:id="24"/>
+    </w:p>
+    <w:p>
+      <w:pPr>
+        <w:pStyle w:val="PSI-Normal"/>
+        <w:jc w:val="left"/>
+        <w:rPr>
+          <w:rFonts w:asciiTheme="minorHAnsi" w:hAnsiTheme="minorHAnsi" w:cstheme="minorHAnsi"/>
+          <w:sz w:val="22"/>
+        </w:rPr>
+      </w:pPr>
+      <w:r>
+        <w:rPr>
+          <w:rFonts w:asciiTheme="minorHAnsi" w:hAnsiTheme="minorHAnsi" w:cstheme="minorHAnsi"/>
+          <w:sz w:val="22"/>
+        </w:rPr>
+        <w:t xml:space="preserve">Actualizar el documento de forma de cubrir los datos y algoritmos </w:t>
+      </w:r>
+      <w:proofErr w:type="spellStart"/>
+      <w:proofErr w:type="gramStart"/>
+      <w:r>
+        <w:rPr>
+          <w:rFonts w:asciiTheme="minorHAnsi" w:hAnsiTheme="minorHAnsi" w:cstheme="minorHAnsi"/>
+          <w:sz w:val="22"/>
+        </w:rPr>
+        <w:t>mas</w:t>
+      </w:r>
+      <w:proofErr w:type="spellEnd"/>
+      <w:proofErr w:type="gramEnd"/>
+      <w:r>
+        <w:rPr>
+          <w:rFonts w:asciiTheme="minorHAnsi" w:hAnsiTheme="minorHAnsi" w:cstheme="minorHAnsi"/>
+          <w:sz w:val="22"/>
+        </w:rPr>
+        <w:t xml:space="preserve"> importantes y relacionados con los casos de uso identificados como claves.</w:t>
+      </w:r>
+      <w:bookmarkStart w:id="25" w:name="_Toc16487895"/>
+    </w:p>
+    <w:p>
+      <w:pPr>
+        <w:pStyle w:val="PSI-Normal"/>
+        <w:jc w:val="left"/>
+        <w:rPr>
+          <w:rFonts w:asciiTheme="minorHAnsi" w:hAnsiTheme="minorHAnsi" w:cstheme="minorHAnsi"/>
+          <w:sz w:val="22"/>
+        </w:rPr>
+      </w:pPr>
+    </w:p>
+    <w:p>
+      <w:pPr>
+        <w:pStyle w:val="PSI-Ttulo2"/>
+        <w:rPr>
+          <w:rFonts w:asciiTheme="minorHAnsi" w:hAnsiTheme="minorHAnsi" w:cstheme="minorHAnsi"/>
+          <w:sz w:val="22"/>
+          <w:szCs w:val="22"/>
+        </w:rPr>
+      </w:pPr>
+      <w:bookmarkStart w:id="26" w:name="_Toc257645116"/>
+      <w:r>
+        <w:rPr>
+          <w:rFonts w:asciiTheme="minorHAnsi" w:hAnsiTheme="minorHAnsi" w:cstheme="minorHAnsi"/>
+          <w:sz w:val="22"/>
+          <w:szCs w:val="22"/>
+        </w:rPr>
+        <w:t>Problema 2</w:t>
+      </w:r>
+      <w:bookmarkEnd w:id="25"/>
+      <w:bookmarkEnd w:id="26"/>
+    </w:p>
+    <w:p>
+      <w:pPr>
+        <w:pStyle w:val="PSI-Normal"/>
+        <w:jc w:val="left"/>
+        <w:rPr>
+          <w:rFonts w:asciiTheme="minorHAnsi" w:hAnsiTheme="minorHAnsi" w:cstheme="minorHAnsi"/>
+          <w:sz w:val="22"/>
+        </w:rPr>
+      </w:pPr>
+      <w:r>
+        <w:rPr>
+          <w:rFonts w:asciiTheme="minorHAnsi" w:hAnsiTheme="minorHAnsi" w:cstheme="minorHAnsi"/>
+          <w:sz w:val="22"/>
+        </w:rPr>
+        <w:t>No se encontró un mapeo de todos los requerimientos al Modelo de Diseño</w:t>
+      </w:r>
+    </w:p>
+    <w:p>
+      <w:pPr>
+        <w:pStyle w:val="PSI-Ttulo3"/>
+        <w:rPr>
+          <w:rFonts w:asciiTheme="minorHAnsi" w:hAnsiTheme="minorHAnsi" w:cstheme="minorHAnsi"/>
+        </w:rPr>
+      </w:pPr>
+      <w:bookmarkStart w:id="27" w:name="_Toc257645117"/>
+      <w:r>
+        <w:rPr>
+          <w:rFonts w:asciiTheme="minorHAnsi" w:hAnsiTheme="minorHAnsi" w:cstheme="minorHAnsi"/>
+        </w:rPr>
+        <w:t>Sugerencia de corrección</w:t>
+      </w:r>
+      <w:bookmarkEnd w:id="27"/>
+    </w:p>
+    <w:p>
+      <w:pPr>
+        <w:pStyle w:val="PSI-Normal"/>
+        <w:jc w:val="left"/>
+        <w:rPr>
+          <w:rFonts w:asciiTheme="minorHAnsi" w:hAnsiTheme="minorHAnsi" w:cstheme="minorHAnsi"/>
+          <w:sz w:val="22"/>
+        </w:rPr>
+      </w:pPr>
+      <w:r>
+        <w:rPr>
+          <w:rFonts w:asciiTheme="minorHAnsi" w:hAnsiTheme="minorHAnsi" w:cstheme="minorHAnsi"/>
+          <w:sz w:val="22"/>
+        </w:rPr>
+        <w:t>Realizar todos los diseños necesarios para cubrir los requerimientos, para que haya trazabilidad entre los documentos.</w:t>
+      </w:r>
+    </w:p>
+    <w:p>
+      <w:pPr>
+        <w:pStyle w:val="PSI-Normal"/>
+        <w:jc w:val="left"/>
+        <w:rPr>
+          <w:rFonts w:asciiTheme="minorHAnsi" w:hAnsiTheme="minorHAnsi" w:cstheme="minorHAnsi"/>
+          <w:sz w:val="22"/>
+        </w:rPr>
+      </w:pPr>
+    </w:p>
+    <w:p>
+      <w:pPr>
+        <w:pStyle w:val="PSI-Ttulo1"/>
+        <w:rPr>
+          <w:rFonts w:asciiTheme="minorHAnsi" w:hAnsiTheme="minorHAnsi" w:cstheme="minorHAnsi"/>
+          <w:sz w:val="22"/>
+          <w:szCs w:val="22"/>
+        </w:rPr>
+      </w:pPr>
+      <w:bookmarkStart w:id="28" w:name="_Toc257645128"/>
+      <w:r>
+        <w:rPr>
+          <w:rFonts w:asciiTheme="minorHAnsi" w:hAnsiTheme="minorHAnsi" w:cstheme="minorHAnsi"/>
+          <w:sz w:val="22"/>
+          <w:szCs w:val="22"/>
+        </w:rPr>
+        <w:lastRenderedPageBreak/>
+        <w:t>Evaluación</w:t>
+      </w:r>
+      <w:bookmarkEnd w:id="28"/>
+    </w:p>
+    <w:p>
+      <w:pPr>
+        <w:pStyle w:val="PSI-Normal"/>
+        <w:jc w:val="left"/>
+        <w:rPr>
+          <w:rFonts w:asciiTheme="minorHAnsi" w:hAnsiTheme="minorHAnsi" w:cstheme="minorHAnsi"/>
+          <w:sz w:val="22"/>
+        </w:rPr>
+      </w:pPr>
+      <w:bookmarkStart w:id="29" w:name="_Toc16487897"/>
+      <w:r>
+        <w:rPr>
+          <w:rFonts w:asciiTheme="minorHAnsi" w:hAnsiTheme="minorHAnsi" w:cstheme="minorHAnsi"/>
+          <w:sz w:val="22"/>
+        </w:rPr>
+        <w:t xml:space="preserve">La arquitectura es </w:t>
+      </w:r>
+      <w:proofErr w:type="spellStart"/>
+      <w:r>
+        <w:rPr>
+          <w:rFonts w:asciiTheme="minorHAnsi" w:hAnsiTheme="minorHAnsi" w:cstheme="minorHAnsi"/>
+          <w:sz w:val="22"/>
+        </w:rPr>
+        <w:t>implementable</w:t>
+      </w:r>
+      <w:proofErr w:type="spellEnd"/>
+      <w:r>
+        <w:rPr>
+          <w:rFonts w:asciiTheme="minorHAnsi" w:hAnsiTheme="minorHAnsi" w:cstheme="minorHAnsi"/>
+          <w:sz w:val="22"/>
+        </w:rPr>
+        <w:t xml:space="preserve">, cubre las propiedades de calidad (poniendo énfasis en la extensibilidad tanto de funcionalidades como en la de perfiles, ya que este fue el principal tema cuando se </w:t>
+      </w:r>
+      <w:proofErr w:type="spellStart"/>
+      <w:r>
+        <w:rPr>
+          <w:rFonts w:asciiTheme="minorHAnsi" w:hAnsiTheme="minorHAnsi" w:cstheme="minorHAnsi"/>
+          <w:sz w:val="22"/>
+        </w:rPr>
+        <w:t>negocio</w:t>
+      </w:r>
+      <w:proofErr w:type="spellEnd"/>
+      <w:r>
+        <w:rPr>
+          <w:rFonts w:asciiTheme="minorHAnsi" w:hAnsiTheme="minorHAnsi" w:cstheme="minorHAnsi"/>
+          <w:sz w:val="22"/>
+        </w:rPr>
+        <w:t xml:space="preserve"> el alcance) y se tomaron en cuenta posibles riesgos. </w:t>
+      </w:r>
+    </w:p>
+    <w:p>
+      <w:pPr>
+        <w:pStyle w:val="PSI-Normal"/>
+        <w:jc w:val="left"/>
+        <w:rPr>
+          <w:rFonts w:asciiTheme="minorHAnsi" w:hAnsiTheme="minorHAnsi" w:cstheme="minorHAnsi"/>
+          <w:sz w:val="22"/>
+        </w:rPr>
+      </w:pPr>
+      <w:r>
+        <w:rPr>
+          <w:rFonts w:asciiTheme="minorHAnsi" w:hAnsiTheme="minorHAnsi" w:cstheme="minorHAnsi"/>
+          <w:sz w:val="22"/>
+        </w:rPr>
+        <w:t xml:space="preserve">Sin embargo aunque se verifico que la arquitectura pensada cumpliera con todas estas cualidades se </w:t>
+      </w:r>
+      <w:proofErr w:type="spellStart"/>
+      <w:r>
+        <w:rPr>
+          <w:rFonts w:asciiTheme="minorHAnsi" w:hAnsiTheme="minorHAnsi" w:cstheme="minorHAnsi"/>
+          <w:sz w:val="22"/>
+        </w:rPr>
+        <w:t>constato</w:t>
+      </w:r>
+      <w:proofErr w:type="spellEnd"/>
+      <w:r>
+        <w:rPr>
+          <w:rFonts w:asciiTheme="minorHAnsi" w:hAnsiTheme="minorHAnsi" w:cstheme="minorHAnsi"/>
+          <w:sz w:val="22"/>
+        </w:rPr>
+        <w:t xml:space="preserve"> que no estaban todas reflejadas en los documentos, por lo que se incluirán en una nueva versión.</w:t>
+      </w:r>
+    </w:p>
+    <w:p>
+      <w:pPr>
+        <w:pStyle w:val="PSI-Ttulo2"/>
+        <w:ind w:left="0" w:firstLine="0"/>
+        <w:rPr>
+          <w:rFonts w:asciiTheme="minorHAnsi" w:hAnsiTheme="minorHAnsi" w:cstheme="minorHAnsi"/>
+          <w:sz w:val="22"/>
+          <w:szCs w:val="22"/>
+        </w:rPr>
+      </w:pPr>
+      <w:r>
+        <w:rPr>
+          <w:rFonts w:asciiTheme="minorHAnsi" w:hAnsiTheme="minorHAnsi" w:cstheme="minorHAnsi"/>
+          <w:sz w:val="22"/>
+          <w:szCs w:val="22"/>
+        </w:rPr>
+        <w:br/>
+      </w:r>
+      <w:bookmarkStart w:id="30" w:name="_Toc257645129"/>
+      <w:r>
+        <w:rPr>
+          <w:rFonts w:asciiTheme="minorHAnsi" w:hAnsiTheme="minorHAnsi" w:cstheme="minorHAnsi"/>
+          <w:sz w:val="22"/>
+          <w:szCs w:val="22"/>
+        </w:rPr>
+        <w:t>Estado actual del Producto</w:t>
+      </w:r>
+      <w:bookmarkEnd w:id="29"/>
+      <w:bookmarkEnd w:id="30"/>
+    </w:p>
+    <w:p>
+      <w:pPr>
+        <w:pStyle w:val="PSI-Normal"/>
+        <w:jc w:val="left"/>
+        <w:rPr>
+          <w:rFonts w:asciiTheme="minorHAnsi" w:hAnsiTheme="minorHAnsi" w:cstheme="minorHAnsi"/>
+          <w:sz w:val="22"/>
+        </w:rPr>
+      </w:pPr>
+      <w:r>
+        <w:rPr>
+          <w:rFonts w:asciiTheme="minorHAnsi" w:hAnsiTheme="minorHAnsi" w:cstheme="minorHAnsi"/>
+          <w:sz w:val="22"/>
+        </w:rPr>
+        <w:t>Tanto el documento de Descripción de la Arquitectura como el Modelo de Diseño deben completarse en base a los casos de uso más relevantes del proyecto. Se deben actualizar y re entregar los documentos.</w:t>
+      </w:r>
+    </w:p>
+    <w:p>
+      <w:pPr>
+        <w:pStyle w:val="PSI-Comentario"/>
+        <w:jc w:val="left"/>
+        <w:rPr>
+          <w:rFonts w:asciiTheme="minorHAnsi" w:hAnsiTheme="minorHAnsi" w:cstheme="minorHAnsi"/>
+        </w:rPr>
+      </w:pPr>
+    </w:p>
+    <w:p>
+      <w:pPr>
+        <w:pStyle w:val="PSI-Ttulo2"/>
+        <w:rPr>
+          <w:rFonts w:asciiTheme="minorHAnsi" w:hAnsiTheme="minorHAnsi" w:cstheme="minorHAnsi"/>
+          <w:sz w:val="22"/>
+          <w:szCs w:val="22"/>
+        </w:rPr>
+      </w:pPr>
+      <w:bookmarkStart w:id="31" w:name="_Toc257645130"/>
+      <w:bookmarkStart w:id="32" w:name="_Toc16487898"/>
+      <w:r>
+        <w:rPr>
+          <w:rFonts w:asciiTheme="minorHAnsi" w:hAnsiTheme="minorHAnsi" w:cstheme="minorHAnsi"/>
+          <w:sz w:val="22"/>
+          <w:szCs w:val="22"/>
+        </w:rPr>
+        <w:t>Acciones a tomar</w:t>
+      </w:r>
+      <w:bookmarkEnd w:id="31"/>
+      <w:bookmarkEnd w:id="32"/>
+    </w:p>
+    <w:p>
+      <w:pPr>
+        <w:pStyle w:val="PSI-Normal"/>
+        <w:jc w:val="left"/>
+        <w:rPr>
+          <w:rFonts w:asciiTheme="minorHAnsi" w:hAnsiTheme="minorHAnsi" w:cstheme="minorHAnsi"/>
+          <w:sz w:val="22"/>
+        </w:rPr>
+      </w:pPr>
+      <w:r>
+        <w:rPr>
+          <w:rFonts w:asciiTheme="minorHAnsi" w:hAnsiTheme="minorHAnsi" w:cstheme="minorHAnsi"/>
+          <w:sz w:val="22"/>
+        </w:rPr>
+        <w:t xml:space="preserve">El documento será actualizado tomando en cuenta lo discutido en la reunión ya que todos los integrantes aportaron ideas. Será </w:t>
+      </w:r>
+      <w:proofErr w:type="spellStart"/>
+      <w:r>
+        <w:rPr>
+          <w:rFonts w:asciiTheme="minorHAnsi" w:hAnsiTheme="minorHAnsi" w:cstheme="minorHAnsi"/>
+          <w:sz w:val="22"/>
+        </w:rPr>
+        <w:t>reentregado</w:t>
+      </w:r>
+      <w:proofErr w:type="spellEnd"/>
+      <w:r>
+        <w:rPr>
+          <w:rFonts w:asciiTheme="minorHAnsi" w:hAnsiTheme="minorHAnsi" w:cstheme="minorHAnsi"/>
+          <w:sz w:val="22"/>
+        </w:rPr>
+        <w:t>.</w:t>
+      </w:r>
+    </w:p>
+    <w:p>
+      <w:pPr>
+        <w:pStyle w:val="PSI-Comentario"/>
+        <w:jc w:val="left"/>
+        <w:rPr>
+          <w:rFonts w:asciiTheme="minorHAnsi" w:hAnsiTheme="minorHAnsi" w:cstheme="minorHAnsi"/>
+        </w:rPr>
+      </w:pPr>
+    </w:p>
+    <w:p>
+      <w:pPr>
+        <w:pStyle w:val="PSI-Ttulo2"/>
+        <w:rPr>
+          <w:rFonts w:asciiTheme="minorHAnsi" w:hAnsiTheme="minorHAnsi" w:cstheme="minorHAnsi"/>
+          <w:sz w:val="22"/>
+          <w:szCs w:val="22"/>
+        </w:rPr>
+      </w:pPr>
+      <w:bookmarkStart w:id="33" w:name="_Toc257645131"/>
+      <w:bookmarkStart w:id="34" w:name="_Toc16487899"/>
+      <w:r>
+        <w:rPr>
+          <w:rFonts w:asciiTheme="minorHAnsi" w:hAnsiTheme="minorHAnsi" w:cstheme="minorHAnsi"/>
+          <w:sz w:val="22"/>
+          <w:szCs w:val="22"/>
+        </w:rPr>
+        <w:t>Próxima Revisión del Producto</w:t>
+      </w:r>
+      <w:bookmarkEnd w:id="33"/>
+      <w:bookmarkEnd w:id="34"/>
+    </w:p>
+    <w:p>
+      <w:pPr>
+        <w:pStyle w:val="PSI-Normal"/>
+        <w:jc w:val="left"/>
+        <w:rPr>
+          <w:rFonts w:asciiTheme="minorHAnsi" w:hAnsiTheme="minorHAnsi" w:cstheme="minorHAnsi"/>
+          <w:sz w:val="22"/>
+        </w:rPr>
+      </w:pPr>
+      <w:r>
+        <w:rPr>
+          <w:rFonts w:asciiTheme="minorHAnsi" w:hAnsiTheme="minorHAnsi" w:cstheme="minorHAnsi"/>
+          <w:sz w:val="22"/>
+        </w:rPr>
+        <w:t>Se hará una próxima revisión antes de comenzar con la fase de construcción.</w:t>
+      </w:r>
+    </w:p>
+    <w:p>
+      <w:pPr>
+        <w:pStyle w:val="PSI-Comentario"/>
+        <w:rPr>
+          <w:i w:val="0"/>
+          <w:color w:val="auto"/>
+        </w:rPr>
+      </w:pPr>
     </w:p>
     <w:p>
       <w:pPr>
@@ -6192,7 +8221,7 @@
           <w:color w:val="auto"/>
         </w:rPr>
       </w:pPr>
-      <w:bookmarkStart w:id="17" w:name="_Toc21938343"/>
+      <w:bookmarkStart w:id="35" w:name="_Toc21938343"/>
       <w:r>
         <w:rPr>
           <w:i w:val="0"/>
@@ -6200,7 +8229,7 @@
         </w:rPr>
         <w:t>Asegurar que las desviaciones son documentadas</w:t>
       </w:r>
-      <w:bookmarkEnd w:id="17"/>
+      <w:bookmarkEnd w:id="35"/>
     </w:p>
     <w:p>
       <w:pPr>
@@ -6266,8 +8295,8 @@
           <w:color w:val="auto"/>
         </w:rPr>
       </w:pPr>
-      <w:bookmarkStart w:id="18" w:name="_Toc21938344"/>
-      <w:bookmarkStart w:id="19" w:name="_Toc452044051"/>
+      <w:bookmarkStart w:id="36" w:name="_Toc21938344"/>
+      <w:bookmarkStart w:id="37" w:name="_Toc452044051"/>
       <w:r>
         <w:rPr>
           <w:i w:val="0"/>
@@ -6275,8 +8304,8 @@
         </w:rPr>
         <w:t>Relaciones entre las actividades de SQA y la planificación</w:t>
       </w:r>
-      <w:bookmarkEnd w:id="18"/>
-      <w:bookmarkEnd w:id="19"/>
+      <w:bookmarkEnd w:id="36"/>
+      <w:bookmarkEnd w:id="37"/>
     </w:p>
     <w:p>
       <w:pPr>
@@ -6478,7 +8507,6 @@
                 <w:i w:val="0"/>
                 <w:color w:val="auto"/>
               </w:rPr>
-              <w:lastRenderedPageBreak/>
               <w:t>Modificación de Modelado del Sistema</w:t>
             </w:r>
           </w:p>
@@ -6527,6 +8555,7 @@
                 <w:i w:val="0"/>
                 <w:color w:val="auto"/>
               </w:rPr>
+              <w:lastRenderedPageBreak/>
               <w:t>Modificación de Diagramas</w:t>
             </w:r>
           </w:p>
@@ -6770,16 +8799,16 @@
           <w:color w:val="auto"/>
         </w:rPr>
       </w:pPr>
-      <w:bookmarkStart w:id="20" w:name="_Toc21938345"/>
-      <w:bookmarkStart w:id="21" w:name="_Toc452044052"/>
+      <w:bookmarkStart w:id="38" w:name="_Toc21938345"/>
+      <w:bookmarkStart w:id="39" w:name="_Toc452044052"/>
       <w:r>
         <w:rPr>
           <w:color w:val="auto"/>
         </w:rPr>
         <w:t>Responsables</w:t>
       </w:r>
-      <w:bookmarkEnd w:id="20"/>
-      <w:bookmarkEnd w:id="21"/>
+      <w:bookmarkEnd w:id="38"/>
+      <w:bookmarkEnd w:id="39"/>
     </w:p>
     <w:p>
       <w:pPr>
@@ -6794,7 +8823,16 @@
           <w:i w:val="0"/>
           <w:color w:val="auto"/>
         </w:rPr>
-        <w:t xml:space="preserve">Como los roles son cambiantes las actividades no tenían un responsable permanente, si no que era constante de forma que las actividades </w:t>
+        <w:t xml:space="preserve">Como los roles son cambiantes las actividades </w:t>
+      </w:r>
+      <w:bookmarkStart w:id="40" w:name="_GoBack"/>
+      <w:bookmarkEnd w:id="40"/>
+      <w:r>
+        <w:rPr>
+          <w:i w:val="0"/>
+          <w:color w:val="auto"/>
+        </w:rPr>
+        <w:t xml:space="preserve">no tenían un responsable permanente, si no que era constante de forma que las actividades </w:t>
       </w:r>
       <w:r>
         <w:rPr>
@@ -6803,8 +8841,6 @@
         </w:rPr>
         <w:t xml:space="preserve">no eran específicas de cada persona. </w:t>
       </w:r>
-      <w:bookmarkStart w:id="22" w:name="_GoBack"/>
-      <w:bookmarkEnd w:id="22"/>
     </w:p>
     <w:p>
       <w:pPr>
@@ -6969,18 +9005,18 @@
           <w:color w:val="auto"/>
         </w:rPr>
       </w:pPr>
-      <w:bookmarkStart w:id="23" w:name="_Toc21938346"/>
-      <w:bookmarkStart w:id="24" w:name="_Toc452044053"/>
+      <w:bookmarkStart w:id="41" w:name="_Toc21938346"/>
+      <w:bookmarkStart w:id="42" w:name="_Toc452044053"/>
       <w:r>
         <w:rPr>
           <w:color w:val="auto"/>
         </w:rPr>
         <w:t>Documentación</w:t>
       </w:r>
-      <w:bookmarkStart w:id="25" w:name="_Toc21938347"/>
-      <w:bookmarkStart w:id="26" w:name="_Toc452044054"/>
-      <w:bookmarkEnd w:id="23"/>
-      <w:bookmarkEnd w:id="24"/>
+      <w:bookmarkStart w:id="43" w:name="_Toc21938347"/>
+      <w:bookmarkStart w:id="44" w:name="_Toc452044054"/>
+      <w:bookmarkEnd w:id="41"/>
+      <w:bookmarkEnd w:id="42"/>
     </w:p>
     <w:p>
       <w:pPr>
@@ -6999,8 +9035,8 @@
         </w:rPr>
         <w:t>Propósito</w:t>
       </w:r>
-      <w:bookmarkEnd w:id="25"/>
-      <w:bookmarkEnd w:id="26"/>
+      <w:bookmarkEnd w:id="43"/>
+      <w:bookmarkEnd w:id="44"/>
     </w:p>
     <w:p>
       <w:pPr>
@@ -7085,19 +9121,18 @@
           <w:color w:val="auto"/>
         </w:rPr>
       </w:pPr>
-      <w:bookmarkStart w:id="27" w:name="_Toc21938348"/>
-      <w:bookmarkStart w:id="28" w:name="_Toc452044055"/>
-      <w:r>
-        <w:rPr>
-          <w:color w:val="auto"/>
-        </w:rPr>
-        <w:lastRenderedPageBreak/>
+      <w:bookmarkStart w:id="45" w:name="_Toc21938348"/>
+      <w:bookmarkStart w:id="46" w:name="_Toc452044055"/>
+      <w:r>
+        <w:rPr>
+          <w:color w:val="auto"/>
+        </w:rPr>
         <w:t>Documentación mínima requerida</w:t>
       </w:r>
-      <w:bookmarkStart w:id="29" w:name="_Toc21938349"/>
-      <w:bookmarkStart w:id="30" w:name="_Toc452044056"/>
-      <w:bookmarkEnd w:id="27"/>
-      <w:bookmarkEnd w:id="28"/>
+      <w:bookmarkStart w:id="47" w:name="_Toc21938349"/>
+      <w:bookmarkStart w:id="48" w:name="_Toc452044056"/>
+      <w:bookmarkEnd w:id="45"/>
+      <w:bookmarkEnd w:id="46"/>
     </w:p>
     <w:p>
       <w:pPr>
@@ -7116,8 +9151,8 @@
         </w:rPr>
         <w:t>Especificación de requerimientos del software</w:t>
       </w:r>
-      <w:bookmarkEnd w:id="29"/>
-      <w:bookmarkEnd w:id="30"/>
+      <w:bookmarkEnd w:id="47"/>
+      <w:bookmarkEnd w:id="48"/>
     </w:p>
     <w:p>
       <w:pPr>
@@ -7179,6 +9214,7 @@
           <w:rFonts w:ascii="Times New Roman" w:hAnsi="Times New Roman"/>
           <w:b/>
         </w:rPr>
+        <w:lastRenderedPageBreak/>
         <w:t>Gestión de roles:</w:t>
       </w:r>
       <w:r>
@@ -7344,7 +9380,7 @@
       <w:r>
         <w:t xml:space="preserve"> Este contendrá opciones de elección de los diferentes tipos de platos que a su vez deberá ser confirmado.</w:t>
       </w:r>
-      <w:bookmarkStart w:id="31" w:name="_Toc453203846"/>
+      <w:bookmarkStart w:id="49" w:name="_Toc453203846"/>
     </w:p>
     <w:p>
       <w:pPr>
@@ -7366,7 +9402,7 @@
         </w:rPr>
         <w:t>Interfaces Externas</w:t>
       </w:r>
-      <w:bookmarkEnd w:id="31"/>
+      <w:bookmarkEnd w:id="49"/>
       <w:r>
         <w:rPr>
           <w:rFonts w:ascii="Times New Roman" w:hAnsi="Times New Roman"/>
@@ -7395,7 +9431,7 @@
       <w:r>
         <w:t xml:space="preserve"> no tendrá interconexión con otros sistemas informáticos por lo tanto no es necesario la utilización de interfaces específicas para este punto.</w:t>
       </w:r>
-      <w:bookmarkStart w:id="32" w:name="_Toc453203847"/>
+      <w:bookmarkStart w:id="50" w:name="_Toc453203847"/>
     </w:p>
     <w:p>
       <w:pPr>
@@ -7416,7 +9452,7 @@
         </w:rPr>
         <w:t>Funciones del Sistema</w:t>
       </w:r>
-      <w:bookmarkEnd w:id="32"/>
+      <w:bookmarkEnd w:id="50"/>
     </w:p>
     <w:p>
       <w:pPr>
@@ -7459,7 +9495,7 @@
       <w:r>
         <w:t>Contará con módulos  de reportes estadísticos de los pedidos realizados.</w:t>
       </w:r>
-      <w:bookmarkStart w:id="33" w:name="_Toc453203848"/>
+      <w:bookmarkStart w:id="51" w:name="_Toc453203848"/>
     </w:p>
     <w:p>
       <w:pPr>
@@ -7480,7 +9516,7 @@
         </w:rPr>
         <w:t>Rendimiento del sistema</w:t>
       </w:r>
-      <w:bookmarkEnd w:id="33"/>
+      <w:bookmarkEnd w:id="51"/>
     </w:p>
     <w:p>
       <w:pPr>
@@ -7523,7 +9559,7 @@
       <w:r>
         <w:t>Conexión a internet.</w:t>
       </w:r>
-      <w:bookmarkStart w:id="34" w:name="_Toc453203849"/>
+      <w:bookmarkStart w:id="52" w:name="_Toc453203849"/>
     </w:p>
     <w:p>
       <w:pPr>
@@ -7544,7 +9580,7 @@
         </w:rPr>
         <w:t>Requerimientos lógicos del sistema de base de datos</w:t>
       </w:r>
-      <w:bookmarkEnd w:id="34"/>
+      <w:bookmarkEnd w:id="52"/>
     </w:p>
     <w:p>
       <w:pPr>
@@ -7587,7 +9623,7 @@
       <w:r>
         <w:t>La infraestructura debe ser capaz de soportar estos procedimientos.</w:t>
       </w:r>
-      <w:bookmarkStart w:id="35" w:name="_Toc453203850"/>
+      <w:bookmarkStart w:id="53" w:name="_Toc453203850"/>
     </w:p>
     <w:p>
       <w:pPr>
@@ -7608,7 +9644,7 @@
         </w:rPr>
         <w:t>Propiedades emergentes del Sistema</w:t>
       </w:r>
-      <w:bookmarkEnd w:id="35"/>
+      <w:bookmarkEnd w:id="53"/>
     </w:p>
     <w:p>
       <w:pPr>
@@ -7762,7 +9798,6 @@
           <w:i w:val="0"/>
           <w:color w:val="auto"/>
         </w:rPr>
-        <w:lastRenderedPageBreak/>
         <w:t>M</w:t>
       </w:r>
       <w:r>
@@ -7930,6 +9965,7 @@
           <w:i w:val="0"/>
           <w:color w:val="auto"/>
         </w:rPr>
+        <w:lastRenderedPageBreak/>
         <w:t>A</w:t>
       </w:r>
       <w:r>
@@ -8256,16 +10292,16 @@
           <w:color w:val="auto"/>
         </w:rPr>
       </w:pPr>
-      <w:bookmarkStart w:id="36" w:name="_Toc21938350"/>
-      <w:bookmarkStart w:id="37" w:name="_Toc452044057"/>
+      <w:bookmarkStart w:id="54" w:name="_Toc21938350"/>
+      <w:bookmarkStart w:id="55" w:name="_Toc452044057"/>
       <w:r>
         <w:rPr>
           <w:color w:val="auto"/>
         </w:rPr>
         <w:t>Descripción del diseño del software</w:t>
       </w:r>
-      <w:bookmarkEnd w:id="36"/>
-      <w:bookmarkEnd w:id="37"/>
+      <w:bookmarkEnd w:id="54"/>
+      <w:bookmarkEnd w:id="55"/>
     </w:p>
     <w:p>
       <w:pPr>
@@ -8433,16 +10469,16 @@
           <w:color w:val="auto"/>
         </w:rPr>
       </w:pPr>
-      <w:bookmarkStart w:id="38" w:name="_Toc21938351"/>
-      <w:bookmarkStart w:id="39" w:name="_Toc452044058"/>
+      <w:bookmarkStart w:id="56" w:name="_Toc21938351"/>
+      <w:bookmarkStart w:id="57" w:name="_Toc452044058"/>
       <w:r>
         <w:rPr>
           <w:color w:val="auto"/>
         </w:rPr>
         <w:t>Plan de Verificación &amp; Validación</w:t>
       </w:r>
-      <w:bookmarkEnd w:id="38"/>
-      <w:bookmarkEnd w:id="39"/>
+      <w:bookmarkEnd w:id="56"/>
+      <w:bookmarkEnd w:id="57"/>
     </w:p>
     <w:p>
       <w:pPr>
@@ -8452,7 +10488,7 @@
           <w:color w:val="auto"/>
         </w:rPr>
       </w:pPr>
-      <w:bookmarkStart w:id="40" w:name="_Toc21938352"/>
+      <w:bookmarkStart w:id="58" w:name="_Toc21938352"/>
       <w:r>
         <w:rPr>
           <w:b w:val="0"/>
@@ -8467,7 +10503,7 @@
         </w:rPr>
         <w:t xml:space="preserve">ado en el documento del diseño, una vez verificado se procede a la validación de los mismos.  </w:t>
       </w:r>
-      <w:bookmarkEnd w:id="40"/>
+      <w:bookmarkEnd w:id="58"/>
     </w:p>
     <w:p>
       <w:pPr>
@@ -8480,24 +10516,24 @@
           <w:color w:val="auto"/>
         </w:rPr>
       </w:pPr>
-      <w:bookmarkStart w:id="41" w:name="_Toc21938356"/>
-      <w:bookmarkStart w:id="42" w:name="_Toc452044069"/>
+      <w:bookmarkStart w:id="59" w:name="_Toc21938356"/>
+      <w:bookmarkStart w:id="60" w:name="_Toc452044069"/>
       <w:r>
         <w:rPr>
           <w:color w:val="auto"/>
         </w:rPr>
         <w:t>Estándares, prácticas, convenciones y métricas</w:t>
       </w:r>
-      <w:bookmarkStart w:id="43" w:name="_Toc21938357"/>
-      <w:bookmarkEnd w:id="41"/>
-      <w:bookmarkEnd w:id="42"/>
+      <w:bookmarkStart w:id="61" w:name="_Toc21938357"/>
+      <w:bookmarkEnd w:id="59"/>
+      <w:bookmarkEnd w:id="60"/>
       <w:r>
         <w:rPr>
           <w:color w:val="auto"/>
         </w:rPr>
         <w:t xml:space="preserve"> </w:t>
       </w:r>
-      <w:bookmarkStart w:id="44" w:name="_Toc452044074"/>
+      <w:bookmarkStart w:id="62" w:name="_Toc452044074"/>
     </w:p>
     <w:p>
       <w:pPr>
@@ -8516,8 +10552,8 @@
         </w:rPr>
         <w:t>Estándar de documentación</w:t>
       </w:r>
-      <w:bookmarkEnd w:id="43"/>
-      <w:bookmarkEnd w:id="44"/>
+      <w:bookmarkEnd w:id="61"/>
+      <w:bookmarkEnd w:id="62"/>
     </w:p>
     <w:p>
       <w:pPr>
@@ -8622,97 +10658,97 @@
           <w:i w:val="0"/>
           <w:color w:val="auto"/>
         </w:rPr>
+        <w:t>Ser adecuada para que un grupo ind</w:t>
+      </w:r>
+      <w:r>
+        <w:rPr>
+          <w:i w:val="0"/>
+          <w:color w:val="auto"/>
+        </w:rPr>
+        <w:t xml:space="preserve">ependiente del </w:t>
+      </w:r>
+      <w:r>
+        <w:rPr>
+          <w:i w:val="0"/>
+          <w:color w:val="auto"/>
+        </w:rPr>
+        <w:t>desarrollo pueda encarar el mantenimiento del producto.</w:t>
+      </w:r>
+    </w:p>
+    <w:p>
+      <w:pPr>
+        <w:pStyle w:val="PSI-ComentarioVieta"/>
+        <w:rPr>
+          <w:i w:val="0"/>
+          <w:color w:val="auto"/>
+        </w:rPr>
+      </w:pPr>
+      <w:r>
+        <w:rPr>
+          <w:i w:val="0"/>
+          <w:color w:val="auto"/>
+        </w:rPr>
+        <w:t>Incluir fuentes, Modelos de Casos de Uso, Objetos de diseño</w:t>
+      </w:r>
+      <w:r>
+        <w:rPr>
+          <w:i w:val="0"/>
+          <w:color w:val="auto"/>
+        </w:rPr>
+        <w:t>.</w:t>
+      </w:r>
+    </w:p>
+    <w:p>
+      <w:pPr>
+        <w:pStyle w:val="PSI-Comentario"/>
+        <w:rPr>
+          <w:i w:val="0"/>
+          <w:color w:val="auto"/>
+        </w:rPr>
+      </w:pPr>
+      <w:r>
+        <w:rPr>
+          <w:i w:val="0"/>
+          <w:color w:val="auto"/>
+        </w:rPr>
+        <w:tab/>
+      </w:r>
+      <w:r>
+        <w:rPr>
+          <w:i w:val="0"/>
+          <w:color w:val="auto"/>
+        </w:rPr>
+        <w:t xml:space="preserve">Para la escritura de documentos se han definido plantillas para ser utilizadas en la </w:t>
+      </w:r>
+      <w:r>
+        <w:rPr>
+          <w:i w:val="0"/>
+          <w:color w:val="auto"/>
+        </w:rPr>
+        <w:tab/>
+      </w:r>
+      <w:r>
+        <w:rPr>
+          <w:i w:val="0"/>
+          <w:color w:val="auto"/>
+        </w:rPr>
+        <w:t>elaboración de entregables.</w:t>
+      </w:r>
+    </w:p>
+    <w:p>
+      <w:pPr>
+        <w:pStyle w:val="PSI-Comentario"/>
+        <w:rPr>
+          <w:i w:val="0"/>
+          <w:color w:val="auto"/>
+        </w:rPr>
+      </w:pPr>
+      <w:r>
+        <w:rPr>
+          <w:i w:val="0"/>
+          <w:color w:val="auto"/>
+        </w:rPr>
         <w:lastRenderedPageBreak/>
-        <w:t>Ser adecuada para que un grupo ind</w:t>
-      </w:r>
-      <w:r>
-        <w:rPr>
-          <w:i w:val="0"/>
-          <w:color w:val="auto"/>
-        </w:rPr>
-        <w:t xml:space="preserve">ependiente del </w:t>
-      </w:r>
-      <w:r>
-        <w:rPr>
-          <w:i w:val="0"/>
-          <w:color w:val="auto"/>
-        </w:rPr>
-        <w:t>desarrollo pueda encarar el mantenimiento del producto.</w:t>
-      </w:r>
-    </w:p>
-    <w:p>
-      <w:pPr>
-        <w:pStyle w:val="PSI-ComentarioVieta"/>
-        <w:rPr>
-          <w:i w:val="0"/>
-          <w:color w:val="auto"/>
-        </w:rPr>
-      </w:pPr>
-      <w:r>
-        <w:rPr>
-          <w:i w:val="0"/>
-          <w:color w:val="auto"/>
-        </w:rPr>
-        <w:t>Incluir fuentes, Modelos de Casos de Uso, Objetos de diseño</w:t>
-      </w:r>
-      <w:r>
-        <w:rPr>
-          <w:i w:val="0"/>
-          <w:color w:val="auto"/>
-        </w:rPr>
-        <w:t>.</w:t>
-      </w:r>
-    </w:p>
-    <w:p>
-      <w:pPr>
-        <w:pStyle w:val="PSI-Comentario"/>
-        <w:rPr>
-          <w:i w:val="0"/>
-          <w:color w:val="auto"/>
-        </w:rPr>
-      </w:pPr>
-      <w:r>
-        <w:rPr>
-          <w:i w:val="0"/>
-          <w:color w:val="auto"/>
-        </w:rPr>
-        <w:tab/>
-      </w:r>
-      <w:r>
-        <w:rPr>
-          <w:i w:val="0"/>
-          <w:color w:val="auto"/>
-        </w:rPr>
-        <w:t xml:space="preserve">Para la escritura de documentos se han definido plantillas para ser utilizadas en la </w:t>
-      </w:r>
-      <w:r>
-        <w:rPr>
-          <w:i w:val="0"/>
-          <w:color w:val="auto"/>
-        </w:rPr>
-        <w:tab/>
-      </w:r>
-      <w:r>
-        <w:rPr>
-          <w:i w:val="0"/>
-          <w:color w:val="auto"/>
-        </w:rPr>
-        <w:t>elaboración de entregables.</w:t>
-      </w:r>
-    </w:p>
-    <w:p>
-      <w:pPr>
-        <w:pStyle w:val="PSI-Comentario"/>
-        <w:rPr>
-          <w:i w:val="0"/>
-          <w:color w:val="auto"/>
-        </w:rPr>
-      </w:pPr>
-      <w:r>
-        <w:rPr>
-          <w:i w:val="0"/>
-          <w:color w:val="auto"/>
-        </w:rPr>
         <w:tab/>
       </w:r>
       <w:r>
@@ -8854,16 +10890,16 @@
           <w:color w:val="auto"/>
         </w:rPr>
       </w:pPr>
-      <w:bookmarkStart w:id="45" w:name="_Toc21938358"/>
-      <w:bookmarkStart w:id="46" w:name="_Toc452044075"/>
+      <w:bookmarkStart w:id="63" w:name="_Toc21938358"/>
+      <w:bookmarkStart w:id="64" w:name="_Toc452044075"/>
       <w:r>
         <w:rPr>
           <w:color w:val="auto"/>
         </w:rPr>
         <w:t>Estándar de verificación y prácticas</w:t>
       </w:r>
-      <w:bookmarkEnd w:id="45"/>
-      <w:bookmarkEnd w:id="46"/>
+      <w:bookmarkEnd w:id="63"/>
+      <w:bookmarkEnd w:id="64"/>
     </w:p>
     <w:p>
       <w:pPr>
@@ -9005,9 +11041,9 @@
         </w:rPr>
         <w:t>.</w:t>
       </w:r>
-      <w:bookmarkStart w:id="47" w:name="_Toc21938359"/>
-    </w:p>
-    <w:bookmarkEnd w:id="47"/>
+      <w:bookmarkStart w:id="65" w:name="_Toc21938359"/>
+    </w:p>
+    <w:bookmarkEnd w:id="65"/>
     <w:p>
       <w:pPr>
         <w:pStyle w:val="MNormal"/>
@@ -9027,18 +11063,18 @@
           <w:color w:val="auto"/>
         </w:rPr>
       </w:pPr>
-      <w:bookmarkStart w:id="48" w:name="_Toc21938360"/>
-      <w:bookmarkStart w:id="49" w:name="_Toc452044077"/>
+      <w:bookmarkStart w:id="66" w:name="_Toc21938360"/>
+      <w:bookmarkStart w:id="67" w:name="_Toc452044077"/>
       <w:r>
         <w:rPr>
           <w:color w:val="auto"/>
         </w:rPr>
         <w:t>Revisiones y auditorías</w:t>
       </w:r>
-      <w:bookmarkStart w:id="50" w:name="_Toc21938361"/>
-      <w:bookmarkStart w:id="51" w:name="_Toc452044078"/>
-      <w:bookmarkEnd w:id="48"/>
-      <w:bookmarkEnd w:id="49"/>
+      <w:bookmarkStart w:id="68" w:name="_Toc21938361"/>
+      <w:bookmarkStart w:id="69" w:name="_Toc452044078"/>
+      <w:bookmarkEnd w:id="66"/>
+      <w:bookmarkEnd w:id="67"/>
     </w:p>
     <w:p>
       <w:pPr>
@@ -9057,8 +11093,8 @@
         </w:rPr>
         <w:t>Objetivo</w:t>
       </w:r>
-      <w:bookmarkEnd w:id="50"/>
-      <w:bookmarkEnd w:id="51"/>
+      <w:bookmarkEnd w:id="68"/>
+      <w:bookmarkEnd w:id="69"/>
     </w:p>
     <w:p>
       <w:pPr>
@@ -9080,35 +11116,7 @@
           <w:i w:val="0"/>
           <w:color w:val="auto"/>
         </w:rPr>
-        <w:t>Las</w:t>
-      </w:r>
-      <w:r>
-        <w:rPr>
-          <w:i w:val="0"/>
-          <w:color w:val="auto"/>
-        </w:rPr>
-        <w:t> </w:t>
-      </w:r>
-      <w:r>
-        <w:rPr>
-          <w:i w:val="0"/>
-          <w:color w:val="auto"/>
-        </w:rPr>
-        <w:t>auditorías de calidad</w:t>
-      </w:r>
-      <w:r>
-        <w:rPr>
-          <w:i w:val="0"/>
-          <w:color w:val="auto"/>
-        </w:rPr>
-        <w:t> </w:t>
-      </w:r>
-      <w:r>
-        <w:rPr>
-          <w:i w:val="0"/>
-          <w:color w:val="auto"/>
-        </w:rPr>
-        <w:t xml:space="preserve">son aquellas en las que se evalúa la eficacia del </w:t>
+        <w:t xml:space="preserve">Las auditorías de calidad son aquellas en las que se evalúa la eficacia del </w:t>
       </w:r>
       <w:r>
         <w:rPr>
@@ -9136,35 +11144,7 @@
           <w:i w:val="0"/>
           <w:color w:val="auto"/>
         </w:rPr>
-        <w:t>gestión de</w:t>
-      </w:r>
-      <w:r>
-        <w:rPr>
-          <w:i w:val="0"/>
-          <w:color w:val="auto"/>
-        </w:rPr>
-        <w:t> </w:t>
-      </w:r>
-      <w:r>
-        <w:rPr>
-          <w:i w:val="0"/>
-          <w:color w:val="auto"/>
-        </w:rPr>
-        <w:t>calidad</w:t>
-      </w:r>
-      <w:r>
-        <w:rPr>
-          <w:i w:val="0"/>
-          <w:color w:val="auto"/>
-        </w:rPr>
-        <w:t> </w:t>
-      </w:r>
-      <w:r>
-        <w:rPr>
-          <w:i w:val="0"/>
-          <w:color w:val="auto"/>
-        </w:rPr>
-        <w:t>de la organización.</w:t>
+        <w:t>gestión de calidad de la organización.</w:t>
       </w:r>
       <w:r>
         <w:rPr>
@@ -9206,16 +11186,16 @@
           <w:color w:val="auto"/>
         </w:rPr>
       </w:pPr>
-      <w:bookmarkStart w:id="52" w:name="_Toc21938362"/>
-      <w:bookmarkStart w:id="53" w:name="_Toc452044079"/>
+      <w:bookmarkStart w:id="70" w:name="_Toc21938362"/>
+      <w:bookmarkStart w:id="71" w:name="_Toc452044079"/>
       <w:r>
         <w:rPr>
           <w:color w:val="auto"/>
         </w:rPr>
         <w:t>Requerimientos mínimos</w:t>
       </w:r>
-      <w:bookmarkEnd w:id="52"/>
-      <w:bookmarkEnd w:id="53"/>
+      <w:bookmarkEnd w:id="70"/>
+      <w:bookmarkEnd w:id="71"/>
     </w:p>
     <w:p>
       <w:pPr>
@@ -9482,7 +11462,6 @@
         <w:rPr>
           <w:color w:val="auto"/>
         </w:rPr>
-        <w:lastRenderedPageBreak/>
         <w:t xml:space="preserve">Auditoria Funcional </w:t>
       </w:r>
     </w:p>
@@ -9675,16 +11654,17 @@
           <w:color w:val="auto"/>
         </w:rPr>
       </w:pPr>
-      <w:bookmarkStart w:id="54" w:name="_Toc21938369"/>
-      <w:bookmarkStart w:id="55" w:name="_Toc452044085"/>
-      <w:r>
-        <w:rPr>
-          <w:color w:val="auto"/>
-        </w:rPr>
+      <w:bookmarkStart w:id="72" w:name="_Toc21938369"/>
+      <w:bookmarkStart w:id="73" w:name="_Toc452044085"/>
+      <w:r>
+        <w:rPr>
+          <w:color w:val="auto"/>
+        </w:rPr>
+        <w:lastRenderedPageBreak/>
         <w:t>Auditorías internas al proceso</w:t>
       </w:r>
-      <w:bookmarkEnd w:id="54"/>
-      <w:bookmarkEnd w:id="55"/>
+      <w:bookmarkEnd w:id="72"/>
+      <w:bookmarkEnd w:id="73"/>
     </w:p>
     <w:p>
       <w:pPr>
@@ -9808,7 +11788,7 @@
         </w:rPr>
         <w:t xml:space="preserve">diseño versus requerimientos funcionales, requerimientos funcionales </w:t>
       </w:r>
-      <w:bookmarkStart w:id="56" w:name="_Toc21938370"/>
+      <w:bookmarkStart w:id="74" w:name="_Toc21938370"/>
       <w:r>
         <w:rPr>
           <w:i w:val="0"/>
@@ -9856,15 +11836,15 @@
           <w:color w:val="auto"/>
         </w:rPr>
       </w:pPr>
-      <w:bookmarkStart w:id="57" w:name="_Toc452044086"/>
+      <w:bookmarkStart w:id="75" w:name="_Toc452044086"/>
       <w:r>
         <w:rPr>
           <w:color w:val="auto"/>
         </w:rPr>
         <w:t>Revisiones de gestión</w:t>
       </w:r>
-      <w:bookmarkEnd w:id="56"/>
-      <w:bookmarkEnd w:id="57"/>
+      <w:bookmarkEnd w:id="74"/>
+      <w:bookmarkEnd w:id="75"/>
     </w:p>
     <w:p>
       <w:pPr>
@@ -9916,7 +11896,7 @@
         </w:rPr>
         <w:t>las actividades identificadas en este Plan. Deben realizarse por una per</w:t>
       </w:r>
-      <w:bookmarkStart w:id="58" w:name="_Toc21938371"/>
+      <w:bookmarkStart w:id="76" w:name="_Toc21938371"/>
       <w:r>
         <w:rPr>
           <w:i w:val="0"/>
@@ -9964,15 +11944,15 @@
           <w:color w:val="auto"/>
         </w:rPr>
       </w:pPr>
-      <w:bookmarkStart w:id="59" w:name="_Toc452044087"/>
+      <w:bookmarkStart w:id="77" w:name="_Toc452044087"/>
       <w:r>
         <w:rPr>
           <w:color w:val="auto"/>
         </w:rPr>
         <w:t>Revisión del Plan de gestión de configuración</w:t>
       </w:r>
-      <w:bookmarkEnd w:id="58"/>
-      <w:bookmarkEnd w:id="59"/>
+      <w:bookmarkEnd w:id="76"/>
+      <w:bookmarkEnd w:id="77"/>
     </w:p>
     <w:p>
       <w:pPr>
@@ -10050,16 +12030,16 @@
           <w:color w:val="auto"/>
         </w:rPr>
       </w:pPr>
-      <w:bookmarkStart w:id="60" w:name="_Toc21938372"/>
-      <w:bookmarkStart w:id="61" w:name="_Toc452044088"/>
+      <w:bookmarkStart w:id="78" w:name="_Toc21938372"/>
+      <w:bookmarkStart w:id="79" w:name="_Toc452044088"/>
       <w:r>
         <w:rPr>
           <w:color w:val="auto"/>
         </w:rPr>
         <w:t>Revisión Post Mortem</w:t>
       </w:r>
-      <w:bookmarkEnd w:id="60"/>
-      <w:bookmarkEnd w:id="61"/>
+      <w:bookmarkEnd w:id="78"/>
+      <w:bookmarkEnd w:id="79"/>
     </w:p>
     <w:p>
       <w:pPr>
@@ -10172,16 +12152,16 @@
           <w:color w:val="auto"/>
         </w:rPr>
       </w:pPr>
-      <w:bookmarkStart w:id="62" w:name="_Toc21938373"/>
-      <w:bookmarkStart w:id="63" w:name="_Toc452044089"/>
+      <w:bookmarkStart w:id="80" w:name="_Toc21938373"/>
+      <w:bookmarkStart w:id="81" w:name="_Toc452044089"/>
       <w:r>
         <w:rPr>
           <w:color w:val="auto"/>
         </w:rPr>
         <w:t>Agenda</w:t>
       </w:r>
-      <w:bookmarkEnd w:id="62"/>
-      <w:bookmarkEnd w:id="63"/>
+      <w:bookmarkEnd w:id="80"/>
+      <w:bookmarkEnd w:id="81"/>
     </w:p>
     <w:p>
       <w:pPr>
@@ -10259,16 +12239,16 @@
           <w:color w:val="auto"/>
         </w:rPr>
       </w:pPr>
-      <w:bookmarkStart w:id="64" w:name="_Toc21938376"/>
-      <w:bookmarkStart w:id="65" w:name="_Toc452044092"/>
+      <w:bookmarkStart w:id="82" w:name="_Toc21938376"/>
+      <w:bookmarkStart w:id="83" w:name="_Toc452044092"/>
       <w:r>
         <w:rPr>
           <w:color w:val="auto"/>
         </w:rPr>
         <w:t>Verificación</w:t>
       </w:r>
-      <w:bookmarkEnd w:id="64"/>
-      <w:bookmarkEnd w:id="65"/>
+      <w:bookmarkEnd w:id="82"/>
+      <w:bookmarkEnd w:id="83"/>
     </w:p>
     <w:p>
       <w:pPr>
@@ -10304,16 +12284,16 @@
           <w:color w:val="auto"/>
         </w:rPr>
       </w:pPr>
-      <w:bookmarkStart w:id="66" w:name="_Toc21938377"/>
-      <w:bookmarkStart w:id="67" w:name="_Toc452044093"/>
+      <w:bookmarkStart w:id="84" w:name="_Toc21938377"/>
+      <w:bookmarkStart w:id="85" w:name="_Toc452044093"/>
       <w:r>
         <w:rPr>
           <w:color w:val="auto"/>
         </w:rPr>
         <w:t>Reporte de problemas y acciones correctivas</w:t>
       </w:r>
-      <w:bookmarkEnd w:id="66"/>
-      <w:bookmarkEnd w:id="67"/>
+      <w:bookmarkEnd w:id="84"/>
+      <w:bookmarkEnd w:id="85"/>
     </w:p>
     <w:p>
       <w:pPr>
@@ -10349,17 +12329,16 @@
           <w:color w:val="auto"/>
         </w:rPr>
       </w:pPr>
-      <w:bookmarkStart w:id="68" w:name="_Toc21938378"/>
-      <w:bookmarkStart w:id="69" w:name="_Toc452044094"/>
-      <w:r>
-        <w:rPr>
-          <w:color w:val="auto"/>
-        </w:rPr>
-        <w:lastRenderedPageBreak/>
+      <w:bookmarkStart w:id="86" w:name="_Toc21938378"/>
+      <w:bookmarkStart w:id="87" w:name="_Toc452044094"/>
+      <w:r>
+        <w:rPr>
+          <w:color w:val="auto"/>
+        </w:rPr>
         <w:t>Herramientas, técnicas y metodologías</w:t>
       </w:r>
-      <w:bookmarkEnd w:id="68"/>
-      <w:bookmarkEnd w:id="69"/>
+      <w:bookmarkEnd w:id="86"/>
+      <w:bookmarkEnd w:id="87"/>
     </w:p>
     <w:p>
       <w:pPr>
@@ -10402,16 +12381,16 @@
           <w:color w:val="auto"/>
         </w:rPr>
       </w:pPr>
-      <w:bookmarkStart w:id="70" w:name="_Toc21938379"/>
-      <w:bookmarkStart w:id="71" w:name="_Toc452044095"/>
+      <w:bookmarkStart w:id="88" w:name="_Toc21938379"/>
+      <w:bookmarkStart w:id="89" w:name="_Toc452044095"/>
       <w:r>
         <w:rPr>
           <w:color w:val="auto"/>
         </w:rPr>
         <w:t>Gestión de riesgos</w:t>
       </w:r>
-      <w:bookmarkEnd w:id="70"/>
-      <w:bookmarkEnd w:id="71"/>
+      <w:bookmarkEnd w:id="88"/>
+      <w:bookmarkEnd w:id="89"/>
     </w:p>
     <w:p>
       <w:pPr>
@@ -10442,6 +12421,7 @@
           <w:i w:val="0"/>
           <w:color w:val="auto"/>
         </w:rPr>
+        <w:lastRenderedPageBreak/>
         <w:t xml:space="preserve">Los riesgos identificados, la estrategia de mitigación, monitoreo y plan de contingencia a ser llevados a cabo, serán descritos en el Documento de Gestión de Riesgos, con lo cual </w:t>
       </w:r>
       <w:r>
@@ -10500,8 +12480,8 @@
           <w:color w:val="auto"/>
         </w:rPr>
       </w:pPr>
-      <w:bookmarkStart w:id="72" w:name="_Toc164002218"/>
-      <w:bookmarkStart w:id="73" w:name="_Toc452044096"/>
+      <w:bookmarkStart w:id="90" w:name="_Toc164002218"/>
+      <w:bookmarkStart w:id="91" w:name="_Toc452044096"/>
       <w:r>
         <w:rPr>
           <w:color w:val="auto"/>
@@ -10509,8 +12489,8 @@
         <w:lastRenderedPageBreak/>
         <w:t>Anexos</w:t>
       </w:r>
-      <w:bookmarkEnd w:id="72"/>
-      <w:bookmarkEnd w:id="73"/>
+      <w:bookmarkEnd w:id="90"/>
+      <w:bookmarkEnd w:id="91"/>
     </w:p>
     <w:p/>
     <w:p>
@@ -10520,19 +12500,19 @@
           <w:color w:val="auto"/>
         </w:rPr>
       </w:pPr>
-      <w:bookmarkStart w:id="74" w:name="_Toc158379396"/>
-      <w:bookmarkStart w:id="75" w:name="_Toc164002219"/>
-      <w:bookmarkStart w:id="76" w:name="_Toc452044097"/>
-      <w:bookmarkStart w:id="77" w:name="Formulario"/>
+      <w:bookmarkStart w:id="92" w:name="_Toc158379396"/>
+      <w:bookmarkStart w:id="93" w:name="_Toc164002219"/>
+      <w:bookmarkStart w:id="94" w:name="_Toc452044097"/>
+      <w:bookmarkStart w:id="95" w:name="Formulario"/>
       <w:r>
         <w:rPr>
           <w:color w:val="auto"/>
         </w:rPr>
         <w:t>Formulario de Pedidos  y Detección de Cambios</w:t>
       </w:r>
-      <w:bookmarkEnd w:id="74"/>
-      <w:bookmarkEnd w:id="75"/>
-      <w:bookmarkEnd w:id="76"/>
+      <w:bookmarkEnd w:id="92"/>
+      <w:bookmarkEnd w:id="93"/>
+      <w:bookmarkEnd w:id="94"/>
     </w:p>
     <w:p>
       <w:pPr>
@@ -10575,7 +12555,7 @@
             <w:shd w:val="clear" w:color="auto" w:fill="E6E6E6"/>
             <w:vAlign w:val="center"/>
           </w:tcPr>
-          <w:bookmarkEnd w:id="77"/>
+          <w:bookmarkEnd w:id="95"/>
           <w:p>
             <w:pPr>
               <w:pStyle w:val="PSI-Normal"/>
@@ -11164,7 +13144,7 @@
         <w:rFonts w:asciiTheme="majorHAnsi" w:hAnsiTheme="majorHAnsi" w:cstheme="majorHAnsi"/>
         <w:noProof/>
       </w:rPr>
-      <w:t>8</w:t>
+      <w:t>11</w:t>
     </w:r>
     <w:r>
       <w:rPr>
@@ -11201,7 +13181,7 @@
         <w:rFonts w:asciiTheme="majorHAnsi" w:hAnsiTheme="majorHAnsi" w:cstheme="majorHAnsi"/>
         <w:noProof/>
       </w:rPr>
-      <w:t>14</w:t>
+      <w:t>17</w:t>
     </w:r>
     <w:r>
       <w:rPr>
@@ -11212,7 +13192,7 @@
     <w:r>
       <w:rPr>
         <w:noProof/>
-        <w:lang w:eastAsia="es-ES"/>
+        <w:lang w:val="es-PY" w:eastAsia="es-PY"/>
       </w:rPr>
       <mc:AlternateContent>
         <mc:Choice Requires="wps">
@@ -11378,7 +13358,7 @@
         <w:rFonts w:asciiTheme="majorHAnsi" w:eastAsiaTheme="majorEastAsia" w:hAnsiTheme="majorHAnsi" w:cstheme="majorBidi"/>
         <w:noProof/>
         <w:szCs w:val="36"/>
-        <w:lang w:eastAsia="es-ES"/>
+        <w:lang w:val="es-PY" w:eastAsia="es-PY"/>
       </w:rPr>
       <mc:AlternateContent>
         <mc:Choice Requires="wps">
@@ -11453,7 +13433,7 @@
         <w:rFonts w:asciiTheme="majorHAnsi" w:eastAsiaTheme="majorEastAsia" w:hAnsiTheme="majorHAnsi" w:cstheme="majorBidi"/>
         <w:noProof/>
         <w:szCs w:val="36"/>
-        <w:lang w:eastAsia="es-ES"/>
+        <w:lang w:val="es-PY" w:eastAsia="es-PY"/>
       </w:rPr>
       <mc:AlternateContent>
         <mc:Choice Requires="wps">
@@ -11528,7 +13508,7 @@
         <w:rFonts w:asciiTheme="majorHAnsi" w:eastAsiaTheme="majorEastAsia" w:hAnsiTheme="majorHAnsi" w:cstheme="majorBidi"/>
         <w:noProof/>
         <w:szCs w:val="36"/>
-        <w:lang w:eastAsia="es-ES"/>
+        <w:lang w:val="es-PY" w:eastAsia="es-PY"/>
       </w:rPr>
       <mc:AlternateContent>
         <mc:Choice Requires="wpg">
@@ -11685,6 +13665,232 @@
 <file path=word/numbering.xml><?xml version="1.0" encoding="utf-8"?>
 <w:numbering xmlns:wpc="http://schemas.microsoft.com/office/word/2010/wordprocessingCanvas" xmlns:mc="http://schemas.openxmlformats.org/markup-compatibility/2006" xmlns:o="urn:schemas-microsoft-com:office:office" xmlns:r="http://schemas.openxmlformats.org/officeDocument/2006/relationships" xmlns:m="http://schemas.openxmlformats.org/officeDocument/2006/math" xmlns:v="urn:schemas-microsoft-com:vml" xmlns:wp14="http://schemas.microsoft.com/office/word/2010/wordprocessingDrawing" xmlns:wp="http://schemas.openxmlformats.org/drawingml/2006/wordprocessingDrawing" xmlns:w10="urn:schemas-microsoft-com:office:word" xmlns:w="http://schemas.openxmlformats.org/wordprocessingml/2006/main" xmlns:w14="http://schemas.microsoft.com/office/word/2010/wordml" xmlns:wpg="http://schemas.microsoft.com/office/word/2010/wordprocessingGroup" xmlns:wpi="http://schemas.microsoft.com/office/word/2010/wordprocessingInk" xmlns:wne="http://schemas.microsoft.com/office/word/2006/wordml" xmlns:wps="http://schemas.microsoft.com/office/word/2010/wordprocessingShape" mc:Ignorable="w14 wp14">
   <w:abstractNum w:abstractNumId="0">
+    <w:nsid w:val="0517604A"/>
+    <w:multiLevelType w:val="hybridMultilevel"/>
+    <w:tmpl w:val="771E1AFC"/>
+    <w:lvl w:ilvl="0" w:tplc="3C0A0001">
+      <w:start w:val="1"/>
+      <w:numFmt w:val="bullet"/>
+      <w:lvlText w:val=""/>
+      <w:lvlJc w:val="left"/>
+      <w:pPr>
+        <w:ind w:left="1440" w:hanging="360"/>
+      </w:pPr>
+      <w:rPr>
+        <w:rFonts w:ascii="Symbol" w:hAnsi="Symbol" w:hint="default"/>
+      </w:rPr>
+    </w:lvl>
+    <w:lvl w:ilvl="1" w:tplc="3C0A0003">
+      <w:start w:val="1"/>
+      <w:numFmt w:val="bullet"/>
+      <w:lvlText w:val="o"/>
+      <w:lvlJc w:val="left"/>
+      <w:pPr>
+        <w:ind w:left="2160" w:hanging="360"/>
+      </w:pPr>
+      <w:rPr>
+        <w:rFonts w:ascii="Courier New" w:hAnsi="Courier New" w:cs="Courier New" w:hint="default"/>
+      </w:rPr>
+    </w:lvl>
+    <w:lvl w:ilvl="2" w:tplc="3C0A0005">
+      <w:start w:val="1"/>
+      <w:numFmt w:val="bullet"/>
+      <w:lvlText w:val=""/>
+      <w:lvlJc w:val="left"/>
+      <w:pPr>
+        <w:ind w:left="2880" w:hanging="360"/>
+      </w:pPr>
+      <w:rPr>
+        <w:rFonts w:ascii="Wingdings" w:hAnsi="Wingdings" w:hint="default"/>
+      </w:rPr>
+    </w:lvl>
+    <w:lvl w:ilvl="3" w:tplc="3C0A0001">
+      <w:start w:val="1"/>
+      <w:numFmt w:val="bullet"/>
+      <w:lvlText w:val=""/>
+      <w:lvlJc w:val="left"/>
+      <w:pPr>
+        <w:ind w:left="3600" w:hanging="360"/>
+      </w:pPr>
+      <w:rPr>
+        <w:rFonts w:ascii="Symbol" w:hAnsi="Symbol" w:hint="default"/>
+      </w:rPr>
+    </w:lvl>
+    <w:lvl w:ilvl="4" w:tplc="3C0A0003">
+      <w:start w:val="1"/>
+      <w:numFmt w:val="bullet"/>
+      <w:lvlText w:val="o"/>
+      <w:lvlJc w:val="left"/>
+      <w:pPr>
+        <w:ind w:left="4320" w:hanging="360"/>
+      </w:pPr>
+      <w:rPr>
+        <w:rFonts w:ascii="Courier New" w:hAnsi="Courier New" w:cs="Courier New" w:hint="default"/>
+      </w:rPr>
+    </w:lvl>
+    <w:lvl w:ilvl="5" w:tplc="3C0A0005">
+      <w:start w:val="1"/>
+      <w:numFmt w:val="bullet"/>
+      <w:lvlText w:val=""/>
+      <w:lvlJc w:val="left"/>
+      <w:pPr>
+        <w:ind w:left="5040" w:hanging="360"/>
+      </w:pPr>
+      <w:rPr>
+        <w:rFonts w:ascii="Wingdings" w:hAnsi="Wingdings" w:hint="default"/>
+      </w:rPr>
+    </w:lvl>
+    <w:lvl w:ilvl="6" w:tplc="3C0A0001">
+      <w:start w:val="1"/>
+      <w:numFmt w:val="bullet"/>
+      <w:lvlText w:val=""/>
+      <w:lvlJc w:val="left"/>
+      <w:pPr>
+        <w:ind w:left="5760" w:hanging="360"/>
+      </w:pPr>
+      <w:rPr>
+        <w:rFonts w:ascii="Symbol" w:hAnsi="Symbol" w:hint="default"/>
+      </w:rPr>
+    </w:lvl>
+    <w:lvl w:ilvl="7" w:tplc="3C0A0003">
+      <w:start w:val="1"/>
+      <w:numFmt w:val="bullet"/>
+      <w:lvlText w:val="o"/>
+      <w:lvlJc w:val="left"/>
+      <w:pPr>
+        <w:ind w:left="6480" w:hanging="360"/>
+      </w:pPr>
+      <w:rPr>
+        <w:rFonts w:ascii="Courier New" w:hAnsi="Courier New" w:cs="Courier New" w:hint="default"/>
+      </w:rPr>
+    </w:lvl>
+    <w:lvl w:ilvl="8" w:tplc="3C0A0005">
+      <w:start w:val="1"/>
+      <w:numFmt w:val="bullet"/>
+      <w:lvlText w:val=""/>
+      <w:lvlJc w:val="left"/>
+      <w:pPr>
+        <w:ind w:left="7200" w:hanging="360"/>
+      </w:pPr>
+      <w:rPr>
+        <w:rFonts w:ascii="Wingdings" w:hAnsi="Wingdings" w:hint="default"/>
+      </w:rPr>
+    </w:lvl>
+  </w:abstractNum>
+  <w:abstractNum w:abstractNumId="1">
+    <w:nsid w:val="0DAE0CB9"/>
+    <w:multiLevelType w:val="hybridMultilevel"/>
+    <w:tmpl w:val="A0FC95BA"/>
+    <w:lvl w:ilvl="0" w:tplc="3C0A0001">
+      <w:start w:val="1"/>
+      <w:numFmt w:val="bullet"/>
+      <w:lvlText w:val=""/>
+      <w:lvlJc w:val="left"/>
+      <w:pPr>
+        <w:ind w:left="1440" w:hanging="360"/>
+      </w:pPr>
+      <w:rPr>
+        <w:rFonts w:ascii="Symbol" w:hAnsi="Symbol" w:hint="default"/>
+      </w:rPr>
+    </w:lvl>
+    <w:lvl w:ilvl="1" w:tplc="3C0A0003">
+      <w:start w:val="1"/>
+      <w:numFmt w:val="bullet"/>
+      <w:lvlText w:val="o"/>
+      <w:lvlJc w:val="left"/>
+      <w:pPr>
+        <w:ind w:left="2160" w:hanging="360"/>
+      </w:pPr>
+      <w:rPr>
+        <w:rFonts w:ascii="Courier New" w:hAnsi="Courier New" w:cs="Courier New" w:hint="default"/>
+      </w:rPr>
+    </w:lvl>
+    <w:lvl w:ilvl="2" w:tplc="3C0A0005">
+      <w:start w:val="1"/>
+      <w:numFmt w:val="bullet"/>
+      <w:lvlText w:val=""/>
+      <w:lvlJc w:val="left"/>
+      <w:pPr>
+        <w:ind w:left="2880" w:hanging="360"/>
+      </w:pPr>
+      <w:rPr>
+        <w:rFonts w:ascii="Wingdings" w:hAnsi="Wingdings" w:hint="default"/>
+      </w:rPr>
+    </w:lvl>
+    <w:lvl w:ilvl="3" w:tplc="3C0A0001">
+      <w:start w:val="1"/>
+      <w:numFmt w:val="bullet"/>
+      <w:lvlText w:val=""/>
+      <w:lvlJc w:val="left"/>
+      <w:pPr>
+        <w:ind w:left="3600" w:hanging="360"/>
+      </w:pPr>
+      <w:rPr>
+        <w:rFonts w:ascii="Symbol" w:hAnsi="Symbol" w:hint="default"/>
+      </w:rPr>
+    </w:lvl>
+    <w:lvl w:ilvl="4" w:tplc="3C0A0003">
+      <w:start w:val="1"/>
+      <w:numFmt w:val="bullet"/>
+      <w:lvlText w:val="o"/>
+      <w:lvlJc w:val="left"/>
+      <w:pPr>
+        <w:ind w:left="4320" w:hanging="360"/>
+      </w:pPr>
+      <w:rPr>
+        <w:rFonts w:ascii="Courier New" w:hAnsi="Courier New" w:cs="Courier New" w:hint="default"/>
+      </w:rPr>
+    </w:lvl>
+    <w:lvl w:ilvl="5" w:tplc="3C0A0005">
+      <w:start w:val="1"/>
+      <w:numFmt w:val="bullet"/>
+      <w:lvlText w:val=""/>
+      <w:lvlJc w:val="left"/>
+      <w:pPr>
+        <w:ind w:left="5040" w:hanging="360"/>
+      </w:pPr>
+      <w:rPr>
+        <w:rFonts w:ascii="Wingdings" w:hAnsi="Wingdings" w:hint="default"/>
+      </w:rPr>
+    </w:lvl>
+    <w:lvl w:ilvl="6" w:tplc="3C0A0001">
+      <w:start w:val="1"/>
+      <w:numFmt w:val="bullet"/>
+      <w:lvlText w:val=""/>
+      <w:lvlJc w:val="left"/>
+      <w:pPr>
+        <w:ind w:left="5760" w:hanging="360"/>
+      </w:pPr>
+      <w:rPr>
+        <w:rFonts w:ascii="Symbol" w:hAnsi="Symbol" w:hint="default"/>
+      </w:rPr>
+    </w:lvl>
+    <w:lvl w:ilvl="7" w:tplc="3C0A0003">
+      <w:start w:val="1"/>
+      <w:numFmt w:val="bullet"/>
+      <w:lvlText w:val="o"/>
+      <w:lvlJc w:val="left"/>
+      <w:pPr>
+        <w:ind w:left="6480" w:hanging="360"/>
+      </w:pPr>
+      <w:rPr>
+        <w:rFonts w:ascii="Courier New" w:hAnsi="Courier New" w:cs="Courier New" w:hint="default"/>
+      </w:rPr>
+    </w:lvl>
+    <w:lvl w:ilvl="8" w:tplc="3C0A0005">
+      <w:start w:val="1"/>
+      <w:numFmt w:val="bullet"/>
+      <w:lvlText w:val=""/>
+      <w:lvlJc w:val="left"/>
+      <w:pPr>
+        <w:ind w:left="7200" w:hanging="360"/>
+      </w:pPr>
+      <w:rPr>
+        <w:rFonts w:ascii="Wingdings" w:hAnsi="Wingdings" w:hint="default"/>
+      </w:rPr>
+    </w:lvl>
+  </w:abstractNum>
+  <w:abstractNum w:abstractNumId="2">
     <w:nsid w:val="1E7651BD"/>
     <w:multiLevelType w:val="multilevel"/>
     <w:tmpl w:val="EEB2C4B2"/>
@@ -11797,7 +14003,7 @@
       </w:rPr>
     </w:lvl>
   </w:abstractNum>
-  <w:abstractNum w:abstractNumId="1">
+  <w:abstractNum w:abstractNumId="3">
     <w:nsid w:val="3D7157AB"/>
     <w:multiLevelType w:val="multilevel"/>
     <w:tmpl w:val="25AC87C4"/>
@@ -11910,7 +14116,7 @@
       </w:rPr>
     </w:lvl>
   </w:abstractNum>
-  <w:abstractNum w:abstractNumId="2">
+  <w:abstractNum w:abstractNumId="4">
     <w:nsid w:val="401359A4"/>
     <w:multiLevelType w:val="hybridMultilevel"/>
     <w:tmpl w:val="7C5898BC"/>
@@ -12000,7 +14206,7 @@
       </w:pPr>
     </w:lvl>
   </w:abstractNum>
-  <w:abstractNum w:abstractNumId="3">
+  <w:abstractNum w:abstractNumId="5">
     <w:nsid w:val="42E93270"/>
     <w:multiLevelType w:val="multilevel"/>
     <w:tmpl w:val="8234A696"/>
@@ -12143,7 +14349,233 @@
       </w:rPr>
     </w:lvl>
   </w:abstractNum>
-  <w:abstractNum w:abstractNumId="4">
+  <w:abstractNum w:abstractNumId="6">
+    <w:nsid w:val="4C8F3D92"/>
+    <w:multiLevelType w:val="hybridMultilevel"/>
+    <w:tmpl w:val="B2EC8A3E"/>
+    <w:lvl w:ilvl="0" w:tplc="3C0A0001">
+      <w:start w:val="1"/>
+      <w:numFmt w:val="bullet"/>
+      <w:lvlText w:val=""/>
+      <w:lvlJc w:val="left"/>
+      <w:pPr>
+        <w:ind w:left="1440" w:hanging="360"/>
+      </w:pPr>
+      <w:rPr>
+        <w:rFonts w:ascii="Symbol" w:hAnsi="Symbol" w:hint="default"/>
+      </w:rPr>
+    </w:lvl>
+    <w:lvl w:ilvl="1" w:tplc="3C0A0003">
+      <w:start w:val="1"/>
+      <w:numFmt w:val="bullet"/>
+      <w:lvlText w:val="o"/>
+      <w:lvlJc w:val="left"/>
+      <w:pPr>
+        <w:ind w:left="2160" w:hanging="360"/>
+      </w:pPr>
+      <w:rPr>
+        <w:rFonts w:ascii="Courier New" w:hAnsi="Courier New" w:cs="Courier New" w:hint="default"/>
+      </w:rPr>
+    </w:lvl>
+    <w:lvl w:ilvl="2" w:tplc="3C0A0005">
+      <w:start w:val="1"/>
+      <w:numFmt w:val="bullet"/>
+      <w:lvlText w:val=""/>
+      <w:lvlJc w:val="left"/>
+      <w:pPr>
+        <w:ind w:left="2880" w:hanging="360"/>
+      </w:pPr>
+      <w:rPr>
+        <w:rFonts w:ascii="Wingdings" w:hAnsi="Wingdings" w:hint="default"/>
+      </w:rPr>
+    </w:lvl>
+    <w:lvl w:ilvl="3" w:tplc="3C0A0001">
+      <w:start w:val="1"/>
+      <w:numFmt w:val="bullet"/>
+      <w:lvlText w:val=""/>
+      <w:lvlJc w:val="left"/>
+      <w:pPr>
+        <w:ind w:left="3600" w:hanging="360"/>
+      </w:pPr>
+      <w:rPr>
+        <w:rFonts w:ascii="Symbol" w:hAnsi="Symbol" w:hint="default"/>
+      </w:rPr>
+    </w:lvl>
+    <w:lvl w:ilvl="4" w:tplc="3C0A0003">
+      <w:start w:val="1"/>
+      <w:numFmt w:val="bullet"/>
+      <w:lvlText w:val="o"/>
+      <w:lvlJc w:val="left"/>
+      <w:pPr>
+        <w:ind w:left="4320" w:hanging="360"/>
+      </w:pPr>
+      <w:rPr>
+        <w:rFonts w:ascii="Courier New" w:hAnsi="Courier New" w:cs="Courier New" w:hint="default"/>
+      </w:rPr>
+    </w:lvl>
+    <w:lvl w:ilvl="5" w:tplc="3C0A0005">
+      <w:start w:val="1"/>
+      <w:numFmt w:val="bullet"/>
+      <w:lvlText w:val=""/>
+      <w:lvlJc w:val="left"/>
+      <w:pPr>
+        <w:ind w:left="5040" w:hanging="360"/>
+      </w:pPr>
+      <w:rPr>
+        <w:rFonts w:ascii="Wingdings" w:hAnsi="Wingdings" w:hint="default"/>
+      </w:rPr>
+    </w:lvl>
+    <w:lvl w:ilvl="6" w:tplc="3C0A0001">
+      <w:start w:val="1"/>
+      <w:numFmt w:val="bullet"/>
+      <w:lvlText w:val=""/>
+      <w:lvlJc w:val="left"/>
+      <w:pPr>
+        <w:ind w:left="5760" w:hanging="360"/>
+      </w:pPr>
+      <w:rPr>
+        <w:rFonts w:ascii="Symbol" w:hAnsi="Symbol" w:hint="default"/>
+      </w:rPr>
+    </w:lvl>
+    <w:lvl w:ilvl="7" w:tplc="3C0A0003">
+      <w:start w:val="1"/>
+      <w:numFmt w:val="bullet"/>
+      <w:lvlText w:val="o"/>
+      <w:lvlJc w:val="left"/>
+      <w:pPr>
+        <w:ind w:left="6480" w:hanging="360"/>
+      </w:pPr>
+      <w:rPr>
+        <w:rFonts w:ascii="Courier New" w:hAnsi="Courier New" w:cs="Courier New" w:hint="default"/>
+      </w:rPr>
+    </w:lvl>
+    <w:lvl w:ilvl="8" w:tplc="3C0A0005">
+      <w:start w:val="1"/>
+      <w:numFmt w:val="bullet"/>
+      <w:lvlText w:val=""/>
+      <w:lvlJc w:val="left"/>
+      <w:pPr>
+        <w:ind w:left="7200" w:hanging="360"/>
+      </w:pPr>
+      <w:rPr>
+        <w:rFonts w:ascii="Wingdings" w:hAnsi="Wingdings" w:hint="default"/>
+      </w:rPr>
+    </w:lvl>
+  </w:abstractNum>
+  <w:abstractNum w:abstractNumId="7">
+    <w:nsid w:val="541B4EEE"/>
+    <w:multiLevelType w:val="hybridMultilevel"/>
+    <w:tmpl w:val="A5B0032E"/>
+    <w:lvl w:ilvl="0" w:tplc="3C0A0001">
+      <w:start w:val="1"/>
+      <w:numFmt w:val="bullet"/>
+      <w:lvlText w:val=""/>
+      <w:lvlJc w:val="left"/>
+      <w:pPr>
+        <w:ind w:left="1353" w:hanging="360"/>
+      </w:pPr>
+      <w:rPr>
+        <w:rFonts w:ascii="Symbol" w:hAnsi="Symbol" w:hint="default"/>
+      </w:rPr>
+    </w:lvl>
+    <w:lvl w:ilvl="1" w:tplc="3C0A0003">
+      <w:start w:val="1"/>
+      <w:numFmt w:val="bullet"/>
+      <w:lvlText w:val="o"/>
+      <w:lvlJc w:val="left"/>
+      <w:pPr>
+        <w:ind w:left="2073" w:hanging="360"/>
+      </w:pPr>
+      <w:rPr>
+        <w:rFonts w:ascii="Courier New" w:hAnsi="Courier New" w:cs="Courier New" w:hint="default"/>
+      </w:rPr>
+    </w:lvl>
+    <w:lvl w:ilvl="2" w:tplc="3C0A0005">
+      <w:start w:val="1"/>
+      <w:numFmt w:val="bullet"/>
+      <w:lvlText w:val=""/>
+      <w:lvlJc w:val="left"/>
+      <w:pPr>
+        <w:ind w:left="2793" w:hanging="360"/>
+      </w:pPr>
+      <w:rPr>
+        <w:rFonts w:ascii="Wingdings" w:hAnsi="Wingdings" w:hint="default"/>
+      </w:rPr>
+    </w:lvl>
+    <w:lvl w:ilvl="3" w:tplc="3C0A0001">
+      <w:start w:val="1"/>
+      <w:numFmt w:val="bullet"/>
+      <w:lvlText w:val=""/>
+      <w:lvlJc w:val="left"/>
+      <w:pPr>
+        <w:ind w:left="3513" w:hanging="360"/>
+      </w:pPr>
+      <w:rPr>
+        <w:rFonts w:ascii="Symbol" w:hAnsi="Symbol" w:hint="default"/>
+      </w:rPr>
+    </w:lvl>
+    <w:lvl w:ilvl="4" w:tplc="3C0A0003">
+      <w:start w:val="1"/>
+      <w:numFmt w:val="bullet"/>
+      <w:lvlText w:val="o"/>
+      <w:lvlJc w:val="left"/>
+      <w:pPr>
+        <w:ind w:left="4233" w:hanging="360"/>
+      </w:pPr>
+      <w:rPr>
+        <w:rFonts w:ascii="Courier New" w:hAnsi="Courier New" w:cs="Courier New" w:hint="default"/>
+      </w:rPr>
+    </w:lvl>
+    <w:lvl w:ilvl="5" w:tplc="3C0A0005">
+      <w:start w:val="1"/>
+      <w:numFmt w:val="bullet"/>
+      <w:lvlText w:val=""/>
+      <w:lvlJc w:val="left"/>
+      <w:pPr>
+        <w:ind w:left="4953" w:hanging="360"/>
+      </w:pPr>
+      <w:rPr>
+        <w:rFonts w:ascii="Wingdings" w:hAnsi="Wingdings" w:hint="default"/>
+      </w:rPr>
+    </w:lvl>
+    <w:lvl w:ilvl="6" w:tplc="3C0A0001">
+      <w:start w:val="1"/>
+      <w:numFmt w:val="bullet"/>
+      <w:lvlText w:val=""/>
+      <w:lvlJc w:val="left"/>
+      <w:pPr>
+        <w:ind w:left="5673" w:hanging="360"/>
+      </w:pPr>
+      <w:rPr>
+        <w:rFonts w:ascii="Symbol" w:hAnsi="Symbol" w:hint="default"/>
+      </w:rPr>
+    </w:lvl>
+    <w:lvl w:ilvl="7" w:tplc="3C0A0003">
+      <w:start w:val="1"/>
+      <w:numFmt w:val="bullet"/>
+      <w:lvlText w:val="o"/>
+      <w:lvlJc w:val="left"/>
+      <w:pPr>
+        <w:ind w:left="6393" w:hanging="360"/>
+      </w:pPr>
+      <w:rPr>
+        <w:rFonts w:ascii="Courier New" w:hAnsi="Courier New" w:cs="Courier New" w:hint="default"/>
+      </w:rPr>
+    </w:lvl>
+    <w:lvl w:ilvl="8" w:tplc="3C0A0005">
+      <w:start w:val="1"/>
+      <w:numFmt w:val="bullet"/>
+      <w:lvlText w:val=""/>
+      <w:lvlJc w:val="left"/>
+      <w:pPr>
+        <w:ind w:left="7113" w:hanging="360"/>
+      </w:pPr>
+      <w:rPr>
+        <w:rFonts w:ascii="Wingdings" w:hAnsi="Wingdings" w:hint="default"/>
+      </w:rPr>
+    </w:lvl>
+  </w:abstractNum>
+  <w:abstractNum w:abstractNumId="8">
     <w:nsid w:val="54DE7D55"/>
     <w:multiLevelType w:val="hybridMultilevel"/>
     <w:tmpl w:val="25221556"/>
@@ -12256,7 +14688,7 @@
       </w:rPr>
     </w:lvl>
   </w:abstractNum>
-  <w:abstractNum w:abstractNumId="5">
+  <w:abstractNum w:abstractNumId="9">
     <w:nsid w:val="55225098"/>
     <w:multiLevelType w:val="multilevel"/>
     <w:tmpl w:val="B75A9F3C"/>
@@ -12382,7 +14814,93 @@
       </w:rPr>
     </w:lvl>
   </w:abstractNum>
-  <w:abstractNum w:abstractNumId="6">
+  <w:abstractNum w:abstractNumId="10">
+    <w:nsid w:val="5543356E"/>
+    <w:multiLevelType w:val="hybridMultilevel"/>
+    <w:tmpl w:val="BAA846E4"/>
+    <w:lvl w:ilvl="0" w:tplc="5CD6F4BE">
+      <w:start w:val="1"/>
+      <w:numFmt w:val="decimal"/>
+      <w:lvlText w:val="%1-"/>
+      <w:lvlJc w:val="left"/>
+      <w:pPr>
+        <w:ind w:left="720" w:hanging="360"/>
+      </w:pPr>
+    </w:lvl>
+    <w:lvl w:ilvl="1" w:tplc="3C0A0019">
+      <w:start w:val="1"/>
+      <w:numFmt w:val="lowerLetter"/>
+      <w:lvlText w:val="%2."/>
+      <w:lvlJc w:val="left"/>
+      <w:pPr>
+        <w:ind w:left="1440" w:hanging="360"/>
+      </w:pPr>
+    </w:lvl>
+    <w:lvl w:ilvl="2" w:tplc="3C0A001B">
+      <w:start w:val="1"/>
+      <w:numFmt w:val="lowerRoman"/>
+      <w:lvlText w:val="%3."/>
+      <w:lvlJc w:val="right"/>
+      <w:pPr>
+        <w:ind w:left="2160" w:hanging="180"/>
+      </w:pPr>
+    </w:lvl>
+    <w:lvl w:ilvl="3" w:tplc="3C0A000F">
+      <w:start w:val="1"/>
+      <w:numFmt w:val="decimal"/>
+      <w:lvlText w:val="%4."/>
+      <w:lvlJc w:val="left"/>
+      <w:pPr>
+        <w:ind w:left="2880" w:hanging="360"/>
+      </w:pPr>
+    </w:lvl>
+    <w:lvl w:ilvl="4" w:tplc="3C0A0019">
+      <w:start w:val="1"/>
+      <w:numFmt w:val="lowerLetter"/>
+      <w:lvlText w:val="%5."/>
+      <w:lvlJc w:val="left"/>
+      <w:pPr>
+        <w:ind w:left="3600" w:hanging="360"/>
+      </w:pPr>
+    </w:lvl>
+    <w:lvl w:ilvl="5" w:tplc="3C0A001B">
+      <w:start w:val="1"/>
+      <w:numFmt w:val="lowerRoman"/>
+      <w:lvlText w:val="%6."/>
+      <w:lvlJc w:val="right"/>
+      <w:pPr>
+        <w:ind w:left="4320" w:hanging="180"/>
+      </w:pPr>
+    </w:lvl>
+    <w:lvl w:ilvl="6" w:tplc="3C0A000F">
+      <w:start w:val="1"/>
+      <w:numFmt w:val="decimal"/>
+      <w:lvlText w:val="%7."/>
+      <w:lvlJc w:val="left"/>
+      <w:pPr>
+        <w:ind w:left="5040" w:hanging="360"/>
+      </w:pPr>
+    </w:lvl>
+    <w:lvl w:ilvl="7" w:tplc="3C0A0019">
+      <w:start w:val="1"/>
+      <w:numFmt w:val="lowerLetter"/>
+      <w:lvlText w:val="%8."/>
+      <w:lvlJc w:val="left"/>
+      <w:pPr>
+        <w:ind w:left="5760" w:hanging="360"/>
+      </w:pPr>
+    </w:lvl>
+    <w:lvl w:ilvl="8" w:tplc="3C0A001B">
+      <w:start w:val="1"/>
+      <w:numFmt w:val="lowerRoman"/>
+      <w:lvlText w:val="%9."/>
+      <w:lvlJc w:val="right"/>
+      <w:pPr>
+        <w:ind w:left="6480" w:hanging="180"/>
+      </w:pPr>
+    </w:lvl>
+  </w:abstractNum>
+  <w:abstractNum w:abstractNumId="11">
     <w:nsid w:val="5DA95C0A"/>
     <w:multiLevelType w:val="multilevel"/>
     <w:tmpl w:val="490A9C42"/>
@@ -12495,7 +15013,7 @@
       </w:rPr>
     </w:lvl>
   </w:abstractNum>
-  <w:abstractNum w:abstractNumId="7">
+  <w:abstractNum w:abstractNumId="12">
     <w:nsid w:val="6EAA37CB"/>
     <w:multiLevelType w:val="multilevel"/>
     <w:tmpl w:val="D7E29E64"/>
@@ -12616,7 +15134,7 @@
       </w:rPr>
     </w:lvl>
   </w:abstractNum>
-  <w:abstractNum w:abstractNumId="8">
+  <w:abstractNum w:abstractNumId="13">
     <w:nsid w:val="7DD64906"/>
     <w:multiLevelType w:val="hybridMultilevel"/>
     <w:tmpl w:val="795E7434"/>
@@ -12731,31 +15249,109 @@
     </w:lvl>
   </w:abstractNum>
   <w:num w:numId="1">
+    <w:abstractNumId w:val="13"/>
+  </w:num>
+  <w:num w:numId="2">
+    <w:abstractNumId w:val="5"/>
+  </w:num>
+  <w:num w:numId="3">
+    <w:abstractNumId w:val="4"/>
+  </w:num>
+  <w:num w:numId="4">
+    <w:abstractNumId w:val="9"/>
+  </w:num>
+  <w:num w:numId="5">
     <w:abstractNumId w:val="8"/>
   </w:num>
-  <w:num w:numId="2">
+  <w:num w:numId="6">
+    <w:abstractNumId w:val="12"/>
+  </w:num>
+  <w:num w:numId="7">
     <w:abstractNumId w:val="3"/>
   </w:num>
-  <w:num w:numId="3">
+  <w:num w:numId="8">
     <w:abstractNumId w:val="2"/>
   </w:num>
-  <w:num w:numId="4">
-    <w:abstractNumId w:val="5"/>
+  <w:num w:numId="9">
+    <w:abstractNumId w:val="11"/>
   </w:num>
-  <w:num w:numId="5">
-    <w:abstractNumId w:val="4"/>
+  <w:num w:numId="10">
+    <w:abstractNumId w:val="10"/>
+    <w:lvlOverride w:ilvl="0">
+      <w:startOverride w:val="1"/>
+    </w:lvlOverride>
+    <w:lvlOverride w:ilvl="1">
+      <w:startOverride w:val="1"/>
+    </w:lvlOverride>
+    <w:lvlOverride w:ilvl="2">
+      <w:startOverride w:val="1"/>
+    </w:lvlOverride>
+    <w:lvlOverride w:ilvl="3">
+      <w:startOverride w:val="1"/>
+    </w:lvlOverride>
+    <w:lvlOverride w:ilvl="4">
+      <w:startOverride w:val="1"/>
+    </w:lvlOverride>
+    <w:lvlOverride w:ilvl="5">
+      <w:startOverride w:val="1"/>
+    </w:lvlOverride>
+    <w:lvlOverride w:ilvl="6">
+      <w:startOverride w:val="1"/>
+    </w:lvlOverride>
+    <w:lvlOverride w:ilvl="7">
+      <w:startOverride w:val="1"/>
+    </w:lvlOverride>
+    <w:lvlOverride w:ilvl="8">
+      <w:startOverride w:val="1"/>
+    </w:lvlOverride>
   </w:num>
-  <w:num w:numId="6">
+  <w:num w:numId="11">
+    <w:abstractNumId w:val="1"/>
+    <w:lvlOverride w:ilvl="0"/>
+    <w:lvlOverride w:ilvl="1"/>
+    <w:lvlOverride w:ilvl="2"/>
+    <w:lvlOverride w:ilvl="3"/>
+    <w:lvlOverride w:ilvl="4"/>
+    <w:lvlOverride w:ilvl="5"/>
+    <w:lvlOverride w:ilvl="6"/>
+    <w:lvlOverride w:ilvl="7"/>
+    <w:lvlOverride w:ilvl="8"/>
+  </w:num>
+  <w:num w:numId="12">
+    <w:abstractNumId w:val="6"/>
+    <w:lvlOverride w:ilvl="0"/>
+    <w:lvlOverride w:ilvl="1"/>
+    <w:lvlOverride w:ilvl="2"/>
+    <w:lvlOverride w:ilvl="3"/>
+    <w:lvlOverride w:ilvl="4"/>
+    <w:lvlOverride w:ilvl="5"/>
+    <w:lvlOverride w:ilvl="6"/>
+    <w:lvlOverride w:ilvl="7"/>
+    <w:lvlOverride w:ilvl="8"/>
+  </w:num>
+  <w:num w:numId="13">
+    <w:abstractNumId w:val="0"/>
+    <w:lvlOverride w:ilvl="0"/>
+    <w:lvlOverride w:ilvl="1"/>
+    <w:lvlOverride w:ilvl="2"/>
+    <w:lvlOverride w:ilvl="3"/>
+    <w:lvlOverride w:ilvl="4"/>
+    <w:lvlOverride w:ilvl="5"/>
+    <w:lvlOverride w:ilvl="6"/>
+    <w:lvlOverride w:ilvl="7"/>
+    <w:lvlOverride w:ilvl="8"/>
+  </w:num>
+  <w:num w:numId="14">
     <w:abstractNumId w:val="7"/>
-  </w:num>
-  <w:num w:numId="7">
-    <w:abstractNumId w:val="1"/>
-  </w:num>
-  <w:num w:numId="8">
-    <w:abstractNumId w:val="0"/>
-  </w:num>
-  <w:num w:numId="9">
-    <w:abstractNumId w:val="6"/>
+    <w:lvlOverride w:ilvl="0"/>
+    <w:lvlOverride w:ilvl="1"/>
+    <w:lvlOverride w:ilvl="2"/>
+    <w:lvlOverride w:ilvl="3"/>
+    <w:lvlOverride w:ilvl="4"/>
+    <w:lvlOverride w:ilvl="5"/>
+    <w:lvlOverride w:ilvl="6"/>
+    <w:lvlOverride w:ilvl="7"/>
+    <w:lvlOverride w:ilvl="8"/>
   </w:num>
   <w:numIdMacAtCleanup w:val="2"/>
 </w:numbering>
@@ -13789,6 +16385,7 @@
     <w:uiPriority w:val="59"/>
     <w:rsid w:val="00B0509E"/>
     <w:tblPr>
+      <w:tblInd w:w="0" w:type="dxa"/>
       <w:tblBorders>
         <w:top w:val="single" w:sz="4" w:space="0" w:color="000000"/>
         <w:left w:val="single" w:sz="4" w:space="0" w:color="000000"/>
@@ -13797,6 +16394,12 @@
         <w:insideH w:val="single" w:sz="4" w:space="0" w:color="000000"/>
         <w:insideV w:val="single" w:sz="4" w:space="0" w:color="000000"/>
       </w:tblBorders>
+      <w:tblCellMar>
+        <w:top w:w="0" w:type="dxa"/>
+        <w:left w:w="108" w:type="dxa"/>
+        <w:bottom w:w="0" w:type="dxa"/>
+        <w:right w:w="108" w:type="dxa"/>
+      </w:tblCellMar>
     </w:tblPr>
   </w:style>
   <w:style w:type="table" w:styleId="Listaclara-nfasis3">
@@ -13810,12 +16413,19 @@
     <w:tblPr>
       <w:tblStyleRowBandSize w:val="1"/>
       <w:tblStyleColBandSize w:val="1"/>
+      <w:tblInd w:w="0" w:type="dxa"/>
       <w:tblBorders>
         <w:top w:val="single" w:sz="8" w:space="0" w:color="9BBB59"/>
         <w:left w:val="single" w:sz="8" w:space="0" w:color="9BBB59"/>
         <w:bottom w:val="single" w:sz="8" w:space="0" w:color="9BBB59"/>
         <w:right w:val="single" w:sz="8" w:space="0" w:color="9BBB59"/>
       </w:tblBorders>
+      <w:tblCellMar>
+        <w:top w:w="0" w:type="dxa"/>
+        <w:left w:w="108" w:type="dxa"/>
+        <w:bottom w:w="0" w:type="dxa"/>
+        <w:right w:w="108" w:type="dxa"/>
+      </w:tblCellMar>
     </w:tblPr>
     <w:tblStylePr w:type="firstRow">
       <w:pPr>
@@ -14986,6 +17596,7 @@
     <w:uiPriority w:val="59"/>
     <w:rsid w:val="00B0509E"/>
     <w:tblPr>
+      <w:tblInd w:w="0" w:type="dxa"/>
       <w:tblBorders>
         <w:top w:val="single" w:sz="4" w:space="0" w:color="000000"/>
         <w:left w:val="single" w:sz="4" w:space="0" w:color="000000"/>
@@ -14994,6 +17605,12 @@
         <w:insideH w:val="single" w:sz="4" w:space="0" w:color="000000"/>
         <w:insideV w:val="single" w:sz="4" w:space="0" w:color="000000"/>
       </w:tblBorders>
+      <w:tblCellMar>
+        <w:top w:w="0" w:type="dxa"/>
+        <w:left w:w="108" w:type="dxa"/>
+        <w:bottom w:w="0" w:type="dxa"/>
+        <w:right w:w="108" w:type="dxa"/>
+      </w:tblCellMar>
     </w:tblPr>
   </w:style>
   <w:style w:type="table" w:styleId="Listaclara-nfasis3">
@@ -15007,12 +17624,19 @@
     <w:tblPr>
       <w:tblStyleRowBandSize w:val="1"/>
       <w:tblStyleColBandSize w:val="1"/>
+      <w:tblInd w:w="0" w:type="dxa"/>
       <w:tblBorders>
         <w:top w:val="single" w:sz="8" w:space="0" w:color="9BBB59"/>
         <w:left w:val="single" w:sz="8" w:space="0" w:color="9BBB59"/>
         <w:bottom w:val="single" w:sz="8" w:space="0" w:color="9BBB59"/>
         <w:right w:val="single" w:sz="8" w:space="0" w:color="9BBB59"/>
       </w:tblBorders>
+      <w:tblCellMar>
+        <w:top w:w="0" w:type="dxa"/>
+        <w:left w:w="108" w:type="dxa"/>
+        <w:bottom w:w="0" w:type="dxa"/>
+        <w:right w:w="108" w:type="dxa"/>
+      </w:tblCellMar>
     </w:tblPr>
     <w:tblStylePr w:type="firstRow">
       <w:pPr>
@@ -15462,7 +18086,7 @@
 </file>
 
 <file path=customXml/itemProps2.xml><?xml version="1.0" encoding="utf-8"?>
-<ds:datastoreItem xmlns:ds="http://schemas.openxmlformats.org/officeDocument/2006/customXml" ds:itemID="{11429C89-6993-4665-B307-D49767660318}">
+<ds:datastoreItem xmlns:ds="http://schemas.openxmlformats.org/officeDocument/2006/customXml" ds:itemID="{AC7295A0-E999-4A34-B8BC-D636B390F1EB}">
   <ds:schemaRefs>
     <ds:schemaRef ds:uri="http://schemas.openxmlformats.org/officeDocument/2006/bibliography"/>
   </ds:schemaRefs>

</xml_diff>

<commit_message>
Correccion y mejoras, solo queda lo de amarillo
</commit_message>
<xml_diff>
--- a/Gestion de Calidad DeliveryAppV1.2.docx
+++ b/Gestion de Calidad DeliveryAppV1.2.docx
@@ -1,6 +1,6 @@
 
 <file path=word/document.xml><?xml version="1.0" encoding="utf-8"?>
-<w:document xmlns:wpc="http://schemas.microsoft.com/office/word/2010/wordprocessingCanvas" xmlns:mc="http://schemas.openxmlformats.org/markup-compatibility/2006" xmlns:o="urn:schemas-microsoft-com:office:office" xmlns:r="http://schemas.openxmlformats.org/officeDocument/2006/relationships" xmlns:m="http://schemas.openxmlformats.org/officeDocument/2006/math" xmlns:v="urn:schemas-microsoft-com:vml" xmlns:wp14="http://schemas.microsoft.com/office/word/2010/wordprocessingDrawing" xmlns:wp="http://schemas.openxmlformats.org/drawingml/2006/wordprocessingDrawing" xmlns:w10="urn:schemas-microsoft-com:office:word" xmlns:w="http://schemas.openxmlformats.org/wordprocessingml/2006/main" xmlns:w14="http://schemas.microsoft.com/office/word/2010/wordml" xmlns:wpg="http://schemas.microsoft.com/office/word/2010/wordprocessingGroup" xmlns:wpi="http://schemas.microsoft.com/office/word/2010/wordprocessingInk" xmlns:wne="http://schemas.microsoft.com/office/word/2006/wordml" xmlns:wps="http://schemas.microsoft.com/office/word/2010/wordprocessingShape" mc:Ignorable="w14 wp14">
+<w:document xmlns:wpc="http://schemas.microsoft.com/office/word/2010/wordprocessingCanvas" xmlns:mc="http://schemas.openxmlformats.org/markup-compatibility/2006" xmlns:o="urn:schemas-microsoft-com:office:office" xmlns:r="http://schemas.openxmlformats.org/officeDocument/2006/relationships" xmlns:m="http://schemas.openxmlformats.org/officeDocument/2006/math" xmlns:v="urn:schemas-microsoft-com:vml" xmlns:wp14="http://schemas.microsoft.com/office/word/2010/wordprocessingDrawing" xmlns:wp="http://schemas.openxmlformats.org/drawingml/2006/wordprocessingDrawing" xmlns:w10="urn:schemas-microsoft-com:office:word" xmlns:w="http://schemas.openxmlformats.org/wordprocessingml/2006/main" xmlns:w14="http://schemas.microsoft.com/office/word/2010/wordml" xmlns:w15="http://schemas.microsoft.com/office/word/2012/wordml" xmlns:wpg="http://schemas.microsoft.com/office/word/2010/wordprocessingGroup" xmlns:wpi="http://schemas.microsoft.com/office/word/2010/wordprocessingInk" xmlns:wne="http://schemas.microsoft.com/office/word/2006/wordml" xmlns:wps="http://schemas.microsoft.com/office/word/2010/wordprocessingShape" mc:Ignorable="w14 w15 wp14">
   <w:body>
     <w:p>
       <w:pPr>
@@ -36,7 +36,7 @@
         <w:rPr>
           <w:rFonts w:asciiTheme="minorHAnsi" w:eastAsiaTheme="majorEastAsia" w:hAnsiTheme="minorHAnsi" w:cstheme="majorBidi"/>
           <w:noProof/>
-          <w:lang w:val="es-PY" w:eastAsia="es-PY"/>
+          <w:lang w:eastAsia="es-ES"/>
         </w:rPr>
         <mc:AlternateContent>
           <mc:Choice Requires="wps">
@@ -97,9 +97,9 @@
               </wp:anchor>
             </w:drawing>
           </mc:Choice>
-          <mc:Fallback xmlns:w15="http://schemas.microsoft.com/office/word/2012/wordml">
+          <mc:Fallback>
             <w:pict>
-              <v:rect w14:anchorId="36B23D94" id="Rectangle 6" o:spid="_x0000_s1026" style="position:absolute;margin-left:0;margin-top:0;width:623.75pt;height:67.45pt;z-index:251660288;visibility:visible;mso-wrap-style:square;mso-width-percent:1050;mso-height-percent:900;mso-wrap-distance-left:9pt;mso-wrap-distance-top:0;mso-wrap-distance-right:9pt;mso-wrap-distance-bottom:0;mso-position-horizontal:center;mso-position-horizontal-relative:page;mso-position-vertical:bottom;mso-position-vertical-relative:page;mso-width-percent:1050;mso-height-percent:900;mso-width-relative:page;mso-height-relative:top-margin-area;v-text-anchor:top" o:gfxdata="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" o:allowincell="f" fillcolor="#4bacc6" strokecolor="#31849b">
+              <v:rect w14:anchorId="75CB457A" id="Rectangle 6" o:spid="_x0000_s1026" style="position:absolute;margin-left:0;margin-top:0;width:623.75pt;height:67.45pt;z-index:251660288;visibility:visible;mso-wrap-style:square;mso-width-percent:1050;mso-height-percent:900;mso-wrap-distance-left:9pt;mso-wrap-distance-top:0;mso-wrap-distance-right:9pt;mso-wrap-distance-bottom:0;mso-position-horizontal:center;mso-position-horizontal-relative:page;mso-position-vertical:bottom;mso-position-vertical-relative:page;mso-width-percent:1050;mso-height-percent:900;mso-width-relative:page;mso-height-relative:top-margin-area;v-text-anchor:top" o:gfxdata="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" o:allowincell="f" fillcolor="#4bacc6" strokecolor="#31849b">
                 <w10:wrap anchorx="page" anchory="page"/>
               </v:rect>
             </w:pict>
@@ -110,7 +110,7 @@
         <w:rPr>
           <w:rFonts w:asciiTheme="minorHAnsi" w:eastAsiaTheme="majorEastAsia" w:hAnsiTheme="minorHAnsi" w:cstheme="majorBidi"/>
           <w:noProof/>
-          <w:lang w:val="es-PY" w:eastAsia="es-PY"/>
+          <w:lang w:eastAsia="es-ES"/>
         </w:rPr>
         <mc:AlternateContent>
           <mc:Choice Requires="wps">
@@ -171,9 +171,9 @@
               </wp:anchor>
             </w:drawing>
           </mc:Choice>
-          <mc:Fallback xmlns:w15="http://schemas.microsoft.com/office/word/2012/wordml">
+          <mc:Fallback>
             <w:pict>
-              <v:rect w14:anchorId="11C7D912" id="Rectangle 9" o:spid="_x0000_s1026" style="position:absolute;margin-left:38.95pt;margin-top:-20.65pt;width:7.15pt;height:882.2pt;z-index:251663360;visibility:visible;mso-wrap-style:square;mso-width-percent:0;mso-height-percent:1050;mso-wrap-distance-left:9pt;mso-wrap-distance-top:0;mso-wrap-distance-right:9pt;mso-wrap-distance-bottom:0;mso-position-horizontal:absolute;mso-position-horizontal-relative:page;mso-position-vertical:absolute;mso-position-vertical-relative:page;mso-width-percent:0;mso-height-percent:1050;mso-width-relative:page;mso-height-relative:page;v-text-anchor:top" o:gfxdata="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" o:allowincell="f" strokecolor="#31849b">
+              <v:rect w14:anchorId="23796EE8" id="Rectangle 9" o:spid="_x0000_s1026" style="position:absolute;margin-left:38.95pt;margin-top:-20.65pt;width:7.15pt;height:882.2pt;z-index:251663360;visibility:visible;mso-wrap-style:square;mso-width-percent:0;mso-height-percent:1050;mso-wrap-distance-left:9pt;mso-wrap-distance-top:0;mso-wrap-distance-right:9pt;mso-wrap-distance-bottom:0;mso-position-horizontal:absolute;mso-position-horizontal-relative:page;mso-position-vertical:absolute;mso-position-vertical-relative:page;mso-width-percent:0;mso-height-percent:1050;mso-width-relative:page;mso-height-relative:page;v-text-anchor:top" o:gfxdata="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" o:allowincell="f" strokecolor="#31849b">
                 <w10:wrap anchorx="page" anchory="page"/>
               </v:rect>
             </w:pict>
@@ -184,7 +184,7 @@
         <w:rPr>
           <w:rFonts w:asciiTheme="minorHAnsi" w:eastAsiaTheme="majorEastAsia" w:hAnsiTheme="minorHAnsi" w:cstheme="majorBidi"/>
           <w:noProof/>
-          <w:lang w:val="es-PY" w:eastAsia="es-PY"/>
+          <w:lang w:eastAsia="es-ES"/>
         </w:rPr>
         <mc:AlternateContent>
           <mc:Choice Requires="wps">
@@ -245,9 +245,9 @@
               </wp:anchor>
             </w:drawing>
           </mc:Choice>
-          <mc:Fallback xmlns:w15="http://schemas.microsoft.com/office/word/2012/wordml">
+          <mc:Fallback>
             <w:pict>
-              <v:rect w14:anchorId="5F91DD29" id="Rectangle 8" o:spid="_x0000_s1026" style="position:absolute;margin-left:549.2pt;margin-top:-20.65pt;width:7.15pt;height:882.2pt;z-index:251662336;visibility:visible;mso-wrap-style:square;mso-width-percent:0;mso-height-percent:1050;mso-wrap-distance-left:9pt;mso-wrap-distance-top:0;mso-wrap-distance-right:9pt;mso-wrap-distance-bottom:0;mso-position-horizontal:absolute;mso-position-horizontal-relative:page;mso-position-vertical:absolute;mso-position-vertical-relative:page;mso-width-percent:0;mso-height-percent:1050;mso-width-relative:page;mso-height-relative:page;v-text-anchor:top" o:gfxdata="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" o:allowincell="f" strokecolor="#31849b">
+              <v:rect w14:anchorId="0479C0F6" id="Rectangle 8" o:spid="_x0000_s1026" style="position:absolute;margin-left:549.2pt;margin-top:-20.65pt;width:7.15pt;height:882.2pt;z-index:251662336;visibility:visible;mso-wrap-style:square;mso-width-percent:0;mso-height-percent:1050;mso-wrap-distance-left:9pt;mso-wrap-distance-top:0;mso-wrap-distance-right:9pt;mso-wrap-distance-bottom:0;mso-position-horizontal:absolute;mso-position-horizontal-relative:page;mso-position-vertical:absolute;mso-position-vertical-relative:page;mso-width-percent:0;mso-height-percent:1050;mso-width-relative:page;mso-height-relative:page;v-text-anchor:top" o:gfxdata="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" o:allowincell="f" strokecolor="#31849b">
                 <w10:wrap anchorx="page" anchory="page"/>
               </v:rect>
             </w:pict>
@@ -258,7 +258,7 @@
         <w:rPr>
           <w:rFonts w:asciiTheme="minorHAnsi" w:eastAsiaTheme="majorEastAsia" w:hAnsiTheme="minorHAnsi" w:cstheme="majorBidi"/>
           <w:noProof/>
-          <w:lang w:val="es-PY" w:eastAsia="es-PY"/>
+          <w:lang w:eastAsia="es-ES"/>
         </w:rPr>
         <mc:AlternateContent>
           <mc:Choice Requires="wps">
@@ -319,9 +319,9 @@
               </wp:anchor>
             </w:drawing>
           </mc:Choice>
-          <mc:Fallback xmlns:w15="http://schemas.microsoft.com/office/word/2012/wordml">
+          <mc:Fallback>
             <w:pict>
-              <v:rect w14:anchorId="4A327598" id="Rectangle 7" o:spid="_x0000_s1026" style="position:absolute;margin-left:-14.45pt;margin-top:.4pt;width:623.8pt;height:67.6pt;z-index:251661312;visibility:visible;mso-wrap-style:square;mso-width-percent:1050;mso-height-percent:900;mso-wrap-distance-left:9pt;mso-wrap-distance-top:0;mso-wrap-distance-right:9pt;mso-wrap-distance-bottom:0;mso-position-horizontal:absolute;mso-position-horizontal-relative:page;mso-position-vertical:absolute;mso-position-vertical-relative:page;mso-width-percent:1050;mso-height-percent:900;mso-width-relative:page;mso-height-relative:top-margin-area;v-text-anchor:top" o:gfxdata="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" o:allowincell="f" fillcolor="#4bacc6" strokecolor="#31849b">
+              <v:rect w14:anchorId="69FF5020" id="Rectangle 7" o:spid="_x0000_s1026" style="position:absolute;margin-left:-14.45pt;margin-top:.4pt;width:623.8pt;height:67.6pt;z-index:251661312;visibility:visible;mso-wrap-style:square;mso-width-percent:1050;mso-height-percent:900;mso-wrap-distance-left:9pt;mso-wrap-distance-top:0;mso-wrap-distance-right:9pt;mso-wrap-distance-bottom:0;mso-position-horizontal:absolute;mso-position-horizontal-relative:page;mso-position-vertical:absolute;mso-position-vertical-relative:page;mso-width-percent:1050;mso-height-percent:900;mso-width-relative:page;mso-height-relative:top-margin-area;v-text-anchor:top" o:gfxdata="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" o:allowincell="f" fillcolor="#4bacc6" strokecolor="#31849b">
                 <w10:wrap anchorx="page" anchory="page"/>
               </v:rect>
             </w:pict>
@@ -398,21 +398,8 @@
         <w:pStyle w:val="Sinespaciado"/>
       </w:pPr>
       <w:r>
-        <w:t xml:space="preserve">Juan </w:t>
-      </w:r>
-      <w:proofErr w:type="spellStart"/>
-      <w:r>
-        <w:t>Sebastian</w:t>
-      </w:r>
-      <w:proofErr w:type="spellEnd"/>
-      <w:r>
-        <w:t xml:space="preserve"> </w:t>
-      </w:r>
-      <w:proofErr w:type="spellStart"/>
-      <w:r>
-        <w:t>Kazlauskas</w:t>
-      </w:r>
-      <w:proofErr w:type="spellEnd"/>
+        <w:t>Juan Sebastian Kazlauskas</w:t>
+      </w:r>
     </w:p>
     <w:p/>
     <w:p>
@@ -4865,6 +4852,7 @@
           <w:numId w:val="6"/>
         </w:numPr>
         <w:rPr>
+          <w:i/>
           <w:color w:val="auto"/>
         </w:rPr>
       </w:pPr>
@@ -4875,61 +4863,9 @@
         </w:rPr>
         <w:t>Organización</w:t>
       </w:r>
+      <w:bookmarkStart w:id="8" w:name="_Toc21938337"/>
       <w:bookmarkEnd w:id="6"/>
       <w:bookmarkEnd w:id="7"/>
-    </w:p>
-    <w:p>
-      <w:pPr>
-        <w:pStyle w:val="PSI-Comentario"/>
-        <w:rPr>
-          <w:i w:val="0"/>
-          <w:color w:val="auto"/>
-          <w:highlight w:val="yellow"/>
-        </w:rPr>
-      </w:pPr>
-      <w:r>
-        <w:rPr>
-          <w:i w:val="0"/>
-          <w:color w:val="auto"/>
-          <w:highlight w:val="yellow"/>
-        </w:rPr>
-        <w:t>Distinguir las estructuras dentro de la organización que tienen influencia y controlan la calidad del software.</w:t>
-      </w:r>
-    </w:p>
-    <w:p>
-      <w:pPr>
-        <w:pStyle w:val="PSI-Comentario"/>
-        <w:rPr>
-          <w:i w:val="0"/>
-          <w:color w:val="auto"/>
-        </w:rPr>
-      </w:pPr>
-      <w:r>
-        <w:rPr>
-          <w:i w:val="0"/>
-          <w:color w:val="auto"/>
-          <w:highlight w:val="yellow"/>
-        </w:rPr>
-        <w:t>Descripción de las dependencias o independencias de las estructuras antes mencionadas con respecto a los responsabl</w:t>
-      </w:r>
-      <w:r>
-        <w:rPr>
-          <w:i w:val="0"/>
-          <w:color w:val="auto"/>
-          <w:highlight w:val="yellow"/>
-        </w:rPr>
-        <w:t>es del desarrollo del software.</w:t>
-      </w:r>
-      <w:bookmarkStart w:id="8" w:name="_Toc21938337"/>
-    </w:p>
-    <w:p>
-      <w:pPr>
-        <w:pStyle w:val="PSI-Comentario"/>
-        <w:rPr>
-          <w:i w:val="0"/>
-          <w:color w:val="auto"/>
-        </w:rPr>
-      </w:pPr>
     </w:p>
     <w:p>
       <w:pPr>
@@ -5415,118 +5351,118 @@
           <w:i w:val="0"/>
           <w:color w:val="auto"/>
         </w:rPr>
+        <w:t xml:space="preserve">5. </w:t>
+      </w:r>
+      <w:r>
+        <w:rPr>
+          <w:i w:val="0"/>
+          <w:color w:val="auto"/>
+        </w:rPr>
+        <w:t>¿Existe mapa o diagrama de procesos, que represente la forma como se realizan los</w:t>
+      </w:r>
+      <w:r>
+        <w:rPr>
+          <w:i w:val="0"/>
+          <w:color w:val="auto"/>
+        </w:rPr>
+        <w:t xml:space="preserve"> </w:t>
+      </w:r>
+      <w:r>
+        <w:rPr>
+          <w:i w:val="0"/>
+          <w:color w:val="auto"/>
+        </w:rPr>
+        <w:t>productos o servicios?</w:t>
+      </w:r>
+    </w:p>
+    <w:p>
+      <w:pPr>
+        <w:pStyle w:val="PSI-Comentario"/>
+        <w:rPr>
+          <w:i w:val="0"/>
+          <w:color w:val="auto"/>
+        </w:rPr>
+      </w:pPr>
+      <w:r>
+        <w:rPr>
+          <w:i w:val="0"/>
+          <w:color w:val="auto"/>
+        </w:rPr>
+        <w:t xml:space="preserve">6. </w:t>
+      </w:r>
+      <w:r>
+        <w:rPr>
+          <w:i w:val="0"/>
+          <w:color w:val="auto"/>
+        </w:rPr>
+        <w:t>¿Se determinan los métodos y criterios requeridos para asegurar que la operación como el</w:t>
+      </w:r>
+      <w:r>
+        <w:rPr>
+          <w:i w:val="0"/>
+          <w:color w:val="auto"/>
+        </w:rPr>
+        <w:t xml:space="preserve"> </w:t>
+      </w:r>
+      <w:r>
+        <w:rPr>
+          <w:i w:val="0"/>
+          <w:color w:val="auto"/>
+        </w:rPr>
+        <w:t>control de los procesos sean eficaces?</w:t>
+      </w:r>
+    </w:p>
+    <w:p>
+      <w:pPr>
+        <w:pStyle w:val="PSI-Comentario"/>
+        <w:rPr>
+          <w:i w:val="0"/>
+          <w:color w:val="auto"/>
+        </w:rPr>
+      </w:pPr>
+      <w:r>
+        <w:rPr>
+          <w:i w:val="0"/>
+          <w:color w:val="auto"/>
+        </w:rPr>
+        <w:t xml:space="preserve">7. </w:t>
+      </w:r>
+      <w:r>
+        <w:rPr>
+          <w:i w:val="0"/>
+          <w:color w:val="auto"/>
+        </w:rPr>
+        <w:t>¿La organización, asegura la disponibilidad de recursos e información necesarios para</w:t>
+      </w:r>
+      <w:r>
+        <w:rPr>
+          <w:i w:val="0"/>
+          <w:color w:val="auto"/>
+        </w:rPr>
+        <w:t xml:space="preserve"> </w:t>
+      </w:r>
+      <w:r>
+        <w:rPr>
+          <w:i w:val="0"/>
+          <w:color w:val="auto"/>
+        </w:rPr>
+        <w:t>apoyar el funcionamiento y el seguimiento de los procesos?</w:t>
+      </w:r>
+    </w:p>
+    <w:p>
+      <w:pPr>
+        <w:pStyle w:val="PSI-Comentario"/>
+        <w:rPr>
+          <w:i w:val="0"/>
+          <w:color w:val="auto"/>
+        </w:rPr>
+      </w:pPr>
+      <w:r>
+        <w:rPr>
+          <w:i w:val="0"/>
+          <w:color w:val="auto"/>
+        </w:rPr>
         <w:lastRenderedPageBreak/>
-        <w:t xml:space="preserve">5. </w:t>
-      </w:r>
-      <w:r>
-        <w:rPr>
-          <w:i w:val="0"/>
-          <w:color w:val="auto"/>
-        </w:rPr>
-        <w:t>¿Existe mapa o diagrama de procesos, que represente la forma como se realizan los</w:t>
-      </w:r>
-      <w:r>
-        <w:rPr>
-          <w:i w:val="0"/>
-          <w:color w:val="auto"/>
-        </w:rPr>
-        <w:t xml:space="preserve"> </w:t>
-      </w:r>
-      <w:r>
-        <w:rPr>
-          <w:i w:val="0"/>
-          <w:color w:val="auto"/>
-        </w:rPr>
-        <w:t>productos o servicios?</w:t>
-      </w:r>
-    </w:p>
-    <w:p>
-      <w:pPr>
-        <w:pStyle w:val="PSI-Comentario"/>
-        <w:rPr>
-          <w:i w:val="0"/>
-          <w:color w:val="auto"/>
-        </w:rPr>
-      </w:pPr>
-      <w:r>
-        <w:rPr>
-          <w:i w:val="0"/>
-          <w:color w:val="auto"/>
-        </w:rPr>
-        <w:t xml:space="preserve">6. </w:t>
-      </w:r>
-      <w:r>
-        <w:rPr>
-          <w:i w:val="0"/>
-          <w:color w:val="auto"/>
-        </w:rPr>
-        <w:t>¿Se determinan los métodos y criterios requeridos para asegurar que la operación como el</w:t>
-      </w:r>
-      <w:r>
-        <w:rPr>
-          <w:i w:val="0"/>
-          <w:color w:val="auto"/>
-        </w:rPr>
-        <w:t xml:space="preserve"> </w:t>
-      </w:r>
-      <w:r>
-        <w:rPr>
-          <w:i w:val="0"/>
-          <w:color w:val="auto"/>
-        </w:rPr>
-        <w:t>control de los procesos sean eficaces?</w:t>
-      </w:r>
-    </w:p>
-    <w:p>
-      <w:pPr>
-        <w:pStyle w:val="PSI-Comentario"/>
-        <w:rPr>
-          <w:i w:val="0"/>
-          <w:color w:val="auto"/>
-        </w:rPr>
-      </w:pPr>
-      <w:r>
-        <w:rPr>
-          <w:i w:val="0"/>
-          <w:color w:val="auto"/>
-        </w:rPr>
-        <w:t xml:space="preserve">7. </w:t>
-      </w:r>
-      <w:r>
-        <w:rPr>
-          <w:i w:val="0"/>
-          <w:color w:val="auto"/>
-        </w:rPr>
-        <w:t>¿La organización, asegura la disponibilidad de recursos e información necesarios para</w:t>
-      </w:r>
-      <w:r>
-        <w:rPr>
-          <w:i w:val="0"/>
-          <w:color w:val="auto"/>
-        </w:rPr>
-        <w:t xml:space="preserve"> </w:t>
-      </w:r>
-      <w:r>
-        <w:rPr>
-          <w:i w:val="0"/>
-          <w:color w:val="auto"/>
-        </w:rPr>
-        <w:t>apoyar el funcionamiento y el seguimiento de los procesos?</w:t>
-      </w:r>
-    </w:p>
-    <w:p>
-      <w:pPr>
-        <w:pStyle w:val="PSI-Comentario"/>
-        <w:rPr>
-          <w:i w:val="0"/>
-          <w:color w:val="auto"/>
-        </w:rPr>
-      </w:pPr>
-      <w:r>
-        <w:rPr>
-          <w:i w:val="0"/>
-          <w:color w:val="auto"/>
-        </w:rPr>
         <w:t xml:space="preserve">8. </w:t>
       </w:r>
       <w:r>
@@ -5813,134 +5749,9 @@
         <w:rPr>
           <w:i w:val="0"/>
           <w:color w:val="auto"/>
-          <w:highlight w:val="yellow"/>
-        </w:rPr>
-      </w:pPr>
-      <w:r>
-        <w:rPr>
-          <w:i w:val="0"/>
-          <w:color w:val="auto"/>
-          <w:highlight w:val="yellow"/>
-        </w:rPr>
-        <w:t>En esta actividad se revisan los productos que se definieron como claves para verificar en el Plan de calidad.</w:t>
-      </w:r>
-    </w:p>
-    <w:p>
-      <w:pPr>
-        <w:pStyle w:val="PSI-Comentario"/>
-        <w:rPr>
-          <w:i w:val="0"/>
-          <w:color w:val="auto"/>
-          <w:highlight w:val="yellow"/>
-        </w:rPr>
-      </w:pPr>
-      <w:r>
-        <w:rPr>
-          <w:i w:val="0"/>
-          <w:color w:val="auto"/>
-          <w:highlight w:val="yellow"/>
-        </w:rPr>
-        <w:t xml:space="preserve">Se debe verificar que no queden correcciones sin resolver en los informes de revisión previos, si se encuentra alguna no resuelta, debe ser incluida en esta revisión. Se revisan los productos contra los estándares, utilizando la </w:t>
-      </w:r>
-      <w:proofErr w:type="spellStart"/>
-      <w:r>
-        <w:rPr>
-          <w:i w:val="0"/>
-          <w:color w:val="auto"/>
-          <w:highlight w:val="yellow"/>
-        </w:rPr>
-        <w:t>checklist</w:t>
-      </w:r>
-      <w:proofErr w:type="spellEnd"/>
-      <w:r>
-        <w:rPr>
-          <w:i w:val="0"/>
-          <w:color w:val="auto"/>
-          <w:highlight w:val="yellow"/>
-        </w:rPr>
-        <w:t xml:space="preserve"> definida para el producto.</w:t>
-      </w:r>
-    </w:p>
-    <w:p>
-      <w:pPr>
-        <w:pStyle w:val="PSI-Comentario"/>
-        <w:rPr>
-          <w:i w:val="0"/>
-          <w:color w:val="auto"/>
-          <w:highlight w:val="yellow"/>
-        </w:rPr>
-      </w:pPr>
-      <w:r>
-        <w:rPr>
-          <w:i w:val="0"/>
-          <w:color w:val="auto"/>
-          <w:highlight w:val="yellow"/>
-        </w:rPr>
-        <w:t>Se debe identificar, documentar y seguir la pista a las desviaciones encontradas y verificar que se hayan realizado las correcciones.</w:t>
-      </w:r>
-    </w:p>
-    <w:p>
-      <w:pPr>
-        <w:pStyle w:val="PSI-Comentario"/>
-        <w:rPr>
-          <w:i w:val="0"/>
-          <w:color w:val="auto"/>
-        </w:rPr>
-      </w:pPr>
-      <w:r>
-        <w:rPr>
-          <w:i w:val="0"/>
-          <w:color w:val="auto"/>
-          <w:highlight w:val="yellow"/>
-        </w:rPr>
-        <w:t xml:space="preserve">Como salida se obtiene el Informe de revisión de SQA, este informe debe ser distribuido a los responsables del producto y se debe asegurar de que son </w:t>
-      </w:r>
-      <w:proofErr w:type="spellStart"/>
-      <w:r>
-        <w:rPr>
-          <w:i w:val="0"/>
-          <w:color w:val="auto"/>
-          <w:highlight w:val="yellow"/>
-        </w:rPr>
-        <w:t>consientes</w:t>
-      </w:r>
-      <w:proofErr w:type="spellEnd"/>
-      <w:r>
-        <w:rPr>
-          <w:i w:val="0"/>
-          <w:color w:val="auto"/>
-          <w:highlight w:val="yellow"/>
-        </w:rPr>
-        <w:t xml:space="preserve"> de desviaciones o discrepancias encontradas.</w:t>
-      </w:r>
+        </w:rPr>
+      </w:pPr>
       <w:bookmarkStart w:id="15" w:name="_Toc21938341"/>
-    </w:p>
-    <w:p>
-      <w:pPr>
-        <w:pStyle w:val="PSI-Comentario"/>
-        <w:rPr>
-          <w:i w:val="0"/>
-          <w:color w:val="auto"/>
-        </w:rPr>
-      </w:pPr>
-    </w:p>
-    <w:p>
-      <w:pPr>
-        <w:pStyle w:val="PSI-Comentario"/>
-        <w:rPr>
-          <w:i w:val="0"/>
-          <w:color w:val="auto"/>
-        </w:rPr>
-      </w:pPr>
-    </w:p>
-    <w:p>
-      <w:pPr>
-        <w:pStyle w:val="PSI-Comentario"/>
-        <w:rPr>
-          <w:i w:val="0"/>
-          <w:color w:val="auto"/>
-        </w:rPr>
-      </w:pPr>
     </w:p>
     <w:p>
       <w:pPr>
@@ -6127,16 +5938,26 @@
         <w:rPr>
           <w:rFonts w:ascii="Arial" w:hAnsi="Arial" w:cs="Arial"/>
         </w:rPr>
-        <w:t xml:space="preserve">formación del </w:t>
-      </w:r>
-      <w:proofErr w:type="spellStart"/>
+        <w:t>formación del restau</w:t>
+      </w:r>
       <w:r>
         <w:rPr>
           <w:rFonts w:ascii="Arial" w:hAnsi="Arial" w:cs="Arial"/>
         </w:rPr>
-        <w:t>restaunt</w:t>
-      </w:r>
-      <w:proofErr w:type="spellEnd"/>
+        <w:t>ra</w:t>
+      </w:r>
+      <w:r>
+        <w:rPr>
+          <w:rFonts w:ascii="Arial" w:hAnsi="Arial" w:cs="Arial"/>
+        </w:rPr>
+        <w:t>nt</w:t>
+      </w:r>
+      <w:r>
+        <w:rPr>
+          <w:rFonts w:ascii="Arial" w:hAnsi="Arial" w:cs="Arial"/>
+        </w:rPr>
+        <w:t>e</w:t>
+      </w:r>
       <w:r>
         <w:rPr>
           <w:rFonts w:ascii="Arial" w:hAnsi="Arial" w:cs="Arial"/>
@@ -6828,7 +6649,6 @@
           <w:i w:val="0"/>
           <w:color w:val="auto"/>
         </w:rPr>
-        <w:lastRenderedPageBreak/>
         <w:t>Revisar el ajuste al proceso</w:t>
       </w:r>
       <w:bookmarkEnd w:id="15"/>
@@ -7069,6 +6889,7 @@
           <w:i w:val="0"/>
           <w:color w:val="auto"/>
         </w:rPr>
+        <w:lastRenderedPageBreak/>
         <w:t>Realizar Revisión Técnica Formal (RTF)</w:t>
       </w:r>
       <w:bookmarkEnd w:id="16"/>
@@ -7249,7 +7070,6 @@
               <w:rPr>
                 <w:b/>
               </w:rPr>
-              <w:lastRenderedPageBreak/>
               <w:t>Participante</w:t>
             </w:r>
           </w:p>
@@ -7386,15 +7206,7 @@
               <w:pStyle w:val="PSI-Normal"/>
             </w:pPr>
             <w:r>
-              <w:t xml:space="preserve">Sebastián </w:t>
-            </w:r>
-            <w:proofErr w:type="spellStart"/>
-            <w:r>
-              <w:t>Kazlauskas</w:t>
-            </w:r>
-            <w:proofErr w:type="spellEnd"/>
-            <w:r>
-              <w:t xml:space="preserve"> </w:t>
+              <w:t xml:space="preserve">Sebastián Kazlauskas </w:t>
             </w:r>
           </w:p>
         </w:tc>
@@ -7456,10 +7268,7 @@
               <w:pStyle w:val="PSI-Normal"/>
             </w:pPr>
             <w:r>
-              <w:t>Analista</w:t>
-            </w:r>
-            <w:r>
-              <w:t xml:space="preserve"> De Riesgo</w:t>
+              <w:t>Analista De Riesgo</w:t>
             </w:r>
           </w:p>
         </w:tc>
@@ -7700,6 +7509,7 @@
       <w:bookmarkStart w:id="19" w:name="_Toc257645113"/>
       <w:bookmarkStart w:id="20" w:name="_Toc16487892"/>
       <w:r>
+        <w:lastRenderedPageBreak/>
         <w:t>Problemas detectados</w:t>
       </w:r>
       <w:bookmarkEnd w:id="19"/>
@@ -7947,7 +7757,6 @@
           <w:sz w:val="22"/>
           <w:szCs w:val="22"/>
         </w:rPr>
-        <w:lastRenderedPageBreak/>
         <w:t>Evaluación</w:t>
       </w:r>
       <w:bookmarkEnd w:id="28"/>
@@ -8172,6 +7981,7 @@
           <w:sz w:val="22"/>
           <w:szCs w:val="22"/>
         </w:rPr>
+        <w:lastRenderedPageBreak/>
         <w:t>Próxima Revisión del Producto</w:t>
       </w:r>
       <w:bookmarkEnd w:id="33"/>
@@ -8555,7 +8365,6 @@
                 <w:i w:val="0"/>
                 <w:color w:val="auto"/>
               </w:rPr>
-              <w:lastRenderedPageBreak/>
               <w:t>Modificación de Diagramas</w:t>
             </w:r>
           </w:p>
@@ -8823,16 +8632,7 @@
           <w:i w:val="0"/>
           <w:color w:val="auto"/>
         </w:rPr>
-        <w:t xml:space="preserve">Como los roles son cambiantes las actividades </w:t>
-      </w:r>
-      <w:bookmarkStart w:id="40" w:name="_GoBack"/>
-      <w:bookmarkEnd w:id="40"/>
-      <w:r>
-        <w:rPr>
-          <w:i w:val="0"/>
-          <w:color w:val="auto"/>
-        </w:rPr>
-        <w:t xml:space="preserve">no tenían un responsable permanente, si no que era constante de forma que las actividades </w:t>
+        <w:t xml:space="preserve">Como los roles son cambiantes las actividades no tenían un responsable permanente, si no que era constante de forma que las actividades </w:t>
       </w:r>
       <w:r>
         <w:rPr>
@@ -8917,7 +8717,15 @@
           <w:i w:val="0"/>
           <w:color w:val="auto"/>
         </w:rPr>
-        <w:t xml:space="preserve"> un análisis causal para determinar el motivo de estos. Se analiza un determinado error, se establece una hipótesis de su posible causa, se trata de deducir en </w:t>
+        <w:t xml:space="preserve"> un análisis causal para determinar el motivo de estos. Se analiza un determinado error, se establece </w:t>
+      </w:r>
+      <w:r>
+        <w:rPr>
+          <w:i w:val="0"/>
+          <w:color w:val="auto"/>
+        </w:rPr>
+        <w:lastRenderedPageBreak/>
+        <w:t xml:space="preserve">una hipótesis de su posible causa, se trata de deducir en </w:t>
       </w:r>
       <w:r>
         <w:rPr>
@@ -9005,18 +8813,18 @@
           <w:color w:val="auto"/>
         </w:rPr>
       </w:pPr>
-      <w:bookmarkStart w:id="41" w:name="_Toc21938346"/>
-      <w:bookmarkStart w:id="42" w:name="_Toc452044053"/>
+      <w:bookmarkStart w:id="40" w:name="_Toc21938346"/>
+      <w:bookmarkStart w:id="41" w:name="_Toc452044053"/>
       <w:r>
         <w:rPr>
           <w:color w:val="auto"/>
         </w:rPr>
         <w:t>Documentación</w:t>
       </w:r>
-      <w:bookmarkStart w:id="43" w:name="_Toc21938347"/>
-      <w:bookmarkStart w:id="44" w:name="_Toc452044054"/>
+      <w:bookmarkStart w:id="42" w:name="_Toc21938347"/>
+      <w:bookmarkStart w:id="43" w:name="_Toc452044054"/>
+      <w:bookmarkEnd w:id="40"/>
       <w:bookmarkEnd w:id="41"/>
-      <w:bookmarkEnd w:id="42"/>
     </w:p>
     <w:p>
       <w:pPr>
@@ -9035,6 +8843,8 @@
         </w:rPr>
         <w:t>Propósito</w:t>
       </w:r>
+      <w:bookmarkStart w:id="44" w:name="_GoBack"/>
+      <w:bookmarkEnd w:id="42"/>
       <w:bookmarkEnd w:id="43"/>
       <w:bookmarkEnd w:id="44"/>
     </w:p>
@@ -9214,7 +9024,6 @@
           <w:rFonts w:ascii="Times New Roman" w:hAnsi="Times New Roman"/>
           <w:b/>
         </w:rPr>
-        <w:lastRenderedPageBreak/>
         <w:t>Gestión de roles:</w:t>
       </w:r>
       <w:r>
@@ -9578,6 +9387,7 @@
           <w:sz w:val="24"/>
           <w:szCs w:val="24"/>
         </w:rPr>
+        <w:lastRenderedPageBreak/>
         <w:t>Requerimientos lógicos del sistema de base de datos</w:t>
       </w:r>
       <w:bookmarkEnd w:id="52"/>
@@ -9965,7 +9775,6 @@
           <w:i w:val="0"/>
           <w:color w:val="auto"/>
         </w:rPr>
-        <w:lastRenderedPageBreak/>
         <w:t>A</w:t>
       </w:r>
       <w:r>
@@ -10439,6 +10248,7 @@
           <w:i w:val="0"/>
           <w:color w:val="auto"/>
         </w:rPr>
+        <w:lastRenderedPageBreak/>
         <w:t>Menú comida</w:t>
       </w:r>
     </w:p>
@@ -10748,7 +10558,6 @@
           <w:i w:val="0"/>
           <w:color w:val="auto"/>
         </w:rPr>
-        <w:lastRenderedPageBreak/>
         <w:tab/>
       </w:r>
       <w:r>
@@ -11192,6 +11001,7 @@
         <w:rPr>
           <w:color w:val="auto"/>
         </w:rPr>
+        <w:lastRenderedPageBreak/>
         <w:t>Requerimientos mínimos</w:t>
       </w:r>
       <w:bookmarkEnd w:id="70"/>
@@ -11660,7 +11470,6 @@
         <w:rPr>
           <w:color w:val="auto"/>
         </w:rPr>
-        <w:lastRenderedPageBreak/>
         <w:t>Auditorías internas al proceso</w:t>
       </w:r>
       <w:bookmarkEnd w:id="72"/>
@@ -12158,6 +11967,7 @@
         <w:rPr>
           <w:color w:val="auto"/>
         </w:rPr>
+        <w:lastRenderedPageBreak/>
         <w:t>Agenda</w:t>
       </w:r>
       <w:bookmarkEnd w:id="80"/>
@@ -12421,7 +12231,6 @@
           <w:i w:val="0"/>
           <w:color w:val="auto"/>
         </w:rPr>
-        <w:lastRenderedPageBreak/>
         <w:t xml:space="preserve">Los riesgos identificados, la estrategia de mitigación, monitoreo y plan de contingencia a ser llevados a cabo, serán descritos en el Documento de Gestión de Riesgos, con lo cual </w:t>
       </w:r>
       <w:r>
@@ -13053,8 +12862,8 @@
       </w:pPr>
     </w:p>
     <w:sectPr>
-      <w:headerReference w:type="default" r:id="rId10"/>
-      <w:footerReference w:type="default" r:id="rId11"/>
+      <w:headerReference w:type="default" r:id="rId9"/>
+      <w:footerReference w:type="default" r:id="rId10"/>
       <w:pgSz w:w="11906" w:h="16838"/>
       <w:pgMar w:top="1535" w:right="1701" w:bottom="1417" w:left="1701" w:header="567" w:footer="572" w:gutter="0"/>
       <w:cols w:space="708"/>
@@ -13066,7 +12875,7 @@
 </file>
 
 <file path=word/endnotes.xml><?xml version="1.0" encoding="utf-8"?>
-<w:endnotes xmlns:wpc="http://schemas.microsoft.com/office/word/2010/wordprocessingCanvas" xmlns:mc="http://schemas.openxmlformats.org/markup-compatibility/2006" xmlns:o="urn:schemas-microsoft-com:office:office" xmlns:r="http://schemas.openxmlformats.org/officeDocument/2006/relationships" xmlns:m="http://schemas.openxmlformats.org/officeDocument/2006/math" xmlns:v="urn:schemas-microsoft-com:vml" xmlns:wp14="http://schemas.microsoft.com/office/word/2010/wordprocessingDrawing" xmlns:wp="http://schemas.openxmlformats.org/drawingml/2006/wordprocessingDrawing" xmlns:w10="urn:schemas-microsoft-com:office:word" xmlns:w="http://schemas.openxmlformats.org/wordprocessingml/2006/main" xmlns:w14="http://schemas.microsoft.com/office/word/2010/wordml" xmlns:wpg="http://schemas.microsoft.com/office/word/2010/wordprocessingGroup" xmlns:wpi="http://schemas.microsoft.com/office/word/2010/wordprocessingInk" xmlns:wne="http://schemas.microsoft.com/office/word/2006/wordml" xmlns:wps="http://schemas.microsoft.com/office/word/2010/wordprocessingShape" mc:Ignorable="w14 wp14">
+<w:endnotes xmlns:wpc="http://schemas.microsoft.com/office/word/2010/wordprocessingCanvas" xmlns:mc="http://schemas.openxmlformats.org/markup-compatibility/2006" xmlns:o="urn:schemas-microsoft-com:office:office" xmlns:r="http://schemas.openxmlformats.org/officeDocument/2006/relationships" xmlns:m="http://schemas.openxmlformats.org/officeDocument/2006/math" xmlns:v="urn:schemas-microsoft-com:vml" xmlns:wp14="http://schemas.microsoft.com/office/word/2010/wordprocessingDrawing" xmlns:wp="http://schemas.openxmlformats.org/drawingml/2006/wordprocessingDrawing" xmlns:w10="urn:schemas-microsoft-com:office:word" xmlns:w="http://schemas.openxmlformats.org/wordprocessingml/2006/main" xmlns:w14="http://schemas.microsoft.com/office/word/2010/wordml" xmlns:w15="http://schemas.microsoft.com/office/word/2012/wordml" xmlns:wpg="http://schemas.microsoft.com/office/word/2010/wordprocessingGroup" xmlns:wpi="http://schemas.microsoft.com/office/word/2010/wordprocessingInk" xmlns:wne="http://schemas.microsoft.com/office/word/2006/wordml" xmlns:wps="http://schemas.microsoft.com/office/word/2010/wordprocessingShape" mc:Ignorable="w14 w15 wp14">
   <w:endnote w:type="separator" w:id="-1">
     <w:p>
       <w:pPr>
@@ -13093,7 +12902,7 @@
 </file>
 
 <file path=word/footer1.xml><?xml version="1.0" encoding="utf-8"?>
-<w:ftr xmlns:wpc="http://schemas.microsoft.com/office/word/2010/wordprocessingCanvas" xmlns:mc="http://schemas.openxmlformats.org/markup-compatibility/2006" xmlns:o="urn:schemas-microsoft-com:office:office" xmlns:r="http://schemas.openxmlformats.org/officeDocument/2006/relationships" xmlns:m="http://schemas.openxmlformats.org/officeDocument/2006/math" xmlns:v="urn:schemas-microsoft-com:vml" xmlns:wp14="http://schemas.microsoft.com/office/word/2010/wordprocessingDrawing" xmlns:wp="http://schemas.openxmlformats.org/drawingml/2006/wordprocessingDrawing" xmlns:w10="urn:schemas-microsoft-com:office:word" xmlns:w="http://schemas.openxmlformats.org/wordprocessingml/2006/main" xmlns:w14="http://schemas.microsoft.com/office/word/2010/wordml" xmlns:wpg="http://schemas.microsoft.com/office/word/2010/wordprocessingGroup" xmlns:wpi="http://schemas.microsoft.com/office/word/2010/wordprocessingInk" xmlns:wne="http://schemas.microsoft.com/office/word/2006/wordml" xmlns:wps="http://schemas.microsoft.com/office/word/2010/wordprocessingShape" mc:Ignorable="w14 wp14">
+<w:ftr xmlns:wpc="http://schemas.microsoft.com/office/word/2010/wordprocessingCanvas" xmlns:mc="http://schemas.openxmlformats.org/markup-compatibility/2006" xmlns:o="urn:schemas-microsoft-com:office:office" xmlns:r="http://schemas.openxmlformats.org/officeDocument/2006/relationships" xmlns:m="http://schemas.openxmlformats.org/officeDocument/2006/math" xmlns:v="urn:schemas-microsoft-com:vml" xmlns:wp14="http://schemas.microsoft.com/office/word/2010/wordprocessingDrawing" xmlns:wp="http://schemas.openxmlformats.org/drawingml/2006/wordprocessingDrawing" xmlns:w10="urn:schemas-microsoft-com:office:word" xmlns:w="http://schemas.openxmlformats.org/wordprocessingml/2006/main" xmlns:w14="http://schemas.microsoft.com/office/word/2010/wordml" xmlns:w15="http://schemas.microsoft.com/office/word/2012/wordml" xmlns:wpg="http://schemas.microsoft.com/office/word/2010/wordprocessingGroup" xmlns:wpi="http://schemas.microsoft.com/office/word/2010/wordprocessingInk" xmlns:wne="http://schemas.microsoft.com/office/word/2006/wordml" xmlns:wps="http://schemas.microsoft.com/office/word/2010/wordprocessingShape" mc:Ignorable="w14 w15 wp14">
   <w:p>
     <w:pPr>
       <w:tabs>
@@ -13144,7 +12953,7 @@
         <w:rFonts w:asciiTheme="majorHAnsi" w:hAnsiTheme="majorHAnsi" w:cstheme="majorHAnsi"/>
         <w:noProof/>
       </w:rPr>
-      <w:t>11</w:t>
+      <w:t>9</w:t>
     </w:r>
     <w:r>
       <w:rPr>
@@ -13181,7 +12990,7 @@
         <w:rFonts w:asciiTheme="majorHAnsi" w:hAnsiTheme="majorHAnsi" w:cstheme="majorHAnsi"/>
         <w:noProof/>
       </w:rPr>
-      <w:t>17</w:t>
+      <w:t>16</w:t>
     </w:r>
     <w:r>
       <w:rPr>
@@ -13192,7 +13001,7 @@
     <w:r>
       <w:rPr>
         <w:noProof/>
-        <w:lang w:val="es-PY" w:eastAsia="es-PY"/>
+        <w:lang w:eastAsia="es-ES"/>
       </w:rPr>
       <mc:AlternateContent>
         <mc:Choice Requires="wps">
@@ -13253,9 +13062,9 @@
             </wp:anchor>
           </w:drawing>
         </mc:Choice>
-        <mc:Fallback xmlns:w15="http://schemas.microsoft.com/office/word/2012/wordml">
+        <mc:Fallback>
           <w:pict>
-            <v:rect w14:anchorId="6ED4D81C" id="Rectangle 11" o:spid="_x0000_s1026" style="position:absolute;margin-left:549.2pt;margin-top:778.55pt;width:7.15pt;height:62.15pt;z-index:251670528;visibility:visible;mso-wrap-style:square;mso-width-percent:0;mso-height-percent:900;mso-wrap-distance-left:9pt;mso-wrap-distance-top:0;mso-wrap-distance-right:9pt;mso-wrap-distance-bottom:0;mso-position-horizontal:absolute;mso-position-horizontal-relative:page;mso-position-vertical:absolute;mso-position-vertical-relative:page;mso-width-percent:0;mso-height-percent:900;mso-width-relative:page;mso-height-relative:bottom-margin-area;v-text-anchor:top" o:gfxdata="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" fillcolor="#4bacc6" strokecolor="#205867">
+            <v:rect w14:anchorId="173F875D" id="Rectangle 11" o:spid="_x0000_s1026" style="position:absolute;margin-left:549.2pt;margin-top:778.55pt;width:7.15pt;height:62.15pt;z-index:251670528;visibility:visible;mso-wrap-style:square;mso-width-percent:0;mso-height-percent:900;mso-wrap-distance-left:9pt;mso-wrap-distance-top:0;mso-wrap-distance-right:9pt;mso-wrap-distance-bottom:0;mso-position-horizontal:absolute;mso-position-horizontal-relative:page;mso-position-vertical:absolute;mso-position-vertical-relative:page;mso-width-percent:0;mso-height-percent:900;mso-width-relative:page;mso-height-relative:bottom-margin-area;v-text-anchor:top" o:gfxdata="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" fillcolor="#4bacc6" strokecolor="#205867">
               <w10:wrap anchorx="page" anchory="page"/>
             </v:rect>
           </w:pict>
@@ -13278,7 +13087,7 @@
 </file>
 
 <file path=word/footnotes.xml><?xml version="1.0" encoding="utf-8"?>
-<w:footnotes xmlns:wpc="http://schemas.microsoft.com/office/word/2010/wordprocessingCanvas" xmlns:mc="http://schemas.openxmlformats.org/markup-compatibility/2006" xmlns:o="urn:schemas-microsoft-com:office:office" xmlns:r="http://schemas.openxmlformats.org/officeDocument/2006/relationships" xmlns:m="http://schemas.openxmlformats.org/officeDocument/2006/math" xmlns:v="urn:schemas-microsoft-com:vml" xmlns:wp14="http://schemas.microsoft.com/office/word/2010/wordprocessingDrawing" xmlns:wp="http://schemas.openxmlformats.org/drawingml/2006/wordprocessingDrawing" xmlns:w10="urn:schemas-microsoft-com:office:word" xmlns:w="http://schemas.openxmlformats.org/wordprocessingml/2006/main" xmlns:w14="http://schemas.microsoft.com/office/word/2010/wordml" xmlns:wpg="http://schemas.microsoft.com/office/word/2010/wordprocessingGroup" xmlns:wpi="http://schemas.microsoft.com/office/word/2010/wordprocessingInk" xmlns:wne="http://schemas.microsoft.com/office/word/2006/wordml" xmlns:wps="http://schemas.microsoft.com/office/word/2010/wordprocessingShape" mc:Ignorable="w14 wp14">
+<w:footnotes xmlns:wpc="http://schemas.microsoft.com/office/word/2010/wordprocessingCanvas" xmlns:mc="http://schemas.openxmlformats.org/markup-compatibility/2006" xmlns:o="urn:schemas-microsoft-com:office:office" xmlns:r="http://schemas.openxmlformats.org/officeDocument/2006/relationships" xmlns:m="http://schemas.openxmlformats.org/officeDocument/2006/math" xmlns:v="urn:schemas-microsoft-com:vml" xmlns:wp14="http://schemas.microsoft.com/office/word/2010/wordprocessingDrawing" xmlns:wp="http://schemas.openxmlformats.org/drawingml/2006/wordprocessingDrawing" xmlns:w10="urn:schemas-microsoft-com:office:word" xmlns:w="http://schemas.openxmlformats.org/wordprocessingml/2006/main" xmlns:w14="http://schemas.microsoft.com/office/word/2010/wordml" xmlns:w15="http://schemas.microsoft.com/office/word/2012/wordml" xmlns:wpg="http://schemas.microsoft.com/office/word/2010/wordprocessingGroup" xmlns:wpi="http://schemas.microsoft.com/office/word/2010/wordprocessingInk" xmlns:wne="http://schemas.microsoft.com/office/word/2006/wordml" xmlns:wps="http://schemas.microsoft.com/office/word/2010/wordprocessingShape" mc:Ignorable="w14 w15 wp14">
   <w:footnote w:type="separator" w:id="-1">
     <w:p>
       <w:pPr>
@@ -13305,7 +13114,7 @@
 </file>
 
 <file path=word/header1.xml><?xml version="1.0" encoding="utf-8"?>
-<w:hdr xmlns:wpc="http://schemas.microsoft.com/office/word/2010/wordprocessingCanvas" xmlns:mc="http://schemas.openxmlformats.org/markup-compatibility/2006" xmlns:o="urn:schemas-microsoft-com:office:office" xmlns:r="http://schemas.openxmlformats.org/officeDocument/2006/relationships" xmlns:m="http://schemas.openxmlformats.org/officeDocument/2006/math" xmlns:v="urn:schemas-microsoft-com:vml" xmlns:wp14="http://schemas.microsoft.com/office/word/2010/wordprocessingDrawing" xmlns:wp="http://schemas.openxmlformats.org/drawingml/2006/wordprocessingDrawing" xmlns:w10="urn:schemas-microsoft-com:office:word" xmlns:w="http://schemas.openxmlformats.org/wordprocessingml/2006/main" xmlns:w14="http://schemas.microsoft.com/office/word/2010/wordml" xmlns:wpg="http://schemas.microsoft.com/office/word/2010/wordprocessingGroup" xmlns:wpi="http://schemas.microsoft.com/office/word/2010/wordprocessingInk" xmlns:wne="http://schemas.microsoft.com/office/word/2006/wordml" xmlns:wps="http://schemas.microsoft.com/office/word/2010/wordprocessingShape" mc:Ignorable="w14 wp14">
+<w:hdr xmlns:wpc="http://schemas.microsoft.com/office/word/2010/wordprocessingCanvas" xmlns:mc="http://schemas.openxmlformats.org/markup-compatibility/2006" xmlns:o="urn:schemas-microsoft-com:office:office" xmlns:r="http://schemas.openxmlformats.org/officeDocument/2006/relationships" xmlns:m="http://schemas.openxmlformats.org/officeDocument/2006/math" xmlns:v="urn:schemas-microsoft-com:vml" xmlns:wp14="http://schemas.microsoft.com/office/word/2010/wordprocessingDrawing" xmlns:wp="http://schemas.openxmlformats.org/drawingml/2006/wordprocessingDrawing" xmlns:w10="urn:schemas-microsoft-com:office:word" xmlns:w="http://schemas.openxmlformats.org/wordprocessingml/2006/main" xmlns:w14="http://schemas.microsoft.com/office/word/2010/wordml" xmlns:w15="http://schemas.microsoft.com/office/word/2012/wordml" xmlns:wpg="http://schemas.microsoft.com/office/word/2010/wordprocessingGroup" xmlns:wpi="http://schemas.microsoft.com/office/word/2010/wordprocessingInk" xmlns:wne="http://schemas.microsoft.com/office/word/2006/wordml" xmlns:wps="http://schemas.microsoft.com/office/word/2010/wordprocessingShape" mc:Ignorable="w14 w15 wp14">
   <w:p>
     <w:pPr>
       <w:pStyle w:val="Encabezado"/>
@@ -13358,7 +13167,7 @@
         <w:rFonts w:asciiTheme="majorHAnsi" w:eastAsiaTheme="majorEastAsia" w:hAnsiTheme="majorHAnsi" w:cstheme="majorBidi"/>
         <w:noProof/>
         <w:szCs w:val="36"/>
-        <w:lang w:val="es-PY" w:eastAsia="es-PY"/>
+        <w:lang w:eastAsia="es-ES"/>
       </w:rPr>
       <mc:AlternateContent>
         <mc:Choice Requires="wps">
@@ -13419,9 +13228,9 @@
             </wp:anchor>
           </w:drawing>
         </mc:Choice>
-        <mc:Fallback xmlns:w15="http://schemas.microsoft.com/office/word/2012/wordml">
+        <mc:Fallback>
           <w:pict>
-            <v:rect w14:anchorId="44202EB9" id="Rectangle 41" o:spid="_x0000_s1026" style="position:absolute;margin-left:39.3pt;margin-top:.4pt;width:7.15pt;height:62.95pt;z-index:251680768;visibility:visible;mso-wrap-style:square;mso-width-percent:0;mso-height-percent:900;mso-wrap-distance-left:9pt;mso-wrap-distance-top:0;mso-wrap-distance-right:9pt;mso-wrap-distance-bottom:0;mso-position-horizontal:absolute;mso-position-horizontal-relative:page;mso-position-vertical:absolute;mso-position-vertical-relative:page;mso-width-percent:0;mso-height-percent:900;mso-width-relative:page;mso-height-relative:bottom-margin-area;v-text-anchor:top" o:gfxdata="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" fillcolor="#4bacc6" strokecolor="#205867">
+            <v:rect w14:anchorId="39A2AE14" id="Rectangle 41" o:spid="_x0000_s1026" style="position:absolute;margin-left:39.3pt;margin-top:.4pt;width:7.15pt;height:62.95pt;z-index:251680768;visibility:visible;mso-wrap-style:square;mso-width-percent:0;mso-height-percent:900;mso-wrap-distance-left:9pt;mso-wrap-distance-top:0;mso-wrap-distance-right:9pt;mso-wrap-distance-bottom:0;mso-position-horizontal:absolute;mso-position-horizontal-relative:page;mso-position-vertical:absolute;mso-position-vertical-relative:page;mso-width-percent:0;mso-height-percent:900;mso-width-relative:page;mso-height-relative:bottom-margin-area;v-text-anchor:top" o:gfxdata="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" fillcolor="#4bacc6" strokecolor="#205867">
               <w10:wrap anchorx="page" anchory="page"/>
             </v:rect>
           </w:pict>
@@ -13433,7 +13242,7 @@
         <w:rFonts w:asciiTheme="majorHAnsi" w:eastAsiaTheme="majorEastAsia" w:hAnsiTheme="majorHAnsi" w:cstheme="majorBidi"/>
         <w:noProof/>
         <w:szCs w:val="36"/>
-        <w:lang w:val="es-PY" w:eastAsia="es-PY"/>
+        <w:lang w:eastAsia="es-ES"/>
       </w:rPr>
       <mc:AlternateContent>
         <mc:Choice Requires="wps">
@@ -13494,9 +13303,9 @@
             </wp:anchor>
           </w:drawing>
         </mc:Choice>
-        <mc:Fallback xmlns:w15="http://schemas.microsoft.com/office/word/2012/wordml">
+        <mc:Fallback>
           <w:pict>
-            <v:rect w14:anchorId="337DA102" id="Rectangle 34" o:spid="_x0000_s1026" style="position:absolute;margin-left:549.6pt;margin-top:.4pt;width:7.15pt;height:62.9pt;z-index:251678720;visibility:visible;mso-wrap-style:square;mso-width-percent:0;mso-height-percent:900;mso-wrap-distance-left:9pt;mso-wrap-distance-top:0;mso-wrap-distance-right:9pt;mso-wrap-distance-bottom:0;mso-position-horizontal:absolute;mso-position-horizontal-relative:page;mso-position-vertical:absolute;mso-position-vertical-relative:page;mso-width-percent:0;mso-height-percent:900;mso-width-relative:page;mso-height-relative:bottom-margin-area;v-text-anchor:top" o:gfxdata="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" fillcolor="#4bacc6" strokecolor="#205867">
+            <v:rect w14:anchorId="36B6128F" id="Rectangle 34" o:spid="_x0000_s1026" style="position:absolute;margin-left:549.6pt;margin-top:.4pt;width:7.15pt;height:62.9pt;z-index:251678720;visibility:visible;mso-wrap-style:square;mso-width-percent:0;mso-height-percent:900;mso-wrap-distance-left:9pt;mso-wrap-distance-top:0;mso-wrap-distance-right:9pt;mso-wrap-distance-bottom:0;mso-position-horizontal:absolute;mso-position-horizontal-relative:page;mso-position-vertical:absolute;mso-position-vertical-relative:page;mso-width-percent:0;mso-height-percent:900;mso-width-relative:page;mso-height-relative:bottom-margin-area;v-text-anchor:top" o:gfxdata="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" fillcolor="#4bacc6" strokecolor="#205867">
               <w10:wrap anchorx="page" anchory="page"/>
             </v:rect>
           </w:pict>
@@ -13508,7 +13317,7 @@
         <w:rFonts w:asciiTheme="majorHAnsi" w:eastAsiaTheme="majorEastAsia" w:hAnsiTheme="majorHAnsi" w:cstheme="majorBidi"/>
         <w:noProof/>
         <w:szCs w:val="36"/>
-        <w:lang w:val="es-PY" w:eastAsia="es-PY"/>
+        <w:lang w:eastAsia="es-ES"/>
       </w:rPr>
       <mc:AlternateContent>
         <mc:Choice Requires="wpg">
@@ -13627,9 +13436,9 @@
             </wp:anchor>
           </w:drawing>
         </mc:Choice>
-        <mc:Fallback xmlns:w15="http://schemas.microsoft.com/office/word/2012/wordml">
+        <mc:Fallback>
           <w:pict>
-            <v:group w14:anchorId="43EFEA40" id="Group 35" o:spid="_x0000_s1026" style="position:absolute;margin-left:0;margin-top:0;width:593.5pt;height:64.2pt;z-index:251679744;mso-width-percent:1000;mso-position-horizontal:center;mso-position-horizontal-relative:page;mso-position-vertical:top;mso-position-vertical-relative:page;mso-width-percent:1000;mso-height-relative:top-margin-area" coordorigin="8,9" coordsize="15823,1439" o:gfxdata="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">
+            <v:group w14:anchorId="50E265E1" id="Group 35" o:spid="_x0000_s1026" style="position:absolute;margin-left:0;margin-top:0;width:593.5pt;height:64.2pt;z-index:251679744;mso-width-percent:1000;mso-position-horizontal:center;mso-position-horizontal-relative:page;mso-position-vertical:top;mso-position-vertical-relative:page;mso-width-percent:1000;mso-height-relative:top-margin-area" coordorigin="8,9" coordsize="15823,1439" o:gfxdata="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">
               <v:shapetype id="_x0000_t32" coordsize="21600,21600" o:spt="32" o:oned="t" path="m,l21600,21600e" filled="f">
                 <v:path arrowok="t" fillok="f" o:connecttype="none"/>
                 <o:lock v:ext="edit" shapetype="t"/>
@@ -13663,8 +13472,8 @@
 </file>
 
 <file path=word/numbering.xml><?xml version="1.0" encoding="utf-8"?>
-<w:numbering xmlns:wpc="http://schemas.microsoft.com/office/word/2010/wordprocessingCanvas" xmlns:mc="http://schemas.openxmlformats.org/markup-compatibility/2006" xmlns:o="urn:schemas-microsoft-com:office:office" xmlns:r="http://schemas.openxmlformats.org/officeDocument/2006/relationships" xmlns:m="http://schemas.openxmlformats.org/officeDocument/2006/math" xmlns:v="urn:schemas-microsoft-com:vml" xmlns:wp14="http://schemas.microsoft.com/office/word/2010/wordprocessingDrawing" xmlns:wp="http://schemas.openxmlformats.org/drawingml/2006/wordprocessingDrawing" xmlns:w10="urn:schemas-microsoft-com:office:word" xmlns:w="http://schemas.openxmlformats.org/wordprocessingml/2006/main" xmlns:w14="http://schemas.microsoft.com/office/word/2010/wordml" xmlns:wpg="http://schemas.microsoft.com/office/word/2010/wordprocessingGroup" xmlns:wpi="http://schemas.microsoft.com/office/word/2010/wordprocessingInk" xmlns:wne="http://schemas.microsoft.com/office/word/2006/wordml" xmlns:wps="http://schemas.microsoft.com/office/word/2010/wordprocessingShape" mc:Ignorable="w14 wp14">
-  <w:abstractNum w:abstractNumId="0">
+<w:numbering xmlns:wpc="http://schemas.microsoft.com/office/word/2010/wordprocessingCanvas" xmlns:mc="http://schemas.openxmlformats.org/markup-compatibility/2006" xmlns:o="urn:schemas-microsoft-com:office:office" xmlns:r="http://schemas.openxmlformats.org/officeDocument/2006/relationships" xmlns:m="http://schemas.openxmlformats.org/officeDocument/2006/math" xmlns:v="urn:schemas-microsoft-com:vml" xmlns:wp14="http://schemas.microsoft.com/office/word/2010/wordprocessingDrawing" xmlns:wp="http://schemas.openxmlformats.org/drawingml/2006/wordprocessingDrawing" xmlns:w10="urn:schemas-microsoft-com:office:word" xmlns:w="http://schemas.openxmlformats.org/wordprocessingml/2006/main" xmlns:w14="http://schemas.microsoft.com/office/word/2010/wordml" xmlns:w15="http://schemas.microsoft.com/office/word/2012/wordml" xmlns:wpg="http://schemas.microsoft.com/office/word/2010/wordprocessingGroup" xmlns:wpi="http://schemas.microsoft.com/office/word/2010/wordprocessingInk" xmlns:wne="http://schemas.microsoft.com/office/word/2006/wordml" xmlns:wps="http://schemas.microsoft.com/office/word/2010/wordprocessingShape" mc:Ignorable="w14 w15 wp14">
+  <w:abstractNum w:abstractNumId="0" w15:restartNumberingAfterBreak="0">
     <w:nsid w:val="0517604A"/>
     <w:multiLevelType w:val="hybridMultilevel"/>
     <w:tmpl w:val="771E1AFC"/>
@@ -13777,7 +13586,7 @@
       </w:rPr>
     </w:lvl>
   </w:abstractNum>
-  <w:abstractNum w:abstractNumId="1">
+  <w:abstractNum w:abstractNumId="1" w15:restartNumberingAfterBreak="0">
     <w:nsid w:val="0DAE0CB9"/>
     <w:multiLevelType w:val="hybridMultilevel"/>
     <w:tmpl w:val="A0FC95BA"/>
@@ -13890,7 +13699,7 @@
       </w:rPr>
     </w:lvl>
   </w:abstractNum>
-  <w:abstractNum w:abstractNumId="2">
+  <w:abstractNum w:abstractNumId="2" w15:restartNumberingAfterBreak="0">
     <w:nsid w:val="1E7651BD"/>
     <w:multiLevelType w:val="multilevel"/>
     <w:tmpl w:val="EEB2C4B2"/>
@@ -14003,7 +13812,7 @@
       </w:rPr>
     </w:lvl>
   </w:abstractNum>
-  <w:abstractNum w:abstractNumId="3">
+  <w:abstractNum w:abstractNumId="3" w15:restartNumberingAfterBreak="0">
     <w:nsid w:val="3D7157AB"/>
     <w:multiLevelType w:val="multilevel"/>
     <w:tmpl w:val="25AC87C4"/>
@@ -14116,7 +13925,7 @@
       </w:rPr>
     </w:lvl>
   </w:abstractNum>
-  <w:abstractNum w:abstractNumId="4">
+  <w:abstractNum w:abstractNumId="4" w15:restartNumberingAfterBreak="0">
     <w:nsid w:val="401359A4"/>
     <w:multiLevelType w:val="hybridMultilevel"/>
     <w:tmpl w:val="7C5898BC"/>
@@ -14206,7 +14015,7 @@
       </w:pPr>
     </w:lvl>
   </w:abstractNum>
-  <w:abstractNum w:abstractNumId="5">
+  <w:abstractNum w:abstractNumId="5" w15:restartNumberingAfterBreak="0">
     <w:nsid w:val="42E93270"/>
     <w:multiLevelType w:val="multilevel"/>
     <w:tmpl w:val="8234A696"/>
@@ -14349,7 +14158,7 @@
       </w:rPr>
     </w:lvl>
   </w:abstractNum>
-  <w:abstractNum w:abstractNumId="6">
+  <w:abstractNum w:abstractNumId="6" w15:restartNumberingAfterBreak="0">
     <w:nsid w:val="4C8F3D92"/>
     <w:multiLevelType w:val="hybridMultilevel"/>
     <w:tmpl w:val="B2EC8A3E"/>
@@ -14462,7 +14271,7 @@
       </w:rPr>
     </w:lvl>
   </w:abstractNum>
-  <w:abstractNum w:abstractNumId="7">
+  <w:abstractNum w:abstractNumId="7" w15:restartNumberingAfterBreak="0">
     <w:nsid w:val="541B4EEE"/>
     <w:multiLevelType w:val="hybridMultilevel"/>
     <w:tmpl w:val="A5B0032E"/>
@@ -14575,7 +14384,7 @@
       </w:rPr>
     </w:lvl>
   </w:abstractNum>
-  <w:abstractNum w:abstractNumId="8">
+  <w:abstractNum w:abstractNumId="8" w15:restartNumberingAfterBreak="0">
     <w:nsid w:val="54DE7D55"/>
     <w:multiLevelType w:val="hybridMultilevel"/>
     <w:tmpl w:val="25221556"/>
@@ -14688,7 +14497,7 @@
       </w:rPr>
     </w:lvl>
   </w:abstractNum>
-  <w:abstractNum w:abstractNumId="9">
+  <w:abstractNum w:abstractNumId="9" w15:restartNumberingAfterBreak="0">
     <w:nsid w:val="55225098"/>
     <w:multiLevelType w:val="multilevel"/>
     <w:tmpl w:val="B75A9F3C"/>
@@ -14814,7 +14623,7 @@
       </w:rPr>
     </w:lvl>
   </w:abstractNum>
-  <w:abstractNum w:abstractNumId="10">
+  <w:abstractNum w:abstractNumId="10" w15:restartNumberingAfterBreak="0">
     <w:nsid w:val="5543356E"/>
     <w:multiLevelType w:val="hybridMultilevel"/>
     <w:tmpl w:val="BAA846E4"/>
@@ -14900,7 +14709,7 @@
       </w:pPr>
     </w:lvl>
   </w:abstractNum>
-  <w:abstractNum w:abstractNumId="11">
+  <w:abstractNum w:abstractNumId="11" w15:restartNumberingAfterBreak="0">
     <w:nsid w:val="5DA95C0A"/>
     <w:multiLevelType w:val="multilevel"/>
     <w:tmpl w:val="490A9C42"/>
@@ -15013,7 +14822,7 @@
       </w:rPr>
     </w:lvl>
   </w:abstractNum>
-  <w:abstractNum w:abstractNumId="12">
+  <w:abstractNum w:abstractNumId="12" w15:restartNumberingAfterBreak="0">
     <w:nsid w:val="6EAA37CB"/>
     <w:multiLevelType w:val="multilevel"/>
     <w:tmpl w:val="D7E29E64"/>
@@ -15134,7 +14943,7 @@
       </w:rPr>
     </w:lvl>
   </w:abstractNum>
-  <w:abstractNum w:abstractNumId="13">
+  <w:abstractNum w:abstractNumId="13" w15:restartNumberingAfterBreak="0">
     <w:nsid w:val="7DD64906"/>
     <w:multiLevelType w:val="hybridMultilevel"/>
     <w:tmpl w:val="795E7434"/>
@@ -15307,58 +15116,22 @@
   </w:num>
   <w:num w:numId="11">
     <w:abstractNumId w:val="1"/>
-    <w:lvlOverride w:ilvl="0"/>
-    <w:lvlOverride w:ilvl="1"/>
-    <w:lvlOverride w:ilvl="2"/>
-    <w:lvlOverride w:ilvl="3"/>
-    <w:lvlOverride w:ilvl="4"/>
-    <w:lvlOverride w:ilvl="5"/>
-    <w:lvlOverride w:ilvl="6"/>
-    <w:lvlOverride w:ilvl="7"/>
-    <w:lvlOverride w:ilvl="8"/>
   </w:num>
   <w:num w:numId="12">
     <w:abstractNumId w:val="6"/>
-    <w:lvlOverride w:ilvl="0"/>
-    <w:lvlOverride w:ilvl="1"/>
-    <w:lvlOverride w:ilvl="2"/>
-    <w:lvlOverride w:ilvl="3"/>
-    <w:lvlOverride w:ilvl="4"/>
-    <w:lvlOverride w:ilvl="5"/>
-    <w:lvlOverride w:ilvl="6"/>
-    <w:lvlOverride w:ilvl="7"/>
-    <w:lvlOverride w:ilvl="8"/>
   </w:num>
   <w:num w:numId="13">
     <w:abstractNumId w:val="0"/>
-    <w:lvlOverride w:ilvl="0"/>
-    <w:lvlOverride w:ilvl="1"/>
-    <w:lvlOverride w:ilvl="2"/>
-    <w:lvlOverride w:ilvl="3"/>
-    <w:lvlOverride w:ilvl="4"/>
-    <w:lvlOverride w:ilvl="5"/>
-    <w:lvlOverride w:ilvl="6"/>
-    <w:lvlOverride w:ilvl="7"/>
-    <w:lvlOverride w:ilvl="8"/>
   </w:num>
   <w:num w:numId="14">
     <w:abstractNumId w:val="7"/>
-    <w:lvlOverride w:ilvl="0"/>
-    <w:lvlOverride w:ilvl="1"/>
-    <w:lvlOverride w:ilvl="2"/>
-    <w:lvlOverride w:ilvl="3"/>
-    <w:lvlOverride w:ilvl="4"/>
-    <w:lvlOverride w:ilvl="5"/>
-    <w:lvlOverride w:ilvl="6"/>
-    <w:lvlOverride w:ilvl="7"/>
-    <w:lvlOverride w:ilvl="8"/>
   </w:num>
   <w:numIdMacAtCleanup w:val="2"/>
 </w:numbering>
 </file>
 
 <file path=word/styles.xml><?xml version="1.0" encoding="utf-8"?>
-<w:styles xmlns:mc="http://schemas.openxmlformats.org/markup-compatibility/2006" xmlns:r="http://schemas.openxmlformats.org/officeDocument/2006/relationships" xmlns:w="http://schemas.openxmlformats.org/wordprocessingml/2006/main" xmlns:w14="http://schemas.microsoft.com/office/word/2010/wordml" mc:Ignorable="w14">
+<w:styles xmlns:mc="http://schemas.openxmlformats.org/markup-compatibility/2006" xmlns:r="http://schemas.openxmlformats.org/officeDocument/2006/relationships" xmlns:w="http://schemas.openxmlformats.org/wordprocessingml/2006/main" xmlns:w14="http://schemas.microsoft.com/office/word/2010/wordml" xmlns:w15="http://schemas.microsoft.com/office/word/2012/wordml" mc:Ignorable="w14 w15">
   <w:docDefaults>
     <w:rPrDefault>
       <w:rPr>
@@ -15368,145 +15141,378 @@
     </w:rPrDefault>
     <w:pPrDefault/>
   </w:docDefaults>
-  <w:latentStyles w:defLockedState="0" w:defUIPriority="99" w:defSemiHidden="1" w:defUnhideWhenUsed="1" w:defQFormat="0" w:count="267">
-    <w:lsdException w:name="Normal" w:semiHidden="0" w:uiPriority="0" w:unhideWhenUsed="0" w:qFormat="1"/>
-    <w:lsdException w:name="heading 1" w:semiHidden="0" w:uiPriority="0" w:unhideWhenUsed="0" w:qFormat="1"/>
-    <w:lsdException w:name="heading 2" w:uiPriority="0" w:qFormat="1"/>
-    <w:lsdException w:name="heading 3" w:uiPriority="9" w:qFormat="1"/>
-    <w:lsdException w:name="heading 4" w:uiPriority="9" w:qFormat="1"/>
-    <w:lsdException w:name="heading 5" w:uiPriority="9" w:qFormat="1"/>
-    <w:lsdException w:name="heading 6" w:uiPriority="9" w:qFormat="1"/>
-    <w:lsdException w:name="heading 7" w:uiPriority="9" w:qFormat="1"/>
-    <w:lsdException w:name="heading 8" w:uiPriority="9" w:qFormat="1"/>
-    <w:lsdException w:name="heading 9" w:uiPriority="9" w:qFormat="1"/>
-    <w:lsdException w:name="toc 1" w:uiPriority="39" w:qFormat="1"/>
-    <w:lsdException w:name="toc 2" w:uiPriority="39" w:qFormat="1"/>
-    <w:lsdException w:name="toc 3" w:uiPriority="39" w:qFormat="1"/>
-    <w:lsdException w:name="toc 4" w:uiPriority="39"/>
-    <w:lsdException w:name="toc 5" w:uiPriority="39"/>
-    <w:lsdException w:name="toc 6" w:uiPriority="39"/>
-    <w:lsdException w:name="toc 7" w:uiPriority="39"/>
-    <w:lsdException w:name="toc 8" w:uiPriority="39"/>
-    <w:lsdException w:name="toc 9" w:uiPriority="39"/>
-    <w:lsdException w:name="caption" w:uiPriority="35" w:qFormat="1"/>
-    <w:lsdException w:name="Title" w:semiHidden="0" w:uiPriority="10" w:unhideWhenUsed="0" w:qFormat="1"/>
-    <w:lsdException w:name="Default Paragraph Font" w:uiPriority="1"/>
-    <w:lsdException w:name="Body Text" w:uiPriority="0"/>
-    <w:lsdException w:name="Subtitle" w:semiHidden="0" w:uiPriority="11" w:unhideWhenUsed="0" w:qFormat="1"/>
-    <w:lsdException w:name="Strong" w:semiHidden="0" w:uiPriority="22" w:unhideWhenUsed="0" w:qFormat="1"/>
-    <w:lsdException w:name="Emphasis" w:semiHidden="0" w:uiPriority="20" w:unhideWhenUsed="0" w:qFormat="1"/>
-    <w:lsdException w:name="Table Grid" w:semiHidden="0" w:uiPriority="59" w:unhideWhenUsed="0"/>
-    <w:lsdException w:name="Placeholder Text" w:unhideWhenUsed="0"/>
-    <w:lsdException w:name="No Spacing" w:semiHidden="0" w:uiPriority="1" w:unhideWhenUsed="0" w:qFormat="1"/>
-    <w:lsdException w:name="Light Shading" w:semiHidden="0" w:uiPriority="60" w:unhideWhenUsed="0"/>
-    <w:lsdException w:name="Light List" w:semiHidden="0" w:uiPriority="61" w:unhideWhenUsed="0"/>
-    <w:lsdException w:name="Light Grid" w:semiHidden="0" w:uiPriority="62" w:unhideWhenUsed="0"/>
-    <w:lsdException w:name="Medium Shading 1" w:semiHidden="0" w:uiPriority="63" w:unhideWhenUsed="0"/>
-    <w:lsdException w:name="Medium Shading 2" w:semiHidden="0" w:uiPriority="64" w:unhideWhenUsed="0"/>
-    <w:lsdException w:name="Medium List 1" w:semiHidden="0" w:uiPriority="65" w:unhideWhenUsed="0"/>
-    <w:lsdException w:name="Medium List 2" w:semiHidden="0" w:uiPriority="66" w:unhideWhenUsed="0"/>
-    <w:lsdException w:name="Medium Grid 1" w:semiHidden="0" w:uiPriority="67" w:unhideWhenUsed="0"/>
-    <w:lsdException w:name="Medium Grid 2" w:semiHidden="0" w:uiPriority="68" w:unhideWhenUsed="0"/>
-    <w:lsdException w:name="Medium Grid 3" w:semiHidden="0" w:uiPriority="69" w:unhideWhenUsed="0"/>
-    <w:lsdException w:name="Dark List" w:semiHidden="0" w:uiPriority="70" w:unhideWhenUsed="0"/>
-    <w:lsdException w:name="Colorful Shading" w:semiHidden="0" w:uiPriority="71" w:unhideWhenUsed="0"/>
-    <w:lsdException w:name="Colorful List" w:semiHidden="0" w:uiPriority="72" w:unhideWhenUsed="0"/>
-    <w:lsdException w:name="Colorful Grid" w:semiHidden="0" w:uiPriority="73" w:unhideWhenUsed="0"/>
-    <w:lsdException w:name="Light Shading Accent 1" w:semiHidden="0" w:uiPriority="60" w:unhideWhenUsed="0"/>
-    <w:lsdException w:name="Light List Accent 1" w:semiHidden="0" w:uiPriority="61" w:unhideWhenUsed="0"/>
-    <w:lsdException w:name="Light Grid Accent 1" w:semiHidden="0" w:uiPriority="62" w:unhideWhenUsed="0"/>
-    <w:lsdException w:name="Medium Shading 1 Accent 1" w:semiHidden="0" w:uiPriority="63" w:unhideWhenUsed="0"/>
-    <w:lsdException w:name="Medium Shading 2 Accent 1" w:semiHidden="0" w:uiPriority="64" w:unhideWhenUsed="0"/>
-    <w:lsdException w:name="Medium List 1 Accent 1" w:semiHidden="0" w:uiPriority="65" w:unhideWhenUsed="0"/>
-    <w:lsdException w:name="Revision" w:unhideWhenUsed="0"/>
-    <w:lsdException w:name="List Paragraph" w:semiHidden="0" w:uiPriority="34" w:unhideWhenUsed="0" w:qFormat="1"/>
-    <w:lsdException w:name="Quote" w:semiHidden="0" w:uiPriority="29" w:unhideWhenUsed="0" w:qFormat="1"/>
-    <w:lsdException w:name="Intense Quote" w:semiHidden="0" w:uiPriority="30" w:unhideWhenUsed="0" w:qFormat="1"/>
-    <w:lsdException w:name="Medium List 2 Accent 1" w:semiHidden="0" w:uiPriority="66" w:unhideWhenUsed="0"/>
-    <w:lsdException w:name="Medium Grid 1 Accent 1" w:semiHidden="0" w:uiPriority="67" w:unhideWhenUsed="0"/>
-    <w:lsdException w:name="Medium Grid 2 Accent 1" w:semiHidden="0" w:uiPriority="68" w:unhideWhenUsed="0"/>
-    <w:lsdException w:name="Medium Grid 3 Accent 1" w:semiHidden="0" w:uiPriority="69" w:unhideWhenUsed="0"/>
-    <w:lsdException w:name="Dark List Accent 1" w:semiHidden="0" w:uiPriority="70" w:unhideWhenUsed="0"/>
-    <w:lsdException w:name="Colorful Shading Accent 1" w:semiHidden="0" w:uiPriority="71" w:unhideWhenUsed="0"/>
-    <w:lsdException w:name="Colorful List Accent 1" w:semiHidden="0" w:uiPriority="72" w:unhideWhenUsed="0"/>
-    <w:lsdException w:name="Colorful Grid Accent 1" w:semiHidden="0" w:uiPriority="73" w:unhideWhenUsed="0"/>
-    <w:lsdException w:name="Light Shading Accent 2" w:semiHidden="0" w:uiPriority="60" w:unhideWhenUsed="0"/>
-    <w:lsdException w:name="Light List Accent 2" w:semiHidden="0" w:uiPriority="61" w:unhideWhenUsed="0"/>
-    <w:lsdException w:name="Light Grid Accent 2" w:semiHidden="0" w:uiPriority="62" w:unhideWhenUsed="0"/>
-    <w:lsdException w:name="Medium Shading 1 Accent 2" w:semiHidden="0" w:uiPriority="63" w:unhideWhenUsed="0"/>
-    <w:lsdException w:name="Medium Shading 2 Accent 2" w:semiHidden="0" w:uiPriority="64" w:unhideWhenUsed="0"/>
-    <w:lsdException w:name="Medium List 1 Accent 2" w:semiHidden="0" w:uiPriority="65" w:unhideWhenUsed="0"/>
-    <w:lsdException w:name="Medium List 2 Accent 2" w:semiHidden="0" w:uiPriority="66" w:unhideWhenUsed="0"/>
-    <w:lsdException w:name="Medium Grid 1 Accent 2" w:semiHidden="0" w:uiPriority="67" w:unhideWhenUsed="0"/>
-    <w:lsdException w:name="Medium Grid 2 Accent 2" w:semiHidden="0" w:uiPriority="68" w:unhideWhenUsed="0"/>
-    <w:lsdException w:name="Medium Grid 3 Accent 2" w:semiHidden="0" w:uiPriority="69" w:unhideWhenUsed="0"/>
-    <w:lsdException w:name="Dark List Accent 2" w:semiHidden="0" w:uiPriority="70" w:unhideWhenUsed="0"/>
-    <w:lsdException w:name="Colorful Shading Accent 2" w:semiHidden="0" w:uiPriority="71" w:unhideWhenUsed="0"/>
-    <w:lsdException w:name="Colorful List Accent 2" w:semiHidden="0" w:uiPriority="72" w:unhideWhenUsed="0"/>
-    <w:lsdException w:name="Colorful Grid Accent 2" w:semiHidden="0" w:uiPriority="73" w:unhideWhenUsed="0"/>
-    <w:lsdException w:name="Light Shading Accent 3" w:semiHidden="0" w:uiPriority="60" w:unhideWhenUsed="0"/>
-    <w:lsdException w:name="Light List Accent 3" w:semiHidden="0" w:uiPriority="61" w:unhideWhenUsed="0"/>
-    <w:lsdException w:name="Light Grid Accent 3" w:semiHidden="0" w:uiPriority="62" w:unhideWhenUsed="0"/>
-    <w:lsdException w:name="Medium Shading 1 Accent 3" w:semiHidden="0" w:uiPriority="63" w:unhideWhenUsed="0"/>
-    <w:lsdException w:name="Medium Shading 2 Accent 3" w:semiHidden="0" w:uiPriority="64" w:unhideWhenUsed="0"/>
-    <w:lsdException w:name="Medium List 1 Accent 3" w:semiHidden="0" w:uiPriority="65" w:unhideWhenUsed="0"/>
-    <w:lsdException w:name="Medium List 2 Accent 3" w:semiHidden="0" w:uiPriority="66" w:unhideWhenUsed="0"/>
-    <w:lsdException w:name="Medium Grid 1 Accent 3" w:semiHidden="0" w:uiPriority="67" w:unhideWhenUsed="0"/>
-    <w:lsdException w:name="Medium Grid 2 Accent 3" w:semiHidden="0" w:uiPriority="68" w:unhideWhenUsed="0"/>
-    <w:lsdException w:name="Medium Grid 3 Accent 3" w:semiHidden="0" w:uiPriority="69" w:unhideWhenUsed="0"/>
-    <w:lsdException w:name="Dark List Accent 3" w:semiHidden="0" w:uiPriority="70" w:unhideWhenUsed="0"/>
-    <w:lsdException w:name="Colorful Shading Accent 3" w:semiHidden="0" w:uiPriority="71" w:unhideWhenUsed="0"/>
-    <w:lsdException w:name="Colorful List Accent 3" w:semiHidden="0" w:uiPriority="72" w:unhideWhenUsed="0"/>
-    <w:lsdException w:name="Colorful Grid Accent 3" w:semiHidden="0" w:uiPriority="73" w:unhideWhenUsed="0"/>
-    <w:lsdException w:name="Light Shading Accent 4" w:semiHidden="0" w:uiPriority="60" w:unhideWhenUsed="0"/>
-    <w:lsdException w:name="Light List Accent 4" w:semiHidden="0" w:uiPriority="61" w:unhideWhenUsed="0"/>
-    <w:lsdException w:name="Light Grid Accent 4" w:semiHidden="0" w:uiPriority="62" w:unhideWhenUsed="0"/>
-    <w:lsdException w:name="Medium Shading 1 Accent 4" w:semiHidden="0" w:uiPriority="63" w:unhideWhenUsed="0"/>
-    <w:lsdException w:name="Medium Shading 2 Accent 4" w:semiHidden="0" w:uiPriority="64" w:unhideWhenUsed="0"/>
-    <w:lsdException w:name="Medium List 1 Accent 4" w:semiHidden="0" w:uiPriority="65" w:unhideWhenUsed="0"/>
-    <w:lsdException w:name="Medium List 2 Accent 4" w:semiHidden="0" w:uiPriority="66" w:unhideWhenUsed="0"/>
-    <w:lsdException w:name="Medium Grid 1 Accent 4" w:semiHidden="0" w:uiPriority="67" w:unhideWhenUsed="0"/>
-    <w:lsdException w:name="Medium Grid 2 Accent 4" w:semiHidden="0" w:uiPriority="68" w:unhideWhenUsed="0"/>
-    <w:lsdException w:name="Medium Grid 3 Accent 4" w:semiHidden="0" w:uiPriority="69" w:unhideWhenUsed="0"/>
-    <w:lsdException w:name="Dark List Accent 4" w:semiHidden="0" w:uiPriority="70" w:unhideWhenUsed="0"/>
-    <w:lsdException w:name="Colorful Shading Accent 4" w:semiHidden="0" w:uiPriority="71" w:unhideWhenUsed="0"/>
-    <w:lsdException w:name="Colorful List Accent 4" w:semiHidden="0" w:uiPriority="72" w:unhideWhenUsed="0"/>
-    <w:lsdException w:name="Colorful Grid Accent 4" w:semiHidden="0" w:uiPriority="73" w:unhideWhenUsed="0"/>
-    <w:lsdException w:name="Light Shading Accent 5" w:semiHidden="0" w:uiPriority="60" w:unhideWhenUsed="0"/>
-    <w:lsdException w:name="Light List Accent 5" w:semiHidden="0" w:uiPriority="61" w:unhideWhenUsed="0"/>
-    <w:lsdException w:name="Light Grid Accent 5" w:semiHidden="0" w:uiPriority="62" w:unhideWhenUsed="0"/>
-    <w:lsdException w:name="Medium Shading 1 Accent 5" w:semiHidden="0" w:uiPriority="63" w:unhideWhenUsed="0"/>
-    <w:lsdException w:name="Medium Shading 2 Accent 5" w:semiHidden="0" w:uiPriority="64" w:unhideWhenUsed="0"/>
-    <w:lsdException w:name="Medium List 1 Accent 5" w:semiHidden="0" w:uiPriority="65" w:unhideWhenUsed="0"/>
-    <w:lsdException w:name="Medium List 2 Accent 5" w:semiHidden="0" w:uiPriority="66" w:unhideWhenUsed="0"/>
-    <w:lsdException w:name="Medium Grid 1 Accent 5" w:semiHidden="0" w:uiPriority="67" w:unhideWhenUsed="0"/>
-    <w:lsdException w:name="Medium Grid 2 Accent 5" w:semiHidden="0" w:uiPriority="68" w:unhideWhenUsed="0"/>
-    <w:lsdException w:name="Medium Grid 3 Accent 5" w:semiHidden="0" w:uiPriority="69" w:unhideWhenUsed="0"/>
-    <w:lsdException w:name="Dark List Accent 5" w:semiHidden="0" w:uiPriority="70" w:unhideWhenUsed="0"/>
-    <w:lsdException w:name="Colorful Shading Accent 5" w:semiHidden="0" w:uiPriority="71" w:unhideWhenUsed="0"/>
-    <w:lsdException w:name="Colorful List Accent 5" w:semiHidden="0" w:uiPriority="72" w:unhideWhenUsed="0"/>
-    <w:lsdException w:name="Colorful Grid Accent 5" w:semiHidden="0" w:uiPriority="73" w:unhideWhenUsed="0"/>
-    <w:lsdException w:name="Light Shading Accent 6" w:semiHidden="0" w:uiPriority="60" w:unhideWhenUsed="0"/>
-    <w:lsdException w:name="Light List Accent 6" w:semiHidden="0" w:uiPriority="61" w:unhideWhenUsed="0"/>
-    <w:lsdException w:name="Light Grid Accent 6" w:semiHidden="0" w:uiPriority="62" w:unhideWhenUsed="0"/>
-    <w:lsdException w:name="Medium Shading 1 Accent 6" w:semiHidden="0" w:uiPriority="63" w:unhideWhenUsed="0"/>
-    <w:lsdException w:name="Medium Shading 2 Accent 6" w:semiHidden="0" w:uiPriority="64" w:unhideWhenUsed="0"/>
-    <w:lsdException w:name="Medium List 1 Accent 6" w:semiHidden="0" w:uiPriority="65" w:unhideWhenUsed="0"/>
-    <w:lsdException w:name="Medium List 2 Accent 6" w:semiHidden="0" w:uiPriority="66" w:unhideWhenUsed="0"/>
-    <w:lsdException w:name="Medium Grid 1 Accent 6" w:semiHidden="0" w:uiPriority="67" w:unhideWhenUsed="0"/>
-    <w:lsdException w:name="Medium Grid 2 Accent 6" w:semiHidden="0" w:uiPriority="68" w:unhideWhenUsed="0"/>
-    <w:lsdException w:name="Medium Grid 3 Accent 6" w:semiHidden="0" w:uiPriority="69" w:unhideWhenUsed="0"/>
-    <w:lsdException w:name="Dark List Accent 6" w:semiHidden="0" w:uiPriority="70" w:unhideWhenUsed="0"/>
-    <w:lsdException w:name="Colorful Shading Accent 6" w:semiHidden="0" w:uiPriority="71" w:unhideWhenUsed="0"/>
-    <w:lsdException w:name="Colorful List Accent 6" w:semiHidden="0" w:uiPriority="72" w:unhideWhenUsed="0"/>
-    <w:lsdException w:name="Colorful Grid Accent 6" w:semiHidden="0" w:uiPriority="73" w:unhideWhenUsed="0"/>
-    <w:lsdException w:name="Subtle Emphasis" w:semiHidden="0" w:uiPriority="19" w:unhideWhenUsed="0" w:qFormat="1"/>
-    <w:lsdException w:name="Intense Emphasis" w:semiHidden="0" w:uiPriority="21" w:unhideWhenUsed="0" w:qFormat="1"/>
-    <w:lsdException w:name="Subtle Reference" w:semiHidden="0" w:uiPriority="31" w:unhideWhenUsed="0" w:qFormat="1"/>
-    <w:lsdException w:name="Intense Reference" w:semiHidden="0" w:uiPriority="32" w:unhideWhenUsed="0" w:qFormat="1"/>
-    <w:lsdException w:name="Book Title" w:semiHidden="0" w:uiPriority="33" w:unhideWhenUsed="0" w:qFormat="1"/>
-    <w:lsdException w:name="Bibliography" w:uiPriority="37"/>
-    <w:lsdException w:name="TOC Heading" w:uiPriority="39" w:qFormat="1"/>
+  <w:latentStyles w:defLockedState="0" w:defUIPriority="99" w:defSemiHidden="0" w:defUnhideWhenUsed="0" w:defQFormat="0" w:count="371">
+    <w:lsdException w:name="Normal" w:uiPriority="0" w:qFormat="1"/>
+    <w:lsdException w:name="heading 1" w:uiPriority="0" w:qFormat="1"/>
+    <w:lsdException w:name="heading 2" w:semiHidden="1" w:uiPriority="0" w:unhideWhenUsed="1" w:qFormat="1"/>
+    <w:lsdException w:name="heading 3" w:semiHidden="1" w:uiPriority="9" w:unhideWhenUsed="1" w:qFormat="1"/>
+    <w:lsdException w:name="heading 4" w:semiHidden="1" w:uiPriority="9" w:unhideWhenUsed="1" w:qFormat="1"/>
+    <w:lsdException w:name="heading 5" w:semiHidden="1" w:uiPriority="9" w:unhideWhenUsed="1" w:qFormat="1"/>
+    <w:lsdException w:name="heading 6" w:semiHidden="1" w:uiPriority="9" w:unhideWhenUsed="1" w:qFormat="1"/>
+    <w:lsdException w:name="heading 7" w:semiHidden="1" w:uiPriority="9" w:unhideWhenUsed="1" w:qFormat="1"/>
+    <w:lsdException w:name="heading 8" w:semiHidden="1" w:uiPriority="9" w:unhideWhenUsed="1" w:qFormat="1"/>
+    <w:lsdException w:name="heading 9" w:semiHidden="1" w:uiPriority="9" w:unhideWhenUsed="1" w:qFormat="1"/>
+    <w:lsdException w:name="index 1" w:semiHidden="1" w:unhideWhenUsed="1"/>
+    <w:lsdException w:name="index 2" w:semiHidden="1" w:unhideWhenUsed="1"/>
+    <w:lsdException w:name="index 3" w:semiHidden="1" w:unhideWhenUsed="1"/>
+    <w:lsdException w:name="index 4" w:semiHidden="1" w:unhideWhenUsed="1"/>
+    <w:lsdException w:name="index 5" w:semiHidden="1" w:unhideWhenUsed="1"/>
+    <w:lsdException w:name="index 6" w:semiHidden="1" w:unhideWhenUsed="1"/>
+    <w:lsdException w:name="index 7" w:semiHidden="1" w:unhideWhenUsed="1"/>
+    <w:lsdException w:name="index 8" w:semiHidden="1" w:unhideWhenUsed="1"/>
+    <w:lsdException w:name="index 9" w:semiHidden="1" w:unhideWhenUsed="1"/>
+    <w:lsdException w:name="toc 1" w:semiHidden="1" w:uiPriority="39" w:unhideWhenUsed="1" w:qFormat="1"/>
+    <w:lsdException w:name="toc 2" w:semiHidden="1" w:uiPriority="39" w:unhideWhenUsed="1" w:qFormat="1"/>
+    <w:lsdException w:name="toc 3" w:semiHidden="1" w:uiPriority="39" w:unhideWhenUsed="1" w:qFormat="1"/>
+    <w:lsdException w:name="toc 4" w:semiHidden="1" w:uiPriority="39" w:unhideWhenUsed="1"/>
+    <w:lsdException w:name="toc 5" w:semiHidden="1" w:uiPriority="39" w:unhideWhenUsed="1"/>
+    <w:lsdException w:name="toc 6" w:semiHidden="1" w:uiPriority="39" w:unhideWhenUsed="1"/>
+    <w:lsdException w:name="toc 7" w:semiHidden="1" w:uiPriority="39" w:unhideWhenUsed="1"/>
+    <w:lsdException w:name="toc 8" w:semiHidden="1" w:uiPriority="39" w:unhideWhenUsed="1"/>
+    <w:lsdException w:name="toc 9" w:semiHidden="1" w:uiPriority="39" w:unhideWhenUsed="1"/>
+    <w:lsdException w:name="Normal Indent" w:semiHidden="1" w:unhideWhenUsed="1"/>
+    <w:lsdException w:name="footnote text" w:semiHidden="1" w:unhideWhenUsed="1"/>
+    <w:lsdException w:name="annotation text" w:semiHidden="1" w:unhideWhenUsed="1"/>
+    <w:lsdException w:name="header" w:semiHidden="1" w:unhideWhenUsed="1"/>
+    <w:lsdException w:name="footer" w:semiHidden="1" w:unhideWhenUsed="1"/>
+    <w:lsdException w:name="index heading" w:semiHidden="1" w:unhideWhenUsed="1"/>
+    <w:lsdException w:name="caption" w:semiHidden="1" w:uiPriority="35" w:unhideWhenUsed="1" w:qFormat="1"/>
+    <w:lsdException w:name="table of figures" w:semiHidden="1" w:unhideWhenUsed="1"/>
+    <w:lsdException w:name="envelope address" w:semiHidden="1" w:unhideWhenUsed="1"/>
+    <w:lsdException w:name="envelope return" w:semiHidden="1" w:unhideWhenUsed="1"/>
+    <w:lsdException w:name="footnote reference" w:semiHidden="1" w:unhideWhenUsed="1"/>
+    <w:lsdException w:name="annotation reference" w:semiHidden="1" w:unhideWhenUsed="1"/>
+    <w:lsdException w:name="line number" w:semiHidden="1" w:unhideWhenUsed="1"/>
+    <w:lsdException w:name="page number" w:semiHidden="1" w:unhideWhenUsed="1"/>
+    <w:lsdException w:name="endnote reference" w:semiHidden="1" w:unhideWhenUsed="1"/>
+    <w:lsdException w:name="endnote text" w:semiHidden="1" w:unhideWhenUsed="1"/>
+    <w:lsdException w:name="table of authorities" w:semiHidden="1" w:unhideWhenUsed="1"/>
+    <w:lsdException w:name="macro" w:semiHidden="1" w:unhideWhenUsed="1"/>
+    <w:lsdException w:name="toa heading" w:semiHidden="1" w:unhideWhenUsed="1"/>
+    <w:lsdException w:name="List" w:semiHidden="1" w:unhideWhenUsed="1"/>
+    <w:lsdException w:name="List Bullet" w:semiHidden="1" w:unhideWhenUsed="1"/>
+    <w:lsdException w:name="List Number" w:semiHidden="1" w:unhideWhenUsed="1"/>
+    <w:lsdException w:name="List 2" w:semiHidden="1" w:unhideWhenUsed="1"/>
+    <w:lsdException w:name="List 3" w:semiHidden="1" w:unhideWhenUsed="1"/>
+    <w:lsdException w:name="List 4" w:semiHidden="1" w:unhideWhenUsed="1"/>
+    <w:lsdException w:name="List 5" w:semiHidden="1" w:unhideWhenUsed="1"/>
+    <w:lsdException w:name="List Bullet 2" w:semiHidden="1" w:unhideWhenUsed="1"/>
+    <w:lsdException w:name="List Bullet 3" w:semiHidden="1" w:unhideWhenUsed="1"/>
+    <w:lsdException w:name="List Bullet 4" w:semiHidden="1" w:unhideWhenUsed="1"/>
+    <w:lsdException w:name="List Bullet 5" w:semiHidden="1" w:unhideWhenUsed="1"/>
+    <w:lsdException w:name="List Number 2" w:semiHidden="1" w:unhideWhenUsed="1"/>
+    <w:lsdException w:name="List Number 3" w:semiHidden="1" w:unhideWhenUsed="1"/>
+    <w:lsdException w:name="List Number 4" w:semiHidden="1" w:unhideWhenUsed="1"/>
+    <w:lsdException w:name="List Number 5" w:semiHidden="1" w:unhideWhenUsed="1"/>
+    <w:lsdException w:name="Title" w:uiPriority="10" w:qFormat="1"/>
+    <w:lsdException w:name="Closing" w:semiHidden="1" w:unhideWhenUsed="1"/>
+    <w:lsdException w:name="Signature" w:semiHidden="1" w:unhideWhenUsed="1"/>
+    <w:lsdException w:name="Default Paragraph Font" w:semiHidden="1" w:uiPriority="1" w:unhideWhenUsed="1"/>
+    <w:lsdException w:name="Body Text" w:semiHidden="1" w:uiPriority="0" w:unhideWhenUsed="1"/>
+    <w:lsdException w:name="Body Text Indent" w:semiHidden="1" w:unhideWhenUsed="1"/>
+    <w:lsdException w:name="List Continue" w:semiHidden="1" w:unhideWhenUsed="1"/>
+    <w:lsdException w:name="List Continue 2" w:semiHidden="1" w:unhideWhenUsed="1"/>
+    <w:lsdException w:name="List Continue 3" w:semiHidden="1" w:unhideWhenUsed="1"/>
+    <w:lsdException w:name="List Continue 4" w:semiHidden="1" w:unhideWhenUsed="1"/>
+    <w:lsdException w:name="List Continue 5" w:semiHidden="1" w:unhideWhenUsed="1"/>
+    <w:lsdException w:name="Message Header" w:semiHidden="1" w:unhideWhenUsed="1"/>
+    <w:lsdException w:name="Subtitle" w:uiPriority="11" w:qFormat="1"/>
+    <w:lsdException w:name="Salutation" w:semiHidden="1" w:unhideWhenUsed="1"/>
+    <w:lsdException w:name="Date" w:semiHidden="1" w:unhideWhenUsed="1"/>
+    <w:lsdException w:name="Body Text First Indent" w:semiHidden="1" w:unhideWhenUsed="1"/>
+    <w:lsdException w:name="Body Text First Indent 2" w:semiHidden="1" w:unhideWhenUsed="1"/>
+    <w:lsdException w:name="Note Heading" w:semiHidden="1" w:unhideWhenUsed="1"/>
+    <w:lsdException w:name="Body Text 2" w:semiHidden="1" w:unhideWhenUsed="1"/>
+    <w:lsdException w:name="Body Text 3" w:semiHidden="1" w:unhideWhenUsed="1"/>
+    <w:lsdException w:name="Body Text Indent 2" w:semiHidden="1" w:unhideWhenUsed="1"/>
+    <w:lsdException w:name="Body Text Indent 3" w:semiHidden="1" w:unhideWhenUsed="1"/>
+    <w:lsdException w:name="Block Text" w:semiHidden="1" w:unhideWhenUsed="1"/>
+    <w:lsdException w:name="Hyperlink" w:semiHidden="1" w:unhideWhenUsed="1"/>
+    <w:lsdException w:name="FollowedHyperlink" w:semiHidden="1" w:unhideWhenUsed="1"/>
+    <w:lsdException w:name="Strong" w:uiPriority="22" w:qFormat="1"/>
+    <w:lsdException w:name="Emphasis" w:uiPriority="20" w:qFormat="1"/>
+    <w:lsdException w:name="Document Map" w:semiHidden="1" w:unhideWhenUsed="1"/>
+    <w:lsdException w:name="Plain Text" w:semiHidden="1" w:unhideWhenUsed="1"/>
+    <w:lsdException w:name="E-mail Signature" w:semiHidden="1" w:unhideWhenUsed="1"/>
+    <w:lsdException w:name="HTML Top of Form" w:semiHidden="1" w:unhideWhenUsed="1"/>
+    <w:lsdException w:name="HTML Bottom of Form" w:semiHidden="1" w:unhideWhenUsed="1"/>
+    <w:lsdException w:name="Normal (Web)" w:semiHidden="1" w:unhideWhenUsed="1"/>
+    <w:lsdException w:name="HTML Acronym" w:semiHidden="1" w:unhideWhenUsed="1"/>
+    <w:lsdException w:name="HTML Address" w:semiHidden="1" w:unhideWhenUsed="1"/>
+    <w:lsdException w:name="HTML Cite" w:semiHidden="1" w:unhideWhenUsed="1"/>
+    <w:lsdException w:name="HTML Code" w:semiHidden="1" w:unhideWhenUsed="1"/>
+    <w:lsdException w:name="HTML Definition" w:semiHidden="1" w:unhideWhenUsed="1"/>
+    <w:lsdException w:name="HTML Keyboard" w:semiHidden="1" w:unhideWhenUsed="1"/>
+    <w:lsdException w:name="HTML Preformatted" w:semiHidden="1" w:unhideWhenUsed="1"/>
+    <w:lsdException w:name="HTML Sample" w:semiHidden="1" w:unhideWhenUsed="1"/>
+    <w:lsdException w:name="HTML Typewriter" w:semiHidden="1" w:unhideWhenUsed="1"/>
+    <w:lsdException w:name="HTML Variable" w:semiHidden="1" w:unhideWhenUsed="1"/>
+    <w:lsdException w:name="Normal Table" w:semiHidden="1" w:unhideWhenUsed="1"/>
+    <w:lsdException w:name="annotation subject" w:semiHidden="1" w:unhideWhenUsed="1"/>
+    <w:lsdException w:name="No List" w:semiHidden="1" w:unhideWhenUsed="1"/>
+    <w:lsdException w:name="Outline List 1" w:semiHidden="1" w:unhideWhenUsed="1"/>
+    <w:lsdException w:name="Outline List 2" w:semiHidden="1" w:unhideWhenUsed="1"/>
+    <w:lsdException w:name="Outline List 3" w:semiHidden="1" w:unhideWhenUsed="1"/>
+    <w:lsdException w:name="Table Simple 1" w:semiHidden="1" w:unhideWhenUsed="1"/>
+    <w:lsdException w:name="Table Simple 2" w:semiHidden="1" w:unhideWhenUsed="1"/>
+    <w:lsdException w:name="Table Simple 3" w:semiHidden="1" w:unhideWhenUsed="1"/>
+    <w:lsdException w:name="Table Classic 1" w:semiHidden="1" w:unhideWhenUsed="1"/>
+    <w:lsdException w:name="Table Classic 2" w:semiHidden="1" w:unhideWhenUsed="1"/>
+    <w:lsdException w:name="Table Classic 3" w:semiHidden="1" w:unhideWhenUsed="1"/>
+    <w:lsdException w:name="Table Classic 4" w:semiHidden="1" w:unhideWhenUsed="1"/>
+    <w:lsdException w:name="Table Colorful 1" w:semiHidden="1" w:unhideWhenUsed="1"/>
+    <w:lsdException w:name="Table Colorful 2" w:semiHidden="1" w:unhideWhenUsed="1"/>
+    <w:lsdException w:name="Table Colorful 3" w:semiHidden="1" w:unhideWhenUsed="1"/>
+    <w:lsdException w:name="Table Columns 1" w:semiHidden="1" w:unhideWhenUsed="1"/>
+    <w:lsdException w:name="Table Columns 2" w:semiHidden="1" w:unhideWhenUsed="1"/>
+    <w:lsdException w:name="Table Columns 3" w:semiHidden="1" w:unhideWhenUsed="1"/>
+    <w:lsdException w:name="Table Columns 4" w:semiHidden="1" w:unhideWhenUsed="1"/>
+    <w:lsdException w:name="Table Columns 5" w:semiHidden="1" w:unhideWhenUsed="1"/>
+    <w:lsdException w:name="Table Grid 1" w:semiHidden="1" w:unhideWhenUsed="1"/>
+    <w:lsdException w:name="Table Grid 2" w:semiHidden="1" w:unhideWhenUsed="1"/>
+    <w:lsdException w:name="Table Grid 3" w:semiHidden="1" w:unhideWhenUsed="1"/>
+    <w:lsdException w:name="Table Grid 4" w:semiHidden="1" w:unhideWhenUsed="1"/>
+    <w:lsdException w:name="Table Grid 5" w:semiHidden="1" w:unhideWhenUsed="1"/>
+    <w:lsdException w:name="Table Grid 6" w:semiHidden="1" w:unhideWhenUsed="1"/>
+    <w:lsdException w:name="Table Grid 7" w:semiHidden="1" w:unhideWhenUsed="1"/>
+    <w:lsdException w:name="Table Grid 8" w:semiHidden="1" w:unhideWhenUsed="1"/>
+    <w:lsdException w:name="Table List 1" w:semiHidden="1" w:unhideWhenUsed="1"/>
+    <w:lsdException w:name="Table List 2" w:semiHidden="1" w:unhideWhenUsed="1"/>
+    <w:lsdException w:name="Table List 3" w:semiHidden="1" w:unhideWhenUsed="1"/>
+    <w:lsdException w:name="Table List 4" w:semiHidden="1" w:unhideWhenUsed="1"/>
+    <w:lsdException w:name="Table List 5" w:semiHidden="1" w:unhideWhenUsed="1"/>
+    <w:lsdException w:name="Table List 6" w:semiHidden="1" w:unhideWhenUsed="1"/>
+    <w:lsdException w:name="Table List 7" w:semiHidden="1" w:unhideWhenUsed="1"/>
+    <w:lsdException w:name="Table List 8" w:semiHidden="1" w:unhideWhenUsed="1"/>
+    <w:lsdException w:name="Table 3D effects 1" w:semiHidden="1" w:unhideWhenUsed="1"/>
+    <w:lsdException w:name="Table 3D effects 2" w:semiHidden="1" w:unhideWhenUsed="1"/>
+    <w:lsdException w:name="Table 3D effects 3" w:semiHidden="1" w:unhideWhenUsed="1"/>
+    <w:lsdException w:name="Table Contemporary" w:semiHidden="1" w:unhideWhenUsed="1"/>
+    <w:lsdException w:name="Table Elegant" w:semiHidden="1" w:unhideWhenUsed="1"/>
+    <w:lsdException w:name="Table Professional" w:semiHidden="1" w:unhideWhenUsed="1"/>
+    <w:lsdException w:name="Table Subtle 1" w:semiHidden="1" w:unhideWhenUsed="1"/>
+    <w:lsdException w:name="Table Subtle 2" w:semiHidden="1" w:unhideWhenUsed="1"/>
+    <w:lsdException w:name="Table Web 1" w:semiHidden="1" w:unhideWhenUsed="1"/>
+    <w:lsdException w:name="Table Web 2" w:semiHidden="1" w:unhideWhenUsed="1"/>
+    <w:lsdException w:name="Table Web 3" w:semiHidden="1" w:unhideWhenUsed="1"/>
+    <w:lsdException w:name="Balloon Text" w:semiHidden="1" w:unhideWhenUsed="1"/>
+    <w:lsdException w:name="Table Grid" w:uiPriority="59"/>
+    <w:lsdException w:name="Table Theme" w:semiHidden="1" w:unhideWhenUsed="1"/>
+    <w:lsdException w:name="Placeholder Text" w:semiHidden="1"/>
+    <w:lsdException w:name="No Spacing" w:uiPriority="1" w:qFormat="1"/>
+    <w:lsdException w:name="Light Shading" w:uiPriority="60"/>
+    <w:lsdException w:name="Light List" w:uiPriority="61"/>
+    <w:lsdException w:name="Light Grid" w:uiPriority="62"/>
+    <w:lsdException w:name="Medium Shading 1" w:uiPriority="63"/>
+    <w:lsdException w:name="Medium Shading 2" w:uiPriority="64"/>
+    <w:lsdException w:name="Medium List 1" w:uiPriority="65"/>
+    <w:lsdException w:name="Medium List 2" w:uiPriority="66"/>
+    <w:lsdException w:name="Medium Grid 1" w:uiPriority="67"/>
+    <w:lsdException w:name="Medium Grid 2" w:uiPriority="68"/>
+    <w:lsdException w:name="Medium Grid 3" w:uiPriority="69"/>
+    <w:lsdException w:name="Dark List" w:uiPriority="70"/>
+    <w:lsdException w:name="Colorful Shading" w:uiPriority="71"/>
+    <w:lsdException w:name="Colorful List" w:uiPriority="72"/>
+    <w:lsdException w:name="Colorful Grid" w:uiPriority="73"/>
+    <w:lsdException w:name="Light Shading Accent 1" w:uiPriority="60"/>
+    <w:lsdException w:name="Light List Accent 1" w:uiPriority="61"/>
+    <w:lsdException w:name="Light Grid Accent 1" w:uiPriority="62"/>
+    <w:lsdException w:name="Medium Shading 1 Accent 1" w:uiPriority="63"/>
+    <w:lsdException w:name="Medium Shading 2 Accent 1" w:uiPriority="64"/>
+    <w:lsdException w:name="Medium List 1 Accent 1" w:uiPriority="65"/>
+    <w:lsdException w:name="Revision" w:semiHidden="1"/>
+    <w:lsdException w:name="List Paragraph" w:uiPriority="34" w:qFormat="1"/>
+    <w:lsdException w:name="Quote" w:uiPriority="29" w:qFormat="1"/>
+    <w:lsdException w:name="Intense Quote" w:uiPriority="30" w:qFormat="1"/>
+    <w:lsdException w:name="Medium List 2 Accent 1" w:uiPriority="66"/>
+    <w:lsdException w:name="Medium Grid 1 Accent 1" w:uiPriority="67"/>
+    <w:lsdException w:name="Medium Grid 2 Accent 1" w:uiPriority="68"/>
+    <w:lsdException w:name="Medium Grid 3 Accent 1" w:uiPriority="69"/>
+    <w:lsdException w:name="Dark List Accent 1" w:uiPriority="70"/>
+    <w:lsdException w:name="Colorful Shading Accent 1" w:uiPriority="71"/>
+    <w:lsdException w:name="Colorful List Accent 1" w:uiPriority="72"/>
+    <w:lsdException w:name="Colorful Grid Accent 1" w:uiPriority="73"/>
+    <w:lsdException w:name="Light Shading Accent 2" w:uiPriority="60"/>
+    <w:lsdException w:name="Light List Accent 2" w:uiPriority="61"/>
+    <w:lsdException w:name="Light Grid Accent 2" w:uiPriority="62"/>
+    <w:lsdException w:name="Medium Shading 1 Accent 2" w:uiPriority="63"/>
+    <w:lsdException w:name="Medium Shading 2 Accent 2" w:uiPriority="64"/>
+    <w:lsdException w:name="Medium List 1 Accent 2" w:uiPriority="65"/>
+    <w:lsdException w:name="Medium List 2 Accent 2" w:uiPriority="66"/>
+    <w:lsdException w:name="Medium Grid 1 Accent 2" w:uiPriority="67"/>
+    <w:lsdException w:name="Medium Grid 2 Accent 2" w:uiPriority="68"/>
+    <w:lsdException w:name="Medium Grid 3 Accent 2" w:uiPriority="69"/>
+    <w:lsdException w:name="Dark List Accent 2" w:uiPriority="70"/>
+    <w:lsdException w:name="Colorful Shading Accent 2" w:uiPriority="71"/>
+    <w:lsdException w:name="Colorful List Accent 2" w:uiPriority="72"/>
+    <w:lsdException w:name="Colorful Grid Accent 2" w:uiPriority="73"/>
+    <w:lsdException w:name="Light Shading Accent 3" w:uiPriority="60"/>
+    <w:lsdException w:name="Light List Accent 3" w:uiPriority="61"/>
+    <w:lsdException w:name="Light Grid Accent 3" w:uiPriority="62"/>
+    <w:lsdException w:name="Medium Shading 1 Accent 3" w:uiPriority="63"/>
+    <w:lsdException w:name="Medium Shading 2 Accent 3" w:uiPriority="64"/>
+    <w:lsdException w:name="Medium List 1 Accent 3" w:uiPriority="65"/>
+    <w:lsdException w:name="Medium List 2 Accent 3" w:uiPriority="66"/>
+    <w:lsdException w:name="Medium Grid 1 Accent 3" w:uiPriority="67"/>
+    <w:lsdException w:name="Medium Grid 2 Accent 3" w:uiPriority="68"/>
+    <w:lsdException w:name="Medium Grid 3 Accent 3" w:uiPriority="69"/>
+    <w:lsdException w:name="Dark List Accent 3" w:uiPriority="70"/>
+    <w:lsdException w:name="Colorful Shading Accent 3" w:uiPriority="71"/>
+    <w:lsdException w:name="Colorful List Accent 3" w:uiPriority="72"/>
+    <w:lsdException w:name="Colorful Grid Accent 3" w:uiPriority="73"/>
+    <w:lsdException w:name="Light Shading Accent 4" w:uiPriority="60"/>
+    <w:lsdException w:name="Light List Accent 4" w:uiPriority="61"/>
+    <w:lsdException w:name="Light Grid Accent 4" w:uiPriority="62"/>
+    <w:lsdException w:name="Medium Shading 1 Accent 4" w:uiPriority="63"/>
+    <w:lsdException w:name="Medium Shading 2 Accent 4" w:uiPriority="64"/>
+    <w:lsdException w:name="Medium List 1 Accent 4" w:uiPriority="65"/>
+    <w:lsdException w:name="Medium List 2 Accent 4" w:uiPriority="66"/>
+    <w:lsdException w:name="Medium Grid 1 Accent 4" w:uiPriority="67"/>
+    <w:lsdException w:name="Medium Grid 2 Accent 4" w:uiPriority="68"/>
+    <w:lsdException w:name="Medium Grid 3 Accent 4" w:uiPriority="69"/>
+    <w:lsdException w:name="Dark List Accent 4" w:uiPriority="70"/>
+    <w:lsdException w:name="Colorful Shading Accent 4" w:uiPriority="71"/>
+    <w:lsdException w:name="Colorful List Accent 4" w:uiPriority="72"/>
+    <w:lsdException w:name="Colorful Grid Accent 4" w:uiPriority="73"/>
+    <w:lsdException w:name="Light Shading Accent 5" w:uiPriority="60"/>
+    <w:lsdException w:name="Light List Accent 5" w:uiPriority="61"/>
+    <w:lsdException w:name="Light Grid Accent 5" w:uiPriority="62"/>
+    <w:lsdException w:name="Medium Shading 1 Accent 5" w:uiPriority="63"/>
+    <w:lsdException w:name="Medium Shading 2 Accent 5" w:uiPriority="64"/>
+    <w:lsdException w:name="Medium List 1 Accent 5" w:uiPriority="65"/>
+    <w:lsdException w:name="Medium List 2 Accent 5" w:uiPriority="66"/>
+    <w:lsdException w:name="Medium Grid 1 Accent 5" w:uiPriority="67"/>
+    <w:lsdException w:name="Medium Grid 2 Accent 5" w:uiPriority="68"/>
+    <w:lsdException w:name="Medium Grid 3 Accent 5" w:uiPriority="69"/>
+    <w:lsdException w:name="Dark List Accent 5" w:uiPriority="70"/>
+    <w:lsdException w:name="Colorful Shading Accent 5" w:uiPriority="71"/>
+    <w:lsdException w:name="Colorful List Accent 5" w:uiPriority="72"/>
+    <w:lsdException w:name="Colorful Grid Accent 5" w:uiPriority="73"/>
+    <w:lsdException w:name="Light Shading Accent 6" w:uiPriority="60"/>
+    <w:lsdException w:name="Light List Accent 6" w:uiPriority="61"/>
+    <w:lsdException w:name="Light Grid Accent 6" w:uiPriority="62"/>
+    <w:lsdException w:name="Medium Shading 1 Accent 6" w:uiPriority="63"/>
+    <w:lsdException w:name="Medium Shading 2 Accent 6" w:uiPriority="64"/>
+    <w:lsdException w:name="Medium List 1 Accent 6" w:uiPriority="65"/>
+    <w:lsdException w:name="Medium List 2 Accent 6" w:uiPriority="66"/>
+    <w:lsdException w:name="Medium Grid 1 Accent 6" w:uiPriority="67"/>
+    <w:lsdException w:name="Medium Grid 2 Accent 6" w:uiPriority="68"/>
+    <w:lsdException w:name="Medium Grid 3 Accent 6" w:uiPriority="69"/>
+    <w:lsdException w:name="Dark List Accent 6" w:uiPriority="70"/>
+    <w:lsdException w:name="Colorful Shading Accent 6" w:uiPriority="71"/>
+    <w:lsdException w:name="Colorful List Accent 6" w:uiPriority="72"/>
+    <w:lsdException w:name="Colorful Grid Accent 6" w:uiPriority="73"/>
+    <w:lsdException w:name="Subtle Emphasis" w:uiPriority="19" w:qFormat="1"/>
+    <w:lsdException w:name="Intense Emphasis" w:uiPriority="21" w:qFormat="1"/>
+    <w:lsdException w:name="Subtle Reference" w:uiPriority="31" w:qFormat="1"/>
+    <w:lsdException w:name="Intense Reference" w:uiPriority="32" w:qFormat="1"/>
+    <w:lsdException w:name="Book Title" w:uiPriority="33" w:qFormat="1"/>
+    <w:lsdException w:name="Bibliography" w:semiHidden="1" w:uiPriority="37" w:unhideWhenUsed="1"/>
+    <w:lsdException w:name="TOC Heading" w:semiHidden="1" w:uiPriority="39" w:unhideWhenUsed="1" w:qFormat="1"/>
+    <w:lsdException w:name="Plain Table 1" w:uiPriority="41"/>
+    <w:lsdException w:name="Plain Table 2" w:uiPriority="42"/>
+    <w:lsdException w:name="Plain Table 3" w:uiPriority="43"/>
+    <w:lsdException w:name="Plain Table 4" w:uiPriority="44"/>
+    <w:lsdException w:name="Plain Table 5" w:uiPriority="45"/>
+    <w:lsdException w:name="Grid Table Light" w:uiPriority="40"/>
+    <w:lsdException w:name="Grid Table 1 Light" w:uiPriority="46"/>
+    <w:lsdException w:name="Grid Table 2" w:uiPriority="47"/>
+    <w:lsdException w:name="Grid Table 3" w:uiPriority="48"/>
+    <w:lsdException w:name="Grid Table 4" w:uiPriority="49"/>
+    <w:lsdException w:name="Grid Table 5 Dark" w:uiPriority="50"/>
+    <w:lsdException w:name="Grid Table 6 Colorful" w:uiPriority="51"/>
+    <w:lsdException w:name="Grid Table 7 Colorful" w:uiPriority="52"/>
+    <w:lsdException w:name="Grid Table 1 Light Accent 1" w:uiPriority="46"/>
+    <w:lsdException w:name="Grid Table 2 Accent 1" w:uiPriority="47"/>
+    <w:lsdException w:name="Grid Table 3 Accent 1" w:uiPriority="48"/>
+    <w:lsdException w:name="Grid Table 4 Accent 1" w:uiPriority="49"/>
+    <w:lsdException w:name="Grid Table 5 Dark Accent 1" w:uiPriority="50"/>
+    <w:lsdException w:name="Grid Table 6 Colorful Accent 1" w:uiPriority="51"/>
+    <w:lsdException w:name="Grid Table 7 Colorful Accent 1" w:uiPriority="52"/>
+    <w:lsdException w:name="Grid Table 1 Light Accent 2" w:uiPriority="46"/>
+    <w:lsdException w:name="Grid Table 2 Accent 2" w:uiPriority="47"/>
+    <w:lsdException w:name="Grid Table 3 Accent 2" w:uiPriority="48"/>
+    <w:lsdException w:name="Grid Table 4 Accent 2" w:uiPriority="49"/>
+    <w:lsdException w:name="Grid Table 5 Dark Accent 2" w:uiPriority="50"/>
+    <w:lsdException w:name="Grid Table 6 Colorful Accent 2" w:uiPriority="51"/>
+    <w:lsdException w:name="Grid Table 7 Colorful Accent 2" w:uiPriority="52"/>
+    <w:lsdException w:name="Grid Table 1 Light Accent 3" w:uiPriority="46"/>
+    <w:lsdException w:name="Grid Table 2 Accent 3" w:uiPriority="47"/>
+    <w:lsdException w:name="Grid Table 3 Accent 3" w:uiPriority="48"/>
+    <w:lsdException w:name="Grid Table 4 Accent 3" w:uiPriority="49"/>
+    <w:lsdException w:name="Grid Table 5 Dark Accent 3" w:uiPriority="50"/>
+    <w:lsdException w:name="Grid Table 6 Colorful Accent 3" w:uiPriority="51"/>
+    <w:lsdException w:name="Grid Table 7 Colorful Accent 3" w:uiPriority="52"/>
+    <w:lsdException w:name="Grid Table 1 Light Accent 4" w:uiPriority="46"/>
+    <w:lsdException w:name="Grid Table 2 Accent 4" w:uiPriority="47"/>
+    <w:lsdException w:name="Grid Table 3 Accent 4" w:uiPriority="48"/>
+    <w:lsdException w:name="Grid Table 4 Accent 4" w:uiPriority="49"/>
+    <w:lsdException w:name="Grid Table 5 Dark Accent 4" w:uiPriority="50"/>
+    <w:lsdException w:name="Grid Table 6 Colorful Accent 4" w:uiPriority="51"/>
+    <w:lsdException w:name="Grid Table 7 Colorful Accent 4" w:uiPriority="52"/>
+    <w:lsdException w:name="Grid Table 1 Light Accent 5" w:uiPriority="46"/>
+    <w:lsdException w:name="Grid Table 2 Accent 5" w:uiPriority="47"/>
+    <w:lsdException w:name="Grid Table 3 Accent 5" w:uiPriority="48"/>
+    <w:lsdException w:name="Grid Table 4 Accent 5" w:uiPriority="49"/>
+    <w:lsdException w:name="Grid Table 5 Dark Accent 5" w:uiPriority="50"/>
+    <w:lsdException w:name="Grid Table 6 Colorful Accent 5" w:uiPriority="51"/>
+    <w:lsdException w:name="Grid Table 7 Colorful Accent 5" w:uiPriority="52"/>
+    <w:lsdException w:name="Grid Table 1 Light Accent 6" w:uiPriority="46"/>
+    <w:lsdException w:name="Grid Table 2 Accent 6" w:uiPriority="47"/>
+    <w:lsdException w:name="Grid Table 3 Accent 6" w:uiPriority="48"/>
+    <w:lsdException w:name="Grid Table 4 Accent 6" w:uiPriority="49"/>
+    <w:lsdException w:name="Grid Table 5 Dark Accent 6" w:uiPriority="50"/>
+    <w:lsdException w:name="Grid Table 6 Colorful Accent 6" w:uiPriority="51"/>
+    <w:lsdException w:name="Grid Table 7 Colorful Accent 6" w:uiPriority="52"/>
+    <w:lsdException w:name="List Table 1 Light" w:uiPriority="46"/>
+    <w:lsdException w:name="List Table 2" w:uiPriority="47"/>
+    <w:lsdException w:name="List Table 3" w:uiPriority="48"/>
+    <w:lsdException w:name="List Table 4" w:uiPriority="49"/>
+    <w:lsdException w:name="List Table 5 Dark" w:uiPriority="50"/>
+    <w:lsdException w:name="List Table 6 Colorful" w:uiPriority="51"/>
+    <w:lsdException w:name="List Table 7 Colorful" w:uiPriority="52"/>
+    <w:lsdException w:name="List Table 1 Light Accent 1" w:uiPriority="46"/>
+    <w:lsdException w:name="List Table 2 Accent 1" w:uiPriority="47"/>
+    <w:lsdException w:name="List Table 3 Accent 1" w:uiPriority="48"/>
+    <w:lsdException w:name="List Table 4 Accent 1" w:uiPriority="49"/>
+    <w:lsdException w:name="List Table 5 Dark Accent 1" w:uiPriority="50"/>
+    <w:lsdException w:name="List Table 6 Colorful Accent 1" w:uiPriority="51"/>
+    <w:lsdException w:name="List Table 7 Colorful Accent 1" w:uiPriority="52"/>
+    <w:lsdException w:name="List Table 1 Light Accent 2" w:uiPriority="46"/>
+    <w:lsdException w:name="List Table 2 Accent 2" w:uiPriority="47"/>
+    <w:lsdException w:name="List Table 3 Accent 2" w:uiPriority="48"/>
+    <w:lsdException w:name="List Table 4 Accent 2" w:uiPriority="49"/>
+    <w:lsdException w:name="List Table 5 Dark Accent 2" w:uiPriority="50"/>
+    <w:lsdException w:name="List Table 6 Colorful Accent 2" w:uiPriority="51"/>
+    <w:lsdException w:name="List Table 7 Colorful Accent 2" w:uiPriority="52"/>
+    <w:lsdException w:name="List Table 1 Light Accent 3" w:uiPriority="46"/>
+    <w:lsdException w:name="List Table 2 Accent 3" w:uiPriority="47"/>
+    <w:lsdException w:name="List Table 3 Accent 3" w:uiPriority="48"/>
+    <w:lsdException w:name="List Table 4 Accent 3" w:uiPriority="49"/>
+    <w:lsdException w:name="List Table 5 Dark Accent 3" w:uiPriority="50"/>
+    <w:lsdException w:name="List Table 6 Colorful Accent 3" w:uiPriority="51"/>
+    <w:lsdException w:name="List Table 7 Colorful Accent 3" w:uiPriority="52"/>
+    <w:lsdException w:name="List Table 1 Light Accent 4" w:uiPriority="46"/>
+    <w:lsdException w:name="List Table 2 Accent 4" w:uiPriority="47"/>
+    <w:lsdException w:name="List Table 3 Accent 4" w:uiPriority="48"/>
+    <w:lsdException w:name="List Table 4 Accent 4" w:uiPriority="49"/>
+    <w:lsdException w:name="List Table 5 Dark Accent 4" w:uiPriority="50"/>
+    <w:lsdException w:name="List Table 6 Colorful Accent 4" w:uiPriority="51"/>
+    <w:lsdException w:name="List Table 7 Colorful Accent 4" w:uiPriority="52"/>
+    <w:lsdException w:name="List Table 1 Light Accent 5" w:uiPriority="46"/>
+    <w:lsdException w:name="List Table 2 Accent 5" w:uiPriority="47"/>
+    <w:lsdException w:name="List Table 3 Accent 5" w:uiPriority="48"/>
+    <w:lsdException w:name="List Table 4 Accent 5" w:uiPriority="49"/>
+    <w:lsdException w:name="List Table 5 Dark Accent 5" w:uiPriority="50"/>
+    <w:lsdException w:name="List Table 6 Colorful Accent 5" w:uiPriority="51"/>
+    <w:lsdException w:name="List Table 7 Colorful Accent 5" w:uiPriority="52"/>
+    <w:lsdException w:name="List Table 1 Light Accent 6" w:uiPriority="46"/>
+    <w:lsdException w:name="List Table 2 Accent 6" w:uiPriority="47"/>
+    <w:lsdException w:name="List Table 3 Accent 6" w:uiPriority="48"/>
+    <w:lsdException w:name="List Table 4 Accent 6" w:uiPriority="49"/>
+    <w:lsdException w:name="List Table 5 Dark Accent 6" w:uiPriority="50"/>
+    <w:lsdException w:name="List Table 6 Colorful Accent 6" w:uiPriority="51"/>
+    <w:lsdException w:name="List Table 7 Colorful Accent 6" w:uiPriority="52"/>
   </w:latentStyles>
   <w:style w:type="paragraph" w:default="1" w:styleId="Normal">
     <w:name w:val="Normal"/>
@@ -16180,11 +16186,11 @@
     <w:qFormat/>
     <w:rsid w:val="005F60BA"/>
   </w:style>
-  <w:style w:type="paragraph" w:styleId="Ttulo">
+  <w:style w:type="paragraph" w:styleId="Puesto">
     <w:name w:val="Title"/>
     <w:basedOn w:val="Normal"/>
     <w:next w:val="Normal"/>
-    <w:link w:val="TtuloCar"/>
+    <w:link w:val="PuestoCar"/>
     <w:uiPriority w:val="10"/>
     <w:qFormat/>
     <w:rsid w:val="009A3173"/>
@@ -16204,10 +16210,10 @@
       <w:szCs w:val="52"/>
     </w:rPr>
   </w:style>
-  <w:style w:type="character" w:customStyle="1" w:styleId="TtuloCar">
-    <w:name w:val="Título Car"/>
+  <w:style w:type="character" w:customStyle="1" w:styleId="PuestoCar">
+    <w:name w:val="Puesto Car"/>
     <w:basedOn w:val="Fuentedeprrafopredeter"/>
-    <w:link w:val="Ttulo"/>
+    <w:link w:val="Puesto"/>
     <w:uiPriority w:val="10"/>
     <w:rsid w:val="009A3173"/>
     <w:rPr>
@@ -16221,7 +16227,7 @@
   </w:style>
   <w:style w:type="paragraph" w:customStyle="1" w:styleId="PSI-Ttulo">
     <w:name w:val="PSI - Título"/>
-    <w:basedOn w:val="Ttulo"/>
+    <w:basedOn w:val="Puesto"/>
     <w:autoRedefine/>
     <w:qFormat/>
     <w:rsid w:val="009A3173"/>
@@ -16385,7 +16391,6 @@
     <w:uiPriority w:val="59"/>
     <w:rsid w:val="00B0509E"/>
     <w:tblPr>
-      <w:tblInd w:w="0" w:type="dxa"/>
       <w:tblBorders>
         <w:top w:val="single" w:sz="4" w:space="0" w:color="000000"/>
         <w:left w:val="single" w:sz="4" w:space="0" w:color="000000"/>
@@ -16394,12 +16399,6 @@
         <w:insideH w:val="single" w:sz="4" w:space="0" w:color="000000"/>
         <w:insideV w:val="single" w:sz="4" w:space="0" w:color="000000"/>
       </w:tblBorders>
-      <w:tblCellMar>
-        <w:top w:w="0" w:type="dxa"/>
-        <w:left w:w="108" w:type="dxa"/>
-        <w:bottom w:w="0" w:type="dxa"/>
-        <w:right w:w="108" w:type="dxa"/>
-      </w:tblCellMar>
     </w:tblPr>
   </w:style>
   <w:style w:type="table" w:styleId="Listaclara-nfasis3">
@@ -16413,1230 +16412,12 @@
     <w:tblPr>
       <w:tblStyleRowBandSize w:val="1"/>
       <w:tblStyleColBandSize w:val="1"/>
-      <w:tblInd w:w="0" w:type="dxa"/>
       <w:tblBorders>
         <w:top w:val="single" w:sz="8" w:space="0" w:color="9BBB59"/>
         <w:left w:val="single" w:sz="8" w:space="0" w:color="9BBB59"/>
         <w:bottom w:val="single" w:sz="8" w:space="0" w:color="9BBB59"/>
         <w:right w:val="single" w:sz="8" w:space="0" w:color="9BBB59"/>
       </w:tblBorders>
-      <w:tblCellMar>
-        <w:top w:w="0" w:type="dxa"/>
-        <w:left w:w="108" w:type="dxa"/>
-        <w:bottom w:w="0" w:type="dxa"/>
-        <w:right w:w="108" w:type="dxa"/>
-      </w:tblCellMar>
-    </w:tblPr>
-    <w:tblStylePr w:type="firstRow">
-      <w:pPr>
-        <w:spacing w:before="0" w:after="0" w:line="240" w:lineRule="auto"/>
-      </w:pPr>
-      <w:rPr>
-        <w:b/>
-        <w:bCs/>
-        <w:color w:val="FFFFFF"/>
-      </w:rPr>
-      <w:tblPr/>
-      <w:tcPr>
-        <w:shd w:val="clear" w:color="auto" w:fill="9BBB59"/>
-      </w:tcPr>
-    </w:tblStylePr>
-    <w:tblStylePr w:type="lastRow">
-      <w:pPr>
-        <w:spacing w:before="0" w:after="0" w:line="240" w:lineRule="auto"/>
-      </w:pPr>
-      <w:rPr>
-        <w:b/>
-        <w:bCs/>
-      </w:rPr>
-      <w:tblPr/>
-      <w:tcPr>
-        <w:tcBorders>
-          <w:top w:val="double" w:sz="6" w:space="0" w:color="9BBB59"/>
-          <w:left w:val="single" w:sz="8" w:space="0" w:color="9BBB59"/>
-          <w:bottom w:val="single" w:sz="8" w:space="0" w:color="9BBB59"/>
-          <w:right w:val="single" w:sz="8" w:space="0" w:color="9BBB59"/>
-        </w:tcBorders>
-      </w:tcPr>
-    </w:tblStylePr>
-    <w:tblStylePr w:type="firstCol">
-      <w:rPr>
-        <w:b/>
-        <w:bCs/>
-      </w:rPr>
-    </w:tblStylePr>
-    <w:tblStylePr w:type="lastCol">
-      <w:rPr>
-        <w:b/>
-        <w:bCs/>
-      </w:rPr>
-    </w:tblStylePr>
-    <w:tblStylePr w:type="band1Vert">
-      <w:tblPr/>
-      <w:tcPr>
-        <w:tcBorders>
-          <w:top w:val="single" w:sz="8" w:space="0" w:color="9BBB59"/>
-          <w:left w:val="single" w:sz="8" w:space="0" w:color="9BBB59"/>
-          <w:bottom w:val="single" w:sz="8" w:space="0" w:color="9BBB59"/>
-          <w:right w:val="single" w:sz="8" w:space="0" w:color="9BBB59"/>
-        </w:tcBorders>
-      </w:tcPr>
-    </w:tblStylePr>
-    <w:tblStylePr w:type="band1Horz">
-      <w:tblPr/>
-      <w:tcPr>
-        <w:tcBorders>
-          <w:top w:val="single" w:sz="8" w:space="0" w:color="9BBB59"/>
-          <w:left w:val="single" w:sz="8" w:space="0" w:color="9BBB59"/>
-          <w:bottom w:val="single" w:sz="8" w:space="0" w:color="9BBB59"/>
-          <w:right w:val="single" w:sz="8" w:space="0" w:color="9BBB59"/>
-        </w:tcBorders>
-      </w:tcPr>
-    </w:tblStylePr>
-  </w:style>
-  <w:style w:type="character" w:styleId="nfasis">
-    <w:name w:val="Emphasis"/>
-    <w:basedOn w:val="Fuentedeprrafopredeter"/>
-    <w:uiPriority w:val="20"/>
-    <w:qFormat/>
-    <w:rsid w:val="00C92E36"/>
-    <w:rPr>
-      <w:i/>
-      <w:iCs/>
-    </w:rPr>
-  </w:style>
-  <w:style w:type="paragraph" w:styleId="Mapadeldocumento">
-    <w:name w:val="Document Map"/>
-    <w:basedOn w:val="Normal"/>
-    <w:link w:val="MapadeldocumentoCar"/>
-    <w:uiPriority w:val="99"/>
-    <w:semiHidden/>
-    <w:unhideWhenUsed/>
-    <w:rsid w:val="00E76B14"/>
-    <w:pPr>
-      <w:spacing w:before="0" w:line="240" w:lineRule="auto"/>
-    </w:pPr>
-    <w:rPr>
-      <w:rFonts w:ascii="Tahoma" w:hAnsi="Tahoma" w:cs="Tahoma"/>
-      <w:sz w:val="16"/>
-      <w:szCs w:val="16"/>
-    </w:rPr>
-  </w:style>
-  <w:style w:type="character" w:customStyle="1" w:styleId="MapadeldocumentoCar">
-    <w:name w:val="Mapa del documento Car"/>
-    <w:basedOn w:val="Fuentedeprrafopredeter"/>
-    <w:link w:val="Mapadeldocumento"/>
-    <w:uiPriority w:val="99"/>
-    <w:semiHidden/>
-    <w:rsid w:val="00E76B14"/>
-    <w:rPr>
-      <w:rFonts w:ascii="Tahoma" w:hAnsi="Tahoma" w:cs="Tahoma"/>
-      <w:sz w:val="16"/>
-      <w:szCs w:val="16"/>
-    </w:rPr>
-  </w:style>
-  <w:style w:type="character" w:customStyle="1" w:styleId="a">
-    <w:name w:val="a"/>
-    <w:basedOn w:val="Fuentedeprrafopredeter"/>
-    <w:rsid w:val="00E44448"/>
-  </w:style>
-  <w:style w:type="character" w:customStyle="1" w:styleId="l6">
-    <w:name w:val="l6"/>
-    <w:basedOn w:val="Fuentedeprrafopredeter"/>
-    <w:rsid w:val="00E44448"/>
-  </w:style>
-  <w:style w:type="character" w:customStyle="1" w:styleId="apple-converted-space">
-    <w:name w:val="apple-converted-space"/>
-    <w:basedOn w:val="Fuentedeprrafopredeter"/>
-    <w:rsid w:val="00E44448"/>
-  </w:style>
-  <w:style w:type="character" w:customStyle="1" w:styleId="l7">
-    <w:name w:val="l7"/>
-    <w:basedOn w:val="Fuentedeprrafopredeter"/>
-    <w:rsid w:val="00E44448"/>
-  </w:style>
-  <w:style w:type="character" w:customStyle="1" w:styleId="l8">
-    <w:name w:val="l8"/>
-    <w:basedOn w:val="Fuentedeprrafopredeter"/>
-    <w:rsid w:val="00E44448"/>
-  </w:style>
-  <w:style w:type="character" w:customStyle="1" w:styleId="l9">
-    <w:name w:val="l9"/>
-    <w:basedOn w:val="Fuentedeprrafopredeter"/>
-    <w:rsid w:val="00E44448"/>
-  </w:style>
-</w:styles>
-</file>
-
-<file path=word/stylesWithEffects.xml><?xml version="1.0" encoding="utf-8"?>
-<w:styles xmlns:wpc="http://schemas.microsoft.com/office/word/2010/wordprocessingCanvas" xmlns:mc="http://schemas.openxmlformats.org/markup-compatibility/2006" xmlns:o="urn:schemas-microsoft-com:office:office" xmlns:r="http://schemas.openxmlformats.org/officeDocument/2006/relationships" xmlns:m="http://schemas.openxmlformats.org/officeDocument/2006/math" xmlns:v="urn:schemas-microsoft-com:vml" xmlns:wp14="http://schemas.microsoft.com/office/word/2010/wordprocessingDrawing" xmlns:wp="http://schemas.openxmlformats.org/drawingml/2006/wordprocessingDrawing" xmlns:w10="urn:schemas-microsoft-com:office:word" xmlns:w="http://schemas.openxmlformats.org/wordprocessingml/2006/main" xmlns:w14="http://schemas.microsoft.com/office/word/2010/wordml" xmlns:wpg="http://schemas.microsoft.com/office/word/2010/wordprocessingGroup" xmlns:wpi="http://schemas.microsoft.com/office/word/2010/wordprocessingInk" xmlns:wne="http://schemas.microsoft.com/office/word/2006/wordml" xmlns:wps="http://schemas.microsoft.com/office/word/2010/wordprocessingShape" mc:Ignorable="w14 wp14">
-  <w:docDefaults>
-    <w:rPrDefault>
-      <w:rPr>
-        <w:rFonts w:ascii="Calibri" w:eastAsia="Calibri" w:hAnsi="Calibri" w:cs="Times New Roman"/>
-        <w:lang w:val="es-ES" w:eastAsia="es-ES" w:bidi="ar-SA"/>
-      </w:rPr>
-    </w:rPrDefault>
-    <w:pPrDefault/>
-  </w:docDefaults>
-  <w:latentStyles w:defLockedState="0" w:defUIPriority="99" w:defSemiHidden="1" w:defUnhideWhenUsed="1" w:defQFormat="0" w:count="267">
-    <w:lsdException w:name="Normal" w:semiHidden="0" w:uiPriority="0" w:unhideWhenUsed="0" w:qFormat="1"/>
-    <w:lsdException w:name="heading 1" w:semiHidden="0" w:uiPriority="0" w:unhideWhenUsed="0" w:qFormat="1"/>
-    <w:lsdException w:name="heading 2" w:uiPriority="0" w:qFormat="1"/>
-    <w:lsdException w:name="heading 3" w:uiPriority="9" w:qFormat="1"/>
-    <w:lsdException w:name="heading 4" w:uiPriority="9" w:qFormat="1"/>
-    <w:lsdException w:name="heading 5" w:uiPriority="9" w:qFormat="1"/>
-    <w:lsdException w:name="heading 6" w:uiPriority="9" w:qFormat="1"/>
-    <w:lsdException w:name="heading 7" w:uiPriority="9" w:qFormat="1"/>
-    <w:lsdException w:name="heading 8" w:uiPriority="9" w:qFormat="1"/>
-    <w:lsdException w:name="heading 9" w:uiPriority="9" w:qFormat="1"/>
-    <w:lsdException w:name="toc 1" w:uiPriority="39" w:qFormat="1"/>
-    <w:lsdException w:name="toc 2" w:uiPriority="39" w:qFormat="1"/>
-    <w:lsdException w:name="toc 3" w:uiPriority="39" w:qFormat="1"/>
-    <w:lsdException w:name="toc 4" w:uiPriority="39"/>
-    <w:lsdException w:name="toc 5" w:uiPriority="39"/>
-    <w:lsdException w:name="toc 6" w:uiPriority="39"/>
-    <w:lsdException w:name="toc 7" w:uiPriority="39"/>
-    <w:lsdException w:name="toc 8" w:uiPriority="39"/>
-    <w:lsdException w:name="toc 9" w:uiPriority="39"/>
-    <w:lsdException w:name="caption" w:uiPriority="35" w:qFormat="1"/>
-    <w:lsdException w:name="Title" w:semiHidden="0" w:uiPriority="10" w:unhideWhenUsed="0" w:qFormat="1"/>
-    <w:lsdException w:name="Default Paragraph Font" w:uiPriority="1"/>
-    <w:lsdException w:name="Body Text" w:uiPriority="0"/>
-    <w:lsdException w:name="Subtitle" w:semiHidden="0" w:uiPriority="11" w:unhideWhenUsed="0" w:qFormat="1"/>
-    <w:lsdException w:name="Strong" w:semiHidden="0" w:uiPriority="22" w:unhideWhenUsed="0" w:qFormat="1"/>
-    <w:lsdException w:name="Emphasis" w:semiHidden="0" w:uiPriority="20" w:unhideWhenUsed="0" w:qFormat="1"/>
-    <w:lsdException w:name="Table Grid" w:semiHidden="0" w:uiPriority="59" w:unhideWhenUsed="0"/>
-    <w:lsdException w:name="Placeholder Text" w:unhideWhenUsed="0"/>
-    <w:lsdException w:name="No Spacing" w:semiHidden="0" w:uiPriority="1" w:unhideWhenUsed="0" w:qFormat="1"/>
-    <w:lsdException w:name="Light Shading" w:semiHidden="0" w:uiPriority="60" w:unhideWhenUsed="0"/>
-    <w:lsdException w:name="Light List" w:semiHidden="0" w:uiPriority="61" w:unhideWhenUsed="0"/>
-    <w:lsdException w:name="Light Grid" w:semiHidden="0" w:uiPriority="62" w:unhideWhenUsed="0"/>
-    <w:lsdException w:name="Medium Shading 1" w:semiHidden="0" w:uiPriority="63" w:unhideWhenUsed="0"/>
-    <w:lsdException w:name="Medium Shading 2" w:semiHidden="0" w:uiPriority="64" w:unhideWhenUsed="0"/>
-    <w:lsdException w:name="Medium List 1" w:semiHidden="0" w:uiPriority="65" w:unhideWhenUsed="0"/>
-    <w:lsdException w:name="Medium List 2" w:semiHidden="0" w:uiPriority="66" w:unhideWhenUsed="0"/>
-    <w:lsdException w:name="Medium Grid 1" w:semiHidden="0" w:uiPriority="67" w:unhideWhenUsed="0"/>
-    <w:lsdException w:name="Medium Grid 2" w:semiHidden="0" w:uiPriority="68" w:unhideWhenUsed="0"/>
-    <w:lsdException w:name="Medium Grid 3" w:semiHidden="0" w:uiPriority="69" w:unhideWhenUsed="0"/>
-    <w:lsdException w:name="Dark List" w:semiHidden="0" w:uiPriority="70" w:unhideWhenUsed="0"/>
-    <w:lsdException w:name="Colorful Shading" w:semiHidden="0" w:uiPriority="71" w:unhideWhenUsed="0"/>
-    <w:lsdException w:name="Colorful List" w:semiHidden="0" w:uiPriority="72" w:unhideWhenUsed="0"/>
-    <w:lsdException w:name="Colorful Grid" w:semiHidden="0" w:uiPriority="73" w:unhideWhenUsed="0"/>
-    <w:lsdException w:name="Light Shading Accent 1" w:semiHidden="0" w:uiPriority="60" w:unhideWhenUsed="0"/>
-    <w:lsdException w:name="Light List Accent 1" w:semiHidden="0" w:uiPriority="61" w:unhideWhenUsed="0"/>
-    <w:lsdException w:name="Light Grid Accent 1" w:semiHidden="0" w:uiPriority="62" w:unhideWhenUsed="0"/>
-    <w:lsdException w:name="Medium Shading 1 Accent 1" w:semiHidden="0" w:uiPriority="63" w:unhideWhenUsed="0"/>
-    <w:lsdException w:name="Medium Shading 2 Accent 1" w:semiHidden="0" w:uiPriority="64" w:unhideWhenUsed="0"/>
-    <w:lsdException w:name="Medium List 1 Accent 1" w:semiHidden="0" w:uiPriority="65" w:unhideWhenUsed="0"/>
-    <w:lsdException w:name="Revision" w:unhideWhenUsed="0"/>
-    <w:lsdException w:name="List Paragraph" w:semiHidden="0" w:uiPriority="34" w:unhideWhenUsed="0" w:qFormat="1"/>
-    <w:lsdException w:name="Quote" w:semiHidden="0" w:uiPriority="29" w:unhideWhenUsed="0" w:qFormat="1"/>
-    <w:lsdException w:name="Intense Quote" w:semiHidden="0" w:uiPriority="30" w:unhideWhenUsed="0" w:qFormat="1"/>
-    <w:lsdException w:name="Medium List 2 Accent 1" w:semiHidden="0" w:uiPriority="66" w:unhideWhenUsed="0"/>
-    <w:lsdException w:name="Medium Grid 1 Accent 1" w:semiHidden="0" w:uiPriority="67" w:unhideWhenUsed="0"/>
-    <w:lsdException w:name="Medium Grid 2 Accent 1" w:semiHidden="0" w:uiPriority="68" w:unhideWhenUsed="0"/>
-    <w:lsdException w:name="Medium Grid 3 Accent 1" w:semiHidden="0" w:uiPriority="69" w:unhideWhenUsed="0"/>
-    <w:lsdException w:name="Dark List Accent 1" w:semiHidden="0" w:uiPriority="70" w:unhideWhenUsed="0"/>
-    <w:lsdException w:name="Colorful Shading Accent 1" w:semiHidden="0" w:uiPriority="71" w:unhideWhenUsed="0"/>
-    <w:lsdException w:name="Colorful List Accent 1" w:semiHidden="0" w:uiPriority="72" w:unhideWhenUsed="0"/>
-    <w:lsdException w:name="Colorful Grid Accent 1" w:semiHidden="0" w:uiPriority="73" w:unhideWhenUsed="0"/>
-    <w:lsdException w:name="Light Shading Accent 2" w:semiHidden="0" w:uiPriority="60" w:unhideWhenUsed="0"/>
-    <w:lsdException w:name="Light List Accent 2" w:semiHidden="0" w:uiPriority="61" w:unhideWhenUsed="0"/>
-    <w:lsdException w:name="Light Grid Accent 2" w:semiHidden="0" w:uiPriority="62" w:unhideWhenUsed="0"/>
-    <w:lsdException w:name="Medium Shading 1 Accent 2" w:semiHidden="0" w:uiPriority="63" w:unhideWhenUsed="0"/>
-    <w:lsdException w:name="Medium Shading 2 Accent 2" w:semiHidden="0" w:uiPriority="64" w:unhideWhenUsed="0"/>
-    <w:lsdException w:name="Medium List 1 Accent 2" w:semiHidden="0" w:uiPriority="65" w:unhideWhenUsed="0"/>
-    <w:lsdException w:name="Medium List 2 Accent 2" w:semiHidden="0" w:uiPriority="66" w:unhideWhenUsed="0"/>
-    <w:lsdException w:name="Medium Grid 1 Accent 2" w:semiHidden="0" w:uiPriority="67" w:unhideWhenUsed="0"/>
-    <w:lsdException w:name="Medium Grid 2 Accent 2" w:semiHidden="0" w:uiPriority="68" w:unhideWhenUsed="0"/>
-    <w:lsdException w:name="Medium Grid 3 Accent 2" w:semiHidden="0" w:uiPriority="69" w:unhideWhenUsed="0"/>
-    <w:lsdException w:name="Dark List Accent 2" w:semiHidden="0" w:uiPriority="70" w:unhideWhenUsed="0"/>
-    <w:lsdException w:name="Colorful Shading Accent 2" w:semiHidden="0" w:uiPriority="71" w:unhideWhenUsed="0"/>
-    <w:lsdException w:name="Colorful List Accent 2" w:semiHidden="0" w:uiPriority="72" w:unhideWhenUsed="0"/>
-    <w:lsdException w:name="Colorful Grid Accent 2" w:semiHidden="0" w:uiPriority="73" w:unhideWhenUsed="0"/>
-    <w:lsdException w:name="Light Shading Accent 3" w:semiHidden="0" w:uiPriority="60" w:unhideWhenUsed="0"/>
-    <w:lsdException w:name="Light List Accent 3" w:semiHidden="0" w:uiPriority="61" w:unhideWhenUsed="0"/>
-    <w:lsdException w:name="Light Grid Accent 3" w:semiHidden="0" w:uiPriority="62" w:unhideWhenUsed="0"/>
-    <w:lsdException w:name="Medium Shading 1 Accent 3" w:semiHidden="0" w:uiPriority="63" w:unhideWhenUsed="0"/>
-    <w:lsdException w:name="Medium Shading 2 Accent 3" w:semiHidden="0" w:uiPriority="64" w:unhideWhenUsed="0"/>
-    <w:lsdException w:name="Medium List 1 Accent 3" w:semiHidden="0" w:uiPriority="65" w:unhideWhenUsed="0"/>
-    <w:lsdException w:name="Medium List 2 Accent 3" w:semiHidden="0" w:uiPriority="66" w:unhideWhenUsed="0"/>
-    <w:lsdException w:name="Medium Grid 1 Accent 3" w:semiHidden="0" w:uiPriority="67" w:unhideWhenUsed="0"/>
-    <w:lsdException w:name="Medium Grid 2 Accent 3" w:semiHidden="0" w:uiPriority="68" w:unhideWhenUsed="0"/>
-    <w:lsdException w:name="Medium Grid 3 Accent 3" w:semiHidden="0" w:uiPriority="69" w:unhideWhenUsed="0"/>
-    <w:lsdException w:name="Dark List Accent 3" w:semiHidden="0" w:uiPriority="70" w:unhideWhenUsed="0"/>
-    <w:lsdException w:name="Colorful Shading Accent 3" w:semiHidden="0" w:uiPriority="71" w:unhideWhenUsed="0"/>
-    <w:lsdException w:name="Colorful List Accent 3" w:semiHidden="0" w:uiPriority="72" w:unhideWhenUsed="0"/>
-    <w:lsdException w:name="Colorful Grid Accent 3" w:semiHidden="0" w:uiPriority="73" w:unhideWhenUsed="0"/>
-    <w:lsdException w:name="Light Shading Accent 4" w:semiHidden="0" w:uiPriority="60" w:unhideWhenUsed="0"/>
-    <w:lsdException w:name="Light List Accent 4" w:semiHidden="0" w:uiPriority="61" w:unhideWhenUsed="0"/>
-    <w:lsdException w:name="Light Grid Accent 4" w:semiHidden="0" w:uiPriority="62" w:unhideWhenUsed="0"/>
-    <w:lsdException w:name="Medium Shading 1 Accent 4" w:semiHidden="0" w:uiPriority="63" w:unhideWhenUsed="0"/>
-    <w:lsdException w:name="Medium Shading 2 Accent 4" w:semiHidden="0" w:uiPriority="64" w:unhideWhenUsed="0"/>
-    <w:lsdException w:name="Medium List 1 Accent 4" w:semiHidden="0" w:uiPriority="65" w:unhideWhenUsed="0"/>
-    <w:lsdException w:name="Medium List 2 Accent 4" w:semiHidden="0" w:uiPriority="66" w:unhideWhenUsed="0"/>
-    <w:lsdException w:name="Medium Grid 1 Accent 4" w:semiHidden="0" w:uiPriority="67" w:unhideWhenUsed="0"/>
-    <w:lsdException w:name="Medium Grid 2 Accent 4" w:semiHidden="0" w:uiPriority="68" w:unhideWhenUsed="0"/>
-    <w:lsdException w:name="Medium Grid 3 Accent 4" w:semiHidden="0" w:uiPriority="69" w:unhideWhenUsed="0"/>
-    <w:lsdException w:name="Dark List Accent 4" w:semiHidden="0" w:uiPriority="70" w:unhideWhenUsed="0"/>
-    <w:lsdException w:name="Colorful Shading Accent 4" w:semiHidden="0" w:uiPriority="71" w:unhideWhenUsed="0"/>
-    <w:lsdException w:name="Colorful List Accent 4" w:semiHidden="0" w:uiPriority="72" w:unhideWhenUsed="0"/>
-    <w:lsdException w:name="Colorful Grid Accent 4" w:semiHidden="0" w:uiPriority="73" w:unhideWhenUsed="0"/>
-    <w:lsdException w:name="Light Shading Accent 5" w:semiHidden="0" w:uiPriority="60" w:unhideWhenUsed="0"/>
-    <w:lsdException w:name="Light List Accent 5" w:semiHidden="0" w:uiPriority="61" w:unhideWhenUsed="0"/>
-    <w:lsdException w:name="Light Grid Accent 5" w:semiHidden="0" w:uiPriority="62" w:unhideWhenUsed="0"/>
-    <w:lsdException w:name="Medium Shading 1 Accent 5" w:semiHidden="0" w:uiPriority="63" w:unhideWhenUsed="0"/>
-    <w:lsdException w:name="Medium Shading 2 Accent 5" w:semiHidden="0" w:uiPriority="64" w:unhideWhenUsed="0"/>
-    <w:lsdException w:name="Medium List 1 Accent 5" w:semiHidden="0" w:uiPriority="65" w:unhideWhenUsed="0"/>
-    <w:lsdException w:name="Medium List 2 Accent 5" w:semiHidden="0" w:uiPriority="66" w:unhideWhenUsed="0"/>
-    <w:lsdException w:name="Medium Grid 1 Accent 5" w:semiHidden="0" w:uiPriority="67" w:unhideWhenUsed="0"/>
-    <w:lsdException w:name="Medium Grid 2 Accent 5" w:semiHidden="0" w:uiPriority="68" w:unhideWhenUsed="0"/>
-    <w:lsdException w:name="Medium Grid 3 Accent 5" w:semiHidden="0" w:uiPriority="69" w:unhideWhenUsed="0"/>
-    <w:lsdException w:name="Dark List Accent 5" w:semiHidden="0" w:uiPriority="70" w:unhideWhenUsed="0"/>
-    <w:lsdException w:name="Colorful Shading Accent 5" w:semiHidden="0" w:uiPriority="71" w:unhideWhenUsed="0"/>
-    <w:lsdException w:name="Colorful List Accent 5" w:semiHidden="0" w:uiPriority="72" w:unhideWhenUsed="0"/>
-    <w:lsdException w:name="Colorful Grid Accent 5" w:semiHidden="0" w:uiPriority="73" w:unhideWhenUsed="0"/>
-    <w:lsdException w:name="Light Shading Accent 6" w:semiHidden="0" w:uiPriority="60" w:unhideWhenUsed="0"/>
-    <w:lsdException w:name="Light List Accent 6" w:semiHidden="0" w:uiPriority="61" w:unhideWhenUsed="0"/>
-    <w:lsdException w:name="Light Grid Accent 6" w:semiHidden="0" w:uiPriority="62" w:unhideWhenUsed="0"/>
-    <w:lsdException w:name="Medium Shading 1 Accent 6" w:semiHidden="0" w:uiPriority="63" w:unhideWhenUsed="0"/>
-    <w:lsdException w:name="Medium Shading 2 Accent 6" w:semiHidden="0" w:uiPriority="64" w:unhideWhenUsed="0"/>
-    <w:lsdException w:name="Medium List 1 Accent 6" w:semiHidden="0" w:uiPriority="65" w:unhideWhenUsed="0"/>
-    <w:lsdException w:name="Medium List 2 Accent 6" w:semiHidden="0" w:uiPriority="66" w:unhideWhenUsed="0"/>
-    <w:lsdException w:name="Medium Grid 1 Accent 6" w:semiHidden="0" w:uiPriority="67" w:unhideWhenUsed="0"/>
-    <w:lsdException w:name="Medium Grid 2 Accent 6" w:semiHidden="0" w:uiPriority="68" w:unhideWhenUsed="0"/>
-    <w:lsdException w:name="Medium Grid 3 Accent 6" w:semiHidden="0" w:uiPriority="69" w:unhideWhenUsed="0"/>
-    <w:lsdException w:name="Dark List Accent 6" w:semiHidden="0" w:uiPriority="70" w:unhideWhenUsed="0"/>
-    <w:lsdException w:name="Colorful Shading Accent 6" w:semiHidden="0" w:uiPriority="71" w:unhideWhenUsed="0"/>
-    <w:lsdException w:name="Colorful List Accent 6" w:semiHidden="0" w:uiPriority="72" w:unhideWhenUsed="0"/>
-    <w:lsdException w:name="Colorful Grid Accent 6" w:semiHidden="0" w:uiPriority="73" w:unhideWhenUsed="0"/>
-    <w:lsdException w:name="Subtle Emphasis" w:semiHidden="0" w:uiPriority="19" w:unhideWhenUsed="0" w:qFormat="1"/>
-    <w:lsdException w:name="Intense Emphasis" w:semiHidden="0" w:uiPriority="21" w:unhideWhenUsed="0" w:qFormat="1"/>
-    <w:lsdException w:name="Subtle Reference" w:semiHidden="0" w:uiPriority="31" w:unhideWhenUsed="0" w:qFormat="1"/>
-    <w:lsdException w:name="Intense Reference" w:semiHidden="0" w:uiPriority="32" w:unhideWhenUsed="0" w:qFormat="1"/>
-    <w:lsdException w:name="Book Title" w:semiHidden="0" w:uiPriority="33" w:unhideWhenUsed="0" w:qFormat="1"/>
-    <w:lsdException w:name="Bibliography" w:uiPriority="37"/>
-    <w:lsdException w:name="TOC Heading" w:uiPriority="39" w:qFormat="1"/>
-  </w:latentStyles>
-  <w:style w:type="paragraph" w:default="1" w:styleId="Normal">
-    <w:name w:val="Normal"/>
-    <w:qFormat/>
-    <w:rsid w:val="00A0436A"/>
-    <w:pPr>
-      <w:spacing w:before="200" w:line="276" w:lineRule="auto"/>
-      <w:ind w:left="357" w:hanging="357"/>
-    </w:pPr>
-    <w:rPr>
-      <w:sz w:val="22"/>
-      <w:szCs w:val="22"/>
-      <w:lang w:eastAsia="en-US"/>
-    </w:rPr>
-  </w:style>
-  <w:style w:type="paragraph" w:styleId="Ttulo1">
-    <w:name w:val="heading 1"/>
-    <w:basedOn w:val="Normal"/>
-    <w:next w:val="Normal"/>
-    <w:link w:val="Ttulo1Car"/>
-    <w:qFormat/>
-    <w:rsid w:val="007F38C0"/>
-    <w:pPr>
-      <w:keepNext/>
-      <w:keepLines/>
-      <w:spacing w:before="480"/>
-      <w:outlineLvl w:val="0"/>
-    </w:pPr>
-    <w:rPr>
-      <w:rFonts w:ascii="Cambria" w:eastAsia="Times New Roman" w:hAnsi="Cambria"/>
-      <w:b/>
-      <w:bCs/>
-      <w:color w:val="365F91"/>
-      <w:sz w:val="28"/>
-      <w:szCs w:val="28"/>
-    </w:rPr>
-  </w:style>
-  <w:style w:type="paragraph" w:styleId="Ttulo2">
-    <w:name w:val="heading 2"/>
-    <w:basedOn w:val="Normal"/>
-    <w:next w:val="Normal"/>
-    <w:link w:val="Ttulo2Car"/>
-    <w:unhideWhenUsed/>
-    <w:qFormat/>
-    <w:rsid w:val="00A670E3"/>
-    <w:pPr>
-      <w:keepNext/>
-      <w:keepLines/>
-      <w:outlineLvl w:val="1"/>
-    </w:pPr>
-    <w:rPr>
-      <w:rFonts w:ascii="Cambria" w:eastAsia="Times New Roman" w:hAnsi="Cambria"/>
-      <w:b/>
-      <w:bCs/>
-      <w:color w:val="4F81BD"/>
-      <w:sz w:val="26"/>
-      <w:szCs w:val="26"/>
-    </w:rPr>
-  </w:style>
-  <w:style w:type="paragraph" w:styleId="Ttulo3">
-    <w:name w:val="heading 3"/>
-    <w:basedOn w:val="Normal"/>
-    <w:next w:val="Normal"/>
-    <w:link w:val="Ttulo3Car"/>
-    <w:uiPriority w:val="9"/>
-    <w:unhideWhenUsed/>
-    <w:qFormat/>
-    <w:rsid w:val="007F38C0"/>
-    <w:pPr>
-      <w:keepNext/>
-      <w:keepLines/>
-      <w:outlineLvl w:val="2"/>
-    </w:pPr>
-    <w:rPr>
-      <w:rFonts w:ascii="Cambria" w:eastAsia="Times New Roman" w:hAnsi="Cambria"/>
-      <w:b/>
-      <w:bCs/>
-      <w:color w:val="4F81BD"/>
-    </w:rPr>
-  </w:style>
-  <w:style w:type="paragraph" w:styleId="Ttulo4">
-    <w:name w:val="heading 4"/>
-    <w:basedOn w:val="Normal"/>
-    <w:next w:val="Normal"/>
-    <w:link w:val="Ttulo4Car"/>
-    <w:uiPriority w:val="9"/>
-    <w:unhideWhenUsed/>
-    <w:qFormat/>
-    <w:rsid w:val="005F60BA"/>
-    <w:pPr>
-      <w:keepNext/>
-      <w:keepLines/>
-      <w:outlineLvl w:val="3"/>
-    </w:pPr>
-    <w:rPr>
-      <w:rFonts w:ascii="Cambria" w:eastAsia="Times New Roman" w:hAnsi="Cambria"/>
-      <w:b/>
-      <w:bCs/>
-      <w:i/>
-      <w:iCs/>
-      <w:color w:val="4F81BD"/>
-    </w:rPr>
-  </w:style>
-  <w:style w:type="character" w:default="1" w:styleId="Fuentedeprrafopredeter">
-    <w:name w:val="Default Paragraph Font"/>
-    <w:uiPriority w:val="1"/>
-    <w:semiHidden/>
-    <w:unhideWhenUsed/>
-  </w:style>
-  <w:style w:type="table" w:default="1" w:styleId="Tablanormal">
-    <w:name w:val="Normal Table"/>
-    <w:uiPriority w:val="99"/>
-    <w:semiHidden/>
-    <w:unhideWhenUsed/>
-    <w:tblPr>
-      <w:tblInd w:w="0" w:type="dxa"/>
-      <w:tblCellMar>
-        <w:top w:w="0" w:type="dxa"/>
-        <w:left w:w="108" w:type="dxa"/>
-        <w:bottom w:w="0" w:type="dxa"/>
-        <w:right w:w="108" w:type="dxa"/>
-      </w:tblCellMar>
-    </w:tblPr>
-  </w:style>
-  <w:style w:type="numbering" w:default="1" w:styleId="Sinlista">
-    <w:name w:val="No List"/>
-    <w:uiPriority w:val="99"/>
-    <w:semiHidden/>
-    <w:unhideWhenUsed/>
-  </w:style>
-  <w:style w:type="paragraph" w:customStyle="1" w:styleId="PSI-Comentario">
-    <w:name w:val="PSI - Comentario"/>
-    <w:basedOn w:val="Normal"/>
-    <w:autoRedefine/>
-    <w:qFormat/>
-    <w:rsid w:val="00886029"/>
-    <w:pPr>
-      <w:tabs>
-        <w:tab w:val="left" w:pos="0"/>
-      </w:tabs>
-      <w:ind w:left="0" w:firstLine="0"/>
-      <w:jc w:val="both"/>
-    </w:pPr>
-    <w:rPr>
-      <w:i/>
-      <w:color w:val="548DD4"/>
-      <w:lang w:val="es-AR"/>
-    </w:rPr>
-  </w:style>
-  <w:style w:type="paragraph" w:customStyle="1" w:styleId="PSI-ComentarioenTabla">
-    <w:name w:val="PSI - Comentario en Tabla"/>
-    <w:basedOn w:val="PSI-Comentario"/>
-    <w:autoRedefine/>
-    <w:qFormat/>
-    <w:rsid w:val="008B3B0F"/>
-  </w:style>
-  <w:style w:type="paragraph" w:customStyle="1" w:styleId="PSI-DescripcindelDocumentos">
-    <w:name w:val="PSI - Descripción del Documentos"/>
-    <w:basedOn w:val="Normal"/>
-    <w:autoRedefine/>
-    <w:qFormat/>
-    <w:rsid w:val="007C16D7"/>
-    <w:pPr>
-      <w:shd w:val="clear" w:color="auto" w:fill="FFFFFF"/>
-      <w:ind w:left="0" w:firstLine="0"/>
-      <w:jc w:val="both"/>
-    </w:pPr>
-    <w:rPr>
-      <w:i/>
-      <w:color w:val="548DD4"/>
-      <w:szCs w:val="21"/>
-      <w:lang w:val="es-AR"/>
-    </w:rPr>
-  </w:style>
-  <w:style w:type="character" w:customStyle="1" w:styleId="Ttulo2Car">
-    <w:name w:val="Título 2 Car"/>
-    <w:basedOn w:val="Fuentedeprrafopredeter"/>
-    <w:link w:val="Ttulo2"/>
-    <w:uiPriority w:val="9"/>
-    <w:rsid w:val="00A670E3"/>
-    <w:rPr>
-      <w:rFonts w:ascii="Cambria" w:eastAsia="Times New Roman" w:hAnsi="Cambria" w:cs="Times New Roman"/>
-      <w:b/>
-      <w:bCs/>
-      <w:color w:val="4F81BD"/>
-      <w:sz w:val="26"/>
-      <w:szCs w:val="26"/>
-    </w:rPr>
-  </w:style>
-  <w:style w:type="paragraph" w:customStyle="1" w:styleId="PSI-Ttulo1">
-    <w:name w:val="PSI - Título 1"/>
-    <w:basedOn w:val="Ttulo1"/>
-    <w:autoRedefine/>
-    <w:qFormat/>
-    <w:rsid w:val="008B3B0F"/>
-    <w:pPr>
-      <w:keepLines w:val="0"/>
-      <w:widowControl w:val="0"/>
-      <w:tabs>
-        <w:tab w:val="left" w:pos="0"/>
-      </w:tabs>
-      <w:suppressAutoHyphens/>
-      <w:spacing w:before="120" w:after="60" w:line="240" w:lineRule="atLeast"/>
-      <w:ind w:left="0" w:firstLine="0"/>
-    </w:pPr>
-    <w:rPr>
-      <w:lang w:val="es-AR"/>
-    </w:rPr>
-  </w:style>
-  <w:style w:type="paragraph" w:customStyle="1" w:styleId="PSI-ComentarioVieta">
-    <w:name w:val="PSI - Comentario + Viñeta"/>
-    <w:basedOn w:val="PSI-Comentario"/>
-    <w:autoRedefine/>
-    <w:qFormat/>
-    <w:rsid w:val="008B3B0F"/>
-    <w:pPr>
-      <w:numPr>
-        <w:numId w:val="1"/>
-      </w:numPr>
-      <w:spacing w:before="0" w:line="360" w:lineRule="auto"/>
-    </w:pPr>
-  </w:style>
-  <w:style w:type="paragraph" w:customStyle="1" w:styleId="PSI-Ttulo2">
-    <w:name w:val="PSI - Título 2"/>
-    <w:basedOn w:val="Ttulo2"/>
-    <w:qFormat/>
-    <w:rsid w:val="008B3B0F"/>
-    <w:rPr>
-      <w:lang w:val="es-AR"/>
-    </w:rPr>
-  </w:style>
-  <w:style w:type="paragraph" w:styleId="TDC4">
-    <w:name w:val="toc 4"/>
-    <w:basedOn w:val="Normal"/>
-    <w:next w:val="Normal"/>
-    <w:autoRedefine/>
-    <w:uiPriority w:val="39"/>
-    <w:unhideWhenUsed/>
-    <w:rsid w:val="000F79DF"/>
-    <w:pPr>
-      <w:spacing w:before="0"/>
-      <w:ind w:left="660"/>
-    </w:pPr>
-    <w:rPr>
-      <w:sz w:val="20"/>
-      <w:szCs w:val="20"/>
-    </w:rPr>
-  </w:style>
-  <w:style w:type="paragraph" w:styleId="TDC5">
-    <w:name w:val="toc 5"/>
-    <w:basedOn w:val="Normal"/>
-    <w:next w:val="Normal"/>
-    <w:autoRedefine/>
-    <w:uiPriority w:val="39"/>
-    <w:unhideWhenUsed/>
-    <w:rsid w:val="000F79DF"/>
-    <w:pPr>
-      <w:spacing w:before="0"/>
-      <w:ind w:left="880"/>
-    </w:pPr>
-    <w:rPr>
-      <w:sz w:val="20"/>
-      <w:szCs w:val="20"/>
-    </w:rPr>
-  </w:style>
-  <w:style w:type="paragraph" w:styleId="TDC6">
-    <w:name w:val="toc 6"/>
-    <w:basedOn w:val="Normal"/>
-    <w:next w:val="Normal"/>
-    <w:autoRedefine/>
-    <w:uiPriority w:val="39"/>
-    <w:unhideWhenUsed/>
-    <w:rsid w:val="000F79DF"/>
-    <w:pPr>
-      <w:spacing w:before="0"/>
-      <w:ind w:left="1100"/>
-    </w:pPr>
-    <w:rPr>
-      <w:sz w:val="20"/>
-      <w:szCs w:val="20"/>
-    </w:rPr>
-  </w:style>
-  <w:style w:type="paragraph" w:styleId="TDC7">
-    <w:name w:val="toc 7"/>
-    <w:basedOn w:val="Normal"/>
-    <w:next w:val="Normal"/>
-    <w:autoRedefine/>
-    <w:uiPriority w:val="39"/>
-    <w:unhideWhenUsed/>
-    <w:rsid w:val="000F79DF"/>
-    <w:pPr>
-      <w:spacing w:before="0"/>
-      <w:ind w:left="1320"/>
-    </w:pPr>
-    <w:rPr>
-      <w:sz w:val="20"/>
-      <w:szCs w:val="20"/>
-    </w:rPr>
-  </w:style>
-  <w:style w:type="paragraph" w:styleId="Encabezado">
-    <w:name w:val="header"/>
-    <w:basedOn w:val="Normal"/>
-    <w:link w:val="EncabezadoCar"/>
-    <w:uiPriority w:val="99"/>
-    <w:unhideWhenUsed/>
-    <w:rsid w:val="00C94FBE"/>
-    <w:pPr>
-      <w:tabs>
-        <w:tab w:val="center" w:pos="4252"/>
-        <w:tab w:val="right" w:pos="8504"/>
-      </w:tabs>
-      <w:spacing w:before="0" w:line="240" w:lineRule="auto"/>
-    </w:pPr>
-  </w:style>
-  <w:style w:type="character" w:customStyle="1" w:styleId="EncabezadoCar">
-    <w:name w:val="Encabezado Car"/>
-    <w:basedOn w:val="Fuentedeprrafopredeter"/>
-    <w:link w:val="Encabezado"/>
-    <w:uiPriority w:val="99"/>
-    <w:rsid w:val="00C94FBE"/>
-  </w:style>
-  <w:style w:type="paragraph" w:styleId="Piedepgina">
-    <w:name w:val="footer"/>
-    <w:basedOn w:val="Normal"/>
-    <w:link w:val="PiedepginaCar"/>
-    <w:uiPriority w:val="99"/>
-    <w:unhideWhenUsed/>
-    <w:rsid w:val="00C94FBE"/>
-    <w:pPr>
-      <w:tabs>
-        <w:tab w:val="center" w:pos="4252"/>
-        <w:tab w:val="right" w:pos="8504"/>
-      </w:tabs>
-      <w:spacing w:before="0" w:line="240" w:lineRule="auto"/>
-    </w:pPr>
-  </w:style>
-  <w:style w:type="character" w:customStyle="1" w:styleId="PiedepginaCar">
-    <w:name w:val="Pie de página Car"/>
-    <w:basedOn w:val="Fuentedeprrafopredeter"/>
-    <w:link w:val="Piedepgina"/>
-    <w:uiPriority w:val="99"/>
-    <w:rsid w:val="00C94FBE"/>
-  </w:style>
-  <w:style w:type="paragraph" w:customStyle="1" w:styleId="14B321CC4E794F07AD0E6FF1AA38FC7C">
-    <w:name w:val="14B321CC4E794F07AD0E6FF1AA38FC7C"/>
-    <w:rsid w:val="00C94FBE"/>
-    <w:pPr>
-      <w:spacing w:after="200" w:line="276" w:lineRule="auto"/>
-    </w:pPr>
-    <w:rPr>
-      <w:rFonts w:eastAsia="Times New Roman"/>
-      <w:sz w:val="22"/>
-      <w:szCs w:val="22"/>
-      <w:lang w:val="en-US" w:eastAsia="en-US"/>
-    </w:rPr>
-  </w:style>
-  <w:style w:type="paragraph" w:styleId="Textodeglobo">
-    <w:name w:val="Balloon Text"/>
-    <w:basedOn w:val="Normal"/>
-    <w:link w:val="TextodegloboCar"/>
-    <w:uiPriority w:val="99"/>
-    <w:semiHidden/>
-    <w:unhideWhenUsed/>
-    <w:rsid w:val="00C94FBE"/>
-    <w:pPr>
-      <w:spacing w:before="0" w:line="240" w:lineRule="auto"/>
-    </w:pPr>
-    <w:rPr>
-      <w:rFonts w:ascii="Tahoma" w:hAnsi="Tahoma" w:cs="Tahoma"/>
-      <w:sz w:val="16"/>
-      <w:szCs w:val="16"/>
-    </w:rPr>
-  </w:style>
-  <w:style w:type="character" w:customStyle="1" w:styleId="TextodegloboCar">
-    <w:name w:val="Texto de globo Car"/>
-    <w:basedOn w:val="Fuentedeprrafopredeter"/>
-    <w:link w:val="Textodeglobo"/>
-    <w:uiPriority w:val="99"/>
-    <w:semiHidden/>
-    <w:rsid w:val="00C94FBE"/>
-    <w:rPr>
-      <w:rFonts w:ascii="Tahoma" w:hAnsi="Tahoma" w:cs="Tahoma"/>
-      <w:sz w:val="16"/>
-      <w:szCs w:val="16"/>
-    </w:rPr>
-  </w:style>
-  <w:style w:type="paragraph" w:styleId="Sinespaciado">
-    <w:name w:val="No Spacing"/>
-    <w:link w:val="SinespaciadoCar"/>
-    <w:uiPriority w:val="1"/>
-    <w:qFormat/>
-    <w:rsid w:val="00C94FBE"/>
-    <w:rPr>
-      <w:rFonts w:eastAsia="Times New Roman"/>
-      <w:sz w:val="22"/>
-      <w:szCs w:val="22"/>
-      <w:lang w:eastAsia="en-US"/>
-    </w:rPr>
-  </w:style>
-  <w:style w:type="character" w:customStyle="1" w:styleId="SinespaciadoCar">
-    <w:name w:val="Sin espaciado Car"/>
-    <w:basedOn w:val="Fuentedeprrafopredeter"/>
-    <w:link w:val="Sinespaciado"/>
-    <w:uiPriority w:val="1"/>
-    <w:rsid w:val="00C94FBE"/>
-    <w:rPr>
-      <w:rFonts w:eastAsia="Times New Roman"/>
-      <w:sz w:val="22"/>
-      <w:szCs w:val="22"/>
-      <w:lang w:val="es-ES" w:eastAsia="en-US" w:bidi="ar-SA"/>
-    </w:rPr>
-  </w:style>
-  <w:style w:type="character" w:customStyle="1" w:styleId="Ttulo1Car">
-    <w:name w:val="Título 1 Car"/>
-    <w:basedOn w:val="Fuentedeprrafopredeter"/>
-    <w:link w:val="Ttulo1"/>
-    <w:uiPriority w:val="9"/>
-    <w:rsid w:val="007F38C0"/>
-    <w:rPr>
-      <w:rFonts w:ascii="Cambria" w:eastAsia="Times New Roman" w:hAnsi="Cambria" w:cs="Times New Roman"/>
-      <w:b/>
-      <w:bCs/>
-      <w:color w:val="365F91"/>
-      <w:sz w:val="28"/>
-      <w:szCs w:val="28"/>
-    </w:rPr>
-  </w:style>
-  <w:style w:type="character" w:customStyle="1" w:styleId="Ttulo3Car">
-    <w:name w:val="Título 3 Car"/>
-    <w:basedOn w:val="Fuentedeprrafopredeter"/>
-    <w:link w:val="Ttulo3"/>
-    <w:uiPriority w:val="9"/>
-    <w:rsid w:val="007F38C0"/>
-    <w:rPr>
-      <w:rFonts w:ascii="Cambria" w:eastAsia="Times New Roman" w:hAnsi="Cambria" w:cs="Times New Roman"/>
-      <w:b/>
-      <w:bCs/>
-      <w:color w:val="4F81BD"/>
-    </w:rPr>
-  </w:style>
-  <w:style w:type="paragraph" w:styleId="TDC1">
-    <w:name w:val="toc 1"/>
-    <w:basedOn w:val="Normal"/>
-    <w:next w:val="Normal"/>
-    <w:autoRedefine/>
-    <w:uiPriority w:val="39"/>
-    <w:unhideWhenUsed/>
-    <w:qFormat/>
-    <w:rsid w:val="00EE3A12"/>
-    <w:pPr>
-      <w:tabs>
-        <w:tab w:val="right" w:leader="dot" w:pos="8505"/>
-      </w:tabs>
-      <w:spacing w:before="240" w:after="120"/>
-      <w:ind w:left="0"/>
-    </w:pPr>
-    <w:rPr>
-      <w:b/>
-      <w:bCs/>
-      <w:sz w:val="20"/>
-      <w:szCs w:val="20"/>
-    </w:rPr>
-  </w:style>
-  <w:style w:type="paragraph" w:styleId="TDC2">
-    <w:name w:val="toc 2"/>
-    <w:basedOn w:val="Normal"/>
-    <w:next w:val="Normal"/>
-    <w:autoRedefine/>
-    <w:uiPriority w:val="39"/>
-    <w:unhideWhenUsed/>
-    <w:qFormat/>
-    <w:rsid w:val="00EE3A12"/>
-    <w:pPr>
-      <w:tabs>
-        <w:tab w:val="right" w:leader="dot" w:pos="8505"/>
-      </w:tabs>
-      <w:spacing w:before="120"/>
-      <w:ind w:left="220"/>
-    </w:pPr>
-    <w:rPr>
-      <w:i/>
-      <w:iCs/>
-      <w:sz w:val="20"/>
-      <w:szCs w:val="20"/>
-    </w:rPr>
-  </w:style>
-  <w:style w:type="character" w:styleId="Hipervnculo">
-    <w:name w:val="Hyperlink"/>
-    <w:basedOn w:val="Fuentedeprrafopredeter"/>
-    <w:uiPriority w:val="99"/>
-    <w:unhideWhenUsed/>
-    <w:rsid w:val="007F38C0"/>
-    <w:rPr>
-      <w:color w:val="0000FF"/>
-      <w:u w:val="single"/>
-    </w:rPr>
-  </w:style>
-  <w:style w:type="paragraph" w:styleId="TtulodeTDC">
-    <w:name w:val="TOC Heading"/>
-    <w:basedOn w:val="Ttulo1"/>
-    <w:next w:val="Normal"/>
-    <w:uiPriority w:val="39"/>
-    <w:unhideWhenUsed/>
-    <w:qFormat/>
-    <w:rsid w:val="00A13DBA"/>
-    <w:pPr>
-      <w:ind w:left="0" w:firstLine="0"/>
-      <w:outlineLvl w:val="9"/>
-    </w:pPr>
-  </w:style>
-  <w:style w:type="paragraph" w:styleId="TDC3">
-    <w:name w:val="toc 3"/>
-    <w:basedOn w:val="Normal"/>
-    <w:next w:val="Normal"/>
-    <w:autoRedefine/>
-    <w:uiPriority w:val="39"/>
-    <w:unhideWhenUsed/>
-    <w:qFormat/>
-    <w:rsid w:val="00EE3A12"/>
-    <w:pPr>
-      <w:tabs>
-        <w:tab w:val="right" w:leader="dot" w:pos="8505"/>
-      </w:tabs>
-      <w:spacing w:before="0"/>
-      <w:ind w:left="440"/>
-    </w:pPr>
-    <w:rPr>
-      <w:sz w:val="20"/>
-      <w:szCs w:val="20"/>
-    </w:rPr>
-  </w:style>
-  <w:style w:type="character" w:styleId="Textodelmarcadordeposicin">
-    <w:name w:val="Placeholder Text"/>
-    <w:basedOn w:val="Fuentedeprrafopredeter"/>
-    <w:uiPriority w:val="99"/>
-    <w:semiHidden/>
-    <w:rsid w:val="00570F4F"/>
-    <w:rPr>
-      <w:color w:val="808080"/>
-    </w:rPr>
-  </w:style>
-  <w:style w:type="paragraph" w:styleId="Textoindependiente">
-    <w:name w:val="Body Text"/>
-    <w:basedOn w:val="Normal"/>
-    <w:link w:val="TextoindependienteCar"/>
-    <w:semiHidden/>
-    <w:rsid w:val="00570F4F"/>
-    <w:pPr>
-      <w:keepLines/>
-      <w:widowControl w:val="0"/>
-      <w:suppressAutoHyphens/>
-      <w:spacing w:before="0" w:after="120" w:line="240" w:lineRule="atLeast"/>
-      <w:ind w:left="720" w:firstLine="0"/>
-    </w:pPr>
-    <w:rPr>
-      <w:rFonts w:ascii="Times New Roman" w:eastAsia="Times New Roman" w:hAnsi="Times New Roman"/>
-      <w:sz w:val="20"/>
-      <w:szCs w:val="20"/>
-      <w:lang w:val="en-US" w:eastAsia="ar-SA"/>
-    </w:rPr>
-  </w:style>
-  <w:style w:type="character" w:customStyle="1" w:styleId="TextoindependienteCar">
-    <w:name w:val="Texto independiente Car"/>
-    <w:basedOn w:val="Fuentedeprrafopredeter"/>
-    <w:link w:val="Textoindependiente"/>
-    <w:semiHidden/>
-    <w:rsid w:val="00570F4F"/>
-    <w:rPr>
-      <w:rFonts w:ascii="Times New Roman" w:eastAsia="Times New Roman" w:hAnsi="Times New Roman" w:cs="Times New Roman"/>
-      <w:sz w:val="20"/>
-      <w:szCs w:val="20"/>
-      <w:lang w:val="en-US" w:eastAsia="ar-SA"/>
-    </w:rPr>
-  </w:style>
-  <w:style w:type="paragraph" w:styleId="TDC8">
-    <w:name w:val="toc 8"/>
-    <w:basedOn w:val="Normal"/>
-    <w:next w:val="Normal"/>
-    <w:autoRedefine/>
-    <w:uiPriority w:val="39"/>
-    <w:unhideWhenUsed/>
-    <w:rsid w:val="000F79DF"/>
-    <w:pPr>
-      <w:spacing w:before="0"/>
-      <w:ind w:left="1540"/>
-    </w:pPr>
-    <w:rPr>
-      <w:sz w:val="20"/>
-      <w:szCs w:val="20"/>
-    </w:rPr>
-  </w:style>
-  <w:style w:type="paragraph" w:customStyle="1" w:styleId="TableContents">
-    <w:name w:val="Table Contents"/>
-    <w:basedOn w:val="Normal"/>
-    <w:rsid w:val="00570F4F"/>
-    <w:pPr>
-      <w:widowControl w:val="0"/>
-      <w:suppressLineNumbers/>
-      <w:suppressAutoHyphens/>
-      <w:spacing w:before="0" w:line="240" w:lineRule="auto"/>
-      <w:ind w:left="0" w:firstLine="0"/>
-    </w:pPr>
-    <w:rPr>
-      <w:rFonts w:ascii="Nimbus Roman No9 L" w:eastAsia="DejaVu Sans" w:hAnsi="Nimbus Roman No9 L" w:cs="DejaVu Sans"/>
-      <w:sz w:val="24"/>
-      <w:szCs w:val="24"/>
-      <w:lang w:val="es-VE" w:eastAsia="es-ES_tradnl" w:bidi="es-ES_tradnl"/>
-    </w:rPr>
-  </w:style>
-  <w:style w:type="paragraph" w:customStyle="1" w:styleId="MNormal">
-    <w:name w:val="MNormal"/>
-    <w:basedOn w:val="Normal"/>
-    <w:rsid w:val="008B3B0F"/>
-    <w:pPr>
-      <w:spacing w:before="0" w:after="60" w:line="240" w:lineRule="auto"/>
-      <w:ind w:left="0" w:firstLine="0"/>
-    </w:pPr>
-    <w:rPr>
-      <w:rFonts w:ascii="Verdana" w:eastAsia="Times New Roman" w:hAnsi="Verdana" w:cs="Arial"/>
-      <w:sz w:val="20"/>
-      <w:szCs w:val="24"/>
-      <w:lang w:eastAsia="es-ES"/>
-    </w:rPr>
-  </w:style>
-  <w:style w:type="paragraph" w:styleId="TDC9">
-    <w:name w:val="toc 9"/>
-    <w:basedOn w:val="Normal"/>
-    <w:next w:val="Normal"/>
-    <w:autoRedefine/>
-    <w:uiPriority w:val="39"/>
-    <w:unhideWhenUsed/>
-    <w:rsid w:val="000F79DF"/>
-    <w:pPr>
-      <w:spacing w:before="0"/>
-      <w:ind w:left="1760"/>
-    </w:pPr>
-    <w:rPr>
-      <w:sz w:val="20"/>
-      <w:szCs w:val="20"/>
-    </w:rPr>
-  </w:style>
-  <w:style w:type="paragraph" w:customStyle="1" w:styleId="PSI-Ttulo3">
-    <w:name w:val="PSI - Título 3"/>
-    <w:basedOn w:val="Ttulo3"/>
-    <w:autoRedefine/>
-    <w:qFormat/>
-    <w:rsid w:val="00470764"/>
-    <w:pPr>
-      <w:ind w:left="0" w:firstLine="0"/>
-    </w:pPr>
-  </w:style>
-  <w:style w:type="character" w:customStyle="1" w:styleId="Ttulo4Car">
-    <w:name w:val="Título 4 Car"/>
-    <w:basedOn w:val="Fuentedeprrafopredeter"/>
-    <w:link w:val="Ttulo4"/>
-    <w:uiPriority w:val="9"/>
-    <w:rsid w:val="005F60BA"/>
-    <w:rPr>
-      <w:rFonts w:ascii="Cambria" w:eastAsia="Times New Roman" w:hAnsi="Cambria" w:cs="Times New Roman"/>
-      <w:b/>
-      <w:bCs/>
-      <w:i/>
-      <w:iCs/>
-      <w:color w:val="4F81BD"/>
-    </w:rPr>
-  </w:style>
-  <w:style w:type="paragraph" w:customStyle="1" w:styleId="PSI-Ttulo4">
-    <w:name w:val="PSI - Título 4"/>
-    <w:basedOn w:val="Ttulo4"/>
-    <w:autoRedefine/>
-    <w:qFormat/>
-    <w:rsid w:val="005F60BA"/>
-  </w:style>
-  <w:style w:type="paragraph" w:styleId="Ttulo">
-    <w:name w:val="Title"/>
-    <w:basedOn w:val="Normal"/>
-    <w:next w:val="Normal"/>
-    <w:link w:val="TtuloCar"/>
-    <w:uiPriority w:val="10"/>
-    <w:qFormat/>
-    <w:rsid w:val="009A3173"/>
-    <w:pPr>
-      <w:pBdr>
-        <w:bottom w:val="single" w:sz="8" w:space="4" w:color="4F81BD"/>
-      </w:pBdr>
-      <w:spacing w:before="0" w:after="300" w:line="240" w:lineRule="auto"/>
-      <w:contextualSpacing/>
-    </w:pPr>
-    <w:rPr>
-      <w:rFonts w:ascii="Cambria" w:eastAsia="Times New Roman" w:hAnsi="Cambria"/>
-      <w:color w:val="17365D"/>
-      <w:spacing w:val="5"/>
-      <w:kern w:val="28"/>
-      <w:sz w:val="52"/>
-      <w:szCs w:val="52"/>
-    </w:rPr>
-  </w:style>
-  <w:style w:type="character" w:customStyle="1" w:styleId="TtuloCar">
-    <w:name w:val="Título Car"/>
-    <w:basedOn w:val="Fuentedeprrafopredeter"/>
-    <w:link w:val="Ttulo"/>
-    <w:uiPriority w:val="10"/>
-    <w:rsid w:val="009A3173"/>
-    <w:rPr>
-      <w:rFonts w:ascii="Cambria" w:eastAsia="Times New Roman" w:hAnsi="Cambria" w:cs="Times New Roman"/>
-      <w:color w:val="17365D"/>
-      <w:spacing w:val="5"/>
-      <w:kern w:val="28"/>
-      <w:sz w:val="52"/>
-      <w:szCs w:val="52"/>
-    </w:rPr>
-  </w:style>
-  <w:style w:type="paragraph" w:customStyle="1" w:styleId="PSI-Ttulo">
-    <w:name w:val="PSI - Título"/>
-    <w:basedOn w:val="Ttulo"/>
-    <w:autoRedefine/>
-    <w:qFormat/>
-    <w:rsid w:val="009A3173"/>
-  </w:style>
-  <w:style w:type="paragraph" w:customStyle="1" w:styleId="PSI-Normal">
-    <w:name w:val="PSI - Normal"/>
-    <w:basedOn w:val="Normal"/>
-    <w:autoRedefine/>
-    <w:qFormat/>
-    <w:rsid w:val="007D0783"/>
-    <w:pPr>
-      <w:ind w:left="0" w:firstLine="0"/>
-      <w:jc w:val="center"/>
-    </w:pPr>
-    <w:rPr>
-      <w:sz w:val="28"/>
-      <w:lang w:val="es-AR"/>
-    </w:rPr>
-  </w:style>
-  <w:style w:type="paragraph" w:customStyle="1" w:styleId="PSI-ComentarioNumeracin">
-    <w:name w:val="PSI - Comentario + Numeración"/>
-    <w:basedOn w:val="PSI-ComentarioVieta"/>
-    <w:autoRedefine/>
-    <w:qFormat/>
-    <w:rsid w:val="00CB0D5A"/>
-    <w:pPr>
-      <w:numPr>
-        <w:numId w:val="0"/>
-      </w:numPr>
-      <w:ind w:left="1072" w:hanging="360"/>
-    </w:pPr>
-  </w:style>
-  <w:style w:type="paragraph" w:styleId="NormalWeb">
-    <w:name w:val="Normal (Web)"/>
-    <w:basedOn w:val="Normal"/>
-    <w:uiPriority w:val="99"/>
-    <w:semiHidden/>
-    <w:unhideWhenUsed/>
-    <w:rsid w:val="00C6106D"/>
-    <w:pPr>
-      <w:spacing w:before="100" w:beforeAutospacing="1" w:after="100" w:afterAutospacing="1" w:line="240" w:lineRule="auto"/>
-      <w:ind w:left="0" w:firstLine="0"/>
-    </w:pPr>
-    <w:rPr>
-      <w:rFonts w:ascii="Times New Roman" w:eastAsia="Times New Roman" w:hAnsi="Times New Roman"/>
-      <w:sz w:val="24"/>
-      <w:szCs w:val="24"/>
-      <w:lang w:val="en-US"/>
-    </w:rPr>
-  </w:style>
-  <w:style w:type="paragraph" w:customStyle="1" w:styleId="MTema1">
-    <w:name w:val="MTema1"/>
-    <w:basedOn w:val="Normal"/>
-    <w:next w:val="MNormal"/>
-    <w:rsid w:val="00D805D1"/>
-    <w:pPr>
-      <w:numPr>
-        <w:numId w:val="2"/>
-      </w:numPr>
-      <w:spacing w:before="120" w:after="120" w:line="240" w:lineRule="auto"/>
-      <w:outlineLvl w:val="0"/>
-    </w:pPr>
-    <w:rPr>
-      <w:rFonts w:ascii="Verdana" w:eastAsia="Times New Roman" w:hAnsi="Verdana" w:cs="Arial"/>
-      <w:b/>
-      <w:bCs/>
-      <w:szCs w:val="24"/>
-      <w:lang w:eastAsia="es-ES"/>
-    </w:rPr>
-  </w:style>
-  <w:style w:type="paragraph" w:customStyle="1" w:styleId="MTema2">
-    <w:name w:val="MTema2"/>
-    <w:basedOn w:val="Normal"/>
-    <w:next w:val="MNormal"/>
-    <w:rsid w:val="00D805D1"/>
-    <w:pPr>
-      <w:numPr>
-        <w:ilvl w:val="1"/>
-        <w:numId w:val="2"/>
-      </w:numPr>
-      <w:tabs>
-        <w:tab w:val="clear" w:pos="1304"/>
-        <w:tab w:val="num" w:pos="709"/>
-      </w:tabs>
-      <w:spacing w:before="120" w:after="120" w:line="240" w:lineRule="auto"/>
-      <w:ind w:left="709"/>
-      <w:outlineLvl w:val="1"/>
-    </w:pPr>
-    <w:rPr>
-      <w:rFonts w:ascii="Verdana" w:eastAsia="Times New Roman" w:hAnsi="Verdana" w:cs="Arial"/>
-      <w:b/>
-      <w:bCs/>
-      <w:sz w:val="20"/>
-      <w:szCs w:val="24"/>
-      <w:lang w:eastAsia="es-ES"/>
-    </w:rPr>
-  </w:style>
-  <w:style w:type="paragraph" w:customStyle="1" w:styleId="MTema3">
-    <w:name w:val="MTema3"/>
-    <w:basedOn w:val="MTema2"/>
-    <w:next w:val="Normal"/>
-    <w:rsid w:val="00D805D1"/>
-    <w:pPr>
-      <w:numPr>
-        <w:ilvl w:val="2"/>
-      </w:numPr>
-      <w:tabs>
-        <w:tab w:val="clear" w:pos="2098"/>
-        <w:tab w:val="num" w:pos="851"/>
-      </w:tabs>
-      <w:ind w:left="851" w:hanging="851"/>
-      <w:outlineLvl w:val="2"/>
-    </w:pPr>
-  </w:style>
-  <w:style w:type="paragraph" w:customStyle="1" w:styleId="MTemaNormal">
-    <w:name w:val="MTemaNormal"/>
-    <w:basedOn w:val="MNormal"/>
-    <w:rsid w:val="00F341E4"/>
-    <w:pPr>
-      <w:ind w:left="567"/>
-    </w:pPr>
-  </w:style>
-  <w:style w:type="paragraph" w:customStyle="1" w:styleId="InfoBlue">
-    <w:name w:val="InfoBlue"/>
-    <w:basedOn w:val="Normal"/>
-    <w:next w:val="Textoindependiente"/>
-    <w:rsid w:val="00C41945"/>
-    <w:pPr>
-      <w:widowControl w:val="0"/>
-      <w:suppressAutoHyphens/>
-      <w:spacing w:before="0" w:after="120" w:line="240" w:lineRule="atLeast"/>
-      <w:ind w:left="720" w:firstLine="0"/>
-    </w:pPr>
-    <w:rPr>
-      <w:rFonts w:ascii="Times New Roman" w:eastAsia="Times New Roman" w:hAnsi="Times New Roman"/>
-      <w:i/>
-      <w:color w:val="0000FF"/>
-      <w:sz w:val="20"/>
-      <w:szCs w:val="20"/>
-      <w:lang w:val="es-AR" w:eastAsia="ar-SA"/>
-    </w:rPr>
-  </w:style>
-  <w:style w:type="character" w:customStyle="1" w:styleId="Absatz-Standardschriftart">
-    <w:name w:val="Absatz-Standardschriftart"/>
-    <w:rsid w:val="000C39D2"/>
-  </w:style>
-  <w:style w:type="paragraph" w:styleId="Prrafodelista">
-    <w:name w:val="List Paragraph"/>
-    <w:basedOn w:val="Normal"/>
-    <w:uiPriority w:val="34"/>
-    <w:qFormat/>
-    <w:rsid w:val="009D41CD"/>
-    <w:pPr>
-      <w:ind w:left="720"/>
-      <w:contextualSpacing/>
-    </w:pPr>
-  </w:style>
-  <w:style w:type="table" w:styleId="Tablaconcuadrcula">
-    <w:name w:val="Table Grid"/>
-    <w:basedOn w:val="Tablanormal"/>
-    <w:uiPriority w:val="59"/>
-    <w:rsid w:val="00B0509E"/>
-    <w:tblPr>
-      <w:tblInd w:w="0" w:type="dxa"/>
-      <w:tblBorders>
-        <w:top w:val="single" w:sz="4" w:space="0" w:color="000000"/>
-        <w:left w:val="single" w:sz="4" w:space="0" w:color="000000"/>
-        <w:bottom w:val="single" w:sz="4" w:space="0" w:color="000000"/>
-        <w:right w:val="single" w:sz="4" w:space="0" w:color="000000"/>
-        <w:insideH w:val="single" w:sz="4" w:space="0" w:color="000000"/>
-        <w:insideV w:val="single" w:sz="4" w:space="0" w:color="000000"/>
-      </w:tblBorders>
-      <w:tblCellMar>
-        <w:top w:w="0" w:type="dxa"/>
-        <w:left w:w="108" w:type="dxa"/>
-        <w:bottom w:w="0" w:type="dxa"/>
-        <w:right w:w="108" w:type="dxa"/>
-      </w:tblCellMar>
-    </w:tblPr>
-  </w:style>
-  <w:style w:type="table" w:styleId="Listaclara-nfasis3">
-    <w:name w:val="Light List Accent 3"/>
-    <w:basedOn w:val="Tablanormal"/>
-    <w:uiPriority w:val="61"/>
-    <w:rsid w:val="00B0509E"/>
-    <w:rPr>
-      <w:rFonts w:eastAsia="Times New Roman"/>
-    </w:rPr>
-    <w:tblPr>
-      <w:tblStyleRowBandSize w:val="1"/>
-      <w:tblStyleColBandSize w:val="1"/>
-      <w:tblInd w:w="0" w:type="dxa"/>
-      <w:tblBorders>
-        <w:top w:val="single" w:sz="8" w:space="0" w:color="9BBB59"/>
-        <w:left w:val="single" w:sz="8" w:space="0" w:color="9BBB59"/>
-        <w:bottom w:val="single" w:sz="8" w:space="0" w:color="9BBB59"/>
-        <w:right w:val="single" w:sz="8" w:space="0" w:color="9BBB59"/>
-      </w:tblBorders>
-      <w:tblCellMar>
-        <w:top w:w="0" w:type="dxa"/>
-        <w:left w:w="108" w:type="dxa"/>
-        <w:bottom w:w="0" w:type="dxa"/>
-        <w:right w:w="108" w:type="dxa"/>
-      </w:tblCellMar>
     </w:tblPr>
     <w:tblStylePr w:type="firstRow">
       <w:pPr>
@@ -18086,7 +16867,7 @@
 </file>
 
 <file path=customXml/itemProps2.xml><?xml version="1.0" encoding="utf-8"?>
-<ds:datastoreItem xmlns:ds="http://schemas.openxmlformats.org/officeDocument/2006/customXml" ds:itemID="{AC7295A0-E999-4A34-B8BC-D636B390F1EB}">
+<ds:datastoreItem xmlns:ds="http://schemas.openxmlformats.org/officeDocument/2006/customXml" ds:itemID="{A4F4F4FB-D023-4930-84BC-B9EFB2D89B7B}">
   <ds:schemaRefs>
     <ds:schemaRef ds:uri="http://schemas.openxmlformats.org/officeDocument/2006/bibliography"/>
   </ds:schemaRefs>

</xml_diff>

<commit_message>
se siguio modificando, menos amarillo
</commit_message>
<xml_diff>
--- a/Gestion de Calidad DeliveryAppV1.2.docx
+++ b/Gestion de Calidad DeliveryAppV1.2.docx
@@ -99,7 +99,7 @@
           </mc:Choice>
           <mc:Fallback>
             <w:pict>
-              <v:rect w14:anchorId="75CB457A" id="Rectangle 6" o:spid="_x0000_s1026" style="position:absolute;margin-left:0;margin-top:0;width:623.75pt;height:67.45pt;z-index:251660288;visibility:visible;mso-wrap-style:square;mso-width-percent:1050;mso-height-percent:900;mso-wrap-distance-left:9pt;mso-wrap-distance-top:0;mso-wrap-distance-right:9pt;mso-wrap-distance-bottom:0;mso-position-horizontal:center;mso-position-horizontal-relative:page;mso-position-vertical:bottom;mso-position-vertical-relative:page;mso-width-percent:1050;mso-height-percent:900;mso-width-relative:page;mso-height-relative:top-margin-area;v-text-anchor:top" o:gfxdata="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" o:allowincell="f" fillcolor="#4bacc6" strokecolor="#31849b">
+              <v:rect w14:anchorId="6A038685" id="Rectangle 6" o:spid="_x0000_s1026" style="position:absolute;margin-left:0;margin-top:0;width:623.75pt;height:67.45pt;z-index:251660288;visibility:visible;mso-wrap-style:square;mso-width-percent:1050;mso-height-percent:900;mso-wrap-distance-left:9pt;mso-wrap-distance-top:0;mso-wrap-distance-right:9pt;mso-wrap-distance-bottom:0;mso-position-horizontal:center;mso-position-horizontal-relative:page;mso-position-vertical:bottom;mso-position-vertical-relative:page;mso-width-percent:1050;mso-height-percent:900;mso-width-relative:page;mso-height-relative:top-margin-area;v-text-anchor:top" o:gfxdata="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" o:allowincell="f" fillcolor="#4bacc6" strokecolor="#31849b">
                 <w10:wrap anchorx="page" anchory="page"/>
               </v:rect>
             </w:pict>
@@ -173,7 +173,7 @@
           </mc:Choice>
           <mc:Fallback>
             <w:pict>
-              <v:rect w14:anchorId="23796EE8" id="Rectangle 9" o:spid="_x0000_s1026" style="position:absolute;margin-left:38.95pt;margin-top:-20.65pt;width:7.15pt;height:882.2pt;z-index:251663360;visibility:visible;mso-wrap-style:square;mso-width-percent:0;mso-height-percent:1050;mso-wrap-distance-left:9pt;mso-wrap-distance-top:0;mso-wrap-distance-right:9pt;mso-wrap-distance-bottom:0;mso-position-horizontal:absolute;mso-position-horizontal-relative:page;mso-position-vertical:absolute;mso-position-vertical-relative:page;mso-width-percent:0;mso-height-percent:1050;mso-width-relative:page;mso-height-relative:page;v-text-anchor:top" o:gfxdata="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" o:allowincell="f" strokecolor="#31849b">
+              <v:rect w14:anchorId="7BB40D7F" id="Rectangle 9" o:spid="_x0000_s1026" style="position:absolute;margin-left:38.95pt;margin-top:-20.65pt;width:7.15pt;height:882.2pt;z-index:251663360;visibility:visible;mso-wrap-style:square;mso-width-percent:0;mso-height-percent:1050;mso-wrap-distance-left:9pt;mso-wrap-distance-top:0;mso-wrap-distance-right:9pt;mso-wrap-distance-bottom:0;mso-position-horizontal:absolute;mso-position-horizontal-relative:page;mso-position-vertical:absolute;mso-position-vertical-relative:page;mso-width-percent:0;mso-height-percent:1050;mso-width-relative:page;mso-height-relative:page;v-text-anchor:top" o:gfxdata="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" o:allowincell="f" strokecolor="#31849b">
                 <w10:wrap anchorx="page" anchory="page"/>
               </v:rect>
             </w:pict>
@@ -247,7 +247,7 @@
           </mc:Choice>
           <mc:Fallback>
             <w:pict>
-              <v:rect w14:anchorId="0479C0F6" id="Rectangle 8" o:spid="_x0000_s1026" style="position:absolute;margin-left:549.2pt;margin-top:-20.65pt;width:7.15pt;height:882.2pt;z-index:251662336;visibility:visible;mso-wrap-style:square;mso-width-percent:0;mso-height-percent:1050;mso-wrap-distance-left:9pt;mso-wrap-distance-top:0;mso-wrap-distance-right:9pt;mso-wrap-distance-bottom:0;mso-position-horizontal:absolute;mso-position-horizontal-relative:page;mso-position-vertical:absolute;mso-position-vertical-relative:page;mso-width-percent:0;mso-height-percent:1050;mso-width-relative:page;mso-height-relative:page;v-text-anchor:top" o:gfxdata="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" o:allowincell="f" strokecolor="#31849b">
+              <v:rect w14:anchorId="2054764A" id="Rectangle 8" o:spid="_x0000_s1026" style="position:absolute;margin-left:549.2pt;margin-top:-20.65pt;width:7.15pt;height:882.2pt;z-index:251662336;visibility:visible;mso-wrap-style:square;mso-width-percent:0;mso-height-percent:1050;mso-wrap-distance-left:9pt;mso-wrap-distance-top:0;mso-wrap-distance-right:9pt;mso-wrap-distance-bottom:0;mso-position-horizontal:absolute;mso-position-horizontal-relative:page;mso-position-vertical:absolute;mso-position-vertical-relative:page;mso-width-percent:0;mso-height-percent:1050;mso-width-relative:page;mso-height-relative:page;v-text-anchor:top" o:gfxdata="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" o:allowincell="f" strokecolor="#31849b">
                 <w10:wrap anchorx="page" anchory="page"/>
               </v:rect>
             </w:pict>
@@ -321,7 +321,7 @@
           </mc:Choice>
           <mc:Fallback>
             <w:pict>
-              <v:rect w14:anchorId="69FF5020" id="Rectangle 7" o:spid="_x0000_s1026" style="position:absolute;margin-left:-14.45pt;margin-top:.4pt;width:623.8pt;height:67.6pt;z-index:251661312;visibility:visible;mso-wrap-style:square;mso-width-percent:1050;mso-height-percent:900;mso-wrap-distance-left:9pt;mso-wrap-distance-top:0;mso-wrap-distance-right:9pt;mso-wrap-distance-bottom:0;mso-position-horizontal:absolute;mso-position-horizontal-relative:page;mso-position-vertical:absolute;mso-position-vertical-relative:page;mso-width-percent:1050;mso-height-percent:900;mso-width-relative:page;mso-height-relative:top-margin-area;v-text-anchor:top" o:gfxdata="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" o:allowincell="f" fillcolor="#4bacc6" strokecolor="#31849b">
+              <v:rect w14:anchorId="1E3AF434" id="Rectangle 7" o:spid="_x0000_s1026" style="position:absolute;margin-left:-14.45pt;margin-top:.4pt;width:623.8pt;height:67.6pt;z-index:251661312;visibility:visible;mso-wrap-style:square;mso-width-percent:1050;mso-height-percent:900;mso-wrap-distance-left:9pt;mso-wrap-distance-top:0;mso-wrap-distance-right:9pt;mso-wrap-distance-bottom:0;mso-position-horizontal:absolute;mso-position-horizontal-relative:page;mso-position-vertical:absolute;mso-position-vertical-relative:page;mso-width-percent:1050;mso-height-percent:900;mso-width-relative:page;mso-height-relative:top-margin-area;v-text-anchor:top" o:gfxdata="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" o:allowincell="f" fillcolor="#4bacc6" strokecolor="#31849b">
                 <w10:wrap anchorx="page" anchory="page"/>
               </v:rect>
             </w:pict>
@@ -6686,6 +6686,8 @@
         </w:rPr>
         <w:t>e definieron como claves para verificar el cumplimiento de las actividades definidas en el proceso. Con el fin de asegurar la calidad en el producto final del desarrollo, se deben llevar a cabo revisiones sobre los productos durante todo el ciclo de vida del software.</w:t>
       </w:r>
+      <w:bookmarkStart w:id="16" w:name="_GoBack"/>
+      <w:bookmarkEnd w:id="16"/>
     </w:p>
     <w:p>
       <w:pPr>
@@ -6870,7 +6872,16 @@
         </w:rPr>
         <w:t xml:space="preserve"> de desviaciones o discrepancias encontradas.</w:t>
       </w:r>
-      <w:bookmarkStart w:id="16" w:name="_Toc21938342"/>
+      <w:bookmarkStart w:id="17" w:name="_Toc21938342"/>
+    </w:p>
+    <w:p>
+      <w:pPr>
+        <w:pStyle w:val="PSI-Comentario"/>
+        <w:rPr>
+          <w:i w:val="0"/>
+          <w:color w:val="auto"/>
+        </w:rPr>
+      </w:pPr>
     </w:p>
     <w:p>
       <w:pPr>
@@ -6892,7 +6903,7 @@
         <w:lastRenderedPageBreak/>
         <w:t>Realizar Revisión Técnica Formal (RTF)</w:t>
       </w:r>
-      <w:bookmarkEnd w:id="16"/>
+      <w:bookmarkEnd w:id="17"/>
     </w:p>
     <w:p>
       <w:pPr>
@@ -6900,131 +6911,7 @@
         <w:rPr>
           <w:i w:val="0"/>
           <w:color w:val="auto"/>
-          <w:highlight w:val="yellow"/>
-        </w:rPr>
-      </w:pPr>
-      <w:r>
-        <w:rPr>
-          <w:i w:val="0"/>
-          <w:color w:val="auto"/>
-          <w:highlight w:val="yellow"/>
-        </w:rPr>
-        <w:t xml:space="preserve">El objetivo de la RTF es descubrir errores en la función, la lógica </w:t>
-      </w:r>
-      <w:proofErr w:type="spellStart"/>
-      <w:r>
-        <w:rPr>
-          <w:i w:val="0"/>
-          <w:color w:val="auto"/>
-          <w:highlight w:val="yellow"/>
-        </w:rPr>
-        <w:t>ó</w:t>
-      </w:r>
-      <w:proofErr w:type="spellEnd"/>
-      <w:r>
-        <w:rPr>
-          <w:i w:val="0"/>
-          <w:color w:val="auto"/>
-          <w:highlight w:val="yellow"/>
-        </w:rPr>
-        <w:t xml:space="preserve"> la implementación de cualquier producto del software, verificar que satisface sus especificaciones, que se ajusta a los estándares establecidos, señalando las posibles desviaciones detectadas. Es un proceso de revisión riguroso, su objetivo es llegar a detectar lo antes posible, los posibles defectos o desviaciones en los productos que se van generando a lo largo del desarrollo. Por esta característica se adopta esta práctica para productos que son de especial importancia.</w:t>
-      </w:r>
-    </w:p>
-    <w:p>
-      <w:pPr>
-        <w:pStyle w:val="PSI-Comentario"/>
-        <w:rPr>
-          <w:i w:val="0"/>
-          <w:color w:val="auto"/>
-          <w:highlight w:val="yellow"/>
-        </w:rPr>
-      </w:pPr>
-      <w:r>
-        <w:rPr>
-          <w:i w:val="0"/>
-          <w:color w:val="auto"/>
-          <w:highlight w:val="yellow"/>
-        </w:rPr>
-        <w:t>En la reunión participan el responsable de SQA e integrantes del equipo de desarrollo.</w:t>
-      </w:r>
-    </w:p>
-    <w:p>
-      <w:pPr>
-        <w:pStyle w:val="PSI-Comentario"/>
-        <w:rPr>
-          <w:i w:val="0"/>
-          <w:color w:val="auto"/>
-          <w:highlight w:val="yellow"/>
-        </w:rPr>
-      </w:pPr>
-      <w:r>
-        <w:rPr>
-          <w:i w:val="0"/>
-          <w:color w:val="auto"/>
-          <w:highlight w:val="yellow"/>
-        </w:rPr>
-        <w:t>Se debe convocar a la reunión formalmente a los involucrados, informar del material que ellos deben preparar por adelantado, llevar una lista de preguntas y dudas que surgen del estudio del producto a ser revisado.</w:t>
-      </w:r>
-    </w:p>
-    <w:p>
-      <w:pPr>
-        <w:pStyle w:val="PSI-Comentario"/>
-        <w:rPr>
-          <w:i w:val="0"/>
-          <w:color w:val="auto"/>
-          <w:highlight w:val="yellow"/>
-        </w:rPr>
-      </w:pPr>
-      <w:r>
-        <w:rPr>
-          <w:i w:val="0"/>
-          <w:color w:val="auto"/>
-          <w:highlight w:val="yellow"/>
-        </w:rPr>
-        <w:t>La duración de la reunión no debe ser mayor a dos horas.</w:t>
-      </w:r>
-    </w:p>
-    <w:p>
-      <w:pPr>
-        <w:pStyle w:val="PSI-Comentario"/>
-        <w:rPr>
-          <w:i w:val="0"/>
-          <w:color w:val="auto"/>
-        </w:rPr>
-      </w:pPr>
-      <w:r>
-        <w:rPr>
-          <w:i w:val="0"/>
-          <w:color w:val="auto"/>
-          <w:highlight w:val="yellow"/>
-        </w:rPr>
-        <w:t>Como salida se obtiene el Informe de RTF.</w:t>
-      </w:r>
-    </w:p>
-    <w:p>
-      <w:pPr>
-        <w:pStyle w:val="PSI-Comentario"/>
-        <w:rPr>
-          <w:i w:val="0"/>
-          <w:color w:val="auto"/>
-        </w:rPr>
-      </w:pPr>
-    </w:p>
-    <w:p>
-      <w:pPr>
-        <w:pStyle w:val="PSI-Comentario"/>
-        <w:rPr>
-          <w:i w:val="0"/>
-          <w:color w:val="auto"/>
-        </w:rPr>
-      </w:pPr>
-    </w:p>
-    <w:p>
-      <w:pPr>
-        <w:pStyle w:val="PSI-Comentario"/>
-        <w:rPr>
-          <w:i w:val="0"/>
-          <w:color w:val="auto"/>
+          <w:u w:val="single"/>
         </w:rPr>
       </w:pPr>
     </w:p>
@@ -7376,8 +7263,8 @@
           <w:szCs w:val="22"/>
         </w:rPr>
       </w:pPr>
-      <w:bookmarkStart w:id="17" w:name="_Toc257645111"/>
-      <w:bookmarkStart w:id="18" w:name="_Toc16487890"/>
+      <w:bookmarkStart w:id="18" w:name="_Toc257645111"/>
+      <w:bookmarkStart w:id="19" w:name="_Toc16487890"/>
       <w:r>
         <w:rPr>
           <w:rFonts w:asciiTheme="minorHAnsi" w:hAnsiTheme="minorHAnsi" w:cstheme="minorHAnsi"/>
@@ -7386,8 +7273,8 @@
         </w:rPr>
         <w:t>Técnica utilizada</w:t>
       </w:r>
-      <w:bookmarkEnd w:id="17"/>
       <w:bookmarkEnd w:id="18"/>
+      <w:bookmarkEnd w:id="19"/>
     </w:p>
     <w:p>
       <w:pPr>
@@ -7506,14 +7393,13 @@
       <w:pPr>
         <w:pStyle w:val="PSI-Ttulo1"/>
       </w:pPr>
-      <w:bookmarkStart w:id="19" w:name="_Toc257645113"/>
-      <w:bookmarkStart w:id="20" w:name="_Toc16487892"/>
-      <w:r>
-        <w:lastRenderedPageBreak/>
+      <w:bookmarkStart w:id="20" w:name="_Toc257645113"/>
+      <w:bookmarkStart w:id="21" w:name="_Toc16487892"/>
+      <w:r>
         <w:t>Problemas detectados</w:t>
       </w:r>
-      <w:bookmarkEnd w:id="19"/>
       <w:bookmarkEnd w:id="20"/>
+      <w:bookmarkEnd w:id="21"/>
     </w:p>
     <w:p>
       <w:pPr>
@@ -7524,8 +7410,8 @@
           <w:szCs w:val="22"/>
         </w:rPr>
       </w:pPr>
-      <w:bookmarkStart w:id="21" w:name="_Toc16487893"/>
-      <w:bookmarkStart w:id="22" w:name="_Toc257645114"/>
+      <w:bookmarkStart w:id="22" w:name="_Toc16487893"/>
+      <w:bookmarkStart w:id="23" w:name="_Toc257645114"/>
       <w:r>
         <w:rPr>
           <w:rFonts w:asciiTheme="minorHAnsi" w:hAnsiTheme="minorHAnsi" w:cstheme="minorHAnsi"/>
@@ -7534,7 +7420,7 @@
         </w:rPr>
         <w:t xml:space="preserve">Problema </w:t>
       </w:r>
-      <w:bookmarkEnd w:id="21"/>
+      <w:bookmarkEnd w:id="22"/>
       <w:r>
         <w:rPr>
           <w:rFonts w:asciiTheme="minorHAnsi" w:hAnsiTheme="minorHAnsi" w:cstheme="minorHAnsi"/>
@@ -7543,7 +7429,7 @@
         </w:rPr>
         <w:t>1</w:t>
       </w:r>
-      <w:bookmarkEnd w:id="22"/>
+      <w:bookmarkEnd w:id="23"/>
     </w:p>
     <w:p>
       <w:pPr>
@@ -7603,16 +7489,16 @@
           <w:rFonts w:asciiTheme="minorHAnsi" w:hAnsiTheme="minorHAnsi" w:cstheme="minorHAnsi"/>
         </w:rPr>
       </w:pPr>
-      <w:bookmarkStart w:id="23" w:name="_Toc257645115"/>
-      <w:bookmarkStart w:id="24" w:name="_Toc16487894"/>
+      <w:bookmarkStart w:id="24" w:name="_Toc257645115"/>
+      <w:bookmarkStart w:id="25" w:name="_Toc16487894"/>
       <w:r>
         <w:rPr>
           <w:rFonts w:asciiTheme="minorHAnsi" w:hAnsiTheme="minorHAnsi" w:cstheme="minorHAnsi"/>
         </w:rPr>
         <w:t>Sugerencia de corrección</w:t>
       </w:r>
-      <w:bookmarkEnd w:id="23"/>
       <w:bookmarkEnd w:id="24"/>
+      <w:bookmarkEnd w:id="25"/>
     </w:p>
     <w:p>
       <w:pPr>
@@ -7648,7 +7534,7 @@
         </w:rPr>
         <w:t xml:space="preserve"> importantes y relacionados con los casos de uso identificados como claves.</w:t>
       </w:r>
-      <w:bookmarkStart w:id="25" w:name="_Toc16487895"/>
+      <w:bookmarkStart w:id="26" w:name="_Toc16487895"/>
     </w:p>
     <w:p>
       <w:pPr>
@@ -7669,7 +7555,7 @@
           <w:szCs w:val="22"/>
         </w:rPr>
       </w:pPr>
-      <w:bookmarkStart w:id="26" w:name="_Toc257645116"/>
+      <w:bookmarkStart w:id="27" w:name="_Toc257645116"/>
       <w:r>
         <w:rPr>
           <w:rFonts w:asciiTheme="minorHAnsi" w:hAnsiTheme="minorHAnsi" w:cstheme="minorHAnsi"/>
@@ -7678,8 +7564,8 @@
         </w:rPr>
         <w:t>Problema 2</w:t>
       </w:r>
-      <w:bookmarkEnd w:id="25"/>
       <w:bookmarkEnd w:id="26"/>
+      <w:bookmarkEnd w:id="27"/>
     </w:p>
     <w:p>
       <w:pPr>
@@ -7705,14 +7591,14 @@
           <w:rFonts w:asciiTheme="minorHAnsi" w:hAnsiTheme="minorHAnsi" w:cstheme="minorHAnsi"/>
         </w:rPr>
       </w:pPr>
-      <w:bookmarkStart w:id="27" w:name="_Toc257645117"/>
+      <w:bookmarkStart w:id="28" w:name="_Toc257645117"/>
       <w:r>
         <w:rPr>
           <w:rFonts w:asciiTheme="minorHAnsi" w:hAnsiTheme="minorHAnsi" w:cstheme="minorHAnsi"/>
         </w:rPr>
         <w:t>Sugerencia de corrección</w:t>
       </w:r>
-      <w:bookmarkEnd w:id="27"/>
+      <w:bookmarkEnd w:id="28"/>
     </w:p>
     <w:p>
       <w:pPr>
@@ -7750,7 +7636,7 @@
           <w:szCs w:val="22"/>
         </w:rPr>
       </w:pPr>
-      <w:bookmarkStart w:id="28" w:name="_Toc257645128"/>
+      <w:bookmarkStart w:id="29" w:name="_Toc257645128"/>
       <w:r>
         <w:rPr>
           <w:rFonts w:asciiTheme="minorHAnsi" w:hAnsiTheme="minorHAnsi" w:cstheme="minorHAnsi"/>
@@ -7759,7 +7645,7 @@
         </w:rPr>
         <w:t>Evaluación</w:t>
       </w:r>
-      <w:bookmarkEnd w:id="28"/>
+      <w:bookmarkEnd w:id="29"/>
     </w:p>
     <w:p>
       <w:pPr>
@@ -7770,7 +7656,7 @@
           <w:sz w:val="22"/>
         </w:rPr>
       </w:pPr>
-      <w:bookmarkStart w:id="29" w:name="_Toc16487897"/>
+      <w:bookmarkStart w:id="30" w:name="_Toc16487897"/>
       <w:r>
         <w:rPr>
           <w:rFonts w:asciiTheme="minorHAnsi" w:hAnsiTheme="minorHAnsi" w:cstheme="minorHAnsi"/>
@@ -7862,7 +7748,7 @@
         </w:rPr>
         <w:br/>
       </w:r>
-      <w:bookmarkStart w:id="30" w:name="_Toc257645129"/>
+      <w:bookmarkStart w:id="31" w:name="_Toc257645129"/>
       <w:r>
         <w:rPr>
           <w:rFonts w:asciiTheme="minorHAnsi" w:hAnsiTheme="minorHAnsi" w:cstheme="minorHAnsi"/>
@@ -7871,8 +7757,8 @@
         </w:rPr>
         <w:t>Estado actual del Producto</w:t>
       </w:r>
-      <w:bookmarkEnd w:id="29"/>
       <w:bookmarkEnd w:id="30"/>
+      <w:bookmarkEnd w:id="31"/>
     </w:p>
     <w:p>
       <w:pPr>
@@ -7909,8 +7795,8 @@
           <w:szCs w:val="22"/>
         </w:rPr>
       </w:pPr>
-      <w:bookmarkStart w:id="31" w:name="_Toc257645130"/>
-      <w:bookmarkStart w:id="32" w:name="_Toc16487898"/>
+      <w:bookmarkStart w:id="32" w:name="_Toc257645130"/>
+      <w:bookmarkStart w:id="33" w:name="_Toc16487898"/>
       <w:r>
         <w:rPr>
           <w:rFonts w:asciiTheme="minorHAnsi" w:hAnsiTheme="minorHAnsi" w:cstheme="minorHAnsi"/>
@@ -7919,8 +7805,8 @@
         </w:rPr>
         <w:t>Acciones a tomar</w:t>
       </w:r>
-      <w:bookmarkEnd w:id="31"/>
       <w:bookmarkEnd w:id="32"/>
+      <w:bookmarkEnd w:id="33"/>
     </w:p>
     <w:p>
       <w:pPr>
@@ -7973,19 +7859,18 @@
           <w:szCs w:val="22"/>
         </w:rPr>
       </w:pPr>
-      <w:bookmarkStart w:id="33" w:name="_Toc257645131"/>
-      <w:bookmarkStart w:id="34" w:name="_Toc16487899"/>
+      <w:bookmarkStart w:id="34" w:name="_Toc257645131"/>
+      <w:bookmarkStart w:id="35" w:name="_Toc16487899"/>
       <w:r>
         <w:rPr>
           <w:rFonts w:asciiTheme="minorHAnsi" w:hAnsiTheme="minorHAnsi" w:cstheme="minorHAnsi"/>
           <w:sz w:val="22"/>
           <w:szCs w:val="22"/>
         </w:rPr>
-        <w:lastRenderedPageBreak/>
         <w:t>Próxima Revisión del Producto</w:t>
       </w:r>
-      <w:bookmarkEnd w:id="33"/>
       <w:bookmarkEnd w:id="34"/>
+      <w:bookmarkEnd w:id="35"/>
     </w:p>
     <w:p>
       <w:pPr>
@@ -8031,7 +7916,7 @@
           <w:color w:val="auto"/>
         </w:rPr>
       </w:pPr>
-      <w:bookmarkStart w:id="35" w:name="_Toc21938343"/>
+      <w:bookmarkStart w:id="36" w:name="_Toc21938343"/>
       <w:r>
         <w:rPr>
           <w:i w:val="0"/>
@@ -8039,7 +7924,7 @@
         </w:rPr>
         <w:t>Asegurar que las desviaciones son documentadas</w:t>
       </w:r>
-      <w:bookmarkEnd w:id="35"/>
+      <w:bookmarkEnd w:id="36"/>
     </w:p>
     <w:p>
       <w:pPr>
@@ -8048,16 +7933,20 @@
         <w:rPr>
           <w:i w:val="0"/>
           <w:color w:val="auto"/>
+          <w:lang w:val="es-ES"/>
+        </w:rPr>
+      </w:pPr>
+    </w:p>
+    <w:p>
+      <w:pPr>
+        <w:pStyle w:val="PSI-Comentario"/>
+        <w:spacing w:before="0"/>
+        <w:rPr>
+          <w:i w:val="0"/>
+          <w:color w:val="auto"/>
           <w:highlight w:val="yellow"/>
         </w:rPr>
       </w:pPr>
-      <w:r>
-        <w:rPr>
-          <w:i w:val="0"/>
-          <w:color w:val="auto"/>
-        </w:rPr>
-        <w:br/>
-      </w:r>
       <w:r>
         <w:rPr>
           <w:i w:val="0"/>
@@ -8105,8 +7994,8 @@
           <w:color w:val="auto"/>
         </w:rPr>
       </w:pPr>
-      <w:bookmarkStart w:id="36" w:name="_Toc21938344"/>
-      <w:bookmarkStart w:id="37" w:name="_Toc452044051"/>
+      <w:bookmarkStart w:id="37" w:name="_Toc21938344"/>
+      <w:bookmarkStart w:id="38" w:name="_Toc452044051"/>
       <w:r>
         <w:rPr>
           <w:i w:val="0"/>
@@ -8114,8 +8003,8 @@
         </w:rPr>
         <w:t>Relaciones entre las actividades de SQA y la planificación</w:t>
       </w:r>
-      <w:bookmarkEnd w:id="36"/>
       <w:bookmarkEnd w:id="37"/>
+      <w:bookmarkEnd w:id="38"/>
     </w:p>
     <w:p>
       <w:pPr>
@@ -8317,6 +8206,7 @@
                 <w:i w:val="0"/>
                 <w:color w:val="auto"/>
               </w:rPr>
+              <w:lastRenderedPageBreak/>
               <w:t>Modificación de Modelado del Sistema</w:t>
             </w:r>
           </w:p>
@@ -8608,16 +8498,16 @@
           <w:color w:val="auto"/>
         </w:rPr>
       </w:pPr>
-      <w:bookmarkStart w:id="38" w:name="_Toc21938345"/>
-      <w:bookmarkStart w:id="39" w:name="_Toc452044052"/>
+      <w:bookmarkStart w:id="39" w:name="_Toc21938345"/>
+      <w:bookmarkStart w:id="40" w:name="_Toc452044052"/>
       <w:r>
         <w:rPr>
           <w:color w:val="auto"/>
         </w:rPr>
         <w:t>Responsables</w:t>
       </w:r>
-      <w:bookmarkEnd w:id="38"/>
       <w:bookmarkEnd w:id="39"/>
+      <w:bookmarkEnd w:id="40"/>
     </w:p>
     <w:p>
       <w:pPr>
@@ -8717,15 +8607,7 @@
           <w:i w:val="0"/>
           <w:color w:val="auto"/>
         </w:rPr>
-        <w:t xml:space="preserve"> un análisis causal para determinar el motivo de estos. Se analiza un determinado error, se establece </w:t>
-      </w:r>
-      <w:r>
-        <w:rPr>
-          <w:i w:val="0"/>
-          <w:color w:val="auto"/>
-        </w:rPr>
-        <w:lastRenderedPageBreak/>
-        <w:t xml:space="preserve">una hipótesis de su posible causa, se trata de deducir en </w:t>
+        <w:t xml:space="preserve"> un análisis causal para determinar el motivo de estos. Se analiza un determinado error, se establece una hipótesis de su posible causa, se trata de deducir en </w:t>
       </w:r>
       <w:r>
         <w:rPr>
@@ -8813,18 +8695,18 @@
           <w:color w:val="auto"/>
         </w:rPr>
       </w:pPr>
-      <w:bookmarkStart w:id="40" w:name="_Toc21938346"/>
-      <w:bookmarkStart w:id="41" w:name="_Toc452044053"/>
+      <w:bookmarkStart w:id="41" w:name="_Toc21938346"/>
+      <w:bookmarkStart w:id="42" w:name="_Toc452044053"/>
       <w:r>
         <w:rPr>
           <w:color w:val="auto"/>
         </w:rPr>
         <w:t>Documentación</w:t>
       </w:r>
-      <w:bookmarkStart w:id="42" w:name="_Toc21938347"/>
-      <w:bookmarkStart w:id="43" w:name="_Toc452044054"/>
-      <w:bookmarkEnd w:id="40"/>
+      <w:bookmarkStart w:id="43" w:name="_Toc21938347"/>
+      <w:bookmarkStart w:id="44" w:name="_Toc452044054"/>
       <w:bookmarkEnd w:id="41"/>
+      <w:bookmarkEnd w:id="42"/>
     </w:p>
     <w:p>
       <w:pPr>
@@ -8843,8 +8725,6 @@
         </w:rPr>
         <w:t>Propósito</w:t>
       </w:r>
-      <w:bookmarkStart w:id="44" w:name="_GoBack"/>
-      <w:bookmarkEnd w:id="42"/>
       <w:bookmarkEnd w:id="43"/>
       <w:bookmarkEnd w:id="44"/>
     </w:p>
@@ -8937,6 +8817,7 @@
         <w:rPr>
           <w:color w:val="auto"/>
         </w:rPr>
+        <w:lastRenderedPageBreak/>
         <w:t>Documentación mínima requerida</w:t>
       </w:r>
       <w:bookmarkStart w:id="47" w:name="_Toc21938349"/>
@@ -9387,7 +9268,6 @@
           <w:sz w:val="24"/>
           <w:szCs w:val="24"/>
         </w:rPr>
-        <w:lastRenderedPageBreak/>
         <w:t>Requerimientos lógicos del sistema de base de datos</w:t>
       </w:r>
       <w:bookmarkEnd w:id="52"/>
@@ -9608,6 +9488,7 @@
           <w:i w:val="0"/>
           <w:color w:val="auto"/>
         </w:rPr>
+        <w:lastRenderedPageBreak/>
         <w:t>M</w:t>
       </w:r>
       <w:r>
@@ -10248,7 +10129,6 @@
           <w:i w:val="0"/>
           <w:color w:val="auto"/>
         </w:rPr>
-        <w:lastRenderedPageBreak/>
         <w:t>Menú comida</w:t>
       </w:r>
     </w:p>
@@ -10468,6 +10348,7 @@
           <w:i w:val="0"/>
           <w:color w:val="auto"/>
         </w:rPr>
+        <w:lastRenderedPageBreak/>
         <w:t>Ser adecuada para que un grupo ind</w:t>
       </w:r>
       <w:r>
@@ -11001,7 +10882,6 @@
         <w:rPr>
           <w:color w:val="auto"/>
         </w:rPr>
-        <w:lastRenderedPageBreak/>
         <w:t>Requerimientos mínimos</w:t>
       </w:r>
       <w:bookmarkEnd w:id="70"/>
@@ -11272,6 +11152,7 @@
         <w:rPr>
           <w:color w:val="auto"/>
         </w:rPr>
+        <w:lastRenderedPageBreak/>
         <w:t xml:space="preserve">Auditoria Funcional </w:t>
       </w:r>
     </w:p>
@@ -11967,7 +11848,6 @@
         <w:rPr>
           <w:color w:val="auto"/>
         </w:rPr>
-        <w:lastRenderedPageBreak/>
         <w:t>Agenda</w:t>
       </w:r>
       <w:bookmarkEnd w:id="80"/>
@@ -12145,6 +12025,7 @@
         <w:rPr>
           <w:color w:val="auto"/>
         </w:rPr>
+        <w:lastRenderedPageBreak/>
         <w:t>Herramientas, técnicas y metodologías</w:t>
       </w:r>
       <w:bookmarkEnd w:id="86"/>
@@ -12953,7 +12834,7 @@
         <w:rFonts w:asciiTheme="majorHAnsi" w:hAnsiTheme="majorHAnsi" w:cstheme="majorHAnsi"/>
         <w:noProof/>
       </w:rPr>
-      <w:t>9</w:t>
+      <w:t>16</w:t>
     </w:r>
     <w:r>
       <w:rPr>
@@ -13064,7 +12945,7 @@
         </mc:Choice>
         <mc:Fallback>
           <w:pict>
-            <v:rect w14:anchorId="173F875D" id="Rectangle 11" o:spid="_x0000_s1026" style="position:absolute;margin-left:549.2pt;margin-top:778.55pt;width:7.15pt;height:62.15pt;z-index:251670528;visibility:visible;mso-wrap-style:square;mso-width-percent:0;mso-height-percent:900;mso-wrap-distance-left:9pt;mso-wrap-distance-top:0;mso-wrap-distance-right:9pt;mso-wrap-distance-bottom:0;mso-position-horizontal:absolute;mso-position-horizontal-relative:page;mso-position-vertical:absolute;mso-position-vertical-relative:page;mso-width-percent:0;mso-height-percent:900;mso-width-relative:page;mso-height-relative:bottom-margin-area;v-text-anchor:top" o:gfxdata="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" fillcolor="#4bacc6" strokecolor="#205867">
+            <v:rect w14:anchorId="47F0B904" id="Rectangle 11" o:spid="_x0000_s1026" style="position:absolute;margin-left:549.2pt;margin-top:778.55pt;width:7.15pt;height:62.15pt;z-index:251670528;visibility:visible;mso-wrap-style:square;mso-width-percent:0;mso-height-percent:900;mso-wrap-distance-left:9pt;mso-wrap-distance-top:0;mso-wrap-distance-right:9pt;mso-wrap-distance-bottom:0;mso-position-horizontal:absolute;mso-position-horizontal-relative:page;mso-position-vertical:absolute;mso-position-vertical-relative:page;mso-width-percent:0;mso-height-percent:900;mso-width-relative:page;mso-height-relative:bottom-margin-area;v-text-anchor:top" o:gfxdata="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" fillcolor="#4bacc6" strokecolor="#205867">
               <w10:wrap anchorx="page" anchory="page"/>
             </v:rect>
           </w:pict>
@@ -13230,7 +13111,7 @@
         </mc:Choice>
         <mc:Fallback>
           <w:pict>
-            <v:rect w14:anchorId="39A2AE14" id="Rectangle 41" o:spid="_x0000_s1026" style="position:absolute;margin-left:39.3pt;margin-top:.4pt;width:7.15pt;height:62.95pt;z-index:251680768;visibility:visible;mso-wrap-style:square;mso-width-percent:0;mso-height-percent:900;mso-wrap-distance-left:9pt;mso-wrap-distance-top:0;mso-wrap-distance-right:9pt;mso-wrap-distance-bottom:0;mso-position-horizontal:absolute;mso-position-horizontal-relative:page;mso-position-vertical:absolute;mso-position-vertical-relative:page;mso-width-percent:0;mso-height-percent:900;mso-width-relative:page;mso-height-relative:bottom-margin-area;v-text-anchor:top" o:gfxdata="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" fillcolor="#4bacc6" strokecolor="#205867">
+            <v:rect w14:anchorId="781CB0F6" id="Rectangle 41" o:spid="_x0000_s1026" style="position:absolute;margin-left:39.3pt;margin-top:.4pt;width:7.15pt;height:62.95pt;z-index:251680768;visibility:visible;mso-wrap-style:square;mso-width-percent:0;mso-height-percent:900;mso-wrap-distance-left:9pt;mso-wrap-distance-top:0;mso-wrap-distance-right:9pt;mso-wrap-distance-bottom:0;mso-position-horizontal:absolute;mso-position-horizontal-relative:page;mso-position-vertical:absolute;mso-position-vertical-relative:page;mso-width-percent:0;mso-height-percent:900;mso-width-relative:page;mso-height-relative:bottom-margin-area;v-text-anchor:top" o:gfxdata="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" fillcolor="#4bacc6" strokecolor="#205867">
               <w10:wrap anchorx="page" anchory="page"/>
             </v:rect>
           </w:pict>
@@ -13305,7 +13186,7 @@
         </mc:Choice>
         <mc:Fallback>
           <w:pict>
-            <v:rect w14:anchorId="36B6128F" id="Rectangle 34" o:spid="_x0000_s1026" style="position:absolute;margin-left:549.6pt;margin-top:.4pt;width:7.15pt;height:62.9pt;z-index:251678720;visibility:visible;mso-wrap-style:square;mso-width-percent:0;mso-height-percent:900;mso-wrap-distance-left:9pt;mso-wrap-distance-top:0;mso-wrap-distance-right:9pt;mso-wrap-distance-bottom:0;mso-position-horizontal:absolute;mso-position-horizontal-relative:page;mso-position-vertical:absolute;mso-position-vertical-relative:page;mso-width-percent:0;mso-height-percent:900;mso-width-relative:page;mso-height-relative:bottom-margin-area;v-text-anchor:top" o:gfxdata="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" fillcolor="#4bacc6" strokecolor="#205867">
+            <v:rect w14:anchorId="1A453838" id="Rectangle 34" o:spid="_x0000_s1026" style="position:absolute;margin-left:549.6pt;margin-top:.4pt;width:7.15pt;height:62.9pt;z-index:251678720;visibility:visible;mso-wrap-style:square;mso-width-percent:0;mso-height-percent:900;mso-wrap-distance-left:9pt;mso-wrap-distance-top:0;mso-wrap-distance-right:9pt;mso-wrap-distance-bottom:0;mso-position-horizontal:absolute;mso-position-horizontal-relative:page;mso-position-vertical:absolute;mso-position-vertical-relative:page;mso-width-percent:0;mso-height-percent:900;mso-width-relative:page;mso-height-relative:bottom-margin-area;v-text-anchor:top" o:gfxdata="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" fillcolor="#4bacc6" strokecolor="#205867">
               <w10:wrap anchorx="page" anchory="page"/>
             </v:rect>
           </w:pict>
@@ -13438,7 +13319,7 @@
         </mc:Choice>
         <mc:Fallback>
           <w:pict>
-            <v:group w14:anchorId="50E265E1" id="Group 35" o:spid="_x0000_s1026" style="position:absolute;margin-left:0;margin-top:0;width:593.5pt;height:64.2pt;z-index:251679744;mso-width-percent:1000;mso-position-horizontal:center;mso-position-horizontal-relative:page;mso-position-vertical:top;mso-position-vertical-relative:page;mso-width-percent:1000;mso-height-relative:top-margin-area" coordorigin="8,9" coordsize="15823,1439" o:gfxdata="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">
+            <v:group w14:anchorId="7D4FA990" id="Group 35" o:spid="_x0000_s1026" style="position:absolute;margin-left:0;margin-top:0;width:593.5pt;height:64.2pt;z-index:251679744;mso-width-percent:1000;mso-position-horizontal:center;mso-position-horizontal-relative:page;mso-position-vertical:top;mso-position-vertical-relative:page;mso-width-percent:1000;mso-height-relative:top-margin-area" coordorigin="8,9" coordsize="15823,1439" o:gfxdata="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">
               <v:shapetype id="_x0000_t32" coordsize="21600,21600" o:spt="32" o:oned="t" path="m,l21600,21600e" filled="f">
                 <v:path arrowok="t" fillok="f" o:connecttype="none"/>
                 <o:lock v:ext="edit" shapetype="t"/>
@@ -16867,7 +16748,7 @@
 </file>
 
 <file path=customXml/itemProps2.xml><?xml version="1.0" encoding="utf-8"?>
-<ds:datastoreItem xmlns:ds="http://schemas.openxmlformats.org/officeDocument/2006/customXml" ds:itemID="{A4F4F4FB-D023-4930-84BC-B9EFB2D89B7B}">
+<ds:datastoreItem xmlns:ds="http://schemas.openxmlformats.org/officeDocument/2006/customXml" ds:itemID="{7CCCF085-0E8A-4B97-A055-B2D5C2A30315}">
   <ds:schemaRefs>
     <ds:schemaRef ds:uri="http://schemas.openxmlformats.org/officeDocument/2006/bibliography"/>
   </ds:schemaRefs>

</xml_diff>